<commit_message>
Updates to frustum, models no longer pop in and out, instead use sphere bounding box to check.
</commit_message>
<xml_diff>
--- a/ProjectReportTemplate(1).docx
+++ b/ProjectReportTemplate(1).docx
@@ -2,11 +2,6 @@
 <file path=word/document.xml><?xml version="1.0" encoding="utf-8"?>
 <w:document xmlns:wpc="http://schemas.microsoft.com/office/word/2010/wordprocessingCanvas" xmlns:cx="http://schemas.microsoft.com/office/drawing/2014/chartex" xmlns:cx1="http://schemas.microsoft.com/office/drawing/2015/9/8/chartex" xmlns:cx2="http://schemas.microsoft.com/office/drawing/2015/10/21/chartex" xmlns:cx3="http://schemas.microsoft.com/office/drawing/2016/5/9/chartex" xmlns:cx4="http://schemas.microsoft.com/office/drawing/2016/5/10/chartex" xmlns:cx5="http://schemas.microsoft.com/office/drawing/2016/5/11/chartex" xmlns:cx6="http://schemas.microsoft.com/office/drawing/2016/5/12/chartex" xmlns:cx7="http://schemas.microsoft.com/office/drawing/2016/5/13/chartex" xmlns:cx8="http://schemas.microsoft.com/office/drawing/2016/5/14/chartex" xmlns:mc="http://schemas.openxmlformats.org/markup-compatibility/2006" xmlns:o="urn:schemas-microsoft-com:office:office" xmlns:r="http://schemas.openxmlformats.org/officeDocument/2006/relationships" xmlns:m="http://schemas.openxmlformats.org/officeDocument/2006/math" xmlns:v="urn:schemas-microsoft-com:vml" xmlns:wp14="http://schemas.microsoft.com/office/word/2010/wordprocessingDrawing" xmlns:wp="http://schemas.openxmlformats.org/drawingml/2006/wordprocessingDrawing" xmlns:w10="urn:schemas-microsoft-com:office:word" xmlns:w="http://schemas.openxmlformats.org/wordprocessingml/2006/main" xmlns:w14="http://schemas.microsoft.com/office/word/2010/wordml" xmlns:w15="http://schemas.microsoft.com/office/word/2012/wordml" xmlns:w16se="http://schemas.microsoft.com/office/word/2015/wordml/symex" xmlns:wpg="http://schemas.microsoft.com/office/word/2010/wordprocessingGroup" xmlns:wpi="http://schemas.microsoft.com/office/word/2010/wordprocessingInk" xmlns:wne="http://schemas.microsoft.com/office/word/2006/wordml" xmlns:wps="http://schemas.microsoft.com/office/word/2010/wordprocessingShape" mc:Ignorable="w14 w15 w16se wp14">
   <w:body>
-    <w:p>
-      <w:pPr>
-        <w:pStyle w:val="ProjectTitle"/>
-      </w:pPr>
-    </w:p>
     <w:p>
       <w:pPr>
         <w:pStyle w:val="ProjectTitle"/>
@@ -268,7 +263,7 @@
       <w:pPr>
         <w:pStyle w:val="HeadingUnnumbered"/>
       </w:pPr>
-      <w:bookmarkStart w:id="0" w:name="_Toc478050596"/>
+      <w:bookmarkStart w:id="0" w:name="_Toc478214892"/>
       <w:r>
         <w:lastRenderedPageBreak/>
         <w:t>Abstract</w:t>
@@ -533,24 +528,28 @@
         <w:t xml:space="preserve"> Noise to </w:t>
       </w:r>
       <w:r>
-        <w:t xml:space="preserve">generate a height map, and the engine then loads in this height map through one of two interfaces, a pre-generated ‘.map’ file or a dynamic two dimensional array of values. </w:t>
-      </w:r>
-      <w:r>
-        <w:t xml:space="preserve">The engine is responsible for dictating which vertex of the terrain belongs in which area, it then makes use of HLSL </w:t>
-      </w:r>
-      <w:proofErr w:type="spellStart"/>
-      <w:r>
-        <w:t>shaders</w:t>
-      </w:r>
-      <w:proofErr w:type="spellEnd"/>
-      <w:r>
-        <w:t xml:space="preserve"> to render the appropriate texture to </w:t>
+        <w:t xml:space="preserve">generate a height map, and the engine then loads in this height map through one of two interfaces, a pre-generated ‘.map’ file or a dynamic </w:t>
+      </w:r>
+      <w:r>
+        <w:t>two-dimensional</w:t>
+      </w:r>
+      <w:r>
+        <w:t xml:space="preserve"> array of values. </w:t>
+      </w:r>
+      <w:r>
+        <w:t xml:space="preserve">The engine is responsible for dictating which vertex of the terrain belongs in which area, it then makes use of HLSL shaders to render the appropriate texture to </w:t>
       </w:r>
       <w:r>
         <w:t xml:space="preserve">each area of the terrain model. </w:t>
       </w:r>
       <w:r>
-        <w:t xml:space="preserve">The engine also has a small change to generate a tree or plant in grass areas, and position them at a random rotation. Day and night cycles area achieved by changing the colour of the skybox. </w:t>
+        <w:t xml:space="preserve">The engine also has a small change to generate a tree or plant in grass areas, and position them at a random rotation. Day and </w:t>
+      </w:r>
+      <w:r>
+        <w:t>night</w:t>
+      </w:r>
+      <w:r>
+        <w:t xml:space="preserve"> cycles area achieved by changing the colour of the skybox. </w:t>
       </w:r>
       <w:r>
         <w:t xml:space="preserve">Water is </w:t>
@@ -582,7 +581,7 @@
       <w:pPr>
         <w:pStyle w:val="HeadingUnnumbered"/>
       </w:pPr>
-      <w:bookmarkStart w:id="1" w:name="_Toc478050597"/>
+      <w:bookmarkStart w:id="1" w:name="_Toc478214893"/>
       <w:r>
         <w:lastRenderedPageBreak/>
         <w:t>Attestation</w:t>
@@ -681,7 +680,7 @@
       <w:pPr>
         <w:pStyle w:val="HeadingUnnumbered"/>
       </w:pPr>
-      <w:bookmarkStart w:id="2" w:name="_Toc478050598"/>
+      <w:bookmarkStart w:id="2" w:name="_Toc478214894"/>
       <w:r>
         <w:lastRenderedPageBreak/>
         <w:t>Acknowledgements</w:t>
@@ -734,35 +733,26 @@
       <w:pPr>
         <w:pStyle w:val="NoSpacing"/>
       </w:pPr>
-      <w:proofErr w:type="spellStart"/>
-      <w:r>
-        <w:t>AntTweakBar</w:t>
-      </w:r>
-      <w:proofErr w:type="spellEnd"/>
-      <w:r>
-        <w:t xml:space="preserve"> is a third-party library which provides an interface for cont</w:t>
+      <w:r>
+        <w:t>AntTweakBar is a third-party library which provides an interface for cont</w:t>
       </w:r>
       <w:r>
         <w:t xml:space="preserve">rolling things within my engine, while I have set up this library myself, I have not implemented the core mechanics </w:t>
       </w:r>
       <w:r>
-        <w:t xml:space="preserve">behind drawing the </w:t>
-      </w:r>
-      <w:proofErr w:type="spellStart"/>
-      <w:r>
-        <w:t>tweakbar</w:t>
-      </w:r>
-      <w:proofErr w:type="spellEnd"/>
-      <w:r>
-        <w:t xml:space="preserve"> and responding to events in the </w:t>
-      </w:r>
-      <w:proofErr w:type="spellStart"/>
-      <w:r>
-        <w:t>tweakbar</w:t>
-      </w:r>
-      <w:proofErr w:type="spellEnd"/>
-      <w:r>
-        <w:t>.</w:t>
+        <w:t>behind drawing the tweak</w:t>
+      </w:r>
+      <w:r>
+        <w:t xml:space="preserve"> </w:t>
+      </w:r>
+      <w:r>
+        <w:t>bar and responding to events in the tweak</w:t>
+      </w:r>
+      <w:r>
+        <w:t xml:space="preserve"> </w:t>
+      </w:r>
+      <w:r>
+        <w:t>bar.</w:t>
       </w:r>
     </w:p>
     <w:p>
@@ -805,22 +795,14 @@
         <w:t xml:space="preserve"> is a group of tutorials which supplied me with the structure for my Direct X 11 engine, </w:t>
       </w:r>
       <w:r>
-        <w:t xml:space="preserve">while there are similarities between my classes and </w:t>
-      </w:r>
-      <w:proofErr w:type="spellStart"/>
-      <w:r>
-        <w:t>shaders</w:t>
-      </w:r>
-      <w:proofErr w:type="spellEnd"/>
-      <w:r>
-        <w:t xml:space="preserve">, there are also a wide variety of differences. </w:t>
+        <w:t xml:space="preserve">while there are similarities between my classes and shaders, there are also a wide variety of differences. </w:t>
       </w:r>
     </w:p>
     <w:p>
       <w:pPr>
         <w:pStyle w:val="HeadingUnnumbered"/>
       </w:pPr>
-      <w:bookmarkStart w:id="3" w:name="_Toc478050599"/>
+      <w:bookmarkStart w:id="3" w:name="_Toc478214895"/>
       <w:r>
         <w:lastRenderedPageBreak/>
         <w:t>Table of Contents</w:t>
@@ -927,7 +909,7 @@
           <w:r>
             <w:fldChar w:fldCharType="separate"/>
           </w:r>
-          <w:hyperlink w:anchor="_Toc478050596" w:history="1">
+          <w:hyperlink w:anchor="_Toc478214892" w:history="1">
             <w:r>
               <w:rPr>
                 <w:rStyle w:val="Hyperlink"/>
@@ -954,7 +936,7 @@
                 <w:noProof/>
                 <w:webHidden/>
               </w:rPr>
-              <w:instrText xml:space="preserve"> PAGEREF _Toc478050596 \h </w:instrText>
+              <w:instrText xml:space="preserve"> PAGEREF _Toc478214892 \h </w:instrText>
             </w:r>
             <w:r>
               <w:rPr>
@@ -996,7 +978,7 @@
               <w:lang w:eastAsia="en-GB"/>
             </w:rPr>
           </w:pPr>
-          <w:hyperlink w:anchor="_Toc478050597" w:history="1">
+          <w:hyperlink w:anchor="_Toc478214893" w:history="1">
             <w:r>
               <w:rPr>
                 <w:rStyle w:val="Hyperlink"/>
@@ -1023,7 +1005,7 @@
                 <w:noProof/>
                 <w:webHidden/>
               </w:rPr>
-              <w:instrText xml:space="preserve"> PAGEREF _Toc478050597 \h </w:instrText>
+              <w:instrText xml:space="preserve"> PAGEREF _Toc478214893 \h </w:instrText>
             </w:r>
             <w:r>
               <w:rPr>
@@ -1065,7 +1047,7 @@
               <w:lang w:eastAsia="en-GB"/>
             </w:rPr>
           </w:pPr>
-          <w:hyperlink w:anchor="_Toc478050598" w:history="1">
+          <w:hyperlink w:anchor="_Toc478214894" w:history="1">
             <w:r>
               <w:rPr>
                 <w:rStyle w:val="Hyperlink"/>
@@ -1092,7 +1074,7 @@
                 <w:noProof/>
                 <w:webHidden/>
               </w:rPr>
-              <w:instrText xml:space="preserve"> PAGEREF _Toc478050598 \h </w:instrText>
+              <w:instrText xml:space="preserve"> PAGEREF _Toc478214894 \h </w:instrText>
             </w:r>
             <w:r>
               <w:rPr>
@@ -1134,7 +1116,7 @@
               <w:lang w:eastAsia="en-GB"/>
             </w:rPr>
           </w:pPr>
-          <w:hyperlink w:anchor="_Toc478050599" w:history="1">
+          <w:hyperlink w:anchor="_Toc478214895" w:history="1">
             <w:r>
               <w:rPr>
                 <w:rStyle w:val="Hyperlink"/>
@@ -1161,7 +1143,7 @@
                 <w:noProof/>
                 <w:webHidden/>
               </w:rPr>
-              <w:instrText xml:space="preserve"> PAGEREF _Toc478050599 \h </w:instrText>
+              <w:instrText xml:space="preserve"> PAGEREF _Toc478214895 \h </w:instrText>
             </w:r>
             <w:r>
               <w:rPr>
@@ -1203,7 +1185,7 @@
               <w:lang w:eastAsia="en-GB"/>
             </w:rPr>
           </w:pPr>
-          <w:hyperlink w:anchor="_Toc478050600" w:history="1">
+          <w:hyperlink w:anchor="_Toc478214896" w:history="1">
             <w:r>
               <w:rPr>
                 <w:rStyle w:val="Hyperlink"/>
@@ -1230,7 +1212,7 @@
                 <w:noProof/>
                 <w:webHidden/>
               </w:rPr>
-              <w:instrText xml:space="preserve"> PAGEREF _Toc478050600 \h </w:instrText>
+              <w:instrText xml:space="preserve"> PAGEREF _Toc478214896 \h </w:instrText>
             </w:r>
             <w:r>
               <w:rPr>
@@ -1272,7 +1254,7 @@
               <w:lang w:eastAsia="en-GB"/>
             </w:rPr>
           </w:pPr>
-          <w:hyperlink w:anchor="_Toc478050601" w:history="1">
+          <w:hyperlink w:anchor="_Toc478214897" w:history="1">
             <w:r>
               <w:rPr>
                 <w:rStyle w:val="Hyperlink"/>
@@ -1299,7 +1281,7 @@
                 <w:noProof/>
                 <w:webHidden/>
               </w:rPr>
-              <w:instrText xml:space="preserve"> PAGEREF _Toc478050601 \h </w:instrText>
+              <w:instrText xml:space="preserve"> PAGEREF _Toc478214897 \h </w:instrText>
             </w:r>
             <w:r>
               <w:rPr>
@@ -1341,7 +1323,7 @@
               <w:lang w:eastAsia="en-GB"/>
             </w:rPr>
           </w:pPr>
-          <w:hyperlink w:anchor="_Toc478050602" w:history="1">
+          <w:hyperlink w:anchor="_Toc478214898" w:history="1">
             <w:r>
               <w:rPr>
                 <w:rStyle w:val="Hyperlink"/>
@@ -1368,7 +1350,7 @@
                 <w:noProof/>
                 <w:webHidden/>
               </w:rPr>
-              <w:instrText xml:space="preserve"> PAGEREF _Toc478050602 \h </w:instrText>
+              <w:instrText xml:space="preserve"> PAGEREF _Toc478214898 \h </w:instrText>
             </w:r>
             <w:r>
               <w:rPr>
@@ -1410,7 +1392,7 @@
               <w:lang w:eastAsia="en-GB"/>
             </w:rPr>
           </w:pPr>
-          <w:hyperlink w:anchor="_Toc478050603" w:history="1">
+          <w:hyperlink w:anchor="_Toc478214899" w:history="1">
             <w:r>
               <w:rPr>
                 <w:rStyle w:val="Hyperlink"/>
@@ -1454,7 +1436,7 @@
                 <w:noProof/>
                 <w:webHidden/>
               </w:rPr>
-              <w:instrText xml:space="preserve"> PAGEREF _Toc478050603 \h </w:instrText>
+              <w:instrText xml:space="preserve"> PAGEREF _Toc478214899 \h </w:instrText>
             </w:r>
             <w:r>
               <w:rPr>
@@ -1495,7 +1477,7 @@
               <w:lang w:eastAsia="en-GB"/>
             </w:rPr>
           </w:pPr>
-          <w:hyperlink w:anchor="_Toc478050604" w:history="1">
+          <w:hyperlink w:anchor="_Toc478214900" w:history="1">
             <w:r>
               <w:rPr>
                 <w:rStyle w:val="Hyperlink"/>
@@ -1538,7 +1520,7 @@
                 <w:noProof/>
                 <w:webHidden/>
               </w:rPr>
-              <w:instrText xml:space="preserve"> PAGEREF _Toc478050604 \h </w:instrText>
+              <w:instrText xml:space="preserve"> PAGEREF _Toc478214900 \h </w:instrText>
             </w:r>
             <w:r>
               <w:rPr>
@@ -1579,7 +1561,7 @@
               <w:lang w:eastAsia="en-GB"/>
             </w:rPr>
           </w:pPr>
-          <w:hyperlink w:anchor="_Toc478050605" w:history="1">
+          <w:hyperlink w:anchor="_Toc478214901" w:history="1">
             <w:r>
               <w:rPr>
                 <w:rStyle w:val="Hyperlink"/>
@@ -1622,7 +1604,7 @@
                 <w:noProof/>
                 <w:webHidden/>
               </w:rPr>
-              <w:instrText xml:space="preserve"> PAGEREF _Toc478050605 \h </w:instrText>
+              <w:instrText xml:space="preserve"> PAGEREF _Toc478214901 \h </w:instrText>
             </w:r>
             <w:r>
               <w:rPr>
@@ -1663,7 +1645,7 @@
               <w:lang w:eastAsia="en-GB"/>
             </w:rPr>
           </w:pPr>
-          <w:hyperlink w:anchor="_Toc478050606" w:history="1">
+          <w:hyperlink w:anchor="_Toc478214902" w:history="1">
             <w:r>
               <w:rPr>
                 <w:rStyle w:val="Hyperlink"/>
@@ -1706,7 +1688,7 @@
                 <w:noProof/>
                 <w:webHidden/>
               </w:rPr>
-              <w:instrText xml:space="preserve"> PAGEREF _Toc478050606 \h </w:instrText>
+              <w:instrText xml:space="preserve"> PAGEREF _Toc478214902 \h </w:instrText>
             </w:r>
             <w:r>
               <w:rPr>
@@ -1747,7 +1729,7 @@
               <w:lang w:eastAsia="en-GB"/>
             </w:rPr>
           </w:pPr>
-          <w:hyperlink w:anchor="_Toc478050607" w:history="1">
+          <w:hyperlink w:anchor="_Toc478214903" w:history="1">
             <w:r>
               <w:rPr>
                 <w:rStyle w:val="Hyperlink"/>
@@ -1790,7 +1772,7 @@
                 <w:noProof/>
                 <w:webHidden/>
               </w:rPr>
-              <w:instrText xml:space="preserve"> PAGEREF _Toc478050607 \h </w:instrText>
+              <w:instrText xml:space="preserve"> PAGEREF _Toc478214903 \h </w:instrText>
             </w:r>
             <w:r>
               <w:rPr>
@@ -1832,7 +1814,7 @@
               <w:lang w:eastAsia="en-GB"/>
             </w:rPr>
           </w:pPr>
-          <w:hyperlink w:anchor="_Toc478050608" w:history="1">
+          <w:hyperlink w:anchor="_Toc478214904" w:history="1">
             <w:r>
               <w:rPr>
                 <w:rStyle w:val="Hyperlink"/>
@@ -1876,7 +1858,7 @@
                 <w:noProof/>
                 <w:webHidden/>
               </w:rPr>
-              <w:instrText xml:space="preserve"> PAGEREF _Toc478050608 \h </w:instrText>
+              <w:instrText xml:space="preserve"> PAGEREF _Toc478214904 \h </w:instrText>
             </w:r>
             <w:r>
               <w:rPr>
@@ -1917,7 +1899,7 @@
               <w:lang w:eastAsia="en-GB"/>
             </w:rPr>
           </w:pPr>
-          <w:hyperlink w:anchor="_Toc478050609" w:history="1">
+          <w:hyperlink w:anchor="_Toc478214905" w:history="1">
             <w:r>
               <w:rPr>
                 <w:rStyle w:val="Hyperlink"/>
@@ -1960,7 +1942,7 @@
                 <w:noProof/>
                 <w:webHidden/>
               </w:rPr>
-              <w:instrText xml:space="preserve"> PAGEREF _Toc478050609 \h </w:instrText>
+              <w:instrText xml:space="preserve"> PAGEREF _Toc478214905 \h </w:instrText>
             </w:r>
             <w:r>
               <w:rPr>
@@ -2001,7 +1983,7 @@
               <w:lang w:eastAsia="en-GB"/>
             </w:rPr>
           </w:pPr>
-          <w:hyperlink w:anchor="_Toc478050610" w:history="1">
+          <w:hyperlink w:anchor="_Toc478214906" w:history="1">
             <w:r>
               <w:rPr>
                 <w:rStyle w:val="Hyperlink"/>
@@ -2044,7 +2026,7 @@
                 <w:noProof/>
                 <w:webHidden/>
               </w:rPr>
-              <w:instrText xml:space="preserve"> PAGEREF _Toc478050610 \h </w:instrText>
+              <w:instrText xml:space="preserve"> PAGEREF _Toc478214906 \h </w:instrText>
             </w:r>
             <w:r>
               <w:rPr>
@@ -2085,7 +2067,7 @@
               <w:lang w:eastAsia="en-GB"/>
             </w:rPr>
           </w:pPr>
-          <w:hyperlink w:anchor="_Toc478050611" w:history="1">
+          <w:hyperlink w:anchor="_Toc478214907" w:history="1">
             <w:r>
               <w:rPr>
                 <w:rStyle w:val="Hyperlink"/>
@@ -2128,7 +2110,7 @@
                 <w:noProof/>
                 <w:webHidden/>
               </w:rPr>
-              <w:instrText xml:space="preserve"> PAGEREF _Toc478050611 \h </w:instrText>
+              <w:instrText xml:space="preserve"> PAGEREF _Toc478214907 \h </w:instrText>
             </w:r>
             <w:r>
               <w:rPr>
@@ -2169,7 +2151,7 @@
               <w:lang w:eastAsia="en-GB"/>
             </w:rPr>
           </w:pPr>
-          <w:hyperlink w:anchor="_Toc478050612" w:history="1">
+          <w:hyperlink w:anchor="_Toc478214908" w:history="1">
             <w:r>
               <w:rPr>
                 <w:rStyle w:val="Hyperlink"/>
@@ -2212,7 +2194,7 @@
                 <w:noProof/>
                 <w:webHidden/>
               </w:rPr>
-              <w:instrText xml:space="preserve"> PAGEREF _Toc478050612 \h </w:instrText>
+              <w:instrText xml:space="preserve"> PAGEREF _Toc478214908 \h </w:instrText>
             </w:r>
             <w:r>
               <w:rPr>
@@ -2253,7 +2235,7 @@
               <w:lang w:eastAsia="en-GB"/>
             </w:rPr>
           </w:pPr>
-          <w:hyperlink w:anchor="_Toc478050613" w:history="1">
+          <w:hyperlink w:anchor="_Toc478214909" w:history="1">
             <w:r>
               <w:rPr>
                 <w:rStyle w:val="Hyperlink"/>
@@ -2296,7 +2278,7 @@
                 <w:noProof/>
                 <w:webHidden/>
               </w:rPr>
-              <w:instrText xml:space="preserve"> PAGEREF _Toc478050613 \h </w:instrText>
+              <w:instrText xml:space="preserve"> PAGEREF _Toc478214909 \h </w:instrText>
             </w:r>
             <w:r>
               <w:rPr>
@@ -2338,7 +2320,7 @@
               <w:lang w:eastAsia="en-GB"/>
             </w:rPr>
           </w:pPr>
-          <w:hyperlink w:anchor="_Toc478050614" w:history="1">
+          <w:hyperlink w:anchor="_Toc478214910" w:history="1">
             <w:r>
               <w:rPr>
                 <w:rStyle w:val="Hyperlink"/>
@@ -2384,7 +2366,7 @@
                 <w:noProof/>
                 <w:webHidden/>
               </w:rPr>
-              <w:instrText xml:space="preserve"> PAGEREF _Toc478050614 \h </w:instrText>
+              <w:instrText xml:space="preserve"> PAGEREF _Toc478214910 \h </w:instrText>
             </w:r>
             <w:r>
               <w:rPr>
@@ -2425,7 +2407,7 @@
               <w:lang w:eastAsia="en-GB"/>
             </w:rPr>
           </w:pPr>
-          <w:hyperlink w:anchor="_Toc478050615" w:history="1">
+          <w:hyperlink w:anchor="_Toc478214911" w:history="1">
             <w:r>
               <w:rPr>
                 <w:rStyle w:val="Hyperlink"/>
@@ -2468,7 +2450,7 @@
                 <w:noProof/>
                 <w:webHidden/>
               </w:rPr>
-              <w:instrText xml:space="preserve"> PAGEREF _Toc478050615 \h </w:instrText>
+              <w:instrText xml:space="preserve"> PAGEREF _Toc478214911 \h </w:instrText>
             </w:r>
             <w:r>
               <w:rPr>
@@ -2509,7 +2491,7 @@
               <w:lang w:eastAsia="en-GB"/>
             </w:rPr>
           </w:pPr>
-          <w:hyperlink w:anchor="_Toc478050616" w:history="1">
+          <w:hyperlink w:anchor="_Toc478214912" w:history="1">
             <w:r>
               <w:rPr>
                 <w:rStyle w:val="Hyperlink"/>
@@ -2552,7 +2534,7 @@
                 <w:noProof/>
                 <w:webHidden/>
               </w:rPr>
-              <w:instrText xml:space="preserve"> PAGEREF _Toc478050616 \h </w:instrText>
+              <w:instrText xml:space="preserve"> PAGEREF _Toc478214912 \h </w:instrText>
             </w:r>
             <w:r>
               <w:rPr>
@@ -2593,7 +2575,7 @@
               <w:lang w:eastAsia="en-GB"/>
             </w:rPr>
           </w:pPr>
-          <w:hyperlink w:anchor="_Toc478050617" w:history="1">
+          <w:hyperlink w:anchor="_Toc478214913" w:history="1">
             <w:r>
               <w:rPr>
                 <w:rStyle w:val="Hyperlink"/>
@@ -2636,7 +2618,7 @@
                 <w:noProof/>
                 <w:webHidden/>
               </w:rPr>
-              <w:instrText xml:space="preserve"> PAGEREF _Toc478050617 \h </w:instrText>
+              <w:instrText xml:space="preserve"> PAGEREF _Toc478214913 \h </w:instrText>
             </w:r>
             <w:r>
               <w:rPr>
@@ -2677,7 +2659,7 @@
               <w:lang w:eastAsia="en-GB"/>
             </w:rPr>
           </w:pPr>
-          <w:hyperlink w:anchor="_Toc478050618" w:history="1">
+          <w:hyperlink w:anchor="_Toc478214914" w:history="1">
             <w:r>
               <w:rPr>
                 <w:rStyle w:val="Hyperlink"/>
@@ -2720,7 +2702,7 @@
                 <w:noProof/>
                 <w:webHidden/>
               </w:rPr>
-              <w:instrText xml:space="preserve"> PAGEREF _Toc478050618 \h </w:instrText>
+              <w:instrText xml:space="preserve"> PAGEREF _Toc478214914 \h </w:instrText>
             </w:r>
             <w:r>
               <w:rPr>
@@ -2761,7 +2743,7 @@
               <w:lang w:eastAsia="en-GB"/>
             </w:rPr>
           </w:pPr>
-          <w:hyperlink w:anchor="_Toc478050619" w:history="1">
+          <w:hyperlink w:anchor="_Toc478214915" w:history="1">
             <w:r>
               <w:rPr>
                 <w:rStyle w:val="Hyperlink"/>
@@ -2804,7 +2786,7 @@
                 <w:noProof/>
                 <w:webHidden/>
               </w:rPr>
-              <w:instrText xml:space="preserve"> PAGEREF _Toc478050619 \h </w:instrText>
+              <w:instrText xml:space="preserve"> PAGEREF _Toc478214915 \h </w:instrText>
             </w:r>
             <w:r>
               <w:rPr>
@@ -2845,7 +2827,7 @@
               <w:lang w:eastAsia="en-GB"/>
             </w:rPr>
           </w:pPr>
-          <w:hyperlink w:anchor="_Toc478050620" w:history="1">
+          <w:hyperlink w:anchor="_Toc478214916" w:history="1">
             <w:r>
               <w:rPr>
                 <w:rStyle w:val="Hyperlink"/>
@@ -2888,7 +2870,7 @@
                 <w:noProof/>
                 <w:webHidden/>
               </w:rPr>
-              <w:instrText xml:space="preserve"> PAGEREF _Toc478050620 \h </w:instrText>
+              <w:instrText xml:space="preserve"> PAGEREF _Toc478214916 \h </w:instrText>
             </w:r>
             <w:r>
               <w:rPr>
@@ -2929,7 +2911,7 @@
               <w:lang w:eastAsia="en-GB"/>
             </w:rPr>
           </w:pPr>
-          <w:hyperlink w:anchor="_Toc478050621" w:history="1">
+          <w:hyperlink w:anchor="_Toc478214917" w:history="1">
             <w:r>
               <w:rPr>
                 <w:rStyle w:val="Hyperlink"/>
@@ -2972,7 +2954,7 @@
                 <w:noProof/>
                 <w:webHidden/>
               </w:rPr>
-              <w:instrText xml:space="preserve"> PAGEREF _Toc478050621 \h </w:instrText>
+              <w:instrText xml:space="preserve"> PAGEREF _Toc478214917 \h </w:instrText>
             </w:r>
             <w:r>
               <w:rPr>
@@ -3013,7 +2995,7 @@
               <w:lang w:eastAsia="en-GB"/>
             </w:rPr>
           </w:pPr>
-          <w:hyperlink w:anchor="_Toc478050622" w:history="1">
+          <w:hyperlink w:anchor="_Toc478214918" w:history="1">
             <w:r>
               <w:rPr>
                 <w:rStyle w:val="Hyperlink"/>
@@ -3056,7 +3038,7 @@
                 <w:noProof/>
                 <w:webHidden/>
               </w:rPr>
-              <w:instrText xml:space="preserve"> PAGEREF _Toc478050622 \h </w:instrText>
+              <w:instrText xml:space="preserve"> PAGEREF _Toc478214918 \h </w:instrText>
             </w:r>
             <w:r>
               <w:rPr>
@@ -3077,6 +3059,90 @@
                 <w:webHidden/>
               </w:rPr>
               <w:t>7</w:t>
+            </w:r>
+            <w:r>
+              <w:rPr>
+                <w:noProof/>
+                <w:webHidden/>
+              </w:rPr>
+              <w:fldChar w:fldCharType="end"/>
+            </w:r>
+          </w:hyperlink>
+        </w:p>
+        <w:p>
+          <w:pPr>
+            <w:pStyle w:val="TOC3"/>
+            <w:rPr>
+              <w:rFonts w:asciiTheme="minorHAnsi" w:hAnsiTheme="minorHAnsi" w:cstheme="minorBidi"/>
+              <w:noProof/>
+              <w:szCs w:val="22"/>
+              <w:lang w:eastAsia="en-GB"/>
+            </w:rPr>
+          </w:pPr>
+          <w:hyperlink w:anchor="_Toc478214919" w:history="1">
+            <w:r>
+              <w:rPr>
+                <w:rStyle w:val="Hyperlink"/>
+                <w:noProof/>
+              </w:rPr>
+              <w:t>3.6.3</w:t>
+            </w:r>
+            <w:r>
+              <w:rPr>
+                <w:rFonts w:asciiTheme="minorHAnsi" w:hAnsiTheme="minorHAnsi" w:cstheme="minorBidi"/>
+                <w:noProof/>
+                <w:szCs w:val="22"/>
+                <w:lang w:eastAsia="en-GB"/>
+              </w:rPr>
+              <w:tab/>
+            </w:r>
+            <w:r>
+              <w:rPr>
+                <w:rStyle w:val="Hyperlink"/>
+                <w:noProof/>
+              </w:rPr>
+              <w:t>Legal Use of Third Party Tools and Resources</w:t>
+            </w:r>
+            <w:r>
+              <w:rPr>
+                <w:noProof/>
+                <w:webHidden/>
+              </w:rPr>
+              <w:tab/>
+            </w:r>
+            <w:r>
+              <w:rPr>
+                <w:noProof/>
+                <w:webHidden/>
+              </w:rPr>
+              <w:fldChar w:fldCharType="begin"/>
+            </w:r>
+            <w:r>
+              <w:rPr>
+                <w:noProof/>
+                <w:webHidden/>
+              </w:rPr>
+              <w:instrText xml:space="preserve"> PAGEREF _Toc478214919 \h </w:instrText>
+            </w:r>
+            <w:r>
+              <w:rPr>
+                <w:noProof/>
+                <w:webHidden/>
+              </w:rPr>
+            </w:r>
+            <w:r>
+              <w:rPr>
+                <w:noProof/>
+                <w:webHidden/>
+              </w:rPr>
+              <w:fldChar w:fldCharType="separate"/>
+            </w:r>
+            <w:r>
+              <w:rPr>
+                <w:noProof/>
+                <w:webHidden/>
+              </w:rPr>
+              <w:t>8</w:t>
             </w:r>
             <w:r>
               <w:rPr>
@@ -3097,7 +3163,7 @@
               <w:lang w:eastAsia="en-GB"/>
             </w:rPr>
           </w:pPr>
-          <w:hyperlink w:anchor="_Toc478050623" w:history="1">
+          <w:hyperlink w:anchor="_Toc478214920" w:history="1">
             <w:r>
               <w:rPr>
                 <w:rStyle w:val="Hyperlink"/>
@@ -3119,7 +3185,7 @@
                 <w:rStyle w:val="Hyperlink"/>
                 <w:noProof/>
               </w:rPr>
-              <w:t>Another Section</w:t>
+              <w:t>Potential Technical Issues</w:t>
             </w:r>
             <w:r>
               <w:rPr>
@@ -3140,7 +3206,7 @@
                 <w:noProof/>
                 <w:webHidden/>
               </w:rPr>
-              <w:instrText xml:space="preserve"> PAGEREF _Toc478050623 \h </w:instrText>
+              <w:instrText xml:space="preserve"> PAGEREF _Toc478214920 \h </w:instrText>
             </w:r>
             <w:r>
               <w:rPr>
@@ -3181,7 +3247,7 @@
               <w:lang w:eastAsia="en-GB"/>
             </w:rPr>
           </w:pPr>
-          <w:hyperlink w:anchor="_Toc478050624" w:history="1">
+          <w:hyperlink w:anchor="_Toc478214921" w:history="1">
             <w:r>
               <w:rPr>
                 <w:rStyle w:val="Hyperlink"/>
@@ -3203,6 +3269,90 @@
                 <w:rStyle w:val="Hyperlink"/>
                 <w:noProof/>
               </w:rPr>
+              <w:t>Algorithms</w:t>
+            </w:r>
+            <w:r>
+              <w:rPr>
+                <w:noProof/>
+                <w:webHidden/>
+              </w:rPr>
+              <w:tab/>
+            </w:r>
+            <w:r>
+              <w:rPr>
+                <w:noProof/>
+                <w:webHidden/>
+              </w:rPr>
+              <w:fldChar w:fldCharType="begin"/>
+            </w:r>
+            <w:r>
+              <w:rPr>
+                <w:noProof/>
+                <w:webHidden/>
+              </w:rPr>
+              <w:instrText xml:space="preserve"> PAGEREF _Toc478214921 \h </w:instrText>
+            </w:r>
+            <w:r>
+              <w:rPr>
+                <w:noProof/>
+                <w:webHidden/>
+              </w:rPr>
+            </w:r>
+            <w:r>
+              <w:rPr>
+                <w:noProof/>
+                <w:webHidden/>
+              </w:rPr>
+              <w:fldChar w:fldCharType="separate"/>
+            </w:r>
+            <w:r>
+              <w:rPr>
+                <w:noProof/>
+                <w:webHidden/>
+              </w:rPr>
+              <w:t>8</w:t>
+            </w:r>
+            <w:r>
+              <w:rPr>
+                <w:noProof/>
+                <w:webHidden/>
+              </w:rPr>
+              <w:fldChar w:fldCharType="end"/>
+            </w:r>
+          </w:hyperlink>
+        </w:p>
+        <w:p>
+          <w:pPr>
+            <w:pStyle w:val="TOC2"/>
+            <w:rPr>
+              <w:rFonts w:asciiTheme="minorHAnsi" w:hAnsiTheme="minorHAnsi" w:cstheme="minorBidi"/>
+              <w:noProof/>
+              <w:szCs w:val="22"/>
+              <w:lang w:eastAsia="en-GB"/>
+            </w:rPr>
+          </w:pPr>
+          <w:hyperlink w:anchor="_Toc478214922" w:history="1">
+            <w:r>
+              <w:rPr>
+                <w:rStyle w:val="Hyperlink"/>
+                <w:noProof/>
+              </w:rPr>
+              <w:t>3.9</w:t>
+            </w:r>
+            <w:r>
+              <w:rPr>
+                <w:rFonts w:asciiTheme="minorHAnsi" w:hAnsiTheme="minorHAnsi" w:cstheme="minorBidi"/>
+                <w:noProof/>
+                <w:szCs w:val="22"/>
+                <w:lang w:eastAsia="en-GB"/>
+              </w:rPr>
+              <w:tab/>
+            </w:r>
+            <w:r>
+              <w:rPr>
+                <w:rStyle w:val="Hyperlink"/>
+                <w:noProof/>
+              </w:rPr>
               <w:t>Summary</w:t>
             </w:r>
             <w:r>
@@ -3224,7 +3374,7 @@
                 <w:noProof/>
                 <w:webHidden/>
               </w:rPr>
-              <w:instrText xml:space="preserve"> PAGEREF _Toc478050624 \h </w:instrText>
+              <w:instrText xml:space="preserve"> PAGEREF _Toc478214922 \h </w:instrText>
             </w:r>
             <w:r>
               <w:rPr>
@@ -3244,7 +3394,7 @@
                 <w:noProof/>
                 <w:webHidden/>
               </w:rPr>
-              <w:t>8</w:t>
+              <w:t>9</w:t>
             </w:r>
             <w:r>
               <w:rPr>
@@ -3266,7 +3416,7 @@
               <w:lang w:eastAsia="en-GB"/>
             </w:rPr>
           </w:pPr>
-          <w:hyperlink w:anchor="_Toc478050625" w:history="1">
+          <w:hyperlink w:anchor="_Toc478214923" w:history="1">
             <w:r>
               <w:rPr>
                 <w:rStyle w:val="Hyperlink"/>
@@ -3310,7 +3460,7 @@
                 <w:noProof/>
                 <w:webHidden/>
               </w:rPr>
-              <w:instrText xml:space="preserve"> PAGEREF _Toc478050625 \h </w:instrText>
+              <w:instrText xml:space="preserve"> PAGEREF _Toc478214923 \h </w:instrText>
             </w:r>
             <w:r>
               <w:rPr>
@@ -3330,7 +3480,7 @@
                 <w:noProof/>
                 <w:webHidden/>
               </w:rPr>
-              <w:t>9</w:t>
+              <w:t>10</w:t>
             </w:r>
             <w:r>
               <w:rPr>
@@ -3351,7 +3501,7 @@
               <w:lang w:eastAsia="en-GB"/>
             </w:rPr>
           </w:pPr>
-          <w:hyperlink w:anchor="_Toc478050626" w:history="1">
+          <w:hyperlink w:anchor="_Toc478214924" w:history="1">
             <w:r>
               <w:rPr>
                 <w:rStyle w:val="Hyperlink"/>
@@ -3394,7 +3544,7 @@
                 <w:noProof/>
                 <w:webHidden/>
               </w:rPr>
-              <w:instrText xml:space="preserve"> PAGEREF _Toc478050626 \h </w:instrText>
+              <w:instrText xml:space="preserve"> PAGEREF _Toc478214924 \h </w:instrText>
             </w:r>
             <w:r>
               <w:rPr>
@@ -3414,7 +3564,7 @@
                 <w:noProof/>
                 <w:webHidden/>
               </w:rPr>
-              <w:t>9</w:t>
+              <w:t>10</w:t>
             </w:r>
             <w:r>
               <w:rPr>
@@ -3435,7 +3585,7 @@
               <w:lang w:eastAsia="en-GB"/>
             </w:rPr>
           </w:pPr>
-          <w:hyperlink w:anchor="_Toc478050627" w:history="1">
+          <w:hyperlink w:anchor="_Toc478214925" w:history="1">
             <w:r>
               <w:rPr>
                 <w:rStyle w:val="Hyperlink"/>
@@ -3478,7 +3628,7 @@
                 <w:noProof/>
                 <w:webHidden/>
               </w:rPr>
-              <w:instrText xml:space="preserve"> PAGEREF _Toc478050627 \h </w:instrText>
+              <w:instrText xml:space="preserve"> PAGEREF _Toc478214925 \h </w:instrText>
             </w:r>
             <w:r>
               <w:rPr>
@@ -3498,7 +3648,7 @@
                 <w:noProof/>
                 <w:webHidden/>
               </w:rPr>
-              <w:t>9</w:t>
+              <w:t>10</w:t>
             </w:r>
             <w:r>
               <w:rPr>
@@ -3519,7 +3669,7 @@
               <w:lang w:eastAsia="en-GB"/>
             </w:rPr>
           </w:pPr>
-          <w:hyperlink w:anchor="_Toc478050628" w:history="1">
+          <w:hyperlink w:anchor="_Toc478214926" w:history="1">
             <w:r>
               <w:rPr>
                 <w:rStyle w:val="Hyperlink"/>
@@ -3562,7 +3712,7 @@
                 <w:noProof/>
                 <w:webHidden/>
               </w:rPr>
-              <w:instrText xml:space="preserve"> PAGEREF _Toc478050628 \h </w:instrText>
+              <w:instrText xml:space="preserve"> PAGEREF _Toc478214926 \h </w:instrText>
             </w:r>
             <w:r>
               <w:rPr>
@@ -3582,7 +3732,7 @@
                 <w:noProof/>
                 <w:webHidden/>
               </w:rPr>
-              <w:t>9</w:t>
+              <w:t>10</w:t>
             </w:r>
             <w:r>
               <w:rPr>
@@ -3603,7 +3753,7 @@
               <w:lang w:eastAsia="en-GB"/>
             </w:rPr>
           </w:pPr>
-          <w:hyperlink w:anchor="_Toc478050629" w:history="1">
+          <w:hyperlink w:anchor="_Toc478214927" w:history="1">
             <w:r>
               <w:rPr>
                 <w:rStyle w:val="Hyperlink"/>
@@ -3646,7 +3796,7 @@
                 <w:noProof/>
                 <w:webHidden/>
               </w:rPr>
-              <w:instrText xml:space="preserve"> PAGEREF _Toc478050629 \h </w:instrText>
+              <w:instrText xml:space="preserve"> PAGEREF _Toc478214927 \h </w:instrText>
             </w:r>
             <w:r>
               <w:rPr>
@@ -3666,7 +3816,7 @@
                 <w:noProof/>
                 <w:webHidden/>
               </w:rPr>
-              <w:t>9</w:t>
+              <w:t>10</w:t>
             </w:r>
             <w:r>
               <w:rPr>
@@ -3688,7 +3838,7 @@
               <w:lang w:eastAsia="en-GB"/>
             </w:rPr>
           </w:pPr>
-          <w:hyperlink w:anchor="_Toc478050630" w:history="1">
+          <w:hyperlink w:anchor="_Toc478214928" w:history="1">
             <w:r>
               <w:rPr>
                 <w:rStyle w:val="Hyperlink"/>
@@ -3732,7 +3882,7 @@
                 <w:noProof/>
                 <w:webHidden/>
               </w:rPr>
-              <w:instrText xml:space="preserve"> PAGEREF _Toc478050630 \h </w:instrText>
+              <w:instrText xml:space="preserve"> PAGEREF _Toc478214928 \h </w:instrText>
             </w:r>
             <w:r>
               <w:rPr>
@@ -3752,7 +3902,7 @@
                 <w:noProof/>
                 <w:webHidden/>
               </w:rPr>
-              <w:t>10</w:t>
+              <w:t>11</w:t>
             </w:r>
             <w:r>
               <w:rPr>
@@ -3773,7 +3923,7 @@
               <w:lang w:eastAsia="en-GB"/>
             </w:rPr>
           </w:pPr>
-          <w:hyperlink w:anchor="_Toc478050631" w:history="1">
+          <w:hyperlink w:anchor="_Toc478214929" w:history="1">
             <w:r>
               <w:rPr>
                 <w:rStyle w:val="Hyperlink"/>
@@ -3816,7 +3966,7 @@
                 <w:noProof/>
                 <w:webHidden/>
               </w:rPr>
-              <w:instrText xml:space="preserve"> PAGEREF _Toc478050631 \h </w:instrText>
+              <w:instrText xml:space="preserve"> PAGEREF _Toc478214929 \h </w:instrText>
             </w:r>
             <w:r>
               <w:rPr>
@@ -3836,7 +3986,7 @@
                 <w:noProof/>
                 <w:webHidden/>
               </w:rPr>
-              <w:t>10</w:t>
+              <w:t>11</w:t>
             </w:r>
             <w:r>
               <w:rPr>
@@ -3857,7 +4007,7 @@
               <w:lang w:eastAsia="en-GB"/>
             </w:rPr>
           </w:pPr>
-          <w:hyperlink w:anchor="_Toc478050632" w:history="1">
+          <w:hyperlink w:anchor="_Toc478214930" w:history="1">
             <w:r>
               <w:rPr>
                 <w:rStyle w:val="Hyperlink"/>
@@ -3900,7 +4050,7 @@
                 <w:noProof/>
                 <w:webHidden/>
               </w:rPr>
-              <w:instrText xml:space="preserve"> PAGEREF _Toc478050632 \h </w:instrText>
+              <w:instrText xml:space="preserve"> PAGEREF _Toc478214930 \h </w:instrText>
             </w:r>
             <w:r>
               <w:rPr>
@@ -3920,7 +4070,7 @@
                 <w:noProof/>
                 <w:webHidden/>
               </w:rPr>
-              <w:t>10</w:t>
+              <w:t>11</w:t>
             </w:r>
             <w:r>
               <w:rPr>
@@ -3941,7 +4091,7 @@
               <w:lang w:eastAsia="en-GB"/>
             </w:rPr>
           </w:pPr>
-          <w:hyperlink w:anchor="_Toc478050633" w:history="1">
+          <w:hyperlink w:anchor="_Toc478214931" w:history="1">
             <w:r>
               <w:rPr>
                 <w:rStyle w:val="Hyperlink"/>
@@ -3984,7 +4134,7 @@
                 <w:noProof/>
                 <w:webHidden/>
               </w:rPr>
-              <w:instrText xml:space="preserve"> PAGEREF _Toc478050633 \h </w:instrText>
+              <w:instrText xml:space="preserve"> PAGEREF _Toc478214931 \h </w:instrText>
             </w:r>
             <w:r>
               <w:rPr>
@@ -4004,7 +4154,7 @@
                 <w:noProof/>
                 <w:webHidden/>
               </w:rPr>
-              <w:t>10</w:t>
+              <w:t>11</w:t>
             </w:r>
             <w:r>
               <w:rPr>
@@ -4025,7 +4175,7 @@
               <w:lang w:eastAsia="en-GB"/>
             </w:rPr>
           </w:pPr>
-          <w:hyperlink w:anchor="_Toc478050634" w:history="1">
+          <w:hyperlink w:anchor="_Toc478214932" w:history="1">
             <w:r>
               <w:rPr>
                 <w:rStyle w:val="Hyperlink"/>
@@ -4068,7 +4218,7 @@
                 <w:noProof/>
                 <w:webHidden/>
               </w:rPr>
-              <w:instrText xml:space="preserve"> PAGEREF _Toc478050634 \h </w:instrText>
+              <w:instrText xml:space="preserve"> PAGEREF _Toc478214932 \h </w:instrText>
             </w:r>
             <w:r>
               <w:rPr>
@@ -4088,7 +4238,7 @@
                 <w:noProof/>
                 <w:webHidden/>
               </w:rPr>
-              <w:t>10</w:t>
+              <w:t>11</w:t>
             </w:r>
             <w:r>
               <w:rPr>
@@ -4109,7 +4259,7 @@
               <w:lang w:eastAsia="en-GB"/>
             </w:rPr>
           </w:pPr>
-          <w:hyperlink w:anchor="_Toc478050635" w:history="1">
+          <w:hyperlink w:anchor="_Toc478214933" w:history="1">
             <w:r>
               <w:rPr>
                 <w:rStyle w:val="Hyperlink"/>
@@ -4152,7 +4302,7 @@
                 <w:noProof/>
                 <w:webHidden/>
               </w:rPr>
-              <w:instrText xml:space="preserve"> PAGEREF _Toc478050635 \h </w:instrText>
+              <w:instrText xml:space="preserve"> PAGEREF _Toc478214933 \h </w:instrText>
             </w:r>
             <w:r>
               <w:rPr>
@@ -4172,7 +4322,7 @@
                 <w:noProof/>
                 <w:webHidden/>
               </w:rPr>
-              <w:t>10</w:t>
+              <w:t>11</w:t>
             </w:r>
             <w:r>
               <w:rPr>
@@ -4193,7 +4343,7 @@
               <w:lang w:eastAsia="en-GB"/>
             </w:rPr>
           </w:pPr>
-          <w:hyperlink w:anchor="_Toc478050636" w:history="1">
+          <w:hyperlink w:anchor="_Toc478214934" w:history="1">
             <w:r>
               <w:rPr>
                 <w:rStyle w:val="Hyperlink"/>
@@ -4236,7 +4386,7 @@
                 <w:noProof/>
                 <w:webHidden/>
               </w:rPr>
-              <w:instrText xml:space="preserve"> PAGEREF _Toc478050636 \h </w:instrText>
+              <w:instrText xml:space="preserve"> PAGEREF _Toc478214934 \h </w:instrText>
             </w:r>
             <w:r>
               <w:rPr>
@@ -4256,7 +4406,7 @@
                 <w:noProof/>
                 <w:webHidden/>
               </w:rPr>
-              <w:t>10</w:t>
+              <w:t>11</w:t>
             </w:r>
             <w:r>
               <w:rPr>
@@ -4278,7 +4428,7 @@
               <w:lang w:eastAsia="en-GB"/>
             </w:rPr>
           </w:pPr>
-          <w:hyperlink w:anchor="_Toc478050637" w:history="1">
+          <w:hyperlink w:anchor="_Toc478214935" w:history="1">
             <w:r>
               <w:rPr>
                 <w:rStyle w:val="Hyperlink"/>
@@ -4322,7 +4472,7 @@
                 <w:noProof/>
                 <w:webHidden/>
               </w:rPr>
-              <w:instrText xml:space="preserve"> PAGEREF _Toc478050637 \h </w:instrText>
+              <w:instrText xml:space="preserve"> PAGEREF _Toc478214935 \h </w:instrText>
             </w:r>
             <w:r>
               <w:rPr>
@@ -4342,7 +4492,7 @@
                 <w:noProof/>
                 <w:webHidden/>
               </w:rPr>
-              <w:t>11</w:t>
+              <w:t>12</w:t>
             </w:r>
             <w:r>
               <w:rPr>
@@ -4363,7 +4513,7 @@
               <w:lang w:eastAsia="en-GB"/>
             </w:rPr>
           </w:pPr>
-          <w:hyperlink w:anchor="_Toc478050638" w:history="1">
+          <w:hyperlink w:anchor="_Toc478214936" w:history="1">
             <w:r>
               <w:rPr>
                 <w:rStyle w:val="Hyperlink"/>
@@ -4406,7 +4556,7 @@
                 <w:noProof/>
                 <w:webHidden/>
               </w:rPr>
-              <w:instrText xml:space="preserve"> PAGEREF _Toc478050638 \h </w:instrText>
+              <w:instrText xml:space="preserve"> PAGEREF _Toc478214936 \h </w:instrText>
             </w:r>
             <w:r>
               <w:rPr>
@@ -4426,7 +4576,7 @@
                 <w:noProof/>
                 <w:webHidden/>
               </w:rPr>
-              <w:t>11</w:t>
+              <w:t>12</w:t>
             </w:r>
             <w:r>
               <w:rPr>
@@ -4447,7 +4597,7 @@
               <w:lang w:eastAsia="en-GB"/>
             </w:rPr>
           </w:pPr>
-          <w:hyperlink w:anchor="_Toc478050639" w:history="1">
+          <w:hyperlink w:anchor="_Toc478214937" w:history="1">
             <w:r>
               <w:rPr>
                 <w:rStyle w:val="Hyperlink"/>
@@ -4490,7 +4640,7 @@
                 <w:noProof/>
                 <w:webHidden/>
               </w:rPr>
-              <w:instrText xml:space="preserve"> PAGEREF _Toc478050639 \h </w:instrText>
+              <w:instrText xml:space="preserve"> PAGEREF _Toc478214937 \h </w:instrText>
             </w:r>
             <w:r>
               <w:rPr>
@@ -4510,7 +4660,7 @@
                 <w:noProof/>
                 <w:webHidden/>
               </w:rPr>
-              <w:t>11</w:t>
+              <w:t>12</w:t>
             </w:r>
             <w:r>
               <w:rPr>
@@ -4531,7 +4681,7 @@
               <w:lang w:eastAsia="en-GB"/>
             </w:rPr>
           </w:pPr>
-          <w:hyperlink w:anchor="_Toc478050640" w:history="1">
+          <w:hyperlink w:anchor="_Toc478214938" w:history="1">
             <w:r>
               <w:rPr>
                 <w:rStyle w:val="Hyperlink"/>
@@ -4574,7 +4724,7 @@
                 <w:noProof/>
                 <w:webHidden/>
               </w:rPr>
-              <w:instrText xml:space="preserve"> PAGEREF _Toc478050640 \h </w:instrText>
+              <w:instrText xml:space="preserve"> PAGEREF _Toc478214938 \h </w:instrText>
             </w:r>
             <w:r>
               <w:rPr>
@@ -4594,7 +4744,7 @@
                 <w:noProof/>
                 <w:webHidden/>
               </w:rPr>
-              <w:t>11</w:t>
+              <w:t>12</w:t>
             </w:r>
             <w:r>
               <w:rPr>
@@ -4615,7 +4765,7 @@
               <w:lang w:eastAsia="en-GB"/>
             </w:rPr>
           </w:pPr>
-          <w:hyperlink w:anchor="_Toc478050641" w:history="1">
+          <w:hyperlink w:anchor="_Toc478214939" w:history="1">
             <w:r>
               <w:rPr>
                 <w:rStyle w:val="Hyperlink"/>
@@ -4658,7 +4808,7 @@
                 <w:noProof/>
                 <w:webHidden/>
               </w:rPr>
-              <w:instrText xml:space="preserve"> PAGEREF _Toc478050641 \h </w:instrText>
+              <w:instrText xml:space="preserve"> PAGEREF _Toc478214939 \h </w:instrText>
             </w:r>
             <w:r>
               <w:rPr>
@@ -4678,7 +4828,7 @@
                 <w:noProof/>
                 <w:webHidden/>
               </w:rPr>
-              <w:t>11</w:t>
+              <w:t>12</w:t>
             </w:r>
             <w:r>
               <w:rPr>
@@ -4700,7 +4850,7 @@
               <w:lang w:eastAsia="en-GB"/>
             </w:rPr>
           </w:pPr>
-          <w:hyperlink w:anchor="_Toc478050642" w:history="1">
+          <w:hyperlink w:anchor="_Toc478214940" w:history="1">
             <w:r>
               <w:rPr>
                 <w:rStyle w:val="Hyperlink"/>
@@ -4744,7 +4894,7 @@
                 <w:noProof/>
                 <w:webHidden/>
               </w:rPr>
-              <w:instrText xml:space="preserve"> PAGEREF _Toc478050642 \h </w:instrText>
+              <w:instrText xml:space="preserve"> PAGEREF _Toc478214940 \h </w:instrText>
             </w:r>
             <w:r>
               <w:rPr>
@@ -4764,7 +4914,7 @@
                 <w:noProof/>
                 <w:webHidden/>
               </w:rPr>
-              <w:t>12</w:t>
+              <w:t>13</w:t>
             </w:r>
             <w:r>
               <w:rPr>
@@ -4785,7 +4935,7 @@
               <w:lang w:eastAsia="en-GB"/>
             </w:rPr>
           </w:pPr>
-          <w:hyperlink w:anchor="_Toc478050643" w:history="1">
+          <w:hyperlink w:anchor="_Toc478214941" w:history="1">
             <w:r>
               <w:rPr>
                 <w:rStyle w:val="Hyperlink"/>
@@ -4828,7 +4978,7 @@
                 <w:noProof/>
                 <w:webHidden/>
               </w:rPr>
-              <w:instrText xml:space="preserve"> PAGEREF _Toc478050643 \h </w:instrText>
+              <w:instrText xml:space="preserve"> PAGEREF _Toc478214941 \h </w:instrText>
             </w:r>
             <w:r>
               <w:rPr>
@@ -4848,7 +4998,7 @@
                 <w:noProof/>
                 <w:webHidden/>
               </w:rPr>
-              <w:t>12</w:t>
+              <w:t>13</w:t>
             </w:r>
             <w:r>
               <w:rPr>
@@ -4869,7 +5019,7 @@
               <w:lang w:eastAsia="en-GB"/>
             </w:rPr>
           </w:pPr>
-          <w:hyperlink w:anchor="_Toc478050644" w:history="1">
+          <w:hyperlink w:anchor="_Toc478214942" w:history="1">
             <w:r>
               <w:rPr>
                 <w:rStyle w:val="Hyperlink"/>
@@ -4912,7 +5062,7 @@
                 <w:noProof/>
                 <w:webHidden/>
               </w:rPr>
-              <w:instrText xml:space="preserve"> PAGEREF _Toc478050644 \h </w:instrText>
+              <w:instrText xml:space="preserve"> PAGEREF _Toc478214942 \h </w:instrText>
             </w:r>
             <w:r>
               <w:rPr>
@@ -4932,7 +5082,7 @@
                 <w:noProof/>
                 <w:webHidden/>
               </w:rPr>
-              <w:t>12</w:t>
+              <w:t>13</w:t>
             </w:r>
             <w:r>
               <w:rPr>
@@ -4953,7 +5103,7 @@
               <w:lang w:eastAsia="en-GB"/>
             </w:rPr>
           </w:pPr>
-          <w:hyperlink w:anchor="_Toc478050645" w:history="1">
+          <w:hyperlink w:anchor="_Toc478214943" w:history="1">
             <w:r>
               <w:rPr>
                 <w:rStyle w:val="Hyperlink"/>
@@ -4996,7 +5146,7 @@
                 <w:noProof/>
                 <w:webHidden/>
               </w:rPr>
-              <w:instrText xml:space="preserve"> PAGEREF _Toc478050645 \h </w:instrText>
+              <w:instrText xml:space="preserve"> PAGEREF _Toc478214943 \h </w:instrText>
             </w:r>
             <w:r>
               <w:rPr>
@@ -5016,7 +5166,7 @@
                 <w:noProof/>
                 <w:webHidden/>
               </w:rPr>
-              <w:t>12</w:t>
+              <w:t>13</w:t>
             </w:r>
             <w:r>
               <w:rPr>
@@ -5037,7 +5187,7 @@
               <w:lang w:eastAsia="en-GB"/>
             </w:rPr>
           </w:pPr>
-          <w:hyperlink w:anchor="_Toc478050646" w:history="1">
+          <w:hyperlink w:anchor="_Toc478214944" w:history="1">
             <w:r>
               <w:rPr>
                 <w:rStyle w:val="Hyperlink"/>
@@ -5080,7 +5230,7 @@
                 <w:noProof/>
                 <w:webHidden/>
               </w:rPr>
-              <w:instrText xml:space="preserve"> PAGEREF _Toc478050646 \h </w:instrText>
+              <w:instrText xml:space="preserve"> PAGEREF _Toc478214944 \h </w:instrText>
             </w:r>
             <w:r>
               <w:rPr>
@@ -5100,7 +5250,7 @@
                 <w:noProof/>
                 <w:webHidden/>
               </w:rPr>
-              <w:t>12</w:t>
+              <w:t>13</w:t>
             </w:r>
             <w:r>
               <w:rPr>
@@ -5121,7 +5271,7 @@
               <w:lang w:eastAsia="en-GB"/>
             </w:rPr>
           </w:pPr>
-          <w:hyperlink w:anchor="_Toc478050647" w:history="1">
+          <w:hyperlink w:anchor="_Toc478214945" w:history="1">
             <w:r>
               <w:rPr>
                 <w:rStyle w:val="Hyperlink"/>
@@ -5164,7 +5314,7 @@
                 <w:noProof/>
                 <w:webHidden/>
               </w:rPr>
-              <w:instrText xml:space="preserve"> PAGEREF _Toc478050647 \h </w:instrText>
+              <w:instrText xml:space="preserve"> PAGEREF _Toc478214945 \h </w:instrText>
             </w:r>
             <w:r>
               <w:rPr>
@@ -5184,7 +5334,7 @@
                 <w:noProof/>
                 <w:webHidden/>
               </w:rPr>
-              <w:t>12</w:t>
+              <w:t>13</w:t>
             </w:r>
             <w:r>
               <w:rPr>
@@ -5205,7 +5355,7 @@
               <w:lang w:eastAsia="en-GB"/>
             </w:rPr>
           </w:pPr>
-          <w:hyperlink w:anchor="_Toc478050648" w:history="1">
+          <w:hyperlink w:anchor="_Toc478214946" w:history="1">
             <w:r>
               <w:rPr>
                 <w:rStyle w:val="Hyperlink"/>
@@ -5248,7 +5398,7 @@
                 <w:noProof/>
                 <w:webHidden/>
               </w:rPr>
-              <w:instrText xml:space="preserve"> PAGEREF _Toc478050648 \h </w:instrText>
+              <w:instrText xml:space="preserve"> PAGEREF _Toc478214946 \h </w:instrText>
             </w:r>
             <w:r>
               <w:rPr>
@@ -5268,7 +5418,7 @@
                 <w:noProof/>
                 <w:webHidden/>
               </w:rPr>
-              <w:t>12</w:t>
+              <w:t>13</w:t>
             </w:r>
             <w:r>
               <w:rPr>
@@ -5290,7 +5440,7 @@
               <w:lang w:eastAsia="en-GB"/>
             </w:rPr>
           </w:pPr>
-          <w:hyperlink w:anchor="_Toc478050649" w:history="1">
+          <w:hyperlink w:anchor="_Toc478214947" w:history="1">
             <w:r>
               <w:rPr>
                 <w:rStyle w:val="Hyperlink"/>
@@ -5317,7 +5467,7 @@
                 <w:noProof/>
                 <w:webHidden/>
               </w:rPr>
-              <w:instrText xml:space="preserve"> PAGEREF _Toc478050649 \h </w:instrText>
+              <w:instrText xml:space="preserve"> PAGEREF _Toc478214947 \h </w:instrText>
             </w:r>
             <w:r>
               <w:rPr>
@@ -5337,7 +5487,7 @@
                 <w:noProof/>
                 <w:webHidden/>
               </w:rPr>
-              <w:t>13</w:t>
+              <w:t>14</w:t>
             </w:r>
             <w:r>
               <w:rPr>
@@ -5359,7 +5509,7 @@
               <w:lang w:eastAsia="en-GB"/>
             </w:rPr>
           </w:pPr>
-          <w:hyperlink w:anchor="_Toc478050650" w:history="1">
+          <w:hyperlink w:anchor="_Toc478214948" w:history="1">
             <w:r>
               <w:rPr>
                 <w:rStyle w:val="Hyperlink"/>
@@ -5386,7 +5536,7 @@
                 <w:noProof/>
                 <w:webHidden/>
               </w:rPr>
-              <w:instrText xml:space="preserve"> PAGEREF _Toc478050650 \h </w:instrText>
+              <w:instrText xml:space="preserve"> PAGEREF _Toc478214948 \h </w:instrText>
             </w:r>
             <w:r>
               <w:rPr>
@@ -5406,7 +5556,7 @@
                 <w:noProof/>
                 <w:webHidden/>
               </w:rPr>
-              <w:t>14</w:t>
+              <w:t>15</w:t>
             </w:r>
             <w:r>
               <w:rPr>
@@ -5428,7 +5578,7 @@
               <w:lang w:eastAsia="en-GB"/>
             </w:rPr>
           </w:pPr>
-          <w:hyperlink w:anchor="_Toc478050651" w:history="1">
+          <w:hyperlink w:anchor="_Toc478214949" w:history="1">
             <w:r>
               <w:rPr>
                 <w:rStyle w:val="Hyperlink"/>
@@ -5455,7 +5605,7 @@
                 <w:noProof/>
                 <w:webHidden/>
               </w:rPr>
-              <w:instrText xml:space="preserve"> PAGEREF _Toc478050651 \h </w:instrText>
+              <w:instrText xml:space="preserve"> PAGEREF _Toc478214949 \h </w:instrText>
             </w:r>
             <w:r>
               <w:rPr>
@@ -5475,7 +5625,7 @@
                 <w:noProof/>
                 <w:webHidden/>
               </w:rPr>
-              <w:t>15</w:t>
+              <w:t>16</w:t>
             </w:r>
             <w:r>
               <w:rPr>
@@ -5497,7 +5647,7 @@
               <w:lang w:eastAsia="en-GB"/>
             </w:rPr>
           </w:pPr>
-          <w:hyperlink w:anchor="_Toc478050652" w:history="1">
+          <w:hyperlink w:anchor="_Toc478214950" w:history="1">
             <w:r>
               <w:rPr>
                 <w:rStyle w:val="Hyperlink"/>
@@ -5524,7 +5674,7 @@
                 <w:noProof/>
                 <w:webHidden/>
               </w:rPr>
-              <w:instrText xml:space="preserve"> PAGEREF _Toc478050652 \h </w:instrText>
+              <w:instrText xml:space="preserve"> PAGEREF _Toc478214950 \h </w:instrText>
             </w:r>
             <w:r>
               <w:rPr>
@@ -5544,7 +5694,7 @@
                 <w:noProof/>
                 <w:webHidden/>
               </w:rPr>
-              <w:t>16</w:t>
+              <w:t>17</w:t>
             </w:r>
             <w:r>
               <w:rPr>
@@ -5574,7 +5724,7 @@
       <w:pPr>
         <w:pStyle w:val="HeadingUnnumbered"/>
       </w:pPr>
-      <w:bookmarkStart w:id="4" w:name="_Toc478050600"/>
+      <w:bookmarkStart w:id="4" w:name="_Toc478214896"/>
       <w:r>
         <w:lastRenderedPageBreak/>
         <w:t>List of Figures</w:t>
@@ -5722,7 +5872,7 @@
       <w:pPr>
         <w:pStyle w:val="HeadingUnnumbered"/>
       </w:pPr>
-      <w:bookmarkStart w:id="5" w:name="_Toc478050601"/>
+      <w:bookmarkStart w:id="5" w:name="_Toc478214897"/>
       <w:r>
         <w:lastRenderedPageBreak/>
         <w:t>List of Tables</w:t>
@@ -5858,7 +6008,7 @@
         <w:lastRenderedPageBreak/>
         <w:fldChar w:fldCharType="end"/>
       </w:r>
-      <w:bookmarkStart w:id="8" w:name="_Toc478050602"/>
+      <w:bookmarkStart w:id="8" w:name="_Toc478214898"/>
       <w:r>
         <w:t>List of Listings</w:t>
       </w:r>
@@ -6031,7 +6181,7 @@
       <w:pPr>
         <w:pStyle w:val="Heading1"/>
       </w:pPr>
-      <w:bookmarkStart w:id="12" w:name="_Toc478050603"/>
+      <w:bookmarkStart w:id="12" w:name="_Toc478214899"/>
       <w:r>
         <w:lastRenderedPageBreak/>
         <w:t>Introductio</w:t>
@@ -6304,7 +6454,7 @@
       <w:pPr>
         <w:pStyle w:val="Heading2"/>
       </w:pPr>
-      <w:bookmarkStart w:id="13" w:name="_Toc478050604"/>
+      <w:bookmarkStart w:id="13" w:name="_Toc478214900"/>
       <w:r>
         <w:t>Background and Context</w:t>
       </w:r>
@@ -6343,7 +6493,7 @@
         <w:pStyle w:val="Heading2"/>
       </w:pPr>
       <w:bookmarkStart w:id="14" w:name="_Ref475680291"/>
-      <w:bookmarkStart w:id="15" w:name="_Toc478050605"/>
+      <w:bookmarkStart w:id="15" w:name="_Toc478214901"/>
       <w:r>
         <w:t>Scope and Objectives</w:t>
       </w:r>
@@ -6381,13 +6531,8 @@
       <w:r>
         <w:t xml:space="preserve"> is </w:t>
       </w:r>
-      <w:proofErr w:type="spellStart"/>
-      <w:r>
-        <w:t>Prio</w:t>
-      </w:r>
-      <w:proofErr w:type="spellEnd"/>
-      <w:r>
-        <w:t xml:space="preserve"> Engine, a Direct X 11 engine which </w:t>
+      <w:r>
+        <w:t xml:space="preserve">Prio Engine, a Direct X 11 engine which </w:t>
       </w:r>
       <w:r>
         <w:t xml:space="preserve">is responsible for loading, controlling and rendering models, accepting height </w:t>
@@ -6416,33 +6561,12 @@
       <w:r>
         <w:t xml:space="preserve">n, camera control and accepting user input. </w:t>
       </w:r>
-      <w:proofErr w:type="spellStart"/>
-      <w:r>
-        <w:t>Prio</w:t>
-      </w:r>
-      <w:proofErr w:type="spellEnd"/>
-      <w:r>
-        <w:t xml:space="preserve"> Engine is to be kept separate from </w:t>
+      <w:r>
+        <w:t xml:space="preserve">Prio Engine is to be kept separate from </w:t>
       </w:r>
       <w:r>
         <w:lastRenderedPageBreak/>
-        <w:t xml:space="preserve">certain elements of Artist Away, this is so that </w:t>
-      </w:r>
-      <w:proofErr w:type="spellStart"/>
-      <w:r>
-        <w:t>Prio</w:t>
-      </w:r>
-      <w:proofErr w:type="spellEnd"/>
-      <w:r>
-        <w:t xml:space="preserve"> Engine can be used in future projects. For this purpose, I have chosen to use </w:t>
-      </w:r>
-      <w:proofErr w:type="spellStart"/>
-      <w:r>
-        <w:t>Prio</w:t>
-      </w:r>
-      <w:proofErr w:type="spellEnd"/>
-      <w:r>
-        <w:t xml:space="preserve"> Engine as a static library within Artist Away for my project. </w:t>
+        <w:t xml:space="preserve">certain elements of Artist Away, this is so that Prio Engine can be used in future projects. For this purpose, I have chosen to use Prio Engine as a static library within Artist Away for my project. </w:t>
       </w:r>
       <w:r>
         <w:t>Time providing, a final aim of the project is to have every entity in it procedurally generated (</w:t>
@@ -6473,7 +6597,7 @@
       <w:bookmarkStart w:id="17" w:name="_Toc536543438"/>
       <w:bookmarkStart w:id="18" w:name="_Toc15893764"/>
       <w:bookmarkStart w:id="19" w:name="_Toc340849793"/>
-      <w:bookmarkStart w:id="20" w:name="_Toc478050606"/>
+      <w:bookmarkStart w:id="20" w:name="_Toc478214902"/>
       <w:r>
         <w:t>Achievements</w:t>
       </w:r>
@@ -6505,15 +6629,7 @@
     </w:p>
     <w:p>
       <w:r>
-        <w:t xml:space="preserve">I have also created a C++ program called Artist Away which uses </w:t>
-      </w:r>
-      <w:proofErr w:type="spellStart"/>
-      <w:r>
-        <w:t>Prio</w:t>
-      </w:r>
-      <w:proofErr w:type="spellEnd"/>
-      <w:r>
-        <w:t xml:space="preserve"> Engine as a static library, and can interface successfully with the engine to draw terrains, and supply the engine with height maps which are generated through </w:t>
+        <w:t xml:space="preserve">I have also created a C++ program called Artist Away which uses Prio Engine as a static library, and can interface successfully with the engine to draw terrains, and supply the engine with height maps which are generated through </w:t>
       </w:r>
       <w:r>
         <w:t>Simplex</w:t>
@@ -6522,15 +6638,7 @@
         <w:t xml:space="preserve"> Noise.</w:t>
       </w:r>
       <w:r>
-        <w:t xml:space="preserve"> Artist Away can also export ‘.map’ files which can be loaded using </w:t>
-      </w:r>
-      <w:proofErr w:type="spellStart"/>
-      <w:r>
-        <w:t>Prio</w:t>
-      </w:r>
-      <w:proofErr w:type="spellEnd"/>
-      <w:r>
-        <w:t xml:space="preserve"> Engine, as well as 2 dimensional arrays.</w:t>
+        <w:t xml:space="preserve"> Artist Away can also export ‘.map’ files which can be loaded using Prio Engine, as well as 2 dimensional arrays.</w:t>
       </w:r>
       <w:r>
         <w:t xml:space="preserve"> </w:t>
@@ -6552,7 +6660,7 @@
       <w:bookmarkStart w:id="22" w:name="_Toc536543439"/>
       <w:bookmarkStart w:id="23" w:name="_Toc15893765"/>
       <w:bookmarkStart w:id="24" w:name="_Toc340849794"/>
-      <w:bookmarkStart w:id="25" w:name="_Toc478050607"/>
+      <w:bookmarkStart w:id="25" w:name="_Toc478214903"/>
       <w:r>
         <w:t xml:space="preserve">Overview of </w:t>
       </w:r>
@@ -6585,7 +6693,7 @@
       <w:pPr>
         <w:pStyle w:val="Heading1"/>
       </w:pPr>
-      <w:bookmarkStart w:id="26" w:name="_Toc478050608"/>
+      <w:bookmarkStart w:id="26" w:name="_Toc478214904"/>
       <w:r>
         <w:lastRenderedPageBreak/>
         <w:t>Literature Review</w:t>
@@ -6596,7 +6704,7 @@
       <w:pPr>
         <w:pStyle w:val="Heading2"/>
       </w:pPr>
-      <w:bookmarkStart w:id="27" w:name="_Toc478050609"/>
+      <w:bookmarkStart w:id="27" w:name="_Toc478214905"/>
       <w:r>
         <w:t>Introduction</w:t>
       </w:r>
@@ -6655,7 +6763,7 @@
         <w:pStyle w:val="Heading2"/>
       </w:pPr>
       <w:bookmarkStart w:id="28" w:name="_Toc340849797"/>
-      <w:bookmarkStart w:id="29" w:name="_Toc478050610"/>
+      <w:bookmarkStart w:id="29" w:name="_Toc478214906"/>
       <w:r>
         <w:t>Section Heading</w:t>
       </w:r>
@@ -6667,7 +6775,7 @@
         <w:pStyle w:val="Heading3"/>
       </w:pPr>
       <w:bookmarkStart w:id="30" w:name="_Toc340849798"/>
-      <w:bookmarkStart w:id="31" w:name="_Toc478050611"/>
+      <w:bookmarkStart w:id="31" w:name="_Toc478214907"/>
       <w:r>
         <w:t>First Subsection</w:t>
       </w:r>
@@ -6718,7 +6826,7 @@
         <w:pStyle w:val="Heading3"/>
       </w:pPr>
       <w:bookmarkStart w:id="32" w:name="_Toc340849799"/>
-      <w:bookmarkStart w:id="33" w:name="_Toc478050612"/>
+      <w:bookmarkStart w:id="33" w:name="_Toc478214908"/>
       <w:r>
         <w:t>Second Subsection</w:t>
       </w:r>
@@ -6738,7 +6846,7 @@
         <w:pStyle w:val="Heading2"/>
       </w:pPr>
       <w:bookmarkStart w:id="34" w:name="_Toc340849800"/>
-      <w:bookmarkStart w:id="35" w:name="_Toc478050613"/>
+      <w:bookmarkStart w:id="35" w:name="_Toc478214909"/>
       <w:r>
         <w:t>Summary</w:t>
       </w:r>
@@ -6761,7 +6869,7 @@
         </w:rPr>
       </w:pPr>
       <w:bookmarkStart w:id="36" w:name="_Toc340849801"/>
-      <w:bookmarkStart w:id="37" w:name="_Toc478050614"/>
+      <w:bookmarkStart w:id="37" w:name="_Toc478214910"/>
       <w:r>
         <w:rPr>
           <w:snapToGrid w:val="0"/>
@@ -6777,7 +6885,7 @@
         <w:pStyle w:val="Heading2"/>
       </w:pPr>
       <w:bookmarkStart w:id="38" w:name="_Toc340849802"/>
-      <w:bookmarkStart w:id="39" w:name="_Toc478050615"/>
+      <w:bookmarkStart w:id="39" w:name="_Toc478214911"/>
       <w:r>
         <w:t>Introduction</w:t>
       </w:r>
@@ -6812,7 +6920,7 @@
         <w:pStyle w:val="Heading2"/>
       </w:pPr>
       <w:bookmarkStart w:id="43" w:name="_Toc340849803"/>
-      <w:bookmarkStart w:id="44" w:name="_Toc478050616"/>
+      <w:bookmarkStart w:id="44" w:name="_Toc478214912"/>
       <w:r>
         <w:t>Methodology</w:t>
       </w:r>
@@ -6821,55 +6929,179 @@
     </w:p>
     <w:p>
       <w:r>
-        <w:t>Gregory (2012, pp 11-12) defines a game engine as a piece of architecture in which the artistic resources are separated from the core components such as the rendering system, collision detection system or sound system.</w:t>
-      </w:r>
-      <w:r>
-        <w:t xml:space="preserve"> From this definition, we can interpret that users of the engine will be responsible for loading of resources, but not </w:t>
-      </w:r>
-      <w:r>
-        <w:t xml:space="preserve">implementing the code behind it. This </w:t>
-      </w:r>
-      <w:r>
-        <w:t>is applicable to our engine as a user may want to create a terrain height map as a resource, and have the engine load this. We accommodate for this feature by accepting a map file which simply contains the same information that would be contain</w:t>
-      </w:r>
-      <w:r>
-        <w:t xml:space="preserve">ed in the </w:t>
-      </w:r>
-      <w:r>
-        <w:t>two-dimensional</w:t>
-      </w:r>
-      <w:r>
-        <w:t xml:space="preserve"> array generated by Artist Away.</w:t>
-      </w:r>
-    </w:p>
-    <w:p>
+        <w:t>An</w:t>
+      </w:r>
+      <w:r>
+        <w:t xml:space="preserve"> agile approach</w:t>
+      </w:r>
+      <w:r>
+        <w:t xml:space="preserve"> was selected</w:t>
+      </w:r>
       <w:r>
         <w:t xml:space="preserve"> </w:t>
       </w:r>
       <w:r>
-        <w:t xml:space="preserve">My first step was to planning was to research different game engine architectures which would enable </w:t>
-      </w:r>
-      <w:proofErr w:type="spellStart"/>
-      <w:r>
-        <w:t>Prio</w:t>
-      </w:r>
-      <w:proofErr w:type="spellEnd"/>
-      <w:r>
-        <w:t xml:space="preserve"> Engine to be used with a variety of projects. Continuing from architecture research, a class diagram was drawn up to help visualise interaction </w:t>
-      </w:r>
-      <w:r>
-        <w:t xml:space="preserve">throughout the engine. </w:t>
-      </w:r>
-    </w:p>
-    <w:p/>
-    <w:p/>
+        <w:t>for</w:t>
+      </w:r>
+      <w:r>
+        <w:t xml:space="preserve"> Prio Engine</w:t>
+      </w:r>
+      <w:r>
+        <w:t xml:space="preserve"> </w:t>
+      </w:r>
+      <w:r>
+        <w:t>since</w:t>
+      </w:r>
+      <w:r>
+        <w:t xml:space="preserve"> the overall project in fact consists of two separate sub projects. By adopting an agile development </w:t>
+      </w:r>
+      <w:r>
+        <w:t xml:space="preserve">lifecycle, Prio Engine </w:t>
+      </w:r>
+      <w:r>
+        <w:t>can</w:t>
+      </w:r>
+      <w:r>
+        <w:t xml:space="preserve"> run independently from Artist Away, and can be used with a wide variety of other projects. </w:t>
+      </w:r>
+    </w:p>
+    <w:p>
+      <w:r>
+        <w:t xml:space="preserve">Prio Engine </w:t>
+      </w:r>
+      <w:r>
+        <w:t>consists of many components, and as such both the design and development are required to be as flexible as possible.</w:t>
+      </w:r>
+      <w:r>
+        <w:t xml:space="preserve"> </w:t>
+      </w:r>
+      <w:r>
+        <w:t xml:space="preserve">It is well renowned how </w:t>
+      </w:r>
+      <w:r>
+        <w:t>fragile IT systems can be if they are not developed in an agile manner</w:t>
+      </w:r>
+      <w:r>
+        <w:t xml:space="preserve"> </w:t>
+      </w:r>
+      <w:sdt>
+        <w:sdtPr>
+          <w:id w:val="-1568101509"/>
+          <w:citation/>
+        </w:sdtPr>
+        <w:sdtContent>
+          <w:r>
+            <w:fldChar w:fldCharType="begin"/>
+          </w:r>
+          <w:r>
+            <w:instrText xml:space="preserve"> CITATION Jac16 \l 2057 </w:instrText>
+          </w:r>
+          <w:r>
+            <w:fldChar w:fldCharType="separate"/>
+          </w:r>
+          <w:r>
+            <w:rPr>
+              <w:noProof/>
+            </w:rPr>
+            <w:t>(Jacobson, et al., 2016)</w:t>
+          </w:r>
+          <w:r>
+            <w:fldChar w:fldCharType="end"/>
+          </w:r>
+        </w:sdtContent>
+      </w:sdt>
+      <w:r>
+        <w:t>. Developing Prio Engine in an agile format enables the developers to support a wide range of unknown applications</w:t>
+      </w:r>
+      <w:r>
+        <w:t xml:space="preserve"> in future</w:t>
+      </w:r>
+      <w:r>
+        <w:t>.</w:t>
+      </w:r>
+      <w:r>
+        <w:t xml:space="preserve"> However, development of Prio Engine could not be completely agile, as there </w:t>
+      </w:r>
+      <w:r>
+        <w:t>i</w:t>
+      </w:r>
+      <w:r>
+        <w:t>s</w:t>
+      </w:r>
+      <w:r>
+        <w:t xml:space="preserve"> a time constraint in the form of the project deadline. </w:t>
+      </w:r>
+      <w:r>
+        <w:t xml:space="preserve">This resulted in practicing certain agile methodologies </w:t>
+      </w:r>
+      <w:r>
+        <w:t xml:space="preserve">while leaving out others. One agile methodology which enabled planning of Prio Engine was the use of tasks, </w:t>
+      </w:r>
+      <w:r>
+        <w:t>stories,</w:t>
+      </w:r>
+      <w:r>
+        <w:t xml:space="preserve"> </w:t>
+      </w:r>
+      <w:r>
+        <w:t xml:space="preserve">hills, </w:t>
+      </w:r>
+      <w:r>
+        <w:t xml:space="preserve">and epics. </w:t>
+      </w:r>
+      <w:r>
+        <w:t xml:space="preserve">A task is a small task, a story consists of many tasks to complete a larger challenge, a hill may have many stories and often refers to a project, and an epic is the combination of </w:t>
+      </w:r>
+      <w:r>
+        <w:t>these</w:t>
+      </w:r>
+      <w:r>
+        <w:t xml:space="preserve"> and describes </w:t>
+      </w:r>
+      <w:r>
+        <w:t xml:space="preserve">the </w:t>
+      </w:r>
+      <w:r>
+        <w:t xml:space="preserve">product in its </w:t>
+      </w:r>
+      <w:r>
+        <w:t>entirety</w:t>
+      </w:r>
+      <w:r>
+        <w:t>.</w:t>
+      </w:r>
+      <w:r>
+        <w:t xml:space="preserve"> The use of tasks within Prio Engine allowed the developer to break up the required work into much smaller tasks, developers can then place importance and urgency on these tasks, and decide on a timescale </w:t>
+      </w:r>
+      <w:r>
+        <w:t>for each task. This ensures that the crucial components of the engine are developed at the correct times.</w:t>
+      </w:r>
+    </w:p>
+    <w:p>
+      <w:r>
+        <w:t>T</w:t>
+      </w:r>
+      <w:r>
+        <w:t xml:space="preserve">he development of Artist Away while agile, was much smaller. This made it a simple development process where the developer could </w:t>
+      </w:r>
+      <w:r>
+        <w:t xml:space="preserve">implement the core mechanics of Prio Engine, and then write the height map generation for Artist Away, furthermore Prio </w:t>
+      </w:r>
+      <w:r>
+        <w:t>Engine could</w:t>
+      </w:r>
+      <w:r>
+        <w:t xml:space="preserve"> be adapted to accept this height map and the remainder of development and expansion could occur within Prio Engine. </w:t>
+      </w:r>
+    </w:p>
     <w:p>
       <w:pPr>
         <w:pStyle w:val="Heading2"/>
       </w:pPr>
       <w:bookmarkStart w:id="45" w:name="_Toc340849804"/>
-      <w:bookmarkStart w:id="46" w:name="_Toc478050617"/>
-      <w:r>
+      <w:bookmarkStart w:id="46" w:name="_Toc478214913"/>
+      <w:r>
+        <w:lastRenderedPageBreak/>
         <w:t>Requirements</w:t>
       </w:r>
       <w:bookmarkEnd w:id="45"/>
@@ -6926,9 +7158,8 @@
         <w:pStyle w:val="Heading2"/>
       </w:pPr>
       <w:bookmarkStart w:id="47" w:name="_Toc340849805"/>
-      <w:bookmarkStart w:id="48" w:name="_Toc478050618"/>
-      <w:r>
-        <w:lastRenderedPageBreak/>
+      <w:bookmarkStart w:id="48" w:name="_Toc478214914"/>
+      <w:r>
         <w:t>Potential Solutions</w:t>
       </w:r>
       <w:bookmarkEnd w:id="47"/>
@@ -6938,8 +7169,144 @@
       <w:r>
         <w:rPr>
           <w:noProof/>
+          <w:lang w:eastAsia="en-GB"/>
         </w:rPr>
-        <w:object w:dxaOrig="0" w:dyaOrig="0">
+        <mc:AlternateContent>
+          <mc:Choice Requires="wps">
+            <w:drawing>
+              <wp:anchor distT="0" distB="0" distL="114300" distR="114300" simplePos="0" relativeHeight="251661312" behindDoc="0" locked="0" layoutInCell="1" allowOverlap="1" wp14:anchorId="7EA5949A" wp14:editId="3142E57C">
+                <wp:simplePos x="0" y="0"/>
+                <wp:positionH relativeFrom="margin">
+                  <wp:align>center</wp:align>
+                </wp:positionH>
+                <wp:positionV relativeFrom="paragraph">
+                  <wp:posOffset>4496435</wp:posOffset>
+                </wp:positionV>
+                <wp:extent cx="6705600" cy="635"/>
+                <wp:effectExtent l="0" t="0" r="0" b="0"/>
+                <wp:wrapSquare wrapText="bothSides"/>
+                <wp:docPr id="3" name="Text Box 3"/>
+                <wp:cNvGraphicFramePr/>
+                <a:graphic xmlns:a="http://schemas.openxmlformats.org/drawingml/2006/main">
+                  <a:graphicData uri="http://schemas.microsoft.com/office/word/2010/wordprocessingShape">
+                    <wps:wsp>
+                      <wps:cNvSpPr txBox="1"/>
+                      <wps:spPr>
+                        <a:xfrm>
+                          <a:off x="0" y="0"/>
+                          <a:ext cx="6705600" cy="635"/>
+                        </a:xfrm>
+                        <a:prstGeom prst="rect">
+                          <a:avLst/>
+                        </a:prstGeom>
+                        <a:solidFill>
+                          <a:prstClr val="white"/>
+                        </a:solidFill>
+                        <a:ln>
+                          <a:noFill/>
+                        </a:ln>
+                      </wps:spPr>
+                      <wps:txbx>
+                        <w:txbxContent>
+                          <w:p>
+                            <w:pPr>
+                              <w:pStyle w:val="Caption"/>
+                              <w:rPr>
+                                <w:noProof/>
+                                <w:szCs w:val="24"/>
+                              </w:rPr>
+                            </w:pPr>
+                            <w:r>
+                              <w:t xml:space="preserve">Figure </w:t>
+                            </w:r>
+                            <w:r>
+                              <w:fldChar w:fldCharType="begin"/>
+                            </w:r>
+                            <w:r>
+                              <w:instrText xml:space="preserve"> SEQ Figure \* ARABIC </w:instrText>
+                            </w:r>
+                            <w:r>
+                              <w:fldChar w:fldCharType="separate"/>
+                            </w:r>
+                            <w:r>
+                              <w:rPr>
+                                <w:noProof/>
+                              </w:rPr>
+                              <w:t>1</w:t>
+                            </w:r>
+                            <w:r>
+                              <w:fldChar w:fldCharType="end"/>
+                            </w:r>
+                          </w:p>
+                        </w:txbxContent>
+                      </wps:txbx>
+                      <wps:bodyPr rot="0" spcFirstLastPara="0" vertOverflow="overflow" horzOverflow="overflow" vert="horz" wrap="square" lIns="0" tIns="0" rIns="0" bIns="0" numCol="1" spcCol="0" rtlCol="0" fromWordArt="0" anchor="t" anchorCtr="0" forceAA="0" compatLnSpc="1">
+                        <a:prstTxWarp prst="textNoShape">
+                          <a:avLst/>
+                        </a:prstTxWarp>
+                        <a:spAutoFit/>
+                      </wps:bodyPr>
+                    </wps:wsp>
+                  </a:graphicData>
+                </a:graphic>
+              </wp:anchor>
+            </w:drawing>
+          </mc:Choice>
+          <mc:Fallback>
+            <w:pict>
+              <v:shapetype w14:anchorId="7EA5949A" id="_x0000_t202" coordsize="21600,21600" o:spt="202" path="m,l,21600r21600,l21600,xe">
+                <v:stroke joinstyle="miter"/>
+                <v:path gradientshapeok="t" o:connecttype="rect"/>
+              </v:shapetype>
+              <v:shape id="Text Box 3" o:spid="_x0000_s1026" type="#_x0000_t202" style="position:absolute;margin-left:0;margin-top:354.05pt;width:528pt;height:.05pt;z-index:251661312;visibility:visible;mso-wrap-style:square;mso-wrap-distance-left:9pt;mso-wrap-distance-top:0;mso-wrap-distance-right:9pt;mso-wrap-distance-bottom:0;mso-position-horizontal:center;mso-position-horizontal-relative:margin;mso-position-vertical:absolute;mso-position-vertical-relative:text;v-text-anchor:top" o:gfxdata="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" stroked="f">
+                <v:textbox style="mso-fit-shape-to-text:t" inset="0,0,0,0">
+                  <w:txbxContent>
+                    <w:p>
+                      <w:pPr>
+                        <w:pStyle w:val="Caption"/>
+                        <w:rPr>
+                          <w:noProof/>
+                          <w:szCs w:val="24"/>
+                        </w:rPr>
+                      </w:pPr>
+                      <w:r>
+                        <w:t xml:space="preserve">Figure </w:t>
+                      </w:r>
+                      <w:r>
+                        <w:fldChar w:fldCharType="begin"/>
+                      </w:r>
+                      <w:r>
+                        <w:instrText xml:space="preserve"> SEQ Figure \* ARABIC </w:instrText>
+                      </w:r>
+                      <w:r>
+                        <w:fldChar w:fldCharType="separate"/>
+                      </w:r>
+                      <w:r>
+                        <w:rPr>
+                          <w:noProof/>
+                        </w:rPr>
+                        <w:t>1</w:t>
+                      </w:r>
+                      <w:r>
+                        <w:fldChar w:fldCharType="end"/>
+                      </w:r>
+                    </w:p>
+                  </w:txbxContent>
+                </v:textbox>
+                <w10:wrap type="square" anchorx="margin"/>
+              </v:shape>
+            </w:pict>
+          </mc:Fallback>
+        </mc:AlternateContent>
+      </w:r>
+      <w:r>
+        <w:t>To plan Prio Engine, I started with a diagram of how I expected the engine to look:</w:t>
+      </w:r>
+      <w:r>
+        <w:t xml:space="preserve"> </w:t>
+      </w:r>
+      <w:r>
+        <w:object w:dxaOrig="15286" w:dyaOrig="10531">
           <v:shapetype id="_x0000_t75" coordsize="21600,21600" o:spt="75" o:preferrelative="t" path="m@4@5l@4@11@9@11@9@5xe" filled="f" stroked="f">
             <v:stroke joinstyle="miter"/>
             <v:formulas>
@@ -6959,24 +7326,12 @@
             <v:path o:extrusionok="f" gradientshapeok="t" o:connecttype="rect"/>
             <o:lock v:ext="edit" aspectratio="t"/>
           </v:shapetype>
-          <v:shape id="_x0000_s1027" type="#_x0000_t75" style="position:absolute;margin-left:-39.75pt;margin-top:35.25pt;width:528pt;height:363.8pt;z-index:251659264;mso-position-horizontal-relative:text;mso-position-vertical-relative:text;mso-width-relative:page;mso-height-relative:page">
+          <v:shape id="_x0000_i1025" type="#_x0000_t75" style="width:484.5pt;height:333.75pt" o:ole="">
             <v:imagedata r:id="rId10" o:title=""/>
-            <w10:wrap type="square"/>
           </v:shape>
-          <o:OLEObject Type="Embed" ProgID="Visio.Drawing.15" ShapeID="_x0000_s1027" DrawAspect="Content" ObjectID="_1551797481" r:id="rId11"/>
+          <o:OLEObject Type="Embed" ProgID="Visio.Drawing.15" ShapeID="_x0000_i1025" DrawAspect="Content" ObjectID="_1551981098" r:id="rId11"/>
         </w:object>
       </w:r>
-      <w:r>
-        <w:t xml:space="preserve">To plan </w:t>
-      </w:r>
-      <w:proofErr w:type="spellStart"/>
-      <w:r>
-        <w:t>Prio</w:t>
-      </w:r>
-      <w:proofErr w:type="spellEnd"/>
-      <w:r>
-        <w:t xml:space="preserve"> Engine, I started with a diagram of how I expected the engine to look:</w:t>
-      </w:r>
     </w:p>
     <w:p>
       <w:r>
@@ -6992,7 +7347,11 @@
         <w:t>this</w:t>
       </w:r>
       <w:r>
-        <w:t xml:space="preserve"> isn’t quite the case as there are some differences between the types of buffers and how they are used in Direct X and OpenGL.</w:t>
+        <w:t xml:space="preserve"> isn’t quite the case as there are some differences between the types of buffers and how they </w:t>
+      </w:r>
+      <w:r>
+        <w:lastRenderedPageBreak/>
+        <w:t>are used in Direct X and OpenGL.</w:t>
       </w:r>
       <w:r>
         <w:t xml:space="preserve"> It also </w:t>
@@ -7050,9 +7409,8 @@
         <w:pStyle w:val="Heading2"/>
       </w:pPr>
       <w:bookmarkStart w:id="49" w:name="_Toc340849806"/>
-      <w:bookmarkStart w:id="50" w:name="_Toc478050619"/>
-      <w:r>
-        <w:lastRenderedPageBreak/>
+      <w:bookmarkStart w:id="50" w:name="_Toc478214915"/>
+      <w:r>
         <w:t>Tools and Techniques</w:t>
       </w:r>
       <w:bookmarkEnd w:id="49"/>
@@ -7060,25 +7418,12 @@
     </w:p>
     <w:p>
       <w:r>
-        <w:t xml:space="preserve">GitHub was used as a tool for source control, it enabled modifications to be submit and the ability to roll back to previous versions of the code base for both Artist Away and </w:t>
-      </w:r>
-      <w:proofErr w:type="spellStart"/>
-      <w:r>
-        <w:t>Prio</w:t>
-      </w:r>
-      <w:proofErr w:type="spellEnd"/>
-      <w:r>
-        <w:t xml:space="preserve"> Engine.</w:t>
-      </w:r>
-    </w:p>
-    <w:p>
-      <w:proofErr w:type="spellStart"/>
-      <w:r>
-        <w:t>AntTweakBar</w:t>
-      </w:r>
-      <w:proofErr w:type="spellEnd"/>
-      <w:r>
-        <w:t xml:space="preserve"> was used to give users of Artist Away control over select variables used throughout the application.</w:t>
+        <w:t>GitHub was used as a tool for source control, it enabled modifications to be submit and the ability to roll back to previous versions of the code base for both Artist Away and Prio Engine.</w:t>
+      </w:r>
+    </w:p>
+    <w:p>
+      <w:r>
+        <w:t>AntTweakBar was used to give users of Artist Away control over select variables used throughout the application.</w:t>
       </w:r>
       <w:r>
         <w:t xml:space="preserve"> The use case diagram below details how users can interact with Artist Away </w:t>
@@ -7090,10 +7435,10 @@
     <w:p>
       <w:r>
         <w:object w:dxaOrig="12961" w:dyaOrig="4546">
-          <v:shape id="_x0000_i1027" type="#_x0000_t75" style="width:450.75pt;height:158.25pt" o:ole="">
+          <v:shape id="_x0000_i1026" type="#_x0000_t75" style="width:450.75pt;height:158.25pt" o:ole="">
             <v:imagedata r:id="rId12" o:title=""/>
           </v:shape>
-          <o:OLEObject Type="Embed" ProgID="Visio.Drawing.15" ShapeID="_x0000_i1027" DrawAspect="Content" ObjectID="_1551797479" r:id="rId13"/>
+          <o:OLEObject Type="Embed" ProgID="Visio.Drawing.15" ShapeID="_x0000_i1026" DrawAspect="Content" ObjectID="_1551981099" r:id="rId13"/>
         </w:object>
       </w:r>
     </w:p>
@@ -7108,13 +7453,8 @@
         <w:t>dels in different file formats into the engine.</w:t>
       </w:r>
       <w:r>
-        <w:t xml:space="preserve"> It is used within </w:t>
-      </w:r>
-      <w:proofErr w:type="spellStart"/>
-      <w:r>
-        <w:t>Prio</w:t>
-      </w:r>
-      <w:proofErr w:type="spellEnd"/>
+        <w:t xml:space="preserve"> It is used within Prio</w:t>
+      </w:r>
       <w:r>
         <w:t xml:space="preserve"> </w:t>
       </w:r>
@@ -7122,23 +7462,7 @@
         <w:t xml:space="preserve">Engine by parsing information about meshes </w:t>
       </w:r>
       <w:r>
-        <w:t xml:space="preserve">and loading in the relevant files, and storing this information in member variables, before passing it over to buffers to be used with HLSL </w:t>
-      </w:r>
-      <w:proofErr w:type="spellStart"/>
-      <w:r>
-        <w:t>shaders</w:t>
-      </w:r>
-      <w:proofErr w:type="spellEnd"/>
-      <w:r>
-        <w:t xml:space="preserve">. The class diagram below is an overview of how the mesh loading process works within </w:t>
-      </w:r>
-      <w:proofErr w:type="spellStart"/>
-      <w:r>
-        <w:t>Prio</w:t>
-      </w:r>
-      <w:proofErr w:type="spellEnd"/>
-      <w:r>
-        <w:t xml:space="preserve"> Engine. </w:t>
+        <w:t xml:space="preserve">and loading in the relevant files, and storing this information in member variables, before passing it over to buffers to be used with HLSL shaders. The class diagram below is an overview of how the mesh loading process works within Prio Engine. </w:t>
       </w:r>
     </w:p>
     <w:p>
@@ -7147,10 +7471,10 @@
       </w:pPr>
       <w:r>
         <w:object w:dxaOrig="3721" w:dyaOrig="6691">
-          <v:shape id="_x0000_i1041" type="#_x0000_t75" style="width:165pt;height:259.5pt" o:ole="">
+          <v:shape id="_x0000_i1027" type="#_x0000_t75" style="width:165pt;height:259.5pt" o:ole="">
             <v:imagedata r:id="rId14" o:title=""/>
           </v:shape>
-          <o:OLEObject Type="Embed" ProgID="Visio.Drawing.15" ShapeID="_x0000_i1041" DrawAspect="Content" ObjectID="_1551797480" r:id="rId15"/>
+          <o:OLEObject Type="Embed" ProgID="Visio.Drawing.15" ShapeID="_x0000_i1027" DrawAspect="Content" ObjectID="_1551981100" r:id="rId15"/>
         </w:object>
       </w:r>
     </w:p>
@@ -7160,7 +7484,7 @@
         <w:pStyle w:val="Heading2"/>
       </w:pPr>
       <w:bookmarkStart w:id="51" w:name="_Toc340849807"/>
-      <w:bookmarkStart w:id="52" w:name="_Toc478050620"/>
+      <w:bookmarkStart w:id="52" w:name="_Toc478214916"/>
       <w:r>
         <w:t>Legal and Ethical Issues</w:t>
       </w:r>
@@ -7171,7 +7495,7 @@
       <w:pPr>
         <w:pStyle w:val="Heading3"/>
       </w:pPr>
-      <w:bookmarkStart w:id="53" w:name="_Toc478050621"/>
+      <w:bookmarkStart w:id="53" w:name="_Toc478214917"/>
       <w:bookmarkEnd w:id="40"/>
       <w:bookmarkEnd w:id="41"/>
       <w:bookmarkEnd w:id="42"/>
@@ -7251,55 +7575,394 @@
         <w:t xml:space="preserve"> </w:t>
       </w:r>
       <w:r>
+        <w:t>According to</w:t>
+      </w:r>
+      <w:r>
+        <w:t xml:space="preserve"> </w:t>
+      </w:r>
+      <w:sdt>
+        <w:sdtPr>
+          <w:id w:val="-1768767182"/>
+          <w:citation/>
+        </w:sdtPr>
+        <w:sdtContent>
+          <w:r>
+            <w:fldChar w:fldCharType="begin"/>
+          </w:r>
+          <w:r>
+            <w:instrText xml:space="preserve"> CITATION Neu16 \l 2057 </w:instrText>
+          </w:r>
+          <w:r>
+            <w:fldChar w:fldCharType="separate"/>
+          </w:r>
+          <w:r>
+            <w:rPr>
+              <w:noProof/>
+            </w:rPr>
+            <w:t>(Neumann, 2016)</w:t>
+          </w:r>
+          <w:r>
+            <w:fldChar w:fldCharType="end"/>
+          </w:r>
+        </w:sdtContent>
+      </w:sdt>
+      <w:r>
+        <w:t xml:space="preserve">, we will continue to face these issues as they are a by-product of human </w:t>
+      </w:r>
+      <w:r>
+        <w:t>labour</w:t>
+      </w:r>
+      <w:r>
+        <w:t xml:space="preserve">. </w:t>
+      </w:r>
+      <w:r>
+        <w:t>Automating the artistic process</w:t>
+      </w:r>
+      <w:r>
+        <w:t xml:space="preserve"> would</w:t>
+      </w:r>
+      <w:r>
+        <w:t xml:space="preserve"> result in a more consistent </w:t>
+      </w:r>
+      <w:r>
+        <w:t>product</w:t>
+      </w:r>
+      <w:r>
+        <w:t xml:space="preserve"> being produced, </w:t>
+      </w:r>
+      <w:r>
+        <w:t xml:space="preserve">as it programmatically executes a process, and there are very few variables involved in the production methodology. </w:t>
+      </w:r>
+      <w:r>
+        <w:t>Given independent games companies are typically not renowned for being particularly wealthy, and are renowned for shutting down due to a lack of funds before games are released, it seems logical for smaller companies to risk hiring an artist to design levels, when a stable option of procedural generation can be used to complete the same process.</w:t>
+      </w:r>
+    </w:p>
+    <w:p>
+      <w:pPr>
+        <w:pStyle w:val="CommentsMustbeRemoved"/>
+      </w:pPr>
+      <w:r>
+        <w:t xml:space="preserve">If necessary, also use subsections. Subsections are entered using the </w:t>
+      </w:r>
+      <w:r>
+        <w:t>‘</w:t>
+      </w:r>
+      <w:r>
+        <w:t>Heading 3</w:t>
+      </w:r>
+      <w:r>
+        <w:t>’</w:t>
+      </w:r>
+      <w:r>
+        <w:t xml:space="preserve"> paragraph style (all these head</w:t>
+      </w:r>
+      <w:r>
+        <w:t>ing styles are self-numbering).</w:t>
+      </w:r>
+    </w:p>
+    <w:p>
+      <w:pPr>
+        <w:pStyle w:val="Heading3"/>
+      </w:pPr>
+      <w:bookmarkStart w:id="54" w:name="_Toc478214918"/>
+      <w:r>
+        <w:lastRenderedPageBreak/>
+        <w:t>Automation Within The UK</w:t>
+      </w:r>
+      <w:bookmarkEnd w:id="54"/>
+    </w:p>
+    <w:p>
+      <w:r>
+        <w:t xml:space="preserve">As automation becomes increasingly popular and more attractive to employers, regulations and legislation regarding automation are being introduced. Unfortunately, we cannot predict what laws will be introduced in the future, however we can analyse the legislation introduced surrounding driverless cars, a popular form of automation. The Vehicle Technology and Aviation Bill imposed the idea that insurance companies which insured the </w:t>
+      </w:r>
+      <w:r>
+        <w:t xml:space="preserve">automated vehicle </w:t>
+      </w:r>
+      <w:r>
+        <w:t xml:space="preserve">would be responsible </w:t>
+      </w:r>
+      <w:r>
+        <w:t xml:space="preserve">for reimbursing any damage caused by that vehicle. If we take similar logic and apply it to the process of procedural generation within games, we can rule out the requirement to pay damages as no insurance companies are involved, and no physical damage can come of a computer program which generates a game level. Because the company would be responsible for any </w:t>
+      </w:r>
+      <w:r>
+        <w:t>mistakes within the game level</w:t>
+      </w:r>
+      <w:r>
+        <w:t>, it would not matter if it were an artist or a computer program which designed the level.</w:t>
+      </w:r>
+      <w:r>
+        <w:t xml:space="preserve"> </w:t>
+      </w:r>
+    </w:p>
+    <w:p>
+      <w:r>
+        <w:t xml:space="preserve">While the legal side of automation is clearly not much of a barrier to the games development process, the ethical question remains: is it acceptable to remove an entire role from the industry to save money? There is no </w:t>
+      </w:r>
+      <w:r>
+        <w:t>clear-cut</w:t>
+      </w:r>
+      <w:r>
+        <w:t xml:space="preserve"> answer to this question, and the answer is entirely situational and depends on the size, </w:t>
+      </w:r>
+      <w:r>
+        <w:t>budget,</w:t>
+      </w:r>
+      <w:r>
+        <w:t xml:space="preserve"> and longevity of a games studio. </w:t>
+      </w:r>
+      <w:r>
+        <w:t xml:space="preserve">This author believes it is </w:t>
+      </w:r>
+      <w:r>
+        <w:t>only acceptable to automate a process when all other options have been exhausted, and it is simply deemed not feasible to hire an artist as a level designer.</w:t>
+      </w:r>
+      <w:r>
+        <w:t xml:space="preserve"> Business owners have a responsibility </w:t>
+      </w:r>
+      <w:r>
+        <w:t>to provide careers to working class people, particularly larger business owners. This keeps the economy within the country stable, and provides workers with money to spend on business products.</w:t>
+      </w:r>
+    </w:p>
+    <w:p>
+      <w:pPr>
+        <w:pStyle w:val="Heading3"/>
+      </w:pPr>
+      <w:bookmarkStart w:id="55" w:name="_Toc478214919"/>
+      <w:r>
+        <w:t>Legal Use of Third Party Tools and Resources</w:t>
+      </w:r>
+      <w:bookmarkEnd w:id="55"/>
+    </w:p>
+    <w:p>
+      <w:r>
+        <w:t>Prio Engine makes use of two third party libraries (AntTweakBar and ASSIMP), we firstly need to ensure that the licensing on these products allows for use within a final year project. AntTweakBar uses the zlib/libpng license, which claims the library is both free to use and redistribute, meaning that it is a completely eligible choice for use with Prio Engine and Artist Away.</w:t>
+      </w:r>
+      <w:r>
+        <w:t xml:space="preserve"> ASSIMP holds a 3 clause BSD license, </w:t>
+      </w:r>
+      <w:r>
+        <w:t xml:space="preserve">the three clauses summarise to claim that the copyright notice must be displayed unmodified on binary and source files, and that ASSIMP cannot be used to endorse Prio Engine or Artist Away. Prio Engine </w:t>
+      </w:r>
+      <w:r>
+        <w:t>can</w:t>
+      </w:r>
+      <w:r>
+        <w:t xml:space="preserve"> meet these conditions and therefore licensing of third party libraries has provided no issues. </w:t>
+      </w:r>
+    </w:p>
+    <w:p>
+      <w:r>
+        <w:t xml:space="preserve">Prio Engine makes use of textures and models, to ensure there were no legal issues Prio Engine has exclusively used free to use and royalty free resources. </w:t>
+      </w:r>
+    </w:p>
+    <w:p>
+      <w:pPr>
+        <w:pStyle w:val="Heading2"/>
+      </w:pPr>
+      <w:bookmarkStart w:id="56" w:name="_Toc478214920"/>
+      <w:r>
+        <w:lastRenderedPageBreak/>
+        <w:t>Potential Technical Issues</w:t>
+      </w:r>
+      <w:bookmarkEnd w:id="56"/>
+    </w:p>
+    <w:p>
+      <w:r>
+        <w:t xml:space="preserve">The first issue I face is keeping the game engine separate from the </w:t>
+      </w:r>
+      <w:r>
+        <w:t>height map generation, yet keeping procedural generation itself within the engine. My design research resulted in the model where Prio Engine is a static library, which is included within Artist Away.</w:t>
+      </w:r>
+      <w:r>
+        <w:t xml:space="preserve"> This enabled us to generate height maps in two dimensional arrays, and pass them to Prio Engine as two dimensional arrays, from which Prio Engine could procedurally generate terrain. However, it did not seem feasible for future use to tie the generation of terrain to Artist Away, so a method was placed into Artist Away to export </w:t>
+      </w:r>
+      <w:r>
+        <w:t>‘</w:t>
+      </w:r>
+      <w:r>
+        <w:t>.map</w:t>
+      </w:r>
+      <w:r>
+        <w:t>’</w:t>
+      </w:r>
+      <w:r>
+        <w:t xml:space="preserve"> files, which were rows and columns of floating point numbers which represent a height map. After implementing the ability to import </w:t>
+      </w:r>
+      <w:r>
+        <w:t>‘</w:t>
+      </w:r>
+      <w:r>
+        <w:t>.map</w:t>
+      </w:r>
+      <w:r>
+        <w:t>’</w:t>
+      </w:r>
+      <w:r>
+        <w:t xml:space="preserve"> files in Prio Engine, and place the extracted values into a two dimensional array, we ended up with a method which meant Prio Engine could be run without any requirement for Artist Away, u</w:t>
+      </w:r>
+      <w:r>
+        <w:t>nless you wanted to modify the h</w:t>
+      </w:r>
+      <w:r>
+        <w:t xml:space="preserve">eight </w:t>
+      </w:r>
+      <w:r>
+        <w:t>m</w:t>
+      </w:r>
+      <w:r>
+        <w:t xml:space="preserve">ap during runtime. </w:t>
+      </w:r>
+    </w:p>
+    <w:p>
+      <w:pPr>
+        <w:pStyle w:val="Heading2"/>
+      </w:pPr>
+      <w:bookmarkStart w:id="57" w:name="_Toc478214921"/>
+      <w:r>
+        <w:t>Algorithms</w:t>
+      </w:r>
+      <w:bookmarkEnd w:id="57"/>
+    </w:p>
+    <w:p>
+      <w:r>
+        <w:t xml:space="preserve">Procedural generation can take many forms, but for an effective and smooth transition in height as is with terrain, some form of noise generation algorithm is required. </w:t>
+      </w:r>
+      <w:sdt>
+        <w:sdtPr>
+          <w:id w:val="-388339176"/>
+          <w:citation/>
+        </w:sdtPr>
+        <w:sdtContent>
+          <w:r>
+            <w:fldChar w:fldCharType="begin"/>
+          </w:r>
+          <w:r>
+            <w:instrText xml:space="preserve"> CITATION Mik16 \l 2057 </w:instrText>
+          </w:r>
+          <w:r>
+            <w:fldChar w:fldCharType="separate"/>
+          </w:r>
+          <w:r>
+            <w:rPr>
+              <w:noProof/>
+            </w:rPr>
+            <w:t>(Mikuličić &amp; Mihajlović, 2016)</w:t>
+          </w:r>
+          <w:r>
+            <w:fldChar w:fldCharType="end"/>
+          </w:r>
+        </w:sdtContent>
+      </w:sdt>
+      <w:r>
+        <w:t xml:space="preserve"> </w:t>
+      </w:r>
+      <w:r>
+        <w:t xml:space="preserve">discuss the use of Perlin Noise to generate height maps, combined with </w:t>
+      </w:r>
+      <w:r>
+        <w:t>Fractional</w:t>
+      </w:r>
+      <w:r>
+        <w:t xml:space="preserve"> Brownian Motion. This seems like a perfectly reasonable solution to generate height maps, however </w:t>
+      </w:r>
+      <w:r>
+        <w:t xml:space="preserve">in 2001 Ken Perlin presented his improved version of Perlin Noise, known as Simplex Noise. </w:t>
+      </w:r>
+      <w:r>
         <w:t xml:space="preserve">According to </w:t>
       </w:r>
-      <w:r>
-        <w:fldChar w:fldCharType="begin" w:fldLock="1"/>
-      </w:r>
-      <w:r>
-        <w:instrText>ADDIN CSL_CITATION { "citationItems" : [ { "id" : "ITEM-1", "itemData" : { "DOI" : "10.1145/2988445", "ISSN" : "00010782", "abstract" : "The author presents his thoughts on the risks associated with automation and total-system trustworthiness despite any potential economic benefits. He discusses automation as it is applied to areas such as aviation, self-driving vehicles, and the Internet of Things (IoT). In response, he suggests improving system research and development as well as education related to risk assessment and management.", "author" : [ { "dropping-particle" : "", "family" : "Neumann", "given" : "Peter G", "non-dropping-particle" : "", "parse-names" : false, "suffix" : "" } ], "container-title" : "Communications of the ACM", "id" : "ITEM-1", "issue" : "10", "issued" : { "date-parts" : [ [ "2016" ] ] }, "page" : "26-30", "title" : "Neumann (nd) Risks of Automation A cautionary total-system perspective", "type" : "article-journal", "volume" : "59" }, "uris" : [ "http://www.mendeley.com/documents/?uuid=03297fd3-67ee-4642-b05f-0381427b3e6d" ] } ], "mendeley" : { "formattedCitation" : "(Neumann, 2016)", "plainTextFormattedCitation" : "(Neumann, 2016)", "previouslyFormattedCitation" : "(Neumann, 2016)" }, "properties" : { "noteIndex" : 0 }, "schema" : "https://github.com/citation-style-language/schema/raw/master/csl-citation.json" }</w:instrText>
+      <w:sdt>
+        <w:sdtPr>
+          <w:id w:val="-664246890"/>
+          <w:citation/>
+        </w:sdtPr>
+        <w:sdtContent>
+          <w:r>
+            <w:fldChar w:fldCharType="begin"/>
+          </w:r>
+          <w:r>
+            <w:instrText xml:space="preserve"> CITATION Per02 \l 2057 </w:instrText>
+          </w:r>
+          <w:r>
+            <w:fldChar w:fldCharType="separate"/>
+          </w:r>
+          <w:r>
+            <w:rPr>
+              <w:noProof/>
+            </w:rPr>
+            <w:t>(Perlin, 2002)</w:t>
+          </w:r>
+          <w:r>
+            <w:fldChar w:fldCharType="end"/>
+          </w:r>
+        </w:sdtContent>
+      </w:sdt>
+      <w:r>
+        <w:t xml:space="preserve"> </w:t>
+      </w:r>
+      <w:r>
+        <w:t xml:space="preserve">Simplex Noise </w:t>
+      </w:r>
+      <w:r>
+        <w:t>is quicker</w:t>
+      </w:r>
+      <w:r>
+        <w:t xml:space="preserve"> to generate than Perlin Noise, and in theory could be expanded into multiple dimensions rat</w:t>
+      </w:r>
+      <w:r>
+        <w:t xml:space="preserve">her than just two. While </w:t>
+      </w:r>
+      <w:r>
+        <w:t xml:space="preserve">development of </w:t>
+      </w:r>
+      <w:r>
+        <w:t>Artist Away has very little interest in the</w:t>
+      </w:r>
+      <w:r>
+        <w:t xml:space="preserve"> multiple dimension aspect of Simplex Noise, improving the efficiency of generating height maps</w:t>
+      </w:r>
+      <w:r>
+        <w:t xml:space="preserve"> is an important part of development</w:t>
+      </w:r>
+      <w:r>
+        <w:t xml:space="preserve">. Simplex Noise was chosen as the more appropriate algorithm to use within Artist Away, as there was very little change in the complexity of the algorithm </w:t>
+      </w:r>
+      <w:r>
+        <w:t>and implementation was worthwhile given the performance benefits.</w:t>
+      </w:r>
+      <w:r>
+        <w:t xml:space="preserve"> </w:t>
+      </w:r>
+    </w:p>
+    <w:p/>
+    <w:p>
+      <w:pPr>
+        <w:pStyle w:val="CommentsMustbeRemoved"/>
+      </w:pPr>
+      <w:bookmarkStart w:id="58" w:name="OLE_LINK5"/>
+      <w:r>
+        <w:t xml:space="preserve">As an example of a figure, consider </w:t>
+      </w:r>
+      <w:r>
+        <w:fldChar w:fldCharType="begin"/>
+      </w:r>
+      <w:r>
+        <w:instrText xml:space="preserve"> REF _Ref475679065 \h </w:instrText>
+      </w:r>
+      <w:r>
+        <w:instrText xml:space="preserve"> \* MERGEFORMAT </w:instrText>
       </w:r>
       <w:r>
         <w:fldChar w:fldCharType="separate"/>
       </w:r>
       <w:r>
-        <w:rPr>
-          <w:noProof/>
-        </w:rPr>
-        <w:t>(Neumann, 2016)</w:t>
+        <w:t>Figure 1</w:t>
       </w:r>
       <w:r>
         <w:fldChar w:fldCharType="end"/>
       </w:r>
       <w:r>
-        <w:t xml:space="preserve">, we will continue to face these issues as they are a by-product of human </w:t>
-      </w:r>
-      <w:r>
-        <w:t>labour</w:t>
-      </w:r>
-      <w:r>
-        <w:t xml:space="preserve">. </w:t>
-      </w:r>
-      <w:r>
-        <w:t>Automating the artistic process</w:t>
-      </w:r>
-      <w:r>
-        <w:t xml:space="preserve"> would</w:t>
-      </w:r>
-      <w:r>
-        <w:t xml:space="preserve"> result in a more consistent </w:t>
-      </w:r>
-      <w:r>
-        <w:t>product</w:t>
-      </w:r>
-      <w:r>
-        <w:t xml:space="preserve"> being produced, </w:t>
-      </w:r>
-      <w:r>
-        <w:t xml:space="preserve">as it programmatically executes a process, and there are very few variables involved in the production methodology. </w:t>
-      </w:r>
-      <w:r>
-        <w:t>Given independent games companies are typically not renowned for being particularly wealthy, and are renowned for shutting down due to a lack of funds before games are released, it seems logical for smaller companies to risk hiring an artist to design levels, when a stable option of procedural generation can be used to complete the same process.</w:t>
+        <w:t>.</w:t>
       </w:r>
     </w:p>
     <w:p>
@@ -7307,490 +7970,33 @@
         <w:pStyle w:val="CommentsMustbeRemoved"/>
       </w:pPr>
       <w:r>
-        <w:t xml:space="preserve">If necessary, also use subsections. Subsections are entered using the </w:t>
-      </w:r>
-      <w:r>
-        <w:t>‘</w:t>
-      </w:r>
-      <w:r>
-        <w:t>Heading 3</w:t>
-      </w:r>
-      <w:r>
-        <w:t>’</w:t>
-      </w:r>
-      <w:r>
-        <w:t xml:space="preserve"> paragraph style (all these head</w:t>
-      </w:r>
-      <w:r>
-        <w:t>ing styles are self-numbering).</w:t>
-      </w:r>
-    </w:p>
-    <w:p>
-      <w:pPr>
-        <w:pStyle w:val="Heading3"/>
-      </w:pPr>
-      <w:bookmarkStart w:id="54" w:name="_Toc478050622"/>
-      <w:r>
-        <w:t>Automation Within The UK</w:t>
-      </w:r>
-      <w:bookmarkEnd w:id="54"/>
-    </w:p>
-    <w:p>
-      <w:r>
-        <w:t xml:space="preserve">As automation becomes increasingly popular and more attractive to employers, regulations and legislation regarding automation are being introduced. Unfortunately, we cannot predict what laws will be introduced in the future, however we can analyse the legislation introduced surrounding driverless cars, a popular form of automation. The Vehicle Technology and Aviation Bill imposed the idea that insurance companies which insured the </w:t>
-      </w:r>
-      <w:r>
-        <w:t xml:space="preserve">automated vehicle </w:t>
-      </w:r>
-      <w:r>
-        <w:t xml:space="preserve">would be responsible </w:t>
-      </w:r>
-      <w:r>
-        <w:t xml:space="preserve">for reimbursing any damage caused by that vehicle. If we take similar logic and apply it to the process of procedural generation within games, we can rule out the requirement to pay damages as no insurance companies are involved, and no physical damage can come of a computer program which generates a game level. Because the company would be responsible for any </w:t>
-      </w:r>
-      <w:r>
-        <w:t>mistakes within the game level</w:t>
-      </w:r>
-      <w:r>
-        <w:t>, it would not matter if it were an artist or a computer program which designed the level.</w:t>
-      </w:r>
-      <w:r>
-        <w:t xml:space="preserve"> </w:t>
-      </w:r>
-    </w:p>
-    <w:p>
-      <w:r>
-        <w:t xml:space="preserve">While the legal side of automation is clearly not much of a barrier to the games development process, the ethical question remains: is it acceptable to remove an entire role from the industry to save money? There is no </w:t>
-      </w:r>
-      <w:r>
-        <w:t>clear-cut</w:t>
-      </w:r>
-      <w:r>
-        <w:t xml:space="preserve"> answer to this question, and the answer is </w:t>
-      </w:r>
-      <w:r>
-        <w:lastRenderedPageBreak/>
-        <w:t xml:space="preserve">entirely situational and depends on the size, </w:t>
-      </w:r>
-      <w:r>
-        <w:t>budget,</w:t>
-      </w:r>
-      <w:r>
-        <w:t xml:space="preserve"> and longevity of a games studio. </w:t>
-      </w:r>
-      <w:r>
-        <w:t xml:space="preserve">This author believes it is </w:t>
-      </w:r>
-      <w:r>
-        <w:t>only acceptable to automate a process when all other options have been exhausted, and it is simply deemed not feasible to hire an artist as a level designer.</w:t>
-      </w:r>
-      <w:r>
-        <w:t xml:space="preserve"> Business owners have a responsibility </w:t>
-      </w:r>
-      <w:r>
-        <w:t>to provide careers to working class people, particularly larger business owners. This keeps the economy within the country stable, and provides workers with money to spend on business products.</w:t>
-      </w:r>
-    </w:p>
-    <w:p>
-      <w:pPr>
-        <w:pStyle w:val="Heading3"/>
-      </w:pPr>
-      <w:r>
-        <w:t>Legal Use of Third Party Tools and Resources</w:t>
-      </w:r>
-    </w:p>
-    <w:p>
-      <w:proofErr w:type="spellStart"/>
-      <w:r>
-        <w:t>Prio</w:t>
-      </w:r>
-      <w:proofErr w:type="spellEnd"/>
-      <w:r>
-        <w:t xml:space="preserve"> Engine makes use of two third party libraries (</w:t>
-      </w:r>
-      <w:proofErr w:type="spellStart"/>
-      <w:r>
-        <w:t>AntTweakBar</w:t>
-      </w:r>
-      <w:proofErr w:type="spellEnd"/>
-      <w:r>
-        <w:t xml:space="preserve"> and ASSIMP), we firstly need to ensure that the licensing on these products allows for use within a final year project. </w:t>
-      </w:r>
-      <w:proofErr w:type="spellStart"/>
-      <w:r>
-        <w:t>AntTweakBar</w:t>
-      </w:r>
-      <w:proofErr w:type="spellEnd"/>
-      <w:r>
-        <w:t xml:space="preserve"> uses the </w:t>
-      </w:r>
-      <w:proofErr w:type="spellStart"/>
-      <w:r>
-        <w:t>zlib</w:t>
-      </w:r>
-      <w:proofErr w:type="spellEnd"/>
-      <w:r>
-        <w:t>/</w:t>
-      </w:r>
-      <w:proofErr w:type="spellStart"/>
-      <w:r>
-        <w:t>libpng</w:t>
-      </w:r>
-      <w:proofErr w:type="spellEnd"/>
-      <w:r>
-        <w:t xml:space="preserve"> license, which claims the library is both free to use and redistribute, meaning that it is a completely eligible choice for use with </w:t>
-      </w:r>
-      <w:proofErr w:type="spellStart"/>
-      <w:r>
-        <w:t>Prio</w:t>
-      </w:r>
-      <w:proofErr w:type="spellEnd"/>
-      <w:r>
-        <w:t xml:space="preserve"> Engine and Artist Away.</w:t>
-      </w:r>
-      <w:r>
-        <w:t xml:space="preserve"> ASSIMP holds a 3 clause BSD license, </w:t>
-      </w:r>
-      <w:r>
-        <w:t xml:space="preserve">the three clauses summarise to claim that the copyright notice must be displayed unmodified on binary and source files, and that ASSIMP cannot be used to endorse </w:t>
-      </w:r>
-      <w:proofErr w:type="spellStart"/>
-      <w:r>
-        <w:t>Prio</w:t>
-      </w:r>
-      <w:proofErr w:type="spellEnd"/>
-      <w:r>
-        <w:t xml:space="preserve"> Engine or Artist Away. </w:t>
-      </w:r>
-      <w:proofErr w:type="spellStart"/>
-      <w:r>
-        <w:t>Prio</w:t>
-      </w:r>
-      <w:proofErr w:type="spellEnd"/>
-      <w:r>
-        <w:t xml:space="preserve"> Engine </w:t>
-      </w:r>
-      <w:r>
-        <w:t>can</w:t>
-      </w:r>
-      <w:r>
-        <w:t xml:space="preserve"> meet these conditions and therefore licensing of third party libraries has provided no issues. </w:t>
-      </w:r>
-    </w:p>
-    <w:p>
-      <w:proofErr w:type="spellStart"/>
-      <w:r>
-        <w:t>Prio</w:t>
-      </w:r>
-      <w:proofErr w:type="spellEnd"/>
-      <w:r>
-        <w:t xml:space="preserve"> Engine makes use of textures and models, to ensure there were no legal issues </w:t>
-      </w:r>
-      <w:proofErr w:type="spellStart"/>
-      <w:r>
-        <w:t>Prio</w:t>
-      </w:r>
-      <w:proofErr w:type="spellEnd"/>
-      <w:r>
-        <w:t xml:space="preserve"> Engine has exclusively used free to use and royalty free resources. </w:t>
-      </w:r>
-    </w:p>
-    <w:p>
-      <w:pPr>
-        <w:pStyle w:val="Heading2"/>
-      </w:pPr>
-      <w:r>
-        <w:t>Potential Technical Issues</w:t>
-      </w:r>
-    </w:p>
-    <w:p>
-      <w:r>
-        <w:t xml:space="preserve">The first issue I face is keeping the game engine separate from the </w:t>
-      </w:r>
-      <w:r>
-        <w:t xml:space="preserve">height map generation, yet keeping procedural generation itself within the engine. My design research resulted in the model where </w:t>
-      </w:r>
-      <w:proofErr w:type="spellStart"/>
-      <w:r>
-        <w:t>Prio</w:t>
-      </w:r>
-      <w:proofErr w:type="spellEnd"/>
-      <w:r>
-        <w:t xml:space="preserve"> Engine is a static library, which is included within Artist Away.</w:t>
-      </w:r>
-      <w:r>
-        <w:t xml:space="preserve"> This enabled us to generate height maps in two dimensional arrays, and pass them to </w:t>
-      </w:r>
-      <w:proofErr w:type="spellStart"/>
-      <w:r>
-        <w:t>Prio</w:t>
-      </w:r>
-      <w:proofErr w:type="spellEnd"/>
-      <w:r>
-        <w:t xml:space="preserve"> Engine as two dimensional arrays, from which </w:t>
-      </w:r>
-      <w:proofErr w:type="spellStart"/>
-      <w:r>
-        <w:t>Prio</w:t>
-      </w:r>
-      <w:proofErr w:type="spellEnd"/>
-      <w:r>
-        <w:t xml:space="preserve"> Engine could procedurally generate terrain. However, it did not seem feasible for future use to tie the generation of terrain to Artist Away, so a method was placed into Artist Away to export </w:t>
-      </w:r>
-      <w:r>
-        <w:t>‘</w:t>
-      </w:r>
-      <w:r>
-        <w:t>.map</w:t>
-      </w:r>
-      <w:r>
-        <w:t>’</w:t>
-      </w:r>
-      <w:r>
-        <w:t xml:space="preserve"> files, which were rows and columns of floating point numbers which represent a height map. After implementing the ability to import </w:t>
-      </w:r>
-      <w:r>
-        <w:t>‘</w:t>
-      </w:r>
-      <w:r>
-        <w:t>.map</w:t>
-      </w:r>
-      <w:r>
-        <w:t>’</w:t>
-      </w:r>
-      <w:r>
-        <w:t xml:space="preserve"> files in </w:t>
-      </w:r>
-      <w:proofErr w:type="spellStart"/>
-      <w:r>
-        <w:t>Prio</w:t>
-      </w:r>
-      <w:proofErr w:type="spellEnd"/>
-      <w:r>
-        <w:t xml:space="preserve"> Engine, and place the extracted values into a two dimensional array, we ended up with a method which meant </w:t>
-      </w:r>
-      <w:proofErr w:type="spellStart"/>
-      <w:r>
-        <w:t>Prio</w:t>
-      </w:r>
-      <w:proofErr w:type="spellEnd"/>
-      <w:r>
-        <w:t xml:space="preserve"> Engine could be run without any requirement for Artist Away, u</w:t>
-      </w:r>
-      <w:r>
-        <w:t>nless you wanted to modify the h</w:t>
-      </w:r>
-      <w:r>
-        <w:t xml:space="preserve">eight </w:t>
-      </w:r>
-      <w:r>
-        <w:t>m</w:t>
-      </w:r>
-      <w:r>
-        <w:t xml:space="preserve">ap during runtime. </w:t>
-      </w:r>
-    </w:p>
-    <w:p>
-      <w:pPr>
-        <w:pStyle w:val="Heading2"/>
-      </w:pPr>
-      <w:r>
-        <w:t>Algorithms</w:t>
-      </w:r>
-    </w:p>
-    <w:p>
-      <w:r>
-        <w:t xml:space="preserve">Procedural generation can take many forms, but for an effective and smooth transition in height as is with terrain, some form of noise generation algorithm is required. </w:t>
-      </w:r>
-      <w:r>
-        <w:fldChar w:fldCharType="begin" w:fldLock="1"/>
-      </w:r>
-      <w:r>
-        <w:instrText>ADDIN CSL_CITATION { "citationItems" : [ { "id" : "ITEM-1", "itemData" : { "DOI" : "10.1109/MIPRO.2016.7522149", "ISBN" : "9789532330885", "abstract" : "his paper describes an overall process of procedural generation of natural environments through terrain generation, texturing and scattering of terrain cover. Although described process can be used to create various types of environments, focus of this paper has been put on Mediterranean which is somewhat specific and has not yet received any attention in scientific papers. We present a novel technique for procedural texturing and scattering of terrain cover based on cascading input parameters. Input parameters can be used to scatter vegetation simply by slope and height of the terrain, but they can also be easily extended and combined to use more advanced parameters such as wind maps, moisture maps, per plant distribution maps etc. Additionally, we present a method for using a satellite image as an input parameter. Comparing results with real-life images shows that our approach can create plausible, visually appealing landscapes.", "author" : [ { "dropping-particle" : "", "family" : "Mikulicic", "given" : "N.", "non-dropping-particle" : "", "parse-names" : false, "suffix" : "" }, { "dropping-particle" : "", "family" : "Mihajlovic", "given" : "Z.", "non-dropping-particle" : "", "parse-names" : false, "suffix" : "" } ], "container-title" : "Information and Communication Technology, Electronics and Microelectronics (MIPRO)", "id" : "ITEM-1", "issued" : { "date-parts" : [ [ "2016" ] ] }, "page" : "261-266", "publisher" : "Croatian Society MIPRO", "publisher-place" : "Opatija, Croatia", "title" : "Procedural generation of mediterranean environments", "type" : "paper-conference" }, "uris" : [ "http://www.mendeley.com/documents/?uuid=56a3818e-f730-4fbe-982c-4cc35766ad45" ] } ], "mendeley" : { "formattedCitation" : "(Mikulicic and Mihajlovic, 2016)", "plainTextFormattedCitation" : "(Mikulicic and Mihajlovic, 2016)", "previouslyFormattedCitation" : "(Mikulicic and Mihajlovic, 2016)" }, "properties" : { "noteIndex" : 0 }, "schema" : "https://github.com/citation-style-language/schema/raw/master/csl-citation.json" }</w:instrText>
-      </w:r>
-      <w:r>
-        <w:fldChar w:fldCharType="separate"/>
-      </w:r>
-      <w:r>
-        <w:rPr>
-          <w:noProof/>
-        </w:rPr>
-        <w:t>(Mikulicic and Mihajlovic, 2016)</w:t>
-      </w:r>
-      <w:r>
-        <w:fldChar w:fldCharType="end"/>
-      </w:r>
-      <w:r>
-        <w:t xml:space="preserve"> discuss the use of </w:t>
-      </w:r>
-      <w:proofErr w:type="spellStart"/>
-      <w:r>
-        <w:t>Perlin</w:t>
-      </w:r>
-      <w:proofErr w:type="spellEnd"/>
-      <w:r>
-        <w:t xml:space="preserve"> Noise to generate height maps, combined with </w:t>
-      </w:r>
-      <w:r>
-        <w:lastRenderedPageBreak/>
-        <w:t>Fractional</w:t>
-      </w:r>
-      <w:r>
-        <w:t xml:space="preserve"> Brownian Motion. This seems like a perfectly reasonable solution to generate height maps, however </w:t>
-      </w:r>
-      <w:r>
-        <w:t xml:space="preserve">in 2001 Ken </w:t>
-      </w:r>
-      <w:proofErr w:type="spellStart"/>
-      <w:r>
-        <w:t>Perlin</w:t>
-      </w:r>
-      <w:proofErr w:type="spellEnd"/>
-      <w:r>
-        <w:t xml:space="preserve"> presented his improved version of </w:t>
-      </w:r>
-      <w:proofErr w:type="spellStart"/>
-      <w:r>
-        <w:t>Perlin</w:t>
-      </w:r>
-      <w:proofErr w:type="spellEnd"/>
-      <w:r>
-        <w:t xml:space="preserve"> Noise, known as Simplex Noise. </w:t>
-      </w:r>
-      <w:r>
-        <w:t xml:space="preserve">According to </w:t>
-      </w:r>
-      <w:r>
-        <w:fldChar w:fldCharType="begin" w:fldLock="1"/>
-      </w:r>
-      <w:r>
-        <w:instrText>ADDIN CSL_CITATION { "citationItems" : [ { "id" : "ITEM-1", "itemData" : { "DOI" : "10.1145/566654.566636", "ISBN" : "1-58113-521-1", "ISSN" : "07300301", "abstract" : "Two deficiencies in the original Noise algorithm are corrected: second order interpolation discontinuity and unoptimal gradient computation. With these defects corrected, Noise both looks better and runs faster. The latter change also makes it easier to define a uniform mathematical reference standard.", "author" : [ { "dropping-particle" : "", "family" : "Perlin", "given" : "Ken", "non-dropping-particle" : "", "parse-names" : false, "suffix" : "" } ], "container-title" : "ACM Transactions on Graphics", "id" : "ITEM-1", "issue" : "3", "issued" : { "date-parts" : [ [ "2002" ] ] }, "page" : "2-3", "title" : "Improving noise", "type" : "article-journal", "volume" : "21" }, "uris" : [ "http://www.mendeley.com/documents/?uuid=75a302f2-f152-4686-84bc-19689511fef7" ] } ], "mendeley" : { "formattedCitation" : "(Perlin, 2002)", "manualFormatting" : "Perlin (2002)", "plainTextFormattedCitation" : "(Perlin, 2002)", "previouslyFormattedCitation" : "(Perlin, 2002)" }, "properties" : { "noteIndex" : 0 }, "schema" : "https://github.com/citation-style-language/schema/raw/master/csl-citation.json" }</w:instrText>
-      </w:r>
-      <w:r>
-        <w:fldChar w:fldCharType="separate"/>
-      </w:r>
-      <w:r>
-        <w:rPr>
-          <w:noProof/>
-        </w:rPr>
-        <w:t>Perlin</w:t>
-      </w:r>
-      <w:r>
-        <w:rPr>
-          <w:noProof/>
-        </w:rPr>
-        <w:t xml:space="preserve"> </w:t>
-      </w:r>
-      <w:r>
-        <w:rPr>
-          <w:noProof/>
-        </w:rPr>
-        <w:t>(</w:t>
-      </w:r>
-      <w:r>
-        <w:rPr>
-          <w:noProof/>
-        </w:rPr>
-        <w:t>2002)</w:t>
-      </w:r>
-      <w:r>
-        <w:fldChar w:fldCharType="end"/>
-      </w:r>
-      <w:r>
-        <w:t xml:space="preserve"> </w:t>
-      </w:r>
-      <w:r>
-        <w:t xml:space="preserve">Simplex Noise </w:t>
-      </w:r>
-      <w:r>
-        <w:t>is quicker</w:t>
-      </w:r>
-      <w:r>
-        <w:t xml:space="preserve"> to generate than </w:t>
-      </w:r>
-      <w:proofErr w:type="spellStart"/>
-      <w:r>
-        <w:t>Perlin</w:t>
-      </w:r>
-      <w:proofErr w:type="spellEnd"/>
-      <w:r>
-        <w:t xml:space="preserve"> Noise, and in theory could be expanded into multiple dimensions rat</w:t>
-      </w:r>
-      <w:r>
-        <w:t xml:space="preserve">her than just two. While we aren’t particularly interested in the multiple dimension aspect of Simplex Noise, we are interested in improving the efficiency of generating height maps. Simplex Noise was chosen as the more appropriate algorithm to use within Artist Away, as there was very little change in the complexity of the algorithm </w:t>
-      </w:r>
-      <w:r>
-        <w:t>and implementation was worthwhile given the performance benefits.</w:t>
-      </w:r>
-      <w:r>
-        <w:t xml:space="preserve"> </w:t>
-      </w:r>
-      <w:bookmarkStart w:id="55" w:name="_GoBack"/>
-      <w:bookmarkEnd w:id="55"/>
-    </w:p>
-    <w:p/>
+        <w:t xml:space="preserve">To place a figure, insert the picture/diagram/etc. where you want it to be, make sure it is selected and </w:t>
+      </w:r>
+      <w:r>
+        <w:t xml:space="preserve">then </w:t>
+      </w:r>
+      <w:r>
+        <w:t>apply the ‘Figure Centre’</w:t>
+      </w:r>
+      <w:r>
+        <w:t xml:space="preserve"> style which </w:t>
+      </w:r>
+      <w:r>
+        <w:t>centres</w:t>
+      </w:r>
+      <w:r>
+        <w:t xml:space="preserve"> the figure horizontally.</w:t>
+      </w:r>
+    </w:p>
     <w:p>
       <w:pPr>
         <w:pStyle w:val="CommentsMustbeRemoved"/>
       </w:pPr>
-      <w:bookmarkStart w:id="56" w:name="OLE_LINK5"/>
-      <w:r>
-        <w:t xml:space="preserve">As an example of a figure, consider </w:t>
-      </w:r>
-      <w:r>
-        <w:fldChar w:fldCharType="begin"/>
-      </w:r>
-      <w:r>
-        <w:instrText xml:space="preserve"> REF _Ref475679065 \h </w:instrText>
-      </w:r>
-      <w:r>
-        <w:instrText xml:space="preserve"> \* MERGEFORMAT </w:instrText>
-      </w:r>
-      <w:r>
-        <w:fldChar w:fldCharType="separate"/>
-      </w:r>
-      <w:r>
-        <w:t>Figure 1</w:t>
-      </w:r>
-      <w:r>
-        <w:fldChar w:fldCharType="end"/>
-      </w:r>
-      <w:r>
-        <w:t>.</w:t>
-      </w:r>
-    </w:p>
-    <w:p>
-      <w:pPr>
-        <w:pStyle w:val="CommentsMustbeRemoved"/>
-      </w:pPr>
-      <w:r>
-        <w:t xml:space="preserve">To place a figure, insert the picture/diagram/etc. where you want it to be, make sure it is selected and </w:t>
-      </w:r>
-      <w:r>
-        <w:t xml:space="preserve">then </w:t>
-      </w:r>
-      <w:r>
-        <w:t>apply the ‘Figure Centre’</w:t>
-      </w:r>
-      <w:r>
-        <w:t xml:space="preserve"> style which </w:t>
-      </w:r>
-      <w:r>
-        <w:t>centres</w:t>
-      </w:r>
-      <w:r>
-        <w:t xml:space="preserve"> the figure horizontally.</w:t>
-      </w:r>
-    </w:p>
-    <w:p>
-      <w:pPr>
-        <w:pStyle w:val="CommentsMustbeRemoved"/>
-      </w:pPr>
-      <w:bookmarkStart w:id="57" w:name="OLE_LINK6"/>
-      <w:bookmarkStart w:id="58" w:name="OLE_LINK7"/>
-      <w:bookmarkStart w:id="59" w:name="OLE_LINK8"/>
-      <w:bookmarkStart w:id="60" w:name="OLE_LINK14"/>
-      <w:bookmarkStart w:id="61" w:name="OLE_LINK15"/>
+      <w:bookmarkStart w:id="59" w:name="OLE_LINK6"/>
+      <w:bookmarkStart w:id="60" w:name="OLE_LINK7"/>
+      <w:bookmarkStart w:id="61" w:name="OLE_LINK8"/>
+      <w:bookmarkStart w:id="62" w:name="OLE_LINK14"/>
+      <w:bookmarkStart w:id="63" w:name="OLE_LINK15"/>
       <w:r>
         <w:t xml:space="preserve">Captions are entered through the ribbon menu under </w:t>
       </w:r>
@@ -7815,11 +8021,11 @@
       <w:r>
         <w:t>ash as the example below shows.</w:t>
       </w:r>
-      <w:bookmarkEnd w:id="57"/>
-      <w:bookmarkEnd w:id="58"/>
       <w:bookmarkEnd w:id="59"/>
       <w:bookmarkEnd w:id="60"/>
       <w:bookmarkEnd w:id="61"/>
+      <w:bookmarkEnd w:id="62"/>
+      <w:bookmarkEnd w:id="63"/>
     </w:p>
     <w:p>
       <w:pPr>
@@ -7828,7 +8034,7 @@
       <w:r>
         <w:t>Each figure is numbered automatically, and it is possible to make cross-references to figures.</w:t>
       </w:r>
-      <w:bookmarkEnd w:id="56"/>
+      <w:bookmarkEnd w:id="58"/>
     </w:p>
     <w:p>
       <w:pPr>
@@ -7838,6 +8044,7 @@
         <w:rPr>
           <w:lang w:eastAsia="en-GB"/>
         </w:rPr>
+        <w:lastRenderedPageBreak/>
         <w:drawing>
           <wp:inline distT="0" distB="0" distL="0" distR="0" wp14:anchorId="35E7CE5C" wp14:editId="18E46435">
             <wp:extent cx="4680732" cy="1302589"/>
@@ -7892,9 +8099,9 @@
       <w:pPr>
         <w:pStyle w:val="Caption"/>
       </w:pPr>
-      <w:bookmarkStart w:id="62" w:name="_Ref475679065"/>
-      <w:bookmarkStart w:id="63" w:name="_Ref475679060"/>
-      <w:bookmarkStart w:id="64" w:name="_Toc476373580"/>
+      <w:bookmarkStart w:id="64" w:name="_Ref475679065"/>
+      <w:bookmarkStart w:id="65" w:name="_Ref475679060"/>
+      <w:bookmarkStart w:id="66" w:name="_Toc476373580"/>
       <w:r>
         <w:t xml:space="preserve">Figure </w:t>
       </w:r>
@@ -7911,17 +8118,17 @@
         <w:rPr>
           <w:noProof/>
         </w:rPr>
-        <w:t>1</w:t>
+        <w:t>2</w:t>
       </w:r>
       <w:r>
         <w:fldChar w:fldCharType="end"/>
       </w:r>
-      <w:bookmarkEnd w:id="62"/>
+      <w:bookmarkEnd w:id="64"/>
       <w:r>
         <w:t xml:space="preserve"> - Highly Technical Diagram</w:t>
       </w:r>
-      <w:bookmarkEnd w:id="63"/>
-      <w:bookmarkEnd w:id="64"/>
+      <w:bookmarkEnd w:id="65"/>
+      <w:bookmarkEnd w:id="66"/>
     </w:p>
     <w:p>
       <w:pPr>
@@ -7932,11 +8139,11 @@
       <w:pPr>
         <w:pStyle w:val="Heading2"/>
       </w:pPr>
-      <w:bookmarkStart w:id="65" w:name="_Toc478050624"/>
+      <w:bookmarkStart w:id="67" w:name="_Toc478214922"/>
       <w:r>
         <w:t>Summary</w:t>
       </w:r>
-      <w:bookmarkEnd w:id="65"/>
+      <w:bookmarkEnd w:id="67"/>
     </w:p>
     <w:p>
       <w:pPr>
@@ -7950,32 +8157,32 @@
       <w:pPr>
         <w:pStyle w:val="Heading1"/>
       </w:pPr>
-      <w:bookmarkStart w:id="66" w:name="_Toc340849812"/>
-      <w:bookmarkStart w:id="67" w:name="_Toc478050625"/>
+      <w:bookmarkStart w:id="68" w:name="_Toc340849812"/>
+      <w:bookmarkStart w:id="69" w:name="_Toc478214923"/>
       <w:r>
         <w:lastRenderedPageBreak/>
         <w:t>Design</w:t>
       </w:r>
-      <w:bookmarkEnd w:id="66"/>
-      <w:bookmarkEnd w:id="67"/>
+      <w:bookmarkEnd w:id="68"/>
+      <w:bookmarkEnd w:id="69"/>
     </w:p>
     <w:p>
       <w:pPr>
         <w:pStyle w:val="Heading2"/>
       </w:pPr>
-      <w:bookmarkStart w:id="68" w:name="_Toc478050626"/>
+      <w:bookmarkStart w:id="70" w:name="_Toc478214924"/>
       <w:r>
         <w:t>Introduction</w:t>
       </w:r>
-      <w:bookmarkEnd w:id="68"/>
+      <w:bookmarkEnd w:id="70"/>
     </w:p>
     <w:p>
       <w:pPr>
         <w:pStyle w:val="CommentsMustbeRemoved"/>
       </w:pPr>
-      <w:bookmarkStart w:id="69" w:name="_Toc536543218"/>
-      <w:bookmarkStart w:id="70" w:name="_Toc536543447"/>
-      <w:bookmarkStart w:id="71" w:name="_Toc15893773"/>
+      <w:bookmarkStart w:id="71" w:name="_Toc536543218"/>
+      <w:bookmarkStart w:id="72" w:name="_Toc536543447"/>
+      <w:bookmarkStart w:id="73" w:name="_Toc15893773"/>
       <w:r>
         <w:t>Each of your chapters should have an introduction to tell your readers what they will find in the chapter.</w:t>
       </w:r>
@@ -7984,44 +8191,142 @@
       <w:pPr>
         <w:pStyle w:val="Heading2"/>
       </w:pPr>
-      <w:bookmarkStart w:id="72" w:name="_Toc340849814"/>
-      <w:bookmarkStart w:id="73" w:name="_Ref475757666"/>
-      <w:bookmarkStart w:id="74" w:name="_Ref475757687"/>
-      <w:bookmarkStart w:id="75" w:name="_Ref475757694"/>
-      <w:bookmarkStart w:id="76" w:name="_Toc478050627"/>
-      <w:bookmarkEnd w:id="69"/>
-      <w:bookmarkEnd w:id="70"/>
+      <w:bookmarkStart w:id="74" w:name="_Toc340849814"/>
+      <w:bookmarkStart w:id="75" w:name="_Ref475757666"/>
+      <w:bookmarkStart w:id="76" w:name="_Ref475757687"/>
+      <w:bookmarkStart w:id="77" w:name="_Ref475757694"/>
+      <w:bookmarkStart w:id="78" w:name="_Toc478214925"/>
       <w:bookmarkEnd w:id="71"/>
-      <w:r>
-        <w:t>System Design</w:t>
-      </w:r>
       <w:bookmarkEnd w:id="72"/>
       <w:bookmarkEnd w:id="73"/>
+      <w:r>
+        <w:t>System Design</w:t>
+      </w:r>
       <w:bookmarkEnd w:id="74"/>
       <w:bookmarkEnd w:id="75"/>
       <w:bookmarkEnd w:id="76"/>
-    </w:p>
-    <w:p>
-      <w:pPr>
-        <w:pStyle w:val="CommentsMustbeRemoved"/>
-      </w:pPr>
-      <w:r>
-        <w:t>Text goes here.</w:t>
-      </w:r>
-    </w:p>
-    <w:p>
-      <w:pPr>
-        <w:pStyle w:val="Heading2"/>
-      </w:pPr>
-      <w:bookmarkStart w:id="77" w:name="_Toc340849815"/>
-      <w:bookmarkStart w:id="78" w:name="_Toc478050628"/>
-      <w:r>
-        <w:t>User Interface Design</w:t>
-      </w:r>
       <w:bookmarkEnd w:id="77"/>
       <w:bookmarkEnd w:id="78"/>
     </w:p>
     <w:p>
+      <w:sdt>
+        <w:sdtPr>
+          <w:id w:val="-641194613"/>
+          <w:citation/>
+        </w:sdtPr>
+        <w:sdtContent>
+          <w:r>
+            <w:fldChar w:fldCharType="begin"/>
+          </w:r>
+          <w:r>
+            <w:instrText xml:space="preserve">CITATION Gre121 \p 11-12 \l 2057 </w:instrText>
+          </w:r>
+          <w:r>
+            <w:fldChar w:fldCharType="separate"/>
+          </w:r>
+          <w:r>
+            <w:rPr>
+              <w:noProof/>
+            </w:rPr>
+            <w:t>(Gregory, 2012, pp. 11-12)</w:t>
+          </w:r>
+          <w:r>
+            <w:fldChar w:fldCharType="end"/>
+          </w:r>
+        </w:sdtContent>
+      </w:sdt>
+      <w:r>
+        <w:t xml:space="preserve"> defines a game engine as a piece of architecture in which the artistic resources are separated from the core components such as the rendering system, collision detection system or sound system. From this definition, we can interpret that users of the engine will be responsible for loading of resources, but not implementing the code behind it. This is applicable to our engine as a user may want to create a terrain height map as a resource, and have the engine load this. We accommodate for this feature by accepting a map file which simply contains the same information that would be contained in the two-dimensional array generated by Artist Away.</w:t>
+      </w:r>
+    </w:p>
+    <w:p>
+      <w:r>
+        <w:t>The first step to designing Prio Engine was to</w:t>
+      </w:r>
+      <w:r>
+        <w:t xml:space="preserve"> research game engine architectures which would enable Prio Engine </w:t>
+      </w:r>
+      <w:r>
+        <w:t>to be flexible and run with a</w:t>
+      </w:r>
+      <w:r>
+        <w:t xml:space="preserve"> variety of projects. Continuing from architecture research, a class diagram was drawn up to help visualise int</w:t>
+      </w:r>
+      <w:r>
+        <w:t>eraction throughout the engine (Figure 1).</w:t>
+      </w:r>
+    </w:p>
+    <w:p>
+      <w:r>
+        <w:t xml:space="preserve">The next design choice was to </w:t>
+      </w:r>
+      <w:r>
+        <w:t>move the engine components into a dynamic</w:t>
+      </w:r>
+      <w:r>
+        <w:t>ally linked library (DLL)</w:t>
+      </w:r>
+      <w:r>
+        <w:t xml:space="preserve"> or static library. </w:t>
+      </w:r>
+      <w:r>
+        <w:t xml:space="preserve">DLLs in Visual C++ </w:t>
+      </w:r>
+      <w:sdt>
+        <w:sdtPr>
+          <w:id w:val="-1499720632"/>
+          <w:citation/>
+        </w:sdtPr>
+        <w:sdtContent>
+          <w:r>
+            <w:fldChar w:fldCharType="begin"/>
+          </w:r>
+          <w:r>
+            <w:instrText xml:space="preserve"> CITATION Mic151 \l 2057 </w:instrText>
+          </w:r>
+          <w:r>
+            <w:fldChar w:fldCharType="separate"/>
+          </w:r>
+          <w:r>
+            <w:rPr>
+              <w:noProof/>
+            </w:rPr>
+            <w:t>(Microsoft, 2015)</w:t>
+          </w:r>
+          <w:r>
+            <w:fldChar w:fldCharType="end"/>
+          </w:r>
+        </w:sdtContent>
+      </w:sdt>
+      <w:r>
+        <w:t xml:space="preserve"> describes </w:t>
+      </w:r>
+      <w:r>
+        <w:t xml:space="preserve">a </w:t>
+      </w:r>
+      <w:r>
+        <w:t>D</w:t>
+      </w:r>
+      <w:r>
+        <w:t>LL</w:t>
+      </w:r>
+      <w:r>
+        <w:t xml:space="preserve"> as an executable file </w:t>
+      </w:r>
+      <w:r>
+        <w:t>with shared functions and libraries. Whereas static linking involves exporting code as objects, and importing the functions and code through libr</w:t>
+      </w:r>
+      <w:bookmarkStart w:id="79" w:name="_GoBack"/>
+      <w:bookmarkEnd w:id="79"/>
+      <w:r>
+        <w:t xml:space="preserve">ary objects. </w:t>
+      </w:r>
+      <w:r>
+        <w:t>While DLLs are more efficient in terms of file size as they only load the required functions into memory, it made more sense to use Prio Engine as a static library as there is a whole range of optimisations that could occur by the optimising compiler in release mode of visual studio, which developers would be completely unaware of. It was deemed the benefits of using the engine as a dynamically linked library simply did not outweigh the security of using the engine as a statically linked library.</w:t>
+      </w:r>
+    </w:p>
+    <w:p/>
+    <w:p>
       <w:pPr>
         <w:pStyle w:val="CommentsMustbeRemoved"/>
       </w:pPr>
@@ -8033,13 +8338,33 @@
       <w:pPr>
         <w:pStyle w:val="Heading2"/>
       </w:pPr>
-      <w:bookmarkStart w:id="79" w:name="_Toc340849816"/>
-      <w:bookmarkStart w:id="80" w:name="_Toc478050629"/>
+      <w:bookmarkStart w:id="80" w:name="_Toc340849815"/>
+      <w:bookmarkStart w:id="81" w:name="_Toc478214926"/>
+      <w:r>
+        <w:t>User Interface Design</w:t>
+      </w:r>
+      <w:bookmarkEnd w:id="80"/>
+      <w:bookmarkEnd w:id="81"/>
+    </w:p>
+    <w:p>
+      <w:pPr>
+        <w:pStyle w:val="CommentsMustbeRemoved"/>
+      </w:pPr>
+      <w:r>
+        <w:t>Text goes here.</w:t>
+      </w:r>
+    </w:p>
+    <w:p>
+      <w:pPr>
+        <w:pStyle w:val="Heading2"/>
+      </w:pPr>
+      <w:bookmarkStart w:id="82" w:name="_Toc340849816"/>
+      <w:bookmarkStart w:id="83" w:name="_Toc478214927"/>
       <w:r>
         <w:t>Summary</w:t>
       </w:r>
-      <w:bookmarkEnd w:id="79"/>
-      <w:bookmarkEnd w:id="80"/>
+      <w:bookmarkEnd w:id="82"/>
+      <w:bookmarkEnd w:id="83"/>
     </w:p>
     <w:p>
       <w:pPr>
@@ -8053,26 +8378,26 @@
       <w:pPr>
         <w:pStyle w:val="Heading1"/>
       </w:pPr>
-      <w:bookmarkStart w:id="81" w:name="_Toc340849817"/>
-      <w:bookmarkStart w:id="82" w:name="_Toc478050630"/>
+      <w:bookmarkStart w:id="84" w:name="_Toc340849817"/>
+      <w:bookmarkStart w:id="85" w:name="_Toc478214928"/>
       <w:r>
         <w:lastRenderedPageBreak/>
         <w:t>Implementation</w:t>
       </w:r>
-      <w:bookmarkEnd w:id="81"/>
-      <w:bookmarkEnd w:id="82"/>
+      <w:bookmarkEnd w:id="84"/>
+      <w:bookmarkEnd w:id="85"/>
     </w:p>
     <w:p>
       <w:pPr>
         <w:pStyle w:val="Heading2"/>
       </w:pPr>
-      <w:bookmarkStart w:id="83" w:name="_Toc340849818"/>
-      <w:bookmarkStart w:id="84" w:name="_Toc478050631"/>
+      <w:bookmarkStart w:id="86" w:name="_Toc340849818"/>
+      <w:bookmarkStart w:id="87" w:name="_Toc478214929"/>
       <w:r>
         <w:t>Introduction</w:t>
       </w:r>
-      <w:bookmarkEnd w:id="83"/>
-      <w:bookmarkEnd w:id="84"/>
+      <w:bookmarkEnd w:id="86"/>
+      <w:bookmarkEnd w:id="87"/>
     </w:p>
     <w:p>
       <w:pPr>
@@ -8086,13 +8411,13 @@
       <w:pPr>
         <w:pStyle w:val="Heading2"/>
       </w:pPr>
-      <w:bookmarkStart w:id="85" w:name="_Toc340849819"/>
-      <w:bookmarkStart w:id="86" w:name="_Toc478050632"/>
+      <w:bookmarkStart w:id="88" w:name="_Toc340849819"/>
+      <w:bookmarkStart w:id="89" w:name="_Toc478214930"/>
       <w:r>
         <w:t>Section</w:t>
       </w:r>
-      <w:bookmarkEnd w:id="85"/>
-      <w:bookmarkEnd w:id="86"/>
+      <w:bookmarkEnd w:id="88"/>
+      <w:bookmarkEnd w:id="89"/>
       <w:r>
         <w:t xml:space="preserve"> </w:t>
       </w:r>
@@ -8101,11 +8426,11 @@
       <w:pPr>
         <w:pStyle w:val="Heading3"/>
       </w:pPr>
-      <w:bookmarkStart w:id="87" w:name="_Toc478050633"/>
+      <w:bookmarkStart w:id="90" w:name="_Toc478214931"/>
       <w:r>
         <w:t>Subsection 1</w:t>
       </w:r>
-      <w:bookmarkEnd w:id="87"/>
+      <w:bookmarkEnd w:id="90"/>
     </w:p>
     <w:p>
       <w:pPr>
@@ -8217,7 +8542,7 @@
       <w:pPr>
         <w:pStyle w:val="Caption"/>
       </w:pPr>
-      <w:bookmarkStart w:id="88" w:name="_Toc476373582"/>
+      <w:bookmarkStart w:id="91" w:name="_Toc476373582"/>
       <w:r>
         <w:t xml:space="preserve">Listing </w:t>
       </w:r>
@@ -8269,7 +8594,7 @@
       <w:r>
         <w:t>The main class of the program</w:t>
       </w:r>
-      <w:bookmarkEnd w:id="88"/>
+      <w:bookmarkEnd w:id="91"/>
     </w:p>
     <w:p>
       <w:pPr>
@@ -8340,13 +8665,13 @@
       <w:r>
         <w:t xml:space="preserve"> HTML, JavaScript and TypeScript or other languages with similar syntax. A suggestion might be to add the language in </w:t>
       </w:r>
-      <w:bookmarkStart w:id="89" w:name="OLE_LINK18"/>
-      <w:bookmarkStart w:id="90" w:name="OLE_LINK19"/>
+      <w:bookmarkStart w:id="92" w:name="OLE_LINK18"/>
+      <w:bookmarkStart w:id="93" w:name="OLE_LINK19"/>
       <w:r>
         <w:t xml:space="preserve">parenthesis </w:t>
       </w:r>
-      <w:bookmarkEnd w:id="89"/>
-      <w:bookmarkEnd w:id="90"/>
+      <w:bookmarkEnd w:id="92"/>
+      <w:bookmarkEnd w:id="93"/>
       <w:r>
         <w:t>at the end</w:t>
       </w:r>
@@ -8421,35 +8746,35 @@
       <w:pPr>
         <w:pStyle w:val="Heading3"/>
       </w:pPr>
-      <w:bookmarkStart w:id="91" w:name="_Toc478050634"/>
+      <w:bookmarkStart w:id="94" w:name="_Toc478214932"/>
       <w:r>
         <w:t>Subsection 2</w:t>
       </w:r>
-      <w:bookmarkEnd w:id="91"/>
+      <w:bookmarkEnd w:id="94"/>
     </w:p>
     <w:p>
       <w:pPr>
         <w:pStyle w:val="Heading2"/>
       </w:pPr>
-      <w:bookmarkStart w:id="92" w:name="_Toc340849820"/>
-      <w:bookmarkStart w:id="93" w:name="_Toc478050635"/>
+      <w:bookmarkStart w:id="95" w:name="_Toc340849820"/>
+      <w:bookmarkStart w:id="96" w:name="_Toc478214933"/>
       <w:r>
         <w:t>Section</w:t>
       </w:r>
-      <w:bookmarkEnd w:id="92"/>
-      <w:bookmarkEnd w:id="93"/>
+      <w:bookmarkEnd w:id="95"/>
+      <w:bookmarkEnd w:id="96"/>
     </w:p>
     <w:p>
       <w:pPr>
         <w:pStyle w:val="Heading2"/>
       </w:pPr>
-      <w:bookmarkStart w:id="94" w:name="_Toc340849821"/>
-      <w:bookmarkStart w:id="95" w:name="_Toc478050636"/>
+      <w:bookmarkStart w:id="97" w:name="_Toc340849821"/>
+      <w:bookmarkStart w:id="98" w:name="_Toc478214934"/>
       <w:r>
         <w:t>Summary</w:t>
       </w:r>
-      <w:bookmarkEnd w:id="94"/>
-      <w:bookmarkEnd w:id="95"/>
+      <w:bookmarkEnd w:id="97"/>
+      <w:bookmarkEnd w:id="98"/>
     </w:p>
     <w:p>
       <w:pPr>
@@ -8463,14 +8788,14 @@
       <w:pPr>
         <w:pStyle w:val="Heading1"/>
       </w:pPr>
-      <w:bookmarkStart w:id="96" w:name="_Toc340849822"/>
-      <w:bookmarkStart w:id="97" w:name="_Toc478050637"/>
+      <w:bookmarkStart w:id="99" w:name="_Toc340849822"/>
+      <w:bookmarkStart w:id="100" w:name="_Toc478214935"/>
       <w:r>
         <w:lastRenderedPageBreak/>
         <w:t>Test Strategy</w:t>
       </w:r>
-      <w:bookmarkEnd w:id="96"/>
-      <w:bookmarkEnd w:id="97"/>
+      <w:bookmarkEnd w:id="99"/>
+      <w:bookmarkEnd w:id="100"/>
       <w:r>
         <w:t xml:space="preserve"> </w:t>
       </w:r>
@@ -8479,13 +8804,13 @@
       <w:pPr>
         <w:pStyle w:val="Heading2"/>
       </w:pPr>
-      <w:bookmarkStart w:id="98" w:name="_Toc340849823"/>
-      <w:bookmarkStart w:id="99" w:name="_Toc478050638"/>
+      <w:bookmarkStart w:id="101" w:name="_Toc340849823"/>
+      <w:bookmarkStart w:id="102" w:name="_Toc478214936"/>
       <w:r>
         <w:t>Introduction</w:t>
       </w:r>
-      <w:bookmarkEnd w:id="98"/>
-      <w:bookmarkEnd w:id="99"/>
+      <w:bookmarkEnd w:id="101"/>
+      <w:bookmarkEnd w:id="102"/>
     </w:p>
     <w:p>
       <w:pPr>
@@ -8499,13 +8824,13 @@
       <w:pPr>
         <w:pStyle w:val="Heading2"/>
       </w:pPr>
-      <w:bookmarkStart w:id="100" w:name="_Toc340849824"/>
-      <w:bookmarkStart w:id="101" w:name="_Toc478050639"/>
+      <w:bookmarkStart w:id="103" w:name="_Toc340849824"/>
+      <w:bookmarkStart w:id="104" w:name="_Toc478214937"/>
       <w:r>
         <w:t>Section</w:t>
       </w:r>
-      <w:bookmarkEnd w:id="100"/>
-      <w:bookmarkEnd w:id="101"/>
+      <w:bookmarkEnd w:id="103"/>
+      <w:bookmarkEnd w:id="104"/>
       <w:r>
         <w:t xml:space="preserve"> </w:t>
       </w:r>
@@ -8589,7 +8914,7 @@
         <w:pStyle w:val="Caption"/>
         <w:keepNext/>
       </w:pPr>
-      <w:bookmarkStart w:id="102" w:name="_Toc476373581"/>
+      <w:bookmarkStart w:id="105" w:name="_Toc476373581"/>
       <w:r>
         <w:t xml:space="preserve">Table </w:t>
       </w:r>
@@ -8614,7 +8939,7 @@
       <w:r>
         <w:t xml:space="preserve"> - Test Results</w:t>
       </w:r>
-      <w:bookmarkEnd w:id="102"/>
+      <w:bookmarkEnd w:id="105"/>
     </w:p>
     <w:tbl>
       <w:tblPr>
@@ -8738,11 +9063,11 @@
       <w:pPr>
         <w:pStyle w:val="Heading2"/>
       </w:pPr>
-      <w:bookmarkStart w:id="103" w:name="_Toc478050640"/>
+      <w:bookmarkStart w:id="106" w:name="_Toc478214938"/>
       <w:r>
         <w:t>Section</w:t>
       </w:r>
-      <w:bookmarkEnd w:id="103"/>
+      <w:bookmarkEnd w:id="106"/>
     </w:p>
     <w:p>
       <w:pPr>
@@ -8756,13 +9081,13 @@
       <w:pPr>
         <w:pStyle w:val="Heading2"/>
       </w:pPr>
-      <w:bookmarkStart w:id="104" w:name="_Toc340849826"/>
-      <w:bookmarkStart w:id="105" w:name="_Toc478050641"/>
+      <w:bookmarkStart w:id="107" w:name="_Toc340849826"/>
+      <w:bookmarkStart w:id="108" w:name="_Toc478214939"/>
       <w:r>
         <w:t>Summary</w:t>
       </w:r>
-      <w:bookmarkEnd w:id="104"/>
-      <w:bookmarkEnd w:id="105"/>
+      <w:bookmarkEnd w:id="107"/>
+      <w:bookmarkEnd w:id="108"/>
     </w:p>
     <w:p>
       <w:pPr>
@@ -8776,26 +9101,26 @@
       <w:pPr>
         <w:pStyle w:val="Heading1"/>
       </w:pPr>
-      <w:bookmarkStart w:id="106" w:name="_Toc340849827"/>
-      <w:bookmarkStart w:id="107" w:name="_Toc478050642"/>
+      <w:bookmarkStart w:id="109" w:name="_Toc340849827"/>
+      <w:bookmarkStart w:id="110" w:name="_Toc478214940"/>
       <w:r>
         <w:lastRenderedPageBreak/>
         <w:t>Evaluation, Conclusions and Future Work</w:t>
       </w:r>
-      <w:bookmarkEnd w:id="106"/>
-      <w:bookmarkEnd w:id="107"/>
+      <w:bookmarkEnd w:id="109"/>
+      <w:bookmarkEnd w:id="110"/>
     </w:p>
     <w:p>
       <w:pPr>
         <w:pStyle w:val="Heading2"/>
       </w:pPr>
-      <w:bookmarkStart w:id="108" w:name="_Toc340849828"/>
-      <w:bookmarkStart w:id="109" w:name="_Toc478050643"/>
+      <w:bookmarkStart w:id="111" w:name="_Toc340849828"/>
+      <w:bookmarkStart w:id="112" w:name="_Toc478214941"/>
       <w:r>
         <w:t>Project Objectives</w:t>
       </w:r>
-      <w:bookmarkEnd w:id="108"/>
-      <w:bookmarkEnd w:id="109"/>
+      <w:bookmarkEnd w:id="111"/>
+      <w:bookmarkEnd w:id="112"/>
     </w:p>
     <w:p>
       <w:pPr>
@@ -8809,13 +9134,13 @@
       <w:pPr>
         <w:pStyle w:val="Heading2"/>
       </w:pPr>
-      <w:bookmarkStart w:id="110" w:name="_Toc340849829"/>
-      <w:bookmarkStart w:id="111" w:name="_Toc478050644"/>
+      <w:bookmarkStart w:id="113" w:name="_Toc340849829"/>
+      <w:bookmarkStart w:id="114" w:name="_Toc478214942"/>
       <w:r>
         <w:t>Evaluation</w:t>
       </w:r>
-      <w:bookmarkEnd w:id="110"/>
-      <w:bookmarkEnd w:id="111"/>
+      <w:bookmarkEnd w:id="113"/>
+      <w:bookmarkEnd w:id="114"/>
     </w:p>
     <w:p>
       <w:pPr>
@@ -8965,13 +9290,13 @@
       <w:pPr>
         <w:pStyle w:val="Heading2"/>
       </w:pPr>
-      <w:bookmarkStart w:id="112" w:name="_Toc340849830"/>
-      <w:bookmarkStart w:id="113" w:name="_Toc478050645"/>
+      <w:bookmarkStart w:id="115" w:name="_Toc340849830"/>
+      <w:bookmarkStart w:id="116" w:name="_Toc478214943"/>
       <w:r>
         <w:t>Applicability of Findings to the Commercial World</w:t>
       </w:r>
-      <w:bookmarkEnd w:id="112"/>
-      <w:bookmarkEnd w:id="113"/>
+      <w:bookmarkEnd w:id="115"/>
+      <w:bookmarkEnd w:id="116"/>
     </w:p>
     <w:p>
       <w:pPr>
@@ -8985,13 +9310,13 @@
       <w:pPr>
         <w:pStyle w:val="Heading2"/>
       </w:pPr>
-      <w:bookmarkStart w:id="114" w:name="_Toc340849831"/>
-      <w:bookmarkStart w:id="115" w:name="_Toc478050646"/>
+      <w:bookmarkStart w:id="117" w:name="_Toc340849831"/>
+      <w:bookmarkStart w:id="118" w:name="_Toc478214944"/>
       <w:r>
         <w:t>Conclusions</w:t>
       </w:r>
-      <w:bookmarkEnd w:id="114"/>
-      <w:bookmarkEnd w:id="115"/>
+      <w:bookmarkEnd w:id="117"/>
+      <w:bookmarkEnd w:id="118"/>
     </w:p>
     <w:p>
       <w:pPr>
@@ -9005,13 +9330,13 @@
       <w:pPr>
         <w:pStyle w:val="Heading2"/>
       </w:pPr>
-      <w:bookmarkStart w:id="116" w:name="_Toc340849832"/>
-      <w:bookmarkStart w:id="117" w:name="_Toc478050647"/>
+      <w:bookmarkStart w:id="119" w:name="_Toc340849832"/>
+      <w:bookmarkStart w:id="120" w:name="_Toc478214945"/>
       <w:r>
         <w:t>Future Work</w:t>
       </w:r>
-      <w:bookmarkEnd w:id="116"/>
-      <w:bookmarkEnd w:id="117"/>
+      <w:bookmarkEnd w:id="119"/>
+      <w:bookmarkEnd w:id="120"/>
     </w:p>
     <w:p>
       <w:pPr>
@@ -9025,13 +9350,13 @@
       <w:pPr>
         <w:pStyle w:val="Heading2"/>
       </w:pPr>
-      <w:bookmarkStart w:id="118" w:name="_Toc340849833"/>
-      <w:bookmarkStart w:id="119" w:name="_Toc478050648"/>
+      <w:bookmarkStart w:id="121" w:name="_Toc340849833"/>
+      <w:bookmarkStart w:id="122" w:name="_Toc478214946"/>
       <w:r>
         <w:t>Concluding Reflections</w:t>
       </w:r>
-      <w:bookmarkEnd w:id="118"/>
-      <w:bookmarkEnd w:id="119"/>
+      <w:bookmarkEnd w:id="121"/>
+      <w:bookmarkEnd w:id="122"/>
     </w:p>
     <w:p>
       <w:pPr>
@@ -9041,7 +9366,7 @@
         <w:t>Summarise what you have achieved.</w:t>
       </w:r>
     </w:p>
-    <w:bookmarkStart w:id="120" w:name="_Toc478050649" w:displacedByCustomXml="next"/>
+    <w:bookmarkStart w:id="123" w:name="_Toc478214947" w:displacedByCustomXml="next"/>
     <w:sdt>
       <w:sdtPr>
         <w:rPr>
@@ -9073,7 +9398,7 @@
           <w:r>
             <w:t>References</w:t>
           </w:r>
-          <w:bookmarkEnd w:id="120"/>
+          <w:bookmarkEnd w:id="123"/>
         </w:p>
         <w:sdt>
           <w:sdtPr>
@@ -9171,7 +9496,7 @@
             <w:fldChar w:fldCharType="separate"/>
           </w:r>
           <w:r>
-            <w:t>(Cuevas, Cuevas, Cabellos-Aparicio, Jakab, &amp; Guerrero, A collaborative P2P scheme for NAT Traversal server discovery based on topological information, 2010a)</w:t>
+            <w:t>(Cuevas, et al., 2010a)</w:t>
           </w:r>
           <w:r>
             <w:fldChar w:fldCharType="end"/>
@@ -9240,7 +9565,7 @@
             <w:fldChar w:fldCharType="separate"/>
           </w:r>
           <w:r>
-            <w:t>(A collaborative P2P scheme for NAT Traversal server discovery based on topological information, 2010a, S. 120)</w:t>
+            <w:t>(2010a, p. 120)</w:t>
           </w:r>
           <w:r>
             <w:fldChar w:fldCharType="end"/>
@@ -9311,13 +9636,13 @@
       <w:r>
         <w:t xml:space="preserve"> it to: </w:t>
       </w:r>
-      <w:bookmarkStart w:id="121" w:name="OLE_LINK3"/>
-      <w:bookmarkStart w:id="122" w:name="OLE_LINK4"/>
+      <w:bookmarkStart w:id="124" w:name="OLE_LINK3"/>
+      <w:bookmarkStart w:id="125" w:name="OLE_LINK4"/>
       <w:r>
         <w:t>%appdata%\Microsoft\Bibliography\Style</w:t>
       </w:r>
-      <w:bookmarkEnd w:id="121"/>
-      <w:bookmarkEnd w:id="122"/>
+      <w:bookmarkEnd w:id="124"/>
+      <w:bookmarkEnd w:id="125"/>
       <w:r>
         <w:t xml:space="preserve">. </w:t>
       </w:r>
@@ -9355,20 +9680,20 @@
       <w:r>
         <w:t>ord bibliography function can’t handle. If you have a tool that suits you better such as ‘RefWorks’, ‘</w:t>
       </w:r>
-      <w:bookmarkStart w:id="123" w:name="OLE_LINK22"/>
-      <w:bookmarkStart w:id="124" w:name="OLE_LINK23"/>
-      <w:bookmarkStart w:id="125" w:name="OLE_LINK20"/>
-      <w:bookmarkStart w:id="126" w:name="OLE_LINK21"/>
+      <w:bookmarkStart w:id="126" w:name="OLE_LINK22"/>
+      <w:bookmarkStart w:id="127" w:name="OLE_LINK23"/>
+      <w:bookmarkStart w:id="128" w:name="OLE_LINK20"/>
+      <w:bookmarkStart w:id="129" w:name="OLE_LINK21"/>
       <w:r>
         <w:t>Citethisforme</w:t>
       </w:r>
-      <w:bookmarkEnd w:id="123"/>
-      <w:bookmarkEnd w:id="124"/>
+      <w:bookmarkEnd w:id="126"/>
+      <w:bookmarkEnd w:id="127"/>
       <w:r>
         <w:t xml:space="preserve">’ </w:t>
       </w:r>
-      <w:bookmarkEnd w:id="125"/>
-      <w:bookmarkEnd w:id="126"/>
+      <w:bookmarkEnd w:id="128"/>
+      <w:bookmarkEnd w:id="129"/>
       <w:r>
         <w:t>or ‘RefMe’ use that instead</w:t>
       </w:r>
@@ -9401,12 +9726,12 @@
       <w:pPr>
         <w:pStyle w:val="HeadingUnnumbered"/>
       </w:pPr>
-      <w:bookmarkStart w:id="127" w:name="_Toc478050650"/>
+      <w:bookmarkStart w:id="130" w:name="_Toc478214948"/>
       <w:r>
         <w:lastRenderedPageBreak/>
         <w:t>Appendix 1 – Title of Appendix</w:t>
       </w:r>
-      <w:bookmarkEnd w:id="127"/>
+      <w:bookmarkEnd w:id="130"/>
     </w:p>
     <w:p>
       <w:pPr>
@@ -9428,12 +9753,12 @@
       <w:pPr>
         <w:pStyle w:val="HeadingUnnumbered"/>
       </w:pPr>
-      <w:bookmarkStart w:id="128" w:name="_Toc478050651"/>
+      <w:bookmarkStart w:id="131" w:name="_Toc478214949"/>
       <w:r>
         <w:lastRenderedPageBreak/>
         <w:t>Appendix 2 – Title of Appendix</w:t>
       </w:r>
-      <w:bookmarkEnd w:id="128"/>
+      <w:bookmarkEnd w:id="131"/>
     </w:p>
     <w:p>
       <w:pPr>
@@ -9455,12 +9780,12 @@
       <w:pPr>
         <w:pStyle w:val="HeadingUnnumbered"/>
       </w:pPr>
-      <w:bookmarkStart w:id="129" w:name="_Toc478050652"/>
+      <w:bookmarkStart w:id="132" w:name="_Toc478214950"/>
       <w:r>
         <w:lastRenderedPageBreak/>
         <w:t>Appendix 3 – Title of Appendix</w:t>
       </w:r>
-      <w:bookmarkEnd w:id="129"/>
+      <w:bookmarkEnd w:id="132"/>
     </w:p>
     <w:p>
       <w:pPr>
@@ -9555,7 +9880,7 @@
           <w:rPr>
             <w:noProof/>
           </w:rPr>
-          <w:t>15</w:t>
+          <w:t>11</w:t>
         </w:r>
         <w:r>
           <w:rPr>
@@ -11106,6 +11431,7 @@
   <w:style w:type="character" w:default="1" w:styleId="DefaultParagraphFont">
     <w:name w:val="Default Paragraph Font"/>
     <w:uiPriority w:val="1"/>
+    <w:semiHidden/>
     <w:unhideWhenUsed/>
   </w:style>
   <w:style w:type="table" w:default="1" w:styleId="TableNormal">
@@ -12146,7 +12472,7 @@
 </file>
 
 <file path=customXml/item1.xml><?xml version="1.0" encoding="utf-8"?>
-<b:Sources xmlns:b="http://schemas.openxmlformats.org/officeDocument/2006/bibliography" xmlns="http://schemas.openxmlformats.org/officeDocument/2006/bibliography" SelectedStyle="\APASixthEditionOfficeOnline.xsl" StyleName="APA" Version="6">
+<b:Sources xmlns:b="http://schemas.openxmlformats.org/officeDocument/2006/bibliography" xmlns="http://schemas.openxmlformats.org/officeDocument/2006/bibliography" SelectedStyle="\HarvardUCLan2017.xsl" StyleName="Harvard - UCLan" Version="2017">
   <b:Source>
     <b:Tag>Cue101</b:Tag>
     <b:SourceType>JournalArticle</b:SourceType>
@@ -12183,7 +12509,7 @@
     <b:Pages>120-122</b:Pages>
     <b:Volume>54</b:Volume>
     <b:Issue>12</b:Issue>
-    <b:RefOrder>2</b:RefOrder>
+    <b:RefOrder>8</b:RefOrder>
   </b:Source>
   <b:Source>
     <b:Tag>RulesOfSailing</b:Tag>
@@ -12216,9 +12542,148 @@
     <b:RefOrder>1</b:RefOrder>
   </b:Source>
   <b:Source>
-    <b:Tag>GameEngineArchitechture</b:Tag>
+    <b:Tag>Jac16</b:Tag>
+    <b:SourceType>JournalArticle</b:SourceType>
+    <b:Guid>{8BD9A11C-E6D8-4103-A4BA-B68AE34C0F28}</b:Guid>
+    <b:Author>
+      <b:Author>
+        <b:NameList>
+          <b:Person>
+            <b:Last>Jacobson</b:Last>
+            <b:First>Ivar</b:First>
+          </b:Person>
+          <b:Person>
+            <b:Last>Spence</b:Last>
+            <b:First>Ian</b:First>
+          </b:Person>
+          <b:Person>
+            <b:Last>Seidewitz</b:Last>
+            <b:First>Ed</b:First>
+          </b:Person>
+        </b:NameList>
+      </b:Author>
+    </b:Author>
+    <b:Title>Industrial-Scale Agile--From Craft to Engineering</b:Title>
+    <b:JournalName>Communications of the ACM</b:JournalName>
+    <b:Year>2016</b:Year>
+    <b:Pages>63-72</b:Pages>
+    <b:Volume>59</b:Volume>
+    <b:Issue>12</b:Issue>
+    <b:RefOrder>2</b:RefOrder>
+  </b:Source>
+  <b:Source>
+    <b:Tag>Mic15</b:Tag>
+    <b:SourceType>InternetSite</b:SourceType>
+    <b:Guid>{30369BED-DBBF-4B0F-97B6-0563178E45C2}</b:Guid>
+    <b:Title>Walkthrough: Creating and Using a Static Library (C++)</b:Title>
+    <b:Year>2015</b:Year>
+    <b:Author>
+      <b:Author>
+        <b:Corporate>Microsoft</b:Corporate>
+      </b:Author>
+    </b:Author>
+    <b:YearAccessed>2017</b:YearAccessed>
+    <b:MonthAccessed>03</b:MonthAccessed>
+    <b:DayAccessed>25</b:DayAccessed>
+    <b:URL>https://msdn.microsoft.com/en-us/library/ms235627.aspx</b:URL>
+    <b:RefOrder>9</b:RefOrder>
+  </b:Source>
+  <b:Source>
+    <b:Tag>Mic151</b:Tag>
+    <b:SourceType>InternetSite</b:SourceType>
+    <b:Guid>{0A917BCB-C24D-42AD-9C10-47A5BD87B558}</b:Guid>
+    <b:Author>
+      <b:Author>
+        <b:Corporate>Microsoft</b:Corporate>
+      </b:Author>
+    </b:Author>
+    <b:Title>DLLs in Visual C++</b:Title>
+    <b:Year>2015</b:Year>
+    <b:YearAccessed>2017</b:YearAccessed>
+    <b:MonthAccessed>03</b:MonthAccessed>
+    <b:DayAccessed>25</b:DayAccessed>
+    <b:URL>https://msdn.microsoft.com/en-us/library/1ez7dh12.aspx</b:URL>
+    <b:RefOrder>7</b:RefOrder>
+  </b:Source>
+  <b:Source>
+    <b:Tag>Mik16</b:Tag>
+    <b:SourceType>ConferenceProceedings</b:SourceType>
+    <b:Guid>{1291D84E-365C-48B9-A357-61F045B0BACE}</b:Guid>
+    <b:Title>Procedural Generation of Mediterranean Environments</b:Title>
+    <b:Year>2016</b:Year>
+    <b:Author>
+      <b:Author>
+        <b:NameList>
+          <b:Person>
+            <b:Last>Mikuličić</b:Last>
+            <b:First>N</b:First>
+          </b:Person>
+          <b:Person>
+            <b:Last>Mihajlović</b:Last>
+            <b:First>Ž</b:First>
+          </b:Person>
+        </b:NameList>
+      </b:Author>
+    </b:Author>
+    <b:City>Opatija</b:City>
+    <b:Publisher>Information and Communication Technology, Electronics and Microelectronics (MIPRO)</b:Publisher>
+    <b:RefOrder>4</b:RefOrder>
+  </b:Source>
+  <b:Source>
+    <b:Tag>Neu16</b:Tag>
+    <b:SourceType>JournalArticle</b:SourceType>
+    <b:Guid>{544CF1F0-4960-4B22-8AB9-7AF21F995BF1}</b:Guid>
+    <b:Title>Risks of Automation: A Cautionary Total-System Perspective of Our Cyberfuture</b:Title>
+    <b:Year>2016</b:Year>
+    <b:JournalName>Communications of the ACM</b:JournalName>
+    <b:Pages>26-30</b:Pages>
+    <b:Volume>59</b:Volume>
+    <b:Issue>10</b:Issue>
+    <b:Author>
+      <b:Author>
+        <b:NameList>
+          <b:Person>
+            <b:Last>Neumann</b:Last>
+            <b:Middle>G</b:Middle>
+            <b:First>Peter</b:First>
+          </b:Person>
+        </b:NameList>
+      </b:Author>
+    </b:Author>
+    <b:RefOrder>3</b:RefOrder>
+  </b:Source>
+  <b:Source>
+    <b:Tag>Per02</b:Tag>
+    <b:SourceType>JournalArticle</b:SourceType>
+    <b:Guid>{79EAFBDD-82C3-4016-93FF-20FE34D6390D}</b:Guid>
+    <b:Title>Improving Noise</b:Title>
+    <b:JournalName>ACM Transactions on Graphics</b:JournalName>
+    <b:Year>2002</b:Year>
+    <b:Pages>2-3</b:Pages>
+    <b:Volume>21</b:Volume>
+    <b:Issue>3</b:Issue>
+    <b:Author>
+      <b:Author>
+        <b:NameList>
+          <b:Person>
+            <b:Last>Perlin</b:Last>
+            <b:First>Ken</b:First>
+          </b:Person>
+        </b:NameList>
+      </b:Author>
+    </b:Author>
+    <b:RefOrder>5</b:RefOrder>
+  </b:Source>
+  <b:Source>
+    <b:Tag>Gre121</b:Tag>
     <b:SourceType>Book</b:SourceType>
-    <b:Guid>{1FB3AF50-6194-49FB-8A39-738982F51F96}</b:Guid>
+    <b:Guid>{39F414E9-93BF-4C07-A7E9-501E4CCAB664}</b:Guid>
+    <b:Title>Game Engine Architecture</b:Title>
+    <b:Year>2012</b:Year>
+    <b:City>Natick</b:City>
+    <b:Publisher>A K Peters, Ltd.</b:Publisher>
+    <b:BookTitle>Game Engine Architecture</b:BookTitle>
+    <b:Pages>11-12</b:Pages>
     <b:Author>
       <b:Author>
         <b:NameList>
@@ -12229,17 +12694,14 @@
         </b:NameList>
       </b:Author>
     </b:Author>
-    <b:Title>Game Engine Architecture</b:Title>
-    <b:Year>2012</b:Year>
-    <b:City>Natick, Massachusetts</b:City>
-    <b:Publisher>A K Peters, Ltd.</b:Publisher>
-    <b:RefOrder>3</b:RefOrder>
+    <b:Edition>2nd</b:Edition>
+    <b:RefOrder>6</b:RefOrder>
   </b:Source>
 </b:Sources>
 </file>
 
 <file path=customXml/itemProps1.xml><?xml version="1.0" encoding="utf-8"?>
-<ds:datastoreItem xmlns:ds="http://schemas.openxmlformats.org/officeDocument/2006/customXml" ds:itemID="{7B826AD4-7DAB-460A-AA51-9055DA75F8BA}">
+<ds:datastoreItem xmlns:ds="http://schemas.openxmlformats.org/officeDocument/2006/customXml" ds:itemID="{21CD4E9F-F2B2-47F8-9420-B2F7CB00E44D}">
   <ds:schemaRefs>
     <ds:schemaRef ds:uri="http://schemas.openxmlformats.org/officeDocument/2006/bibliography"/>
   </ds:schemaRefs>

</xml_diff>

<commit_message>
Moved the water to belong to the terrain object. Theoretically should now also create at the same size as the terrain.
</commit_message>
<xml_diff>
--- a/ProjectReportTemplate(1).docx
+++ b/ProjectReportTemplate(1).docx
@@ -7108,58 +7108,33 @@
       <w:bookmarkEnd w:id="46"/>
     </w:p>
     <w:p>
-      <w:r>
-        <w:t xml:space="preserve">The engine must be able to be exported as an external library, this will enable other applications to use it. </w:t>
-      </w:r>
-      <w:r>
-        <w:t>Furthermore, the</w:t>
-      </w:r>
-      <w:r>
-        <w:t xml:space="preserve"> engine must be able to generate terrain from a height map provided by another application. </w:t>
-      </w:r>
-      <w:r>
-        <w:t xml:space="preserve">Another requirement from the engine is that it must be able to control model position, rotation and scale and render them correctly, outside of the </w:t>
-      </w:r>
-      <w:r>
-        <w:t xml:space="preserve">engine, and without being exposed to the complexity of the engine. </w:t>
-      </w:r>
-    </w:p>
-    <w:p>
-      <w:r>
-        <w:t xml:space="preserve">The height map must be generated by Artist Away </w:t>
-      </w:r>
-      <w:r>
-        <w:t xml:space="preserve">and be stored in a two-dimensional array or a ‘.map file’, the engine will be able to read either of these methods. </w:t>
-      </w:r>
-      <w:r>
-        <w:t xml:space="preserve">Artist Away </w:t>
-      </w:r>
-      <w:r>
-        <w:t>must</w:t>
-      </w:r>
-      <w:r>
-        <w:t xml:space="preserve"> make use of the </w:t>
-      </w:r>
-      <w:r>
-        <w:t>Simplex</w:t>
-      </w:r>
-      <w:r>
-        <w:t xml:space="preserve"> Noise algorithm </w:t>
-      </w:r>
-      <w:r>
-        <w:t>to</w:t>
-      </w:r>
-      <w:r>
-        <w:t xml:space="preserve"> smoothly generate a realistic looking terrain shape. </w:t>
-      </w:r>
-    </w:p>
-    <w:p>
-      <w:pPr>
-        <w:pStyle w:val="Heading2"/>
-      </w:pPr>
       <w:bookmarkStart w:id="47" w:name="_Toc340849805"/>
       <w:bookmarkStart w:id="48" w:name="_Toc478214914"/>
       <w:r>
+        <w:t>Prio Engine must be able to load, control and render models at 60 frames per second when using the minimum specification graphics processing unit (GPU) which is an NVIDIA GTX 960. Model control is the core mechanic behind games engines, however it is useless if it cannot render at a smooth and realistic speed.</w:t>
+      </w:r>
+    </w:p>
+    <w:p>
+      <w:r>
+        <w:t xml:space="preserve">The engine must be able to be exported as an external library, this will enable other applications to use it. Furthermore, the engine must be able to generate terrain from a height map provided by another application. Another requirement from the engine is that it must be able to control model position, rotation and scale and render them correctly, outside of the engine, and without being exposed to the complexity of the engine. </w:t>
+      </w:r>
+    </w:p>
+    <w:p>
+      <w:r>
+        <w:t xml:space="preserve">The height map must be generated by Artist Away and be stored in a two-dimensional array or a ‘.map file’, the engine will be able to read either of these methods. Artist Away must make use of the Simplex Noise algorithm to smoothly generate a realistic looking terrain shape. </w:t>
+      </w:r>
+    </w:p>
+    <w:p>
+      <w:r>
+        <w:t>The complete project must generate terrain which reflects a real-world environment not just in shape, but in appearance too. The terrain should be decorated with a variety of entities which result in the terrain looking more realistic, and less bland.</w:t>
+      </w:r>
+    </w:p>
+    <w:p>
+      <w:pPr>
+        <w:pStyle w:val="Heading2"/>
+      </w:pPr>
+      <w:r>
+        <w:lastRenderedPageBreak/>
         <w:t>Potential Solutions</w:t>
       </w:r>
       <w:bookmarkEnd w:id="47"/>
@@ -7326,10 +7301,10 @@
             <v:path o:extrusionok="f" gradientshapeok="t" o:connecttype="rect"/>
             <o:lock v:ext="edit" aspectratio="t"/>
           </v:shapetype>
-          <v:shape id="_x0000_i1025" type="#_x0000_t75" style="width:484.5pt;height:333.75pt" o:ole="">
+          <v:shape id="_x0000_i1025" type="#_x0000_t75" style="width:484.55pt;height:333.85pt" o:ole="">
             <v:imagedata r:id="rId10" o:title=""/>
           </v:shape>
-          <o:OLEObject Type="Embed" ProgID="Visio.Drawing.15" ShapeID="_x0000_i1025" DrawAspect="Content" ObjectID="_1551981098" r:id="rId11"/>
+          <o:OLEObject Type="Embed" ProgID="Visio.Drawing.15" ShapeID="_x0000_i1025" DrawAspect="Content" ObjectID="_1552041298" r:id="rId11"/>
         </w:object>
       </w:r>
     </w:p>
@@ -7347,11 +7322,7 @@
         <w:t>this</w:t>
       </w:r>
       <w:r>
-        <w:t xml:space="preserve"> isn’t quite the case as there are some differences between the types of buffers and how they </w:t>
-      </w:r>
-      <w:r>
-        <w:lastRenderedPageBreak/>
-        <w:t>are used in Direct X and OpenGL.</w:t>
+        <w:t xml:space="preserve"> isn’t quite the case as there are some differences between the types of buffers and how they are used in Direct X and OpenGL.</w:t>
       </w:r>
       <w:r>
         <w:t xml:space="preserve"> It also </w:t>
@@ -7411,6 +7382,7 @@
       <w:bookmarkStart w:id="49" w:name="_Toc340849806"/>
       <w:bookmarkStart w:id="50" w:name="_Toc478214915"/>
       <w:r>
+        <w:lastRenderedPageBreak/>
         <w:t>Tools and Techniques</w:t>
       </w:r>
       <w:bookmarkEnd w:id="49"/>
@@ -7435,10 +7407,10 @@
     <w:p>
       <w:r>
         <w:object w:dxaOrig="12961" w:dyaOrig="4546">
-          <v:shape id="_x0000_i1026" type="#_x0000_t75" style="width:450.75pt;height:158.25pt" o:ole="">
+          <v:shape id="_x0000_i1026" type="#_x0000_t75" style="width:451.05pt;height:158.2pt" o:ole="">
             <v:imagedata r:id="rId12" o:title=""/>
           </v:shape>
-          <o:OLEObject Type="Embed" ProgID="Visio.Drawing.15" ShapeID="_x0000_i1026" DrawAspect="Content" ObjectID="_1551981099" r:id="rId13"/>
+          <o:OLEObject Type="Embed" ProgID="Visio.Drawing.15" ShapeID="_x0000_i1026" DrawAspect="Content" ObjectID="_1552041299" r:id="rId13"/>
         </w:object>
       </w:r>
     </w:p>
@@ -7471,10 +7443,10 @@
       </w:pPr>
       <w:r>
         <w:object w:dxaOrig="3721" w:dyaOrig="6691">
-          <v:shape id="_x0000_i1027" type="#_x0000_t75" style="width:165pt;height:259.5pt" o:ole="">
+          <v:shape id="_x0000_i1027" type="#_x0000_t75" style="width:165.05pt;height:259.6pt" o:ole="">
             <v:imagedata r:id="rId14" o:title=""/>
           </v:shape>
-          <o:OLEObject Type="Embed" ProgID="Visio.Drawing.15" ShapeID="_x0000_i1027" DrawAspect="Content" ObjectID="_1551981100" r:id="rId15"/>
+          <o:OLEObject Type="Embed" ProgID="Visio.Drawing.15" ShapeID="_x0000_i1027" DrawAspect="Content" ObjectID="_1552041300" r:id="rId15"/>
         </w:object>
       </w:r>
     </w:p>
@@ -7666,43 +7638,46 @@
       </w:pPr>
       <w:bookmarkStart w:id="54" w:name="_Toc478214918"/>
       <w:r>
+        <w:t>Automation Within The UK</w:t>
+      </w:r>
+      <w:bookmarkEnd w:id="54"/>
+    </w:p>
+    <w:p>
+      <w:r>
+        <w:t xml:space="preserve">As automation becomes increasingly popular and more attractive to employers, regulations and legislation regarding automation are being introduced. Unfortunately, we cannot predict what laws will be introduced in the future, however we can analyse the legislation introduced surrounding driverless cars, a popular form of automation. The Vehicle Technology and Aviation Bill imposed the idea that insurance companies which insured the </w:t>
+      </w:r>
+      <w:r>
+        <w:t xml:space="preserve">automated vehicle </w:t>
+      </w:r>
+      <w:r>
+        <w:t xml:space="preserve">would be responsible </w:t>
+      </w:r>
+      <w:r>
+        <w:t xml:space="preserve">for reimbursing any damage caused by that vehicle. If we take similar logic and apply it to the process of procedural generation within games, we can rule out the requirement to pay damages as no insurance companies are involved, and no physical damage can come of a computer program which generates a game level. Because the company would be responsible for any </w:t>
+      </w:r>
+      <w:r>
+        <w:t>mistakes within the game level</w:t>
+      </w:r>
+      <w:r>
+        <w:t>, it would not matter if it were an artist or a computer program which designed the level.</w:t>
+      </w:r>
+      <w:r>
+        <w:t xml:space="preserve"> </w:t>
+      </w:r>
+    </w:p>
+    <w:p>
+      <w:r>
+        <w:t xml:space="preserve">While the legal side of automation is clearly not much of a barrier to the games development process, the ethical question remains: is it acceptable to remove an entire role from the industry to save money? There is no </w:t>
+      </w:r>
+      <w:r>
+        <w:t>clear-cut</w:t>
+      </w:r>
+      <w:r>
+        <w:t xml:space="preserve"> answer to this question, and the answer is </w:t>
+      </w:r>
+      <w:r>
         <w:lastRenderedPageBreak/>
-        <w:t>Automation Within The UK</w:t>
-      </w:r>
-      <w:bookmarkEnd w:id="54"/>
-    </w:p>
-    <w:p>
-      <w:r>
-        <w:t xml:space="preserve">As automation becomes increasingly popular and more attractive to employers, regulations and legislation regarding automation are being introduced. Unfortunately, we cannot predict what laws will be introduced in the future, however we can analyse the legislation introduced surrounding driverless cars, a popular form of automation. The Vehicle Technology and Aviation Bill imposed the idea that insurance companies which insured the </w:t>
-      </w:r>
-      <w:r>
-        <w:t xml:space="preserve">automated vehicle </w:t>
-      </w:r>
-      <w:r>
-        <w:t xml:space="preserve">would be responsible </w:t>
-      </w:r>
-      <w:r>
-        <w:t xml:space="preserve">for reimbursing any damage caused by that vehicle. If we take similar logic and apply it to the process of procedural generation within games, we can rule out the requirement to pay damages as no insurance companies are involved, and no physical damage can come of a computer program which generates a game level. Because the company would be responsible for any </w:t>
-      </w:r>
-      <w:r>
-        <w:t>mistakes within the game level</w:t>
-      </w:r>
-      <w:r>
-        <w:t>, it would not matter if it were an artist or a computer program which designed the level.</w:t>
-      </w:r>
-      <w:r>
-        <w:t xml:space="preserve"> </w:t>
-      </w:r>
-    </w:p>
-    <w:p>
-      <w:r>
-        <w:t xml:space="preserve">While the legal side of automation is clearly not much of a barrier to the games development process, the ethical question remains: is it acceptable to remove an entire role from the industry to save money? There is no </w:t>
-      </w:r>
-      <w:r>
-        <w:t>clear-cut</w:t>
-      </w:r>
-      <w:r>
-        <w:t xml:space="preserve"> answer to this question, and the answer is entirely situational and depends on the size, </w:t>
+        <w:t xml:space="preserve">entirely situational and depends on the size, </w:t>
       </w:r>
       <w:r>
         <w:t>budget,</w:t>
@@ -7761,7 +7736,6 @@
       </w:pPr>
       <w:bookmarkStart w:id="56" w:name="_Toc478214920"/>
       <w:r>
-        <w:lastRenderedPageBreak/>
         <w:t>Potential Technical Issues</w:t>
       </w:r>
       <w:bookmarkEnd w:id="56"/>
@@ -7860,6 +7834,7 @@
         <w:t xml:space="preserve">discuss the use of Perlin Noise to generate height maps, combined with </w:t>
       </w:r>
       <w:r>
+        <w:lastRenderedPageBreak/>
         <w:t>Fractional</w:t>
       </w:r>
       <w:r>
@@ -8044,7 +8019,6 @@
         <w:rPr>
           <w:lang w:eastAsia="en-GB"/>
         </w:rPr>
-        <w:lastRenderedPageBreak/>
         <w:drawing>
           <wp:inline distT="0" distB="0" distL="0" distR="0" wp14:anchorId="35E7CE5C" wp14:editId="18E46435">
             <wp:extent cx="4680732" cy="1302589"/>
@@ -8209,6 +8183,14 @@
       <w:bookmarkEnd w:id="78"/>
     </w:p>
     <w:p>
+      <w:pPr>
+        <w:pStyle w:val="Heading3"/>
+      </w:pPr>
+      <w:r>
+        <w:t>Game Engine</w:t>
+      </w:r>
+    </w:p>
+    <w:p>
       <w:sdt>
         <w:sdtPr>
           <w:id w:val="-641194613"/>
@@ -8236,7 +8218,10 @@
         </w:sdtContent>
       </w:sdt>
       <w:r>
-        <w:t xml:space="preserve"> defines a game engine as a piece of architecture in which the artistic resources are separated from the core components such as the rendering system, collision detection system or sound system. From this definition, we can interpret that users of the engine will be responsible for loading of resources, but not implementing the code behind it. This is applicable to our engine as a user may want to create a terrain height map as a resource, and have the engine load this. We accommodate for this feature by accepting a map file which simply contains the same information that would be contained in the two-dimensional array generated by Artist Away.</w:t>
+        <w:t xml:space="preserve"> </w:t>
+      </w:r>
+      <w:r>
+        <w:t>defines a game engine as a piece of architecture in which the artistic resources are separated from the core components such as the rendering system, collision detection system or sound system. From this definition, we can interpret that users of the engine will be responsible for loading of resources, but not implementing the code behind it. This is applicable to our engine as a user may want to create a terrain height map as a resource, and have the engine load this. We accommodate for this feature by accepting a map file which simply contains the same information that would be contained in the two-dimensional array generated by Artist Away.</w:t>
       </w:r>
     </w:p>
     <w:p>
@@ -8311,40 +8296,300 @@
         <w:t>LL</w:t>
       </w:r>
       <w:r>
-        <w:t xml:space="preserve"> as an executable file </w:t>
-      </w:r>
-      <w:r>
-        <w:t>with shared functions and libraries. Whereas static linking involves exporting code as objects, and importing the functions and code through libr</w:t>
-      </w:r>
-      <w:bookmarkStart w:id="79" w:name="_GoBack"/>
+        <w:t xml:space="preserve"> as an </w:t>
+      </w:r>
+      <w:r>
+        <w:t>executable file with shared functions and libraries. Whereas static linking involves exporting code as objects, and importing the functions and code through library objects. While DLLs are more efficient in terms of file size as they only load the required functions into memory, it made more sense to use Prio Engine as a static library as there is a whole range of optimisations that could occur by the optimising compiler in release mode of visual studio, which developers would be completely unaware of. It was deemed the benefits of using the engine as a dynamically linked library simply did not outweigh the security of using the engine as a statically linked library.</w:t>
+      </w:r>
+    </w:p>
+    <w:p>
+      <w:pPr>
+        <w:pStyle w:val="Heading3"/>
+      </w:pPr>
+      <w:r>
+        <w:t>Procedural Generation</w:t>
+      </w:r>
+    </w:p>
+    <w:p>
+      <w:pPr>
+        <w:pStyle w:val="CommentsMustbeRemoved"/>
+      </w:pPr>
+      <w:r>
+        <w:t>Text goes here.</w:t>
+      </w:r>
+    </w:p>
+    <w:p>
+      <w:pPr>
+        <w:pStyle w:val="Heading2"/>
+      </w:pPr>
+      <w:bookmarkStart w:id="79" w:name="_Toc340849815"/>
+      <w:bookmarkStart w:id="80" w:name="_Toc478214926"/>
+      <w:r>
+        <w:t>User Interface Design</w:t>
+      </w:r>
       <w:bookmarkEnd w:id="79"/>
-      <w:r>
-        <w:t xml:space="preserve">ary objects. </w:t>
-      </w:r>
-      <w:r>
-        <w:t>While DLLs are more efficient in terms of file size as they only load the required functions into memory, it made more sense to use Prio Engine as a static library as there is a whole range of optimisations that could occur by the optimising compiler in release mode of visual studio, which developers would be completely unaware of. It was deemed the benefits of using the engine as a dynamically linked library simply did not outweigh the security of using the engine as a statically linked library.</w:t>
-      </w:r>
-    </w:p>
-    <w:p/>
-    <w:p>
-      <w:pPr>
-        <w:pStyle w:val="CommentsMustbeRemoved"/>
-      </w:pPr>
-      <w:r>
-        <w:t>Text goes here.</w:t>
-      </w:r>
-    </w:p>
-    <w:p>
-      <w:pPr>
-        <w:pStyle w:val="Heading2"/>
-      </w:pPr>
-      <w:bookmarkStart w:id="80" w:name="_Toc340849815"/>
-      <w:bookmarkStart w:id="81" w:name="_Toc478214926"/>
-      <w:r>
-        <w:t>User Interface Design</w:t>
-      </w:r>
       <w:bookmarkEnd w:id="80"/>
+    </w:p>
+    <w:p>
+      <w:r>
+        <w:t xml:space="preserve">Onal, et al. </w:t>
+      </w:r>
+      <w:sdt>
+        <w:sdtPr>
+          <w:id w:val="-1615976364"/>
+          <w:citation/>
+        </w:sdtPr>
+        <w:sdtContent>
+          <w:r>
+            <w:fldChar w:fldCharType="begin"/>
+          </w:r>
+          <w:r>
+            <w:instrText xml:space="preserve">CITATION Ona14 \n  \l 2057 </w:instrText>
+          </w:r>
+          <w:r>
+            <w:fldChar w:fldCharType="separate"/>
+          </w:r>
+          <w:r>
+            <w:rPr>
+              <w:noProof/>
+            </w:rPr>
+            <w:t>(2014)</w:t>
+          </w:r>
+          <w:r>
+            <w:fldChar w:fldCharType="end"/>
+          </w:r>
+        </w:sdtContent>
+      </w:sdt>
+      <w:r>
+        <w:t xml:space="preserve"> found </w:t>
+      </w:r>
+      <w:r>
+        <w:t xml:space="preserve">user interface of a game can drastically impact the level at which a user will co-operate with a game, and can define </w:t>
+      </w:r>
+      <w:r>
+        <w:t>the level of interest a user has for a game.</w:t>
+      </w:r>
+      <w:r>
+        <w:t xml:space="preserve"> </w:t>
+      </w:r>
+      <w:r>
+        <w:lastRenderedPageBreak/>
+        <w:t xml:space="preserve">As </w:t>
+      </w:r>
+      <w:r>
+        <w:t>Prio Engine</w:t>
+      </w:r>
+      <w:r>
+        <w:t xml:space="preserve"> and Artist Away are split into two projects, two user interfaces must be defined. Prio Engine will be used by developers and therefore the engine class will be the interface, whereas Artist Away can be used by any none technical user, and as a result requires a more simplistic user interface. </w:t>
+      </w:r>
+    </w:p>
+    <w:p>
+      <w:pPr>
+        <w:pStyle w:val="Heading3"/>
+      </w:pPr>
+      <w:r>
+        <w:t>Prio Engine</w:t>
+      </w:r>
+    </w:p>
+    <w:p>
+      <w:r>
+        <w:t xml:space="preserve">Prio Engine is a code driven engine, and does not make use of scenes, demonstrated in larger engines such as Unity and Unreal Engine 4. The user interface for Prio Engine is designed for developers and not end users, </w:t>
+      </w:r>
+      <w:r>
+        <w:t>the engine can be contr</w:t>
+      </w:r>
+      <w:r>
+        <w:t xml:space="preserve">olled through the engine class. The engine class may return certain elements such as a pointer to a mesh, so that the user can create models from this mesh, however for the most part the engine will </w:t>
+      </w:r>
+      <w:r>
+        <w:t>oversee</w:t>
+      </w:r>
+      <w:r>
+        <w:t xml:space="preserve"> managing the scene and this will be hidden from the developer.</w:t>
+      </w:r>
+      <w:r>
+        <w:t xml:space="preserve"> Through the engine class interface, the developer will maintain the ability to initialise, shut down and get the time it took to process the last frame for the engine. These three parts of functionality are the core of Prio </w:t>
+      </w:r>
+      <w:r>
+        <w:t>Engine;</w:t>
+      </w:r>
+      <w:r>
+        <w:t xml:space="preserve"> </w:t>
+      </w:r>
+      <w:r>
+        <w:t>however,</w:t>
+      </w:r>
+      <w:r>
+        <w:t xml:space="preserve"> the developer will not have to implement everything they require the engine to do as a lot of functionality is already covered.</w:t>
+      </w:r>
+    </w:p>
+    <w:p>
+      <w:pPr>
+        <w:pStyle w:val="Heading4"/>
+      </w:pPr>
+      <w:r>
+        <w:t>Predefined</w:t>
+      </w:r>
+      <w:r>
+        <w:t xml:space="preserve"> </w:t>
+      </w:r>
+      <w:r>
+        <w:t>Shape Creation</w:t>
+      </w:r>
+    </w:p>
+    <w:p>
+      <w:r>
+        <w:t xml:space="preserve">Prio Engine makes use of predefining shapes such as cubes and triangles, they are incredibly useful when debugging code and requiring a model, instead of the programmer defining the vertices and adding render code, they just call the CreatePrimitive </w:t>
+      </w:r>
+      <w:r>
+        <w:t xml:space="preserve">function from the engine class, and Prio Engine will handle the rendering of the predefined vertices. The vertices and indices are all defined in the </w:t>
+      </w:r>
+      <w:r>
+        <w:t>‘</w:t>
+      </w:r>
+      <w:r>
+        <w:t>PrioEngine</w:t>
+      </w:r>
+      <w:r>
+        <w:t>’</w:t>
+      </w:r>
+      <w:r>
+        <w:t xml:space="preserve"> namespace, which can be found in </w:t>
+      </w:r>
+      <w:r>
+        <w:t>‘</w:t>
+      </w:r>
+      <w:r>
+        <w:t>PrioEngineVars.h</w:t>
+      </w:r>
+      <w:r>
+        <w:t>’</w:t>
+      </w:r>
+      <w:r>
+        <w:t>.</w:t>
+      </w:r>
+      <w:r>
+        <w:t xml:space="preserve"> Users can also remove the shapes by a function named RemovePrimitive</w:t>
+      </w:r>
+      <w:r>
+        <w:t>.</w:t>
+      </w:r>
+      <w:r>
+        <w:t xml:space="preserve"> </w:t>
+      </w:r>
+    </w:p>
+    <w:p>
+      <w:pPr>
+        <w:pStyle w:val="Heading4"/>
+      </w:pPr>
+      <w:r>
+        <w:t>Terrain Creation</w:t>
+      </w:r>
+    </w:p>
+    <w:p>
+      <w:r>
+        <w:t>Terrain can be created and initialised through the engine class interface.</w:t>
+      </w:r>
+      <w:r>
+        <w:t xml:space="preserve"> Two methods exist which allow it to import a text file which contains heights where each element is separated by a space, and each row is separated by a new line.</w:t>
+      </w:r>
+      <w:r>
+        <w:t xml:space="preserve"> </w:t>
+      </w:r>
+      <w:r>
+        <w:t xml:space="preserve">Terrain can also be imported through a </w:t>
+      </w:r>
+      <w:r>
+        <w:t>two-dimensional</w:t>
+      </w:r>
+      <w:r>
+        <w:t xml:space="preserve"> array of type double. </w:t>
+      </w:r>
+      <w:r>
+        <w:t>The terrain creation functions return a pointer to the terrain, so the user can modify the terrain elsewhere.</w:t>
+      </w:r>
+      <w:r>
+        <w:t xml:space="preserve"> The user also maintains the abi</w:t>
+      </w:r>
+      <w:r>
+        <w:t xml:space="preserve">lity to update an existing terrain entity through the engine class. </w:t>
+      </w:r>
+    </w:p>
+    <w:p>
+      <w:pPr>
+        <w:pStyle w:val="Heading4"/>
+      </w:pPr>
+      <w:r>
+        <w:t>Mesh</w:t>
+      </w:r>
+      <w:r>
+        <w:t>es</w:t>
+      </w:r>
+    </w:p>
+    <w:p>
+      <w:r>
+        <w:t xml:space="preserve">Meshes are loaded and destroyed through the engine class interface, the model creation for a mesh is done through the mesh object which is returned through the engine. By loading meshes through the engine, we can ensure that optimisation techniques through frustum </w:t>
+      </w:r>
+      <w:r>
+        <w:lastRenderedPageBreak/>
+        <w:t xml:space="preserve">culling are handled by the engine, and all models and meshes are rendered in the correct order. </w:t>
+      </w:r>
+    </w:p>
+    <w:p>
+      <w:pPr>
+        <w:pStyle w:val="Heading4"/>
+      </w:pPr>
+      <w:r>
+        <w:t>2D UI Images</w:t>
+      </w:r>
+    </w:p>
+    <w:p>
+      <w:r>
+        <w:t xml:space="preserve">Prio Engine also offers the ability to load in user interface images which will be rendered last, and therefore sit on top of everything else which is rendered in the window. </w:t>
+      </w:r>
+      <w:r>
+        <w:t xml:space="preserve">These are particularly useful for showing UI elements like health, </w:t>
+      </w:r>
+      <w:r>
+        <w:t>completion,</w:t>
+      </w:r>
+      <w:r>
+        <w:t xml:space="preserve"> and mana pools in a wide variety of games.</w:t>
+      </w:r>
+      <w:r>
+        <w:t xml:space="preserve"> The ability to create and remove these from the scene through the engine is an incredibly powerful tool to developers.</w:t>
+      </w:r>
+    </w:p>
+    <w:p>
+      <w:pPr>
+        <w:pStyle w:val="Heading4"/>
+      </w:pPr>
+      <w:r>
+        <w:t>In Game Text</w:t>
+      </w:r>
+    </w:p>
+    <w:p>
+      <w:r>
+        <w:t xml:space="preserve">Prio Engine offers a method of displaying text in a game through Direct X 11, after the functionality was removed in Direct X 10, this can prove to be an incredibly time consuming feature to implement. </w:t>
+      </w:r>
+      <w:r>
+        <w:t>It also allows text to be updated without having to destroy and recreate the text object, you must simply pass the new string you wish to display to the text object.</w:t>
+      </w:r>
+      <w:bookmarkStart w:id="81" w:name="_GoBack"/>
       <w:bookmarkEnd w:id="81"/>
+    </w:p>
+    <w:p>
+      <w:pPr>
+        <w:pStyle w:val="Heading3"/>
+      </w:pPr>
+      <w:r>
+        <w:t>Artist Away</w:t>
+      </w:r>
+    </w:p>
+    <w:p>
+      <w:r>
+        <w:t xml:space="preserve">AntTweakBar allows users to interact with the program and modify variables from within the executable during runtime. Prio Engine fully supports AntTweakBar usage, and demonstrates the use of AntTweakBar within Artist Away. Through AntTweakBar, the user will be able to modify the height map during run time, which also allows for a wider variety of terrains to be generated. Furthermore, the user is given control over the parameters used for Simplex Noise. </w:t>
+      </w:r>
     </w:p>
     <w:p>
       <w:pPr>
@@ -9880,7 +10125,7 @@
           <w:rPr>
             <w:noProof/>
           </w:rPr>
-          <w:t>11</w:t>
+          <w:t>13</w:t>
         </w:r>
         <w:r>
           <w:rPr>
@@ -12509,7 +12754,7 @@
     <b:Pages>120-122</b:Pages>
     <b:Volume>54</b:Volume>
     <b:Issue>12</b:Issue>
-    <b:RefOrder>8</b:RefOrder>
+    <b:RefOrder>9</b:RefOrder>
   </b:Source>
   <b:Source>
     <b:Tag>RulesOfSailing</b:Tag>
@@ -12586,7 +12831,7 @@
     <b:MonthAccessed>03</b:MonthAccessed>
     <b:DayAccessed>25</b:DayAccessed>
     <b:URL>https://msdn.microsoft.com/en-us/library/ms235627.aspx</b:URL>
-    <b:RefOrder>9</b:RefOrder>
+    <b:RefOrder>10</b:RefOrder>
   </b:Source>
   <b:Source>
     <b:Tag>Mic151</b:Tag>
@@ -12697,11 +12942,56 @@
     <b:Edition>2nd</b:Edition>
     <b:RefOrder>6</b:RefOrder>
   </b:Source>
+  <b:Source>
+    <b:Tag>Ona14</b:Tag>
+    <b:SourceType>ConferenceProceedings</b:SourceType>
+    <b:Guid>{E2985425-0029-45E8-9FE3-E93247482B68}</b:Guid>
+    <b:Title>Decision-making in abstract trust games: A user interface perspective</b:Title>
+    <b:Year>2014</b:Year>
+    <b:City>New Orleans</b:City>
+    <b:Author>
+      <b:Author>
+        <b:NameList>
+          <b:Person>
+            <b:Last>Onal</b:Last>
+            <b:First>E</b:First>
+          </b:Person>
+          <b:Person>
+            <b:Last>Schaffer</b:Last>
+            <b:First>J</b:First>
+          </b:Person>
+          <b:Person>
+            <b:Last>O'Donovan</b:Last>
+            <b:First>J</b:First>
+          </b:Person>
+          <b:Person>
+            <b:Last>Marusich</b:Last>
+            <b:First>L</b:First>
+          </b:Person>
+          <b:Person>
+            <b:Last>Yu</b:Last>
+            <b:Middle>S</b:Middle>
+            <b:First>M</b:First>
+          </b:Person>
+          <b:Person>
+            <b:Last>Gonzalez</b:Last>
+            <b:First>C</b:First>
+          </b:Person>
+          <b:Person>
+            <b:Last>Hollerer</b:Last>
+            <b:First>T</b:First>
+          </b:Person>
+        </b:NameList>
+      </b:Author>
+    </b:Author>
+    <b:Publisher>Cognitive Methods in Situation Awareness and Decision Support (CogSIMA)</b:Publisher>
+    <b:RefOrder>8</b:RefOrder>
+  </b:Source>
 </b:Sources>
 </file>
 
 <file path=customXml/itemProps1.xml><?xml version="1.0" encoding="utf-8"?>
-<ds:datastoreItem xmlns:ds="http://schemas.openxmlformats.org/officeDocument/2006/customXml" ds:itemID="{21CD4E9F-F2B2-47F8-9420-B2F7CB00E44D}">
+<ds:datastoreItem xmlns:ds="http://schemas.openxmlformats.org/officeDocument/2006/customXml" ds:itemID="{A15FCDF1-7C15-4B74-94EC-D0B5EE8BE4E3}">
   <ds:schemaRefs>
     <ds:schemaRef ds:uri="http://schemas.openxmlformats.org/officeDocument/2006/bibliography"/>
   </ds:schemaRefs>

</xml_diff>

<commit_message>
Updates to report, added ui section bits and pieces.
</commit_message>
<xml_diff>
--- a/ProjectReportTemplate(1).docx
+++ b/ProjectReportTemplate(1).docx
@@ -1,6 +1,6 @@
 
 <file path=word/document.xml><?xml version="1.0" encoding="utf-8"?>
-<w:document xmlns:wpc="http://schemas.microsoft.com/office/word/2010/wordprocessingCanvas" xmlns:cx="http://schemas.microsoft.com/office/drawing/2014/chartex" xmlns:cx1="http://schemas.microsoft.com/office/drawing/2015/9/8/chartex" xmlns:cx2="http://schemas.microsoft.com/office/drawing/2015/10/21/chartex" xmlns:cx3="http://schemas.microsoft.com/office/drawing/2016/5/9/chartex" xmlns:cx4="http://schemas.microsoft.com/office/drawing/2016/5/10/chartex" xmlns:cx5="http://schemas.microsoft.com/office/drawing/2016/5/11/chartex" xmlns:cx6="http://schemas.microsoft.com/office/drawing/2016/5/12/chartex" xmlns:cx7="http://schemas.microsoft.com/office/drawing/2016/5/13/chartex" xmlns:cx8="http://schemas.microsoft.com/office/drawing/2016/5/14/chartex" xmlns:mc="http://schemas.openxmlformats.org/markup-compatibility/2006" xmlns:o="urn:schemas-microsoft-com:office:office" xmlns:r="http://schemas.openxmlformats.org/officeDocument/2006/relationships" xmlns:m="http://schemas.openxmlformats.org/officeDocument/2006/math" xmlns:v="urn:schemas-microsoft-com:vml" xmlns:wp14="http://schemas.microsoft.com/office/word/2010/wordprocessingDrawing" xmlns:wp="http://schemas.openxmlformats.org/drawingml/2006/wordprocessingDrawing" xmlns:w10="urn:schemas-microsoft-com:office:word" xmlns:w="http://schemas.openxmlformats.org/wordprocessingml/2006/main" xmlns:w14="http://schemas.microsoft.com/office/word/2010/wordml" xmlns:w15="http://schemas.microsoft.com/office/word/2012/wordml" xmlns:w16se="http://schemas.microsoft.com/office/word/2015/wordml/symex" xmlns:wpg="http://schemas.microsoft.com/office/word/2010/wordprocessingGroup" xmlns:wpi="http://schemas.microsoft.com/office/word/2010/wordprocessingInk" xmlns:wne="http://schemas.microsoft.com/office/word/2006/wordml" xmlns:wps="http://schemas.microsoft.com/office/word/2010/wordprocessingShape" mc:Ignorable="w14 w15 w16se wp14">
+<w:document xmlns:wpc="http://schemas.microsoft.com/office/word/2010/wordprocessingCanvas" xmlns:cx="http://schemas.microsoft.com/office/drawing/2014/chartex" xmlns:cx1="http://schemas.microsoft.com/office/drawing/2015/9/8/chartex" xmlns:cx2="http://schemas.microsoft.com/office/drawing/2015/10/21/chartex" xmlns:cx3="http://schemas.microsoft.com/office/drawing/2016/5/9/chartex" xmlns:cx4="http://schemas.microsoft.com/office/drawing/2016/5/10/chartex" xmlns:cx5="http://schemas.microsoft.com/office/drawing/2016/5/11/chartex" xmlns:mc="http://schemas.openxmlformats.org/markup-compatibility/2006" xmlns:o="urn:schemas-microsoft-com:office:office" xmlns:r="http://schemas.openxmlformats.org/officeDocument/2006/relationships" xmlns:m="http://schemas.openxmlformats.org/officeDocument/2006/math" xmlns:v="urn:schemas-microsoft-com:vml" xmlns:wp14="http://schemas.microsoft.com/office/word/2010/wordprocessingDrawing" xmlns:wp="http://schemas.openxmlformats.org/drawingml/2006/wordprocessingDrawing" xmlns:w10="urn:schemas-microsoft-com:office:word" xmlns:w="http://schemas.openxmlformats.org/wordprocessingml/2006/main" xmlns:w14="http://schemas.microsoft.com/office/word/2010/wordml" xmlns:w15="http://schemas.microsoft.com/office/word/2012/wordml" xmlns:w16se="http://schemas.microsoft.com/office/word/2015/wordml/symex" xmlns:wpg="http://schemas.microsoft.com/office/word/2010/wordprocessingGroup" xmlns:wpi="http://schemas.microsoft.com/office/word/2010/wordprocessingInk" xmlns:wne="http://schemas.microsoft.com/office/word/2006/wordml" xmlns:wps="http://schemas.microsoft.com/office/word/2010/wordprocessingShape" mc:Ignorable="w14 w15 w16se wp14">
   <w:body>
     <w:p>
       <w:pPr>
@@ -528,7 +528,15 @@
         <w:t xml:space="preserve"> Noise to </w:t>
       </w:r>
       <w:r>
-        <w:t xml:space="preserve">generate a height map, and the engine then loads in this height map through one of two interfaces, a pre-generated ‘.map’ file or a dynamic </w:t>
+        <w:t xml:space="preserve">generate a height map, and the engine then loads in this height map through one of two interfaces, a pre-generated </w:t>
+      </w:r>
+      <w:proofErr w:type="gramStart"/>
+      <w:r>
+        <w:t>‘.map</w:t>
+      </w:r>
+      <w:proofErr w:type="gramEnd"/>
+      <w:r>
+        <w:t xml:space="preserve">’ file or a dynamic </w:t>
       </w:r>
       <w:r>
         <w:t>two-dimensional</w:t>
@@ -537,7 +545,15 @@
         <w:t xml:space="preserve"> array of values. </w:t>
       </w:r>
       <w:r>
-        <w:t xml:space="preserve">The engine is responsible for dictating which vertex of the terrain belongs in which area, it then makes use of HLSL shaders to render the appropriate texture to </w:t>
+        <w:t xml:space="preserve">The engine is responsible for dictating which vertex of the terrain belongs in which area, it then makes use of HLSL </w:t>
+      </w:r>
+      <w:proofErr w:type="spellStart"/>
+      <w:r>
+        <w:t>shaders</w:t>
+      </w:r>
+      <w:proofErr w:type="spellEnd"/>
+      <w:r>
+        <w:t xml:space="preserve"> to render the appropriate texture to </w:t>
       </w:r>
       <w:r>
         <w:t xml:space="preserve">each area of the terrain model. </w:t>
@@ -733,8 +749,13 @@
       <w:pPr>
         <w:pStyle w:val="NoSpacing"/>
       </w:pPr>
-      <w:r>
-        <w:t>AntTweakBar is a third-party library which provides an interface for cont</w:t>
+      <w:proofErr w:type="spellStart"/>
+      <w:r>
+        <w:t>AntTweakBar</w:t>
+      </w:r>
+      <w:proofErr w:type="spellEnd"/>
+      <w:r>
+        <w:t xml:space="preserve"> is a third-party library which provides an interface for cont</w:t>
       </w:r>
       <w:r>
         <w:t xml:space="preserve">rolling things within my engine, while I have set up this library myself, I have not implemented the core mechanics </w:t>
@@ -795,7 +816,15 @@
         <w:t xml:space="preserve"> is a group of tutorials which supplied me with the structure for my Direct X 11 engine, </w:t>
       </w:r>
       <w:r>
-        <w:t xml:space="preserve">while there are similarities between my classes and shaders, there are also a wide variety of differences. </w:t>
+        <w:t xml:space="preserve">while there are similarities between my classes and </w:t>
+      </w:r>
+      <w:proofErr w:type="spellStart"/>
+      <w:r>
+        <w:t>shaders</w:t>
+      </w:r>
+      <w:proofErr w:type="spellEnd"/>
+      <w:r>
+        <w:t xml:space="preserve">, there are also a wide variety of differences. </w:t>
       </w:r>
     </w:p>
     <w:p>
@@ -2638,7 +2667,7 @@
                 <w:noProof/>
                 <w:webHidden/>
               </w:rPr>
-              <w:t>4</w:t>
+              <w:t>5</w:t>
             </w:r>
             <w:r>
               <w:rPr>
@@ -2806,7 +2835,7 @@
                 <w:noProof/>
                 <w:webHidden/>
               </w:rPr>
-              <w:t>6</w:t>
+              <w:t>7</w:t>
             </w:r>
             <w:r>
               <w:rPr>
@@ -2890,7 +2919,7 @@
                 <w:noProof/>
                 <w:webHidden/>
               </w:rPr>
-              <w:t>7</w:t>
+              <w:t>8</w:t>
             </w:r>
             <w:r>
               <w:rPr>
@@ -2974,7 +3003,7 @@
                 <w:noProof/>
                 <w:webHidden/>
               </w:rPr>
-              <w:t>7</w:t>
+              <w:t>8</w:t>
             </w:r>
             <w:r>
               <w:rPr>
@@ -3058,7 +3087,7 @@
                 <w:noProof/>
                 <w:webHidden/>
               </w:rPr>
-              <w:t>7</w:t>
+              <w:t>8</w:t>
             </w:r>
             <w:r>
               <w:rPr>
@@ -3142,7 +3171,7 @@
                 <w:noProof/>
                 <w:webHidden/>
               </w:rPr>
-              <w:t>8</w:t>
+              <w:t>9</w:t>
             </w:r>
             <w:r>
               <w:rPr>
@@ -3226,7 +3255,7 @@
                 <w:noProof/>
                 <w:webHidden/>
               </w:rPr>
-              <w:t>8</w:t>
+              <w:t>9</w:t>
             </w:r>
             <w:r>
               <w:rPr>
@@ -3310,7 +3339,7 @@
                 <w:noProof/>
                 <w:webHidden/>
               </w:rPr>
-              <w:t>8</w:t>
+              <w:t>9</w:t>
             </w:r>
             <w:r>
               <w:rPr>
@@ -3394,7 +3423,7 @@
                 <w:noProof/>
                 <w:webHidden/>
               </w:rPr>
-              <w:t>9</w:t>
+              <w:t>10</w:t>
             </w:r>
             <w:r>
               <w:rPr>
@@ -3480,7 +3509,7 @@
                 <w:noProof/>
                 <w:webHidden/>
               </w:rPr>
-              <w:t>10</w:t>
+              <w:t>11</w:t>
             </w:r>
             <w:r>
               <w:rPr>
@@ -3564,7 +3593,7 @@
                 <w:noProof/>
                 <w:webHidden/>
               </w:rPr>
-              <w:t>10</w:t>
+              <w:t>11</w:t>
             </w:r>
             <w:r>
               <w:rPr>
@@ -3648,7 +3677,7 @@
                 <w:noProof/>
                 <w:webHidden/>
               </w:rPr>
-              <w:t>10</w:t>
+              <w:t>11</w:t>
             </w:r>
             <w:r>
               <w:rPr>
@@ -3732,7 +3761,7 @@
                 <w:noProof/>
                 <w:webHidden/>
               </w:rPr>
-              <w:t>10</w:t>
+              <w:t>11</w:t>
             </w:r>
             <w:r>
               <w:rPr>
@@ -3816,7 +3845,7 @@
                 <w:noProof/>
                 <w:webHidden/>
               </w:rPr>
-              <w:t>10</w:t>
+              <w:t>14</w:t>
             </w:r>
             <w:r>
               <w:rPr>
@@ -3902,7 +3931,7 @@
                 <w:noProof/>
                 <w:webHidden/>
               </w:rPr>
-              <w:t>11</w:t>
+              <w:t>15</w:t>
             </w:r>
             <w:r>
               <w:rPr>
@@ -3986,7 +4015,7 @@
                 <w:noProof/>
                 <w:webHidden/>
               </w:rPr>
-              <w:t>11</w:t>
+              <w:t>15</w:t>
             </w:r>
             <w:r>
               <w:rPr>
@@ -4070,7 +4099,7 @@
                 <w:noProof/>
                 <w:webHidden/>
               </w:rPr>
-              <w:t>11</w:t>
+              <w:t>15</w:t>
             </w:r>
             <w:r>
               <w:rPr>
@@ -4154,7 +4183,7 @@
                 <w:noProof/>
                 <w:webHidden/>
               </w:rPr>
-              <w:t>11</w:t>
+              <w:t>15</w:t>
             </w:r>
             <w:r>
               <w:rPr>
@@ -4199,6 +4228,8 @@
               </w:rPr>
               <w:t>Subsection 2</w:t>
             </w:r>
+            <w:bookmarkStart w:id="4" w:name="_GoBack"/>
+            <w:bookmarkEnd w:id="4"/>
             <w:r>
               <w:rPr>
                 <w:noProof/>
@@ -4238,7 +4269,7 @@
                 <w:noProof/>
                 <w:webHidden/>
               </w:rPr>
-              <w:t>11</w:t>
+              <w:t>15</w:t>
             </w:r>
             <w:r>
               <w:rPr>
@@ -4322,7 +4353,7 @@
                 <w:noProof/>
                 <w:webHidden/>
               </w:rPr>
-              <w:t>11</w:t>
+              <w:t>15</w:t>
             </w:r>
             <w:r>
               <w:rPr>
@@ -4406,7 +4437,7 @@
                 <w:noProof/>
                 <w:webHidden/>
               </w:rPr>
-              <w:t>11</w:t>
+              <w:t>15</w:t>
             </w:r>
             <w:r>
               <w:rPr>
@@ -4492,7 +4523,7 @@
                 <w:noProof/>
                 <w:webHidden/>
               </w:rPr>
-              <w:t>12</w:t>
+              <w:t>16</w:t>
             </w:r>
             <w:r>
               <w:rPr>
@@ -4576,7 +4607,7 @@
                 <w:noProof/>
                 <w:webHidden/>
               </w:rPr>
-              <w:t>12</w:t>
+              <w:t>16</w:t>
             </w:r>
             <w:r>
               <w:rPr>
@@ -4660,7 +4691,7 @@
                 <w:noProof/>
                 <w:webHidden/>
               </w:rPr>
-              <w:t>12</w:t>
+              <w:t>16</w:t>
             </w:r>
             <w:r>
               <w:rPr>
@@ -4744,7 +4775,7 @@
                 <w:noProof/>
                 <w:webHidden/>
               </w:rPr>
-              <w:t>12</w:t>
+              <w:t>16</w:t>
             </w:r>
             <w:r>
               <w:rPr>
@@ -4828,7 +4859,7 @@
                 <w:noProof/>
                 <w:webHidden/>
               </w:rPr>
-              <w:t>12</w:t>
+              <w:t>16</w:t>
             </w:r>
             <w:r>
               <w:rPr>
@@ -4914,7 +4945,7 @@
                 <w:noProof/>
                 <w:webHidden/>
               </w:rPr>
-              <w:t>13</w:t>
+              <w:t>17</w:t>
             </w:r>
             <w:r>
               <w:rPr>
@@ -4998,7 +5029,7 @@
                 <w:noProof/>
                 <w:webHidden/>
               </w:rPr>
-              <w:t>13</w:t>
+              <w:t>17</w:t>
             </w:r>
             <w:r>
               <w:rPr>
@@ -5082,7 +5113,7 @@
                 <w:noProof/>
                 <w:webHidden/>
               </w:rPr>
-              <w:t>13</w:t>
+              <w:t>17</w:t>
             </w:r>
             <w:r>
               <w:rPr>
@@ -5166,7 +5197,7 @@
                 <w:noProof/>
                 <w:webHidden/>
               </w:rPr>
-              <w:t>13</w:t>
+              <w:t>17</w:t>
             </w:r>
             <w:r>
               <w:rPr>
@@ -5250,7 +5281,7 @@
                 <w:noProof/>
                 <w:webHidden/>
               </w:rPr>
-              <w:t>13</w:t>
+              <w:t>17</w:t>
             </w:r>
             <w:r>
               <w:rPr>
@@ -5334,7 +5365,7 @@
                 <w:noProof/>
                 <w:webHidden/>
               </w:rPr>
-              <w:t>13</w:t>
+              <w:t>17</w:t>
             </w:r>
             <w:r>
               <w:rPr>
@@ -5418,7 +5449,7 @@
                 <w:noProof/>
                 <w:webHidden/>
               </w:rPr>
-              <w:t>13</w:t>
+              <w:t>17</w:t>
             </w:r>
             <w:r>
               <w:rPr>
@@ -5487,7 +5518,7 @@
                 <w:noProof/>
                 <w:webHidden/>
               </w:rPr>
-              <w:t>14</w:t>
+              <w:t>18</w:t>
             </w:r>
             <w:r>
               <w:rPr>
@@ -5556,7 +5587,7 @@
                 <w:noProof/>
                 <w:webHidden/>
               </w:rPr>
-              <w:t>15</w:t>
+              <w:t>19</w:t>
             </w:r>
             <w:r>
               <w:rPr>
@@ -5625,7 +5656,7 @@
                 <w:noProof/>
                 <w:webHidden/>
               </w:rPr>
-              <w:t>16</w:t>
+              <w:t>20</w:t>
             </w:r>
             <w:r>
               <w:rPr>
@@ -5694,7 +5725,7 @@
                 <w:noProof/>
                 <w:webHidden/>
               </w:rPr>
-              <w:t>17</w:t>
+              <w:t>21</w:t>
             </w:r>
             <w:r>
               <w:rPr>
@@ -5724,12 +5755,12 @@
       <w:pPr>
         <w:pStyle w:val="HeadingUnnumbered"/>
       </w:pPr>
-      <w:bookmarkStart w:id="4" w:name="_Toc478214896"/>
+      <w:bookmarkStart w:id="5" w:name="_Toc478214896"/>
       <w:r>
         <w:lastRenderedPageBreak/>
         <w:t>List of Figures</w:t>
       </w:r>
-      <w:bookmarkEnd w:id="4"/>
+      <w:bookmarkEnd w:id="5"/>
     </w:p>
     <w:p>
       <w:pPr>
@@ -5872,19 +5903,19 @@
       <w:pPr>
         <w:pStyle w:val="HeadingUnnumbered"/>
       </w:pPr>
-      <w:bookmarkStart w:id="5" w:name="_Toc478214897"/>
+      <w:bookmarkStart w:id="6" w:name="_Toc478214897"/>
       <w:r>
         <w:lastRenderedPageBreak/>
         <w:t>List of Tables</w:t>
       </w:r>
-      <w:bookmarkEnd w:id="5"/>
+      <w:bookmarkEnd w:id="6"/>
     </w:p>
     <w:p>
       <w:pPr>
         <w:pStyle w:val="CommentsMustbeRemoved"/>
       </w:pPr>
-      <w:bookmarkStart w:id="6" w:name="OLE_LINK9"/>
-      <w:bookmarkStart w:id="7" w:name="OLE_LINK10"/>
+      <w:bookmarkStart w:id="7" w:name="OLE_LINK9"/>
+      <w:bookmarkStart w:id="8" w:name="OLE_LINK10"/>
       <w:r>
         <w:t>Similarly</w:t>
       </w:r>
@@ -5918,8 +5949,8 @@
       <w:r>
         <w:t xml:space="preserve"> Delete this paragraph before submission.</w:t>
       </w:r>
-      <w:bookmarkEnd w:id="6"/>
       <w:bookmarkEnd w:id="7"/>
+      <w:bookmarkEnd w:id="8"/>
     </w:p>
     <w:p>
       <w:pPr>
@@ -6008,11 +6039,11 @@
         <w:lastRenderedPageBreak/>
         <w:fldChar w:fldCharType="end"/>
       </w:r>
-      <w:bookmarkStart w:id="8" w:name="_Toc478214898"/>
+      <w:bookmarkStart w:id="9" w:name="_Toc478214898"/>
       <w:r>
         <w:t>List of Listings</w:t>
       </w:r>
-      <w:bookmarkEnd w:id="8"/>
+      <w:bookmarkEnd w:id="9"/>
     </w:p>
     <w:p>
       <w:pPr>
@@ -6062,9 +6093,9 @@
       <w:r>
         <w:t xml:space="preserve"> table and </w:t>
       </w:r>
-      <w:bookmarkStart w:id="9" w:name="OLE_LINK11"/>
-      <w:bookmarkStart w:id="10" w:name="OLE_LINK12"/>
-      <w:bookmarkStart w:id="11" w:name="OLE_LINK13"/>
+      <w:bookmarkStart w:id="10" w:name="OLE_LINK11"/>
+      <w:bookmarkStart w:id="11" w:name="OLE_LINK12"/>
+      <w:bookmarkStart w:id="12" w:name="OLE_LINK13"/>
       <w:r>
         <w:t>choose Update Field</w:t>
       </w:r>
@@ -6074,9 +6105,9 @@
       <w:r>
         <w:t>the entire table.</w:t>
       </w:r>
-      <w:bookmarkEnd w:id="9"/>
       <w:bookmarkEnd w:id="10"/>
       <w:bookmarkEnd w:id="11"/>
+      <w:bookmarkEnd w:id="12"/>
       <w:r>
         <w:t xml:space="preserve"> Delete this paragraph before submission.</w:t>
       </w:r>
@@ -6181,7 +6212,7 @@
       <w:pPr>
         <w:pStyle w:val="Heading1"/>
       </w:pPr>
-      <w:bookmarkStart w:id="12" w:name="_Toc478214899"/>
+      <w:bookmarkStart w:id="13" w:name="_Toc478214899"/>
       <w:r>
         <w:lastRenderedPageBreak/>
         <w:t>Introductio</w:t>
@@ -6189,7 +6220,7 @@
       <w:r>
         <w:t>n</w:t>
       </w:r>
-      <w:bookmarkEnd w:id="12"/>
+      <w:bookmarkEnd w:id="13"/>
     </w:p>
     <w:p>
       <w:pPr>
@@ -6454,11 +6485,11 @@
       <w:pPr>
         <w:pStyle w:val="Heading2"/>
       </w:pPr>
-      <w:bookmarkStart w:id="13" w:name="_Toc478214900"/>
+      <w:bookmarkStart w:id="14" w:name="_Toc478214900"/>
       <w:r>
         <w:t>Background and Context</w:t>
       </w:r>
-      <w:bookmarkEnd w:id="13"/>
+      <w:bookmarkEnd w:id="14"/>
     </w:p>
     <w:p>
       <w:r>
@@ -6492,13 +6523,13 @@
       <w:pPr>
         <w:pStyle w:val="Heading2"/>
       </w:pPr>
-      <w:bookmarkStart w:id="14" w:name="_Ref475680291"/>
-      <w:bookmarkStart w:id="15" w:name="_Toc478214901"/>
+      <w:bookmarkStart w:id="15" w:name="_Ref475680291"/>
+      <w:bookmarkStart w:id="16" w:name="_Toc478214901"/>
       <w:r>
         <w:t>Scope and Objectives</w:t>
       </w:r>
-      <w:bookmarkEnd w:id="14"/>
       <w:bookmarkEnd w:id="15"/>
+      <w:bookmarkEnd w:id="16"/>
     </w:p>
     <w:p>
       <w:r>
@@ -6511,7 +6542,15 @@
         <w:t>component</w:t>
       </w:r>
       <w:r>
-        <w:t xml:space="preserve"> is procedural generation, it </w:t>
+        <w:t xml:space="preserve"> is procedural </w:t>
+      </w:r>
+      <w:proofErr w:type="gramStart"/>
+      <w:r>
+        <w:t>generation,</w:t>
+      </w:r>
+      <w:proofErr w:type="gramEnd"/>
+      <w:r>
+        <w:t xml:space="preserve"> it </w:t>
       </w:r>
       <w:r>
         <w:t>covers</w:t>
@@ -6531,8 +6570,13 @@
       <w:r>
         <w:t xml:space="preserve"> is </w:t>
       </w:r>
-      <w:r>
-        <w:t xml:space="preserve">Prio Engine, a Direct X 11 engine which </w:t>
+      <w:proofErr w:type="spellStart"/>
+      <w:r>
+        <w:t>Prio</w:t>
+      </w:r>
+      <w:proofErr w:type="spellEnd"/>
+      <w:r>
+        <w:t xml:space="preserve"> Engine, a Direct X 11 engine which </w:t>
       </w:r>
       <w:r>
         <w:t xml:space="preserve">is responsible for loading, controlling and rendering models, accepting height </w:t>
@@ -6561,12 +6605,33 @@
       <w:r>
         <w:t xml:space="preserve">n, camera control and accepting user input. </w:t>
       </w:r>
-      <w:r>
-        <w:t xml:space="preserve">Prio Engine is to be kept separate from </w:t>
+      <w:proofErr w:type="spellStart"/>
+      <w:r>
+        <w:t>Prio</w:t>
+      </w:r>
+      <w:proofErr w:type="spellEnd"/>
+      <w:r>
+        <w:t xml:space="preserve"> Engine is to be kept separate from </w:t>
       </w:r>
       <w:r>
         <w:lastRenderedPageBreak/>
-        <w:t xml:space="preserve">certain elements of Artist Away, this is so that Prio Engine can be used in future projects. For this purpose, I have chosen to use Prio Engine as a static library within Artist Away for my project. </w:t>
+        <w:t xml:space="preserve">certain elements of Artist Away, this is so that </w:t>
+      </w:r>
+      <w:proofErr w:type="spellStart"/>
+      <w:r>
+        <w:t>Prio</w:t>
+      </w:r>
+      <w:proofErr w:type="spellEnd"/>
+      <w:r>
+        <w:t xml:space="preserve"> Engine can be used in future projects. For this purpose, I have chosen to use </w:t>
+      </w:r>
+      <w:proofErr w:type="spellStart"/>
+      <w:r>
+        <w:t>Prio</w:t>
+      </w:r>
+      <w:proofErr w:type="spellEnd"/>
+      <w:r>
+        <w:t xml:space="preserve"> Engine as a static library within Artist Away for my project. </w:t>
       </w:r>
       <w:r>
         <w:t>Time providing, a final aim of the project is to have every entity in it procedurally generated (</w:t>
@@ -6593,19 +6658,19 @@
       <w:pPr>
         <w:pStyle w:val="Heading2"/>
       </w:pPr>
-      <w:bookmarkStart w:id="16" w:name="_Toc536543209"/>
-      <w:bookmarkStart w:id="17" w:name="_Toc536543438"/>
-      <w:bookmarkStart w:id="18" w:name="_Toc15893764"/>
-      <w:bookmarkStart w:id="19" w:name="_Toc340849793"/>
-      <w:bookmarkStart w:id="20" w:name="_Toc478214902"/>
+      <w:bookmarkStart w:id="17" w:name="_Toc536543209"/>
+      <w:bookmarkStart w:id="18" w:name="_Toc536543438"/>
+      <w:bookmarkStart w:id="19" w:name="_Toc15893764"/>
+      <w:bookmarkStart w:id="20" w:name="_Toc340849793"/>
+      <w:bookmarkStart w:id="21" w:name="_Toc478214902"/>
       <w:r>
         <w:t>Achievements</w:t>
       </w:r>
-      <w:bookmarkEnd w:id="16"/>
       <w:bookmarkEnd w:id="17"/>
       <w:bookmarkEnd w:id="18"/>
       <w:bookmarkEnd w:id="19"/>
       <w:bookmarkEnd w:id="20"/>
+      <w:bookmarkEnd w:id="21"/>
     </w:p>
     <w:p>
       <w:r>
@@ -6629,7 +6694,15 @@
     </w:p>
     <w:p>
       <w:r>
-        <w:t xml:space="preserve">I have also created a C++ program called Artist Away which uses Prio Engine as a static library, and can interface successfully with the engine to draw terrains, and supply the engine with height maps which are generated through </w:t>
+        <w:t xml:space="preserve">I have also created a C++ program called Artist Away which uses </w:t>
+      </w:r>
+      <w:proofErr w:type="spellStart"/>
+      <w:r>
+        <w:t>Prio</w:t>
+      </w:r>
+      <w:proofErr w:type="spellEnd"/>
+      <w:r>
+        <w:t xml:space="preserve"> Engine as a static library, and can interface successfully with the engine to draw terrains, and supply the engine with height maps which are generated through </w:t>
       </w:r>
       <w:r>
         <w:t>Simplex</w:t>
@@ -6638,7 +6711,23 @@
         <w:t xml:space="preserve"> Noise.</w:t>
       </w:r>
       <w:r>
-        <w:t xml:space="preserve"> Artist Away can also export ‘.map’ files which can be loaded using Prio Engine, as well as 2 dimensional arrays.</w:t>
+        <w:t xml:space="preserve"> Artist Away can also export </w:t>
+      </w:r>
+      <w:proofErr w:type="gramStart"/>
+      <w:r>
+        <w:t>‘.map</w:t>
+      </w:r>
+      <w:proofErr w:type="gramEnd"/>
+      <w:r>
+        <w:t xml:space="preserve">’ files which can be loaded using </w:t>
+      </w:r>
+      <w:proofErr w:type="spellStart"/>
+      <w:r>
+        <w:t>Prio</w:t>
+      </w:r>
+      <w:proofErr w:type="spellEnd"/>
+      <w:r>
+        <w:t xml:space="preserve"> Engine, as well as 2 dimensional arrays.</w:t>
       </w:r>
       <w:r>
         <w:t xml:space="preserve"> </w:t>
@@ -6656,22 +6745,22 @@
       <w:pPr>
         <w:pStyle w:val="Heading2"/>
       </w:pPr>
-      <w:bookmarkStart w:id="21" w:name="_Toc536543210"/>
-      <w:bookmarkStart w:id="22" w:name="_Toc536543439"/>
-      <w:bookmarkStart w:id="23" w:name="_Toc15893765"/>
-      <w:bookmarkStart w:id="24" w:name="_Toc340849794"/>
-      <w:bookmarkStart w:id="25" w:name="_Toc478214903"/>
+      <w:bookmarkStart w:id="22" w:name="_Toc536543210"/>
+      <w:bookmarkStart w:id="23" w:name="_Toc536543439"/>
+      <w:bookmarkStart w:id="24" w:name="_Toc15893765"/>
+      <w:bookmarkStart w:id="25" w:name="_Toc340849794"/>
+      <w:bookmarkStart w:id="26" w:name="_Toc478214903"/>
       <w:r>
         <w:t xml:space="preserve">Overview of </w:t>
       </w:r>
-      <w:bookmarkEnd w:id="21"/>
       <w:bookmarkEnd w:id="22"/>
       <w:bookmarkEnd w:id="23"/>
+      <w:bookmarkEnd w:id="24"/>
       <w:r>
         <w:t>Report</w:t>
       </w:r>
-      <w:bookmarkEnd w:id="24"/>
       <w:bookmarkEnd w:id="25"/>
+      <w:bookmarkEnd w:id="26"/>
     </w:p>
     <w:p>
       <w:pPr>
@@ -6693,22 +6782,22 @@
       <w:pPr>
         <w:pStyle w:val="Heading1"/>
       </w:pPr>
-      <w:bookmarkStart w:id="26" w:name="_Toc478214904"/>
+      <w:bookmarkStart w:id="27" w:name="_Toc478214904"/>
       <w:r>
         <w:lastRenderedPageBreak/>
         <w:t>Literature Review</w:t>
       </w:r>
-      <w:bookmarkEnd w:id="26"/>
+      <w:bookmarkEnd w:id="27"/>
     </w:p>
     <w:p>
       <w:pPr>
         <w:pStyle w:val="Heading2"/>
       </w:pPr>
-      <w:bookmarkStart w:id="27" w:name="_Toc478214905"/>
+      <w:bookmarkStart w:id="28" w:name="_Toc478214905"/>
       <w:r>
         <w:t>Introduction</w:t>
       </w:r>
-      <w:bookmarkEnd w:id="27"/>
+      <w:bookmarkEnd w:id="28"/>
     </w:p>
     <w:p>
       <w:pPr>
@@ -6762,25 +6851,25 @@
       <w:pPr>
         <w:pStyle w:val="Heading2"/>
       </w:pPr>
-      <w:bookmarkStart w:id="28" w:name="_Toc340849797"/>
-      <w:bookmarkStart w:id="29" w:name="_Toc478214906"/>
+      <w:bookmarkStart w:id="29" w:name="_Toc340849797"/>
+      <w:bookmarkStart w:id="30" w:name="_Toc478214906"/>
       <w:r>
         <w:t>Section Heading</w:t>
       </w:r>
-      <w:bookmarkEnd w:id="28"/>
       <w:bookmarkEnd w:id="29"/>
+      <w:bookmarkEnd w:id="30"/>
     </w:p>
     <w:p>
       <w:pPr>
         <w:pStyle w:val="Heading3"/>
       </w:pPr>
-      <w:bookmarkStart w:id="30" w:name="_Toc340849798"/>
-      <w:bookmarkStart w:id="31" w:name="_Toc478214907"/>
+      <w:bookmarkStart w:id="31" w:name="_Toc340849798"/>
+      <w:bookmarkStart w:id="32" w:name="_Toc478214907"/>
       <w:r>
         <w:t>First Subsection</w:t>
       </w:r>
-      <w:bookmarkEnd w:id="30"/>
       <w:bookmarkEnd w:id="31"/>
+      <w:bookmarkEnd w:id="32"/>
     </w:p>
     <w:p>
       <w:pPr>
@@ -6825,13 +6914,13 @@
       <w:pPr>
         <w:pStyle w:val="Heading3"/>
       </w:pPr>
-      <w:bookmarkStart w:id="32" w:name="_Toc340849799"/>
-      <w:bookmarkStart w:id="33" w:name="_Toc478214908"/>
+      <w:bookmarkStart w:id="33" w:name="_Toc340849799"/>
+      <w:bookmarkStart w:id="34" w:name="_Toc478214908"/>
       <w:r>
         <w:t>Second Subsection</w:t>
       </w:r>
-      <w:bookmarkEnd w:id="32"/>
       <w:bookmarkEnd w:id="33"/>
+      <w:bookmarkEnd w:id="34"/>
     </w:p>
     <w:p>
       <w:pPr>
@@ -6845,13 +6934,13 @@
       <w:pPr>
         <w:pStyle w:val="Heading2"/>
       </w:pPr>
-      <w:bookmarkStart w:id="34" w:name="_Toc340849800"/>
-      <w:bookmarkStart w:id="35" w:name="_Toc478214909"/>
+      <w:bookmarkStart w:id="35" w:name="_Toc340849800"/>
+      <w:bookmarkStart w:id="36" w:name="_Toc478214909"/>
       <w:r>
         <w:t>Summary</w:t>
       </w:r>
-      <w:bookmarkEnd w:id="34"/>
       <w:bookmarkEnd w:id="35"/>
+      <w:bookmarkEnd w:id="36"/>
     </w:p>
     <w:p>
       <w:pPr>
@@ -6868,8 +6957,8 @@
           <w:snapToGrid w:val="0"/>
         </w:rPr>
       </w:pPr>
-      <w:bookmarkStart w:id="36" w:name="_Toc340849801"/>
-      <w:bookmarkStart w:id="37" w:name="_Toc478214910"/>
+      <w:bookmarkStart w:id="37" w:name="_Toc340849801"/>
+      <w:bookmarkStart w:id="38" w:name="_Toc478214910"/>
       <w:r>
         <w:rPr>
           <w:snapToGrid w:val="0"/>
@@ -6877,20 +6966,20 @@
         <w:lastRenderedPageBreak/>
         <w:t>Project Planning</w:t>
       </w:r>
-      <w:bookmarkEnd w:id="36"/>
       <w:bookmarkEnd w:id="37"/>
+      <w:bookmarkEnd w:id="38"/>
     </w:p>
     <w:p>
       <w:pPr>
         <w:pStyle w:val="Heading2"/>
       </w:pPr>
-      <w:bookmarkStart w:id="38" w:name="_Toc340849802"/>
-      <w:bookmarkStart w:id="39" w:name="_Toc478214911"/>
+      <w:bookmarkStart w:id="39" w:name="_Toc340849802"/>
+      <w:bookmarkStart w:id="40" w:name="_Toc478214911"/>
       <w:r>
         <w:t>Introduction</w:t>
       </w:r>
-      <w:bookmarkEnd w:id="38"/>
       <w:bookmarkEnd w:id="39"/>
+      <w:bookmarkEnd w:id="40"/>
     </w:p>
     <w:p>
       <w:r>
@@ -6911,21 +7000,21 @@
       <w:r>
         <w:t>the engine can be updated in future, as we know what can change and in what way the methods of the engine can change, if we are aware with how other applications will interact with the engine.</w:t>
       </w:r>
-      <w:bookmarkStart w:id="40" w:name="_Toc536543214"/>
-      <w:bookmarkStart w:id="41" w:name="_Toc536543443"/>
-      <w:bookmarkStart w:id="42" w:name="_Toc15893769"/>
+      <w:bookmarkStart w:id="41" w:name="_Toc536543214"/>
+      <w:bookmarkStart w:id="42" w:name="_Toc536543443"/>
+      <w:bookmarkStart w:id="43" w:name="_Toc15893769"/>
     </w:p>
     <w:p>
       <w:pPr>
         <w:pStyle w:val="Heading2"/>
       </w:pPr>
-      <w:bookmarkStart w:id="43" w:name="_Toc340849803"/>
-      <w:bookmarkStart w:id="44" w:name="_Toc478214912"/>
+      <w:bookmarkStart w:id="44" w:name="_Toc340849803"/>
+      <w:bookmarkStart w:id="45" w:name="_Toc478214912"/>
       <w:r>
         <w:t>Methodology</w:t>
       </w:r>
-      <w:bookmarkEnd w:id="43"/>
       <w:bookmarkEnd w:id="44"/>
+      <w:bookmarkEnd w:id="45"/>
     </w:p>
     <w:p>
       <w:r>
@@ -6944,11 +7033,19 @@
         <w:t>for</w:t>
       </w:r>
       <w:r>
-        <w:t xml:space="preserve"> Prio Engine</w:t>
-      </w:r>
-      <w:r>
         <w:t xml:space="preserve"> </w:t>
       </w:r>
+      <w:proofErr w:type="spellStart"/>
+      <w:r>
+        <w:t>Prio</w:t>
+      </w:r>
+      <w:proofErr w:type="spellEnd"/>
+      <w:r>
+        <w:t xml:space="preserve"> Engine</w:t>
+      </w:r>
+      <w:r>
+        <w:t xml:space="preserve"> </w:t>
+      </w:r>
       <w:r>
         <w:t>since</w:t>
       </w:r>
@@ -6956,7 +7053,15 @@
         <w:t xml:space="preserve"> the overall project in fact consists of two separate sub projects. By adopting an agile development </w:t>
       </w:r>
       <w:r>
-        <w:t xml:space="preserve">lifecycle, Prio Engine </w:t>
+        <w:t xml:space="preserve">lifecycle, </w:t>
+      </w:r>
+      <w:proofErr w:type="spellStart"/>
+      <w:r>
+        <w:t>Prio</w:t>
+      </w:r>
+      <w:proofErr w:type="spellEnd"/>
+      <w:r>
+        <w:t xml:space="preserve"> Engine </w:t>
       </w:r>
       <w:r>
         <w:t>can</w:t>
@@ -6966,8 +7071,13 @@
       </w:r>
     </w:p>
     <w:p>
-      <w:r>
-        <w:t xml:space="preserve">Prio Engine </w:t>
+      <w:proofErr w:type="spellStart"/>
+      <w:r>
+        <w:t>Prio</w:t>
+      </w:r>
+      <w:proofErr w:type="spellEnd"/>
+      <w:r>
+        <w:t xml:space="preserve"> Engine </w:t>
       </w:r>
       <w:r>
         <w:t>consists of many components, and as such both the design and development are required to be as flexible as possible.</w:t>
@@ -7011,7 +7121,15 @@
         </w:sdtContent>
       </w:sdt>
       <w:r>
-        <w:t>. Developing Prio Engine in an agile format enables the developers to support a wide range of unknown applications</w:t>
+        <w:t xml:space="preserve">. Developing </w:t>
+      </w:r>
+      <w:proofErr w:type="spellStart"/>
+      <w:r>
+        <w:t>Prio</w:t>
+      </w:r>
+      <w:proofErr w:type="spellEnd"/>
+      <w:r>
+        <w:t xml:space="preserve"> Engine in an agile format enables the developers to support a wide range of unknown applications</w:t>
       </w:r>
       <w:r>
         <w:t xml:space="preserve"> in future</w:t>
@@ -7020,7 +7138,15 @@
         <w:t>.</w:t>
       </w:r>
       <w:r>
-        <w:t xml:space="preserve"> However, development of Prio Engine could not be completely agile, as there </w:t>
+        <w:t xml:space="preserve"> However, development of </w:t>
+      </w:r>
+      <w:proofErr w:type="spellStart"/>
+      <w:r>
+        <w:t>Prio</w:t>
+      </w:r>
+      <w:proofErr w:type="spellEnd"/>
+      <w:r>
+        <w:t xml:space="preserve"> Engine could not be completely agile, as there </w:t>
       </w:r>
       <w:r>
         <w:t>i</w:t>
@@ -7035,7 +7161,15 @@
         <w:t xml:space="preserve">This resulted in practicing certain agile methodologies </w:t>
       </w:r>
       <w:r>
-        <w:t xml:space="preserve">while leaving out others. One agile methodology which enabled planning of Prio Engine was the use of tasks, </w:t>
+        <w:t xml:space="preserve">while leaving out others. One agile methodology which enabled planning of </w:t>
+      </w:r>
+      <w:proofErr w:type="spellStart"/>
+      <w:r>
+        <w:t>Prio</w:t>
+      </w:r>
+      <w:proofErr w:type="spellEnd"/>
+      <w:r>
+        <w:t xml:space="preserve"> Engine was the use of tasks, </w:t>
       </w:r>
       <w:r>
         <w:t>stories,</w:t>
@@ -7071,7 +7205,15 @@
         <w:t>.</w:t>
       </w:r>
       <w:r>
-        <w:t xml:space="preserve"> The use of tasks within Prio Engine allowed the developer to break up the required work into much smaller tasks, developers can then place importance and urgency on these tasks, and decide on a timescale </w:t>
+        <w:t xml:space="preserve"> The use of tasks within </w:t>
+      </w:r>
+      <w:proofErr w:type="spellStart"/>
+      <w:r>
+        <w:t>Prio</w:t>
+      </w:r>
+      <w:proofErr w:type="spellEnd"/>
+      <w:r>
+        <w:t xml:space="preserve"> Engine allowed the developer to break up the required work into much smaller tasks, developers can then place importance and urgency on these tasks, and decide on a timescale </w:t>
       </w:r>
       <w:r>
         <w:t>for each task. This ensures that the crucial components of the engine are developed at the correct times.</w:t>
@@ -7085,33 +7227,62 @@
         <w:t xml:space="preserve">he development of Artist Away while agile, was much smaller. This made it a simple development process where the developer could </w:t>
       </w:r>
       <w:r>
-        <w:t xml:space="preserve">implement the core mechanics of Prio Engine, and then write the height map generation for Artist Away, furthermore Prio </w:t>
+        <w:t xml:space="preserve">implement the core mechanics of </w:t>
+      </w:r>
+      <w:proofErr w:type="spellStart"/>
+      <w:r>
+        <w:t>Prio</w:t>
+      </w:r>
+      <w:proofErr w:type="spellEnd"/>
+      <w:r>
+        <w:t xml:space="preserve"> Engine, and then write the height map generation for Artist Away, furthermore </w:t>
+      </w:r>
+      <w:proofErr w:type="spellStart"/>
+      <w:r>
+        <w:t>Prio</w:t>
+      </w:r>
+      <w:proofErr w:type="spellEnd"/>
+      <w:r>
+        <w:t xml:space="preserve"> </w:t>
       </w:r>
       <w:r>
         <w:t>Engine could</w:t>
       </w:r>
       <w:r>
-        <w:t xml:space="preserve"> be adapted to accept this height map and the remainder of development and expansion could occur within Prio Engine. </w:t>
+        <w:t xml:space="preserve"> be adapted to accept this height map and the remainder of development and expansion could occur within </w:t>
+      </w:r>
+      <w:proofErr w:type="spellStart"/>
+      <w:r>
+        <w:t>Prio</w:t>
+      </w:r>
+      <w:proofErr w:type="spellEnd"/>
+      <w:r>
+        <w:t xml:space="preserve"> Engine. </w:t>
       </w:r>
     </w:p>
     <w:p>
       <w:pPr>
         <w:pStyle w:val="Heading2"/>
       </w:pPr>
-      <w:bookmarkStart w:id="45" w:name="_Toc340849804"/>
-      <w:bookmarkStart w:id="46" w:name="_Toc478214913"/>
+      <w:bookmarkStart w:id="46" w:name="_Toc340849804"/>
+      <w:bookmarkStart w:id="47" w:name="_Toc478214913"/>
       <w:r>
         <w:lastRenderedPageBreak/>
         <w:t>Requirements</w:t>
       </w:r>
-      <w:bookmarkEnd w:id="45"/>
       <w:bookmarkEnd w:id="46"/>
-    </w:p>
-    <w:p>
-      <w:bookmarkStart w:id="47" w:name="_Toc340849805"/>
-      <w:bookmarkStart w:id="48" w:name="_Toc478214914"/>
-      <w:r>
-        <w:t>Prio Engine must be able to load, control and render models at 60 frames per second when using the minimum specification graphics processing unit (GPU) which is an NVIDIA GTX 960. Model control is the core mechanic behind games engines, however it is useless if it cannot render at a smooth and realistic speed.</w:t>
+      <w:bookmarkEnd w:id="47"/>
+    </w:p>
+    <w:p>
+      <w:bookmarkStart w:id="48" w:name="_Toc340849805"/>
+      <w:bookmarkStart w:id="49" w:name="_Toc478214914"/>
+      <w:proofErr w:type="spellStart"/>
+      <w:r>
+        <w:t>Prio</w:t>
+      </w:r>
+      <w:proofErr w:type="spellEnd"/>
+      <w:r>
+        <w:t xml:space="preserve"> Engine must be able to load, control and render models at 60 frames per second when using the minimum specification graphics processing unit (GPU) which is an NVIDIA GTX 960. Model control is the core mechanic behind games engines, however it is useless if it cannot render at a smooth and realistic speed.</w:t>
       </w:r>
     </w:p>
     <w:p>
@@ -7121,7 +7292,15 @@
     </w:p>
     <w:p>
       <w:r>
-        <w:t xml:space="preserve">The height map must be generated by Artist Away and be stored in a two-dimensional array or a ‘.map file’, the engine will be able to read either of these methods. Artist Away must make use of the Simplex Noise algorithm to smoothly generate a realistic looking terrain shape. </w:t>
+        <w:t xml:space="preserve">The height map must be generated by Artist Away and be stored in a two-dimensional array or a </w:t>
+      </w:r>
+      <w:proofErr w:type="gramStart"/>
+      <w:r>
+        <w:t>‘.map</w:t>
+      </w:r>
+      <w:proofErr w:type="gramEnd"/>
+      <w:r>
+        <w:t xml:space="preserve"> file’, the engine will be able to read either of these methods. Artist Away must make use of the Simplex Noise algorithm to smoothly generate a realistic looking terrain shape. </w:t>
       </w:r>
     </w:p>
     <w:p>
@@ -7137,8 +7316,8 @@
         <w:lastRenderedPageBreak/>
         <w:t>Potential Solutions</w:t>
       </w:r>
-      <w:bookmarkEnd w:id="47"/>
       <w:bookmarkEnd w:id="48"/>
+      <w:bookmarkEnd w:id="49"/>
     </w:p>
     <w:p>
       <w:r>
@@ -7275,7 +7454,15 @@
         </mc:AlternateContent>
       </w:r>
       <w:r>
-        <w:t>To plan Prio Engine, I started with a diagram of how I expected the engine to look:</w:t>
+        <w:t xml:space="preserve">To plan </w:t>
+      </w:r>
+      <w:proofErr w:type="spellStart"/>
+      <w:r>
+        <w:t>Prio</w:t>
+      </w:r>
+      <w:proofErr w:type="spellEnd"/>
+      <w:r>
+        <w:t xml:space="preserve"> Engine, I started with a diagram of how I expected the engine to look:</w:t>
       </w:r>
       <w:r>
         <w:t xml:space="preserve"> </w:t>
@@ -7301,10 +7488,10 @@
             <v:path o:extrusionok="f" gradientshapeok="t" o:connecttype="rect"/>
             <o:lock v:ext="edit" aspectratio="t"/>
           </v:shapetype>
-          <v:shape id="_x0000_i1025" type="#_x0000_t75" style="width:484.55pt;height:333.85pt" o:ole="">
+          <v:shape id="_x0000_i1025" type="#_x0000_t75" style="width:484.8pt;height:333.6pt" o:ole="">
             <v:imagedata r:id="rId10" o:title=""/>
           </v:shape>
-          <o:OLEObject Type="Embed" ProgID="Visio.Drawing.15" ShapeID="_x0000_i1025" DrawAspect="Content" ObjectID="_1552041298" r:id="rId11"/>
+          <o:OLEObject Type="Embed" ProgID="Visio.Drawing.15" ShapeID="_x0000_i1025" DrawAspect="Content" ObjectID="_1552094294" r:id="rId11"/>
         </w:object>
       </w:r>
     </w:p>
@@ -7379,23 +7566,36 @@
       <w:pPr>
         <w:pStyle w:val="Heading2"/>
       </w:pPr>
-      <w:bookmarkStart w:id="49" w:name="_Toc340849806"/>
-      <w:bookmarkStart w:id="50" w:name="_Toc478214915"/>
+      <w:bookmarkStart w:id="50" w:name="_Toc340849806"/>
+      <w:bookmarkStart w:id="51" w:name="_Toc478214915"/>
       <w:r>
         <w:lastRenderedPageBreak/>
         <w:t>Tools and Techniques</w:t>
       </w:r>
-      <w:bookmarkEnd w:id="49"/>
       <w:bookmarkEnd w:id="50"/>
-    </w:p>
-    <w:p>
-      <w:r>
-        <w:t>GitHub was used as a tool for source control, it enabled modifications to be submit and the ability to roll back to previous versions of the code base for both Artist Away and Prio Engine.</w:t>
-      </w:r>
-    </w:p>
-    <w:p>
-      <w:r>
-        <w:t>AntTweakBar was used to give users of Artist Away control over select variables used throughout the application.</w:t>
+      <w:bookmarkEnd w:id="51"/>
+    </w:p>
+    <w:p>
+      <w:r>
+        <w:t xml:space="preserve">GitHub was used as a tool for source control, it enabled modifications to be submit and the ability to roll back to previous versions of the code base for both Artist Away and </w:t>
+      </w:r>
+      <w:proofErr w:type="spellStart"/>
+      <w:r>
+        <w:t>Prio</w:t>
+      </w:r>
+      <w:proofErr w:type="spellEnd"/>
+      <w:r>
+        <w:t xml:space="preserve"> Engine.</w:t>
+      </w:r>
+    </w:p>
+    <w:p>
+      <w:proofErr w:type="spellStart"/>
+      <w:r>
+        <w:t>AntTweakBar</w:t>
+      </w:r>
+      <w:proofErr w:type="spellEnd"/>
+      <w:r>
+        <w:t xml:space="preserve"> was used to give users of Artist Away control over select variables used throughout the application.</w:t>
       </w:r>
       <w:r>
         <w:t xml:space="preserve"> The use case diagram below details how users can interact with Artist Away </w:t>
@@ -7407,10 +7607,10 @@
     <w:p>
       <w:r>
         <w:object w:dxaOrig="12961" w:dyaOrig="4546">
-          <v:shape id="_x0000_i1026" type="#_x0000_t75" style="width:451.05pt;height:158.2pt" o:ole="">
+          <v:shape id="_x0000_i1026" type="#_x0000_t75" style="width:451.2pt;height:158.4pt" o:ole="">
             <v:imagedata r:id="rId12" o:title=""/>
           </v:shape>
-          <o:OLEObject Type="Embed" ProgID="Visio.Drawing.15" ShapeID="_x0000_i1026" DrawAspect="Content" ObjectID="_1552041299" r:id="rId13"/>
+          <o:OLEObject Type="Embed" ProgID="Visio.Drawing.15" ShapeID="_x0000_i1026" DrawAspect="Content" ObjectID="_1552094295" r:id="rId13"/>
         </w:object>
       </w:r>
     </w:p>
@@ -7425,8 +7625,13 @@
         <w:t>dels in different file formats into the engine.</w:t>
       </w:r>
       <w:r>
-        <w:t xml:space="preserve"> It is used within Prio</w:t>
-      </w:r>
+        <w:t xml:space="preserve"> It is used within </w:t>
+      </w:r>
+      <w:proofErr w:type="spellStart"/>
+      <w:r>
+        <w:t>Prio</w:t>
+      </w:r>
+      <w:proofErr w:type="spellEnd"/>
       <w:r>
         <w:t xml:space="preserve"> </w:t>
       </w:r>
@@ -7434,7 +7639,23 @@
         <w:t xml:space="preserve">Engine by parsing information about meshes </w:t>
       </w:r>
       <w:r>
-        <w:t xml:space="preserve">and loading in the relevant files, and storing this information in member variables, before passing it over to buffers to be used with HLSL shaders. The class diagram below is an overview of how the mesh loading process works within Prio Engine. </w:t>
+        <w:t xml:space="preserve">and loading in the relevant files, and storing this information in member variables, before passing it over to buffers to be used with HLSL </w:t>
+      </w:r>
+      <w:proofErr w:type="spellStart"/>
+      <w:r>
+        <w:t>shaders</w:t>
+      </w:r>
+      <w:proofErr w:type="spellEnd"/>
+      <w:r>
+        <w:t xml:space="preserve">. The class diagram below is an overview of how the mesh loading process works within </w:t>
+      </w:r>
+      <w:proofErr w:type="spellStart"/>
+      <w:r>
+        <w:t>Prio</w:t>
+      </w:r>
+      <w:proofErr w:type="spellEnd"/>
+      <w:r>
+        <w:t xml:space="preserve"> Engine. </w:t>
       </w:r>
     </w:p>
     <w:p>
@@ -7443,10 +7664,10 @@
       </w:pPr>
       <w:r>
         <w:object w:dxaOrig="3721" w:dyaOrig="6691">
-          <v:shape id="_x0000_i1027" type="#_x0000_t75" style="width:165.05pt;height:259.6pt" o:ole="">
+          <v:shape id="_x0000_i1027" type="#_x0000_t75" style="width:165pt;height:259.8pt" o:ole="">
             <v:imagedata r:id="rId14" o:title=""/>
           </v:shape>
-          <o:OLEObject Type="Embed" ProgID="Visio.Drawing.15" ShapeID="_x0000_i1027" DrawAspect="Content" ObjectID="_1552041300" r:id="rId15"/>
+          <o:OLEObject Type="Embed" ProgID="Visio.Drawing.15" ShapeID="_x0000_i1027" DrawAspect="Content" ObjectID="_1552094296" r:id="rId15"/>
         </w:object>
       </w:r>
     </w:p>
@@ -7455,22 +7676,22 @@
       <w:pPr>
         <w:pStyle w:val="Heading2"/>
       </w:pPr>
-      <w:bookmarkStart w:id="51" w:name="_Toc340849807"/>
-      <w:bookmarkStart w:id="52" w:name="_Toc478214916"/>
+      <w:bookmarkStart w:id="52" w:name="_Toc340849807"/>
+      <w:bookmarkStart w:id="53" w:name="_Toc478214916"/>
       <w:r>
         <w:t>Legal and Ethical Issues</w:t>
       </w:r>
-      <w:bookmarkEnd w:id="51"/>
       <w:bookmarkEnd w:id="52"/>
+      <w:bookmarkEnd w:id="53"/>
     </w:p>
     <w:p>
       <w:pPr>
         <w:pStyle w:val="Heading3"/>
       </w:pPr>
-      <w:bookmarkStart w:id="53" w:name="_Toc478214917"/>
-      <w:bookmarkEnd w:id="40"/>
+      <w:bookmarkStart w:id="54" w:name="_Toc478214917"/>
       <w:bookmarkEnd w:id="41"/>
       <w:bookmarkEnd w:id="42"/>
+      <w:bookmarkEnd w:id="43"/>
       <w:r>
         <w:t xml:space="preserve">Is It </w:t>
       </w:r>
@@ -7498,11 +7719,19 @@
       <w:r>
         <w:t>s Role?</w:t>
       </w:r>
-      <w:bookmarkEnd w:id="53"/>
-    </w:p>
-    <w:p>
-      <w:r>
-        <w:t xml:space="preserve">As technology becomes more complex, users of technology are required to adapt to the latest versions of technology. In some scenarios this is perfectly acceptable, however in the </w:t>
+      <w:bookmarkEnd w:id="54"/>
+    </w:p>
+    <w:p>
+      <w:r>
+        <w:t xml:space="preserve">As technology becomes more complex, users of technology are required to adapt to the latest versions of technology. In some </w:t>
+      </w:r>
+      <w:proofErr w:type="gramStart"/>
+      <w:r>
+        <w:t>scenarios</w:t>
+      </w:r>
+      <w:proofErr w:type="gramEnd"/>
+      <w:r>
+        <w:t xml:space="preserve"> this is perfectly acceptable, however in the </w:t>
       </w:r>
       <w:r>
         <w:t>modern-day</w:t>
@@ -7546,9 +7775,11 @@
       <w:r>
         <w:t xml:space="preserve"> </w:t>
       </w:r>
+      <w:proofErr w:type="gramStart"/>
       <w:r>
         <w:t>According to</w:t>
       </w:r>
+      <w:proofErr w:type="gramEnd"/>
       <w:r>
         <w:t xml:space="preserve"> </w:t>
       </w:r>
@@ -7636,11 +7867,11 @@
       <w:pPr>
         <w:pStyle w:val="Heading3"/>
       </w:pPr>
-      <w:bookmarkStart w:id="54" w:name="_Toc478214918"/>
+      <w:bookmarkStart w:id="55" w:name="_Toc478214918"/>
       <w:r>
         <w:t>Automation Within The UK</w:t>
       </w:r>
-      <w:bookmarkEnd w:id="54"/>
+      <w:bookmarkEnd w:id="55"/>
     </w:p>
     <w:p>
       <w:r>
@@ -7702,21 +7933,82 @@
       <w:pPr>
         <w:pStyle w:val="Heading3"/>
       </w:pPr>
-      <w:bookmarkStart w:id="55" w:name="_Toc478214919"/>
+      <w:bookmarkStart w:id="56" w:name="_Toc478214919"/>
       <w:r>
         <w:t>Legal Use of Third Party Tools and Resources</w:t>
       </w:r>
-      <w:bookmarkEnd w:id="55"/>
-    </w:p>
-    <w:p>
-      <w:r>
-        <w:t>Prio Engine makes use of two third party libraries (AntTweakBar and ASSIMP), we firstly need to ensure that the licensing on these products allows for use within a final year project. AntTweakBar uses the zlib/libpng license, which claims the library is both free to use and redistribute, meaning that it is a completely eligible choice for use with Prio Engine and Artist Away.</w:t>
+      <w:bookmarkEnd w:id="56"/>
+    </w:p>
+    <w:p>
+      <w:proofErr w:type="spellStart"/>
+      <w:r>
+        <w:t>Prio</w:t>
+      </w:r>
+      <w:proofErr w:type="spellEnd"/>
+      <w:r>
+        <w:t xml:space="preserve"> Engine makes use of two third party libraries (</w:t>
+      </w:r>
+      <w:proofErr w:type="spellStart"/>
+      <w:r>
+        <w:t>AntTweakBar</w:t>
+      </w:r>
+      <w:proofErr w:type="spellEnd"/>
+      <w:r>
+        <w:t xml:space="preserve"> and ASSIMP), we firstly need to ensure that the licensing on these products allows for use within a final year project. </w:t>
+      </w:r>
+      <w:proofErr w:type="spellStart"/>
+      <w:r>
+        <w:t>AntTweakBar</w:t>
+      </w:r>
+      <w:proofErr w:type="spellEnd"/>
+      <w:r>
+        <w:t xml:space="preserve"> uses the </w:t>
+      </w:r>
+      <w:proofErr w:type="spellStart"/>
+      <w:r>
+        <w:t>zlib</w:t>
+      </w:r>
+      <w:proofErr w:type="spellEnd"/>
+      <w:r>
+        <w:t>/</w:t>
+      </w:r>
+      <w:proofErr w:type="spellStart"/>
+      <w:r>
+        <w:t>libpng</w:t>
+      </w:r>
+      <w:proofErr w:type="spellEnd"/>
+      <w:r>
+        <w:t xml:space="preserve"> license, which claims the library is both free to use and redistribute, meaning that it is a completely eligible choice for use with </w:t>
+      </w:r>
+      <w:proofErr w:type="spellStart"/>
+      <w:r>
+        <w:t>Prio</w:t>
+      </w:r>
+      <w:proofErr w:type="spellEnd"/>
+      <w:r>
+        <w:t xml:space="preserve"> Engine and Artist Away.</w:t>
       </w:r>
       <w:r>
         <w:t xml:space="preserve"> ASSIMP holds a 3 clause BSD license, </w:t>
       </w:r>
       <w:r>
-        <w:t xml:space="preserve">the three clauses summarise to claim that the copyright notice must be displayed unmodified on binary and source files, and that ASSIMP cannot be used to endorse Prio Engine or Artist Away. Prio Engine </w:t>
+        <w:t xml:space="preserve">the three clauses summarise to claim that the copyright notice must be displayed unmodified on binary and source files, and that ASSIMP cannot be used to endorse </w:t>
+      </w:r>
+      <w:proofErr w:type="spellStart"/>
+      <w:r>
+        <w:t>Prio</w:t>
+      </w:r>
+      <w:proofErr w:type="spellEnd"/>
+      <w:r>
+        <w:t xml:space="preserve"> Engine or Artist Away. </w:t>
+      </w:r>
+      <w:proofErr w:type="spellStart"/>
+      <w:r>
+        <w:t>Prio</w:t>
+      </w:r>
+      <w:proofErr w:type="spellEnd"/>
+      <w:r>
+        <w:t xml:space="preserve"> Engine </w:t>
       </w:r>
       <w:r>
         <w:t>can</w:t>
@@ -7726,53 +8018,110 @@
       </w:r>
     </w:p>
     <w:p>
-      <w:r>
-        <w:t xml:space="preserve">Prio Engine makes use of textures and models, to ensure there were no legal issues Prio Engine has exclusively used free to use and royalty free resources. </w:t>
+      <w:proofErr w:type="spellStart"/>
+      <w:r>
+        <w:t>Prio</w:t>
+      </w:r>
+      <w:proofErr w:type="spellEnd"/>
+      <w:r>
+        <w:t xml:space="preserve"> Engine makes use of textures and models, to ensure there were no legal issues </w:t>
+      </w:r>
+      <w:proofErr w:type="spellStart"/>
+      <w:r>
+        <w:t>Prio</w:t>
+      </w:r>
+      <w:proofErr w:type="spellEnd"/>
+      <w:r>
+        <w:t xml:space="preserve"> Engine has exclusively used free to use and royalty free resources. </w:t>
       </w:r>
     </w:p>
     <w:p>
       <w:pPr>
         <w:pStyle w:val="Heading2"/>
       </w:pPr>
-      <w:bookmarkStart w:id="56" w:name="_Toc478214920"/>
+      <w:bookmarkStart w:id="57" w:name="_Toc478214920"/>
       <w:r>
         <w:t>Potential Technical Issues</w:t>
       </w:r>
-      <w:bookmarkEnd w:id="56"/>
+      <w:bookmarkEnd w:id="57"/>
     </w:p>
     <w:p>
       <w:r>
         <w:t xml:space="preserve">The first issue I face is keeping the game engine separate from the </w:t>
       </w:r>
       <w:r>
-        <w:t>height map generation, yet keeping procedural generation itself within the engine. My design research resulted in the model where Prio Engine is a static library, which is included within Artist Away.</w:t>
-      </w:r>
-      <w:r>
-        <w:t xml:space="preserve"> This enabled us to generate height maps in two dimensional arrays, and pass them to Prio Engine as two dimensional arrays, from which Prio Engine could procedurally generate terrain. However, it did not seem feasible for future use to tie the generation of terrain to Artist Away, so a method was placed into Artist Away to export </w:t>
-      </w:r>
+        <w:t xml:space="preserve">height map generation, yet keeping procedural generation itself within the engine. My design research resulted in the model where </w:t>
+      </w:r>
+      <w:proofErr w:type="spellStart"/>
+      <w:r>
+        <w:t>Prio</w:t>
+      </w:r>
+      <w:proofErr w:type="spellEnd"/>
+      <w:r>
+        <w:t xml:space="preserve"> Engine is a static library, which is included within Artist Away.</w:t>
+      </w:r>
+      <w:r>
+        <w:t xml:space="preserve"> This enabled us to generate height maps in two dimensional arrays, and pass them to </w:t>
+      </w:r>
+      <w:proofErr w:type="spellStart"/>
+      <w:r>
+        <w:t>Prio</w:t>
+      </w:r>
+      <w:proofErr w:type="spellEnd"/>
+      <w:r>
+        <w:t xml:space="preserve"> Engine as two dimensional arrays, from which </w:t>
+      </w:r>
+      <w:proofErr w:type="spellStart"/>
+      <w:r>
+        <w:t>Prio</w:t>
+      </w:r>
+      <w:proofErr w:type="spellEnd"/>
+      <w:r>
+        <w:t xml:space="preserve"> Engine could procedurally generate terrain. However, it did not seem feasible for future use to tie the generation of terrain to Artist Away, so a method was placed into Artist Away to export </w:t>
+      </w:r>
+      <w:proofErr w:type="gramStart"/>
       <w:r>
         <w:t>‘</w:t>
       </w:r>
       <w:r>
         <w:t>.map</w:t>
       </w:r>
+      <w:proofErr w:type="gramEnd"/>
       <w:r>
         <w:t>’</w:t>
       </w:r>
       <w:r>
         <w:t xml:space="preserve"> files, which were rows and columns of floating point numbers which represent a height map. After implementing the ability to import </w:t>
       </w:r>
+      <w:proofErr w:type="gramStart"/>
       <w:r>
         <w:t>‘</w:t>
       </w:r>
       <w:r>
         <w:t>.map</w:t>
       </w:r>
+      <w:proofErr w:type="gramEnd"/>
       <w:r>
         <w:t>’</w:t>
       </w:r>
       <w:r>
-        <w:t xml:space="preserve"> files in Prio Engine, and place the extracted values into a two dimensional array, we ended up with a method which meant Prio Engine could be run without any requirement for Artist Away, u</w:t>
+        <w:t xml:space="preserve"> files in </w:t>
+      </w:r>
+      <w:proofErr w:type="spellStart"/>
+      <w:r>
+        <w:t>Prio</w:t>
+      </w:r>
+      <w:proofErr w:type="spellEnd"/>
+      <w:r>
+        <w:t xml:space="preserve"> Engine, and place the extracted values into a two dimensional array, we ended up with a method which meant </w:t>
+      </w:r>
+      <w:proofErr w:type="spellStart"/>
+      <w:r>
+        <w:t>Prio</w:t>
+      </w:r>
+      <w:proofErr w:type="spellEnd"/>
+      <w:r>
+        <w:t xml:space="preserve"> Engine could be run without any requirement for Artist Away, u</w:t>
       </w:r>
       <w:r>
         <w:t>nless you wanted to modify the h</w:t>
@@ -7791,11 +8140,11 @@
       <w:pPr>
         <w:pStyle w:val="Heading2"/>
       </w:pPr>
-      <w:bookmarkStart w:id="57" w:name="_Toc478214921"/>
+      <w:bookmarkStart w:id="58" w:name="_Toc478214921"/>
       <w:r>
         <w:t>Algorithms</w:t>
       </w:r>
-      <w:bookmarkEnd w:id="57"/>
+      <w:bookmarkEnd w:id="58"/>
     </w:p>
     <w:p>
       <w:r>
@@ -7831,7 +8180,15 @@
         <w:t xml:space="preserve"> </w:t>
       </w:r>
       <w:r>
-        <w:t xml:space="preserve">discuss the use of Perlin Noise to generate height maps, combined with </w:t>
+        <w:t xml:space="preserve">discuss the use of </w:t>
+      </w:r>
+      <w:proofErr w:type="spellStart"/>
+      <w:r>
+        <w:t>Perlin</w:t>
+      </w:r>
+      <w:proofErr w:type="spellEnd"/>
+      <w:r>
+        <w:t xml:space="preserve"> Noise to generate height maps, combined with </w:t>
       </w:r>
       <w:r>
         <w:lastRenderedPageBreak/>
@@ -7841,10 +8198,31 @@
         <w:t xml:space="preserve"> Brownian Motion. This seems like a perfectly reasonable solution to generate height maps, however </w:t>
       </w:r>
       <w:r>
-        <w:t xml:space="preserve">in 2001 Ken Perlin presented his improved version of Perlin Noise, known as Simplex Noise. </w:t>
-      </w:r>
-      <w:r>
-        <w:t xml:space="preserve">According to </w:t>
+        <w:t xml:space="preserve">in 2001 Ken </w:t>
+      </w:r>
+      <w:proofErr w:type="spellStart"/>
+      <w:r>
+        <w:t>Perlin</w:t>
+      </w:r>
+      <w:proofErr w:type="spellEnd"/>
+      <w:r>
+        <w:t xml:space="preserve"> presented his improved version of </w:t>
+      </w:r>
+      <w:proofErr w:type="spellStart"/>
+      <w:r>
+        <w:t>Perlin</w:t>
+      </w:r>
+      <w:proofErr w:type="spellEnd"/>
+      <w:r>
+        <w:t xml:space="preserve"> Noise, known as Simplex Noise. </w:t>
+      </w:r>
+      <w:proofErr w:type="gramStart"/>
+      <w:r>
+        <w:t>According to</w:t>
+      </w:r>
+      <w:proofErr w:type="gramEnd"/>
+      <w:r>
+        <w:t xml:space="preserve"> </w:t>
       </w:r>
       <w:sdt>
         <w:sdtPr>
@@ -7882,7 +8260,15 @@
         <w:t>is quicker</w:t>
       </w:r>
       <w:r>
-        <w:t xml:space="preserve"> to generate than Perlin Noise, and in theory could be expanded into multiple dimensions rat</w:t>
+        <w:t xml:space="preserve"> to generate than </w:t>
+      </w:r>
+      <w:proofErr w:type="spellStart"/>
+      <w:r>
+        <w:t>Perlin</w:t>
+      </w:r>
+      <w:proofErr w:type="spellEnd"/>
+      <w:r>
+        <w:t xml:space="preserve"> Noise, and in theory could be expanded into multiple dimensions rat</w:t>
       </w:r>
       <w:r>
         <w:t xml:space="preserve">her than just two. While </w:t>
@@ -7914,7 +8300,7 @@
       <w:pPr>
         <w:pStyle w:val="CommentsMustbeRemoved"/>
       </w:pPr>
-      <w:bookmarkStart w:id="58" w:name="OLE_LINK5"/>
+      <w:bookmarkStart w:id="59" w:name="OLE_LINK5"/>
       <w:r>
         <w:t xml:space="preserve">As an example of a figure, consider </w:t>
       </w:r>
@@ -7967,11 +8353,11 @@
       <w:pPr>
         <w:pStyle w:val="CommentsMustbeRemoved"/>
       </w:pPr>
-      <w:bookmarkStart w:id="59" w:name="OLE_LINK6"/>
-      <w:bookmarkStart w:id="60" w:name="OLE_LINK7"/>
-      <w:bookmarkStart w:id="61" w:name="OLE_LINK8"/>
-      <w:bookmarkStart w:id="62" w:name="OLE_LINK14"/>
-      <w:bookmarkStart w:id="63" w:name="OLE_LINK15"/>
+      <w:bookmarkStart w:id="60" w:name="OLE_LINK6"/>
+      <w:bookmarkStart w:id="61" w:name="OLE_LINK7"/>
+      <w:bookmarkStart w:id="62" w:name="OLE_LINK8"/>
+      <w:bookmarkStart w:id="63" w:name="OLE_LINK14"/>
+      <w:bookmarkStart w:id="64" w:name="OLE_LINK15"/>
       <w:r>
         <w:t xml:space="preserve">Captions are entered through the ribbon menu under </w:t>
       </w:r>
@@ -7996,11 +8382,11 @@
       <w:r>
         <w:t>ash as the example below shows.</w:t>
       </w:r>
-      <w:bookmarkEnd w:id="59"/>
       <w:bookmarkEnd w:id="60"/>
       <w:bookmarkEnd w:id="61"/>
       <w:bookmarkEnd w:id="62"/>
       <w:bookmarkEnd w:id="63"/>
+      <w:bookmarkEnd w:id="64"/>
     </w:p>
     <w:p>
       <w:pPr>
@@ -8009,7 +8395,7 @@
       <w:r>
         <w:t>Each figure is numbered automatically, and it is possible to make cross-references to figures.</w:t>
       </w:r>
-      <w:bookmarkEnd w:id="58"/>
+      <w:bookmarkEnd w:id="59"/>
     </w:p>
     <w:p>
       <w:pPr>
@@ -8073,9 +8459,9 @@
       <w:pPr>
         <w:pStyle w:val="Caption"/>
       </w:pPr>
-      <w:bookmarkStart w:id="64" w:name="_Ref475679065"/>
-      <w:bookmarkStart w:id="65" w:name="_Ref475679060"/>
-      <w:bookmarkStart w:id="66" w:name="_Toc476373580"/>
+      <w:bookmarkStart w:id="65" w:name="_Ref475679065"/>
+      <w:bookmarkStart w:id="66" w:name="_Ref475679060"/>
+      <w:bookmarkStart w:id="67" w:name="_Toc476373580"/>
       <w:r>
         <w:t xml:space="preserve">Figure </w:t>
       </w:r>
@@ -8097,12 +8483,12 @@
       <w:r>
         <w:fldChar w:fldCharType="end"/>
       </w:r>
-      <w:bookmarkEnd w:id="64"/>
+      <w:bookmarkEnd w:id="65"/>
       <w:r>
         <w:t xml:space="preserve"> - Highly Technical Diagram</w:t>
       </w:r>
-      <w:bookmarkEnd w:id="65"/>
       <w:bookmarkEnd w:id="66"/>
+      <w:bookmarkEnd w:id="67"/>
     </w:p>
     <w:p>
       <w:pPr>
@@ -8113,11 +8499,11 @@
       <w:pPr>
         <w:pStyle w:val="Heading2"/>
       </w:pPr>
-      <w:bookmarkStart w:id="67" w:name="_Toc478214922"/>
+      <w:bookmarkStart w:id="68" w:name="_Toc478214922"/>
       <w:r>
         <w:t>Summary</w:t>
       </w:r>
-      <w:bookmarkEnd w:id="67"/>
+      <w:bookmarkEnd w:id="68"/>
     </w:p>
     <w:p>
       <w:pPr>
@@ -8131,32 +8517,32 @@
       <w:pPr>
         <w:pStyle w:val="Heading1"/>
       </w:pPr>
-      <w:bookmarkStart w:id="68" w:name="_Toc340849812"/>
-      <w:bookmarkStart w:id="69" w:name="_Toc478214923"/>
+      <w:bookmarkStart w:id="69" w:name="_Toc340849812"/>
+      <w:bookmarkStart w:id="70" w:name="_Toc478214923"/>
       <w:r>
         <w:lastRenderedPageBreak/>
         <w:t>Design</w:t>
       </w:r>
-      <w:bookmarkEnd w:id="68"/>
       <w:bookmarkEnd w:id="69"/>
+      <w:bookmarkEnd w:id="70"/>
     </w:p>
     <w:p>
       <w:pPr>
         <w:pStyle w:val="Heading2"/>
       </w:pPr>
-      <w:bookmarkStart w:id="70" w:name="_Toc478214924"/>
+      <w:bookmarkStart w:id="71" w:name="_Toc478214924"/>
       <w:r>
         <w:t>Introduction</w:t>
       </w:r>
-      <w:bookmarkEnd w:id="70"/>
+      <w:bookmarkEnd w:id="71"/>
     </w:p>
     <w:p>
       <w:pPr>
         <w:pStyle w:val="CommentsMustbeRemoved"/>
       </w:pPr>
-      <w:bookmarkStart w:id="71" w:name="_Toc536543218"/>
-      <w:bookmarkStart w:id="72" w:name="_Toc536543447"/>
-      <w:bookmarkStart w:id="73" w:name="_Toc15893773"/>
+      <w:bookmarkStart w:id="72" w:name="_Toc536543218"/>
+      <w:bookmarkStart w:id="73" w:name="_Toc536543447"/>
+      <w:bookmarkStart w:id="74" w:name="_Toc15893773"/>
       <w:r>
         <w:t>Each of your chapters should have an introduction to tell your readers what they will find in the chapter.</w:t>
       </w:r>
@@ -8165,22 +8551,22 @@
       <w:pPr>
         <w:pStyle w:val="Heading2"/>
       </w:pPr>
-      <w:bookmarkStart w:id="74" w:name="_Toc340849814"/>
-      <w:bookmarkStart w:id="75" w:name="_Ref475757666"/>
-      <w:bookmarkStart w:id="76" w:name="_Ref475757687"/>
-      <w:bookmarkStart w:id="77" w:name="_Ref475757694"/>
-      <w:bookmarkStart w:id="78" w:name="_Toc478214925"/>
-      <w:bookmarkEnd w:id="71"/>
+      <w:bookmarkStart w:id="75" w:name="_Toc340849814"/>
+      <w:bookmarkStart w:id="76" w:name="_Ref475757666"/>
+      <w:bookmarkStart w:id="77" w:name="_Ref475757687"/>
+      <w:bookmarkStart w:id="78" w:name="_Ref475757694"/>
+      <w:bookmarkStart w:id="79" w:name="_Toc478214925"/>
       <w:bookmarkEnd w:id="72"/>
       <w:bookmarkEnd w:id="73"/>
+      <w:bookmarkEnd w:id="74"/>
       <w:r>
         <w:t>System Design</w:t>
       </w:r>
-      <w:bookmarkEnd w:id="74"/>
       <w:bookmarkEnd w:id="75"/>
       <w:bookmarkEnd w:id="76"/>
       <w:bookmarkEnd w:id="77"/>
       <w:bookmarkEnd w:id="78"/>
+      <w:bookmarkEnd w:id="79"/>
     </w:p>
     <w:p>
       <w:pPr>
@@ -8226,10 +8612,26 @@
     </w:p>
     <w:p>
       <w:r>
-        <w:t>The first step to designing Prio Engine was to</w:t>
-      </w:r>
-      <w:r>
-        <w:t xml:space="preserve"> research game engine architectures which would enable Prio Engine </w:t>
+        <w:t xml:space="preserve">The first step to designing </w:t>
+      </w:r>
+      <w:proofErr w:type="spellStart"/>
+      <w:r>
+        <w:t>Prio</w:t>
+      </w:r>
+      <w:proofErr w:type="spellEnd"/>
+      <w:r>
+        <w:t xml:space="preserve"> Engine was to</w:t>
+      </w:r>
+      <w:r>
+        <w:t xml:space="preserve"> research game engine architectures which would enable </w:t>
+      </w:r>
+      <w:proofErr w:type="spellStart"/>
+      <w:r>
+        <w:t>Prio</w:t>
+      </w:r>
+      <w:proofErr w:type="spellEnd"/>
+      <w:r>
+        <w:t xml:space="preserve"> Engine </w:t>
       </w:r>
       <w:r>
         <w:t>to be flexible and run with a</w:t>
@@ -8299,7 +8701,15 @@
         <w:t xml:space="preserve"> as an </w:t>
       </w:r>
       <w:r>
-        <w:t>executable file with shared functions and libraries. Whereas static linking involves exporting code as objects, and importing the functions and code through library objects. While DLLs are more efficient in terms of file size as they only load the required functions into memory, it made more sense to use Prio Engine as a static library as there is a whole range of optimisations that could occur by the optimising compiler in release mode of visual studio, which developers would be completely unaware of. It was deemed the benefits of using the engine as a dynamically linked library simply did not outweigh the security of using the engine as a statically linked library.</w:t>
+        <w:t xml:space="preserve">executable file with shared functions and libraries. Whereas static linking involves exporting code as objects, and importing the functions and code through library objects. While DLLs are more efficient in terms of file size as they only load the required functions into memory, it made more sense to use </w:t>
+      </w:r>
+      <w:proofErr w:type="spellStart"/>
+      <w:r>
+        <w:t>Prio</w:t>
+      </w:r>
+      <w:proofErr w:type="spellEnd"/>
+      <w:r>
+        <w:t xml:space="preserve"> Engine as a static library as there is a whole range of optimisations that could occur by the optimising compiler in release mode of visual studio, which developers would be completely unaware of. It was deemed the benefits of using the engine as a dynamically linked library simply did not outweigh the security of using the engine as a statically linked library.</w:t>
       </w:r>
     </w:p>
     <w:p>
@@ -8322,17 +8732,22 @@
       <w:pPr>
         <w:pStyle w:val="Heading2"/>
       </w:pPr>
-      <w:bookmarkStart w:id="79" w:name="_Toc340849815"/>
-      <w:bookmarkStart w:id="80" w:name="_Toc478214926"/>
+      <w:bookmarkStart w:id="80" w:name="_Toc340849815"/>
+      <w:bookmarkStart w:id="81" w:name="_Toc478214926"/>
       <w:r>
         <w:t>User Interface Design</w:t>
       </w:r>
-      <w:bookmarkEnd w:id="79"/>
       <w:bookmarkEnd w:id="80"/>
-    </w:p>
-    <w:p>
-      <w:r>
-        <w:t xml:space="preserve">Onal, et al. </w:t>
+      <w:bookmarkEnd w:id="81"/>
+    </w:p>
+    <w:p>
+      <w:proofErr w:type="spellStart"/>
+      <w:r>
+        <w:t>Onal</w:t>
+      </w:r>
+      <w:proofErr w:type="spellEnd"/>
+      <w:r>
+        <w:t xml:space="preserve">, et al. </w:t>
       </w:r>
       <w:sdt>
         <w:sdtPr>
@@ -8376,24 +8791,63 @@
         <w:lastRenderedPageBreak/>
         <w:t xml:space="preserve">As </w:t>
       </w:r>
-      <w:r>
-        <w:t>Prio Engine</w:t>
-      </w:r>
-      <w:r>
-        <w:t xml:space="preserve"> and Artist Away are split into two projects, two user interfaces must be defined. Prio Engine will be used by developers and therefore the engine class will be the interface, whereas Artist Away can be used by any none technical user, and as a result requires a more simplistic user interface. </w:t>
+      <w:proofErr w:type="spellStart"/>
+      <w:r>
+        <w:t>Prio</w:t>
+      </w:r>
+      <w:proofErr w:type="spellEnd"/>
+      <w:r>
+        <w:t xml:space="preserve"> Engine</w:t>
+      </w:r>
+      <w:r>
+        <w:t xml:space="preserve"> and Artist Away are split into two projects, two user interfaces must be defined. </w:t>
+      </w:r>
+      <w:proofErr w:type="spellStart"/>
+      <w:r>
+        <w:t>Prio</w:t>
+      </w:r>
+      <w:proofErr w:type="spellEnd"/>
+      <w:r>
+        <w:t xml:space="preserve"> Engine will be used by developers and therefore the engine class will be the interface, whereas Artist Away can be used by any none technical user, and </w:t>
+      </w:r>
+      <w:proofErr w:type="gramStart"/>
+      <w:r>
+        <w:t>as a result</w:t>
+      </w:r>
+      <w:proofErr w:type="gramEnd"/>
+      <w:r>
+        <w:t xml:space="preserve"> requires a more simplistic user interface. </w:t>
       </w:r>
     </w:p>
     <w:p>
       <w:pPr>
         <w:pStyle w:val="Heading3"/>
       </w:pPr>
-      <w:r>
-        <w:t>Prio Engine</w:t>
-      </w:r>
-    </w:p>
-    <w:p>
-      <w:r>
-        <w:t xml:space="preserve">Prio Engine is a code driven engine, and does not make use of scenes, demonstrated in larger engines such as Unity and Unreal Engine 4. The user interface for Prio Engine is designed for developers and not end users, </w:t>
+      <w:proofErr w:type="spellStart"/>
+      <w:r>
+        <w:t>Prio</w:t>
+      </w:r>
+      <w:proofErr w:type="spellEnd"/>
+      <w:r>
+        <w:t xml:space="preserve"> Engine</w:t>
+      </w:r>
+    </w:p>
+    <w:p>
+      <w:proofErr w:type="spellStart"/>
+      <w:r>
+        <w:t>Prio</w:t>
+      </w:r>
+      <w:proofErr w:type="spellEnd"/>
+      <w:r>
+        <w:t xml:space="preserve"> Engine is a code driven engine, and does not make use of scenes, demonstrated in larger engines such as Unity and Unreal Engine 4. The user interface for </w:t>
+      </w:r>
+      <w:proofErr w:type="spellStart"/>
+      <w:r>
+        <w:t>Prio</w:t>
+      </w:r>
+      <w:proofErr w:type="spellEnd"/>
+      <w:r>
+        <w:t xml:space="preserve"> Engine is designed for developers and not end users, </w:t>
       </w:r>
       <w:r>
         <w:t>the engine can be contr</w:t>
@@ -8408,7 +8862,15 @@
         <w:t xml:space="preserve"> managing the scene and this will be hidden from the developer.</w:t>
       </w:r>
       <w:r>
-        <w:t xml:space="preserve"> Through the engine class interface, the developer will maintain the ability to initialise, shut down and get the time it took to process the last frame for the engine. These three parts of functionality are the core of Prio </w:t>
+        <w:t xml:space="preserve"> Through the engine class interface, the developer will maintain the ability to initialise, shut down and get the time it took to process the last frame for the engine. These three parts of functionality are the core of </w:t>
+      </w:r>
+      <w:proofErr w:type="spellStart"/>
+      <w:r>
+        <w:t>Prio</w:t>
+      </w:r>
+      <w:proofErr w:type="spellEnd"/>
+      <w:r>
+        <w:t xml:space="preserve"> </w:t>
       </w:r>
       <w:r>
         <w:t>Engine;</w:t>
@@ -8438,18 +8900,41 @@
       </w:r>
     </w:p>
     <w:p>
-      <w:r>
-        <w:t xml:space="preserve">Prio Engine makes use of predefining shapes such as cubes and triangles, they are incredibly useful when debugging code and requiring a model, instead of the programmer defining the vertices and adding render code, they just call the CreatePrimitive </w:t>
-      </w:r>
-      <w:r>
-        <w:t xml:space="preserve">function from the engine class, and Prio Engine will handle the rendering of the predefined vertices. The vertices and indices are all defined in the </w:t>
+      <w:proofErr w:type="spellStart"/>
+      <w:r>
+        <w:t>Prio</w:t>
+      </w:r>
+      <w:proofErr w:type="spellEnd"/>
+      <w:r>
+        <w:t xml:space="preserve"> Engine makes use of predefining shapes such as cubes and triangles, they are incredibly useful when debugging code and requiring a model, instead of the programmer defining the vertices and adding render code, they just call the </w:t>
+      </w:r>
+      <w:proofErr w:type="spellStart"/>
+      <w:r>
+        <w:t>CreatePrimitive</w:t>
+      </w:r>
+      <w:proofErr w:type="spellEnd"/>
+      <w:r>
+        <w:t xml:space="preserve"> </w:t>
+      </w:r>
+      <w:r>
+        <w:t xml:space="preserve">function from the engine class, and </w:t>
+      </w:r>
+      <w:proofErr w:type="spellStart"/>
+      <w:r>
+        <w:t>Prio</w:t>
+      </w:r>
+      <w:proofErr w:type="spellEnd"/>
+      <w:r>
+        <w:t xml:space="preserve"> Engine will handle the rendering of the predefined vertices. The vertices and indices are all defined in the </w:t>
       </w:r>
       <w:r>
         <w:t>‘</w:t>
       </w:r>
+      <w:proofErr w:type="spellStart"/>
       <w:r>
         <w:t>PrioEngine</w:t>
       </w:r>
+      <w:proofErr w:type="spellEnd"/>
       <w:r>
         <w:t>’</w:t>
       </w:r>
@@ -8459,9 +8944,11 @@
       <w:r>
         <w:t>‘</w:t>
       </w:r>
+      <w:proofErr w:type="spellStart"/>
       <w:r>
         <w:t>PrioEngineVars.h</w:t>
       </w:r>
+      <w:proofErr w:type="spellEnd"/>
       <w:r>
         <w:t>’</w:t>
       </w:r>
@@ -8469,8 +8956,13 @@
         <w:t>.</w:t>
       </w:r>
       <w:r>
-        <w:t xml:space="preserve"> Users can also remove the shapes by a function named RemovePrimitive</w:t>
-      </w:r>
+        <w:t xml:space="preserve"> Users can also remove the shapes by a function named </w:t>
+      </w:r>
+      <w:proofErr w:type="spellStart"/>
+      <w:r>
+        <w:t>RemovePrimitive</w:t>
+      </w:r>
+      <w:proofErr w:type="spellEnd"/>
       <w:r>
         <w:t>.</w:t>
       </w:r>
@@ -8544,8 +9036,13 @@
       </w:r>
     </w:p>
     <w:p>
-      <w:r>
-        <w:t xml:space="preserve">Prio Engine also offers the ability to load in user interface images which will be rendered last, and therefore sit on top of everything else which is rendered in the window. </w:t>
+      <w:proofErr w:type="spellStart"/>
+      <w:r>
+        <w:t>Prio</w:t>
+      </w:r>
+      <w:proofErr w:type="spellEnd"/>
+      <w:r>
+        <w:t xml:space="preserve"> Engine also offers the ability to load in user interface images which will be rendered last, and therefore sit on top of everything else which is rendered in the window. </w:t>
       </w:r>
       <w:r>
         <w:t xml:space="preserve">These are particularly useful for showing UI elements like health, </w:t>
@@ -8569,14 +9066,38 @@
       </w:r>
     </w:p>
     <w:p>
-      <w:r>
-        <w:t xml:space="preserve">Prio Engine offers a method of displaying text in a game through Direct X 11, after the functionality was removed in Direct X 10, this can prove to be an incredibly time consuming feature to implement. </w:t>
+      <w:proofErr w:type="spellStart"/>
+      <w:r>
+        <w:t>Prio</w:t>
+      </w:r>
+      <w:proofErr w:type="spellEnd"/>
+      <w:r>
+        <w:t xml:space="preserve"> Engine offers a method of displaying text in a game through Direct X 11, after the functionality was removed in Direct X 10, this can prove to be an incredibly time consuming feature to implement. </w:t>
       </w:r>
       <w:r>
         <w:t>It also allows text to be updated without having to destroy and recreate the text object, you must simply pass the new string you wish to display to the text object.</w:t>
       </w:r>
-      <w:bookmarkStart w:id="81" w:name="_GoBack"/>
-      <w:bookmarkEnd w:id="81"/>
+    </w:p>
+    <w:p>
+      <w:pPr>
+        <w:pStyle w:val="Heading4"/>
+      </w:pPr>
+      <w:r>
+        <w:t>Skybox Environment</w:t>
+      </w:r>
+    </w:p>
+    <w:p>
+      <w:r>
+        <w:t xml:space="preserve">Developers can also update the skybox through </w:t>
+      </w:r>
+      <w:proofErr w:type="spellStart"/>
+      <w:r>
+        <w:t>Prio</w:t>
+      </w:r>
+      <w:proofErr w:type="spellEnd"/>
+      <w:r>
+        <w:t xml:space="preserve"> Engine to give a level a different feel. By default, the skybox will cycle through day, evening and night times. However, developers can disable automatic cycling, change the time between cycles and select a specific colour they want the skybox to be.</w:t>
+      </w:r>
     </w:p>
     <w:p>
       <w:pPr>
@@ -8587,16 +9108,101 @@
       </w:r>
     </w:p>
     <w:p>
-      <w:r>
-        <w:t xml:space="preserve">AntTweakBar allows users to interact with the program and modify variables from within the executable during runtime. Prio Engine fully supports AntTweakBar usage, and demonstrates the use of AntTweakBar within Artist Away. Through AntTweakBar, the user will be able to modify the height map during run time, which also allows for a wider variety of terrains to be generated. Furthermore, the user is given control over the parameters used for Simplex Noise. </w:t>
-      </w:r>
-    </w:p>
-    <w:p>
-      <w:pPr>
-        <w:pStyle w:val="CommentsMustbeRemoved"/>
-      </w:pPr>
-      <w:r>
-        <w:t>Text goes here.</w:t>
+      <w:pPr>
+        <w:pStyle w:val="Heading4"/>
+      </w:pPr>
+      <w:r>
+        <w:t>Tweak Bar</w:t>
+      </w:r>
+    </w:p>
+    <w:p>
+      <w:proofErr w:type="spellStart"/>
+      <w:r>
+        <w:t>AntTweakBar</w:t>
+      </w:r>
+      <w:proofErr w:type="spellEnd"/>
+      <w:r>
+        <w:t xml:space="preserve"> allows users to interact with the program and modify variables from within the executable during runtime. </w:t>
+      </w:r>
+      <w:proofErr w:type="spellStart"/>
+      <w:r>
+        <w:t>Prio</w:t>
+      </w:r>
+      <w:proofErr w:type="spellEnd"/>
+      <w:r>
+        <w:t xml:space="preserve"> Engine fully supports </w:t>
+      </w:r>
+      <w:proofErr w:type="spellStart"/>
+      <w:r>
+        <w:t>AntTweakBar</w:t>
+      </w:r>
+      <w:proofErr w:type="spellEnd"/>
+      <w:r>
+        <w:t xml:space="preserve"> usage, and demonstrates the use of </w:t>
+      </w:r>
+      <w:proofErr w:type="spellStart"/>
+      <w:r>
+        <w:t>AntTweakBar</w:t>
+      </w:r>
+      <w:proofErr w:type="spellEnd"/>
+      <w:r>
+        <w:t xml:space="preserve"> within Artist Away. Through </w:t>
+      </w:r>
+      <w:proofErr w:type="spellStart"/>
+      <w:r>
+        <w:t>AntTweakBar</w:t>
+      </w:r>
+      <w:proofErr w:type="spellEnd"/>
+      <w:r>
+        <w:t xml:space="preserve">, </w:t>
+      </w:r>
+      <w:r>
+        <w:t>users can</w:t>
+      </w:r>
+      <w:r>
+        <w:t xml:space="preserve"> modify the height map during run time, which also allows for a wider variety of terrains to be generated. Furthermore, the user is given control over the parameters used for Simplex Noise. </w:t>
+      </w:r>
+    </w:p>
+    <w:p>
+      <w:r>
+        <w:t xml:space="preserve">Using </w:t>
+      </w:r>
+      <w:r>
+        <w:t>call-back</w:t>
+      </w:r>
+      <w:r>
+        <w:t xml:space="preserve"> functions, the tweak bar can access any of the Prio Engine class functions and execute them, allowing flexible demonstrations without the requirement to recompile, and an intuitive interface which is prese</w:t>
+      </w:r>
+      <w:r>
+        <w:t xml:space="preserve">nted to the user on the screen. </w:t>
+      </w:r>
+      <w:r>
+        <w:t>This interface presents a list of modifiable in game options to the user, and prevents the user requiring to read any documentation to understand how the project works.</w:t>
+      </w:r>
+    </w:p>
+    <w:p>
+      <w:pPr>
+        <w:pStyle w:val="Heading4"/>
+      </w:pPr>
+      <w:r>
+        <w:lastRenderedPageBreak/>
+        <w:t>Control</w:t>
+      </w:r>
+    </w:p>
+    <w:p>
+      <w:r>
+        <w:t>Camera movement within artist away represents the standard camera controls for most first-person shooter games, and role playing games throughout the industry, ‘W’, ‘A’, ‘S’ and ‘D’ keys are used to control the movement of the camera, while left, right, up and down keys control the rotation of the camera. These keys are standard throughout the industry, and therefore any user who is familiar with a wide variety of games will not be required to read through large amounts of documentation.</w:t>
+      </w:r>
+    </w:p>
+    <w:p>
+      <w:r>
+        <w:t>Some keys are bound to the function keys on the keyboard, such as F1 which is bound to toggle wireframe, and F2 which is bound to toggle full</w:t>
+      </w:r>
+      <w:r>
+        <w:t xml:space="preserve"> </w:t>
+      </w:r>
+      <w:r>
+        <w:t xml:space="preserve">screen mode. </w:t>
       </w:r>
     </w:p>
     <w:p>
@@ -8612,11 +9218,29 @@
       <w:bookmarkEnd w:id="83"/>
     </w:p>
     <w:p>
-      <w:pPr>
-        <w:pStyle w:val="CommentsMustbeRemoved"/>
-      </w:pPr>
-      <w:r>
-        <w:t>Write a short summary at the end of each chapter.</w:t>
+      <w:r>
+        <w:t xml:space="preserve">The user interface for Prio Engine exists for developers and </w:t>
+      </w:r>
+      <w:r>
+        <w:t>thus</w:t>
+      </w:r>
+      <w:r>
+        <w:t xml:space="preserve"> is much more complex, while Artist Away is designed for end users and therefore is much more simplistic. A combination of allowing developers freedom over engine use and placing power in the end </w:t>
+      </w:r>
+      <w:r>
+        <w:t>user’s</w:t>
+      </w:r>
+      <w:r>
+        <w:t xml:space="preserve"> hands allows for an incredibly powerful</w:t>
+      </w:r>
+      <w:r>
+        <w:t xml:space="preserve"> and flexible</w:t>
+      </w:r>
+      <w:r>
+        <w:t xml:space="preserve"> user interface, with unlimited potential.</w:t>
+      </w:r>
+      <w:r>
+        <w:t xml:space="preserve"> </w:t>
       </w:r>
     </w:p>
     <w:p>
@@ -10061,7 +10685,7 @@
 </file>
 
 <file path=word/endnotes.xml><?xml version="1.0" encoding="utf-8"?>
-<w:endnotes xmlns:wpc="http://schemas.microsoft.com/office/word/2010/wordprocessingCanvas" xmlns:cx="http://schemas.microsoft.com/office/drawing/2014/chartex" xmlns:cx1="http://schemas.microsoft.com/office/drawing/2015/9/8/chartex" xmlns:cx2="http://schemas.microsoft.com/office/drawing/2015/10/21/chartex" xmlns:cx3="http://schemas.microsoft.com/office/drawing/2016/5/9/chartex" xmlns:cx4="http://schemas.microsoft.com/office/drawing/2016/5/10/chartex" xmlns:cx5="http://schemas.microsoft.com/office/drawing/2016/5/11/chartex" xmlns:cx6="http://schemas.microsoft.com/office/drawing/2016/5/12/chartex" xmlns:cx7="http://schemas.microsoft.com/office/drawing/2016/5/13/chartex" xmlns:cx8="http://schemas.microsoft.com/office/drawing/2016/5/14/chartex" xmlns:mc="http://schemas.openxmlformats.org/markup-compatibility/2006" xmlns:o="urn:schemas-microsoft-com:office:office" xmlns:r="http://schemas.openxmlformats.org/officeDocument/2006/relationships" xmlns:m="http://schemas.openxmlformats.org/officeDocument/2006/math" xmlns:v="urn:schemas-microsoft-com:vml" xmlns:wp14="http://schemas.microsoft.com/office/word/2010/wordprocessingDrawing" xmlns:wp="http://schemas.openxmlformats.org/drawingml/2006/wordprocessingDrawing" xmlns:w10="urn:schemas-microsoft-com:office:word" xmlns:w="http://schemas.openxmlformats.org/wordprocessingml/2006/main" xmlns:w14="http://schemas.microsoft.com/office/word/2010/wordml" xmlns:w15="http://schemas.microsoft.com/office/word/2012/wordml" xmlns:w16se="http://schemas.microsoft.com/office/word/2015/wordml/symex" xmlns:wpg="http://schemas.microsoft.com/office/word/2010/wordprocessingGroup" xmlns:wpi="http://schemas.microsoft.com/office/word/2010/wordprocessingInk" xmlns:wne="http://schemas.microsoft.com/office/word/2006/wordml" xmlns:wps="http://schemas.microsoft.com/office/word/2010/wordprocessingShape" mc:Ignorable="w14 w15 w16se wp14">
+<w:endnotes xmlns:wpc="http://schemas.microsoft.com/office/word/2010/wordprocessingCanvas" xmlns:cx="http://schemas.microsoft.com/office/drawing/2014/chartex" xmlns:cx1="http://schemas.microsoft.com/office/drawing/2015/9/8/chartex" xmlns:cx2="http://schemas.microsoft.com/office/drawing/2015/10/21/chartex" xmlns:cx3="http://schemas.microsoft.com/office/drawing/2016/5/9/chartex" xmlns:cx4="http://schemas.microsoft.com/office/drawing/2016/5/10/chartex" xmlns:cx5="http://schemas.microsoft.com/office/drawing/2016/5/11/chartex" xmlns:mc="http://schemas.openxmlformats.org/markup-compatibility/2006" xmlns:o="urn:schemas-microsoft-com:office:office" xmlns:r="http://schemas.openxmlformats.org/officeDocument/2006/relationships" xmlns:m="http://schemas.openxmlformats.org/officeDocument/2006/math" xmlns:v="urn:schemas-microsoft-com:vml" xmlns:wp14="http://schemas.microsoft.com/office/word/2010/wordprocessingDrawing" xmlns:wp="http://schemas.openxmlformats.org/drawingml/2006/wordprocessingDrawing" xmlns:w10="urn:schemas-microsoft-com:office:word" xmlns:w="http://schemas.openxmlformats.org/wordprocessingml/2006/main" xmlns:w14="http://schemas.microsoft.com/office/word/2010/wordml" xmlns:w15="http://schemas.microsoft.com/office/word/2012/wordml" xmlns:w16se="http://schemas.microsoft.com/office/word/2015/wordml/symex" xmlns:wpg="http://schemas.microsoft.com/office/word/2010/wordprocessingGroup" xmlns:wpi="http://schemas.microsoft.com/office/word/2010/wordprocessingInk" xmlns:wne="http://schemas.microsoft.com/office/word/2006/wordml" xmlns:wps="http://schemas.microsoft.com/office/word/2010/wordprocessingShape" mc:Ignorable="w14 w15 w16se wp14">
   <w:endnote w:type="separator" w:id="-1">
     <w:p>
       <w:pPr>
@@ -10086,7 +10710,7 @@
 </file>
 
 <file path=word/footer1.xml><?xml version="1.0" encoding="utf-8"?>
-<w:ftr xmlns:wpc="http://schemas.microsoft.com/office/word/2010/wordprocessingCanvas" xmlns:cx="http://schemas.microsoft.com/office/drawing/2014/chartex" xmlns:cx1="http://schemas.microsoft.com/office/drawing/2015/9/8/chartex" xmlns:cx2="http://schemas.microsoft.com/office/drawing/2015/10/21/chartex" xmlns:cx3="http://schemas.microsoft.com/office/drawing/2016/5/9/chartex" xmlns:cx4="http://schemas.microsoft.com/office/drawing/2016/5/10/chartex" xmlns:cx5="http://schemas.microsoft.com/office/drawing/2016/5/11/chartex" xmlns:cx6="http://schemas.microsoft.com/office/drawing/2016/5/12/chartex" xmlns:cx7="http://schemas.microsoft.com/office/drawing/2016/5/13/chartex" xmlns:cx8="http://schemas.microsoft.com/office/drawing/2016/5/14/chartex" xmlns:mc="http://schemas.openxmlformats.org/markup-compatibility/2006" xmlns:o="urn:schemas-microsoft-com:office:office" xmlns:r="http://schemas.openxmlformats.org/officeDocument/2006/relationships" xmlns:m="http://schemas.openxmlformats.org/officeDocument/2006/math" xmlns:v="urn:schemas-microsoft-com:vml" xmlns:wp14="http://schemas.microsoft.com/office/word/2010/wordprocessingDrawing" xmlns:wp="http://schemas.openxmlformats.org/drawingml/2006/wordprocessingDrawing" xmlns:w10="urn:schemas-microsoft-com:office:word" xmlns:w="http://schemas.openxmlformats.org/wordprocessingml/2006/main" xmlns:w14="http://schemas.microsoft.com/office/word/2010/wordml" xmlns:w15="http://schemas.microsoft.com/office/word/2012/wordml" xmlns:w16se="http://schemas.microsoft.com/office/word/2015/wordml/symex" xmlns:wpg="http://schemas.microsoft.com/office/word/2010/wordprocessingGroup" xmlns:wpi="http://schemas.microsoft.com/office/word/2010/wordprocessingInk" xmlns:wne="http://schemas.microsoft.com/office/word/2006/wordml" xmlns:wps="http://schemas.microsoft.com/office/word/2010/wordprocessingShape" mc:Ignorable="w14 w15 w16se wp14">
+<w:ftr xmlns:wpc="http://schemas.microsoft.com/office/word/2010/wordprocessingCanvas" xmlns:cx="http://schemas.microsoft.com/office/drawing/2014/chartex" xmlns:cx1="http://schemas.microsoft.com/office/drawing/2015/9/8/chartex" xmlns:cx2="http://schemas.microsoft.com/office/drawing/2015/10/21/chartex" xmlns:cx3="http://schemas.microsoft.com/office/drawing/2016/5/9/chartex" xmlns:cx4="http://schemas.microsoft.com/office/drawing/2016/5/10/chartex" xmlns:cx5="http://schemas.microsoft.com/office/drawing/2016/5/11/chartex" xmlns:mc="http://schemas.openxmlformats.org/markup-compatibility/2006" xmlns:o="urn:schemas-microsoft-com:office:office" xmlns:r="http://schemas.openxmlformats.org/officeDocument/2006/relationships" xmlns:m="http://schemas.openxmlformats.org/officeDocument/2006/math" xmlns:v="urn:schemas-microsoft-com:vml" xmlns:wp14="http://schemas.microsoft.com/office/word/2010/wordprocessingDrawing" xmlns:wp="http://schemas.openxmlformats.org/drawingml/2006/wordprocessingDrawing" xmlns:w10="urn:schemas-microsoft-com:office:word" xmlns:w="http://schemas.openxmlformats.org/wordprocessingml/2006/main" xmlns:w14="http://schemas.microsoft.com/office/word/2010/wordml" xmlns:w15="http://schemas.microsoft.com/office/word/2012/wordml" xmlns:w16se="http://schemas.microsoft.com/office/word/2015/wordml/symex" xmlns:wpg="http://schemas.microsoft.com/office/word/2010/wordprocessingGroup" xmlns:wpi="http://schemas.microsoft.com/office/word/2010/wordprocessingInk" xmlns:wne="http://schemas.microsoft.com/office/word/2006/wordml" xmlns:wps="http://schemas.microsoft.com/office/word/2010/wordprocessingShape" mc:Ignorable="w14 w15 w16se wp14">
   <w:p>
     <w:pPr>
       <w:pStyle w:val="Footer"/>
@@ -10125,7 +10749,7 @@
           <w:rPr>
             <w:noProof/>
           </w:rPr>
-          <w:t>13</w:t>
+          <w:t>11</w:t>
         </w:r>
         <w:r>
           <w:rPr>
@@ -10146,7 +10770,7 @@
 </file>
 
 <file path=word/footnotes.xml><?xml version="1.0" encoding="utf-8"?>
-<w:footnotes xmlns:wpc="http://schemas.microsoft.com/office/word/2010/wordprocessingCanvas" xmlns:cx="http://schemas.microsoft.com/office/drawing/2014/chartex" xmlns:cx1="http://schemas.microsoft.com/office/drawing/2015/9/8/chartex" xmlns:cx2="http://schemas.microsoft.com/office/drawing/2015/10/21/chartex" xmlns:cx3="http://schemas.microsoft.com/office/drawing/2016/5/9/chartex" xmlns:cx4="http://schemas.microsoft.com/office/drawing/2016/5/10/chartex" xmlns:cx5="http://schemas.microsoft.com/office/drawing/2016/5/11/chartex" xmlns:cx6="http://schemas.microsoft.com/office/drawing/2016/5/12/chartex" xmlns:cx7="http://schemas.microsoft.com/office/drawing/2016/5/13/chartex" xmlns:cx8="http://schemas.microsoft.com/office/drawing/2016/5/14/chartex" xmlns:mc="http://schemas.openxmlformats.org/markup-compatibility/2006" xmlns:o="urn:schemas-microsoft-com:office:office" xmlns:r="http://schemas.openxmlformats.org/officeDocument/2006/relationships" xmlns:m="http://schemas.openxmlformats.org/officeDocument/2006/math" xmlns:v="urn:schemas-microsoft-com:vml" xmlns:wp14="http://schemas.microsoft.com/office/word/2010/wordprocessingDrawing" xmlns:wp="http://schemas.openxmlformats.org/drawingml/2006/wordprocessingDrawing" xmlns:w10="urn:schemas-microsoft-com:office:word" xmlns:w="http://schemas.openxmlformats.org/wordprocessingml/2006/main" xmlns:w14="http://schemas.microsoft.com/office/word/2010/wordml" xmlns:w15="http://schemas.microsoft.com/office/word/2012/wordml" xmlns:w16se="http://schemas.microsoft.com/office/word/2015/wordml/symex" xmlns:wpg="http://schemas.microsoft.com/office/word/2010/wordprocessingGroup" xmlns:wpi="http://schemas.microsoft.com/office/word/2010/wordprocessingInk" xmlns:wne="http://schemas.microsoft.com/office/word/2006/wordml" xmlns:wps="http://schemas.microsoft.com/office/word/2010/wordprocessingShape" mc:Ignorable="w14 w15 w16se wp14">
+<w:footnotes xmlns:wpc="http://schemas.microsoft.com/office/word/2010/wordprocessingCanvas" xmlns:cx="http://schemas.microsoft.com/office/drawing/2014/chartex" xmlns:cx1="http://schemas.microsoft.com/office/drawing/2015/9/8/chartex" xmlns:cx2="http://schemas.microsoft.com/office/drawing/2015/10/21/chartex" xmlns:cx3="http://schemas.microsoft.com/office/drawing/2016/5/9/chartex" xmlns:cx4="http://schemas.microsoft.com/office/drawing/2016/5/10/chartex" xmlns:cx5="http://schemas.microsoft.com/office/drawing/2016/5/11/chartex" xmlns:mc="http://schemas.openxmlformats.org/markup-compatibility/2006" xmlns:o="urn:schemas-microsoft-com:office:office" xmlns:r="http://schemas.openxmlformats.org/officeDocument/2006/relationships" xmlns:m="http://schemas.openxmlformats.org/officeDocument/2006/math" xmlns:v="urn:schemas-microsoft-com:vml" xmlns:wp14="http://schemas.microsoft.com/office/word/2010/wordprocessingDrawing" xmlns:wp="http://schemas.openxmlformats.org/drawingml/2006/wordprocessingDrawing" xmlns:w10="urn:schemas-microsoft-com:office:word" xmlns:w="http://schemas.openxmlformats.org/wordprocessingml/2006/main" xmlns:w14="http://schemas.microsoft.com/office/word/2010/wordml" xmlns:w15="http://schemas.microsoft.com/office/word/2012/wordml" xmlns:w16se="http://schemas.microsoft.com/office/word/2015/wordml/symex" xmlns:wpg="http://schemas.microsoft.com/office/word/2010/wordprocessingGroup" xmlns:wpi="http://schemas.microsoft.com/office/word/2010/wordprocessingInk" xmlns:wne="http://schemas.microsoft.com/office/word/2006/wordml" xmlns:wps="http://schemas.microsoft.com/office/word/2010/wordprocessingShape" mc:Ignorable="w14 w15 w16se wp14">
   <w:footnote w:type="separator" w:id="-1">
     <w:p>
       <w:pPr>
@@ -10171,7 +10795,7 @@
 </file>
 
 <file path=word/numbering.xml><?xml version="1.0" encoding="utf-8"?>
-<w:numbering xmlns:wpc="http://schemas.microsoft.com/office/word/2010/wordprocessingCanvas" xmlns:cx="http://schemas.microsoft.com/office/drawing/2014/chartex" xmlns:cx1="http://schemas.microsoft.com/office/drawing/2015/9/8/chartex" xmlns:cx2="http://schemas.microsoft.com/office/drawing/2015/10/21/chartex" xmlns:cx3="http://schemas.microsoft.com/office/drawing/2016/5/9/chartex" xmlns:cx4="http://schemas.microsoft.com/office/drawing/2016/5/10/chartex" xmlns:cx5="http://schemas.microsoft.com/office/drawing/2016/5/11/chartex" xmlns:cx6="http://schemas.microsoft.com/office/drawing/2016/5/12/chartex" xmlns:cx7="http://schemas.microsoft.com/office/drawing/2016/5/13/chartex" xmlns:cx8="http://schemas.microsoft.com/office/drawing/2016/5/14/chartex" xmlns:mc="http://schemas.openxmlformats.org/markup-compatibility/2006" xmlns:o="urn:schemas-microsoft-com:office:office" xmlns:r="http://schemas.openxmlformats.org/officeDocument/2006/relationships" xmlns:m="http://schemas.openxmlformats.org/officeDocument/2006/math" xmlns:v="urn:schemas-microsoft-com:vml" xmlns:wp14="http://schemas.microsoft.com/office/word/2010/wordprocessingDrawing" xmlns:wp="http://schemas.openxmlformats.org/drawingml/2006/wordprocessingDrawing" xmlns:w10="urn:schemas-microsoft-com:office:word" xmlns:w="http://schemas.openxmlformats.org/wordprocessingml/2006/main" xmlns:w14="http://schemas.microsoft.com/office/word/2010/wordml" xmlns:w15="http://schemas.microsoft.com/office/word/2012/wordml" xmlns:w16se="http://schemas.microsoft.com/office/word/2015/wordml/symex" xmlns:wpg="http://schemas.microsoft.com/office/word/2010/wordprocessingGroup" xmlns:wpi="http://schemas.microsoft.com/office/word/2010/wordprocessingInk" xmlns:wne="http://schemas.microsoft.com/office/word/2006/wordml" xmlns:wps="http://schemas.microsoft.com/office/word/2010/wordprocessingShape" mc:Ignorable="w14 w15 w16se wp14">
+<w:numbering xmlns:wpc="http://schemas.microsoft.com/office/word/2010/wordprocessingCanvas" xmlns:cx="http://schemas.microsoft.com/office/drawing/2014/chartex" xmlns:cx1="http://schemas.microsoft.com/office/drawing/2015/9/8/chartex" xmlns:cx2="http://schemas.microsoft.com/office/drawing/2015/10/21/chartex" xmlns:cx3="http://schemas.microsoft.com/office/drawing/2016/5/9/chartex" xmlns:cx4="http://schemas.microsoft.com/office/drawing/2016/5/10/chartex" xmlns:cx5="http://schemas.microsoft.com/office/drawing/2016/5/11/chartex" xmlns:mc="http://schemas.openxmlformats.org/markup-compatibility/2006" xmlns:o="urn:schemas-microsoft-com:office:office" xmlns:r="http://schemas.openxmlformats.org/officeDocument/2006/relationships" xmlns:m="http://schemas.openxmlformats.org/officeDocument/2006/math" xmlns:v="urn:schemas-microsoft-com:vml" xmlns:wp14="http://schemas.microsoft.com/office/word/2010/wordprocessingDrawing" xmlns:wp="http://schemas.openxmlformats.org/drawingml/2006/wordprocessingDrawing" xmlns:w10="urn:schemas-microsoft-com:office:word" xmlns:w="http://schemas.openxmlformats.org/wordprocessingml/2006/main" xmlns:w14="http://schemas.microsoft.com/office/word/2010/wordml" xmlns:w15="http://schemas.microsoft.com/office/word/2012/wordml" xmlns:w16se="http://schemas.microsoft.com/office/word/2015/wordml/symex" xmlns:wpg="http://schemas.microsoft.com/office/word/2010/wordprocessingGroup" xmlns:wpi="http://schemas.microsoft.com/office/word/2010/wordprocessingInk" xmlns:wne="http://schemas.microsoft.com/office/word/2006/wordml" xmlns:wps="http://schemas.microsoft.com/office/word/2010/wordprocessingShape" mc:Ignorable="w14 w15 w16se wp14">
   <w:abstractNum w:abstractNumId="0" w15:restartNumberingAfterBreak="0">
     <w:nsid w:val="0C99098C"/>
     <w:multiLevelType w:val="hybridMultilevel"/>
@@ -12991,7 +13615,7 @@
 </file>
 
 <file path=customXml/itemProps1.xml><?xml version="1.0" encoding="utf-8"?>
-<ds:datastoreItem xmlns:ds="http://schemas.openxmlformats.org/officeDocument/2006/customXml" ds:itemID="{A15FCDF1-7C15-4B74-94EC-D0B5EE8BE4E3}">
+<ds:datastoreItem xmlns:ds="http://schemas.openxmlformats.org/officeDocument/2006/customXml" ds:itemID="{437FC642-D278-4E9B-8142-B266A2F87BA9}">
   <ds:schemaRefs>
     <ds:schemaRef ds:uri="http://schemas.openxmlformats.org/officeDocument/2006/bibliography"/>
   </ds:schemaRefs>

</xml_diff>

<commit_message>
Clouds are now implemented and working.
</commit_message>
<xml_diff>
--- a/ProjectReportTemplate(1).docx
+++ b/ProjectReportTemplate(1).docx
@@ -1,6 +1,6 @@
 
 <file path=word/document.xml><?xml version="1.0" encoding="utf-8"?>
-<w:document xmlns:wpc="http://schemas.microsoft.com/office/word/2010/wordprocessingCanvas" xmlns:cx="http://schemas.microsoft.com/office/drawing/2014/chartex" xmlns:cx1="http://schemas.microsoft.com/office/drawing/2015/9/8/chartex" xmlns:cx2="http://schemas.microsoft.com/office/drawing/2015/10/21/chartex" xmlns:cx3="http://schemas.microsoft.com/office/drawing/2016/5/9/chartex" xmlns:cx4="http://schemas.microsoft.com/office/drawing/2016/5/10/chartex" xmlns:cx5="http://schemas.microsoft.com/office/drawing/2016/5/11/chartex" xmlns:mc="http://schemas.openxmlformats.org/markup-compatibility/2006" xmlns:o="urn:schemas-microsoft-com:office:office" xmlns:r="http://schemas.openxmlformats.org/officeDocument/2006/relationships" xmlns:m="http://schemas.openxmlformats.org/officeDocument/2006/math" xmlns:v="urn:schemas-microsoft-com:vml" xmlns:wp14="http://schemas.microsoft.com/office/word/2010/wordprocessingDrawing" xmlns:wp="http://schemas.openxmlformats.org/drawingml/2006/wordprocessingDrawing" xmlns:w10="urn:schemas-microsoft-com:office:word" xmlns:w="http://schemas.openxmlformats.org/wordprocessingml/2006/main" xmlns:w14="http://schemas.microsoft.com/office/word/2010/wordml" xmlns:w15="http://schemas.microsoft.com/office/word/2012/wordml" xmlns:w16se="http://schemas.microsoft.com/office/word/2015/wordml/symex" xmlns:wpg="http://schemas.microsoft.com/office/word/2010/wordprocessingGroup" xmlns:wpi="http://schemas.microsoft.com/office/word/2010/wordprocessingInk" xmlns:wne="http://schemas.microsoft.com/office/word/2006/wordml" xmlns:wps="http://schemas.microsoft.com/office/word/2010/wordprocessingShape" mc:Ignorable="w14 w15 w16se wp14">
+<w:document xmlns:wpc="http://schemas.microsoft.com/office/word/2010/wordprocessingCanvas" xmlns:cx="http://schemas.microsoft.com/office/drawing/2014/chartex" xmlns:cx1="http://schemas.microsoft.com/office/drawing/2015/9/8/chartex" xmlns:cx2="http://schemas.microsoft.com/office/drawing/2015/10/21/chartex" xmlns:cx3="http://schemas.microsoft.com/office/drawing/2016/5/9/chartex" xmlns:cx4="http://schemas.microsoft.com/office/drawing/2016/5/10/chartex" xmlns:cx5="http://schemas.microsoft.com/office/drawing/2016/5/11/chartex" xmlns:cx6="http://schemas.microsoft.com/office/drawing/2016/5/12/chartex" xmlns:cx7="http://schemas.microsoft.com/office/drawing/2016/5/13/chartex" xmlns:cx8="http://schemas.microsoft.com/office/drawing/2016/5/14/chartex" xmlns:mc="http://schemas.openxmlformats.org/markup-compatibility/2006" xmlns:o="urn:schemas-microsoft-com:office:office" xmlns:r="http://schemas.openxmlformats.org/officeDocument/2006/relationships" xmlns:m="http://schemas.openxmlformats.org/officeDocument/2006/math" xmlns:v="urn:schemas-microsoft-com:vml" xmlns:wp14="http://schemas.microsoft.com/office/word/2010/wordprocessingDrawing" xmlns:wp="http://schemas.openxmlformats.org/drawingml/2006/wordprocessingDrawing" xmlns:w10="urn:schemas-microsoft-com:office:word" xmlns:w="http://schemas.openxmlformats.org/wordprocessingml/2006/main" xmlns:w14="http://schemas.microsoft.com/office/word/2010/wordml" xmlns:w15="http://schemas.microsoft.com/office/word/2012/wordml" xmlns:w16se="http://schemas.microsoft.com/office/word/2015/wordml/symex" xmlns:wpg="http://schemas.microsoft.com/office/word/2010/wordprocessingGroup" xmlns:wpi="http://schemas.microsoft.com/office/word/2010/wordprocessingInk" xmlns:wne="http://schemas.microsoft.com/office/word/2006/wordml" xmlns:wps="http://schemas.microsoft.com/office/word/2010/wordprocessingShape" mc:Ignorable="w14 w15 w16se wp14">
   <w:body>
     <w:p>
       <w:pPr>
@@ -528,15 +528,7 @@
         <w:t xml:space="preserve"> Noise to </w:t>
       </w:r>
       <w:r>
-        <w:t xml:space="preserve">generate a height map, and the engine then loads in this height map through one of two interfaces, a pre-generated </w:t>
-      </w:r>
-      <w:proofErr w:type="gramStart"/>
-      <w:r>
-        <w:t>‘.map</w:t>
-      </w:r>
-      <w:proofErr w:type="gramEnd"/>
-      <w:r>
-        <w:t xml:space="preserve">’ file or a dynamic </w:t>
+        <w:t xml:space="preserve">generate a height map, and the engine then loads in this height map through one of two interfaces, a pre-generated ‘.map’ file or a dynamic </w:t>
       </w:r>
       <w:r>
         <w:t>two-dimensional</w:t>
@@ -545,15 +537,7 @@
         <w:t xml:space="preserve"> array of values. </w:t>
       </w:r>
       <w:r>
-        <w:t xml:space="preserve">The engine is responsible for dictating which vertex of the terrain belongs in which area, it then makes use of HLSL </w:t>
-      </w:r>
-      <w:proofErr w:type="spellStart"/>
-      <w:r>
-        <w:t>shaders</w:t>
-      </w:r>
-      <w:proofErr w:type="spellEnd"/>
-      <w:r>
-        <w:t xml:space="preserve"> to render the appropriate texture to </w:t>
+        <w:t xml:space="preserve">The engine is responsible for dictating which vertex of the terrain belongs in which area, it then makes use of HLSL shaders to render the appropriate texture to </w:t>
       </w:r>
       <w:r>
         <w:t xml:space="preserve">each area of the terrain model. </w:t>
@@ -749,13 +733,8 @@
       <w:pPr>
         <w:pStyle w:val="NoSpacing"/>
       </w:pPr>
-      <w:proofErr w:type="spellStart"/>
-      <w:r>
-        <w:t>AntTweakBar</w:t>
-      </w:r>
-      <w:proofErr w:type="spellEnd"/>
-      <w:r>
-        <w:t xml:space="preserve"> is a third-party library which provides an interface for cont</w:t>
+      <w:r>
+        <w:t>AntTweakBar is a third-party library which provides an interface for cont</w:t>
       </w:r>
       <w:r>
         <w:t xml:space="preserve">rolling things within my engine, while I have set up this library myself, I have not implemented the core mechanics </w:t>
@@ -816,15 +795,7 @@
         <w:t xml:space="preserve"> is a group of tutorials which supplied me with the structure for my Direct X 11 engine, </w:t>
       </w:r>
       <w:r>
-        <w:t xml:space="preserve">while there are similarities between my classes and </w:t>
-      </w:r>
-      <w:proofErr w:type="spellStart"/>
-      <w:r>
-        <w:t>shaders</w:t>
-      </w:r>
-      <w:proofErr w:type="spellEnd"/>
-      <w:r>
-        <w:t xml:space="preserve">, there are also a wide variety of differences. </w:t>
+        <w:t xml:space="preserve">while there are similarities between my classes and shaders, there are also a wide variety of differences. </w:t>
       </w:r>
     </w:p>
     <w:p>
@@ -4228,8 +4199,6 @@
               </w:rPr>
               <w:t>Subsection 2</w:t>
             </w:r>
-            <w:bookmarkStart w:id="4" w:name="_GoBack"/>
-            <w:bookmarkEnd w:id="4"/>
             <w:r>
               <w:rPr>
                 <w:noProof/>
@@ -5755,12 +5724,12 @@
       <w:pPr>
         <w:pStyle w:val="HeadingUnnumbered"/>
       </w:pPr>
-      <w:bookmarkStart w:id="5" w:name="_Toc478214896"/>
+      <w:bookmarkStart w:id="4" w:name="_Toc478214896"/>
       <w:r>
         <w:lastRenderedPageBreak/>
         <w:t>List of Figures</w:t>
       </w:r>
-      <w:bookmarkEnd w:id="5"/>
+      <w:bookmarkEnd w:id="4"/>
     </w:p>
     <w:p>
       <w:pPr>
@@ -5903,54 +5872,54 @@
       <w:pPr>
         <w:pStyle w:val="HeadingUnnumbered"/>
       </w:pPr>
-      <w:bookmarkStart w:id="6" w:name="_Toc478214897"/>
+      <w:bookmarkStart w:id="5" w:name="_Toc478214897"/>
       <w:r>
         <w:lastRenderedPageBreak/>
         <w:t>List of Tables</w:t>
       </w:r>
+      <w:bookmarkEnd w:id="5"/>
+    </w:p>
+    <w:p>
+      <w:pPr>
+        <w:pStyle w:val="CommentsMustbeRemoved"/>
+      </w:pPr>
+      <w:bookmarkStart w:id="6" w:name="OLE_LINK9"/>
+      <w:bookmarkStart w:id="7" w:name="OLE_LINK10"/>
+      <w:r>
+        <w:t>Similarly</w:t>
+      </w:r>
+      <w:r>
+        <w:t>,</w:t>
+      </w:r>
+      <w:r>
+        <w:t xml:space="preserve"> you can automatically generate a list of ‘Tables</w:t>
+      </w:r>
+      <w:r>
+        <w:t>’</w:t>
+      </w:r>
+      <w:r>
+        <w:t>. Select a table, right</w:t>
+      </w:r>
+      <w:r>
+        <w:t>-</w:t>
+      </w:r>
+      <w:r>
+        <w:t>click it and add a caption labe</w:t>
+      </w:r>
+      <w:r>
+        <w:t>l</w:t>
+      </w:r>
+      <w:r>
+        <w:t xml:space="preserve">led ‘Table’ and ‘above selected item’. To update this after revisions, right-click in this table and </w:t>
+      </w:r>
+      <w:r>
+        <w:t>choose Update Field (or use F9) and then choose to update the entire table.</w:t>
+      </w:r>
+      <w:r>
+        <w:t xml:space="preserve"> Delete this paragraph before submission.</w:t>
+      </w:r>
       <w:bookmarkEnd w:id="6"/>
-    </w:p>
-    <w:p>
-      <w:pPr>
-        <w:pStyle w:val="CommentsMustbeRemoved"/>
-      </w:pPr>
-      <w:bookmarkStart w:id="7" w:name="OLE_LINK9"/>
-      <w:bookmarkStart w:id="8" w:name="OLE_LINK10"/>
-      <w:r>
-        <w:t>Similarly</w:t>
-      </w:r>
-      <w:r>
-        <w:t>,</w:t>
-      </w:r>
-      <w:r>
-        <w:t xml:space="preserve"> you can automatically generate a list of ‘Tables</w:t>
-      </w:r>
-      <w:r>
-        <w:t>’</w:t>
-      </w:r>
-      <w:r>
-        <w:t>. Select a table, right</w:t>
-      </w:r>
-      <w:r>
-        <w:t>-</w:t>
-      </w:r>
-      <w:r>
-        <w:t>click it and add a caption labe</w:t>
-      </w:r>
-      <w:r>
-        <w:t>l</w:t>
-      </w:r>
-      <w:r>
-        <w:t xml:space="preserve">led ‘Table’ and ‘above selected item’. To update this after revisions, right-click in this table and </w:t>
-      </w:r>
-      <w:r>
-        <w:t>choose Update Field (or use F9) and then choose to update the entire table.</w:t>
-      </w:r>
-      <w:r>
-        <w:t xml:space="preserve"> Delete this paragraph before submission.</w:t>
-      </w:r>
       <w:bookmarkEnd w:id="7"/>
-      <w:bookmarkEnd w:id="8"/>
     </w:p>
     <w:p>
       <w:pPr>
@@ -6039,75 +6008,75 @@
         <w:lastRenderedPageBreak/>
         <w:fldChar w:fldCharType="end"/>
       </w:r>
-      <w:bookmarkStart w:id="9" w:name="_Toc478214898"/>
+      <w:bookmarkStart w:id="8" w:name="_Toc478214898"/>
       <w:r>
         <w:t>List of Listings</w:t>
       </w:r>
+      <w:bookmarkEnd w:id="8"/>
+    </w:p>
+    <w:p>
+      <w:pPr>
+        <w:pStyle w:val="CommentsMustbeRemoved"/>
+      </w:pPr>
+      <w:r>
+        <w:t>This list only applies to you if you use code snippets in your report. If you don’t have any listings, remove this whole section including the heading ‘List of Listings’.</w:t>
+      </w:r>
+    </w:p>
+    <w:p>
+      <w:pPr>
+        <w:pStyle w:val="CommentsMustbeRemoved"/>
+      </w:pPr>
+      <w:r>
+        <w:t>Y</w:t>
+      </w:r>
+      <w:r>
+        <w:t xml:space="preserve">ou can automatically generate a list of ‘Listings’. </w:t>
+      </w:r>
+      <w:r>
+        <w:t>After formatting your Code, move the curs</w:t>
+      </w:r>
+      <w:r>
+        <w:t>o</w:t>
+      </w:r>
+      <w:r>
+        <w:t>r to the first line below your code block and click ‘References’ -&gt;</w:t>
+      </w:r>
+      <w:r>
+        <w:t xml:space="preserve"> ‘Insert Caption’</w:t>
+      </w:r>
+      <w:r>
+        <w:t xml:space="preserve"> in the ribbon menu</w:t>
+      </w:r>
+      <w:r>
+        <w:t>. Select the label ‘Listing’ or add a new Label called ‘</w:t>
+      </w:r>
+      <w:r>
+        <w:t>Listing’ if it does not yet exist</w:t>
+      </w:r>
+      <w:r>
+        <w:t xml:space="preserve">. To update this after revisions, right-click </w:t>
+      </w:r>
+      <w:r>
+        <w:t>the</w:t>
+      </w:r>
+      <w:r>
+        <w:t xml:space="preserve"> table and </w:t>
+      </w:r>
+      <w:bookmarkStart w:id="9" w:name="OLE_LINK11"/>
+      <w:bookmarkStart w:id="10" w:name="OLE_LINK12"/>
+      <w:bookmarkStart w:id="11" w:name="OLE_LINK13"/>
+      <w:r>
+        <w:t>choose Update Field</w:t>
+      </w:r>
+      <w:r>
+        <w:t xml:space="preserve"> (or use F9) and then choose to update </w:t>
+      </w:r>
+      <w:r>
+        <w:t>the entire table.</w:t>
+      </w:r>
       <w:bookmarkEnd w:id="9"/>
-    </w:p>
-    <w:p>
-      <w:pPr>
-        <w:pStyle w:val="CommentsMustbeRemoved"/>
-      </w:pPr>
-      <w:r>
-        <w:t>This list only applies to you if you use code snippets in your report. If you don’t have any listings, remove this whole section including the heading ‘List of Listings’.</w:t>
-      </w:r>
-    </w:p>
-    <w:p>
-      <w:pPr>
-        <w:pStyle w:val="CommentsMustbeRemoved"/>
-      </w:pPr>
-      <w:r>
-        <w:t>Y</w:t>
-      </w:r>
-      <w:r>
-        <w:t xml:space="preserve">ou can automatically generate a list of ‘Listings’. </w:t>
-      </w:r>
-      <w:r>
-        <w:t>After formatting your Code, move the curs</w:t>
-      </w:r>
-      <w:r>
-        <w:t>o</w:t>
-      </w:r>
-      <w:r>
-        <w:t>r to the first line below your code block and click ‘References’ -&gt;</w:t>
-      </w:r>
-      <w:r>
-        <w:t xml:space="preserve"> ‘Insert Caption’</w:t>
-      </w:r>
-      <w:r>
-        <w:t xml:space="preserve"> in the ribbon menu</w:t>
-      </w:r>
-      <w:r>
-        <w:t>. Select the label ‘Listing’ or add a new Label called ‘</w:t>
-      </w:r>
-      <w:r>
-        <w:t>Listing’ if it does not yet exist</w:t>
-      </w:r>
-      <w:r>
-        <w:t xml:space="preserve">. To update this after revisions, right-click </w:t>
-      </w:r>
-      <w:r>
-        <w:t>the</w:t>
-      </w:r>
-      <w:r>
-        <w:t xml:space="preserve"> table and </w:t>
-      </w:r>
-      <w:bookmarkStart w:id="10" w:name="OLE_LINK11"/>
-      <w:bookmarkStart w:id="11" w:name="OLE_LINK12"/>
-      <w:bookmarkStart w:id="12" w:name="OLE_LINK13"/>
-      <w:r>
-        <w:t>choose Update Field</w:t>
-      </w:r>
-      <w:r>
-        <w:t xml:space="preserve"> (or use F9) and then choose to update </w:t>
-      </w:r>
-      <w:r>
-        <w:t>the entire table.</w:t>
-      </w:r>
       <w:bookmarkEnd w:id="10"/>
       <w:bookmarkEnd w:id="11"/>
-      <w:bookmarkEnd w:id="12"/>
       <w:r>
         <w:t xml:space="preserve"> Delete this paragraph before submission.</w:t>
       </w:r>
@@ -6212,7 +6181,7 @@
       <w:pPr>
         <w:pStyle w:val="Heading1"/>
       </w:pPr>
-      <w:bookmarkStart w:id="13" w:name="_Toc478214899"/>
+      <w:bookmarkStart w:id="12" w:name="_Toc478214899"/>
       <w:r>
         <w:lastRenderedPageBreak/>
         <w:t>Introductio</w:t>
@@ -6220,7 +6189,7 @@
       <w:r>
         <w:t>n</w:t>
       </w:r>
-      <w:bookmarkEnd w:id="13"/>
+      <w:bookmarkEnd w:id="12"/>
     </w:p>
     <w:p>
       <w:pPr>
@@ -6485,27 +6454,131 @@
       <w:pPr>
         <w:pStyle w:val="Heading2"/>
       </w:pPr>
-      <w:bookmarkStart w:id="14" w:name="_Toc478214900"/>
+      <w:bookmarkStart w:id="13" w:name="_Toc478214900"/>
       <w:r>
         <w:t>Background and Context</w:t>
       </w:r>
+      <w:bookmarkEnd w:id="13"/>
+    </w:p>
+    <w:p>
+      <w:r>
+        <w:t>Procedural Generation of terrain has been a topic rising in popularity over recent years, especially with the release of No Man’</w:t>
+      </w:r>
+      <w:r>
+        <w:t>s Sky which presented a game in which every entity including the level was procedurally generated.</w:t>
+      </w:r>
+      <w:r>
+        <w:t xml:space="preserve"> Artist Away presented a similar idea, to generate a game for a level without the requirement for an artist, a programmer should be able to instruct the program to design a level and it would be</w:t>
+      </w:r>
+      <w:r>
+        <w:t xml:space="preserve"> carried out by the game engine.</w:t>
+      </w:r>
+      <w:r>
+        <w:t xml:space="preserve"> </w:t>
+      </w:r>
+    </w:p>
+    <w:p>
+      <w:pPr>
+        <w:pStyle w:val="CommentsMustbeRemoved"/>
+      </w:pPr>
+      <w:r>
+        <w:t>Give the background to your project and context of what you have done. Sections are entered using the ‘Heading 2’ paragraph style</w:t>
+      </w:r>
+      <w:r>
+        <w:t>.</w:t>
+      </w:r>
+    </w:p>
+    <w:p>
+      <w:pPr>
+        <w:pStyle w:val="Heading2"/>
+      </w:pPr>
+      <w:bookmarkStart w:id="14" w:name="_Ref475680291"/>
+      <w:bookmarkStart w:id="15" w:name="_Toc478214901"/>
+      <w:r>
+        <w:t>Scope and Objectives</w:t>
+      </w:r>
       <w:bookmarkEnd w:id="14"/>
-    </w:p>
-    <w:p>
-      <w:r>
-        <w:t>Procedural Generation of terrain has been a topic rising in popularity over recent years, especially with the release of No Man’</w:t>
-      </w:r>
-      <w:r>
-        <w:t>s Sky which presented a game in which every entity including the level was procedurally generated.</w:t>
-      </w:r>
-      <w:r>
-        <w:t xml:space="preserve"> Artist Away presented a similar idea, to generate a game for a level without the requirement for an artist, a programmer should be able to instruct the program to design a level and it would be</w:t>
-      </w:r>
-      <w:r>
-        <w:t xml:space="preserve"> carried out by the game engine.</w:t>
-      </w:r>
-      <w:r>
-        <w:t xml:space="preserve"> </w:t>
+      <w:bookmarkEnd w:id="15"/>
+    </w:p>
+    <w:p>
+      <w:r>
+        <w:t>Artist Away c</w:t>
+      </w:r>
+      <w:r>
+        <w:t xml:space="preserve">onsists of two core components. The first </w:t>
+      </w:r>
+      <w:r>
+        <w:t>component</w:t>
+      </w:r>
+      <w:r>
+        <w:t xml:space="preserve"> is procedural generation, it </w:t>
+      </w:r>
+      <w:r>
+        <w:t>covers</w:t>
+      </w:r>
+      <w:r>
+        <w:t xml:space="preserve"> generating height maps through </w:t>
+      </w:r>
+      <w:r>
+        <w:t>Simplex</w:t>
+      </w:r>
+      <w:r>
+        <w:t xml:space="preserve"> Noise. The second </w:t>
+      </w:r>
+      <w:r>
+        <w:t>component</w:t>
+      </w:r>
+      <w:r>
+        <w:t xml:space="preserve"> is </w:t>
+      </w:r>
+      <w:r>
+        <w:t xml:space="preserve">Prio Engine, a Direct X 11 engine which </w:t>
+      </w:r>
+      <w:r>
+        <w:t xml:space="preserve">is responsible for loading, controlling and rendering models, accepting height </w:t>
+      </w:r>
+      <w:r>
+        <w:t>maps,</w:t>
+      </w:r>
+      <w:r>
+        <w:t xml:space="preserve"> plotting terrains from height maps</w:t>
+      </w:r>
+      <w:r>
+        <w:t xml:space="preserve">, </w:t>
+      </w:r>
+      <w:r>
+        <w:t xml:space="preserve">dividing terrain into areas, </w:t>
+      </w:r>
+      <w:r>
+        <w:t>creating</w:t>
+      </w:r>
+      <w:r>
+        <w:t xml:space="preserve"> terrain entities in relevant areas</w:t>
+      </w:r>
+      <w:r>
+        <w:t>, drawing bodies of water which are attached to terrai</w:t>
+      </w:r>
+      <w:r>
+        <w:t xml:space="preserve">n, camera control and accepting user input. </w:t>
+      </w:r>
+      <w:r>
+        <w:t xml:space="preserve">Prio Engine is to be kept separate from </w:t>
+      </w:r>
+      <w:r>
+        <w:lastRenderedPageBreak/>
+        <w:t xml:space="preserve">certain elements of Artist Away, this is so that Prio Engine can be used in future projects. For this purpose, I have chosen to use Prio Engine as a static library within Artist Away for my project. </w:t>
+      </w:r>
+      <w:r>
+        <w:t>Time providing, a final aim of the project is to have every entity in it procedurally generated (</w:t>
+      </w:r>
+      <w:r>
+        <w:t>except for</w:t>
+      </w:r>
+      <w:r>
+        <w:t xml:space="preserve"> the body of water). This would </w:t>
+      </w:r>
+      <w:r>
+        <w:t>prove my original thesis that we in fact do not need an artist to be involved in the process of building a game.</w:t>
       </w:r>
     </w:p>
     <w:p>
@@ -6513,254 +6586,92 @@
         <w:pStyle w:val="CommentsMustbeRemoved"/>
       </w:pPr>
       <w:r>
-        <w:t>Give the background to your project and context of what you have done. Sections are entered using the ‘Heading 2’ paragraph style</w:t>
-      </w:r>
-      <w:r>
-        <w:t>.</w:t>
+        <w:t>Define the scope and objectives of your project.</w:t>
       </w:r>
     </w:p>
     <w:p>
       <w:pPr>
         <w:pStyle w:val="Heading2"/>
       </w:pPr>
-      <w:bookmarkStart w:id="15" w:name="_Ref475680291"/>
-      <w:bookmarkStart w:id="16" w:name="_Toc478214901"/>
-      <w:r>
-        <w:t>Scope and Objectives</w:t>
-      </w:r>
-      <w:bookmarkEnd w:id="15"/>
+      <w:bookmarkStart w:id="16" w:name="_Toc536543209"/>
+      <w:bookmarkStart w:id="17" w:name="_Toc536543438"/>
+      <w:bookmarkStart w:id="18" w:name="_Toc15893764"/>
+      <w:bookmarkStart w:id="19" w:name="_Toc340849793"/>
+      <w:bookmarkStart w:id="20" w:name="_Toc478214902"/>
+      <w:r>
+        <w:t>Achievements</w:t>
+      </w:r>
       <w:bookmarkEnd w:id="16"/>
-    </w:p>
-    <w:p>
-      <w:r>
-        <w:t>Artist Away c</w:t>
-      </w:r>
-      <w:r>
-        <w:t xml:space="preserve">onsists of two core components. The first </w:t>
-      </w:r>
-      <w:r>
-        <w:t>component</w:t>
-      </w:r>
-      <w:r>
-        <w:t xml:space="preserve"> is procedural </w:t>
-      </w:r>
-      <w:proofErr w:type="gramStart"/>
-      <w:r>
-        <w:t>generation,</w:t>
-      </w:r>
-      <w:proofErr w:type="gramEnd"/>
-      <w:r>
-        <w:t xml:space="preserve"> it </w:t>
-      </w:r>
-      <w:r>
-        <w:t>covers</w:t>
-      </w:r>
-      <w:r>
-        <w:t xml:space="preserve"> generating height maps through </w:t>
-      </w:r>
-      <w:r>
-        <w:t>Simplex</w:t>
-      </w:r>
-      <w:r>
-        <w:t xml:space="preserve"> Noise. The second </w:t>
-      </w:r>
-      <w:r>
-        <w:t>component</w:t>
-      </w:r>
-      <w:r>
-        <w:t xml:space="preserve"> is </w:t>
-      </w:r>
-      <w:proofErr w:type="spellStart"/>
-      <w:r>
-        <w:t>Prio</w:t>
-      </w:r>
-      <w:proofErr w:type="spellEnd"/>
-      <w:r>
-        <w:t xml:space="preserve"> Engine, a Direct X 11 engine which </w:t>
-      </w:r>
-      <w:r>
-        <w:t xml:space="preserve">is responsible for loading, controlling and rendering models, accepting height </w:t>
-      </w:r>
-      <w:r>
-        <w:t>maps,</w:t>
-      </w:r>
-      <w:r>
-        <w:t xml:space="preserve"> plotting terrains from height maps</w:t>
-      </w:r>
-      <w:r>
-        <w:t xml:space="preserve">, </w:t>
-      </w:r>
-      <w:r>
-        <w:t xml:space="preserve">dividing terrain into areas, </w:t>
-      </w:r>
-      <w:r>
-        <w:t>creating</w:t>
-      </w:r>
-      <w:r>
-        <w:t xml:space="preserve"> terrain entities in relevant areas</w:t>
-      </w:r>
-      <w:r>
-        <w:t>, drawing bodies of water which are attached to terrai</w:t>
-      </w:r>
-      <w:r>
-        <w:t xml:space="preserve">n, camera control and accepting user input. </w:t>
-      </w:r>
-      <w:proofErr w:type="spellStart"/>
-      <w:r>
-        <w:t>Prio</w:t>
-      </w:r>
-      <w:proofErr w:type="spellEnd"/>
-      <w:r>
-        <w:t xml:space="preserve"> Engine is to be kept separate from </w:t>
-      </w:r>
-      <w:r>
-        <w:lastRenderedPageBreak/>
-        <w:t xml:space="preserve">certain elements of Artist Away, this is so that </w:t>
-      </w:r>
-      <w:proofErr w:type="spellStart"/>
-      <w:r>
-        <w:t>Prio</w:t>
-      </w:r>
-      <w:proofErr w:type="spellEnd"/>
-      <w:r>
-        <w:t xml:space="preserve"> Engine can be used in future projects. For this purpose, I have chosen to use </w:t>
-      </w:r>
-      <w:proofErr w:type="spellStart"/>
-      <w:r>
-        <w:t>Prio</w:t>
-      </w:r>
-      <w:proofErr w:type="spellEnd"/>
-      <w:r>
-        <w:t xml:space="preserve"> Engine as a static library within Artist Away for my project. </w:t>
-      </w:r>
-      <w:r>
-        <w:t>Time providing, a final aim of the project is to have every entity in it procedurally generated (</w:t>
-      </w:r>
-      <w:r>
-        <w:t>except for</w:t>
-      </w:r>
-      <w:r>
-        <w:t xml:space="preserve"> the body of water). This would </w:t>
-      </w:r>
-      <w:r>
-        <w:t>prove my original thesis that we in fact do not need an artist to be involved in the process of building a game.</w:t>
-      </w:r>
-    </w:p>
-    <w:p>
-      <w:pPr>
-        <w:pStyle w:val="CommentsMustbeRemoved"/>
-      </w:pPr>
-      <w:r>
-        <w:t>Define the scope and objectives of your project.</w:t>
-      </w:r>
-    </w:p>
-    <w:p>
-      <w:pPr>
-        <w:pStyle w:val="Heading2"/>
-      </w:pPr>
-      <w:bookmarkStart w:id="17" w:name="_Toc536543209"/>
-      <w:bookmarkStart w:id="18" w:name="_Toc536543438"/>
-      <w:bookmarkStart w:id="19" w:name="_Toc15893764"/>
-      <w:bookmarkStart w:id="20" w:name="_Toc340849793"/>
-      <w:bookmarkStart w:id="21" w:name="_Toc478214902"/>
-      <w:r>
-        <w:t>Achievements</w:t>
-      </w:r>
       <w:bookmarkEnd w:id="17"/>
       <w:bookmarkEnd w:id="18"/>
       <w:bookmarkEnd w:id="19"/>
       <w:bookmarkEnd w:id="20"/>
+    </w:p>
+    <w:p>
+      <w:r>
+        <w:t>I have successfully created a Direct X 11 Engine, which can be exported as a static library, and from the static library can be used to load, control and manipulate models. The engine can also accept height maps in one of two forms, a two-dimensional array, or a text file (exported from the Artist Away project) and from these height maps, procedurally gen</w:t>
+      </w:r>
+      <w:r>
+        <w:t>erate terrain. The terrain is successfully</w:t>
+      </w:r>
+      <w:r>
+        <w:t xml:space="preserve"> textured using different textures per area, and a smooth blend is used between each of the textures.  </w:t>
+      </w:r>
+      <w:r>
+        <w:t>The engine defines a body of water</w:t>
+      </w:r>
+      <w:r>
+        <w:t>, and successfully refracts the terrain tiling beneath</w:t>
+      </w:r>
+      <w:r>
+        <w:t xml:space="preserve"> the water.</w:t>
+      </w:r>
+    </w:p>
+    <w:p>
+      <w:r>
+        <w:t xml:space="preserve">I have also created a C++ program called Artist Away which uses Prio Engine as a static library, and can interface successfully with the engine to draw terrains, and supply the engine with height maps which are generated through </w:t>
+      </w:r>
+      <w:r>
+        <w:t>Simplex</w:t>
+      </w:r>
+      <w:r>
+        <w:t xml:space="preserve"> Noise.</w:t>
+      </w:r>
+      <w:r>
+        <w:t xml:space="preserve"> Artist Away can also export ‘.map’ files which can be loaded using Prio Engine, as well as 2 dimensional arrays.</w:t>
+      </w:r>
+      <w:r>
+        <w:t xml:space="preserve"> </w:t>
+      </w:r>
+    </w:p>
+    <w:p>
+      <w:pPr>
+        <w:pStyle w:val="CommentsMustbeRemoved"/>
+      </w:pPr>
+      <w:r>
+        <w:t>Summarise what you have achieved.</w:t>
+      </w:r>
+    </w:p>
+    <w:p>
+      <w:pPr>
+        <w:pStyle w:val="Heading2"/>
+      </w:pPr>
+      <w:bookmarkStart w:id="21" w:name="_Toc536543210"/>
+      <w:bookmarkStart w:id="22" w:name="_Toc536543439"/>
+      <w:bookmarkStart w:id="23" w:name="_Toc15893765"/>
+      <w:bookmarkStart w:id="24" w:name="_Toc340849794"/>
+      <w:bookmarkStart w:id="25" w:name="_Toc478214903"/>
+      <w:r>
+        <w:t xml:space="preserve">Overview of </w:t>
+      </w:r>
       <w:bookmarkEnd w:id="21"/>
-    </w:p>
-    <w:p>
-      <w:r>
-        <w:t>I have successfully created a Direct X 11 Engine, which can be exported as a static library, and from the static library can be used to load, control and manipulate models. The engine can also accept height maps in one of two forms, a two-dimensional array, or a text file (exported from the Artist Away project) and from these height maps, procedurally gen</w:t>
-      </w:r>
-      <w:r>
-        <w:t>erate terrain. The terrain is successfully</w:t>
-      </w:r>
-      <w:r>
-        <w:t xml:space="preserve"> textured using different textures per area, and a smooth blend is used between each of the textures.  </w:t>
-      </w:r>
-      <w:r>
-        <w:t>The engine defines a body of water</w:t>
-      </w:r>
-      <w:r>
-        <w:t>, and successfully refracts the terrain tiling beneath</w:t>
-      </w:r>
-      <w:r>
-        <w:t xml:space="preserve"> the water.</w:t>
-      </w:r>
-    </w:p>
-    <w:p>
-      <w:r>
-        <w:t xml:space="preserve">I have also created a C++ program called Artist Away which uses </w:t>
-      </w:r>
-      <w:proofErr w:type="spellStart"/>
-      <w:r>
-        <w:t>Prio</w:t>
-      </w:r>
-      <w:proofErr w:type="spellEnd"/>
-      <w:r>
-        <w:t xml:space="preserve"> Engine as a static library, and can interface successfully with the engine to draw terrains, and supply the engine with height maps which are generated through </w:t>
-      </w:r>
-      <w:r>
-        <w:t>Simplex</w:t>
-      </w:r>
-      <w:r>
-        <w:t xml:space="preserve"> Noise.</w:t>
-      </w:r>
-      <w:r>
-        <w:t xml:space="preserve"> Artist Away can also export </w:t>
-      </w:r>
-      <w:proofErr w:type="gramStart"/>
-      <w:r>
-        <w:t>‘.map</w:t>
-      </w:r>
-      <w:proofErr w:type="gramEnd"/>
-      <w:r>
-        <w:t xml:space="preserve">’ files which can be loaded using </w:t>
-      </w:r>
-      <w:proofErr w:type="spellStart"/>
-      <w:r>
-        <w:t>Prio</w:t>
-      </w:r>
-      <w:proofErr w:type="spellEnd"/>
-      <w:r>
-        <w:t xml:space="preserve"> Engine, as well as 2 dimensional arrays.</w:t>
-      </w:r>
-      <w:r>
-        <w:t xml:space="preserve"> </w:t>
-      </w:r>
-    </w:p>
-    <w:p>
-      <w:pPr>
-        <w:pStyle w:val="CommentsMustbeRemoved"/>
-      </w:pPr>
-      <w:r>
-        <w:t>Summarise what you have achieved.</w:t>
-      </w:r>
-    </w:p>
-    <w:p>
-      <w:pPr>
-        <w:pStyle w:val="Heading2"/>
-      </w:pPr>
-      <w:bookmarkStart w:id="22" w:name="_Toc536543210"/>
-      <w:bookmarkStart w:id="23" w:name="_Toc536543439"/>
-      <w:bookmarkStart w:id="24" w:name="_Toc15893765"/>
-      <w:bookmarkStart w:id="25" w:name="_Toc340849794"/>
-      <w:bookmarkStart w:id="26" w:name="_Toc478214903"/>
-      <w:r>
-        <w:t xml:space="preserve">Overview of </w:t>
-      </w:r>
       <w:bookmarkEnd w:id="22"/>
       <w:bookmarkEnd w:id="23"/>
+      <w:r>
+        <w:t>Report</w:t>
+      </w:r>
       <w:bookmarkEnd w:id="24"/>
-      <w:r>
-        <w:t>Report</w:t>
-      </w:r>
       <w:bookmarkEnd w:id="25"/>
-      <w:bookmarkEnd w:id="26"/>
     </w:p>
     <w:p>
       <w:pPr>
@@ -6782,22 +6693,22 @@
       <w:pPr>
         <w:pStyle w:val="Heading1"/>
       </w:pPr>
-      <w:bookmarkStart w:id="27" w:name="_Toc478214904"/>
+      <w:bookmarkStart w:id="26" w:name="_Toc478214904"/>
       <w:r>
         <w:lastRenderedPageBreak/>
         <w:t>Literature Review</w:t>
       </w:r>
+      <w:bookmarkEnd w:id="26"/>
+    </w:p>
+    <w:p>
+      <w:pPr>
+        <w:pStyle w:val="Heading2"/>
+      </w:pPr>
+      <w:bookmarkStart w:id="27" w:name="_Toc478214905"/>
+      <w:r>
+        <w:t>Introduction</w:t>
+      </w:r>
       <w:bookmarkEnd w:id="27"/>
-    </w:p>
-    <w:p>
-      <w:pPr>
-        <w:pStyle w:val="Heading2"/>
-      </w:pPr>
-      <w:bookmarkStart w:id="28" w:name="_Toc478214905"/>
-      <w:r>
-        <w:t>Introduction</w:t>
-      </w:r>
-      <w:bookmarkEnd w:id="28"/>
     </w:p>
     <w:p>
       <w:pPr>
@@ -6822,6 +6733,7 @@
           <w:id w:val="-1623758293"/>
           <w:citation/>
         </w:sdtPr>
+        <w:sdtEndPr/>
         <w:sdtContent>
           <w:r>
             <w:fldChar w:fldCharType="begin"/>
@@ -6851,96 +6763,96 @@
       <w:pPr>
         <w:pStyle w:val="Heading2"/>
       </w:pPr>
-      <w:bookmarkStart w:id="29" w:name="_Toc340849797"/>
-      <w:bookmarkStart w:id="30" w:name="_Toc478214906"/>
+      <w:bookmarkStart w:id="28" w:name="_Toc340849797"/>
+      <w:bookmarkStart w:id="29" w:name="_Toc478214906"/>
       <w:r>
         <w:t>Section Heading</w:t>
       </w:r>
+      <w:bookmarkEnd w:id="28"/>
       <w:bookmarkEnd w:id="29"/>
+    </w:p>
+    <w:p>
+      <w:pPr>
+        <w:pStyle w:val="Heading3"/>
+      </w:pPr>
+      <w:bookmarkStart w:id="30" w:name="_Toc340849798"/>
+      <w:bookmarkStart w:id="31" w:name="_Toc478214907"/>
+      <w:r>
+        <w:t>First Subsection</w:t>
+      </w:r>
       <w:bookmarkEnd w:id="30"/>
+      <w:bookmarkEnd w:id="31"/>
+    </w:p>
+    <w:p>
+      <w:pPr>
+        <w:pStyle w:val="CommentsMustbeRemoved"/>
+      </w:pPr>
+      <w:r>
+        <w:t xml:space="preserve">If necessary, also use subsections. Subsections are entered using the </w:t>
+      </w:r>
+      <w:r>
+        <w:t>‘</w:t>
+      </w:r>
+      <w:r>
+        <w:t>Heading 3</w:t>
+      </w:r>
+      <w:r>
+        <w:t>’</w:t>
+      </w:r>
+      <w:r>
+        <w:t xml:space="preserve"> paragraph style (all these heading styles are self-numbering).</w:t>
+      </w:r>
+    </w:p>
+    <w:p>
+      <w:pPr>
+        <w:pStyle w:val="CommentsMustbeRemoved"/>
+      </w:pPr>
+      <w:r>
+        <w:t>‘Heading 4’ and ‘Heading 5’ are also styled but it is not recommended to use more than four levels of nesting. Bear in mind that the Table of Contents only contains the ‘Heading 1’ to ‘Heading 3’ styles and ‘Heading (Unnumbered)’.</w:t>
+      </w:r>
+    </w:p>
+    <w:p>
+      <w:pPr>
+        <w:pStyle w:val="CommentsMustbeRemoved"/>
+      </w:pPr>
+      <w:r>
+        <w:t>As a continuation of what is explained on the previous page: Avoid writing text between a parent heading and its first sub-heading.</w:t>
+      </w:r>
+      <w:r>
+        <w:t xml:space="preserve"> As you can see, there is no text between ‘Section Heading’ (‘Heading 2’) and ‘First Subsection’ (‘Heading 3’).</w:t>
+      </w:r>
     </w:p>
     <w:p>
       <w:pPr>
         <w:pStyle w:val="Heading3"/>
       </w:pPr>
-      <w:bookmarkStart w:id="31" w:name="_Toc340849798"/>
-      <w:bookmarkStart w:id="32" w:name="_Toc478214907"/>
-      <w:r>
-        <w:t>First Subsection</w:t>
-      </w:r>
-      <w:bookmarkEnd w:id="31"/>
+      <w:bookmarkStart w:id="32" w:name="_Toc340849799"/>
+      <w:bookmarkStart w:id="33" w:name="_Toc478214908"/>
+      <w:r>
+        <w:t>Second Subsection</w:t>
+      </w:r>
       <w:bookmarkEnd w:id="32"/>
+      <w:bookmarkEnd w:id="33"/>
     </w:p>
     <w:p>
       <w:pPr>
         <w:pStyle w:val="CommentsMustbeRemoved"/>
       </w:pPr>
       <w:r>
-        <w:t xml:space="preserve">If necessary, also use subsections. Subsections are entered using the </w:t>
-      </w:r>
-      <w:r>
-        <w:t>‘</w:t>
-      </w:r>
-      <w:r>
-        <w:t>Heading 3</w:t>
-      </w:r>
-      <w:r>
-        <w:t>’</w:t>
-      </w:r>
-      <w:r>
-        <w:t xml:space="preserve"> paragraph style (all these heading styles are self-numbering).</w:t>
-      </w:r>
-    </w:p>
-    <w:p>
-      <w:pPr>
-        <w:pStyle w:val="CommentsMustbeRemoved"/>
-      </w:pPr>
-      <w:r>
-        <w:t>‘Heading 4’ and ‘Heading 5’ are also styled but it is not recommended to use more than four levels of nesting. Bear in mind that the Table of Contents only contains the ‘Heading 1’ to ‘Heading 3’ styles and ‘Heading (Unnumbered)’.</w:t>
-      </w:r>
-    </w:p>
-    <w:p>
-      <w:pPr>
-        <w:pStyle w:val="CommentsMustbeRemoved"/>
-      </w:pPr>
-      <w:r>
-        <w:t>As a continuation of what is explained on the previous page: Avoid writing text between a parent heading and its first sub-heading.</w:t>
-      </w:r>
-      <w:r>
-        <w:t xml:space="preserve"> As you can see, there is no text between ‘Section Heading’ (‘Heading 2’) and ‘First Subsection’ (‘Heading 3’).</w:t>
-      </w:r>
-    </w:p>
-    <w:p>
-      <w:pPr>
-        <w:pStyle w:val="Heading3"/>
-      </w:pPr>
-      <w:bookmarkStart w:id="33" w:name="_Toc340849799"/>
-      <w:bookmarkStart w:id="34" w:name="_Toc478214908"/>
-      <w:r>
-        <w:t>Second Subsection</w:t>
-      </w:r>
-      <w:bookmarkEnd w:id="33"/>
+        <w:t>And, as required, more subsections.</w:t>
+      </w:r>
+    </w:p>
+    <w:p>
+      <w:pPr>
+        <w:pStyle w:val="Heading2"/>
+      </w:pPr>
+      <w:bookmarkStart w:id="34" w:name="_Toc340849800"/>
+      <w:bookmarkStart w:id="35" w:name="_Toc478214909"/>
+      <w:r>
+        <w:t>Summary</w:t>
+      </w:r>
       <w:bookmarkEnd w:id="34"/>
-    </w:p>
-    <w:p>
-      <w:pPr>
-        <w:pStyle w:val="CommentsMustbeRemoved"/>
-      </w:pPr>
-      <w:r>
-        <w:t>And, as required, more subsections.</w:t>
-      </w:r>
-    </w:p>
-    <w:p>
-      <w:pPr>
-        <w:pStyle w:val="Heading2"/>
-      </w:pPr>
-      <w:bookmarkStart w:id="35" w:name="_Toc340849800"/>
-      <w:bookmarkStart w:id="36" w:name="_Toc478214909"/>
-      <w:r>
-        <w:t>Summary</w:t>
-      </w:r>
       <w:bookmarkEnd w:id="35"/>
-      <w:bookmarkEnd w:id="36"/>
     </w:p>
     <w:p>
       <w:pPr>
@@ -6957,8 +6869,8 @@
           <w:snapToGrid w:val="0"/>
         </w:rPr>
       </w:pPr>
-      <w:bookmarkStart w:id="37" w:name="_Toc340849801"/>
-      <w:bookmarkStart w:id="38" w:name="_Toc478214910"/>
+      <w:bookmarkStart w:id="36" w:name="_Toc340849801"/>
+      <w:bookmarkStart w:id="37" w:name="_Toc478214910"/>
       <w:r>
         <w:rPr>
           <w:snapToGrid w:val="0"/>
@@ -6966,55 +6878,55 @@
         <w:lastRenderedPageBreak/>
         <w:t>Project Planning</w:t>
       </w:r>
+      <w:bookmarkEnd w:id="36"/>
       <w:bookmarkEnd w:id="37"/>
+    </w:p>
+    <w:p>
+      <w:pPr>
+        <w:pStyle w:val="Heading2"/>
+      </w:pPr>
+      <w:bookmarkStart w:id="38" w:name="_Toc340849802"/>
+      <w:bookmarkStart w:id="39" w:name="_Toc478214911"/>
+      <w:r>
+        <w:t>Introduction</w:t>
+      </w:r>
       <w:bookmarkEnd w:id="38"/>
+      <w:bookmarkEnd w:id="39"/>
+    </w:p>
+    <w:p>
+      <w:r>
+        <w:t xml:space="preserve">Writing a game engine is no small task, it requires a large amount of planning. Writing an engine which is to be flexible enough to be used by other </w:t>
+      </w:r>
+      <w:r>
+        <w:t xml:space="preserve">applications in future complicates matters further. By planning the structure of how applications will interface with an engine, we can reduce </w:t>
+      </w:r>
+      <w:r>
+        <w:t xml:space="preserve">unforeseen </w:t>
+      </w:r>
+      <w:r>
+        <w:t xml:space="preserve">errors </w:t>
+      </w:r>
+      <w:r>
+        <w:t xml:space="preserve">encountered when using the engine over a variety of applications. It also allows us to plan how </w:t>
+      </w:r>
+      <w:r>
+        <w:t>the engine can be updated in future, as we know what can change and in what way the methods of the engine can change, if we are aware with how other applications will interact with the engine.</w:t>
+      </w:r>
+      <w:bookmarkStart w:id="40" w:name="_Toc536543214"/>
+      <w:bookmarkStart w:id="41" w:name="_Toc536543443"/>
+      <w:bookmarkStart w:id="42" w:name="_Toc15893769"/>
     </w:p>
     <w:p>
       <w:pPr>
         <w:pStyle w:val="Heading2"/>
       </w:pPr>
-      <w:bookmarkStart w:id="39" w:name="_Toc340849802"/>
-      <w:bookmarkStart w:id="40" w:name="_Toc478214911"/>
-      <w:r>
-        <w:t>Introduction</w:t>
-      </w:r>
-      <w:bookmarkEnd w:id="39"/>
-      <w:bookmarkEnd w:id="40"/>
-    </w:p>
-    <w:p>
-      <w:r>
-        <w:t xml:space="preserve">Writing a game engine is no small task, it requires a large amount of planning. Writing an engine which is to be flexible enough to be used by other </w:t>
-      </w:r>
-      <w:r>
-        <w:t xml:space="preserve">applications in future complicates matters further. By planning the structure of how applications will interface with an engine, we can reduce </w:t>
-      </w:r>
-      <w:r>
-        <w:t xml:space="preserve">unforeseen </w:t>
-      </w:r>
-      <w:r>
-        <w:t xml:space="preserve">errors </w:t>
-      </w:r>
-      <w:r>
-        <w:t xml:space="preserve">encountered when using the engine over a variety of applications. It also allows us to plan how </w:t>
-      </w:r>
-      <w:r>
-        <w:t>the engine can be updated in future, as we know what can change and in what way the methods of the engine can change, if we are aware with how other applications will interact with the engine.</w:t>
-      </w:r>
-      <w:bookmarkStart w:id="41" w:name="_Toc536543214"/>
-      <w:bookmarkStart w:id="42" w:name="_Toc536543443"/>
-      <w:bookmarkStart w:id="43" w:name="_Toc15893769"/>
-    </w:p>
-    <w:p>
-      <w:pPr>
-        <w:pStyle w:val="Heading2"/>
-      </w:pPr>
-      <w:bookmarkStart w:id="44" w:name="_Toc340849803"/>
-      <w:bookmarkStart w:id="45" w:name="_Toc478214912"/>
+      <w:bookmarkStart w:id="43" w:name="_Toc340849803"/>
+      <w:bookmarkStart w:id="44" w:name="_Toc478214912"/>
       <w:r>
         <w:t>Methodology</w:t>
       </w:r>
+      <w:bookmarkEnd w:id="43"/>
       <w:bookmarkEnd w:id="44"/>
-      <w:bookmarkEnd w:id="45"/>
     </w:p>
     <w:p>
       <w:r>
@@ -7033,19 +6945,11 @@
         <w:t>for</w:t>
       </w:r>
       <w:r>
+        <w:t xml:space="preserve"> Prio Engine</w:t>
+      </w:r>
+      <w:r>
         <w:t xml:space="preserve"> </w:t>
       </w:r>
-      <w:proofErr w:type="spellStart"/>
-      <w:r>
-        <w:t>Prio</w:t>
-      </w:r>
-      <w:proofErr w:type="spellEnd"/>
-      <w:r>
-        <w:t xml:space="preserve"> Engine</w:t>
-      </w:r>
-      <w:r>
-        <w:t xml:space="preserve"> </w:t>
-      </w:r>
       <w:r>
         <w:t>since</w:t>
       </w:r>
@@ -7053,15 +6957,7 @@
         <w:t xml:space="preserve"> the overall project in fact consists of two separate sub projects. By adopting an agile development </w:t>
       </w:r>
       <w:r>
-        <w:t xml:space="preserve">lifecycle, </w:t>
-      </w:r>
-      <w:proofErr w:type="spellStart"/>
-      <w:r>
-        <w:t>Prio</w:t>
-      </w:r>
-      <w:proofErr w:type="spellEnd"/>
-      <w:r>
-        <w:t xml:space="preserve"> Engine </w:t>
+        <w:t xml:space="preserve">lifecycle, Prio Engine </w:t>
       </w:r>
       <w:r>
         <w:t>can</w:t>
@@ -7071,13 +6967,8 @@
       </w:r>
     </w:p>
     <w:p>
-      <w:proofErr w:type="spellStart"/>
-      <w:r>
-        <w:t>Prio</w:t>
-      </w:r>
-      <w:proofErr w:type="spellEnd"/>
-      <w:r>
-        <w:t xml:space="preserve"> Engine </w:t>
+      <w:r>
+        <w:t xml:space="preserve">Prio Engine </w:t>
       </w:r>
       <w:r>
         <w:t>consists of many components, and as such both the design and development are required to be as flexible as possible.</w:t>
@@ -7099,6 +6990,7 @@
           <w:id w:val="-1568101509"/>
           <w:citation/>
         </w:sdtPr>
+        <w:sdtEndPr/>
         <w:sdtContent>
           <w:r>
             <w:fldChar w:fldCharType="begin"/>
@@ -7121,15 +7013,7 @@
         </w:sdtContent>
       </w:sdt>
       <w:r>
-        <w:t xml:space="preserve">. Developing </w:t>
-      </w:r>
-      <w:proofErr w:type="spellStart"/>
-      <w:r>
-        <w:t>Prio</w:t>
-      </w:r>
-      <w:proofErr w:type="spellEnd"/>
-      <w:r>
-        <w:t xml:space="preserve"> Engine in an agile format enables the developers to support a wide range of unknown applications</w:t>
+        <w:t>. Developing Prio Engine in an agile format enables the developers to support a wide range of unknown applications</w:t>
       </w:r>
       <w:r>
         <w:t xml:space="preserve"> in future</w:t>
@@ -7138,15 +7022,7 @@
         <w:t>.</w:t>
       </w:r>
       <w:r>
-        <w:t xml:space="preserve"> However, development of </w:t>
-      </w:r>
-      <w:proofErr w:type="spellStart"/>
-      <w:r>
-        <w:t>Prio</w:t>
-      </w:r>
-      <w:proofErr w:type="spellEnd"/>
-      <w:r>
-        <w:t xml:space="preserve"> Engine could not be completely agile, as there </w:t>
+        <w:t xml:space="preserve"> However, development of Prio Engine could not be completely agile, as there </w:t>
       </w:r>
       <w:r>
         <w:t>i</w:t>
@@ -7161,15 +7037,7 @@
         <w:t xml:space="preserve">This resulted in practicing certain agile methodologies </w:t>
       </w:r>
       <w:r>
-        <w:t xml:space="preserve">while leaving out others. One agile methodology which enabled planning of </w:t>
-      </w:r>
-      <w:proofErr w:type="spellStart"/>
-      <w:r>
-        <w:t>Prio</w:t>
-      </w:r>
-      <w:proofErr w:type="spellEnd"/>
-      <w:r>
-        <w:t xml:space="preserve"> Engine was the use of tasks, </w:t>
+        <w:t xml:space="preserve">while leaving out others. One agile methodology which enabled planning of Prio Engine was the use of tasks, </w:t>
       </w:r>
       <w:r>
         <w:t>stories,</w:t>
@@ -7205,15 +7073,7 @@
         <w:t>.</w:t>
       </w:r>
       <w:r>
-        <w:t xml:space="preserve"> The use of tasks within </w:t>
-      </w:r>
-      <w:proofErr w:type="spellStart"/>
-      <w:r>
-        <w:t>Prio</w:t>
-      </w:r>
-      <w:proofErr w:type="spellEnd"/>
-      <w:r>
-        <w:t xml:space="preserve"> Engine allowed the developer to break up the required work into much smaller tasks, developers can then place importance and urgency on these tasks, and decide on a timescale </w:t>
+        <w:t xml:space="preserve"> The use of tasks within Prio Engine allowed the developer to break up the required work into much smaller tasks, developers can then place importance and urgency on these tasks, and decide on a timescale </w:t>
       </w:r>
       <w:r>
         <w:t>for each task. This ensures that the crucial components of the engine are developed at the correct times.</w:t>
@@ -7227,62 +7087,33 @@
         <w:t xml:space="preserve">he development of Artist Away while agile, was much smaller. This made it a simple development process where the developer could </w:t>
       </w:r>
       <w:r>
-        <w:t xml:space="preserve">implement the core mechanics of </w:t>
-      </w:r>
-      <w:proofErr w:type="spellStart"/>
-      <w:r>
-        <w:t>Prio</w:t>
-      </w:r>
-      <w:proofErr w:type="spellEnd"/>
-      <w:r>
-        <w:t xml:space="preserve"> Engine, and then write the height map generation for Artist Away, furthermore </w:t>
-      </w:r>
-      <w:proofErr w:type="spellStart"/>
-      <w:r>
-        <w:t>Prio</w:t>
-      </w:r>
-      <w:proofErr w:type="spellEnd"/>
-      <w:r>
-        <w:t xml:space="preserve"> </w:t>
+        <w:t xml:space="preserve">implement the core mechanics of Prio Engine, and then write the height map generation for Artist Away, furthermore Prio </w:t>
       </w:r>
       <w:r>
         <w:t>Engine could</w:t>
       </w:r>
       <w:r>
-        <w:t xml:space="preserve"> be adapted to accept this height map and the remainder of development and expansion could occur within </w:t>
-      </w:r>
-      <w:proofErr w:type="spellStart"/>
-      <w:r>
-        <w:t>Prio</w:t>
-      </w:r>
-      <w:proofErr w:type="spellEnd"/>
-      <w:r>
-        <w:t xml:space="preserve"> Engine. </w:t>
+        <w:t xml:space="preserve"> be adapted to accept this height map and the remainder of development and expansion could occur within Prio Engine. </w:t>
       </w:r>
     </w:p>
     <w:p>
       <w:pPr>
         <w:pStyle w:val="Heading2"/>
       </w:pPr>
-      <w:bookmarkStart w:id="46" w:name="_Toc340849804"/>
-      <w:bookmarkStart w:id="47" w:name="_Toc478214913"/>
+      <w:bookmarkStart w:id="45" w:name="_Toc340849804"/>
+      <w:bookmarkStart w:id="46" w:name="_Toc478214913"/>
       <w:r>
         <w:lastRenderedPageBreak/>
         <w:t>Requirements</w:t>
       </w:r>
+      <w:bookmarkEnd w:id="45"/>
       <w:bookmarkEnd w:id="46"/>
-      <w:bookmarkEnd w:id="47"/>
-    </w:p>
-    <w:p>
-      <w:bookmarkStart w:id="48" w:name="_Toc340849805"/>
-      <w:bookmarkStart w:id="49" w:name="_Toc478214914"/>
-      <w:proofErr w:type="spellStart"/>
-      <w:r>
-        <w:t>Prio</w:t>
-      </w:r>
-      <w:proofErr w:type="spellEnd"/>
-      <w:r>
-        <w:t xml:space="preserve"> Engine must be able to load, control and render models at 60 frames per second when using the minimum specification graphics processing unit (GPU) which is an NVIDIA GTX 960. Model control is the core mechanic behind games engines, however it is useless if it cannot render at a smooth and realistic speed.</w:t>
+    </w:p>
+    <w:p>
+      <w:bookmarkStart w:id="47" w:name="_Toc340849805"/>
+      <w:bookmarkStart w:id="48" w:name="_Toc478214914"/>
+      <w:r>
+        <w:t>Prio Engine must be able to load, control and render models at 60 frames per second when using the minimum specification graphics processing unit (GPU) which is an NVIDIA GTX 960. Model control is the core mechanic behind games engines, however it is useless if it cannot render at a smooth and realistic speed.</w:t>
       </w:r>
     </w:p>
     <w:p>
@@ -7292,15 +7123,7 @@
     </w:p>
     <w:p>
       <w:r>
-        <w:t xml:space="preserve">The height map must be generated by Artist Away and be stored in a two-dimensional array or a </w:t>
-      </w:r>
-      <w:proofErr w:type="gramStart"/>
-      <w:r>
-        <w:t>‘.map</w:t>
-      </w:r>
-      <w:proofErr w:type="gramEnd"/>
-      <w:r>
-        <w:t xml:space="preserve"> file’, the engine will be able to read either of these methods. Artist Away must make use of the Simplex Noise algorithm to smoothly generate a realistic looking terrain shape. </w:t>
+        <w:t xml:space="preserve">The height map must be generated by Artist Away and be stored in a two-dimensional array or a ‘.map file’, the engine will be able to read either of these methods. Artist Away must make use of the Simplex Noise algorithm to smoothly generate a realistic looking terrain shape. </w:t>
       </w:r>
     </w:p>
     <w:p>
@@ -7316,8 +7139,8 @@
         <w:lastRenderedPageBreak/>
         <w:t>Potential Solutions</w:t>
       </w:r>
+      <w:bookmarkEnd w:id="47"/>
       <w:bookmarkEnd w:id="48"/>
-      <w:bookmarkEnd w:id="49"/>
     </w:p>
     <w:p>
       <w:r>
@@ -7454,15 +7277,7 @@
         </mc:AlternateContent>
       </w:r>
       <w:r>
-        <w:t xml:space="preserve">To plan </w:t>
-      </w:r>
-      <w:proofErr w:type="spellStart"/>
-      <w:r>
-        <w:t>Prio</w:t>
-      </w:r>
-      <w:proofErr w:type="spellEnd"/>
-      <w:r>
-        <w:t xml:space="preserve"> Engine, I started with a diagram of how I expected the engine to look:</w:t>
+        <w:t>To plan Prio Engine, I started with a diagram of how I expected the engine to look:</w:t>
       </w:r>
       <w:r>
         <w:t xml:space="preserve"> </w:t>
@@ -7488,10 +7303,10 @@
             <v:path o:extrusionok="f" gradientshapeok="t" o:connecttype="rect"/>
             <o:lock v:ext="edit" aspectratio="t"/>
           </v:shapetype>
-          <v:shape id="_x0000_i1025" type="#_x0000_t75" style="width:484.8pt;height:333.6pt" o:ole="">
+          <v:shape id="_x0000_i1025" type="#_x0000_t75" style="width:484.55pt;height:333.85pt" o:ole="">
             <v:imagedata r:id="rId10" o:title=""/>
           </v:shape>
-          <o:OLEObject Type="Embed" ProgID="Visio.Drawing.15" ShapeID="_x0000_i1025" DrawAspect="Content" ObjectID="_1552094294" r:id="rId11"/>
+          <o:OLEObject Type="Embed" ProgID="Visio.Drawing.15" ShapeID="_x0000_i1025" DrawAspect="Content" ObjectID="_1552119133" r:id="rId11"/>
         </w:object>
       </w:r>
     </w:p>
@@ -7566,36 +7381,23 @@
       <w:pPr>
         <w:pStyle w:val="Heading2"/>
       </w:pPr>
-      <w:bookmarkStart w:id="50" w:name="_Toc340849806"/>
-      <w:bookmarkStart w:id="51" w:name="_Toc478214915"/>
+      <w:bookmarkStart w:id="49" w:name="_Toc340849806"/>
+      <w:bookmarkStart w:id="50" w:name="_Toc478214915"/>
       <w:r>
         <w:lastRenderedPageBreak/>
         <w:t>Tools and Techniques</w:t>
       </w:r>
+      <w:bookmarkEnd w:id="49"/>
       <w:bookmarkEnd w:id="50"/>
-      <w:bookmarkEnd w:id="51"/>
-    </w:p>
-    <w:p>
-      <w:r>
-        <w:t xml:space="preserve">GitHub was used as a tool for source control, it enabled modifications to be submit and the ability to roll back to previous versions of the code base for both Artist Away and </w:t>
-      </w:r>
-      <w:proofErr w:type="spellStart"/>
-      <w:r>
-        <w:t>Prio</w:t>
-      </w:r>
-      <w:proofErr w:type="spellEnd"/>
-      <w:r>
-        <w:t xml:space="preserve"> Engine.</w:t>
-      </w:r>
-    </w:p>
-    <w:p>
-      <w:proofErr w:type="spellStart"/>
-      <w:r>
-        <w:t>AntTweakBar</w:t>
-      </w:r>
-      <w:proofErr w:type="spellEnd"/>
-      <w:r>
-        <w:t xml:space="preserve"> was used to give users of Artist Away control over select variables used throughout the application.</w:t>
+    </w:p>
+    <w:p>
+      <w:r>
+        <w:t>GitHub was used as a tool for source control, it enabled modifications to be submit and the ability to roll back to previous versions of the code base for both Artist Away and Prio Engine.</w:t>
+      </w:r>
+    </w:p>
+    <w:p>
+      <w:r>
+        <w:t>AntTweakBar was used to give users of Artist Away control over select variables used throughout the application.</w:t>
       </w:r>
       <w:r>
         <w:t xml:space="preserve"> The use case diagram below details how users can interact with Artist Away </w:t>
@@ -7607,10 +7409,10 @@
     <w:p>
       <w:r>
         <w:object w:dxaOrig="12961" w:dyaOrig="4546">
-          <v:shape id="_x0000_i1026" type="#_x0000_t75" style="width:451.2pt;height:158.4pt" o:ole="">
+          <v:shape id="_x0000_i1026" type="#_x0000_t75" style="width:451.05pt;height:158.45pt" o:ole="">
             <v:imagedata r:id="rId12" o:title=""/>
           </v:shape>
-          <o:OLEObject Type="Embed" ProgID="Visio.Drawing.15" ShapeID="_x0000_i1026" DrawAspect="Content" ObjectID="_1552094295" r:id="rId13"/>
+          <o:OLEObject Type="Embed" ProgID="Visio.Drawing.15" ShapeID="_x0000_i1026" DrawAspect="Content" ObjectID="_1552119134" r:id="rId13"/>
         </w:object>
       </w:r>
     </w:p>
@@ -7625,13 +7427,8 @@
         <w:t>dels in different file formats into the engine.</w:t>
       </w:r>
       <w:r>
-        <w:t xml:space="preserve"> It is used within </w:t>
-      </w:r>
-      <w:proofErr w:type="spellStart"/>
-      <w:r>
-        <w:t>Prio</w:t>
-      </w:r>
-      <w:proofErr w:type="spellEnd"/>
+        <w:t xml:space="preserve"> It is used within Prio</w:t>
+      </w:r>
       <w:r>
         <w:t xml:space="preserve"> </w:t>
       </w:r>
@@ -7639,23 +7436,7 @@
         <w:t xml:space="preserve">Engine by parsing information about meshes </w:t>
       </w:r>
       <w:r>
-        <w:t xml:space="preserve">and loading in the relevant files, and storing this information in member variables, before passing it over to buffers to be used with HLSL </w:t>
-      </w:r>
-      <w:proofErr w:type="spellStart"/>
-      <w:r>
-        <w:t>shaders</w:t>
-      </w:r>
-      <w:proofErr w:type="spellEnd"/>
-      <w:r>
-        <w:t xml:space="preserve">. The class diagram below is an overview of how the mesh loading process works within </w:t>
-      </w:r>
-      <w:proofErr w:type="spellStart"/>
-      <w:r>
-        <w:t>Prio</w:t>
-      </w:r>
-      <w:proofErr w:type="spellEnd"/>
-      <w:r>
-        <w:t xml:space="preserve"> Engine. </w:t>
+        <w:t xml:space="preserve">and loading in the relevant files, and storing this information in member variables, before passing it over to buffers to be used with HLSL shaders. The class diagram below is an overview of how the mesh loading process works within Prio Engine. </w:t>
       </w:r>
     </w:p>
     <w:p>
@@ -7664,10 +7445,10 @@
       </w:pPr>
       <w:r>
         <w:object w:dxaOrig="3721" w:dyaOrig="6691">
-          <v:shape id="_x0000_i1027" type="#_x0000_t75" style="width:165pt;height:259.8pt" o:ole="">
+          <v:shape id="_x0000_i1027" type="#_x0000_t75" style="width:165.05pt;height:259.95pt" o:ole="">
             <v:imagedata r:id="rId14" o:title=""/>
           </v:shape>
-          <o:OLEObject Type="Embed" ProgID="Visio.Drawing.15" ShapeID="_x0000_i1027" DrawAspect="Content" ObjectID="_1552094296" r:id="rId15"/>
+          <o:OLEObject Type="Embed" ProgID="Visio.Drawing.15" ShapeID="_x0000_i1027" DrawAspect="Content" ObjectID="_1552119135" r:id="rId15"/>
         </w:object>
       </w:r>
     </w:p>
@@ -7676,22 +7457,22 @@
       <w:pPr>
         <w:pStyle w:val="Heading2"/>
       </w:pPr>
-      <w:bookmarkStart w:id="52" w:name="_Toc340849807"/>
-      <w:bookmarkStart w:id="53" w:name="_Toc478214916"/>
+      <w:bookmarkStart w:id="51" w:name="_Toc340849807"/>
+      <w:bookmarkStart w:id="52" w:name="_Toc478214916"/>
       <w:r>
         <w:t>Legal and Ethical Issues</w:t>
       </w:r>
+      <w:bookmarkEnd w:id="51"/>
       <w:bookmarkEnd w:id="52"/>
-      <w:bookmarkEnd w:id="53"/>
     </w:p>
     <w:p>
       <w:pPr>
         <w:pStyle w:val="Heading3"/>
       </w:pPr>
-      <w:bookmarkStart w:id="54" w:name="_Toc478214917"/>
+      <w:bookmarkStart w:id="53" w:name="_Toc478214917"/>
+      <w:bookmarkEnd w:id="40"/>
       <w:bookmarkEnd w:id="41"/>
       <w:bookmarkEnd w:id="42"/>
-      <w:bookmarkEnd w:id="43"/>
       <w:r>
         <w:t xml:space="preserve">Is It </w:t>
       </w:r>
@@ -7719,19 +7500,11 @@
       <w:r>
         <w:t>s Role?</w:t>
       </w:r>
-      <w:bookmarkEnd w:id="54"/>
-    </w:p>
-    <w:p>
-      <w:r>
-        <w:t xml:space="preserve">As technology becomes more complex, users of technology are required to adapt to the latest versions of technology. In some </w:t>
-      </w:r>
-      <w:proofErr w:type="gramStart"/>
-      <w:r>
-        <w:t>scenarios</w:t>
-      </w:r>
-      <w:proofErr w:type="gramEnd"/>
-      <w:r>
-        <w:t xml:space="preserve"> this is perfectly acceptable, however in the </w:t>
+      <w:bookmarkEnd w:id="53"/>
+    </w:p>
+    <w:p>
+      <w:r>
+        <w:t xml:space="preserve">As technology becomes more complex, users of technology are required to adapt to the latest versions of technology. In some scenarios this is perfectly acceptable, however in the </w:t>
       </w:r>
       <w:r>
         <w:t>modern-day</w:t>
@@ -7775,11 +7548,9 @@
       <w:r>
         <w:t xml:space="preserve"> </w:t>
       </w:r>
-      <w:proofErr w:type="gramStart"/>
       <w:r>
         <w:t>According to</w:t>
       </w:r>
-      <w:proofErr w:type="gramEnd"/>
       <w:r>
         <w:t xml:space="preserve"> </w:t>
       </w:r>
@@ -7788,6 +7559,7 @@
           <w:id w:val="-1768767182"/>
           <w:citation/>
         </w:sdtPr>
+        <w:sdtEndPr/>
         <w:sdtContent>
           <w:r>
             <w:fldChar w:fldCharType="begin"/>
@@ -7867,11 +7639,11 @@
       <w:pPr>
         <w:pStyle w:val="Heading3"/>
       </w:pPr>
-      <w:bookmarkStart w:id="55" w:name="_Toc478214918"/>
+      <w:bookmarkStart w:id="54" w:name="_Toc478214918"/>
       <w:r>
         <w:t>Automation Within The UK</w:t>
       </w:r>
-      <w:bookmarkEnd w:id="55"/>
+      <w:bookmarkEnd w:id="54"/>
     </w:p>
     <w:p>
       <w:r>
@@ -7933,218 +7705,100 @@
       <w:pPr>
         <w:pStyle w:val="Heading3"/>
       </w:pPr>
-      <w:bookmarkStart w:id="56" w:name="_Toc478214919"/>
+      <w:bookmarkStart w:id="55" w:name="_Toc478214919"/>
       <w:r>
         <w:t>Legal Use of Third Party Tools and Resources</w:t>
       </w:r>
+      <w:bookmarkEnd w:id="55"/>
+    </w:p>
+    <w:p>
+      <w:r>
+        <w:t>Prio Engine makes use of two third party libraries (AntTweakBar and ASSIMP), we firstly need to ensure that the licensing on these products allows for use within a final year project. AntTweakBar uses the zlib/libpng license, which claims the library is both free to use and redistribute, meaning that it is a completely eligible choice for use with Prio Engine and Artist Away.</w:t>
+      </w:r>
+      <w:r>
+        <w:t xml:space="preserve"> ASSIMP holds a 3 clause BSD license, </w:t>
+      </w:r>
+      <w:r>
+        <w:t xml:space="preserve">the three clauses summarise to claim that the copyright notice must be displayed unmodified on binary and source files, and that ASSIMP cannot be used to endorse Prio Engine or Artist Away. Prio Engine </w:t>
+      </w:r>
+      <w:r>
+        <w:t>can</w:t>
+      </w:r>
+      <w:r>
+        <w:t xml:space="preserve"> meet these conditions and therefore licensing of third party libraries has provided no issues. </w:t>
+      </w:r>
+    </w:p>
+    <w:p>
+      <w:r>
+        <w:t xml:space="preserve">Prio Engine makes use of textures and models, to ensure there were no legal issues Prio Engine has exclusively used free to use and royalty free resources. </w:t>
+      </w:r>
+    </w:p>
+    <w:p>
+      <w:pPr>
+        <w:pStyle w:val="Heading2"/>
+      </w:pPr>
+      <w:bookmarkStart w:id="56" w:name="_Toc478214920"/>
+      <w:r>
+        <w:t>Potential Technical Issues</w:t>
+      </w:r>
       <w:bookmarkEnd w:id="56"/>
     </w:p>
     <w:p>
-      <w:proofErr w:type="spellStart"/>
-      <w:r>
-        <w:t>Prio</w:t>
-      </w:r>
-      <w:proofErr w:type="spellEnd"/>
-      <w:r>
-        <w:t xml:space="preserve"> Engine makes use of two third party libraries (</w:t>
-      </w:r>
-      <w:proofErr w:type="spellStart"/>
-      <w:r>
-        <w:t>AntTweakBar</w:t>
-      </w:r>
-      <w:proofErr w:type="spellEnd"/>
-      <w:r>
-        <w:t xml:space="preserve"> and ASSIMP), we firstly need to ensure that the licensing on these products allows for use within a final year project. </w:t>
-      </w:r>
-      <w:proofErr w:type="spellStart"/>
-      <w:r>
-        <w:t>AntTweakBar</w:t>
-      </w:r>
-      <w:proofErr w:type="spellEnd"/>
-      <w:r>
-        <w:t xml:space="preserve"> uses the </w:t>
-      </w:r>
-      <w:proofErr w:type="spellStart"/>
-      <w:r>
-        <w:t>zlib</w:t>
-      </w:r>
-      <w:proofErr w:type="spellEnd"/>
-      <w:r>
-        <w:t>/</w:t>
-      </w:r>
-      <w:proofErr w:type="spellStart"/>
-      <w:r>
-        <w:t>libpng</w:t>
-      </w:r>
-      <w:proofErr w:type="spellEnd"/>
-      <w:r>
-        <w:t xml:space="preserve"> license, which claims the library is both free to use and redistribute, meaning that it is a completely eligible choice for use with </w:t>
-      </w:r>
-      <w:proofErr w:type="spellStart"/>
-      <w:r>
-        <w:t>Prio</w:t>
-      </w:r>
-      <w:proofErr w:type="spellEnd"/>
-      <w:r>
-        <w:t xml:space="preserve"> Engine and Artist Away.</w:t>
-      </w:r>
-      <w:r>
-        <w:t xml:space="preserve"> ASSIMP holds a 3 clause BSD license, </w:t>
-      </w:r>
-      <w:r>
-        <w:t xml:space="preserve">the three clauses summarise to claim that the copyright notice must be displayed unmodified on binary and source files, and that ASSIMP cannot be used to endorse </w:t>
-      </w:r>
-      <w:proofErr w:type="spellStart"/>
-      <w:r>
-        <w:t>Prio</w:t>
-      </w:r>
-      <w:proofErr w:type="spellEnd"/>
-      <w:r>
-        <w:t xml:space="preserve"> Engine or Artist Away. </w:t>
-      </w:r>
-      <w:proofErr w:type="spellStart"/>
-      <w:r>
-        <w:t>Prio</w:t>
-      </w:r>
-      <w:proofErr w:type="spellEnd"/>
-      <w:r>
-        <w:t xml:space="preserve"> Engine </w:t>
-      </w:r>
-      <w:r>
-        <w:t>can</w:t>
-      </w:r>
-      <w:r>
-        <w:t xml:space="preserve"> meet these conditions and therefore licensing of third party libraries has provided no issues. </w:t>
-      </w:r>
-    </w:p>
-    <w:p>
-      <w:proofErr w:type="spellStart"/>
-      <w:r>
-        <w:t>Prio</w:t>
-      </w:r>
-      <w:proofErr w:type="spellEnd"/>
-      <w:r>
-        <w:t xml:space="preserve"> Engine makes use of textures and models, to ensure there were no legal issues </w:t>
-      </w:r>
-      <w:proofErr w:type="spellStart"/>
-      <w:r>
-        <w:t>Prio</w:t>
-      </w:r>
-      <w:proofErr w:type="spellEnd"/>
-      <w:r>
-        <w:t xml:space="preserve"> Engine has exclusively used free to use and royalty free resources. </w:t>
+      <w:r>
+        <w:t xml:space="preserve">The first issue I face is keeping the game engine separate from the </w:t>
+      </w:r>
+      <w:r>
+        <w:t>height map generation, yet keeping procedural generation itself within the engine. My design research resulted in the model where Prio Engine is a static library, which is included within Artist Away.</w:t>
+      </w:r>
+      <w:r>
+        <w:t xml:space="preserve"> This enabled us to generate height maps in two dimensional arrays, and pass them to Prio Engine as two dimensional arrays, from which Prio Engine could procedurally generate terrain. However, it did not seem feasible for future use to tie the generation of terrain to Artist Away, so a method was placed into Artist Away to export </w:t>
+      </w:r>
+      <w:r>
+        <w:t>‘</w:t>
+      </w:r>
+      <w:r>
+        <w:t>.map</w:t>
+      </w:r>
+      <w:r>
+        <w:t>’</w:t>
+      </w:r>
+      <w:r>
+        <w:t xml:space="preserve"> files, which were rows and columns of floating point numbers which represent a height map. After implementing the ability to import </w:t>
+      </w:r>
+      <w:r>
+        <w:t>‘</w:t>
+      </w:r>
+      <w:r>
+        <w:t>.map</w:t>
+      </w:r>
+      <w:r>
+        <w:t>’</w:t>
+      </w:r>
+      <w:r>
+        <w:t xml:space="preserve"> files in Prio Engine, and place the extracted values into a two dimensional array, we ended up with a method which meant Prio Engine could be run without any requirement for Artist Away, u</w:t>
+      </w:r>
+      <w:r>
+        <w:t>nless you wanted to modify the h</w:t>
+      </w:r>
+      <w:r>
+        <w:t xml:space="preserve">eight </w:t>
+      </w:r>
+      <w:r>
+        <w:t>m</w:t>
+      </w:r>
+      <w:r>
+        <w:t xml:space="preserve">ap during runtime. </w:t>
       </w:r>
     </w:p>
     <w:p>
       <w:pPr>
         <w:pStyle w:val="Heading2"/>
       </w:pPr>
-      <w:bookmarkStart w:id="57" w:name="_Toc478214920"/>
-      <w:r>
-        <w:t>Potential Technical Issues</w:t>
+      <w:bookmarkStart w:id="57" w:name="_Toc478214921"/>
+      <w:r>
+        <w:t>Algorithms</w:t>
       </w:r>
       <w:bookmarkEnd w:id="57"/>
-    </w:p>
-    <w:p>
-      <w:r>
-        <w:t xml:space="preserve">The first issue I face is keeping the game engine separate from the </w:t>
-      </w:r>
-      <w:r>
-        <w:t xml:space="preserve">height map generation, yet keeping procedural generation itself within the engine. My design research resulted in the model where </w:t>
-      </w:r>
-      <w:proofErr w:type="spellStart"/>
-      <w:r>
-        <w:t>Prio</w:t>
-      </w:r>
-      <w:proofErr w:type="spellEnd"/>
-      <w:r>
-        <w:t xml:space="preserve"> Engine is a static library, which is included within Artist Away.</w:t>
-      </w:r>
-      <w:r>
-        <w:t xml:space="preserve"> This enabled us to generate height maps in two dimensional arrays, and pass them to </w:t>
-      </w:r>
-      <w:proofErr w:type="spellStart"/>
-      <w:r>
-        <w:t>Prio</w:t>
-      </w:r>
-      <w:proofErr w:type="spellEnd"/>
-      <w:r>
-        <w:t xml:space="preserve"> Engine as two dimensional arrays, from which </w:t>
-      </w:r>
-      <w:proofErr w:type="spellStart"/>
-      <w:r>
-        <w:t>Prio</w:t>
-      </w:r>
-      <w:proofErr w:type="spellEnd"/>
-      <w:r>
-        <w:t xml:space="preserve"> Engine could procedurally generate terrain. However, it did not seem feasible for future use to tie the generation of terrain to Artist Away, so a method was placed into Artist Away to export </w:t>
-      </w:r>
-      <w:proofErr w:type="gramStart"/>
-      <w:r>
-        <w:t>‘</w:t>
-      </w:r>
-      <w:r>
-        <w:t>.map</w:t>
-      </w:r>
-      <w:proofErr w:type="gramEnd"/>
-      <w:r>
-        <w:t>’</w:t>
-      </w:r>
-      <w:r>
-        <w:t xml:space="preserve"> files, which were rows and columns of floating point numbers which represent a height map. After implementing the ability to import </w:t>
-      </w:r>
-      <w:proofErr w:type="gramStart"/>
-      <w:r>
-        <w:t>‘</w:t>
-      </w:r>
-      <w:r>
-        <w:t>.map</w:t>
-      </w:r>
-      <w:proofErr w:type="gramEnd"/>
-      <w:r>
-        <w:t>’</w:t>
-      </w:r>
-      <w:r>
-        <w:t xml:space="preserve"> files in </w:t>
-      </w:r>
-      <w:proofErr w:type="spellStart"/>
-      <w:r>
-        <w:t>Prio</w:t>
-      </w:r>
-      <w:proofErr w:type="spellEnd"/>
-      <w:r>
-        <w:t xml:space="preserve"> Engine, and place the extracted values into a two dimensional array, we ended up with a method which meant </w:t>
-      </w:r>
-      <w:proofErr w:type="spellStart"/>
-      <w:r>
-        <w:t>Prio</w:t>
-      </w:r>
-      <w:proofErr w:type="spellEnd"/>
-      <w:r>
-        <w:t xml:space="preserve"> Engine could be run without any requirement for Artist Away, u</w:t>
-      </w:r>
-      <w:r>
-        <w:t>nless you wanted to modify the h</w:t>
-      </w:r>
-      <w:r>
-        <w:t xml:space="preserve">eight </w:t>
-      </w:r>
-      <w:r>
-        <w:t>m</w:t>
-      </w:r>
-      <w:r>
-        <w:t xml:space="preserve">ap during runtime. </w:t>
-      </w:r>
-    </w:p>
-    <w:p>
-      <w:pPr>
-        <w:pStyle w:val="Heading2"/>
-      </w:pPr>
-      <w:bookmarkStart w:id="58" w:name="_Toc478214921"/>
-      <w:r>
-        <w:t>Algorithms</w:t>
-      </w:r>
-      <w:bookmarkEnd w:id="58"/>
     </w:p>
     <w:p>
       <w:r>
@@ -8155,6 +7809,7 @@
           <w:id w:val="-388339176"/>
           <w:citation/>
         </w:sdtPr>
+        <w:sdtEndPr/>
         <w:sdtContent>
           <w:r>
             <w:fldChar w:fldCharType="begin"/>
@@ -8180,15 +7835,7 @@
         <w:t xml:space="preserve"> </w:t>
       </w:r>
       <w:r>
-        <w:t xml:space="preserve">discuss the use of </w:t>
-      </w:r>
-      <w:proofErr w:type="spellStart"/>
-      <w:r>
-        <w:t>Perlin</w:t>
-      </w:r>
-      <w:proofErr w:type="spellEnd"/>
-      <w:r>
-        <w:t xml:space="preserve"> Noise to generate height maps, combined with </w:t>
+        <w:t xml:space="preserve">discuss the use of Perlin Noise to generate height maps, combined with </w:t>
       </w:r>
       <w:r>
         <w:lastRenderedPageBreak/>
@@ -8198,37 +7845,17 @@
         <w:t xml:space="preserve"> Brownian Motion. This seems like a perfectly reasonable solution to generate height maps, however </w:t>
       </w:r>
       <w:r>
-        <w:t xml:space="preserve">in 2001 Ken </w:t>
-      </w:r>
-      <w:proofErr w:type="spellStart"/>
-      <w:r>
-        <w:t>Perlin</w:t>
-      </w:r>
-      <w:proofErr w:type="spellEnd"/>
-      <w:r>
-        <w:t xml:space="preserve"> presented his improved version of </w:t>
-      </w:r>
-      <w:proofErr w:type="spellStart"/>
-      <w:r>
-        <w:t>Perlin</w:t>
-      </w:r>
-      <w:proofErr w:type="spellEnd"/>
-      <w:r>
-        <w:t xml:space="preserve"> Noise, known as Simplex Noise. </w:t>
-      </w:r>
-      <w:proofErr w:type="gramStart"/>
-      <w:r>
-        <w:t>According to</w:t>
-      </w:r>
-      <w:proofErr w:type="gramEnd"/>
-      <w:r>
-        <w:t xml:space="preserve"> </w:t>
+        <w:t xml:space="preserve">in 2001 Ken Perlin presented his improved version of Perlin Noise, known as Simplex Noise. </w:t>
+      </w:r>
+      <w:r>
+        <w:t xml:space="preserve">According to </w:t>
       </w:r>
       <w:sdt>
         <w:sdtPr>
           <w:id w:val="-664246890"/>
           <w:citation/>
         </w:sdtPr>
+        <w:sdtEndPr/>
         <w:sdtContent>
           <w:r>
             <w:fldChar w:fldCharType="begin"/>
@@ -8260,15 +7887,7 @@
         <w:t>is quicker</w:t>
       </w:r>
       <w:r>
-        <w:t xml:space="preserve"> to generate than </w:t>
-      </w:r>
-      <w:proofErr w:type="spellStart"/>
-      <w:r>
-        <w:t>Perlin</w:t>
-      </w:r>
-      <w:proofErr w:type="spellEnd"/>
-      <w:r>
-        <w:t xml:space="preserve"> Noise, and in theory could be expanded into multiple dimensions rat</w:t>
+        <w:t xml:space="preserve"> to generate than Perlin Noise, and in theory could be expanded into multiple dimensions rat</w:t>
       </w:r>
       <w:r>
         <w:t xml:space="preserve">her than just two. While </w:t>
@@ -8300,7 +7919,7 @@
       <w:pPr>
         <w:pStyle w:val="CommentsMustbeRemoved"/>
       </w:pPr>
-      <w:bookmarkStart w:id="59" w:name="OLE_LINK5"/>
+      <w:bookmarkStart w:id="58" w:name="OLE_LINK5"/>
       <w:r>
         <w:t xml:space="preserve">As an example of a figure, consider </w:t>
       </w:r>
@@ -8353,11 +7972,11 @@
       <w:pPr>
         <w:pStyle w:val="CommentsMustbeRemoved"/>
       </w:pPr>
-      <w:bookmarkStart w:id="60" w:name="OLE_LINK6"/>
-      <w:bookmarkStart w:id="61" w:name="OLE_LINK7"/>
-      <w:bookmarkStart w:id="62" w:name="OLE_LINK8"/>
-      <w:bookmarkStart w:id="63" w:name="OLE_LINK14"/>
-      <w:bookmarkStart w:id="64" w:name="OLE_LINK15"/>
+      <w:bookmarkStart w:id="59" w:name="OLE_LINK6"/>
+      <w:bookmarkStart w:id="60" w:name="OLE_LINK7"/>
+      <w:bookmarkStart w:id="61" w:name="OLE_LINK8"/>
+      <w:bookmarkStart w:id="62" w:name="OLE_LINK14"/>
+      <w:bookmarkStart w:id="63" w:name="OLE_LINK15"/>
       <w:r>
         <w:t xml:space="preserve">Captions are entered through the ribbon menu under </w:t>
       </w:r>
@@ -8382,11 +8001,11 @@
       <w:r>
         <w:t>ash as the example below shows.</w:t>
       </w:r>
+      <w:bookmarkEnd w:id="59"/>
       <w:bookmarkEnd w:id="60"/>
       <w:bookmarkEnd w:id="61"/>
       <w:bookmarkEnd w:id="62"/>
       <w:bookmarkEnd w:id="63"/>
-      <w:bookmarkEnd w:id="64"/>
     </w:p>
     <w:p>
       <w:pPr>
@@ -8395,7 +8014,7 @@
       <w:r>
         <w:t>Each figure is numbered automatically, and it is possible to make cross-references to figures.</w:t>
       </w:r>
-      <w:bookmarkEnd w:id="59"/>
+      <w:bookmarkEnd w:id="58"/>
     </w:p>
     <w:p>
       <w:pPr>
@@ -8459,9 +8078,9 @@
       <w:pPr>
         <w:pStyle w:val="Caption"/>
       </w:pPr>
-      <w:bookmarkStart w:id="65" w:name="_Ref475679065"/>
-      <w:bookmarkStart w:id="66" w:name="_Ref475679060"/>
-      <w:bookmarkStart w:id="67" w:name="_Toc476373580"/>
+      <w:bookmarkStart w:id="64" w:name="_Ref475679065"/>
+      <w:bookmarkStart w:id="65" w:name="_Ref475679060"/>
+      <w:bookmarkStart w:id="66" w:name="_Toc476373580"/>
       <w:r>
         <w:t xml:space="preserve">Figure </w:t>
       </w:r>
@@ -8483,30 +8102,30 @@
       <w:r>
         <w:fldChar w:fldCharType="end"/>
       </w:r>
+      <w:bookmarkEnd w:id="64"/>
+      <w:r>
+        <w:t xml:space="preserve"> - Highly Technical Diagram</w:t>
+      </w:r>
       <w:bookmarkEnd w:id="65"/>
-      <w:r>
-        <w:t xml:space="preserve"> - Highly Technical Diagram</w:t>
-      </w:r>
       <w:bookmarkEnd w:id="66"/>
+    </w:p>
+    <w:p>
+      <w:pPr>
+        <w:pStyle w:val="FigureCentre"/>
+      </w:pPr>
+    </w:p>
+    <w:p>
+      <w:pPr>
+        <w:pStyle w:val="Heading2"/>
+      </w:pPr>
+      <w:bookmarkStart w:id="67" w:name="_Toc478214922"/>
+      <w:r>
+        <w:t>Summary</w:t>
+      </w:r>
       <w:bookmarkEnd w:id="67"/>
     </w:p>
     <w:p>
       <w:pPr>
-        <w:pStyle w:val="FigureCentre"/>
-      </w:pPr>
-    </w:p>
-    <w:p>
-      <w:pPr>
-        <w:pStyle w:val="Heading2"/>
-      </w:pPr>
-      <w:bookmarkStart w:id="68" w:name="_Toc478214922"/>
-      <w:r>
-        <w:t>Summary</w:t>
-      </w:r>
-      <w:bookmarkEnd w:id="68"/>
-    </w:p>
-    <w:p>
-      <w:pPr>
         <w:pStyle w:val="CommentsMustbeRemoved"/>
       </w:pPr>
       <w:r>
@@ -8517,56 +8136,56 @@
       <w:pPr>
         <w:pStyle w:val="Heading1"/>
       </w:pPr>
-      <w:bookmarkStart w:id="69" w:name="_Toc340849812"/>
-      <w:bookmarkStart w:id="70" w:name="_Toc478214923"/>
+      <w:bookmarkStart w:id="68" w:name="_Toc340849812"/>
+      <w:bookmarkStart w:id="69" w:name="_Toc478214923"/>
       <w:r>
         <w:lastRenderedPageBreak/>
         <w:t>Design</w:t>
       </w:r>
+      <w:bookmarkEnd w:id="68"/>
       <w:bookmarkEnd w:id="69"/>
+    </w:p>
+    <w:p>
+      <w:pPr>
+        <w:pStyle w:val="Heading2"/>
+      </w:pPr>
+      <w:bookmarkStart w:id="70" w:name="_Toc478214924"/>
+      <w:r>
+        <w:t>Introduction</w:t>
+      </w:r>
       <w:bookmarkEnd w:id="70"/>
     </w:p>
     <w:p>
       <w:pPr>
+        <w:pStyle w:val="CommentsMustbeRemoved"/>
+      </w:pPr>
+      <w:bookmarkStart w:id="71" w:name="_Toc536543218"/>
+      <w:bookmarkStart w:id="72" w:name="_Toc536543447"/>
+      <w:bookmarkStart w:id="73" w:name="_Toc15893773"/>
+      <w:r>
+        <w:t>Each of your chapters should have an introduction to tell your readers what they will find in the chapter.</w:t>
+      </w:r>
+    </w:p>
+    <w:p>
+      <w:pPr>
         <w:pStyle w:val="Heading2"/>
       </w:pPr>
-      <w:bookmarkStart w:id="71" w:name="_Toc478214924"/>
-      <w:r>
-        <w:t>Introduction</w:t>
-      </w:r>
+      <w:bookmarkStart w:id="74" w:name="_Toc340849814"/>
+      <w:bookmarkStart w:id="75" w:name="_Ref475757666"/>
+      <w:bookmarkStart w:id="76" w:name="_Ref475757687"/>
+      <w:bookmarkStart w:id="77" w:name="_Ref475757694"/>
+      <w:bookmarkStart w:id="78" w:name="_Toc478214925"/>
       <w:bookmarkEnd w:id="71"/>
-    </w:p>
-    <w:p>
-      <w:pPr>
-        <w:pStyle w:val="CommentsMustbeRemoved"/>
-      </w:pPr>
-      <w:bookmarkStart w:id="72" w:name="_Toc536543218"/>
-      <w:bookmarkStart w:id="73" w:name="_Toc536543447"/>
-      <w:bookmarkStart w:id="74" w:name="_Toc15893773"/>
-      <w:r>
-        <w:t>Each of your chapters should have an introduction to tell your readers what they will find in the chapter.</w:t>
-      </w:r>
-    </w:p>
-    <w:p>
-      <w:pPr>
-        <w:pStyle w:val="Heading2"/>
-      </w:pPr>
-      <w:bookmarkStart w:id="75" w:name="_Toc340849814"/>
-      <w:bookmarkStart w:id="76" w:name="_Ref475757666"/>
-      <w:bookmarkStart w:id="77" w:name="_Ref475757687"/>
-      <w:bookmarkStart w:id="78" w:name="_Ref475757694"/>
-      <w:bookmarkStart w:id="79" w:name="_Toc478214925"/>
       <w:bookmarkEnd w:id="72"/>
       <w:bookmarkEnd w:id="73"/>
+      <w:r>
+        <w:t>System Design</w:t>
+      </w:r>
       <w:bookmarkEnd w:id="74"/>
-      <w:r>
-        <w:t>System Design</w:t>
-      </w:r>
       <w:bookmarkEnd w:id="75"/>
       <w:bookmarkEnd w:id="76"/>
       <w:bookmarkEnd w:id="77"/>
       <w:bookmarkEnd w:id="78"/>
-      <w:bookmarkEnd w:id="79"/>
     </w:p>
     <w:p>
       <w:pPr>
@@ -8582,6 +8201,7 @@
           <w:id w:val="-641194613"/>
           <w:citation/>
         </w:sdtPr>
+        <w:sdtEndPr/>
         <w:sdtContent>
           <w:r>
             <w:fldChar w:fldCharType="begin"/>
@@ -8612,26 +8232,10 @@
     </w:p>
     <w:p>
       <w:r>
-        <w:t xml:space="preserve">The first step to designing </w:t>
-      </w:r>
-      <w:proofErr w:type="spellStart"/>
-      <w:r>
-        <w:t>Prio</w:t>
-      </w:r>
-      <w:proofErr w:type="spellEnd"/>
-      <w:r>
-        <w:t xml:space="preserve"> Engine was to</w:t>
-      </w:r>
-      <w:r>
-        <w:t xml:space="preserve"> research game engine architectures which would enable </w:t>
-      </w:r>
-      <w:proofErr w:type="spellStart"/>
-      <w:r>
-        <w:t>Prio</w:t>
-      </w:r>
-      <w:proofErr w:type="spellEnd"/>
-      <w:r>
-        <w:t xml:space="preserve"> Engine </w:t>
+        <w:t>The first step to designing Prio Engine was to</w:t>
+      </w:r>
+      <w:r>
+        <w:t xml:space="preserve"> research game engine architectures which would enable Prio Engine </w:t>
       </w:r>
       <w:r>
         <w:t>to be flexible and run with a</w:t>
@@ -8664,6 +8268,7 @@
           <w:id w:val="-1499720632"/>
           <w:citation/>
         </w:sdtPr>
+        <w:sdtEndPr/>
         <w:sdtContent>
           <w:r>
             <w:fldChar w:fldCharType="begin"/>
@@ -8701,15 +8306,7 @@
         <w:t xml:space="preserve"> as an </w:t>
       </w:r>
       <w:r>
-        <w:t xml:space="preserve">executable file with shared functions and libraries. Whereas static linking involves exporting code as objects, and importing the functions and code through library objects. While DLLs are more efficient in terms of file size as they only load the required functions into memory, it made more sense to use </w:t>
-      </w:r>
-      <w:proofErr w:type="spellStart"/>
-      <w:r>
-        <w:t>Prio</w:t>
-      </w:r>
-      <w:proofErr w:type="spellEnd"/>
-      <w:r>
-        <w:t xml:space="preserve"> Engine as a static library as there is a whole range of optimisations that could occur by the optimising compiler in release mode of visual studio, which developers would be completely unaware of. It was deemed the benefits of using the engine as a dynamically linked library simply did not outweigh the security of using the engine as a statically linked library.</w:t>
+        <w:t>executable file with shared functions and libraries. Whereas static linking involves exporting code as objects, and importing the functions and code through library objects. While DLLs are more efficient in terms of file size as they only load the required functions into memory, it made more sense to use Prio Engine as a static library as there is a whole range of optimisations that could occur by the optimising compiler in release mode of visual studio, which developers would be completely unaware of. It was deemed the benefits of using the engine as a dynamically linked library simply did not outweigh the security of using the engine as a statically linked library.</w:t>
       </w:r>
     </w:p>
     <w:p>
@@ -8732,28 +8329,24 @@
       <w:pPr>
         <w:pStyle w:val="Heading2"/>
       </w:pPr>
-      <w:bookmarkStart w:id="80" w:name="_Toc340849815"/>
-      <w:bookmarkStart w:id="81" w:name="_Toc478214926"/>
+      <w:bookmarkStart w:id="79" w:name="_Toc340849815"/>
+      <w:bookmarkStart w:id="80" w:name="_Toc478214926"/>
       <w:r>
         <w:t>User Interface Design</w:t>
       </w:r>
+      <w:bookmarkEnd w:id="79"/>
       <w:bookmarkEnd w:id="80"/>
-      <w:bookmarkEnd w:id="81"/>
-    </w:p>
-    <w:p>
-      <w:proofErr w:type="spellStart"/>
-      <w:r>
-        <w:t>Onal</w:t>
-      </w:r>
-      <w:proofErr w:type="spellEnd"/>
-      <w:r>
-        <w:t xml:space="preserve">, et al. </w:t>
+    </w:p>
+    <w:p>
+      <w:r>
+        <w:t xml:space="preserve">Onal, et al. </w:t>
       </w:r>
       <w:sdt>
         <w:sdtPr>
           <w:id w:val="-1615976364"/>
           <w:citation/>
         </w:sdtPr>
+        <w:sdtEndPr/>
         <w:sdtContent>
           <w:r>
             <w:fldChar w:fldCharType="begin"/>
@@ -8791,63 +8384,24 @@
         <w:lastRenderedPageBreak/>
         <w:t xml:space="preserve">As </w:t>
       </w:r>
-      <w:proofErr w:type="spellStart"/>
-      <w:r>
-        <w:t>Prio</w:t>
-      </w:r>
-      <w:proofErr w:type="spellEnd"/>
-      <w:r>
-        <w:t xml:space="preserve"> Engine</w:t>
-      </w:r>
-      <w:r>
-        <w:t xml:space="preserve"> and Artist Away are split into two projects, two user interfaces must be defined. </w:t>
-      </w:r>
-      <w:proofErr w:type="spellStart"/>
-      <w:r>
-        <w:t>Prio</w:t>
-      </w:r>
-      <w:proofErr w:type="spellEnd"/>
-      <w:r>
-        <w:t xml:space="preserve"> Engine will be used by developers and therefore the engine class will be the interface, whereas Artist Away can be used by any none technical user, and </w:t>
-      </w:r>
-      <w:proofErr w:type="gramStart"/>
-      <w:r>
-        <w:t>as a result</w:t>
-      </w:r>
-      <w:proofErr w:type="gramEnd"/>
-      <w:r>
-        <w:t xml:space="preserve"> requires a more simplistic user interface. </w:t>
+      <w:r>
+        <w:t>Prio Engine</w:t>
+      </w:r>
+      <w:r>
+        <w:t xml:space="preserve"> and Artist Away are split into two projects, two user interfaces must be defined. Prio Engine will be used by developers and therefore the engine class will be the interface, whereas Artist Away can be used by any none technical user, and as a result requires a more simplistic user interface. </w:t>
       </w:r>
     </w:p>
     <w:p>
       <w:pPr>
         <w:pStyle w:val="Heading3"/>
       </w:pPr>
-      <w:proofErr w:type="spellStart"/>
-      <w:r>
-        <w:t>Prio</w:t>
-      </w:r>
-      <w:proofErr w:type="spellEnd"/>
-      <w:r>
-        <w:t xml:space="preserve"> Engine</w:t>
-      </w:r>
-    </w:p>
-    <w:p>
-      <w:proofErr w:type="spellStart"/>
-      <w:r>
-        <w:t>Prio</w:t>
-      </w:r>
-      <w:proofErr w:type="spellEnd"/>
-      <w:r>
-        <w:t xml:space="preserve"> Engine is a code driven engine, and does not make use of scenes, demonstrated in larger engines such as Unity and Unreal Engine 4. The user interface for </w:t>
-      </w:r>
-      <w:proofErr w:type="spellStart"/>
-      <w:r>
-        <w:t>Prio</w:t>
-      </w:r>
-      <w:proofErr w:type="spellEnd"/>
-      <w:r>
-        <w:t xml:space="preserve"> Engine is designed for developers and not end users, </w:t>
+      <w:r>
+        <w:t>Prio Engine</w:t>
+      </w:r>
+    </w:p>
+    <w:p>
+      <w:r>
+        <w:t xml:space="preserve">Prio Engine is a code driven engine, and does not make use of scenes, demonstrated in larger engines such as Unity and Unreal Engine 4. The user interface for Prio Engine is designed for developers and not end users, </w:t>
       </w:r>
       <w:r>
         <w:t>the engine can be contr</w:t>
@@ -8862,79 +8416,48 @@
         <w:t xml:space="preserve"> managing the scene and this will be hidden from the developer.</w:t>
       </w:r>
       <w:r>
-        <w:t xml:space="preserve"> Through the engine class interface, the developer will maintain the ability to initialise, shut down and get the time it took to process the last frame for the engine. These three parts of functionality are the core of </w:t>
-      </w:r>
-      <w:proofErr w:type="spellStart"/>
-      <w:r>
-        <w:t>Prio</w:t>
-      </w:r>
-      <w:proofErr w:type="spellEnd"/>
+        <w:t xml:space="preserve"> Through the engine class interface, the developer will maintain the ability to initialise, shut down and get the time it took to process the last frame for the engine. These three parts of functionality are the core of Prio </w:t>
+      </w:r>
+      <w:r>
+        <w:t>Engine;</w:t>
+      </w:r>
       <w:r>
         <w:t xml:space="preserve"> </w:t>
       </w:r>
       <w:r>
-        <w:t>Engine;</w:t>
+        <w:t>however,</w:t>
+      </w:r>
+      <w:r>
+        <w:t xml:space="preserve"> the developer will not have to implement everything they require the engine to do as a lot of functionality is already covered.</w:t>
+      </w:r>
+    </w:p>
+    <w:p>
+      <w:pPr>
+        <w:pStyle w:val="Heading4"/>
+      </w:pPr>
+      <w:r>
+        <w:t>Predefined</w:t>
       </w:r>
       <w:r>
         <w:t xml:space="preserve"> </w:t>
       </w:r>
       <w:r>
-        <w:t>however,</w:t>
-      </w:r>
-      <w:r>
-        <w:t xml:space="preserve"> the developer will not have to implement everything they require the engine to do as a lot of functionality is already covered.</w:t>
-      </w:r>
-    </w:p>
-    <w:p>
-      <w:pPr>
-        <w:pStyle w:val="Heading4"/>
-      </w:pPr>
-      <w:r>
-        <w:t>Predefined</w:t>
-      </w:r>
-      <w:r>
-        <w:t xml:space="preserve"> </w:t>
-      </w:r>
-      <w:r>
         <w:t>Shape Creation</w:t>
       </w:r>
     </w:p>
     <w:p>
-      <w:proofErr w:type="spellStart"/>
-      <w:r>
-        <w:t>Prio</w:t>
-      </w:r>
-      <w:proofErr w:type="spellEnd"/>
-      <w:r>
-        <w:t xml:space="preserve"> Engine makes use of predefining shapes such as cubes and triangles, they are incredibly useful when debugging code and requiring a model, instead of the programmer defining the vertices and adding render code, they just call the </w:t>
-      </w:r>
-      <w:proofErr w:type="spellStart"/>
-      <w:r>
-        <w:t>CreatePrimitive</w:t>
-      </w:r>
-      <w:proofErr w:type="spellEnd"/>
-      <w:r>
-        <w:t xml:space="preserve"> </w:t>
-      </w:r>
-      <w:r>
-        <w:t xml:space="preserve">function from the engine class, and </w:t>
-      </w:r>
-      <w:proofErr w:type="spellStart"/>
-      <w:r>
-        <w:t>Prio</w:t>
-      </w:r>
-      <w:proofErr w:type="spellEnd"/>
-      <w:r>
-        <w:t xml:space="preserve"> Engine will handle the rendering of the predefined vertices. The vertices and indices are all defined in the </w:t>
+      <w:r>
+        <w:t xml:space="preserve">Prio Engine makes use of predefining shapes such as cubes and triangles, they are incredibly useful when debugging code and requiring a model, instead of the programmer defining the vertices and adding render code, they just call the CreatePrimitive </w:t>
+      </w:r>
+      <w:r>
+        <w:t xml:space="preserve">function from the engine class, and Prio Engine will handle the rendering of the predefined vertices. The vertices and indices are all defined in the </w:t>
       </w:r>
       <w:r>
         <w:t>‘</w:t>
       </w:r>
-      <w:proofErr w:type="spellStart"/>
       <w:r>
         <w:t>PrioEngine</w:t>
       </w:r>
-      <w:proofErr w:type="spellEnd"/>
       <w:r>
         <w:t>’</w:t>
       </w:r>
@@ -8944,11 +8467,9 @@
       <w:r>
         <w:t>‘</w:t>
       </w:r>
-      <w:proofErr w:type="spellStart"/>
       <w:r>
         <w:t>PrioEngineVars.h</w:t>
       </w:r>
-      <w:proofErr w:type="spellEnd"/>
       <w:r>
         <w:t>’</w:t>
       </w:r>
@@ -8958,11 +8479,15 @@
       <w:r>
         <w:t xml:space="preserve"> Users can also remove the shapes by a function named </w:t>
       </w:r>
-      <w:proofErr w:type="spellStart"/>
+      <w:r>
+        <w:t>‘</w:t>
+      </w:r>
       <w:r>
         <w:t>RemovePrimitive</w:t>
       </w:r>
-      <w:proofErr w:type="spellEnd"/>
+      <w:r>
+        <w:t>’</w:t>
+      </w:r>
       <w:r>
         <w:t>.</w:t>
       </w:r>
@@ -9036,13 +8561,8 @@
       </w:r>
     </w:p>
     <w:p>
-      <w:proofErr w:type="spellStart"/>
-      <w:r>
-        <w:t>Prio</w:t>
-      </w:r>
-      <w:proofErr w:type="spellEnd"/>
-      <w:r>
-        <w:t xml:space="preserve"> Engine also offers the ability to load in user interface images which will be rendered last, and therefore sit on top of everything else which is rendered in the window. </w:t>
+      <w:r>
+        <w:t xml:space="preserve">Prio Engine also offers the ability to load in user interface images which will be rendered last, and therefore sit on top of everything else which is rendered in the window. </w:t>
       </w:r>
       <w:r>
         <w:t xml:space="preserve">These are particularly useful for showing UI elements like health, </w:t>
@@ -9066,13 +8586,8 @@
       </w:r>
     </w:p>
     <w:p>
-      <w:proofErr w:type="spellStart"/>
-      <w:r>
-        <w:t>Prio</w:t>
-      </w:r>
-      <w:proofErr w:type="spellEnd"/>
-      <w:r>
-        <w:t xml:space="preserve"> Engine offers a method of displaying text in a game through Direct X 11, after the functionality was removed in Direct X 10, this can prove to be an incredibly time consuming feature to implement. </w:t>
+      <w:r>
+        <w:t xml:space="preserve">Prio Engine offers a method of displaying text in a game through Direct X 11, after the functionality was removed in Direct X 10, this can prove to be an incredibly time consuming feature to implement. </w:t>
       </w:r>
       <w:r>
         <w:t>It also allows text to be updated without having to destroy and recreate the text object, you must simply pass the new string you wish to display to the text object.</w:t>
@@ -9088,15 +8603,7 @@
     </w:p>
     <w:p>
       <w:r>
-        <w:t xml:space="preserve">Developers can also update the skybox through </w:t>
-      </w:r>
-      <w:proofErr w:type="spellStart"/>
-      <w:r>
-        <w:t>Prio</w:t>
-      </w:r>
-      <w:proofErr w:type="spellEnd"/>
-      <w:r>
-        <w:t xml:space="preserve"> Engine to give a level a different feel. By default, the skybox will cycle through day, evening and night times. However, developers can disable automatic cycling, change the time between cycles and select a specific colour they want the skybox to be.</w:t>
+        <w:t>Developers can also update the skybox through Prio Engine to give a level a different feel. By default, the skybox will cycle through day, evening and night times. However, developers can disable automatic cycling, change the time between cycles and select a specific colour they want the skybox to be.</w:t>
       </w:r>
     </w:p>
     <w:p>
@@ -9116,45 +8623,8 @@
       </w:r>
     </w:p>
     <w:p>
-      <w:proofErr w:type="spellStart"/>
-      <w:r>
-        <w:t>AntTweakBar</w:t>
-      </w:r>
-      <w:proofErr w:type="spellEnd"/>
-      <w:r>
-        <w:t xml:space="preserve"> allows users to interact with the program and modify variables from within the executable during runtime. </w:t>
-      </w:r>
-      <w:proofErr w:type="spellStart"/>
-      <w:r>
-        <w:t>Prio</w:t>
-      </w:r>
-      <w:proofErr w:type="spellEnd"/>
-      <w:r>
-        <w:t xml:space="preserve"> Engine fully supports </w:t>
-      </w:r>
-      <w:proofErr w:type="spellStart"/>
-      <w:r>
-        <w:t>AntTweakBar</w:t>
-      </w:r>
-      <w:proofErr w:type="spellEnd"/>
-      <w:r>
-        <w:t xml:space="preserve"> usage, and demonstrates the use of </w:t>
-      </w:r>
-      <w:proofErr w:type="spellStart"/>
-      <w:r>
-        <w:t>AntTweakBar</w:t>
-      </w:r>
-      <w:proofErr w:type="spellEnd"/>
-      <w:r>
-        <w:t xml:space="preserve"> within Artist Away. Through </w:t>
-      </w:r>
-      <w:proofErr w:type="spellStart"/>
-      <w:r>
-        <w:t>AntTweakBar</w:t>
-      </w:r>
-      <w:proofErr w:type="spellEnd"/>
-      <w:r>
-        <w:t xml:space="preserve">, </w:t>
+      <w:r>
+        <w:t xml:space="preserve">AntTweakBar allows users to interact with the program and modify variables from within the executable during runtime. Prio Engine fully supports AntTweakBar usage, and demonstrates the use of AntTweakBar within Artist Away. Through AntTweakBar, </w:t>
       </w:r>
       <w:r>
         <w:t>users can</w:t>
@@ -9191,7 +8661,12 @@
     </w:p>
     <w:p>
       <w:r>
-        <w:t>Camera movement within artist away represents the standard camera controls for most first-person shooter games, and role playing games throughout the industry, ‘W’, ‘A’, ‘S’ and ‘D’ keys are used to control the movement of the camera, while left, right, up and down keys control the rotation of the camera. These keys are standard throughout the industry, and therefore any user who is familiar with a wide variety of games will not be required to read through large amounts of documentation.</w:t>
+        <w:t>Camera mov</w:t>
+      </w:r>
+      <w:bookmarkStart w:id="81" w:name="_GoBack"/>
+      <w:bookmarkEnd w:id="81"/>
+      <w:r>
+        <w:t>ement within artist away represents the standard camera controls for most first-person shooter games, and role playing games throughout the industry, ‘W’, ‘A’, ‘S’ and ‘D’ keys are used to control the movement of the camera, while left, right, up and down keys control the rotation of the camera. These keys are standard throughout the industry, and therefore any user who is familiar with a wide variety of games will not be required to read through large amounts of documentation.</w:t>
       </w:r>
     </w:p>
     <w:p>
@@ -10274,6 +9749,7 @@
             <w:id w:val="-573587230"/>
             <w:bibliography/>
           </w:sdtPr>
+          <w:sdtEndPr/>
           <w:sdtContent>
             <w:p>
               <w:pPr>
@@ -10354,6 +9830,7 @@
           <w:id w:val="2029973688"/>
           <w:citation/>
         </w:sdtPr>
+        <w:sdtEndPr/>
         <w:sdtContent>
           <w:r>
             <w:fldChar w:fldCharType="begin"/>
@@ -10423,6 +9900,7 @@
           <w:id w:val="-1818328844"/>
           <w:citation/>
         </w:sdtPr>
+        <w:sdtEndPr/>
         <w:sdtContent>
           <w:r>
             <w:fldChar w:fldCharType="begin"/>
@@ -10685,7 +10163,7 @@
 </file>
 
 <file path=word/endnotes.xml><?xml version="1.0" encoding="utf-8"?>
-<w:endnotes xmlns:wpc="http://schemas.microsoft.com/office/word/2010/wordprocessingCanvas" xmlns:cx="http://schemas.microsoft.com/office/drawing/2014/chartex" xmlns:cx1="http://schemas.microsoft.com/office/drawing/2015/9/8/chartex" xmlns:cx2="http://schemas.microsoft.com/office/drawing/2015/10/21/chartex" xmlns:cx3="http://schemas.microsoft.com/office/drawing/2016/5/9/chartex" xmlns:cx4="http://schemas.microsoft.com/office/drawing/2016/5/10/chartex" xmlns:cx5="http://schemas.microsoft.com/office/drawing/2016/5/11/chartex" xmlns:mc="http://schemas.openxmlformats.org/markup-compatibility/2006" xmlns:o="urn:schemas-microsoft-com:office:office" xmlns:r="http://schemas.openxmlformats.org/officeDocument/2006/relationships" xmlns:m="http://schemas.openxmlformats.org/officeDocument/2006/math" xmlns:v="urn:schemas-microsoft-com:vml" xmlns:wp14="http://schemas.microsoft.com/office/word/2010/wordprocessingDrawing" xmlns:wp="http://schemas.openxmlformats.org/drawingml/2006/wordprocessingDrawing" xmlns:w10="urn:schemas-microsoft-com:office:word" xmlns:w="http://schemas.openxmlformats.org/wordprocessingml/2006/main" xmlns:w14="http://schemas.microsoft.com/office/word/2010/wordml" xmlns:w15="http://schemas.microsoft.com/office/word/2012/wordml" xmlns:w16se="http://schemas.microsoft.com/office/word/2015/wordml/symex" xmlns:wpg="http://schemas.microsoft.com/office/word/2010/wordprocessingGroup" xmlns:wpi="http://schemas.microsoft.com/office/word/2010/wordprocessingInk" xmlns:wne="http://schemas.microsoft.com/office/word/2006/wordml" xmlns:wps="http://schemas.microsoft.com/office/word/2010/wordprocessingShape" mc:Ignorable="w14 w15 w16se wp14">
+<w:endnotes xmlns:wpc="http://schemas.microsoft.com/office/word/2010/wordprocessingCanvas" xmlns:cx="http://schemas.microsoft.com/office/drawing/2014/chartex" xmlns:cx1="http://schemas.microsoft.com/office/drawing/2015/9/8/chartex" xmlns:cx2="http://schemas.microsoft.com/office/drawing/2015/10/21/chartex" xmlns:cx3="http://schemas.microsoft.com/office/drawing/2016/5/9/chartex" xmlns:cx4="http://schemas.microsoft.com/office/drawing/2016/5/10/chartex" xmlns:cx5="http://schemas.microsoft.com/office/drawing/2016/5/11/chartex" xmlns:cx6="http://schemas.microsoft.com/office/drawing/2016/5/12/chartex" xmlns:cx7="http://schemas.microsoft.com/office/drawing/2016/5/13/chartex" xmlns:cx8="http://schemas.microsoft.com/office/drawing/2016/5/14/chartex" xmlns:mc="http://schemas.openxmlformats.org/markup-compatibility/2006" xmlns:o="urn:schemas-microsoft-com:office:office" xmlns:r="http://schemas.openxmlformats.org/officeDocument/2006/relationships" xmlns:m="http://schemas.openxmlformats.org/officeDocument/2006/math" xmlns:v="urn:schemas-microsoft-com:vml" xmlns:wp14="http://schemas.microsoft.com/office/word/2010/wordprocessingDrawing" xmlns:wp="http://schemas.openxmlformats.org/drawingml/2006/wordprocessingDrawing" xmlns:w10="urn:schemas-microsoft-com:office:word" xmlns:w="http://schemas.openxmlformats.org/wordprocessingml/2006/main" xmlns:w14="http://schemas.microsoft.com/office/word/2010/wordml" xmlns:w15="http://schemas.microsoft.com/office/word/2012/wordml" xmlns:w16se="http://schemas.microsoft.com/office/word/2015/wordml/symex" xmlns:wpg="http://schemas.microsoft.com/office/word/2010/wordprocessingGroup" xmlns:wpi="http://schemas.microsoft.com/office/word/2010/wordprocessingInk" xmlns:wne="http://schemas.microsoft.com/office/word/2006/wordml" xmlns:wps="http://schemas.microsoft.com/office/word/2010/wordprocessingShape" mc:Ignorable="w14 w15 w16se wp14">
   <w:endnote w:type="separator" w:id="-1">
     <w:p>
       <w:pPr>
@@ -10710,7 +10188,7 @@
 </file>
 
 <file path=word/footer1.xml><?xml version="1.0" encoding="utf-8"?>
-<w:ftr xmlns:wpc="http://schemas.microsoft.com/office/word/2010/wordprocessingCanvas" xmlns:cx="http://schemas.microsoft.com/office/drawing/2014/chartex" xmlns:cx1="http://schemas.microsoft.com/office/drawing/2015/9/8/chartex" xmlns:cx2="http://schemas.microsoft.com/office/drawing/2015/10/21/chartex" xmlns:cx3="http://schemas.microsoft.com/office/drawing/2016/5/9/chartex" xmlns:cx4="http://schemas.microsoft.com/office/drawing/2016/5/10/chartex" xmlns:cx5="http://schemas.microsoft.com/office/drawing/2016/5/11/chartex" xmlns:mc="http://schemas.openxmlformats.org/markup-compatibility/2006" xmlns:o="urn:schemas-microsoft-com:office:office" xmlns:r="http://schemas.openxmlformats.org/officeDocument/2006/relationships" xmlns:m="http://schemas.openxmlformats.org/officeDocument/2006/math" xmlns:v="urn:schemas-microsoft-com:vml" xmlns:wp14="http://schemas.microsoft.com/office/word/2010/wordprocessingDrawing" xmlns:wp="http://schemas.openxmlformats.org/drawingml/2006/wordprocessingDrawing" xmlns:w10="urn:schemas-microsoft-com:office:word" xmlns:w="http://schemas.openxmlformats.org/wordprocessingml/2006/main" xmlns:w14="http://schemas.microsoft.com/office/word/2010/wordml" xmlns:w15="http://schemas.microsoft.com/office/word/2012/wordml" xmlns:w16se="http://schemas.microsoft.com/office/word/2015/wordml/symex" xmlns:wpg="http://schemas.microsoft.com/office/word/2010/wordprocessingGroup" xmlns:wpi="http://schemas.microsoft.com/office/word/2010/wordprocessingInk" xmlns:wne="http://schemas.microsoft.com/office/word/2006/wordml" xmlns:wps="http://schemas.microsoft.com/office/word/2010/wordprocessingShape" mc:Ignorable="w14 w15 w16se wp14">
+<w:ftr xmlns:wpc="http://schemas.microsoft.com/office/word/2010/wordprocessingCanvas" xmlns:cx="http://schemas.microsoft.com/office/drawing/2014/chartex" xmlns:cx1="http://schemas.microsoft.com/office/drawing/2015/9/8/chartex" xmlns:cx2="http://schemas.microsoft.com/office/drawing/2015/10/21/chartex" xmlns:cx3="http://schemas.microsoft.com/office/drawing/2016/5/9/chartex" xmlns:cx4="http://schemas.microsoft.com/office/drawing/2016/5/10/chartex" xmlns:cx5="http://schemas.microsoft.com/office/drawing/2016/5/11/chartex" xmlns:cx6="http://schemas.microsoft.com/office/drawing/2016/5/12/chartex" xmlns:cx7="http://schemas.microsoft.com/office/drawing/2016/5/13/chartex" xmlns:cx8="http://schemas.microsoft.com/office/drawing/2016/5/14/chartex" xmlns:mc="http://schemas.openxmlformats.org/markup-compatibility/2006" xmlns:o="urn:schemas-microsoft-com:office:office" xmlns:r="http://schemas.openxmlformats.org/officeDocument/2006/relationships" xmlns:m="http://schemas.openxmlformats.org/officeDocument/2006/math" xmlns:v="urn:schemas-microsoft-com:vml" xmlns:wp14="http://schemas.microsoft.com/office/word/2010/wordprocessingDrawing" xmlns:wp="http://schemas.openxmlformats.org/drawingml/2006/wordprocessingDrawing" xmlns:w10="urn:schemas-microsoft-com:office:word" xmlns:w="http://schemas.openxmlformats.org/wordprocessingml/2006/main" xmlns:w14="http://schemas.microsoft.com/office/word/2010/wordml" xmlns:w15="http://schemas.microsoft.com/office/word/2012/wordml" xmlns:w16se="http://schemas.microsoft.com/office/word/2015/wordml/symex" xmlns:wpg="http://schemas.microsoft.com/office/word/2010/wordprocessingGroup" xmlns:wpi="http://schemas.microsoft.com/office/word/2010/wordprocessingInk" xmlns:wne="http://schemas.microsoft.com/office/word/2006/wordml" xmlns:wps="http://schemas.microsoft.com/office/word/2010/wordprocessingShape" mc:Ignorable="w14 w15 w16se wp14">
   <w:p>
     <w:pPr>
       <w:pStyle w:val="Footer"/>
@@ -10749,7 +10227,7 @@
           <w:rPr>
             <w:noProof/>
           </w:rPr>
-          <w:t>11</w:t>
+          <w:t>14</w:t>
         </w:r>
         <w:r>
           <w:rPr>
@@ -10770,7 +10248,7 @@
 </file>
 
 <file path=word/footnotes.xml><?xml version="1.0" encoding="utf-8"?>
-<w:footnotes xmlns:wpc="http://schemas.microsoft.com/office/word/2010/wordprocessingCanvas" xmlns:cx="http://schemas.microsoft.com/office/drawing/2014/chartex" xmlns:cx1="http://schemas.microsoft.com/office/drawing/2015/9/8/chartex" xmlns:cx2="http://schemas.microsoft.com/office/drawing/2015/10/21/chartex" xmlns:cx3="http://schemas.microsoft.com/office/drawing/2016/5/9/chartex" xmlns:cx4="http://schemas.microsoft.com/office/drawing/2016/5/10/chartex" xmlns:cx5="http://schemas.microsoft.com/office/drawing/2016/5/11/chartex" xmlns:mc="http://schemas.openxmlformats.org/markup-compatibility/2006" xmlns:o="urn:schemas-microsoft-com:office:office" xmlns:r="http://schemas.openxmlformats.org/officeDocument/2006/relationships" xmlns:m="http://schemas.openxmlformats.org/officeDocument/2006/math" xmlns:v="urn:schemas-microsoft-com:vml" xmlns:wp14="http://schemas.microsoft.com/office/word/2010/wordprocessingDrawing" xmlns:wp="http://schemas.openxmlformats.org/drawingml/2006/wordprocessingDrawing" xmlns:w10="urn:schemas-microsoft-com:office:word" xmlns:w="http://schemas.openxmlformats.org/wordprocessingml/2006/main" xmlns:w14="http://schemas.microsoft.com/office/word/2010/wordml" xmlns:w15="http://schemas.microsoft.com/office/word/2012/wordml" xmlns:w16se="http://schemas.microsoft.com/office/word/2015/wordml/symex" xmlns:wpg="http://schemas.microsoft.com/office/word/2010/wordprocessingGroup" xmlns:wpi="http://schemas.microsoft.com/office/word/2010/wordprocessingInk" xmlns:wne="http://schemas.microsoft.com/office/word/2006/wordml" xmlns:wps="http://schemas.microsoft.com/office/word/2010/wordprocessingShape" mc:Ignorable="w14 w15 w16se wp14">
+<w:footnotes xmlns:wpc="http://schemas.microsoft.com/office/word/2010/wordprocessingCanvas" xmlns:cx="http://schemas.microsoft.com/office/drawing/2014/chartex" xmlns:cx1="http://schemas.microsoft.com/office/drawing/2015/9/8/chartex" xmlns:cx2="http://schemas.microsoft.com/office/drawing/2015/10/21/chartex" xmlns:cx3="http://schemas.microsoft.com/office/drawing/2016/5/9/chartex" xmlns:cx4="http://schemas.microsoft.com/office/drawing/2016/5/10/chartex" xmlns:cx5="http://schemas.microsoft.com/office/drawing/2016/5/11/chartex" xmlns:cx6="http://schemas.microsoft.com/office/drawing/2016/5/12/chartex" xmlns:cx7="http://schemas.microsoft.com/office/drawing/2016/5/13/chartex" xmlns:cx8="http://schemas.microsoft.com/office/drawing/2016/5/14/chartex" xmlns:mc="http://schemas.openxmlformats.org/markup-compatibility/2006" xmlns:o="urn:schemas-microsoft-com:office:office" xmlns:r="http://schemas.openxmlformats.org/officeDocument/2006/relationships" xmlns:m="http://schemas.openxmlformats.org/officeDocument/2006/math" xmlns:v="urn:schemas-microsoft-com:vml" xmlns:wp14="http://schemas.microsoft.com/office/word/2010/wordprocessingDrawing" xmlns:wp="http://schemas.openxmlformats.org/drawingml/2006/wordprocessingDrawing" xmlns:w10="urn:schemas-microsoft-com:office:word" xmlns:w="http://schemas.openxmlformats.org/wordprocessingml/2006/main" xmlns:w14="http://schemas.microsoft.com/office/word/2010/wordml" xmlns:w15="http://schemas.microsoft.com/office/word/2012/wordml" xmlns:w16se="http://schemas.microsoft.com/office/word/2015/wordml/symex" xmlns:wpg="http://schemas.microsoft.com/office/word/2010/wordprocessingGroup" xmlns:wpi="http://schemas.microsoft.com/office/word/2010/wordprocessingInk" xmlns:wne="http://schemas.microsoft.com/office/word/2006/wordml" xmlns:wps="http://schemas.microsoft.com/office/word/2010/wordprocessingShape" mc:Ignorable="w14 w15 w16se wp14">
   <w:footnote w:type="separator" w:id="-1">
     <w:p>
       <w:pPr>
@@ -10795,7 +10273,7 @@
 </file>
 
 <file path=word/numbering.xml><?xml version="1.0" encoding="utf-8"?>
-<w:numbering xmlns:wpc="http://schemas.microsoft.com/office/word/2010/wordprocessingCanvas" xmlns:cx="http://schemas.microsoft.com/office/drawing/2014/chartex" xmlns:cx1="http://schemas.microsoft.com/office/drawing/2015/9/8/chartex" xmlns:cx2="http://schemas.microsoft.com/office/drawing/2015/10/21/chartex" xmlns:cx3="http://schemas.microsoft.com/office/drawing/2016/5/9/chartex" xmlns:cx4="http://schemas.microsoft.com/office/drawing/2016/5/10/chartex" xmlns:cx5="http://schemas.microsoft.com/office/drawing/2016/5/11/chartex" xmlns:mc="http://schemas.openxmlformats.org/markup-compatibility/2006" xmlns:o="urn:schemas-microsoft-com:office:office" xmlns:r="http://schemas.openxmlformats.org/officeDocument/2006/relationships" xmlns:m="http://schemas.openxmlformats.org/officeDocument/2006/math" xmlns:v="urn:schemas-microsoft-com:vml" xmlns:wp14="http://schemas.microsoft.com/office/word/2010/wordprocessingDrawing" xmlns:wp="http://schemas.openxmlformats.org/drawingml/2006/wordprocessingDrawing" xmlns:w10="urn:schemas-microsoft-com:office:word" xmlns:w="http://schemas.openxmlformats.org/wordprocessingml/2006/main" xmlns:w14="http://schemas.microsoft.com/office/word/2010/wordml" xmlns:w15="http://schemas.microsoft.com/office/word/2012/wordml" xmlns:w16se="http://schemas.microsoft.com/office/word/2015/wordml/symex" xmlns:wpg="http://schemas.microsoft.com/office/word/2010/wordprocessingGroup" xmlns:wpi="http://schemas.microsoft.com/office/word/2010/wordprocessingInk" xmlns:wne="http://schemas.microsoft.com/office/word/2006/wordml" xmlns:wps="http://schemas.microsoft.com/office/word/2010/wordprocessingShape" mc:Ignorable="w14 w15 w16se wp14">
+<w:numbering xmlns:wpc="http://schemas.microsoft.com/office/word/2010/wordprocessingCanvas" xmlns:cx="http://schemas.microsoft.com/office/drawing/2014/chartex" xmlns:cx1="http://schemas.microsoft.com/office/drawing/2015/9/8/chartex" xmlns:cx2="http://schemas.microsoft.com/office/drawing/2015/10/21/chartex" xmlns:cx3="http://schemas.microsoft.com/office/drawing/2016/5/9/chartex" xmlns:cx4="http://schemas.microsoft.com/office/drawing/2016/5/10/chartex" xmlns:cx5="http://schemas.microsoft.com/office/drawing/2016/5/11/chartex" xmlns:cx6="http://schemas.microsoft.com/office/drawing/2016/5/12/chartex" xmlns:cx7="http://schemas.microsoft.com/office/drawing/2016/5/13/chartex" xmlns:cx8="http://schemas.microsoft.com/office/drawing/2016/5/14/chartex" xmlns:mc="http://schemas.openxmlformats.org/markup-compatibility/2006" xmlns:o="urn:schemas-microsoft-com:office:office" xmlns:r="http://schemas.openxmlformats.org/officeDocument/2006/relationships" xmlns:m="http://schemas.openxmlformats.org/officeDocument/2006/math" xmlns:v="urn:schemas-microsoft-com:vml" xmlns:wp14="http://schemas.microsoft.com/office/word/2010/wordprocessingDrawing" xmlns:wp="http://schemas.openxmlformats.org/drawingml/2006/wordprocessingDrawing" xmlns:w10="urn:schemas-microsoft-com:office:word" xmlns:w="http://schemas.openxmlformats.org/wordprocessingml/2006/main" xmlns:w14="http://schemas.microsoft.com/office/word/2010/wordml" xmlns:w15="http://schemas.microsoft.com/office/word/2012/wordml" xmlns:w16se="http://schemas.microsoft.com/office/word/2015/wordml/symex" xmlns:wpg="http://schemas.microsoft.com/office/word/2010/wordprocessingGroup" xmlns:wpi="http://schemas.microsoft.com/office/word/2010/wordprocessingInk" xmlns:wne="http://schemas.microsoft.com/office/word/2006/wordml" xmlns:wps="http://schemas.microsoft.com/office/word/2010/wordprocessingShape" mc:Ignorable="w14 w15 w16se wp14">
   <w:abstractNum w:abstractNumId="0" w15:restartNumberingAfterBreak="0">
     <w:nsid w:val="0C99098C"/>
     <w:multiLevelType w:val="hybridMultilevel"/>
@@ -13615,7 +13093,7 @@
 </file>
 
 <file path=customXml/itemProps1.xml><?xml version="1.0" encoding="utf-8"?>
-<ds:datastoreItem xmlns:ds="http://schemas.openxmlformats.org/officeDocument/2006/customXml" ds:itemID="{437FC642-D278-4E9B-8142-B266A2F87BA9}">
+<ds:datastoreItem xmlns:ds="http://schemas.openxmlformats.org/officeDocument/2006/customXml" ds:itemID="{B0C5AE0C-A1F7-4083-835F-3001592D51DC}">
   <ds:schemaRefs>
     <ds:schemaRef ds:uri="http://schemas.openxmlformats.org/officeDocument/2006/bibliography"/>
   </ds:schemaRefs>

</xml_diff>

<commit_message>
Filled in some of the testing section of report.
</commit_message>
<xml_diff>
--- a/ProjectReportTemplate(1).docx
+++ b/ProjectReportTemplate(1).docx
@@ -736,7 +736,15 @@
         <w:t xml:space="preserve"> DirectX 11 – Book by Frank Luna which heavily influenced my implementation of the game engine timer class. While my implementation is not identical, the structure of the timer is the same.</w:t>
       </w:r>
       <w:r>
-        <w:t xml:space="preserve"> Also provided me with the methodology of implementing rain through the geometry shader within Prio Engine.</w:t>
+        <w:t xml:space="preserve"> Also provided me with the methodology of implementing rain through the geometry </w:t>
+      </w:r>
+      <w:proofErr w:type="spellStart"/>
+      <w:r>
+        <w:t>shader</w:t>
+      </w:r>
+      <w:proofErr w:type="spellEnd"/>
+      <w:r>
+        <w:t xml:space="preserve"> within Prio Engine.</w:t>
       </w:r>
     </w:p>
     <w:p>
@@ -4010,21 +4018,7 @@
                 <w:rStyle w:val="Hyperlink"/>
                 <w:noProof/>
               </w:rPr>
-              <w:t>Su</w:t>
-            </w:r>
-            <w:r>
-              <w:rPr>
-                <w:rStyle w:val="Hyperlink"/>
-                <w:noProof/>
-              </w:rPr>
-              <w:t>m</w:t>
-            </w:r>
-            <w:r>
-              <w:rPr>
-                <w:rStyle w:val="Hyperlink"/>
-                <w:noProof/>
-              </w:rPr>
-              <w:t>mary</w:t>
+              <w:t>Summary</w:t>
             </w:r>
             <w:r>
               <w:rPr>
@@ -9383,7 +9377,7 @@
       <w:r>
         <w:fldChar w:fldCharType="separate"/>
       </w:r>
-      <w:hyperlink w:anchor="_Toc478568232" w:history="1">
+      <w:hyperlink w:anchor="_Toc478949224" w:history="1">
         <w:r>
           <w:rPr>
             <w:rStyle w:val="Hyperlink"/>
@@ -9418,7 +9412,7 @@
             <w:noProof/>
             <w:webHidden/>
           </w:rPr>
-          <w:instrText xml:space="preserve"> PAGEREF _Toc478568232 \h </w:instrText>
+          <w:instrText xml:space="preserve"> PAGEREF _Toc478949224 \h </w:instrText>
         </w:r>
         <w:r>
           <w:rPr>
@@ -9462,7 +9456,7 @@
           <w:lang w:eastAsia="en-GB"/>
         </w:rPr>
       </w:pPr>
-      <w:hyperlink w:anchor="_Toc478568233" w:history="1">
+      <w:hyperlink w:anchor="_Toc478949225" w:history="1">
         <w:r>
           <w:rPr>
             <w:rStyle w:val="Hyperlink"/>
@@ -9497,7 +9491,7 @@
             <w:noProof/>
             <w:webHidden/>
           </w:rPr>
-          <w:instrText xml:space="preserve"> PAGEREF _Toc478568233 \h </w:instrText>
+          <w:instrText xml:space="preserve"> PAGEREF _Toc478949225 \h </w:instrText>
         </w:r>
         <w:r>
           <w:rPr>
@@ -9541,7 +9535,7 @@
           <w:lang w:eastAsia="en-GB"/>
         </w:rPr>
       </w:pPr>
-      <w:hyperlink w:anchor="_Toc478568234" w:history="1">
+      <w:hyperlink w:anchor="_Toc478949226" w:history="1">
         <w:r>
           <w:rPr>
             <w:rStyle w:val="Hyperlink"/>
@@ -9576,7 +9570,7 @@
             <w:noProof/>
             <w:webHidden/>
           </w:rPr>
-          <w:instrText xml:space="preserve"> PAGEREF _Toc478568234 \h </w:instrText>
+          <w:instrText xml:space="preserve"> PAGEREF _Toc478949226 \h </w:instrText>
         </w:r>
         <w:r>
           <w:rPr>
@@ -9596,7 +9590,7 @@
             <w:noProof/>
             <w:webHidden/>
           </w:rPr>
-          <w:t>8</w:t>
+          <w:t>9</w:t>
         </w:r>
         <w:r>
           <w:rPr>
@@ -9620,7 +9614,7 @@
           <w:lang w:eastAsia="en-GB"/>
         </w:rPr>
       </w:pPr>
-      <w:hyperlink w:anchor="_Toc478568235" w:history="1">
+      <w:hyperlink w:anchor="_Toc478949227" w:history="1">
         <w:r>
           <w:rPr>
             <w:rStyle w:val="Hyperlink"/>
@@ -9655,7 +9649,7 @@
             <w:noProof/>
             <w:webHidden/>
           </w:rPr>
-          <w:instrText xml:space="preserve"> PAGEREF _Toc478568235 \h </w:instrText>
+          <w:instrText xml:space="preserve"> PAGEREF _Toc478949227 \h </w:instrText>
         </w:r>
         <w:r>
           <w:rPr>
@@ -9675,7 +9669,7 @@
             <w:noProof/>
             <w:webHidden/>
           </w:rPr>
-          <w:t>9</w:t>
+          <w:t>11</w:t>
         </w:r>
         <w:r>
           <w:rPr>
@@ -9699,7 +9693,7 @@
           <w:lang w:eastAsia="en-GB"/>
         </w:rPr>
       </w:pPr>
-      <w:hyperlink w:anchor="_Toc478568236" w:history="1">
+      <w:hyperlink w:anchor="_Toc478949228" w:history="1">
         <w:r>
           <w:rPr>
             <w:rStyle w:val="Hyperlink"/>
@@ -9734,7 +9728,7 @@
             <w:noProof/>
             <w:webHidden/>
           </w:rPr>
-          <w:instrText xml:space="preserve"> PAGEREF _Toc478568236 \h </w:instrText>
+          <w:instrText xml:space="preserve"> PAGEREF _Toc478949228 \h </w:instrText>
         </w:r>
         <w:r>
           <w:rPr>
@@ -9754,7 +9748,179 @@
             <w:noProof/>
             <w:webHidden/>
           </w:rPr>
-          <w:t>10</w:t>
+          <w:t>11</w:t>
+        </w:r>
+        <w:r>
+          <w:rPr>
+            <w:noProof/>
+            <w:webHidden/>
+          </w:rPr>
+          <w:fldChar w:fldCharType="end"/>
+        </w:r>
+      </w:hyperlink>
+    </w:p>
+    <w:p>
+      <w:pPr>
+        <w:pStyle w:val="TableofFigures"/>
+        <w:tabs>
+          <w:tab w:val="right" w:leader="dot" w:pos="8210"/>
+        </w:tabs>
+        <w:rPr>
+          <w:rFonts w:asciiTheme="minorHAnsi" w:hAnsiTheme="minorHAnsi" w:cstheme="minorBidi"/>
+          <w:noProof/>
+          <w:szCs w:val="22"/>
+          <w:lang w:eastAsia="en-GB"/>
+        </w:rPr>
+      </w:pPr>
+      <w:hyperlink w:anchor="_Toc478949229" w:history="1">
+        <w:r>
+          <w:rPr>
+            <w:rStyle w:val="Hyperlink"/>
+            <w:noProof/>
+          </w:rPr>
+          <w:t>Figure 5</w:t>
+        </w:r>
+        <w:r>
+          <w:rPr>
+            <w:rStyle w:val="Hyperlink"/>
+            <w:noProof/>
+          </w:rPr>
+          <w:noBreakHyphen/>
+          <w:t>1 Engine Class Properties</w:t>
+        </w:r>
+        <w:r>
+          <w:rPr>
+            <w:noProof/>
+            <w:webHidden/>
+          </w:rPr>
+          <w:tab/>
+        </w:r>
+        <w:r>
+          <w:rPr>
+            <w:noProof/>
+            <w:webHidden/>
+          </w:rPr>
+          <w:fldChar w:fldCharType="begin"/>
+        </w:r>
+        <w:r>
+          <w:rPr>
+            <w:noProof/>
+            <w:webHidden/>
+          </w:rPr>
+          <w:instrText xml:space="preserve"> PAGEREF _Toc478949229 \h </w:instrText>
+        </w:r>
+        <w:r>
+          <w:rPr>
+            <w:noProof/>
+            <w:webHidden/>
+          </w:rPr>
+        </w:r>
+        <w:r>
+          <w:rPr>
+            <w:noProof/>
+            <w:webHidden/>
+          </w:rPr>
+          <w:fldChar w:fldCharType="separate"/>
+        </w:r>
+        <w:r>
+          <w:rPr>
+            <w:noProof/>
+            <w:webHidden/>
+          </w:rPr>
+          <w:t>21</w:t>
+        </w:r>
+        <w:r>
+          <w:rPr>
+            <w:noProof/>
+            <w:webHidden/>
+          </w:rPr>
+          <w:fldChar w:fldCharType="end"/>
+        </w:r>
+      </w:hyperlink>
+    </w:p>
+    <w:p>
+      <w:pPr>
+        <w:pStyle w:val="TableofFigures"/>
+        <w:tabs>
+          <w:tab w:val="right" w:leader="dot" w:pos="8210"/>
+        </w:tabs>
+        <w:rPr>
+          <w:rFonts w:asciiTheme="minorHAnsi" w:hAnsiTheme="minorHAnsi" w:cstheme="minorBidi"/>
+          <w:noProof/>
+          <w:szCs w:val="22"/>
+          <w:lang w:eastAsia="en-GB"/>
+        </w:rPr>
+      </w:pPr>
+      <w:hyperlink w:anchor="_Toc478949230" w:history="1">
+        <w:r>
+          <w:rPr>
+            <w:rStyle w:val="Hyperlink"/>
+            <w:noProof/>
+          </w:rPr>
+          <w:t>Figure 9</w:t>
+        </w:r>
+        <w:r>
+          <w:rPr>
+            <w:rStyle w:val="Hyperlink"/>
+            <w:noProof/>
+          </w:rPr>
+          <w:noBreakHyphen/>
+          <w:t xml:space="preserve">1 Engine Class </w:t>
+        </w:r>
+        <w:r>
+          <w:rPr>
+            <w:rStyle w:val="Hyperlink"/>
+            <w:noProof/>
+          </w:rPr>
+          <w:t>D</w:t>
+        </w:r>
+        <w:r>
+          <w:rPr>
+            <w:rStyle w:val="Hyperlink"/>
+            <w:noProof/>
+          </w:rPr>
+          <w:t>iagram</w:t>
+        </w:r>
+        <w:r>
+          <w:rPr>
+            <w:noProof/>
+            <w:webHidden/>
+          </w:rPr>
+          <w:tab/>
+        </w:r>
+        <w:r>
+          <w:rPr>
+            <w:noProof/>
+            <w:webHidden/>
+          </w:rPr>
+          <w:fldChar w:fldCharType="begin"/>
+        </w:r>
+        <w:r>
+          <w:rPr>
+            <w:noProof/>
+            <w:webHidden/>
+          </w:rPr>
+          <w:instrText xml:space="preserve"> PAGEREF _Toc478949230 \h </w:instrText>
+        </w:r>
+        <w:r>
+          <w:rPr>
+            <w:noProof/>
+            <w:webHidden/>
+          </w:rPr>
+        </w:r>
+        <w:r>
+          <w:rPr>
+            <w:noProof/>
+            <w:webHidden/>
+          </w:rPr>
+          <w:fldChar w:fldCharType="separate"/>
+        </w:r>
+        <w:r>
+          <w:rPr>
+            <w:noProof/>
+            <w:webHidden/>
+          </w:rPr>
+          <w:t>1</w:t>
         </w:r>
         <w:r>
           <w:rPr>
@@ -10552,7 +10718,7 @@
           <v:shape id="_x0000_i1025" type="#_x0000_t75" style="width:347.45pt;height:282.15pt" o:ole="">
             <v:imagedata r:id="rId12" o:title=""/>
           </v:shape>
-          <o:OLEObject Type="Embed" ProgID="Visio.Drawing.15" ShapeID="_x0000_i1025" DrawAspect="Content" ObjectID="_1552508484" r:id="rId13"/>
+          <o:OLEObject Type="Embed" ProgID="Visio.Drawing.15" ShapeID="_x0000_i1025" DrawAspect="Content" ObjectID="_1552698078" r:id="rId13"/>
         </w:object>
       </w:r>
     </w:p>
@@ -10560,7 +10726,7 @@
       <w:pPr>
         <w:pStyle w:val="Caption"/>
       </w:pPr>
-      <w:bookmarkStart w:id="31" w:name="_Toc478568232"/>
+      <w:bookmarkStart w:id="31" w:name="_Toc478949224"/>
       <w:r>
         <w:t xml:space="preserve">Figure </w:t>
       </w:r>
@@ -10727,7 +10893,7 @@
           <v:shape id="_x0000_i1026" type="#_x0000_t75" style="width:370.9pt;height:154.9pt" o:ole="">
             <v:imagedata r:id="rId14" o:title=""/>
           </v:shape>
-          <o:OLEObject Type="Embed" ProgID="Visio.Drawing.15" ShapeID="_x0000_i1026" DrawAspect="Content" ObjectID="_1552508485" r:id="rId15"/>
+          <o:OLEObject Type="Embed" ProgID="Visio.Drawing.15" ShapeID="_x0000_i1026" DrawAspect="Content" ObjectID="_1552698079" r:id="rId15"/>
         </w:object>
       </w:r>
     </w:p>
@@ -10735,7 +10901,7 @@
       <w:pPr>
         <w:pStyle w:val="Caption"/>
       </w:pPr>
-      <w:bookmarkStart w:id="33" w:name="_Toc478568233"/>
+      <w:bookmarkStart w:id="33" w:name="_Toc478949225"/>
       <w:r>
         <w:t xml:space="preserve">Figure </w:t>
       </w:r>
@@ -11318,6 +11484,7 @@
         <w:pStyle w:val="Heading3"/>
       </w:pPr>
       <w:bookmarkStart w:id="48" w:name="_Toc478568153"/>
+      <w:bookmarkStart w:id="49" w:name="_Ref478953214"/>
       <w:r>
         <w:t xml:space="preserve">Testing </w:t>
       </w:r>
@@ -11325,6 +11492,7 @@
       <w:r>
         <w:t>Strategy</w:t>
       </w:r>
+      <w:bookmarkEnd w:id="49"/>
     </w:p>
     <w:p>
       <w:r>
@@ -11493,20 +11661,20 @@
       <w:pPr>
         <w:pStyle w:val="Heading2"/>
       </w:pPr>
-      <w:bookmarkStart w:id="49" w:name="_Toc340849804"/>
-      <w:bookmarkStart w:id="50" w:name="_Toc478568154"/>
+      <w:bookmarkStart w:id="50" w:name="_Toc340849804"/>
+      <w:bookmarkStart w:id="51" w:name="_Toc478568154"/>
       <w:r>
         <w:lastRenderedPageBreak/>
         <w:t>Requirements</w:t>
       </w:r>
-      <w:bookmarkEnd w:id="49"/>
       <w:bookmarkEnd w:id="50"/>
+      <w:bookmarkEnd w:id="51"/>
     </w:p>
     <w:p>
       <w:pPr>
         <w:pStyle w:val="Heading3"/>
       </w:pPr>
-      <w:bookmarkStart w:id="51" w:name="_Toc478568155"/>
+      <w:bookmarkStart w:id="52" w:name="_Toc478568155"/>
       <w:r>
         <w:t>Selecting a Game Engine</w:t>
       </w:r>
@@ -11519,7 +11687,7 @@
       <w:r>
         <w:t>work</w:t>
       </w:r>
-      <w:bookmarkEnd w:id="51"/>
+      <w:bookmarkEnd w:id="52"/>
     </w:p>
     <w:p>
       <w:r>
@@ -11569,17 +11737,17 @@
       <w:pPr>
         <w:pStyle w:val="Heading3"/>
       </w:pPr>
-      <w:bookmarkStart w:id="52" w:name="_Toc478568156"/>
+      <w:bookmarkStart w:id="53" w:name="_Toc478568156"/>
       <w:r>
         <w:t xml:space="preserve">Creating a </w:t>
       </w:r>
       <w:r>
         <w:t>Game Engine</w:t>
       </w:r>
-      <w:bookmarkEnd w:id="52"/>
-    </w:p>
-    <w:p>
-      <w:bookmarkStart w:id="53" w:name="_Toc340849805"/>
+      <w:bookmarkEnd w:id="53"/>
+    </w:p>
+    <w:p>
+      <w:bookmarkStart w:id="54" w:name="_Toc340849805"/>
       <w:r>
         <w:t>Prio Engine must be able to load, control and render models at 60 frames per second when using the minimum specification graphics processing unit (GPU) which is an NVIDIA GTX 960. Model control is the core mechanic behind games engines, however it is useless if it cannot render at a smooth and realistic speed.</w:t>
       </w:r>
@@ -11607,22 +11775,22 @@
       <w:pPr>
         <w:pStyle w:val="Heading2"/>
       </w:pPr>
-      <w:bookmarkStart w:id="54" w:name="_Toc478568157"/>
+      <w:bookmarkStart w:id="55" w:name="_Toc478568157"/>
       <w:r>
         <w:t>Potential Solutions</w:t>
       </w:r>
-      <w:bookmarkEnd w:id="53"/>
       <w:bookmarkEnd w:id="54"/>
+      <w:bookmarkEnd w:id="55"/>
     </w:p>
     <w:p>
       <w:pPr>
         <w:pStyle w:val="Heading3"/>
       </w:pPr>
-      <w:bookmarkStart w:id="55" w:name="_Toc478568158"/>
+      <w:bookmarkStart w:id="56" w:name="_Toc478568158"/>
       <w:r>
         <w:t>Implementation of a Class Hierarchy Based Engine</w:t>
       </w:r>
-      <w:bookmarkEnd w:id="55"/>
+      <w:bookmarkEnd w:id="56"/>
     </w:p>
     <w:p>
       <w:pPr>
@@ -11639,7 +11807,7 @@
           <v:shape id="_x0000_i1027" type="#_x0000_t75" style="width:484.75pt;height:334.05pt" o:ole="">
             <v:imagedata r:id="rId16" o:title=""/>
           </v:shape>
-          <o:OLEObject Type="Embed" ProgID="Visio.Drawing.15" ShapeID="_x0000_i1027" DrawAspect="Content" ObjectID="_1552508486" r:id="rId17"/>
+          <o:OLEObject Type="Embed" ProgID="Visio.Drawing.15" ShapeID="_x0000_i1027" DrawAspect="Content" ObjectID="_1552698080" r:id="rId17"/>
         </w:object>
       </w:r>
     </w:p>
@@ -11647,7 +11815,7 @@
       <w:pPr>
         <w:pStyle w:val="Caption"/>
       </w:pPr>
-      <w:bookmarkStart w:id="56" w:name="_Toc478568234"/>
+      <w:bookmarkStart w:id="57" w:name="_Toc478949226"/>
       <w:r>
         <w:t xml:space="preserve">Figure </w:t>
       </w:r>
@@ -11693,7 +11861,7 @@
       <w:r>
         <w:t xml:space="preserve"> Overview of Prio Engine Class Diagram</w:t>
       </w:r>
-      <w:bookmarkEnd w:id="56"/>
+      <w:bookmarkEnd w:id="57"/>
     </w:p>
     <w:p>
       <w:r>
@@ -11867,13 +12035,13 @@
       <w:pPr>
         <w:pStyle w:val="Heading2"/>
       </w:pPr>
-      <w:bookmarkStart w:id="57" w:name="_Toc340849806"/>
-      <w:bookmarkStart w:id="58" w:name="_Toc478568161"/>
+      <w:bookmarkStart w:id="58" w:name="_Toc340849806"/>
+      <w:bookmarkStart w:id="59" w:name="_Toc478568161"/>
       <w:r>
         <w:t>Tools and Techniques</w:t>
       </w:r>
-      <w:bookmarkEnd w:id="57"/>
       <w:bookmarkEnd w:id="58"/>
+      <w:bookmarkEnd w:id="59"/>
     </w:p>
     <w:p>
       <w:r>
@@ -11900,7 +12068,7 @@
           <v:shape id="_x0000_i1028" type="#_x0000_t75" style="width:451.25pt;height:158.25pt" o:ole="">
             <v:imagedata r:id="rId18" o:title=""/>
           </v:shape>
-          <o:OLEObject Type="Embed" ProgID="Visio.Drawing.15" ShapeID="_x0000_i1028" DrawAspect="Content" ObjectID="_1552508487" r:id="rId19"/>
+          <o:OLEObject Type="Embed" ProgID="Visio.Drawing.15" ShapeID="_x0000_i1028" DrawAspect="Content" ObjectID="_1552698081" r:id="rId19"/>
         </w:object>
       </w:r>
     </w:p>
@@ -11908,7 +12076,7 @@
       <w:pPr>
         <w:pStyle w:val="Caption"/>
       </w:pPr>
-      <w:bookmarkStart w:id="59" w:name="_Toc478568235"/>
+      <w:bookmarkStart w:id="60" w:name="_Toc478949227"/>
       <w:r>
         <w:t xml:space="preserve">Figure </w:t>
       </w:r>
@@ -11954,7 +12122,7 @@
       <w:r>
         <w:t xml:space="preserve"> Artist Away Use Case Diagram</w:t>
       </w:r>
-      <w:bookmarkEnd w:id="59"/>
+      <w:bookmarkEnd w:id="60"/>
     </w:p>
     <w:p>
       <w:r>
@@ -11988,7 +12156,7 @@
           <v:shape id="_x0000_i1029" type="#_x0000_t75" style="width:164.95pt;height:245.3pt" o:ole="">
             <v:imagedata r:id="rId20" o:title=""/>
           </v:shape>
-          <o:OLEObject Type="Embed" ProgID="Visio.Drawing.15" ShapeID="_x0000_i1029" DrawAspect="Content" ObjectID="_1552508488" r:id="rId21"/>
+          <o:OLEObject Type="Embed" ProgID="Visio.Drawing.15" ShapeID="_x0000_i1029" DrawAspect="Content" ObjectID="_1552698082" r:id="rId21"/>
         </w:object>
       </w:r>
     </w:p>
@@ -11996,7 +12164,7 @@
       <w:pPr>
         <w:pStyle w:val="Caption"/>
       </w:pPr>
-      <w:bookmarkStart w:id="60" w:name="_Toc478568236"/>
+      <w:bookmarkStart w:id="61" w:name="_Toc478949228"/>
       <w:r>
         <w:t xml:space="preserve">Figure </w:t>
       </w:r>
@@ -12042,26 +12210,26 @@
       <w:r>
         <w:t xml:space="preserve"> Model Class Diagram Within Prio Engine</w:t>
       </w:r>
-      <w:bookmarkEnd w:id="60"/>
+      <w:bookmarkEnd w:id="61"/>
     </w:p>
     <w:p/>
     <w:p>
       <w:pPr>
         <w:pStyle w:val="Heading2"/>
       </w:pPr>
-      <w:bookmarkStart w:id="61" w:name="_Toc340849807"/>
-      <w:bookmarkStart w:id="62" w:name="_Toc478568162"/>
+      <w:bookmarkStart w:id="62" w:name="_Toc340849807"/>
+      <w:bookmarkStart w:id="63" w:name="_Toc478568162"/>
       <w:r>
         <w:t>Legal and Ethical Issues</w:t>
       </w:r>
-      <w:bookmarkEnd w:id="61"/>
       <w:bookmarkEnd w:id="62"/>
+      <w:bookmarkEnd w:id="63"/>
     </w:p>
     <w:p>
       <w:pPr>
         <w:pStyle w:val="Heading3"/>
       </w:pPr>
-      <w:bookmarkStart w:id="63" w:name="_Toc478568163"/>
+      <w:bookmarkStart w:id="64" w:name="_Toc478568163"/>
       <w:bookmarkEnd w:id="41"/>
       <w:bookmarkEnd w:id="42"/>
       <w:bookmarkEnd w:id="43"/>
@@ -12092,7 +12260,7 @@
       <w:r>
         <w:t>s Role?</w:t>
       </w:r>
-      <w:bookmarkEnd w:id="63"/>
+      <w:bookmarkEnd w:id="64"/>
     </w:p>
     <w:p>
       <w:r>
@@ -12211,7 +12379,7 @@
       <w:pPr>
         <w:pStyle w:val="Heading3"/>
       </w:pPr>
-      <w:bookmarkStart w:id="64" w:name="_Toc478568164"/>
+      <w:bookmarkStart w:id="65" w:name="_Toc478568164"/>
       <w:r>
         <w:t xml:space="preserve">Automation </w:t>
       </w:r>
@@ -12221,7 +12389,7 @@
       <w:r>
         <w:t xml:space="preserve"> Industry</w:t>
       </w:r>
-      <w:bookmarkEnd w:id="64"/>
+      <w:bookmarkEnd w:id="65"/>
     </w:p>
     <w:p>
       <w:r>
@@ -12279,11 +12447,11 @@
       <w:pPr>
         <w:pStyle w:val="Heading3"/>
       </w:pPr>
-      <w:bookmarkStart w:id="65" w:name="_Toc478568165"/>
+      <w:bookmarkStart w:id="66" w:name="_Toc478568165"/>
       <w:r>
         <w:t>Legal Use of Third Party Tools and Resources</w:t>
       </w:r>
-      <w:bookmarkEnd w:id="65"/>
+      <w:bookmarkEnd w:id="66"/>
     </w:p>
     <w:p>
       <w:r>
@@ -12315,11 +12483,11 @@
       <w:pPr>
         <w:pStyle w:val="Heading2"/>
       </w:pPr>
-      <w:bookmarkStart w:id="66" w:name="_Toc478568166"/>
+      <w:bookmarkStart w:id="67" w:name="_Toc478568166"/>
       <w:r>
         <w:t>Potential Technical Issues</w:t>
       </w:r>
-      <w:bookmarkEnd w:id="66"/>
+      <w:bookmarkEnd w:id="67"/>
     </w:p>
     <w:p>
       <w:r>
@@ -12372,11 +12540,11 @@
       <w:pPr>
         <w:pStyle w:val="Heading2"/>
       </w:pPr>
-      <w:bookmarkStart w:id="67" w:name="_Toc478568167"/>
+      <w:bookmarkStart w:id="68" w:name="_Toc478568167"/>
       <w:r>
         <w:t>Algorithms</w:t>
       </w:r>
-      <w:bookmarkEnd w:id="67"/>
+      <w:bookmarkEnd w:id="68"/>
     </w:p>
     <w:p>
       <w:r>
@@ -12493,12 +12661,12 @@
       <w:pPr>
         <w:pStyle w:val="Heading2"/>
       </w:pPr>
-      <w:bookmarkStart w:id="68" w:name="_Toc478568168"/>
+      <w:bookmarkStart w:id="69" w:name="_Toc478568168"/>
       <w:r>
         <w:lastRenderedPageBreak/>
         <w:t>Summary</w:t>
       </w:r>
-      <w:bookmarkEnd w:id="68"/>
+      <w:bookmarkEnd w:id="69"/>
     </w:p>
     <w:p>
       <w:r>
@@ -12512,24 +12680,24 @@
       <w:pPr>
         <w:pStyle w:val="Heading1"/>
       </w:pPr>
-      <w:bookmarkStart w:id="69" w:name="_Toc340849812"/>
-      <w:bookmarkStart w:id="70" w:name="_Toc478568169"/>
+      <w:bookmarkStart w:id="70" w:name="_Toc340849812"/>
+      <w:bookmarkStart w:id="71" w:name="_Toc478568169"/>
       <w:r>
         <w:lastRenderedPageBreak/>
         <w:t>Design</w:t>
       </w:r>
-      <w:bookmarkEnd w:id="69"/>
       <w:bookmarkEnd w:id="70"/>
+      <w:bookmarkEnd w:id="71"/>
     </w:p>
     <w:p>
       <w:pPr>
         <w:pStyle w:val="Heading2"/>
       </w:pPr>
-      <w:bookmarkStart w:id="71" w:name="_Toc478568170"/>
+      <w:bookmarkStart w:id="72" w:name="_Toc478568170"/>
       <w:r>
         <w:t>Introduction</w:t>
       </w:r>
-      <w:bookmarkEnd w:id="71"/>
+      <w:bookmarkEnd w:id="72"/>
     </w:p>
     <w:p>
       <w:r>
@@ -12560,32 +12728,32 @@
       <w:pPr>
         <w:pStyle w:val="Heading2"/>
       </w:pPr>
-      <w:bookmarkStart w:id="72" w:name="_Toc340849814"/>
-      <w:bookmarkStart w:id="73" w:name="_Ref475757666"/>
-      <w:bookmarkStart w:id="74" w:name="_Ref475757687"/>
-      <w:bookmarkStart w:id="75" w:name="_Ref475757694"/>
-      <w:bookmarkStart w:id="76" w:name="_Toc478568171"/>
+      <w:bookmarkStart w:id="73" w:name="_Toc340849814"/>
+      <w:bookmarkStart w:id="74" w:name="_Ref475757666"/>
+      <w:bookmarkStart w:id="75" w:name="_Ref475757687"/>
+      <w:bookmarkStart w:id="76" w:name="_Ref475757694"/>
+      <w:bookmarkStart w:id="77" w:name="_Toc478568171"/>
       <w:r>
         <w:t>System Design</w:t>
       </w:r>
-      <w:bookmarkEnd w:id="72"/>
       <w:bookmarkEnd w:id="73"/>
       <w:bookmarkEnd w:id="74"/>
       <w:bookmarkEnd w:id="75"/>
       <w:bookmarkEnd w:id="76"/>
+      <w:bookmarkEnd w:id="77"/>
     </w:p>
     <w:p>
       <w:pPr>
         <w:pStyle w:val="Heading3"/>
       </w:pPr>
-      <w:bookmarkStart w:id="77" w:name="_Toc478568172"/>
+      <w:bookmarkStart w:id="78" w:name="_Toc478568172"/>
       <w:r>
         <w:t>Game Engine</w:t>
       </w:r>
       <w:r>
         <w:t xml:space="preserve"> Design</w:t>
       </w:r>
-      <w:bookmarkEnd w:id="77"/>
+      <w:bookmarkEnd w:id="78"/>
     </w:p>
     <w:p>
       <w:sdt>
@@ -12703,28 +12871,33 @@
       <w:pPr>
         <w:pStyle w:val="Heading3"/>
       </w:pPr>
-      <w:bookmarkStart w:id="78" w:name="_Toc478568173"/>
+      <w:bookmarkStart w:id="79" w:name="_Toc478568173"/>
       <w:r>
         <w:lastRenderedPageBreak/>
         <w:t>Procedural Generation</w:t>
       </w:r>
-      <w:bookmarkEnd w:id="78"/>
+      <w:bookmarkEnd w:id="79"/>
     </w:p>
     <w:p>
       <w:pPr>
         <w:pStyle w:val="Heading2"/>
       </w:pPr>
-      <w:bookmarkStart w:id="79" w:name="_Toc340849815"/>
-      <w:bookmarkStart w:id="80" w:name="_Toc478568174"/>
+      <w:bookmarkStart w:id="80" w:name="_Toc340849815"/>
+      <w:bookmarkStart w:id="81" w:name="_Toc478568174"/>
       <w:r>
         <w:t>User Interface Design</w:t>
       </w:r>
-      <w:bookmarkEnd w:id="79"/>
       <w:bookmarkEnd w:id="80"/>
-    </w:p>
-    <w:p>
-      <w:r>
-        <w:t xml:space="preserve">Onal, et al. </w:t>
+      <w:bookmarkEnd w:id="81"/>
+    </w:p>
+    <w:p>
+      <w:proofErr w:type="spellStart"/>
+      <w:r>
+        <w:t>Onal</w:t>
+      </w:r>
+      <w:proofErr w:type="spellEnd"/>
+      <w:r>
+        <w:t xml:space="preserve">, et al. </w:t>
       </w:r>
       <w:sdt>
         <w:sdtPr>
@@ -12775,11 +12948,11 @@
       <w:pPr>
         <w:pStyle w:val="Heading3"/>
       </w:pPr>
-      <w:bookmarkStart w:id="81" w:name="_Toc478568175"/>
+      <w:bookmarkStart w:id="82" w:name="_Toc478568175"/>
       <w:r>
         <w:t>Prio Engine</w:t>
       </w:r>
-      <w:bookmarkEnd w:id="81"/>
+      <w:bookmarkEnd w:id="82"/>
     </w:p>
     <w:p>
       <w:r>
@@ -12829,7 +13002,15 @@
     </w:p>
     <w:p>
       <w:r>
-        <w:t xml:space="preserve">Prio Engine makes use of predefining shapes such as cubes and triangles, they are incredibly useful when debugging code and requiring a model, instead of the programmer defining the vertices and adding render code, they just call the CreatePrimitive </w:t>
+        <w:t xml:space="preserve">Prio Engine makes use of predefining shapes such as cubes and triangles, they are incredibly useful when debugging code and requiring a model, instead of the programmer defining the vertices and adding render code, they just call the </w:t>
+      </w:r>
+      <w:proofErr w:type="spellStart"/>
+      <w:r>
+        <w:t>CreatePrimitive</w:t>
+      </w:r>
+      <w:proofErr w:type="spellEnd"/>
+      <w:r>
+        <w:t xml:space="preserve"> </w:t>
       </w:r>
       <w:r>
         <w:t xml:space="preserve">function from the engine class, and Prio Engine will handle the rendering of the predefined vertices. The vertices and indices are all defined in the </w:t>
@@ -12837,9 +13018,11 @@
       <w:r>
         <w:t>‘</w:t>
       </w:r>
+      <w:proofErr w:type="spellStart"/>
       <w:r>
         <w:t>PrioEngine</w:t>
       </w:r>
+      <w:proofErr w:type="spellEnd"/>
       <w:r>
         <w:t>’</w:t>
       </w:r>
@@ -12849,9 +13032,11 @@
       <w:r>
         <w:t>‘</w:t>
       </w:r>
+      <w:proofErr w:type="spellStart"/>
       <w:r>
         <w:t>PrioEngineVars.h</w:t>
       </w:r>
+      <w:proofErr w:type="spellEnd"/>
       <w:r>
         <w:t>’</w:t>
       </w:r>
@@ -12864,9 +13049,11 @@
       <w:r>
         <w:t>‘</w:t>
       </w:r>
+      <w:proofErr w:type="spellStart"/>
       <w:r>
         <w:t>RemovePrimitive</w:t>
       </w:r>
+      <w:proofErr w:type="spellEnd"/>
       <w:r>
         <w:t>’</w:t>
       </w:r>
@@ -12989,11 +13176,11 @@
       <w:pPr>
         <w:pStyle w:val="Heading3"/>
       </w:pPr>
-      <w:bookmarkStart w:id="82" w:name="_Toc478568176"/>
+      <w:bookmarkStart w:id="83" w:name="_Toc478568176"/>
       <w:r>
         <w:t>Artist Away</w:t>
       </w:r>
-      <w:bookmarkEnd w:id="82"/>
+      <w:bookmarkEnd w:id="83"/>
     </w:p>
     <w:p>
       <w:pPr>
@@ -13063,13 +13250,13 @@
       <w:pPr>
         <w:pStyle w:val="Heading2"/>
       </w:pPr>
-      <w:bookmarkStart w:id="83" w:name="_Toc340849816"/>
-      <w:bookmarkStart w:id="84" w:name="_Toc478568177"/>
+      <w:bookmarkStart w:id="84" w:name="_Toc340849816"/>
+      <w:bookmarkStart w:id="85" w:name="_Toc478568177"/>
       <w:r>
         <w:t>Summary</w:t>
       </w:r>
-      <w:bookmarkEnd w:id="83"/>
       <w:bookmarkEnd w:id="84"/>
+      <w:bookmarkEnd w:id="85"/>
     </w:p>
     <w:p>
       <w:r>
@@ -13101,26 +13288,26 @@
       <w:pPr>
         <w:pStyle w:val="Heading1"/>
       </w:pPr>
-      <w:bookmarkStart w:id="85" w:name="_Toc478568178"/>
-      <w:bookmarkStart w:id="86" w:name="_Toc340849817"/>
+      <w:bookmarkStart w:id="86" w:name="_Toc478568178"/>
+      <w:bookmarkStart w:id="87" w:name="_Toc340849817"/>
       <w:r>
         <w:lastRenderedPageBreak/>
         <w:t>Prio Engine</w:t>
       </w:r>
-      <w:bookmarkEnd w:id="85"/>
+      <w:bookmarkEnd w:id="86"/>
     </w:p>
     <w:p>
       <w:pPr>
         <w:pStyle w:val="Heading2"/>
       </w:pPr>
-      <w:bookmarkStart w:id="87" w:name="_Toc478568179"/>
+      <w:bookmarkStart w:id="88" w:name="_Toc478568179"/>
       <w:r>
         <w:t>Introduction</w:t>
       </w:r>
-      <w:bookmarkEnd w:id="87"/>
-    </w:p>
-    <w:p>
-      <w:bookmarkStart w:id="88" w:name="_Toc478568180"/>
+      <w:bookmarkEnd w:id="88"/>
+    </w:p>
+    <w:p>
+      <w:bookmarkStart w:id="89" w:name="_Toc478568180"/>
       <w:r>
         <w:t xml:space="preserve">Prio Engine is a Direct X 11 games engine </w:t>
       </w:r>
@@ -13188,7 +13375,7 @@
       <w:r>
         <w:t>iming</w:t>
       </w:r>
-      <w:bookmarkEnd w:id="88"/>
+      <w:bookmarkEnd w:id="89"/>
     </w:p>
     <w:p>
       <w:r>
@@ -13227,10 +13414,34 @@
         </w:sdtContent>
       </w:sdt>
       <w:r>
-        <w:t xml:space="preserve"> describes the use of both timing methods, and goes on to describe that an unlimited </w:t>
-      </w:r>
-      <w:r>
-        <w:t xml:space="preserve">frames per second method will noticeably stutter on low performance hardware, while a fixed timing loop relied on knowing the exact speed the hardware running the game could run at. After some investigation, it was clear that Prio Engine could potentially be run on a wide variety of hardware, therefore it proved logical to use an unlimited frames per second method as opposed to a fixed timing loop. </w:t>
+        <w:t xml:space="preserve"> describes the use of both timing methods, and goes on to describe that </w:t>
+      </w:r>
+      <w:r>
+        <w:t>an ‘</w:t>
+      </w:r>
+      <w:r>
+        <w:t xml:space="preserve">unlimited </w:t>
+      </w:r>
+      <w:r>
+        <w:t>frames per second</w:t>
+      </w:r>
+      <w:r>
+        <w:t>’</w:t>
+      </w:r>
+      <w:r>
+        <w:t xml:space="preserve"> method will noticeably stutter on low performance hardware, while a fixed timing loop relied on knowing the exact speed the hardware running the game could run at. After some investigation, it was clear that Prio Engine could potentially be run on a wide variety of hardware, therefore it proved logical to use an </w:t>
+      </w:r>
+      <w:r>
+        <w:t>‘</w:t>
+      </w:r>
+      <w:r>
+        <w:t>unlimited frames</w:t>
+      </w:r>
+      <w:r>
+        <w:t>’</w:t>
+      </w:r>
+      <w:r>
+        <w:t xml:space="preserve"> method as opposed to a fixed timing loop. </w:t>
       </w:r>
       <w:r>
         <w:t xml:space="preserve">If physics were a key component </w:t>
@@ -13244,12 +13455,7 @@
         <w:t xml:space="preserve">Implementation of the timer class is done through the </w:t>
       </w:r>
       <w:r>
-        <w:t>windows system clock class, the change in time is measured at start of every frame which is used as the update time of the game. Any form of movement or rotation is then multiplied by the calculated update time, which prevents transformations occurring at different spe</w:t>
-      </w:r>
-      <w:bookmarkStart w:id="89" w:name="_GoBack"/>
-      <w:bookmarkEnd w:id="89"/>
-      <w:r>
-        <w:t xml:space="preserve">eds on varying hardware. </w:t>
+        <w:t xml:space="preserve">windows system clock class, the change in time is measured at start of every frame which is used as the update time of the game. Any form of movement or rotation is then multiplied by the calculated update time, which prevents transformations occurring at different speeds on varying hardware. </w:t>
       </w:r>
     </w:p>
     <w:p>
@@ -13258,610 +13464,54 @@
       </w:pPr>
       <w:bookmarkStart w:id="90" w:name="_Toc478568181"/>
       <w:r>
+        <w:t>Layout</w:t>
+      </w:r>
+      <w:bookmarkEnd w:id="90"/>
+    </w:p>
+    <w:p>
+      <w:pPr>
+        <w:pStyle w:val="Heading3"/>
+      </w:pPr>
+      <w:bookmarkStart w:id="91" w:name="_Toc478568182"/>
+      <w:r>
+        <w:t>Build Structure</w:t>
+      </w:r>
+      <w:bookmarkEnd w:id="91"/>
+    </w:p>
+    <w:p>
+      <w:r>
+        <w:t xml:space="preserve">Prio Engine is a built around a composition class hierarchical structure, which entails frequent communication </w:t>
+      </w:r>
+      <w:r>
+        <w:t xml:space="preserve">throughout many classes and destruction of all objects belonging to a class when it is destroyed. The compositional architecture helps to keep memory leaks to </w:t>
+      </w:r>
+      <w:r>
         <w:lastRenderedPageBreak/>
-        <w:t>Layout</w:t>
-      </w:r>
-      <w:bookmarkEnd w:id="90"/>
-    </w:p>
-    <w:p>
-      <w:pPr>
-        <w:pStyle w:val="Heading3"/>
-      </w:pPr>
-      <w:bookmarkStart w:id="91" w:name="_Toc478568182"/>
-      <w:r>
-        <w:t>Build Structure</w:t>
-      </w:r>
-      <w:bookmarkEnd w:id="91"/>
-    </w:p>
-    <w:p>
-      <w:pPr>
-        <w:pStyle w:val="Heading3"/>
-      </w:pPr>
-      <w:bookmarkStart w:id="92" w:name="_Toc478568183"/>
-      <w:r>
-        <w:t>Usage</w:t>
-      </w:r>
-      <w:bookmarkEnd w:id="92"/>
-    </w:p>
-    <w:p>
-      <w:pPr>
-        <w:pStyle w:val="Heading3"/>
-      </w:pPr>
-      <w:bookmarkStart w:id="93" w:name="_Toc478568184"/>
-      <w:r>
-        <w:t xml:space="preserve">Debugging </w:t>
-      </w:r>
-      <w:r>
-        <w:t>Tools</w:t>
-      </w:r>
-      <w:bookmarkEnd w:id="93"/>
-    </w:p>
-    <w:p>
-      <w:pPr>
-        <w:pStyle w:val="Heading4"/>
-      </w:pPr>
-      <w:r>
-        <w:t>Logging</w:t>
-      </w:r>
-    </w:p>
-    <w:p>
-      <w:pPr>
-        <w:pStyle w:val="Heading4"/>
-      </w:pPr>
-      <w:r>
-        <w:t>Wireframe Mode</w:t>
-      </w:r>
-    </w:p>
-    <w:p>
-      <w:pPr>
-        <w:pStyle w:val="Heading2"/>
-      </w:pPr>
-      <w:bookmarkStart w:id="94" w:name="_Toc478568185"/>
-      <w:r>
-        <w:t>Framework</w:t>
-      </w:r>
-      <w:r>
-        <w:t xml:space="preserve"> and Libraries</w:t>
-      </w:r>
-      <w:bookmarkEnd w:id="94"/>
-    </w:p>
-    <w:p>
-      <w:pPr>
-        <w:pStyle w:val="Heading3"/>
-      </w:pPr>
-      <w:bookmarkStart w:id="95" w:name="_Toc478568186"/>
-      <w:r>
-        <w:t>Choice of Fram</w:t>
-      </w:r>
-      <w:r>
-        <w:t>e</w:t>
-      </w:r>
-      <w:r>
-        <w:t>work</w:t>
-      </w:r>
-      <w:bookmarkEnd w:id="95"/>
-    </w:p>
-    <w:p>
-      <w:pPr>
-        <w:pStyle w:val="Heading3"/>
-      </w:pPr>
-      <w:bookmarkStart w:id="96" w:name="_Toc478568187"/>
-      <w:r>
-        <w:t>AntTweakBar</w:t>
-      </w:r>
-      <w:bookmarkEnd w:id="96"/>
-    </w:p>
-    <w:p>
-      <w:pPr>
-        <w:pStyle w:val="Heading3"/>
-      </w:pPr>
-      <w:bookmarkStart w:id="97" w:name="_Toc478568188"/>
-      <w:r>
-        <w:t>ASSIMP</w:t>
-      </w:r>
-      <w:bookmarkEnd w:id="97"/>
-    </w:p>
-    <w:p>
-      <w:pPr>
-        <w:pStyle w:val="Heading2"/>
-      </w:pPr>
-      <w:bookmarkStart w:id="98" w:name="_Toc478568189"/>
-      <w:r>
-        <w:t>Rendering Models</w:t>
-      </w:r>
-      <w:bookmarkEnd w:id="98"/>
-    </w:p>
-    <w:p>
-      <w:pPr>
-        <w:pStyle w:val="Heading3"/>
-      </w:pPr>
-      <w:bookmarkStart w:id="99" w:name="_Toc478568190"/>
-      <w:r>
-        <w:t>Predefined Models</w:t>
-      </w:r>
-      <w:bookmarkEnd w:id="99"/>
-    </w:p>
-    <w:p>
-      <w:pPr>
-        <w:pStyle w:val="Heading3"/>
-      </w:pPr>
-      <w:bookmarkStart w:id="100" w:name="_Toc478568191"/>
-      <w:r>
-        <w:t>Loading Models</w:t>
-      </w:r>
-      <w:bookmarkEnd w:id="100"/>
-    </w:p>
-    <w:p>
-      <w:pPr>
-        <w:pStyle w:val="Heading3"/>
-      </w:pPr>
-      <w:bookmarkStart w:id="101" w:name="_Toc478568192"/>
-      <w:r>
-        <w:t>Rendering</w:t>
-      </w:r>
-      <w:r>
-        <w:t xml:space="preserve"> Models</w:t>
-      </w:r>
-      <w:bookmarkEnd w:id="101"/>
-    </w:p>
-    <w:p>
-      <w:pPr>
-        <w:pStyle w:val="Heading3"/>
-      </w:pPr>
-      <w:bookmarkStart w:id="102" w:name="_Toc478568193"/>
-      <w:r>
-        <w:t xml:space="preserve">Rendering </w:t>
-      </w:r>
-      <w:r>
-        <w:t>Terrain</w:t>
-      </w:r>
-      <w:bookmarkEnd w:id="102"/>
-    </w:p>
-    <w:p>
-      <w:pPr>
-        <w:pStyle w:val="Heading4"/>
-      </w:pPr>
-      <w:r>
-        <w:t>Importing Height Maps</w:t>
-      </w:r>
-    </w:p>
-    <w:p>
-      <w:pPr>
-        <w:pStyle w:val="Heading4"/>
-      </w:pPr>
-      <w:r>
-        <w:t>Calculating Terrain Type</w:t>
-      </w:r>
-    </w:p>
-    <w:p>
-      <w:pPr>
-        <w:pStyle w:val="Heading4"/>
-      </w:pPr>
-      <w:r>
-        <w:t>Positioning World Entities</w:t>
-      </w:r>
-    </w:p>
-    <w:p>
-      <w:pPr>
-        <w:pStyle w:val="Heading4"/>
-      </w:pPr>
-      <w:r>
-        <w:t>Updating Terrain</w:t>
-      </w:r>
-    </w:p>
-    <w:p>
-      <w:pPr>
-        <w:pStyle w:val="Heading3"/>
-      </w:pPr>
-      <w:bookmarkStart w:id="103" w:name="_Toc478568194"/>
-      <w:r>
-        <w:t>Rendering Water</w:t>
-      </w:r>
-      <w:bookmarkEnd w:id="103"/>
-      <w:r>
-        <w:t xml:space="preserve"> </w:t>
-      </w:r>
-    </w:p>
-    <w:p>
-      <w:pPr>
-        <w:pStyle w:val="Heading3"/>
-      </w:pPr>
-      <w:bookmarkStart w:id="104" w:name="_Toc478568195"/>
-      <w:r>
-        <w:t>Rendering a Skybox</w:t>
-      </w:r>
-      <w:bookmarkEnd w:id="104"/>
-    </w:p>
-    <w:p>
-      <w:pPr>
-        <w:pStyle w:val="Heading4"/>
-      </w:pPr>
-      <w:r>
-        <w:t xml:space="preserve">Day, </w:t>
-      </w:r>
-      <w:r>
-        <w:t>Night,</w:t>
-      </w:r>
-      <w:r>
-        <w:t xml:space="preserve"> and Evening Cycles</w:t>
-      </w:r>
-    </w:p>
-    <w:p>
-      <w:pPr>
-        <w:pStyle w:val="Heading3"/>
-      </w:pPr>
-      <w:bookmarkStart w:id="105" w:name="_Toc478568196"/>
-      <w:r>
-        <w:t>Rendering Clouds</w:t>
-      </w:r>
-      <w:bookmarkEnd w:id="105"/>
-    </w:p>
-    <w:p>
-      <w:pPr>
-        <w:pStyle w:val="Heading3"/>
-      </w:pPr>
-      <w:r>
-        <w:t>Optimisations</w:t>
-      </w:r>
-    </w:p>
-    <w:p>
-      <w:pPr>
-        <w:pStyle w:val="Heading4"/>
-      </w:pPr>
-      <w:r>
-        <w:t xml:space="preserve">Sphere Based </w:t>
-      </w:r>
-      <w:r>
-        <w:t>Frustum Culling</w:t>
-      </w:r>
-    </w:p>
-    <w:p>
-      <w:pPr>
-        <w:pStyle w:val="Heading2"/>
-      </w:pPr>
-      <w:bookmarkStart w:id="106" w:name="_Toc478568197"/>
-      <w:r>
-        <w:t>Lighting</w:t>
-      </w:r>
-      <w:bookmarkEnd w:id="106"/>
-    </w:p>
-    <w:p>
-      <w:pPr>
-        <w:pStyle w:val="Heading2"/>
-      </w:pPr>
-      <w:bookmarkStart w:id="107" w:name="_Toc478568198"/>
-      <w:r>
-        <w:lastRenderedPageBreak/>
-        <w:t>Rendering 2D Images</w:t>
-      </w:r>
-      <w:bookmarkEnd w:id="107"/>
-    </w:p>
-    <w:p>
-      <w:pPr>
-        <w:pStyle w:val="Heading2"/>
-      </w:pPr>
-      <w:bookmarkStart w:id="108" w:name="_Toc478568199"/>
-      <w:r>
-        <w:t>Particle Systems</w:t>
-      </w:r>
-      <w:bookmarkEnd w:id="108"/>
-    </w:p>
-    <w:p>
-      <w:pPr>
-        <w:pStyle w:val="Heading3"/>
-      </w:pPr>
-      <w:bookmarkStart w:id="109" w:name="_Toc478568200"/>
-      <w:r>
-        <w:t>Rain</w:t>
-      </w:r>
-      <w:bookmarkEnd w:id="109"/>
-    </w:p>
-    <w:p>
-      <w:pPr>
-        <w:pStyle w:val="Heading2"/>
-      </w:pPr>
-      <w:bookmarkStart w:id="110" w:name="_Toc478568201"/>
-      <w:r>
-        <w:t>Summary</w:t>
-      </w:r>
-      <w:bookmarkEnd w:id="110"/>
-    </w:p>
-    <w:p>
-      <w:pPr>
-        <w:pStyle w:val="Heading1"/>
-      </w:pPr>
-      <w:bookmarkStart w:id="111" w:name="_Toc478568202"/>
-      <w:r>
-        <w:lastRenderedPageBreak/>
-        <w:t>Artist Away</w:t>
-      </w:r>
-      <w:bookmarkEnd w:id="111"/>
-    </w:p>
-    <w:p>
-      <w:pPr>
-        <w:pStyle w:val="Heading2"/>
-      </w:pPr>
-      <w:bookmarkStart w:id="112" w:name="_Toc478568203"/>
-      <w:r>
-        <w:t xml:space="preserve">Simplex Noise </w:t>
-      </w:r>
-      <w:r>
-        <w:t>Generation</w:t>
-      </w:r>
-      <w:bookmarkEnd w:id="112"/>
-    </w:p>
-    <w:p>
-      <w:pPr>
-        <w:pStyle w:val="Heading2"/>
-      </w:pPr>
-      <w:bookmarkStart w:id="113" w:name="_Toc478568204"/>
-      <w:r>
-        <w:t>Creating and Exporting Height Maps</w:t>
-      </w:r>
-      <w:bookmarkEnd w:id="113"/>
-    </w:p>
-    <w:p>
-      <w:pPr>
-        <w:pStyle w:val="Heading2"/>
-      </w:pPr>
-      <w:bookmarkStart w:id="114" w:name="_Toc478568205"/>
-      <w:r>
-        <w:t>Implementing User Interface</w:t>
-      </w:r>
-      <w:bookmarkEnd w:id="114"/>
-    </w:p>
-    <w:p>
-      <w:pPr>
-        <w:pStyle w:val="Heading3"/>
-      </w:pPr>
-      <w:bookmarkStart w:id="115" w:name="_Toc478568206"/>
-      <w:r>
-        <w:t xml:space="preserve">Controlling </w:t>
-      </w:r>
-      <w:r>
-        <w:t>the</w:t>
-      </w:r>
-      <w:r>
-        <w:t xml:space="preserve"> Game</w:t>
-      </w:r>
-      <w:bookmarkEnd w:id="115"/>
-    </w:p>
-    <w:p>
-      <w:pPr>
-        <w:pStyle w:val="Heading3"/>
-      </w:pPr>
-      <w:bookmarkStart w:id="116" w:name="_Toc478568207"/>
-      <w:r>
-        <w:t>AntTweakBar</w:t>
-      </w:r>
-      <w:r>
-        <w:t xml:space="preserve"> Usage</w:t>
-      </w:r>
-      <w:bookmarkEnd w:id="116"/>
-    </w:p>
-    <w:p>
-      <w:pPr>
-        <w:pStyle w:val="Heading2"/>
-      </w:pPr>
-      <w:bookmarkStart w:id="117" w:name="_Toc478568208"/>
-      <w:r>
-        <w:t>Concurrent Programming</w:t>
-      </w:r>
-      <w:bookmarkEnd w:id="117"/>
-    </w:p>
-    <w:p>
-      <w:pPr>
-        <w:pStyle w:val="Heading3"/>
-      </w:pPr>
-      <w:bookmarkStart w:id="118" w:name="_Toc478568209"/>
-      <w:r>
-        <w:t>Multithreading Noise Generation</w:t>
-      </w:r>
-      <w:bookmarkEnd w:id="118"/>
-    </w:p>
-    <w:p>
-      <w:pPr>
-        <w:pStyle w:val="Heading3"/>
-      </w:pPr>
-      <w:bookmarkStart w:id="119" w:name="_Toc478568210"/>
-      <w:r>
-        <w:t>Preventing Multiple GPU Instructions</w:t>
-      </w:r>
-      <w:bookmarkEnd w:id="119"/>
-    </w:p>
-    <w:p>
-      <w:pPr>
-        <w:pStyle w:val="Heading2"/>
-      </w:pPr>
-      <w:bookmarkStart w:id="120" w:name="_Toc478568211"/>
-      <w:r>
-        <w:t>Updating Terrain During Run Time</w:t>
-      </w:r>
-      <w:bookmarkEnd w:id="120"/>
-    </w:p>
-    <w:p>
-      <w:pPr>
-        <w:pStyle w:val="Heading3"/>
-      </w:pPr>
-      <w:bookmarkStart w:id="121" w:name="_Toc478568212"/>
-      <w:r>
-        <w:t>Generating New Height Map</w:t>
-      </w:r>
-      <w:bookmarkEnd w:id="121"/>
-    </w:p>
-    <w:p>
-      <w:pPr>
-        <w:pStyle w:val="Heading3"/>
-      </w:pPr>
-      <w:bookmarkStart w:id="122" w:name="_Toc478568213"/>
-      <w:r>
-        <w:t>Destroying Old Entities</w:t>
-      </w:r>
-      <w:bookmarkEnd w:id="122"/>
-    </w:p>
-    <w:p>
-      <w:pPr>
-        <w:pStyle w:val="Heading3"/>
-      </w:pPr>
-      <w:bookmarkStart w:id="123" w:name="_Toc478568214"/>
-      <w:r>
-        <w:t>Placing New Entities</w:t>
-      </w:r>
-      <w:bookmarkEnd w:id="123"/>
-    </w:p>
-    <w:p>
-      <w:pPr>
-        <w:pStyle w:val="Heading3"/>
-      </w:pPr>
-      <w:bookmarkStart w:id="124" w:name="_Toc478568215"/>
-      <w:r>
-        <w:t>Updating Water</w:t>
-      </w:r>
-      <w:bookmarkEnd w:id="124"/>
-    </w:p>
-    <w:p>
-      <w:pPr>
-        <w:pStyle w:val="Heading1"/>
-      </w:pPr>
-      <w:bookmarkStart w:id="125" w:name="_Toc340849822"/>
-      <w:bookmarkStart w:id="126" w:name="_Toc478568216"/>
-      <w:bookmarkEnd w:id="86"/>
-      <w:r>
-        <w:lastRenderedPageBreak/>
-        <w:t>Test Strategy</w:t>
-      </w:r>
-      <w:bookmarkEnd w:id="125"/>
-      <w:bookmarkEnd w:id="126"/>
-      <w:r>
-        <w:t xml:space="preserve"> </w:t>
-      </w:r>
-    </w:p>
-    <w:p>
-      <w:pPr>
-        <w:pStyle w:val="Heading2"/>
-      </w:pPr>
-      <w:bookmarkStart w:id="127" w:name="_Toc340849823"/>
-      <w:bookmarkStart w:id="128" w:name="_Toc478568217"/>
-      <w:r>
-        <w:t>Introduction</w:t>
-      </w:r>
-      <w:bookmarkEnd w:id="127"/>
-      <w:bookmarkEnd w:id="128"/>
-    </w:p>
-    <w:p>
-      <w:pPr>
-        <w:pStyle w:val="CommentsMustbeRemoved"/>
-      </w:pPr>
-      <w:r>
-        <w:t>Each of your chapters should have an introduction to tell your readers what they will find in the chapter.</w:t>
-      </w:r>
-    </w:p>
-    <w:p>
-      <w:pPr>
-        <w:pStyle w:val="Heading2"/>
-      </w:pPr>
-      <w:bookmarkStart w:id="129" w:name="_Toc340849824"/>
-      <w:bookmarkStart w:id="130" w:name="_Toc478568218"/>
-      <w:r>
-        <w:t>Section</w:t>
-      </w:r>
-      <w:bookmarkEnd w:id="129"/>
-      <w:bookmarkEnd w:id="130"/>
-      <w:r>
-        <w:t xml:space="preserve"> </w:t>
-      </w:r>
-    </w:p>
-    <w:p>
-      <w:pPr>
-        <w:pStyle w:val="CommentsMustbeRemoved"/>
-      </w:pPr>
-      <w:r>
-        <w:t>To add a caption</w:t>
-      </w:r>
-      <w:r>
-        <w:t xml:space="preserve"> to a table</w:t>
-      </w:r>
-      <w:r>
-        <w:t xml:space="preserve">, </w:t>
-      </w:r>
-      <w:r>
-        <w:t xml:space="preserve">either </w:t>
-      </w:r>
-      <w:r>
-        <w:t>select the whole table</w:t>
-      </w:r>
-      <w:r>
-        <w:t xml:space="preserve"> (e.g.</w:t>
-      </w:r>
-      <w:r>
-        <w:t xml:space="preserve"> by clicking on the + symbol in the upper left corner of the table</w:t>
-      </w:r>
-      <w:r>
-        <w:t xml:space="preserve">), </w:t>
-      </w:r>
-      <w:r>
-        <w:t>right-c</w:t>
-      </w:r>
-      <w:r>
-        <w:t xml:space="preserve">lick </w:t>
-      </w:r>
-      <w:r>
-        <w:t xml:space="preserve">the it </w:t>
-      </w:r>
-      <w:r>
-        <w:t xml:space="preserve">and </w:t>
-      </w:r>
-      <w:r>
-        <w:t xml:space="preserve">choose </w:t>
-      </w:r>
-      <w:r>
-        <w:t>‘Insert Caption’</w:t>
-      </w:r>
-      <w:r>
-        <w:t xml:space="preserve"> or click in any table cell</w:t>
-      </w:r>
-      <w:r>
-        <w:t xml:space="preserve"> and select ‘References’ -&gt; ‘Insert Caption’ from the ribbon menu.</w:t>
-      </w:r>
-      <w:r>
-        <w:t xml:space="preserve"> </w:t>
-      </w:r>
-      <w:r>
-        <w:t xml:space="preserve">Choose </w:t>
-      </w:r>
-      <w:r>
-        <w:t>‘Table’ as label and ‘above the item’ as position.</w:t>
-      </w:r>
-      <w:r>
-        <w:t xml:space="preserve"> Add the caption text</w:t>
-      </w:r>
-      <w:r>
-        <w:t xml:space="preserve"> in the box, </w:t>
-      </w:r>
-      <w:r>
-        <w:t>separated with a d</w:t>
-      </w:r>
-      <w:r>
-        <w:t>ash as the example below shows.</w:t>
-      </w:r>
-    </w:p>
-    <w:p>
-      <w:pPr>
-        <w:pStyle w:val="Caption"/>
-        <w:keepNext/>
-      </w:pPr>
-      <w:bookmarkStart w:id="131" w:name="_Toc476373581"/>
-      <w:r>
-        <w:t xml:space="preserve">Table </w:t>
+        <w:t xml:space="preserve">a minimum, as each class is responsible for cleaning up after any other classes which it may create. </w:t>
+      </w:r>
+      <w:r>
+        <w:t xml:space="preserve">The structure of the engine is shown in a class diagram in </w:t>
       </w:r>
       <w:r>
         <w:fldChar w:fldCharType="begin"/>
       </w:r>
       <w:r>
-        <w:instrText xml:space="preserve"> SEQ Table \* ARABIC </w:instrText>
+        <w:instrText xml:space="preserve"> REF _Ref478925250 \h </w:instrText>
       </w:r>
       <w:r>
         <w:fldChar w:fldCharType="separate"/>
+      </w:r>
+      <w:r>
+        <w:t xml:space="preserve">Figure </w:t>
+      </w:r>
+      <w:r>
+        <w:rPr>
+          <w:noProof/>
+        </w:rPr>
+        <w:t>9</w:t>
+      </w:r>
+      <w:r>
+        <w:noBreakHyphen/>
       </w:r>
       <w:r>
         <w:rPr>
@@ -13873,9 +13523,1187 @@
         <w:fldChar w:fldCharType="end"/>
       </w:r>
       <w:r>
-        <w:t xml:space="preserve"> - Test Results</w:t>
-      </w:r>
-      <w:bookmarkEnd w:id="131"/>
+        <w:t xml:space="preserve"> with some of the details of the graphics class </w:t>
+      </w:r>
+      <w:r>
+        <w:t>excluded</w:t>
+      </w:r>
+      <w:r>
+        <w:t>.</w:t>
+      </w:r>
+    </w:p>
+    <w:p>
+      <w:pPr>
+        <w:pStyle w:val="Heading4"/>
+      </w:pPr>
+      <w:r>
+        <w:t xml:space="preserve">Engine </w:t>
+      </w:r>
+      <w:r>
+        <w:t>C</w:t>
+      </w:r>
+      <w:r>
+        <w:t>lass</w:t>
+      </w:r>
+    </w:p>
+    <w:p>
+      <w:r>
+        <w:t xml:space="preserve">The engine </w:t>
+      </w:r>
+      <w:r>
+        <w:t xml:space="preserve">class </w:t>
+      </w:r>
+      <w:r>
+        <w:t xml:space="preserve">provides the interface </w:t>
+      </w:r>
+      <w:r>
+        <w:t xml:space="preserve">to the overall engine functions for developers. </w:t>
+      </w:r>
+      <w:r>
+        <w:t xml:space="preserve">The engine class </w:t>
+      </w:r>
+      <w:r>
+        <w:t>oversees</w:t>
+      </w:r>
+      <w:r>
+        <w:t xml:space="preserve"> creating the graphics, logging, </w:t>
+      </w:r>
+      <w:r>
+        <w:t>timing,</w:t>
+      </w:r>
+      <w:r>
+        <w:t xml:space="preserve"> and </w:t>
+      </w:r>
+      <w:r>
+        <w:t xml:space="preserve">input classes. </w:t>
+      </w:r>
+      <w:r>
+        <w:t>These</w:t>
+      </w:r>
+      <w:r>
+        <w:t xml:space="preserve"> classes form </w:t>
+      </w:r>
+      <w:r>
+        <w:t xml:space="preserve">the core of a game engine. Any of the communication between the core elements of the game engine occurs through the engine class, this keeps the engine acting as a manager class which </w:t>
+      </w:r>
+      <w:r>
+        <w:t>can</w:t>
+      </w:r>
+      <w:r>
+        <w:t xml:space="preserve"> control how each class may communicate with another. </w:t>
+      </w:r>
+    </w:p>
+    <w:p>
+      <w:pPr>
+        <w:pStyle w:val="Heading4"/>
+      </w:pPr>
+      <w:r>
+        <w:t xml:space="preserve">Graphics </w:t>
+      </w:r>
+      <w:r>
+        <w:t>C</w:t>
+      </w:r>
+      <w:r>
+        <w:t>lass</w:t>
+      </w:r>
+    </w:p>
+    <w:p>
+      <w:r>
+        <w:t xml:space="preserve">The graphics class is responsible for the perpetration and rendering of models. </w:t>
+      </w:r>
+      <w:r>
+        <w:t xml:space="preserve">This includes plotting vertices and indices for any models which are to be rendered to the scene, </w:t>
+      </w:r>
+      <w:r>
+        <w:t>initialising,</w:t>
+      </w:r>
+      <w:r>
+        <w:t xml:space="preserve"> and controlling shaders which are </w:t>
+      </w:r>
+      <w:r>
+        <w:t>used for rendering models.</w:t>
+      </w:r>
+    </w:p>
+    <w:p>
+      <w:pPr>
+        <w:pStyle w:val="Heading4"/>
+      </w:pPr>
+      <w:r>
+        <w:t xml:space="preserve">Input </w:t>
+      </w:r>
+      <w:r>
+        <w:t>C</w:t>
+      </w:r>
+      <w:r>
+        <w:t>lass</w:t>
+      </w:r>
+    </w:p>
+    <w:p>
+      <w:r>
+        <w:t xml:space="preserve">The input class controls user input, events are triggered through windows messages which are processed in the engine class, the key corresponding to this event is passed into the input class which responds to the event by raising or lowering Boolean flags.  </w:t>
+      </w:r>
+    </w:p>
+    <w:p>
+      <w:pPr>
+        <w:pStyle w:val="Heading4"/>
+      </w:pPr>
+      <w:r>
+        <w:t>Timer Class</w:t>
+      </w:r>
+    </w:p>
+    <w:p>
+      <w:r>
+        <w:t xml:space="preserve">The timer class is responsible for keeping track of time within the game engine. It is effectively an interface to the system clock, which can measure change in time. The change in time is stored once per frame, this is known as the frame time or occasionally update time throughout Prio Engine. </w:t>
+      </w:r>
+    </w:p>
+    <w:p>
+      <w:pPr>
+        <w:pStyle w:val="Heading4"/>
+      </w:pPr>
+      <w:r>
+        <w:t>Logger Class</w:t>
+      </w:r>
+    </w:p>
+    <w:p>
+      <w:r>
+        <w:t>The logger class is a debugging feature of Prio Engine, it’s purpose is to store all information about a run inside a text file, these text files can then be analysed through either an automated test or a manual investigation by a developer, to determine the success or failure of a run and</w:t>
+      </w:r>
+      <w:r>
+        <w:t xml:space="preserve"> the events that occurred within that run. </w:t>
+      </w:r>
+    </w:p>
+    <w:p>
+      <w:pPr>
+        <w:pStyle w:val="Heading3"/>
+      </w:pPr>
+      <w:bookmarkStart w:id="92" w:name="_Toc478568183"/>
+      <w:r>
+        <w:t>Usage</w:t>
+      </w:r>
+      <w:bookmarkEnd w:id="92"/>
+    </w:p>
+    <w:p>
+      <w:r>
+        <w:t xml:space="preserve">Prio Engine is </w:t>
+      </w:r>
+      <w:r>
+        <w:t xml:space="preserve">designed to be a flexible engine which is capable of being integrated with other projects. </w:t>
+      </w:r>
+      <w:r>
+        <w:t>Prio Engine can be exported as a static library, and controlled thro</w:t>
+      </w:r>
+      <w:r>
+        <w:t xml:space="preserve">ugh the engine class interface. </w:t>
+      </w:r>
+      <w:r>
+        <w:fldChar w:fldCharType="begin"/>
+      </w:r>
+      <w:r>
+        <w:instrText xml:space="preserve"> REF _Ref478928580 \h </w:instrText>
+      </w:r>
+      <w:r>
+        <w:fldChar w:fldCharType="separate"/>
+      </w:r>
+      <w:r>
+        <w:t xml:space="preserve">Figure </w:t>
+      </w:r>
+      <w:r>
+        <w:rPr>
+          <w:noProof/>
+        </w:rPr>
+        <w:t>5</w:t>
+      </w:r>
+      <w:r>
+        <w:noBreakHyphen/>
+      </w:r>
+      <w:r>
+        <w:rPr>
+          <w:noProof/>
+        </w:rPr>
+        <w:t>1</w:t>
+      </w:r>
+      <w:r>
+        <w:t xml:space="preserve"> Engine Class Overview</w:t>
+      </w:r>
+      <w:r>
+        <w:fldChar w:fldCharType="end"/>
+      </w:r>
+      <w:r>
+        <w:t xml:space="preserve"> demonstrates </w:t>
+      </w:r>
+      <w:r>
+        <w:t xml:space="preserve">the properties and methods belonging to the engine class, and what is available to developers to use. </w:t>
+      </w:r>
+    </w:p>
+    <w:p>
+      <w:pPr>
+        <w:pStyle w:val="FigureCentre"/>
+      </w:pPr>
+      <w:r>
+        <w:object w:dxaOrig="3721" w:dyaOrig="11386" w14:anchorId="061A2CC8">
+          <v:shape id="_x0000_i1030" type="#_x0000_t75" style="width:185.85pt;height:569.3pt" o:ole="">
+            <v:imagedata r:id="rId22" o:title=""/>
+          </v:shape>
+          <o:OLEObject Type="Embed" ProgID="Visio.Drawing.15" ShapeID="_x0000_i1030" DrawAspect="Content" ObjectID="_1552698083" r:id="rId23"/>
+        </w:object>
+      </w:r>
+    </w:p>
+    <w:p>
+      <w:pPr>
+        <w:pStyle w:val="Caption"/>
+      </w:pPr>
+      <w:bookmarkStart w:id="93" w:name="_Ref478928580"/>
+      <w:bookmarkStart w:id="94" w:name="_Toc478949229"/>
+      <w:r>
+        <w:t xml:space="preserve">Figure </w:t>
+      </w:r>
+      <w:r>
+        <w:fldChar w:fldCharType="begin"/>
+      </w:r>
+      <w:r>
+        <w:instrText xml:space="preserve"> STYLEREF 1 \s </w:instrText>
+      </w:r>
+      <w:r>
+        <w:fldChar w:fldCharType="separate"/>
+      </w:r>
+      <w:r>
+        <w:rPr>
+          <w:noProof/>
+        </w:rPr>
+        <w:t>5</w:t>
+      </w:r>
+      <w:r>
+        <w:fldChar w:fldCharType="end"/>
+      </w:r>
+      <w:r>
+        <w:noBreakHyphen/>
+      </w:r>
+      <w:r>
+        <w:fldChar w:fldCharType="begin"/>
+      </w:r>
+      <w:r>
+        <w:instrText xml:space="preserve"> SEQ Figure \* ARABIC \s 1 </w:instrText>
+      </w:r>
+      <w:r>
+        <w:fldChar w:fldCharType="separate"/>
+      </w:r>
+      <w:r>
+        <w:rPr>
+          <w:noProof/>
+        </w:rPr>
+        <w:t>1</w:t>
+      </w:r>
+      <w:r>
+        <w:fldChar w:fldCharType="end"/>
+      </w:r>
+      <w:r>
+        <w:t xml:space="preserve"> Engine Class </w:t>
+      </w:r>
+      <w:bookmarkEnd w:id="93"/>
+      <w:r>
+        <w:t>Properties</w:t>
+      </w:r>
+      <w:bookmarkEnd w:id="94"/>
+    </w:p>
+    <w:p>
+      <w:r>
+        <w:t xml:space="preserve">The project which imports Prio Engine as a static library must be a </w:t>
+      </w:r>
+      <w:r>
+        <w:t>win32 project, and is responsible for creating the window, and passing information such as the handle of the window through to the engine class.</w:t>
+      </w:r>
+      <w:r>
+        <w:t xml:space="preserve"> Win32 project’s must contain a </w:t>
+      </w:r>
+      <w:r>
+        <w:rPr>
+          <w:rStyle w:val="CodeChar"/>
+        </w:rPr>
+        <w:t>WINAPI WinMain</w:t>
+      </w:r>
+      <w:r>
+        <w:rPr>
+          <w:rStyle w:val="CodeChar"/>
+        </w:rPr>
+        <w:t xml:space="preserve"> </w:t>
+      </w:r>
+      <w:r>
+        <w:t>function in order to create a window which is usable by Prio Engine.</w:t>
+      </w:r>
+      <w:r>
+        <w:t xml:space="preserve"> </w:t>
+      </w:r>
+    </w:p>
+    <w:p>
+      <w:pPr>
+        <w:pStyle w:val="Heading3"/>
+      </w:pPr>
+      <w:bookmarkStart w:id="95" w:name="_Toc478568184"/>
+      <w:r>
+        <w:lastRenderedPageBreak/>
+        <w:t xml:space="preserve">Debugging </w:t>
+      </w:r>
+      <w:r>
+        <w:t>Tools</w:t>
+      </w:r>
+      <w:bookmarkEnd w:id="95"/>
+    </w:p>
+    <w:p>
+      <w:pPr>
+        <w:pStyle w:val="Heading4"/>
+      </w:pPr>
+      <w:r>
+        <w:t>Logging</w:t>
+      </w:r>
+    </w:p>
+    <w:p>
+      <w:r>
+        <w:t>The logger class is built around a singleton pattern as every class throughout the engine which has any potential to fail requires access to the logger. Many resources advise against the use of singletons within modern software architect</w:t>
+      </w:r>
+      <w:r>
+        <w:t xml:space="preserve">ure, however in </w:t>
+      </w:r>
+      <w:r>
+        <w:t>Prio Engine’s architecture</w:t>
+      </w:r>
+      <w:r>
+        <w:t xml:space="preserve"> </w:t>
+      </w:r>
+      <w:r>
+        <w:t xml:space="preserve">it is essential as it enables developers who are using the interface of the engine to access the logger, and </w:t>
+      </w:r>
+      <w:r>
+        <w:t>removes</w:t>
+      </w:r>
+      <w:r>
+        <w:t xml:space="preserve"> the requirement for developers to define the logger in their code. If a developer were required to define a logger within the code, it would cause issues when they did not need to use the logger, however the engine expected the logger to be defined and as a result only held an extern definition of the logger. </w:t>
+      </w:r>
+    </w:p>
+    <w:p>
+      <w:r>
+        <w:t xml:space="preserve">The logger also enables effective logging of memory allocation and deallocation. By placing all memory allocation and deallocation into a separate log, the log can be analysed to quickly point out where memory leaks exist within the application. </w:t>
+      </w:r>
+    </w:p>
+    <w:p>
+      <w:r>
+        <w:t>To improve performance within Prio Engine, logs are only written in debug mode, as writing to a text file multiple times in the same frame does have a reasonable impact on the</w:t>
+      </w:r>
+      <w:r>
+        <w:t xml:space="preserve"> time taken to process a frame. </w:t>
+      </w:r>
+      <w:r>
+        <w:t xml:space="preserve"> </w:t>
+      </w:r>
+    </w:p>
+    <w:p>
+      <w:pPr>
+        <w:pStyle w:val="Heading4"/>
+      </w:pPr>
+      <w:r>
+        <w:t>Wireframe Mode</w:t>
+      </w:r>
+    </w:p>
+    <w:p>
+      <w:r>
+        <w:t xml:space="preserve">Wireframe mode poses a method of viewing the </w:t>
+      </w:r>
+      <w:r>
+        <w:t>indices which connect vertices, while bypassing the rasterizer stage of the graphics pipeline.</w:t>
+      </w:r>
+      <w:r>
+        <w:t xml:space="preserve"> This is particularly useful within Prio Engine as a wide variety of models can be loaded in through different methods, should a model look incorrect, the developer can analyse the model through wireframe mode to investigate what the problem with the model is. </w:t>
+      </w:r>
+    </w:p>
+    <w:p>
+      <w:r>
+        <w:t xml:space="preserve">Wireframe is implemented by supplying Direct X with a different rasterizer state, which </w:t>
+      </w:r>
+      <w:r>
+        <w:t xml:space="preserve">uses the wire frame fill mode as opposed to the standard solid fill. This gives the illusion of bypassing the rasterizer stage when in </w:t>
+      </w:r>
+      <w:r>
+        <w:t>fact</w:t>
+      </w:r>
+      <w:r>
+        <w:t>, it is still occurring it just simply does not</w:t>
+      </w:r>
+      <w:r>
+        <w:t xml:space="preserve"> run the pixel </w:t>
+      </w:r>
+      <w:proofErr w:type="spellStart"/>
+      <w:r>
+        <w:t>shader</w:t>
+      </w:r>
+      <w:proofErr w:type="spellEnd"/>
+      <w:r>
+        <w:t xml:space="preserve"> on</w:t>
+      </w:r>
+      <w:r>
+        <w:t xml:space="preserve"> the inner areas of connected vertices.</w:t>
+      </w:r>
+    </w:p>
+    <w:p>
+      <w:pPr>
+        <w:pStyle w:val="Heading2"/>
+      </w:pPr>
+      <w:bookmarkStart w:id="96" w:name="_Toc478568185"/>
+      <w:r>
+        <w:t>Framework</w:t>
+      </w:r>
+      <w:r>
+        <w:t xml:space="preserve"> and Libraries</w:t>
+      </w:r>
+      <w:bookmarkEnd w:id="96"/>
+    </w:p>
+    <w:p>
+      <w:r>
+        <w:t xml:space="preserve">Frameworks and libraries are particularly useful for providing flexible methods of achieving a goal which would otherwise be lengthy to implement, and likely prove not </w:t>
+      </w:r>
+      <w:r>
+        <w:t>as effective.</w:t>
+      </w:r>
+      <w:r>
+        <w:t xml:space="preserve"> </w:t>
+      </w:r>
+    </w:p>
+    <w:p>
+      <w:pPr>
+        <w:pStyle w:val="Heading3"/>
+      </w:pPr>
+      <w:bookmarkStart w:id="97" w:name="_Toc478568186"/>
+      <w:r>
+        <w:t>Choice of Framework</w:t>
+      </w:r>
+      <w:bookmarkEnd w:id="97"/>
+    </w:p>
+    <w:p>
+      <w:r>
+        <w:t xml:space="preserve">Prio Engine uses the Direct X 11 framework to utilise the graphics capability within a range of computers. Direct X 11 was selected as it supports geometry shading unlike Direct X 9, it also supports tessellation, whereas Direct X 10 lacks this feature. </w:t>
+      </w:r>
+      <w:r>
+        <w:t xml:space="preserve">Direct X 12 was </w:t>
+      </w:r>
+      <w:r>
+        <w:lastRenderedPageBreak/>
+        <w:t xml:space="preserve">considered for the project, however the project was </w:t>
+      </w:r>
+      <w:r>
+        <w:t>focused</w:t>
+      </w:r>
+      <w:r>
+        <w:t xml:space="preserve"> on procedural generation, and Direct X 12 while providing performance benefits, did not necessarily bring anything which benefited the specific project which would have made the complexity of development worthwhile.</w:t>
+      </w:r>
+    </w:p>
+    <w:p>
+      <w:pPr>
+        <w:pStyle w:val="Heading3"/>
+      </w:pPr>
+      <w:bookmarkStart w:id="98" w:name="_Toc478568187"/>
+      <w:r>
+        <w:t>AntTweakBar</w:t>
+      </w:r>
+      <w:bookmarkEnd w:id="98"/>
+    </w:p>
+    <w:p>
+      <w:r>
+        <w:t xml:space="preserve">AntTweakBar is a graphical user interface library which provides a small box which allows users to modify variables in code. </w:t>
+      </w:r>
+      <w:r>
+        <w:t xml:space="preserve">It is particularly useful for demonstrating technologies, as it provides the ability to manipulate variables without having to recompile the code with each change. </w:t>
+      </w:r>
+    </w:p>
+    <w:p>
+      <w:r>
+        <w:t xml:space="preserve">AntTweakBar fully supports a wide variety of frameworks including Direct X 11. This makes it a fantastic choice to implement into the engine, as developers </w:t>
+      </w:r>
+      <w:r>
+        <w:t>can add a tweak bar with their own variables and Prio Engine will automatically handle the rendering and updates of the tweak bar.</w:t>
+      </w:r>
+    </w:p>
+    <w:p>
+      <w:pPr>
+        <w:pStyle w:val="Heading3"/>
+      </w:pPr>
+      <w:bookmarkStart w:id="99" w:name="_Toc478568188"/>
+      <w:r>
+        <w:t>ASSIMP</w:t>
+      </w:r>
+      <w:bookmarkEnd w:id="99"/>
+    </w:p>
+    <w:p>
+      <w:r>
+        <w:t>ASSIMP (Open Asset Import Library) is a library designed t</w:t>
+      </w:r>
+      <w:r>
+        <w:t xml:space="preserve">o load a wide variety of model formats and information which can be tricky to extract from files such as </w:t>
+      </w:r>
+      <w:r>
+        <w:t xml:space="preserve">the </w:t>
+      </w:r>
+      <w:r>
+        <w:t xml:space="preserve">names of diffuse textures, alpha </w:t>
+      </w:r>
+      <w:r>
+        <w:t>maps,</w:t>
+      </w:r>
+      <w:r>
+        <w:t xml:space="preserve"> and specular maps. </w:t>
+      </w:r>
+    </w:p>
+    <w:p>
+      <w:r>
+        <w:t xml:space="preserve">The use of ASSIMP within Prio Engine provides the flexibility to use a multitude of model formats, without being concerned as to whether a new loading function needs to be implemented into the engine. ASSIMP will also provide detailed error messages </w:t>
+      </w:r>
+      <w:r>
+        <w:t>which Prio Engine writes to the debug logs, this ensures that if any errors do occur within ASSIMP when loading meshes, the develo</w:t>
+      </w:r>
+      <w:r>
+        <w:t>per is fully aware of the issue and can investigate possible solutions.</w:t>
+      </w:r>
+    </w:p>
+    <w:p>
+      <w:pPr>
+        <w:pStyle w:val="Heading2"/>
+      </w:pPr>
+      <w:bookmarkStart w:id="100" w:name="_Toc478568189"/>
+      <w:r>
+        <w:lastRenderedPageBreak/>
+        <w:t>Rendering Models</w:t>
+      </w:r>
+      <w:bookmarkEnd w:id="100"/>
+    </w:p>
+    <w:p>
+      <w:pPr>
+        <w:pStyle w:val="Heading3"/>
+      </w:pPr>
+      <w:bookmarkStart w:id="101" w:name="_Toc478568190"/>
+      <w:r>
+        <w:t>Predefined Models</w:t>
+      </w:r>
+      <w:bookmarkEnd w:id="101"/>
+    </w:p>
+    <w:p>
+      <w:pPr>
+        <w:pStyle w:val="Heading3"/>
+      </w:pPr>
+      <w:bookmarkStart w:id="102" w:name="_Toc478568191"/>
+      <w:r>
+        <w:t>Loading Models</w:t>
+      </w:r>
+      <w:bookmarkEnd w:id="102"/>
+    </w:p>
+    <w:p>
+      <w:pPr>
+        <w:pStyle w:val="Heading3"/>
+      </w:pPr>
+      <w:bookmarkStart w:id="103" w:name="_Toc478568192"/>
+      <w:r>
+        <w:t>Rendering</w:t>
+      </w:r>
+      <w:r>
+        <w:t xml:space="preserve"> Models</w:t>
+      </w:r>
+      <w:bookmarkEnd w:id="103"/>
+    </w:p>
+    <w:p>
+      <w:pPr>
+        <w:pStyle w:val="Heading3"/>
+      </w:pPr>
+      <w:bookmarkStart w:id="104" w:name="_Toc478568193"/>
+      <w:r>
+        <w:t xml:space="preserve">Rendering </w:t>
+      </w:r>
+      <w:r>
+        <w:t>Terrain</w:t>
+      </w:r>
+      <w:bookmarkEnd w:id="104"/>
+    </w:p>
+    <w:p>
+      <w:pPr>
+        <w:pStyle w:val="Heading4"/>
+      </w:pPr>
+      <w:r>
+        <w:t>Importing Height Maps</w:t>
+      </w:r>
+    </w:p>
+    <w:p>
+      <w:pPr>
+        <w:pStyle w:val="Heading4"/>
+      </w:pPr>
+      <w:r>
+        <w:t>Calculating Terrain Type</w:t>
+      </w:r>
+    </w:p>
+    <w:p>
+      <w:pPr>
+        <w:pStyle w:val="Heading4"/>
+      </w:pPr>
+      <w:r>
+        <w:t>Positioning World Entities</w:t>
+      </w:r>
+    </w:p>
+    <w:p>
+      <w:pPr>
+        <w:pStyle w:val="Heading4"/>
+      </w:pPr>
+      <w:r>
+        <w:t>Updating Terrain</w:t>
+      </w:r>
+    </w:p>
+    <w:p>
+      <w:pPr>
+        <w:pStyle w:val="Heading3"/>
+      </w:pPr>
+      <w:bookmarkStart w:id="105" w:name="_Toc478568194"/>
+      <w:r>
+        <w:t>Rendering Water</w:t>
+      </w:r>
+      <w:bookmarkEnd w:id="105"/>
+      <w:r>
+        <w:t xml:space="preserve"> </w:t>
+      </w:r>
+    </w:p>
+    <w:p>
+      <w:pPr>
+        <w:pStyle w:val="Heading3"/>
+      </w:pPr>
+      <w:bookmarkStart w:id="106" w:name="_Toc478568195"/>
+      <w:r>
+        <w:t>Rendering a Skybox</w:t>
+      </w:r>
+      <w:bookmarkEnd w:id="106"/>
+    </w:p>
+    <w:p>
+      <w:pPr>
+        <w:pStyle w:val="Heading4"/>
+      </w:pPr>
+      <w:r>
+        <w:t xml:space="preserve">Day, </w:t>
+      </w:r>
+      <w:r>
+        <w:t>Night,</w:t>
+      </w:r>
+      <w:r>
+        <w:t xml:space="preserve"> and Evening Cycles</w:t>
+      </w:r>
+    </w:p>
+    <w:p>
+      <w:pPr>
+        <w:pStyle w:val="Heading3"/>
+      </w:pPr>
+      <w:bookmarkStart w:id="107" w:name="_Toc478568196"/>
+      <w:r>
+        <w:t>Rendering Clouds</w:t>
+      </w:r>
+      <w:bookmarkEnd w:id="107"/>
+    </w:p>
+    <w:p>
+      <w:pPr>
+        <w:pStyle w:val="Heading3"/>
+      </w:pPr>
+      <w:r>
+        <w:t>Optimisations</w:t>
+      </w:r>
+    </w:p>
+    <w:p>
+      <w:pPr>
+        <w:pStyle w:val="Heading4"/>
+      </w:pPr>
+      <w:r>
+        <w:t xml:space="preserve">Sphere Based </w:t>
+      </w:r>
+      <w:r>
+        <w:t>Frustum Culling</w:t>
+      </w:r>
+    </w:p>
+    <w:p>
+      <w:pPr>
+        <w:pStyle w:val="Heading2"/>
+      </w:pPr>
+      <w:bookmarkStart w:id="108" w:name="_Toc478568197"/>
+      <w:r>
+        <w:t>Lighting</w:t>
+      </w:r>
+      <w:bookmarkEnd w:id="108"/>
+    </w:p>
+    <w:p>
+      <w:pPr>
+        <w:pStyle w:val="Heading2"/>
+      </w:pPr>
+      <w:bookmarkStart w:id="109" w:name="_Toc478568198"/>
+      <w:r>
+        <w:t>Rendering 2D Images</w:t>
+      </w:r>
+      <w:bookmarkEnd w:id="109"/>
+    </w:p>
+    <w:p>
+      <w:pPr>
+        <w:pStyle w:val="Heading2"/>
+      </w:pPr>
+      <w:bookmarkStart w:id="110" w:name="_Toc478568199"/>
+      <w:r>
+        <w:t>Particle Systems</w:t>
+      </w:r>
+      <w:bookmarkEnd w:id="110"/>
+    </w:p>
+    <w:p>
+      <w:pPr>
+        <w:pStyle w:val="Heading3"/>
+      </w:pPr>
+      <w:bookmarkStart w:id="111" w:name="_Toc478568200"/>
+      <w:r>
+        <w:t>Rain</w:t>
+      </w:r>
+      <w:bookmarkEnd w:id="111"/>
+    </w:p>
+    <w:p>
+      <w:pPr>
+        <w:pStyle w:val="Heading2"/>
+      </w:pPr>
+      <w:bookmarkStart w:id="112" w:name="_Toc478568201"/>
+      <w:r>
+        <w:t>Summary</w:t>
+      </w:r>
+      <w:bookmarkEnd w:id="112"/>
+    </w:p>
+    <w:p>
+      <w:pPr>
+        <w:pStyle w:val="Heading1"/>
+      </w:pPr>
+      <w:bookmarkStart w:id="113" w:name="_Toc478568202"/>
+      <w:r>
+        <w:lastRenderedPageBreak/>
+        <w:t>Artist Away</w:t>
+      </w:r>
+      <w:bookmarkEnd w:id="113"/>
+    </w:p>
+    <w:p>
+      <w:pPr>
+        <w:pStyle w:val="Heading2"/>
+      </w:pPr>
+      <w:bookmarkStart w:id="114" w:name="_Toc478568203"/>
+      <w:r>
+        <w:t xml:space="preserve">Simplex Noise </w:t>
+      </w:r>
+      <w:r>
+        <w:t>Generation</w:t>
+      </w:r>
+      <w:bookmarkEnd w:id="114"/>
+    </w:p>
+    <w:p>
+      <w:pPr>
+        <w:pStyle w:val="Heading2"/>
+      </w:pPr>
+      <w:bookmarkStart w:id="115" w:name="_Toc478568204"/>
+      <w:r>
+        <w:t>Creating and Exporting Height Maps</w:t>
+      </w:r>
+      <w:bookmarkEnd w:id="115"/>
+    </w:p>
+    <w:p>
+      <w:pPr>
+        <w:pStyle w:val="Heading2"/>
+      </w:pPr>
+      <w:bookmarkStart w:id="116" w:name="_Toc478568205"/>
+      <w:r>
+        <w:t>Implementing User Interface</w:t>
+      </w:r>
+      <w:bookmarkEnd w:id="116"/>
+    </w:p>
+    <w:p>
+      <w:pPr>
+        <w:pStyle w:val="Heading3"/>
+      </w:pPr>
+      <w:bookmarkStart w:id="117" w:name="_Toc478568206"/>
+      <w:r>
+        <w:t xml:space="preserve">Controlling </w:t>
+      </w:r>
+      <w:r>
+        <w:t>the</w:t>
+      </w:r>
+      <w:r>
+        <w:t xml:space="preserve"> Game</w:t>
+      </w:r>
+      <w:bookmarkEnd w:id="117"/>
+    </w:p>
+    <w:p>
+      <w:pPr>
+        <w:pStyle w:val="Heading3"/>
+      </w:pPr>
+      <w:bookmarkStart w:id="118" w:name="_Toc478568207"/>
+      <w:r>
+        <w:t>AntTweakBar</w:t>
+      </w:r>
+      <w:r>
+        <w:t xml:space="preserve"> Usage</w:t>
+      </w:r>
+      <w:bookmarkEnd w:id="118"/>
+    </w:p>
+    <w:p>
+      <w:pPr>
+        <w:pStyle w:val="Heading2"/>
+      </w:pPr>
+      <w:bookmarkStart w:id="119" w:name="_Toc478568208"/>
+      <w:r>
+        <w:t>Concurrent Programming</w:t>
+      </w:r>
+      <w:bookmarkEnd w:id="119"/>
+    </w:p>
+    <w:p>
+      <w:pPr>
+        <w:pStyle w:val="Heading3"/>
+      </w:pPr>
+      <w:bookmarkStart w:id="120" w:name="_Toc478568209"/>
+      <w:r>
+        <w:t>Multithreading Noise Generation</w:t>
+      </w:r>
+      <w:bookmarkEnd w:id="120"/>
+    </w:p>
+    <w:p>
+      <w:pPr>
+        <w:pStyle w:val="Heading3"/>
+      </w:pPr>
+      <w:bookmarkStart w:id="121" w:name="_Toc478568210"/>
+      <w:r>
+        <w:t>Preventing Multiple GPU Instructions</w:t>
+      </w:r>
+      <w:bookmarkEnd w:id="121"/>
+    </w:p>
+    <w:p>
+      <w:pPr>
+        <w:pStyle w:val="Heading2"/>
+      </w:pPr>
+      <w:bookmarkStart w:id="122" w:name="_Toc478568211"/>
+      <w:r>
+        <w:t>Updating Terrain During Run Time</w:t>
+      </w:r>
+      <w:bookmarkEnd w:id="122"/>
+    </w:p>
+    <w:p>
+      <w:pPr>
+        <w:pStyle w:val="Heading3"/>
+      </w:pPr>
+      <w:bookmarkStart w:id="123" w:name="_Toc478568212"/>
+      <w:r>
+        <w:t>Generating New Height Map</w:t>
+      </w:r>
+      <w:bookmarkEnd w:id="123"/>
+    </w:p>
+    <w:p>
+      <w:pPr>
+        <w:pStyle w:val="Heading3"/>
+      </w:pPr>
+      <w:bookmarkStart w:id="124" w:name="_Toc478568213"/>
+      <w:r>
+        <w:t>Destroying Old Entities</w:t>
+      </w:r>
+      <w:bookmarkEnd w:id="124"/>
+    </w:p>
+    <w:p>
+      <w:pPr>
+        <w:pStyle w:val="Heading3"/>
+      </w:pPr>
+      <w:bookmarkStart w:id="125" w:name="_Toc478568214"/>
+      <w:r>
+        <w:t>Placing New Entities</w:t>
+      </w:r>
+      <w:bookmarkEnd w:id="125"/>
+    </w:p>
+    <w:p>
+      <w:pPr>
+        <w:pStyle w:val="Heading3"/>
+      </w:pPr>
+      <w:bookmarkStart w:id="126" w:name="_Toc478568215"/>
+      <w:r>
+        <w:t>Updating Water</w:t>
+      </w:r>
+      <w:bookmarkEnd w:id="126"/>
+    </w:p>
+    <w:p>
+      <w:pPr>
+        <w:pStyle w:val="Heading1"/>
+      </w:pPr>
+      <w:bookmarkStart w:id="127" w:name="_Toc340849822"/>
+      <w:bookmarkStart w:id="128" w:name="_Toc478568216"/>
+      <w:bookmarkEnd w:id="87"/>
+      <w:r>
+        <w:lastRenderedPageBreak/>
+        <w:t>Test Strategy</w:t>
+      </w:r>
+      <w:bookmarkEnd w:id="127"/>
+      <w:bookmarkEnd w:id="128"/>
+      <w:r>
+        <w:t xml:space="preserve"> </w:t>
+      </w:r>
+    </w:p>
+    <w:p>
+      <w:pPr>
+        <w:pStyle w:val="Heading2"/>
+      </w:pPr>
+      <w:bookmarkStart w:id="129" w:name="_Toc340849823"/>
+      <w:bookmarkStart w:id="130" w:name="_Toc478568217"/>
+      <w:r>
+        <w:t>Introduction</w:t>
+      </w:r>
+      <w:bookmarkEnd w:id="129"/>
+      <w:bookmarkEnd w:id="130"/>
+    </w:p>
+    <w:p>
+      <w:r>
+        <w:t xml:space="preserve">Software testing is essential to ensuring the </w:t>
+      </w:r>
+      <w:r>
+        <w:t xml:space="preserve">stability of a product and allowing for continued development without unexpected behaviour occurring </w:t>
+      </w:r>
+      <w:r>
+        <w:t>because of</w:t>
+      </w:r>
+      <w:r>
+        <w:t xml:space="preserve"> previous</w:t>
+      </w:r>
+      <w:r>
+        <w:t>ly written</w:t>
+      </w:r>
+      <w:r>
+        <w:t xml:space="preserve"> incorrect code.  It is important to note that a failed test is a correct test, as it is uncovering bugs within the code.</w:t>
+      </w:r>
+      <w:r>
+        <w:t xml:space="preserve"> </w:t>
+      </w:r>
+      <w:r>
+        <w:t>Testing also analyses the severity of the bugs within code to dictate a course of action, t</w:t>
+      </w:r>
+      <w:r>
+        <w:t>hroughout this section bugs within the program will be uncovered, however some may not be fixed depending on</w:t>
+      </w:r>
+      <w:r>
+        <w:t xml:space="preserve"> severity</w:t>
+      </w:r>
+      <w:r>
+        <w:t>, this is an informed decision made by the developer to progress development of Prio Engine and Artist Away as much as possible</w:t>
+      </w:r>
+      <w:r>
+        <w:t xml:space="preserve">. </w:t>
+      </w:r>
+    </w:p>
+    <w:p>
+      <w:pPr>
+        <w:pStyle w:val="Heading2"/>
+      </w:pPr>
+      <w:r>
+        <w:t>Time Dedicated to Testing</w:t>
+      </w:r>
+    </w:p>
+    <w:p>
+      <w:r>
+        <w:t xml:space="preserve">The methodology behind testing and when to start testing was briefly outlined in section </w:t>
+      </w:r>
+      <w:r>
+        <w:fldChar w:fldCharType="begin"/>
+      </w:r>
+      <w:r>
+        <w:instrText xml:space="preserve"> REF _Ref478953214 \r \h </w:instrText>
+      </w:r>
+      <w:r>
+        <w:fldChar w:fldCharType="separate"/>
+      </w:r>
+      <w:r>
+        <w:t>3.2.3</w:t>
+      </w:r>
+      <w:r>
+        <w:fldChar w:fldCharType="end"/>
+      </w:r>
+      <w:r>
+        <w:t xml:space="preserve"> however, when testing should stop and development should be resumed has never been clarified. A common approach </w:t>
+      </w:r>
+      <w:r>
+        <w:t xml:space="preserve">is to analyse the reliability of the software and weigh up the cost of testing with risk of bugs in the software. </w:t>
+      </w:r>
+      <w:r>
+        <w:t xml:space="preserve">While this method works to an extent, it is not incredibly flexible for a project with a fixed deadline, and therefore not an awful lot of use to the </w:t>
+      </w:r>
+      <w:r>
+        <w:t>project</w:t>
+      </w:r>
+      <w:r>
+        <w:t>.</w:t>
+      </w:r>
+    </w:p>
+    <w:p>
+      <w:r>
+        <w:t xml:space="preserve">The failure size proportional model considers the severity of items if they were to fail against the cost of testing </w:t>
+      </w:r>
+      <w:sdt>
+        <w:sdtPr>
+          <w:id w:val="2112002232"/>
+          <w:citation/>
+        </w:sdtPr>
+        <w:sdtContent>
+          <w:r>
+            <w:fldChar w:fldCharType="begin"/>
+          </w:r>
+          <w:r>
+            <w:instrText xml:space="preserve"> CITATION Zac15 \l 2057 </w:instrText>
+          </w:r>
+          <w:r>
+            <w:fldChar w:fldCharType="separate"/>
+          </w:r>
+          <w:r>
+            <w:rPr>
+              <w:noProof/>
+            </w:rPr>
+            <w:t>(Zachariah, 2015)</w:t>
+          </w:r>
+          <w:r>
+            <w:fldChar w:fldCharType="end"/>
+          </w:r>
+        </w:sdtContent>
+      </w:sdt>
+      <w:r>
+        <w:t xml:space="preserve">. This provides the flexibility to continue development where necessary, and ensure that development efforts are not being focussed in the incorrect areas of the project. </w:t>
+      </w:r>
+    </w:p>
+    <w:p>
+      <w:pPr>
+        <w:pStyle w:val="Heading2"/>
+      </w:pPr>
+      <w:r>
+        <w:t>Test Cases</w:t>
+      </w:r>
+    </w:p>
+    <w:p>
+      <w:pPr>
+        <w:pStyle w:val="Heading3"/>
+      </w:pPr>
+      <w:r>
+        <w:t>Identifying Test Cases</w:t>
+      </w:r>
+    </w:p>
+    <w:p>
+      <w:r>
+        <w:t xml:space="preserve">An incredibly effective method of </w:t>
+      </w:r>
+      <w:r>
+        <w:t xml:space="preserve">identifying software requirements and test cases is the ’10 Minute Test Plan’. It involves grouping up developers, and having each of them write down everything they expect a piece of software to achieve, and what is required of that software. At the end of the 10 minutes, each of the developers collaborates, crosses off any duplicate requirements and creates test cases from the remaining requirements. It has been found that this method is incredibly effective at defining attributes which describe the software, components which will be required to be implemented within the software and the capabilities which the software can achieve </w:t>
+      </w:r>
+      <w:sdt>
+        <w:sdtPr>
+          <w:id w:val="-236243137"/>
+          <w:citation/>
+        </w:sdtPr>
+        <w:sdtContent>
+          <w:r>
+            <w:fldChar w:fldCharType="begin"/>
+          </w:r>
+          <w:r>
+            <w:instrText xml:space="preserve"> CITATION Whi11 \l 2057 </w:instrText>
+          </w:r>
+          <w:r>
+            <w:fldChar w:fldCharType="separate"/>
+          </w:r>
+          <w:r>
+            <w:rPr>
+              <w:noProof/>
+            </w:rPr>
+            <w:t>(Whittaker, 2011)</w:t>
+          </w:r>
+          <w:r>
+            <w:fldChar w:fldCharType="end"/>
+          </w:r>
+        </w:sdtContent>
+      </w:sdt>
+      <w:r>
+        <w:t>.</w:t>
+      </w:r>
+    </w:p>
+    <w:p>
+      <w:r>
+        <w:t xml:space="preserve">The idea of a </w:t>
+      </w:r>
+      <w:r>
+        <w:t>ten-minute</w:t>
+      </w:r>
+      <w:r>
+        <w:t xml:space="preserve"> test plan is not strictly applicable to Artist Away or Prio Engine, as all development is the product of one person, however a similar concept can be applied and </w:t>
+      </w:r>
+      <w:r>
+        <w:t xml:space="preserve">the single developer (in this case, myself) can quickly outline all core concepts and </w:t>
+      </w:r>
+      <w:r>
+        <w:lastRenderedPageBreak/>
+        <w:t>requirements of the software.</w:t>
+      </w:r>
+      <w:r>
+        <w:t xml:space="preserve"> </w:t>
+      </w:r>
+      <w:commentRangeStart w:id="131"/>
+      <w:r>
+        <w:t xml:space="preserve">The resulting requirements can be found in FIGURE XXXXXXX </w:t>
+      </w:r>
+      <w:commentRangeEnd w:id="131"/>
+      <w:r>
+        <w:rPr>
+          <w:rStyle w:val="CommentReference"/>
+        </w:rPr>
+        <w:commentReference w:id="131"/>
+      </w:r>
+    </w:p>
+    <w:p>
+      <w:pPr>
+        <w:pStyle w:val="Heading3"/>
+      </w:pPr>
+      <w:r>
+        <w:t>Prio Engine</w:t>
+      </w:r>
+    </w:p>
+    <w:p>
+      <w:pPr>
+        <w:pStyle w:val="Heading4"/>
+      </w:pPr>
+      <w:r>
+        <w:t>Performance</w:t>
+      </w:r>
+    </w:p>
+    <w:p>
+      <w:pPr>
+        <w:pStyle w:val="Caption"/>
+        <w:keepNext/>
+      </w:pPr>
+      <w:bookmarkStart w:id="132" w:name="_Toc476373581"/>
+      <w:r>
+        <w:t xml:space="preserve">Table </w:t>
+      </w:r>
+      <w:r>
+        <w:fldChar w:fldCharType="begin"/>
+      </w:r>
+      <w:r>
+        <w:instrText xml:space="preserve"> SEQ Table \* ARABIC </w:instrText>
+      </w:r>
+      <w:r>
+        <w:fldChar w:fldCharType="separate"/>
+      </w:r>
+      <w:r>
+        <w:rPr>
+          <w:noProof/>
+        </w:rPr>
+        <w:t>1</w:t>
+      </w:r>
+      <w:r>
+        <w:fldChar w:fldCharType="end"/>
+      </w:r>
+      <w:r>
+        <w:t xml:space="preserve"> </w:t>
+      </w:r>
+      <w:r>
+        <w:t>–</w:t>
+      </w:r>
+      <w:r>
+        <w:t xml:space="preserve"> </w:t>
+      </w:r>
+      <w:bookmarkEnd w:id="132"/>
+      <w:r>
+        <w:t>Memory Test Result</w:t>
+      </w:r>
     </w:p>
     <w:tbl>
       <w:tblPr>
@@ -13884,113 +14712,282 @@
         <w:tblLook w:val="04A0" w:firstRow="1" w:lastRow="0" w:firstColumn="1" w:lastColumn="0" w:noHBand="0" w:noVBand="1"/>
       </w:tblPr>
       <w:tblGrid>
-        <w:gridCol w:w="2254"/>
-        <w:gridCol w:w="2230"/>
-        <w:gridCol w:w="2254"/>
-        <w:gridCol w:w="2254"/>
+        <w:gridCol w:w="1936"/>
+        <w:gridCol w:w="1894"/>
+        <w:gridCol w:w="1799"/>
+        <w:gridCol w:w="1545"/>
+        <w:gridCol w:w="1842"/>
       </w:tblGrid>
       <w:tr>
         <w:tc>
           <w:tcPr>
-            <w:tcW w:w="2254" w:type="dxa"/>
+            <w:tcW w:w="1936" w:type="dxa"/>
           </w:tcPr>
-          <w:p/>
+          <w:p>
+            <w:pPr>
+              <w:rPr>
+                <w:b/>
+              </w:rPr>
+            </w:pPr>
+            <w:r>
+              <w:rPr>
+                <w:b/>
+              </w:rPr>
+              <w:t>Test Case</w:t>
+            </w:r>
+          </w:p>
         </w:tc>
         <w:tc>
           <w:tcPr>
-            <w:tcW w:w="2230" w:type="dxa"/>
+            <w:tcW w:w="1894" w:type="dxa"/>
           </w:tcPr>
-          <w:p/>
+          <w:p>
+            <w:pPr>
+              <w:rPr>
+                <w:b/>
+              </w:rPr>
+            </w:pPr>
+            <w:r>
+              <w:rPr>
+                <w:b/>
+              </w:rPr>
+              <w:t>Pass Criteria</w:t>
+            </w:r>
+          </w:p>
         </w:tc>
         <w:tc>
           <w:tcPr>
-            <w:tcW w:w="2254" w:type="dxa"/>
+            <w:tcW w:w="1799" w:type="dxa"/>
           </w:tcPr>
-          <w:p/>
+          <w:p>
+            <w:pPr>
+              <w:rPr>
+                <w:b/>
+              </w:rPr>
+            </w:pPr>
+            <w:r>
+              <w:rPr>
+                <w:b/>
+              </w:rPr>
+              <w:t>Result</w:t>
+            </w:r>
+          </w:p>
         </w:tc>
         <w:tc>
           <w:tcPr>
-            <w:tcW w:w="2254" w:type="dxa"/>
+            <w:tcW w:w="1545" w:type="dxa"/>
           </w:tcPr>
-          <w:p/>
+          <w:p>
+            <w:pPr>
+              <w:rPr>
+                <w:b/>
+              </w:rPr>
+            </w:pPr>
+            <w:r>
+              <w:rPr>
+                <w:b/>
+              </w:rPr>
+              <w:t>Severity</w:t>
+            </w:r>
+          </w:p>
+        </w:tc>
+        <w:tc>
+          <w:tcPr>
+            <w:tcW w:w="1842" w:type="dxa"/>
+          </w:tcPr>
+          <w:p>
+            <w:pPr>
+              <w:rPr>
+                <w:b/>
+              </w:rPr>
+            </w:pPr>
+            <w:r>
+              <w:rPr>
+                <w:b/>
+              </w:rPr>
+              <w:t>Action</w:t>
+            </w:r>
+          </w:p>
         </w:tc>
       </w:tr>
       <w:tr>
         <w:tc>
           <w:tcPr>
-            <w:tcW w:w="2254" w:type="dxa"/>
+            <w:tcW w:w="1936" w:type="dxa"/>
           </w:tcPr>
-          <w:p/>
+          <w:p>
+            <w:r>
+              <w:t xml:space="preserve">Run Prio Engine executable, monitor RAM usage in Windows Task Manager. </w:t>
+            </w:r>
+          </w:p>
         </w:tc>
         <w:tc>
           <w:tcPr>
-            <w:tcW w:w="2230" w:type="dxa"/>
+            <w:tcW w:w="1894" w:type="dxa"/>
           </w:tcPr>
-          <w:p/>
+          <w:p>
+            <w:r>
+              <w:t>RAM usage should be consistent, should not gradually rise as that indicates memory leaks exist within the program and it will eventually crash.</w:t>
+            </w:r>
+          </w:p>
         </w:tc>
         <w:tc>
           <w:tcPr>
-            <w:tcW w:w="2254" w:type="dxa"/>
+            <w:tcW w:w="1799" w:type="dxa"/>
           </w:tcPr>
-          <w:p/>
+          <w:p>
+            <w:r>
+              <w:t>Passed</w:t>
+            </w:r>
+          </w:p>
         </w:tc>
         <w:tc>
           <w:tcPr>
-            <w:tcW w:w="2254" w:type="dxa"/>
+            <w:tcW w:w="1545" w:type="dxa"/>
           </w:tcPr>
-          <w:p/>
+          <w:p>
+            <w:r>
+              <w:t>Urgent</w:t>
+            </w:r>
+          </w:p>
+        </w:tc>
+        <w:tc>
+          <w:tcPr>
+            <w:tcW w:w="1842" w:type="dxa"/>
+          </w:tcPr>
+          <w:p>
+            <w:r>
+              <w:t>None required</w:t>
+            </w:r>
+            <w:r>
+              <w:t>.</w:t>
+            </w:r>
+            <w:bookmarkStart w:id="133" w:name="_GoBack"/>
+            <w:bookmarkEnd w:id="133"/>
+          </w:p>
         </w:tc>
       </w:tr>
       <w:tr>
         <w:tc>
           <w:tcPr>
-            <w:tcW w:w="2254" w:type="dxa"/>
+            <w:tcW w:w="1936" w:type="dxa"/>
           </w:tcPr>
-          <w:p/>
+          <w:p>
+            <w:r>
+              <w:t>Run Prio Engine in Visual Studio Debug Mode</w:t>
+            </w:r>
+            <w:r>
+              <w:t>, use the CRT library to check for memory leaks.</w:t>
+            </w:r>
+          </w:p>
         </w:tc>
         <w:tc>
           <w:tcPr>
-            <w:tcW w:w="2230" w:type="dxa"/>
+            <w:tcW w:w="1894" w:type="dxa"/>
           </w:tcPr>
-          <w:p/>
+          <w:p>
+            <w:r>
+              <w:t>No memory leaks should be found in the program, Prio Engine should be responsible for cleaning up allocated memory.</w:t>
+            </w:r>
+          </w:p>
         </w:tc>
         <w:tc>
           <w:tcPr>
-            <w:tcW w:w="2254" w:type="dxa"/>
+            <w:tcW w:w="1799" w:type="dxa"/>
           </w:tcPr>
-          <w:p/>
+          <w:p>
+            <w:r>
+              <w:t>Failed</w:t>
+            </w:r>
+          </w:p>
         </w:tc>
         <w:tc>
           <w:tcPr>
-            <w:tcW w:w="2254" w:type="dxa"/>
+            <w:tcW w:w="1545" w:type="dxa"/>
           </w:tcPr>
-          <w:p/>
+          <w:p>
+            <w:r>
+              <w:t>Low</w:t>
+            </w:r>
+          </w:p>
+        </w:tc>
+        <w:tc>
+          <w:tcPr>
+            <w:tcW w:w="1842" w:type="dxa"/>
+          </w:tcPr>
+          <w:p>
+            <w:r>
+              <w:t>Go through all code and ensure all Direct X types are correctly released if they have been initialised, and a corresponding delete exists for any object which is allocated memory.</w:t>
+            </w:r>
+          </w:p>
         </w:tc>
       </w:tr>
       <w:tr>
         <w:tc>
           <w:tcPr>
-            <w:tcW w:w="2254" w:type="dxa"/>
+            <w:tcW w:w="1936" w:type="dxa"/>
           </w:tcPr>
-          <w:p/>
+          <w:p>
+            <w:r>
+              <w:t xml:space="preserve">Run Prio Engine release executable, monitor the FPS </w:t>
+            </w:r>
+            <w:r>
+              <w:lastRenderedPageBreak/>
+              <w:t>through in game text.</w:t>
+            </w:r>
+          </w:p>
         </w:tc>
         <w:tc>
           <w:tcPr>
-            <w:tcW w:w="2230" w:type="dxa"/>
+            <w:tcW w:w="1894" w:type="dxa"/>
           </w:tcPr>
-          <w:p/>
+          <w:p>
+            <w:r>
+              <w:lastRenderedPageBreak/>
+              <w:t>The FPS counter should never drop</w:t>
+            </w:r>
+            <w:r>
+              <w:t xml:space="preserve"> below 60 frames per </w:t>
+            </w:r>
+            <w:r>
+              <w:lastRenderedPageBreak/>
+              <w:t>second on GTX 960 (minimum spec graphics card).</w:t>
+            </w:r>
+          </w:p>
         </w:tc>
         <w:tc>
           <w:tcPr>
-            <w:tcW w:w="2254" w:type="dxa"/>
+            <w:tcW w:w="1799" w:type="dxa"/>
           </w:tcPr>
-          <w:p/>
+          <w:p>
+            <w:r>
+              <w:lastRenderedPageBreak/>
+              <w:t>Passed</w:t>
+            </w:r>
+          </w:p>
         </w:tc>
         <w:tc>
           <w:tcPr>
-            <w:tcW w:w="2254" w:type="dxa"/>
+            <w:tcW w:w="1545" w:type="dxa"/>
           </w:tcPr>
-          <w:p/>
+          <w:p>
+            <w:r>
+              <w:t>Urgent</w:t>
+            </w:r>
+          </w:p>
+        </w:tc>
+        <w:tc>
+          <w:tcPr>
+            <w:tcW w:w="1842" w:type="dxa"/>
+          </w:tcPr>
+          <w:p>
+            <w:r>
+              <w:t>None required</w:t>
+            </w:r>
+            <w:r>
+              <w:t>.</w:t>
+            </w:r>
+          </w:p>
         </w:tc>
       </w:tr>
     </w:tbl>
@@ -13999,11 +14996,11 @@
       <w:pPr>
         <w:pStyle w:val="Heading2"/>
       </w:pPr>
-      <w:bookmarkStart w:id="132" w:name="_Toc478568219"/>
+      <w:bookmarkStart w:id="134" w:name="_Toc478568219"/>
       <w:r>
         <w:t>Section</w:t>
       </w:r>
-      <w:bookmarkEnd w:id="132"/>
+      <w:bookmarkEnd w:id="134"/>
     </w:p>
     <w:p>
       <w:pPr>
@@ -14017,13 +15014,13 @@
       <w:pPr>
         <w:pStyle w:val="Heading2"/>
       </w:pPr>
-      <w:bookmarkStart w:id="133" w:name="_Toc340849826"/>
-      <w:bookmarkStart w:id="134" w:name="_Toc478568220"/>
+      <w:bookmarkStart w:id="135" w:name="_Toc340849826"/>
+      <w:bookmarkStart w:id="136" w:name="_Toc478568220"/>
       <w:r>
         <w:t>Summary</w:t>
       </w:r>
-      <w:bookmarkEnd w:id="133"/>
-      <w:bookmarkEnd w:id="134"/>
+      <w:bookmarkEnd w:id="135"/>
+      <w:bookmarkEnd w:id="136"/>
     </w:p>
     <w:p>
       <w:pPr>
@@ -14037,46 +15034,46 @@
       <w:pPr>
         <w:pStyle w:val="Heading1"/>
       </w:pPr>
-      <w:bookmarkStart w:id="135" w:name="_Toc340849827"/>
-      <w:bookmarkStart w:id="136" w:name="_Toc478568221"/>
+      <w:bookmarkStart w:id="137" w:name="_Toc340849827"/>
+      <w:bookmarkStart w:id="138" w:name="_Toc478568221"/>
       <w:r>
         <w:lastRenderedPageBreak/>
         <w:t>Evaluation, Conclusions and Future Work</w:t>
       </w:r>
-      <w:bookmarkEnd w:id="135"/>
-      <w:bookmarkEnd w:id="136"/>
-    </w:p>
-    <w:p>
-      <w:pPr>
-        <w:pStyle w:val="Heading2"/>
-      </w:pPr>
-      <w:bookmarkStart w:id="137" w:name="_Toc340849828"/>
-      <w:bookmarkStart w:id="138" w:name="_Toc478568222"/>
-      <w:r>
-        <w:t>Project Objectives</w:t>
-      </w:r>
       <w:bookmarkEnd w:id="137"/>
       <w:bookmarkEnd w:id="138"/>
     </w:p>
     <w:p>
       <w:pPr>
-        <w:pStyle w:val="CommentsMustbeRemoved"/>
-      </w:pPr>
-      <w:r>
-        <w:t>Summarise what you have achieved.</w:t>
-      </w:r>
-    </w:p>
-    <w:p>
-      <w:pPr>
         <w:pStyle w:val="Heading2"/>
       </w:pPr>
-      <w:bookmarkStart w:id="139" w:name="_Toc340849829"/>
-      <w:bookmarkStart w:id="140" w:name="_Toc478568223"/>
-      <w:r>
-        <w:t>Evaluation</w:t>
+      <w:bookmarkStart w:id="139" w:name="_Toc340849828"/>
+      <w:bookmarkStart w:id="140" w:name="_Toc478568222"/>
+      <w:r>
+        <w:t>Project Objectives</w:t>
       </w:r>
       <w:bookmarkEnd w:id="139"/>
       <w:bookmarkEnd w:id="140"/>
+    </w:p>
+    <w:p>
+      <w:pPr>
+        <w:pStyle w:val="CommentsMustbeRemoved"/>
+      </w:pPr>
+      <w:r>
+        <w:t>Summarise what you have achieved.</w:t>
+      </w:r>
+    </w:p>
+    <w:p>
+      <w:pPr>
+        <w:pStyle w:val="Heading2"/>
+      </w:pPr>
+      <w:bookmarkStart w:id="141" w:name="_Toc340849829"/>
+      <w:bookmarkStart w:id="142" w:name="_Toc478568223"/>
+      <w:r>
+        <w:t>Evaluation</w:t>
+      </w:r>
+      <w:bookmarkEnd w:id="141"/>
+      <w:bookmarkEnd w:id="142"/>
     </w:p>
     <w:p>
       <w:pPr>
@@ -14226,30 +15223,10 @@
       <w:pPr>
         <w:pStyle w:val="Heading2"/>
       </w:pPr>
-      <w:bookmarkStart w:id="141" w:name="_Toc340849830"/>
-      <w:bookmarkStart w:id="142" w:name="_Toc478568224"/>
+      <w:bookmarkStart w:id="143" w:name="_Toc340849830"/>
+      <w:bookmarkStart w:id="144" w:name="_Toc478568224"/>
       <w:r>
         <w:t>Applicability of Findings to the Commercial World</w:t>
-      </w:r>
-      <w:bookmarkEnd w:id="141"/>
-      <w:bookmarkEnd w:id="142"/>
-    </w:p>
-    <w:p>
-      <w:pPr>
-        <w:pStyle w:val="CommentsMustbeRemoved"/>
-      </w:pPr>
-      <w:r>
-        <w:t>Summarise what you have achieved.</w:t>
-      </w:r>
-    </w:p>
-    <w:p>
-      <w:pPr>
-        <w:pStyle w:val="Heading2"/>
-      </w:pPr>
-      <w:bookmarkStart w:id="143" w:name="_Toc340849831"/>
-      <w:bookmarkStart w:id="144" w:name="_Toc478568225"/>
-      <w:r>
-        <w:t>Conclusions</w:t>
       </w:r>
       <w:bookmarkEnd w:id="143"/>
       <w:bookmarkEnd w:id="144"/>
@@ -14266,10 +15243,10 @@
       <w:pPr>
         <w:pStyle w:val="Heading2"/>
       </w:pPr>
-      <w:bookmarkStart w:id="145" w:name="_Toc340849832"/>
-      <w:bookmarkStart w:id="146" w:name="_Toc478568226"/>
-      <w:r>
-        <w:t>Future Work</w:t>
+      <w:bookmarkStart w:id="145" w:name="_Toc340849831"/>
+      <w:bookmarkStart w:id="146" w:name="_Toc478568225"/>
+      <w:r>
+        <w:t>Conclusions</w:t>
       </w:r>
       <w:bookmarkEnd w:id="145"/>
       <w:bookmarkEnd w:id="146"/>
@@ -14279,17 +15256,17 @@
         <w:pStyle w:val="CommentsMustbeRemoved"/>
       </w:pPr>
       <w:r>
-        <w:t>Explain any limitations in your results and how things might be improved. Discuss how your work might be developed further. Reflect on your results in isolation and in relation to what others have achieved in the same field. This self-analysis is particularly important. You should give a critical evaluation of what went well, and what might be improved.</w:t>
+        <w:t>Summarise what you have achieved.</w:t>
       </w:r>
     </w:p>
     <w:p>
       <w:pPr>
         <w:pStyle w:val="Heading2"/>
       </w:pPr>
-      <w:bookmarkStart w:id="147" w:name="_Toc340849833"/>
-      <w:bookmarkStart w:id="148" w:name="_Toc478568227"/>
-      <w:r>
-        <w:t>Concluding Reflections</w:t>
+      <w:bookmarkStart w:id="147" w:name="_Toc340849832"/>
+      <w:bookmarkStart w:id="148" w:name="_Toc478568226"/>
+      <w:r>
+        <w:t>Future Work</w:t>
       </w:r>
       <w:bookmarkEnd w:id="147"/>
       <w:bookmarkEnd w:id="148"/>
@@ -14299,10 +15276,30 @@
         <w:pStyle w:val="CommentsMustbeRemoved"/>
       </w:pPr>
       <w:r>
+        <w:t>Explain any limitations in your results and how things might be improved. Discuss how your work might be developed further. Reflect on your results in isolation and in relation to what others have achieved in the same field. This self-analysis is particularly important. You should give a critical evaluation of what went well, and what might be improved.</w:t>
+      </w:r>
+    </w:p>
+    <w:p>
+      <w:pPr>
+        <w:pStyle w:val="Heading2"/>
+      </w:pPr>
+      <w:bookmarkStart w:id="149" w:name="_Toc340849833"/>
+      <w:bookmarkStart w:id="150" w:name="_Toc478568227"/>
+      <w:r>
+        <w:t>Concluding Reflections</w:t>
+      </w:r>
+      <w:bookmarkEnd w:id="149"/>
+      <w:bookmarkEnd w:id="150"/>
+    </w:p>
+    <w:p>
+      <w:pPr>
+        <w:pStyle w:val="CommentsMustbeRemoved"/>
+      </w:pPr>
+      <w:r>
         <w:t>Summarise what you have achieved.</w:t>
       </w:r>
     </w:p>
-    <w:bookmarkStart w:id="149" w:name="_Toc478568228" w:displacedByCustomXml="next"/>
+    <w:bookmarkStart w:id="151" w:name="_Toc478568228" w:displacedByCustomXml="next"/>
     <w:sdt>
       <w:sdtPr>
         <w:rPr>
@@ -14325,7 +15322,7 @@
           <w:r>
             <w:t>Bibliography</w:t>
           </w:r>
-          <w:bookmarkEnd w:id="149"/>
+          <w:bookmarkEnd w:id="151"/>
         </w:p>
         <w:sdt>
           <w:sdtPr>
@@ -14686,12 +15683,12 @@
       <w:pPr>
         <w:pStyle w:val="HeadingUnnumbered"/>
       </w:pPr>
-      <w:bookmarkStart w:id="150" w:name="_Toc478568229"/>
+      <w:bookmarkStart w:id="152" w:name="_Toc478568229"/>
       <w:r>
         <w:lastRenderedPageBreak/>
         <w:t xml:space="preserve">Appendix 1 – </w:t>
       </w:r>
-      <w:bookmarkEnd w:id="150"/>
+      <w:bookmarkEnd w:id="152"/>
       <w:r>
         <w:t xml:space="preserve">Project </w:t>
       </w:r>
@@ -17487,8 +18484,19 @@
                 <w:szCs w:val="22"/>
                 <w:lang w:eastAsia="en-GB"/>
               </w:rPr>
-              <w:t xml:space="preserve">      Create solid colour pixel shader</w:t>
-            </w:r>
+              <w:t xml:space="preserve">      Create solid colour pixel </w:t>
+            </w:r>
+            <w:proofErr w:type="spellStart"/>
+            <w:r>
+              <w:rPr>
+                <w:rFonts w:ascii="Calibri" w:eastAsia="Times New Roman" w:hAnsi="Calibri" w:cs="Calibri"/>
+                <w:color w:val="000000"/>
+                <w:szCs w:val="22"/>
+                <w:lang w:eastAsia="en-GB"/>
+              </w:rPr>
+              <w:t>shader</w:t>
+            </w:r>
+            <w:proofErr w:type="spellEnd"/>
           </w:p>
         </w:tc>
         <w:tc>
@@ -17678,8 +18686,19 @@
                 <w:szCs w:val="22"/>
                 <w:lang w:eastAsia="en-GB"/>
               </w:rPr>
-              <w:t xml:space="preserve">      Create texture pixel shader</w:t>
-            </w:r>
+              <w:t xml:space="preserve">      Create texture pixel </w:t>
+            </w:r>
+            <w:proofErr w:type="spellStart"/>
+            <w:r>
+              <w:rPr>
+                <w:rFonts w:ascii="Calibri" w:eastAsia="Times New Roman" w:hAnsi="Calibri" w:cs="Calibri"/>
+                <w:color w:val="000000"/>
+                <w:szCs w:val="22"/>
+                <w:lang w:eastAsia="en-GB"/>
+              </w:rPr>
+              <w:t>shader</w:t>
+            </w:r>
+            <w:proofErr w:type="spellEnd"/>
           </w:p>
         </w:tc>
         <w:tc>
@@ -17869,8 +18888,19 @@
                 <w:szCs w:val="22"/>
                 <w:lang w:eastAsia="en-GB"/>
               </w:rPr>
-              <w:t xml:space="preserve">      Create texture and diffuse lighting pixel shader</w:t>
-            </w:r>
+              <w:t xml:space="preserve">      Create texture and diffuse lighting pixel </w:t>
+            </w:r>
+            <w:proofErr w:type="spellStart"/>
+            <w:r>
+              <w:rPr>
+                <w:rFonts w:ascii="Calibri" w:eastAsia="Times New Roman" w:hAnsi="Calibri" w:cs="Calibri"/>
+                <w:color w:val="000000"/>
+                <w:szCs w:val="22"/>
+                <w:lang w:eastAsia="en-GB"/>
+              </w:rPr>
+              <w:t>shader</w:t>
+            </w:r>
+            <w:proofErr w:type="spellEnd"/>
           </w:p>
         </w:tc>
         <w:tc>
@@ -18891,7 +19921,29 @@
                 <w:szCs w:val="28"/>
                 <w:lang w:eastAsia="en-GB"/>
               </w:rPr>
-              <w:t xml:space="preserve">      Create perlin noise maps</w:t>
+              <w:t xml:space="preserve">      Create </w:t>
+            </w:r>
+            <w:proofErr w:type="spellStart"/>
+            <w:r>
+              <w:rPr>
+                <w:rFonts w:ascii="Calibri" w:eastAsia="Times New Roman" w:hAnsi="Calibri" w:cs="Calibri"/>
+                <w:color w:val="000000"/>
+                <w:sz w:val="28"/>
+                <w:szCs w:val="28"/>
+                <w:lang w:eastAsia="en-GB"/>
+              </w:rPr>
+              <w:t>perlin</w:t>
+            </w:r>
+            <w:proofErr w:type="spellEnd"/>
+            <w:r>
+              <w:rPr>
+                <w:rFonts w:ascii="Calibri" w:eastAsia="Times New Roman" w:hAnsi="Calibri" w:cs="Calibri"/>
+                <w:color w:val="000000"/>
+                <w:sz w:val="28"/>
+                <w:szCs w:val="28"/>
+                <w:lang w:eastAsia="en-GB"/>
+              </w:rPr>
+              <w:t xml:space="preserve"> noise maps</w:t>
             </w:r>
           </w:p>
         </w:tc>
@@ -19094,7 +20146,29 @@
                 <w:szCs w:val="28"/>
                 <w:lang w:eastAsia="en-GB"/>
               </w:rPr>
-              <w:t xml:space="preserve">      Compile perlin noise maps together</w:t>
+              <w:t xml:space="preserve">      Compile </w:t>
+            </w:r>
+            <w:proofErr w:type="spellStart"/>
+            <w:r>
+              <w:rPr>
+                <w:rFonts w:ascii="Calibri" w:eastAsia="Times New Roman" w:hAnsi="Calibri" w:cs="Calibri"/>
+                <w:color w:val="000000"/>
+                <w:sz w:val="28"/>
+                <w:szCs w:val="28"/>
+                <w:lang w:eastAsia="en-GB"/>
+              </w:rPr>
+              <w:t>perlin</w:t>
+            </w:r>
+            <w:proofErr w:type="spellEnd"/>
+            <w:r>
+              <w:rPr>
+                <w:rFonts w:ascii="Calibri" w:eastAsia="Times New Roman" w:hAnsi="Calibri" w:cs="Calibri"/>
+                <w:color w:val="000000"/>
+                <w:sz w:val="28"/>
+                <w:szCs w:val="28"/>
+                <w:lang w:eastAsia="en-GB"/>
+              </w:rPr>
+              <w:t xml:space="preserve"> noise maps together</w:t>
             </w:r>
           </w:p>
         </w:tc>
@@ -21741,41 +22815,109 @@
     <w:p/>
     <w:p>
       <w:pPr>
+        <w:sectPr>
+          <w:type w:val="continuous"/>
+          <w:pgSz w:w="11906" w:h="16838"/>
+          <w:pgMar w:top="1440" w:right="1440" w:bottom="1440" w:left="1440" w:header="720" w:footer="720" w:gutter="0"/>
+          <w:pgNumType w:start="1"/>
+          <w:cols w:space="708"/>
+          <w:docGrid w:linePitch="360"/>
+        </w:sectPr>
+      </w:pPr>
+    </w:p>
+    <w:p>
+      <w:pPr>
         <w:pStyle w:val="HeadingUnnumbered"/>
       </w:pPr>
-      <w:bookmarkStart w:id="151" w:name="_Toc478568230"/>
       <w:r>
         <w:lastRenderedPageBreak/>
-        <w:t>Appendix 2 – Title of Appendix</w:t>
-      </w:r>
-      <w:bookmarkEnd w:id="151"/>
-    </w:p>
-    <w:p>
-      <w:pPr>
-        <w:pStyle w:val="CommentsMustbeRemoved"/>
-      </w:pPr>
-      <w:r>
-        <w:t>You may have one or more appendices containing detail, bulky or reference material that is relevant though supplementary to the main text: perhaps additional specifications, tables or diagrams that would distract the reader if placed in the main part of the dissertation. Make sure that you place appropriate cross-references in the main text to direct the reader to the relevant appendices.</w:t>
-      </w:r>
-    </w:p>
-    <w:p>
-      <w:pPr>
-        <w:pStyle w:val="CommentsMustbeRemoved"/>
-      </w:pPr>
-      <w:r>
-        <w:t>Do not blindly include all of your code in the appendix or the body. Only include the parts you refer to in the report. You can but those parts either in the appendix or in the body (e.g. in the “Implementation” part).</w:t>
-      </w:r>
+        <w:t>Appendix 2 – Engine Class Diagram</w:t>
+      </w:r>
+    </w:p>
+    <w:p>
+      <w:pPr>
+        <w:pStyle w:val="FigureCentre"/>
+      </w:pPr>
+      <w:r>
+        <w:object w:dxaOrig="25830" w:dyaOrig="10771" w14:anchorId="7066E5C8">
+          <v:shape id="_x0000_i1031" type="#_x0000_t75" style="width:935.15pt;height:390.15pt" o:ole="">
+            <v:imagedata r:id="rId24" o:title=""/>
+          </v:shape>
+          <o:OLEObject Type="Embed" ProgID="Visio.Drawing.15" ShapeID="_x0000_i1031" DrawAspect="Content" ObjectID="_1552698084" r:id="rId25"/>
+        </w:object>
+      </w:r>
+    </w:p>
+    <w:p>
+      <w:pPr>
+        <w:pStyle w:val="Caption"/>
+        <w:sectPr>
+          <w:pgSz w:w="16838" w:h="11906" w:orient="landscape"/>
+          <w:pgMar w:top="1440" w:right="1440" w:bottom="1440" w:left="1440" w:header="720" w:footer="720" w:gutter="0"/>
+          <w:pgNumType w:start="1"/>
+          <w:cols w:space="708"/>
+          <w:docGrid w:linePitch="360"/>
+        </w:sectPr>
+      </w:pPr>
+      <w:bookmarkStart w:id="153" w:name="_Ref478925250"/>
+      <w:bookmarkStart w:id="154" w:name="_Toc478949230"/>
+      <w:r>
+        <w:t xml:space="preserve">Figure </w:t>
+      </w:r>
+      <w:r>
+        <w:fldChar w:fldCharType="begin"/>
+      </w:r>
+      <w:r>
+        <w:instrText xml:space="preserve"> STYLEREF 1 \s </w:instrText>
+      </w:r>
+      <w:r>
+        <w:fldChar w:fldCharType="separate"/>
+      </w:r>
+      <w:r>
+        <w:rPr>
+          <w:noProof/>
+        </w:rPr>
+        <w:t>9</w:t>
+      </w:r>
+      <w:r>
+        <w:fldChar w:fldCharType="end"/>
+      </w:r>
+      <w:r>
+        <w:noBreakHyphen/>
+      </w:r>
+      <w:r>
+        <w:fldChar w:fldCharType="begin"/>
+      </w:r>
+      <w:r>
+        <w:instrText xml:space="preserve"> SEQ Figure \* ARABIC \s 1 </w:instrText>
+      </w:r>
+      <w:r>
+        <w:fldChar w:fldCharType="separate"/>
+      </w:r>
+      <w:r>
+        <w:rPr>
+          <w:noProof/>
+        </w:rPr>
+        <w:t>1</w:t>
+      </w:r>
+      <w:r>
+        <w:fldChar w:fldCharType="end"/>
+      </w:r>
+      <w:bookmarkEnd w:id="153"/>
+      <w:r>
+        <w:t xml:space="preserve"> Engine Class Diagram</w:t>
+      </w:r>
+      <w:bookmarkEnd w:id="154"/>
     </w:p>
     <w:p>
       <w:pPr>
         <w:pStyle w:val="HeadingUnnumbered"/>
       </w:pPr>
-      <w:bookmarkStart w:id="152" w:name="_Toc478568231"/>
+      <w:bookmarkStart w:id="155" w:name="_Toc478568231"/>
       <w:r>
         <w:lastRenderedPageBreak/>
         <w:t>Appendix 3 – Title of Appendix</w:t>
       </w:r>
-      <w:bookmarkEnd w:id="152"/>
+      <w:bookmarkEnd w:id="155"/>
     </w:p>
     <w:p>
       <w:pPr>
@@ -21803,7 +22945,6 @@
       </w:pPr>
     </w:p>
     <w:sectPr>
-      <w:type w:val="continuous"/>
       <w:pgSz w:w="11906" w:h="16838"/>
       <w:pgMar w:top="1440" w:right="1440" w:bottom="1440" w:left="1440" w:header="720" w:footer="720" w:gutter="0"/>
       <w:pgNumType w:start="1"/>
@@ -21832,12 +22973,32 @@
       </w:r>
     </w:p>
   </w:comment>
+  <w:comment w:id="131" w:author="Sam Connolly" w:date="2017-04-03T04:01:00Z" w:initials="SC">
+    <w:p>
+      <w:pPr>
+        <w:pStyle w:val="CommentText"/>
+      </w:pPr>
+      <w:r>
+        <w:rPr>
+          <w:rStyle w:val="CommentReference"/>
+        </w:rPr>
+        <w:annotationRef/>
+      </w:r>
+      <w:r>
+        <w:t xml:space="preserve">Insert </w:t>
+      </w:r>
+      <w:r>
+        <w:t>10 minute test plan figure</w:t>
+      </w:r>
+    </w:p>
+  </w:comment>
 </w:comments>
 </file>
 
 <file path=word/commentsExtended.xml><?xml version="1.0" encoding="utf-8"?>
 <w15:commentsEx xmlns:wpc="http://schemas.microsoft.com/office/word/2010/wordprocessingCanvas" xmlns:cx="http://schemas.microsoft.com/office/drawing/2014/chartex" xmlns:cx1="http://schemas.microsoft.com/office/drawing/2015/9/8/chartex" xmlns:cx2="http://schemas.microsoft.com/office/drawing/2015/10/21/chartex" xmlns:cx3="http://schemas.microsoft.com/office/drawing/2016/5/9/chartex" xmlns:cx4="http://schemas.microsoft.com/office/drawing/2016/5/10/chartex" xmlns:cx5="http://schemas.microsoft.com/office/drawing/2016/5/11/chartex" xmlns:cx6="http://schemas.microsoft.com/office/drawing/2016/5/12/chartex" xmlns:cx7="http://schemas.microsoft.com/office/drawing/2016/5/13/chartex" xmlns:cx8="http://schemas.microsoft.com/office/drawing/2016/5/14/chartex" xmlns:mc="http://schemas.openxmlformats.org/markup-compatibility/2006" xmlns:o="urn:schemas-microsoft-com:office:office" xmlns:r="http://schemas.openxmlformats.org/officeDocument/2006/relationships" xmlns:m="http://schemas.openxmlformats.org/officeDocument/2006/math" xmlns:v="urn:schemas-microsoft-com:vml" xmlns:wp14="http://schemas.microsoft.com/office/word/2010/wordprocessingDrawing" xmlns:wp="http://schemas.openxmlformats.org/drawingml/2006/wordprocessingDrawing" xmlns:w10="urn:schemas-microsoft-com:office:word" xmlns:w="http://schemas.openxmlformats.org/wordprocessingml/2006/main" xmlns:w14="http://schemas.microsoft.com/office/word/2010/wordml" xmlns:w15="http://schemas.microsoft.com/office/word/2012/wordml" xmlns:w16se="http://schemas.microsoft.com/office/word/2015/wordml/symex" xmlns:wpg="http://schemas.microsoft.com/office/word/2010/wordprocessingGroup" xmlns:wpi="http://schemas.microsoft.com/office/word/2010/wordprocessingInk" xmlns:wne="http://schemas.microsoft.com/office/word/2006/wordml" xmlns:wps="http://schemas.microsoft.com/office/word/2010/wordprocessingShape" mc:Ignorable="w14 w15 w16se wp14">
   <w15:commentEx w15:paraId="3572E318" w15:done="0"/>
+  <w15:commentEx w15:paraId="2E0987F0" w15:done="0"/>
 </w15:commentsEx>
 </file>
 
@@ -21906,7 +23067,7 @@
           <w:rPr>
             <w:noProof/>
           </w:rPr>
-          <w:t>20</w:t>
+          <w:t>28</w:t>
         </w:r>
         <w:r>
           <w:rPr>
@@ -23470,6 +24631,7 @@
   <w:style w:type="character" w:default="1" w:styleId="DefaultParagraphFont">
     <w:name w:val="Default Paragraph Font"/>
     <w:uiPriority w:val="1"/>
+    <w:semiHidden/>
     <w:unhideWhenUsed/>
   </w:style>
   <w:style w:type="table" w:default="1" w:styleId="TableNormal">
@@ -24658,7 +25820,7 @@
     <b:MonthAccessed>03</b:MonthAccessed>
     <b:DayAccessed>25</b:DayAccessed>
     <b:URL>https://msdn.microsoft.com/en-us/library/ms235627.aspx</b:URL>
-    <b:RefOrder>17</b:RefOrder>
+    <b:RefOrder>19</b:RefOrder>
   </b:Source>
   <b:Source>
     <b:Tag>Mic151</b:Tag>
@@ -25062,11 +26224,55 @@
     </b:Author>
     <b:RefOrder>16</b:RefOrder>
   </b:Source>
+  <b:Source>
+    <b:Tag>Zac15</b:Tag>
+    <b:SourceType>JournalArticle</b:SourceType>
+    <b:Guid>{4A9266AC-EBAA-4CA7-85EE-0C96CD8E69D9}</b:Guid>
+    <b:Title>Optimal Stopping Time in Software Testing Based on Failure Size Approach</b:Title>
+    <b:Year>2015</b:Year>
+    <b:Pages>771-784</b:Pages>
+    <b:Author>
+      <b:Author>
+        <b:NameList>
+          <b:Person>
+            <b:Last>Zachariah</b:Last>
+            <b:First>Babu</b:First>
+          </b:Person>
+        </b:NameList>
+      </b:Author>
+    </b:Author>
+    <b:JournalName>Annals of Operations Research</b:JournalName>
+    <b:Volume>235</b:Volume>
+    <b:Issue>1</b:Issue>
+    <b:RefOrder>17</b:RefOrder>
+  </b:Source>
+  <b:Source>
+    <b:Tag>Whi11</b:Tag>
+    <b:SourceType>InternetSite</b:SourceType>
+    <b:Guid>{26E44E72-9358-42A8-B7DE-6E0001A4D453}</b:Guid>
+    <b:Title>The 10 Minute Test Plan</b:Title>
+    <b:Year>2011</b:Year>
+    <b:YearAccessed>2017</b:YearAccessed>
+    <b:MonthAccessed>April</b:MonthAccessed>
+    <b:DayAccessed>3</b:DayAccessed>
+    <b:URL>https://testing.googleblog.com/2011/09/10-minute-test-plan.html</b:URL>
+    <b:Author>
+      <b:Author>
+        <b:NameList>
+          <b:Person>
+            <b:Last>Whittaker</b:Last>
+            <b:First>James</b:First>
+          </b:Person>
+        </b:NameList>
+      </b:Author>
+    </b:Author>
+    <b:RefOrder>18</b:RefOrder>
+  </b:Source>
 </b:Sources>
 </file>
 
 <file path=customXml/itemProps1.xml><?xml version="1.0" encoding="utf-8"?>
-<ds:datastoreItem xmlns:ds="http://schemas.openxmlformats.org/officeDocument/2006/customXml" ds:itemID="{CF570980-1B22-4C27-8E60-A8E4C3CD524B}">
+<ds:datastoreItem xmlns:ds="http://schemas.openxmlformats.org/officeDocument/2006/customXml" ds:itemID="{DD916528-A3A8-4D29-8544-571AEEDB522C}">
   <ds:schemaRefs>
     <ds:schemaRef ds:uri="http://schemas.openxmlformats.org/officeDocument/2006/bibliography"/>
   </ds:schemaRefs>

</xml_diff>

<commit_message>
Large update to bibliography, almost completed Prio Engine implementation section.
</commit_message>
<xml_diff>
--- a/ProjectReportTemplate(1).docx
+++ b/ProjectReportTemplate(1).docx
@@ -477,7 +477,7 @@
         <w:t xml:space="preserve">Artist Away successfully uses </w:t>
       </w:r>
       <w:r>
-        <w:t>Simplex</w:t>
+        <w:t>Perlin</w:t>
       </w:r>
       <w:r>
         <w:t xml:space="preserve"> Noise to </w:t>
@@ -736,15 +736,7 @@
         <w:t xml:space="preserve"> DirectX 11 – Book by Frank Luna which heavily influenced my implementation of the game engine timer class. While my implementation is not identical, the structure of the timer is the same.</w:t>
       </w:r>
       <w:r>
-        <w:t xml:space="preserve"> Also provided me with the methodology of implementing rain through the geometry </w:t>
-      </w:r>
-      <w:proofErr w:type="spellStart"/>
-      <w:r>
-        <w:t>shader</w:t>
-      </w:r>
-      <w:proofErr w:type="spellEnd"/>
-      <w:r>
-        <w:t xml:space="preserve"> within Prio Engine.</w:t>
+        <w:t xml:space="preserve"> Also provided me with the methodology of implementing rain through the geometry shader within Prio Engine.</w:t>
       </w:r>
     </w:p>
     <w:p>
@@ -6964,7 +6956,14 @@
                 <w:rStyle w:val="Hyperlink"/>
                 <w:noProof/>
               </w:rPr>
-              <w:t>Simplex Noise Generation</w:t>
+              <w:t>Perlin</w:t>
+            </w:r>
+            <w:r>
+              <w:rPr>
+                <w:rStyle w:val="Hyperlink"/>
+                <w:noProof/>
+              </w:rPr>
+              <w:t xml:space="preserve"> Noise Generation</w:t>
             </w:r>
             <w:r>
               <w:rPr>
@@ -9865,21 +9864,7 @@
             <w:noProof/>
           </w:rPr>
           <w:noBreakHyphen/>
-          <w:t xml:space="preserve">1 Engine Class </w:t>
-        </w:r>
-        <w:r>
-          <w:rPr>
-            <w:rStyle w:val="Hyperlink"/>
-            <w:noProof/>
-          </w:rPr>
-          <w:t>D</w:t>
-        </w:r>
-        <w:r>
-          <w:rPr>
-            <w:rStyle w:val="Hyperlink"/>
-            <w:noProof/>
-          </w:rPr>
-          <w:t>iagram</w:t>
+          <w:t>1 Engine Class Diagram</w:t>
         </w:r>
         <w:r>
           <w:rPr>
@@ -10482,7 +10467,7 @@
         <w:t xml:space="preserve">I have also created a C++ program called Artist Away which uses Prio Engine as a static library, and can interface successfully with the engine to draw terrains, and supply the engine with height maps which are generated through </w:t>
       </w:r>
       <w:r>
-        <w:t>Simplex</w:t>
+        <w:t>Perlin</w:t>
       </w:r>
       <w:r>
         <w:t xml:space="preserve"> Noise.</w:t>
@@ -10718,7 +10703,7 @@
           <v:shape id="_x0000_i1025" type="#_x0000_t75" style="width:347.45pt;height:282.15pt" o:ole="">
             <v:imagedata r:id="rId12" o:title=""/>
           </v:shape>
-          <o:OLEObject Type="Embed" ProgID="Visio.Drawing.15" ShapeID="_x0000_i1025" DrawAspect="Content" ObjectID="_1552698078" r:id="rId13"/>
+          <o:OLEObject Type="Embed" ProgID="Visio.Drawing.15" ShapeID="_x0000_i1025" DrawAspect="Content" ObjectID="_1553293416" r:id="rId13"/>
         </w:object>
       </w:r>
     </w:p>
@@ -10893,7 +10878,7 @@
           <v:shape id="_x0000_i1026" type="#_x0000_t75" style="width:370.9pt;height:154.9pt" o:ole="">
             <v:imagedata r:id="rId14" o:title=""/>
           </v:shape>
-          <o:OLEObject Type="Embed" ProgID="Visio.Drawing.15" ShapeID="_x0000_i1026" DrawAspect="Content" ObjectID="_1552698079" r:id="rId15"/>
+          <o:OLEObject Type="Embed" ProgID="Visio.Drawing.15" ShapeID="_x0000_i1026" DrawAspect="Content" ObjectID="_1553293417" r:id="rId15"/>
         </w:object>
       </w:r>
     </w:p>
@@ -11047,7 +11032,13 @@
         <w:t xml:space="preserve">(AI) </w:t>
       </w:r>
       <w:r>
-        <w:t xml:space="preserve">methods within computer science. For instance, height maps can be generated through Perlin Noise or Simplex Noise algorithms, </w:t>
+        <w:t xml:space="preserve">methods within computer science. For instance, height maps can be generated through Perlin Noise or </w:t>
+      </w:r>
+      <w:r>
+        <w:t>Perlin</w:t>
+      </w:r>
+      <w:r>
+        <w:t xml:space="preserve"> Noise algorithms, </w:t>
       </w:r>
       <w:r>
         <w:t xml:space="preserve">a very basic form of AI can </w:t>
@@ -11763,7 +11754,13 @@
       </w:r>
       <w:r>
         <w:lastRenderedPageBreak/>
-        <w:t xml:space="preserve">make use of the Simplex Noise algorithm to smoothly generate a realistic looking terrain shape. </w:t>
+        <w:t xml:space="preserve">make use of the </w:t>
+      </w:r>
+      <w:r>
+        <w:t>Perlin</w:t>
+      </w:r>
+      <w:r>
+        <w:t xml:space="preserve"> Noise algorithm to smoothly generate a realistic looking terrain shape. </w:t>
       </w:r>
     </w:p>
     <w:p>
@@ -11807,7 +11804,7 @@
           <v:shape id="_x0000_i1027" type="#_x0000_t75" style="width:484.75pt;height:334.05pt" o:ole="">
             <v:imagedata r:id="rId16" o:title=""/>
           </v:shape>
-          <o:OLEObject Type="Embed" ProgID="Visio.Drawing.15" ShapeID="_x0000_i1027" DrawAspect="Content" ObjectID="_1552698080" r:id="rId17"/>
+          <o:OLEObject Type="Embed" ProgID="Visio.Drawing.15" ShapeID="_x0000_i1027" DrawAspect="Content" ObjectID="_1553293418" r:id="rId17"/>
         </w:object>
       </w:r>
     </w:p>
@@ -11987,7 +11984,13 @@
         <w:t xml:space="preserve">oise is a very popular choice of noise used for height maps, </w:t>
       </w:r>
       <w:r>
-        <w:t xml:space="preserve">however Simplex </w:t>
+        <w:t xml:space="preserve">however </w:t>
+      </w:r>
+      <w:r>
+        <w:t>Perlin</w:t>
+      </w:r>
+      <w:r>
+        <w:t xml:space="preserve"> </w:t>
       </w:r>
       <w:r>
         <w:t>n</w:t>
@@ -12002,7 +12005,13 @@
         <w:t>oise.</w:t>
       </w:r>
       <w:r>
-        <w:t xml:space="preserve"> By creating a custom Simplex noise implementation, we can ensure that data generated is formatted correctly, and can be manipulated according to parameters which the user can define. </w:t>
+        <w:t xml:space="preserve"> By creating a custom </w:t>
+      </w:r>
+      <w:r>
+        <w:t>Perlin</w:t>
+      </w:r>
+      <w:r>
+        <w:t xml:space="preserve"> noise implementation, we can ensure that data generated is formatted correctly, and can be manipulated according to parameters which the user can define. </w:t>
       </w:r>
     </w:p>
     <w:p>
@@ -12068,7 +12077,7 @@
           <v:shape id="_x0000_i1028" type="#_x0000_t75" style="width:451.25pt;height:158.25pt" o:ole="">
             <v:imagedata r:id="rId18" o:title=""/>
           </v:shape>
-          <o:OLEObject Type="Embed" ProgID="Visio.Drawing.15" ShapeID="_x0000_i1028" DrawAspect="Content" ObjectID="_1552698081" r:id="rId19"/>
+          <o:OLEObject Type="Embed" ProgID="Visio.Drawing.15" ShapeID="_x0000_i1028" DrawAspect="Content" ObjectID="_1553293419" r:id="rId19"/>
         </w:object>
       </w:r>
     </w:p>
@@ -12156,7 +12165,7 @@
           <v:shape id="_x0000_i1029" type="#_x0000_t75" style="width:164.95pt;height:245.3pt" o:ole="">
             <v:imagedata r:id="rId20" o:title=""/>
           </v:shape>
-          <o:OLEObject Type="Embed" ProgID="Visio.Drawing.15" ShapeID="_x0000_i1029" DrawAspect="Content" ObjectID="_1552698082" r:id="rId21"/>
+          <o:OLEObject Type="Embed" ProgID="Visio.Drawing.15" ShapeID="_x0000_i1029" DrawAspect="Content" ObjectID="_1553293420" r:id="rId21"/>
         </w:object>
       </w:r>
     </w:p>
@@ -12589,7 +12598,13 @@
         <w:t xml:space="preserve"> Brownian Motion. This seems like a perfectly reasonable solution to generate height maps, however </w:t>
       </w:r>
       <w:r>
-        <w:t xml:space="preserve">in 2001 Ken Perlin presented his improved version of Perlin Noise, known as Simplex Noise. </w:t>
+        <w:t xml:space="preserve">in 2001 Ken Perlin presented his improved version of Perlin Noise, known as </w:t>
+      </w:r>
+      <w:r>
+        <w:t>Perlin</w:t>
+      </w:r>
+      <w:r>
+        <w:t xml:space="preserve"> Noise. </w:t>
       </w:r>
       <w:r>
         <w:t xml:space="preserve">According to </w:t>
@@ -12624,7 +12639,10 @@
         <w:t xml:space="preserve"> </w:t>
       </w:r>
       <w:r>
-        <w:t xml:space="preserve">Simplex Noise </w:t>
+        <w:t>Perlin</w:t>
+      </w:r>
+      <w:r>
+        <w:t xml:space="preserve"> Noise </w:t>
       </w:r>
       <w:r>
         <w:t>is quicker</w:t>
@@ -12642,13 +12660,25 @@
         <w:t>Artist Away has very little interest in the</w:t>
       </w:r>
       <w:r>
-        <w:t xml:space="preserve"> multiple dimension aspect of Simplex Noise, improving the efficiency of generating height maps</w:t>
+        <w:t xml:space="preserve"> multiple dimension aspect of </w:t>
+      </w:r>
+      <w:r>
+        <w:t>Perlin</w:t>
+      </w:r>
+      <w:r>
+        <w:t xml:space="preserve"> Noise, improving the efficiency of generating height maps</w:t>
       </w:r>
       <w:r>
         <w:t xml:space="preserve"> is an important part of development</w:t>
       </w:r>
       <w:r>
-        <w:t xml:space="preserve">. Simplex Noise was chosen as the more appropriate algorithm to use within Artist Away, as there was very little change in the complexity of the algorithm </w:t>
+        <w:t xml:space="preserve">. </w:t>
+      </w:r>
+      <w:r>
+        <w:t>Perlin</w:t>
+      </w:r>
+      <w:r>
+        <w:t xml:space="preserve"> Noise was chosen as the more appropriate algorithm to use within Artist Away, as there was very little change in the complexity of the algorithm </w:t>
       </w:r>
       <w:r>
         <w:t>and implementation was worthwhile given the performance benefits.</w:t>
@@ -12891,13 +12921,8 @@
       <w:bookmarkEnd w:id="81"/>
     </w:p>
     <w:p>
-      <w:proofErr w:type="spellStart"/>
-      <w:r>
-        <w:t>Onal</w:t>
-      </w:r>
-      <w:proofErr w:type="spellEnd"/>
-      <w:r>
-        <w:t xml:space="preserve">, et al. </w:t>
+      <w:r>
+        <w:t xml:space="preserve">Onal, et al. </w:t>
       </w:r>
       <w:sdt>
         <w:sdtPr>
@@ -13002,15 +13027,7 @@
     </w:p>
     <w:p>
       <w:r>
-        <w:t xml:space="preserve">Prio Engine makes use of predefining shapes such as cubes and triangles, they are incredibly useful when debugging code and requiring a model, instead of the programmer defining the vertices and adding render code, they just call the </w:t>
-      </w:r>
-      <w:proofErr w:type="spellStart"/>
-      <w:r>
-        <w:t>CreatePrimitive</w:t>
-      </w:r>
-      <w:proofErr w:type="spellEnd"/>
-      <w:r>
-        <w:t xml:space="preserve"> </w:t>
+        <w:t xml:space="preserve">Prio Engine makes use of predefining shapes such as cubes and triangles, they are incredibly useful when debugging code and requiring a model, instead of the programmer defining the vertices and adding render code, they just call the CreatePrimitive </w:t>
       </w:r>
       <w:r>
         <w:t xml:space="preserve">function from the engine class, and Prio Engine will handle the rendering of the predefined vertices. The vertices and indices are all defined in the </w:t>
@@ -13018,11 +13035,9 @@
       <w:r>
         <w:t>‘</w:t>
       </w:r>
-      <w:proofErr w:type="spellStart"/>
       <w:r>
         <w:t>PrioEngine</w:t>
       </w:r>
-      <w:proofErr w:type="spellEnd"/>
       <w:r>
         <w:t>’</w:t>
       </w:r>
@@ -13032,11 +13047,9 @@
       <w:r>
         <w:t>‘</w:t>
       </w:r>
-      <w:proofErr w:type="spellStart"/>
       <w:r>
         <w:t>PrioEngineVars.h</w:t>
       </w:r>
-      <w:proofErr w:type="spellEnd"/>
       <w:r>
         <w:t>’</w:t>
       </w:r>
@@ -13049,11 +13062,9 @@
       <w:r>
         <w:t>‘</w:t>
       </w:r>
-      <w:proofErr w:type="spellStart"/>
       <w:r>
         <w:t>RemovePrimitive</w:t>
       </w:r>
-      <w:proofErr w:type="spellEnd"/>
       <w:r>
         <w:t>’</w:t>
       </w:r>
@@ -13198,7 +13209,13 @@
         <w:t>users can</w:t>
       </w:r>
       <w:r>
-        <w:t xml:space="preserve"> modify the height map during run time, which also allows for a wider variety of terrains to be generated. Furthermore, the user is given control over the parameters used for Simplex Noise. </w:t>
+        <w:t xml:space="preserve"> modify the height map during run time, which also allows for a wider variety of terrains to be generated. Furthermore, the user is given control over the parameters used for </w:t>
+      </w:r>
+      <w:r>
+        <w:t>Perlin</w:t>
+      </w:r>
+      <w:r>
+        <w:t xml:space="preserve"> Noise. </w:t>
       </w:r>
     </w:p>
     <w:p>
@@ -13741,10 +13758,10 @@
       </w:pPr>
       <w:r>
         <w:object w:dxaOrig="3721" w:dyaOrig="11386" w14:anchorId="061A2CC8">
-          <v:shape id="_x0000_i1030" type="#_x0000_t75" style="width:185.85pt;height:569.3pt" o:ole="">
+          <v:shape id="_x0000_i1054" type="#_x0000_t75" style="width:185.85pt;height:569.3pt" o:ole="">
             <v:imagedata r:id="rId22" o:title=""/>
           </v:shape>
-          <o:OLEObject Type="Embed" ProgID="Visio.Drawing.15" ShapeID="_x0000_i1030" DrawAspect="Content" ObjectID="_1552698083" r:id="rId23"/>
+          <o:OLEObject Type="Embed" ProgID="Visio.Drawing.15" ShapeID="_x0000_i1054" DrawAspect="Content" ObjectID="_1553293421" r:id="rId23"/>
         </w:object>
       </w:r>
     </w:p>
@@ -13928,15 +13945,7 @@
         <w:t>, it is still occurring it just simply does not</w:t>
       </w:r>
       <w:r>
-        <w:t xml:space="preserve"> run the pixel </w:t>
-      </w:r>
-      <w:proofErr w:type="spellStart"/>
-      <w:r>
-        <w:t>shader</w:t>
-      </w:r>
-      <w:proofErr w:type="spellEnd"/>
-      <w:r>
-        <w:t xml:space="preserve"> on</w:t>
+        <w:t xml:space="preserve"> run the pixel shader on</w:t>
       </w:r>
       <w:r>
         <w:t xml:space="preserve"> the inner areas of connected vertices.</w:t>
@@ -14063,12 +14072,42 @@
     </w:p>
     <w:p>
       <w:pPr>
+        <w:pStyle w:val="Heading3"/>
+      </w:pPr>
+      <w:r>
+        <w:t>SFML</w:t>
+      </w:r>
+    </w:p>
+    <w:p>
+      <w:r>
+        <w:t>SFML is a lightweight and flexible library which enables loading and usage of multimedia within a C++ application.</w:t>
+      </w:r>
+      <w:r>
+        <w:t xml:space="preserve"> </w:t>
+      </w:r>
+      <w:r>
+        <w:t xml:space="preserve">SFML supports a wide variety of data types, resulting in a wider range of available sounds. </w:t>
+      </w:r>
+    </w:p>
+    <w:p>
+      <w:r>
+        <w:t>SFML is used within Prio Engine to enable the</w:t>
+      </w:r>
+      <w:r>
+        <w:t xml:space="preserve"> loading and playback of sound files within the engine. </w:t>
+      </w:r>
+      <w:r>
+        <w:t>The use of sounds within an engine provides ambience to games, SFML has been implemented to improve the users experience by further immersing them within the game through sound.</w:t>
+      </w:r>
+    </w:p>
+    <w:p>
+      <w:pPr>
         <w:pStyle w:val="Heading2"/>
       </w:pPr>
       <w:bookmarkStart w:id="100" w:name="_Toc478568189"/>
       <w:r>
         <w:lastRenderedPageBreak/>
-        <w:t>Rendering Models</w:t>
+        <w:t>Models</w:t>
       </w:r>
       <w:bookmarkEnd w:id="100"/>
     </w:p>
@@ -14083,6 +14122,56 @@
       <w:bookmarkEnd w:id="101"/>
     </w:p>
     <w:p>
+      <w:r>
+        <w:t>Prio Engine possess the ability to create cube and triangle predefined models which can be created through the engine interface.</w:t>
+      </w:r>
+      <w:r>
+        <w:t xml:space="preserve"> </w:t>
+      </w:r>
+      <w:r>
+        <w:t xml:space="preserve">The predefined models can be rendered </w:t>
+      </w:r>
+      <w:r>
+        <w:t xml:space="preserve">with </w:t>
+      </w:r>
+      <w:r>
+        <w:t>solid colour</w:t>
+      </w:r>
+      <w:r>
+        <w:t>s</w:t>
+      </w:r>
+      <w:r>
+        <w:t>, texture</w:t>
+      </w:r>
+      <w:r>
+        <w:t>s</w:t>
+      </w:r>
+      <w:r>
+        <w:t xml:space="preserve">, </w:t>
+      </w:r>
+      <w:r>
+        <w:t xml:space="preserve">diffuse </w:t>
+      </w:r>
+      <w:r>
+        <w:t>lighting,</w:t>
+      </w:r>
+      <w:r>
+        <w:t xml:space="preserve"> or specular lighting. </w:t>
+      </w:r>
+      <w:r>
+        <w:t xml:space="preserve">While the use of predefined models within games is incredibly limited, </w:t>
+      </w:r>
+      <w:r>
+        <w:t xml:space="preserve">it serves as a useful debugging tool as each </w:t>
+      </w:r>
+      <w:r>
+        <w:t>model</w:t>
+      </w:r>
+      <w:r>
+        <w:t xml:space="preserve"> displays a visual representation of where a model exists in the game world. </w:t>
+      </w:r>
+    </w:p>
+    <w:p>
       <w:pPr>
         <w:pStyle w:val="Heading3"/>
       </w:pPr>
@@ -14093,6 +14182,74 @@
       <w:bookmarkEnd w:id="102"/>
     </w:p>
     <w:p>
+      <w:r>
+        <w:t xml:space="preserve">Models within Prio Engine are loaded in through the engine interface, and information about a model is stored in a mesh class to avoid the requirement to load identical </w:t>
+      </w:r>
+      <w:r>
+        <w:t>model’s</w:t>
+      </w:r>
+      <w:r>
+        <w:t xml:space="preserve"> multiple times. </w:t>
+      </w:r>
+      <w:r>
+        <w:t xml:space="preserve">The mesh class takes a string parameter which refers to the location of the model file, it then parses information about this file through ASSIMP, which loads in vertex, index, normal, UV, and texture data and stores it in member variables belonging to that mesh class.  </w:t>
+      </w:r>
+    </w:p>
+    <w:p>
+      <w:r>
+        <w:t xml:space="preserve">The texture data which is loaded in through </w:t>
+      </w:r>
+      <w:r>
+        <w:t>ASSIMP</w:t>
+      </w:r>
+      <w:r>
+        <w:t xml:space="preserve"> can involve diffuse maps, normal maps, specular </w:t>
+      </w:r>
+      <w:r>
+        <w:t>maps,</w:t>
+      </w:r>
+      <w:r>
+        <w:t xml:space="preserve"> and </w:t>
+      </w:r>
+      <w:r>
+        <w:t xml:space="preserve">alpha maps. It will check the ‘Resources/Textures/’ directory relative to the executable file for </w:t>
+      </w:r>
+      <w:r>
+        <w:t>all</w:t>
+      </w:r>
+      <w:r>
+        <w:t xml:space="preserve"> the textures which a model file contains. </w:t>
+      </w:r>
+      <w:r>
+        <w:t xml:space="preserve">Through parsing this information, Boolean </w:t>
+      </w:r>
+      <w:r>
+        <w:t xml:space="preserve">flags can be set within the constant buffer of the shader file to indicate which maps should be used and which should be </w:t>
+      </w:r>
+      <w:r>
+        <w:t>ignored</w:t>
+      </w:r>
+      <w:r>
+        <w:t>. This allows for a flexible approach which will render the mesh using all data available instead of sacrificing techniques which the mesh is missing information for.</w:t>
+      </w:r>
+      <w:r>
+        <w:br/>
+        <w:t xml:space="preserve">Instances of models are created through the </w:t>
+      </w:r>
+      <w:r>
+        <w:t xml:space="preserve">‘CreateModel’ method belonging to the mesh class. The mesh class stores a list of instances of models, and as a result acts as a form of manager for the model class. Each instance of the model class </w:t>
+      </w:r>
+      <w:r>
+        <w:t xml:space="preserve">contains information about the position, </w:t>
+      </w:r>
+      <w:r>
+        <w:t>rotation,</w:t>
+      </w:r>
+      <w:r>
+        <w:t xml:space="preserve"> and scale of the model. </w:t>
+      </w:r>
+    </w:p>
+    <w:p>
       <w:pPr>
         <w:pStyle w:val="Heading3"/>
       </w:pPr>
@@ -14106,19 +14263,84 @@
       <w:bookmarkEnd w:id="103"/>
     </w:p>
     <w:p>
+      <w:r>
+        <w:t>The vertex and index data are loaded into buffers and stored within the mesh class. By storing information in the mesh class, the same vertex and index buffer can be used to render each model at different positions.</w:t>
+      </w:r>
+      <w:r>
+        <w:t xml:space="preserve"> </w:t>
+      </w:r>
+      <w:r>
+        <w:t xml:space="preserve">The world matrix is </w:t>
+      </w:r>
+      <w:r>
+        <w:t>calculated for</w:t>
+      </w:r>
+      <w:r>
+        <w:t xml:space="preserve"> each model through </w:t>
+      </w:r>
+      <w:r>
+        <w:t xml:space="preserve">the position, rotation, and scale properties. The world matrix is passed into the shader, and is the only property which changes within the vertex or pixel shader when rendering a group of models.  </w:t>
+      </w:r>
+    </w:p>
+    <w:p>
+      <w:r>
+        <w:t>Prio Engine renders meshes in batches</w:t>
+      </w:r>
+      <w:r>
+        <w:t xml:space="preserve">, </w:t>
+      </w:r>
+      <w:r>
+        <w:t xml:space="preserve">this is due to the nature of loading information in computers. It is a slow process to retrieve information due to the physical distance between the </w:t>
+      </w:r>
+      <w:r>
+        <w:t>random-access</w:t>
+      </w:r>
+      <w:r>
+        <w:t xml:space="preserve"> memory (RAM) and the graphics card, by processing identical data in </w:t>
+      </w:r>
+      <w:r>
+        <w:lastRenderedPageBreak/>
+        <w:t xml:space="preserve">batches there is a performance gain as the </w:t>
+      </w:r>
+      <w:r>
+        <w:t xml:space="preserve">graphics processing unit (GPU) </w:t>
+      </w:r>
+      <w:r>
+        <w:t xml:space="preserve">caches model information for it to be reused, and the retrieval of information only occurs once. </w:t>
+      </w:r>
+    </w:p>
+    <w:p/>
+    <w:p>
       <w:pPr>
         <w:pStyle w:val="Heading3"/>
       </w:pPr>
       <w:bookmarkStart w:id="104" w:name="_Toc478568193"/>
       <w:r>
-        <w:t xml:space="preserve">Rendering </w:t>
-      </w:r>
-      <w:r>
         <w:t>Terrain</w:t>
       </w:r>
       <w:bookmarkEnd w:id="104"/>
     </w:p>
     <w:p>
+      <w:r>
+        <w:t>Terrain</w:t>
+      </w:r>
+      <w:r>
+        <w:t xml:space="preserve"> is generated through Prio Engine in a grid based format, each vertex of the grid matches the height </w:t>
+      </w:r>
+      <w:r>
+        <w:t xml:space="preserve">provided through the height map, and each area of the terrain is textured depending on </w:t>
+      </w:r>
+      <w:r>
+        <w:t>its</w:t>
+      </w:r>
+      <w:r>
+        <w:t xml:space="preserve"> height.</w:t>
+      </w:r>
+      <w:r>
+        <w:t xml:space="preserve"> The grid is divided into areas based on height, and through analysis of areas within the terrain entities can be positioned within the world.</w:t>
+      </w:r>
+    </w:p>
+    <w:p>
       <w:pPr>
         <w:pStyle w:val="Heading4"/>
       </w:pPr>
@@ -14127,6 +14349,136 @@
       </w:r>
     </w:p>
     <w:p>
+      <w:r>
+        <w:t xml:space="preserve">Height maps are generated through a </w:t>
+      </w:r>
+      <w:r>
+        <w:t>Perlin n</w:t>
+      </w:r>
+      <w:r>
+        <w:t xml:space="preserve">oise function </w:t>
+      </w:r>
+      <w:r>
+        <w:t>in Artist Away, how</w:t>
+      </w:r>
+      <w:r>
+        <w:t>ever the issue of importing the height map into Prio Engine remains. To solve this, two solutions were presented: passing in height maps through text based files, and passing in height maps through two dimensional dynamic arrays of type double.</w:t>
+      </w:r>
+      <w:r>
+        <w:t xml:space="preserve"> </w:t>
+      </w:r>
+    </w:p>
+    <w:p>
+      <w:r>
+        <w:t xml:space="preserve">The purpose of having two separate standards </w:t>
+      </w:r>
+      <w:r>
+        <w:t>is allowing for quick</w:t>
+      </w:r>
+      <w:r>
+        <w:t xml:space="preserve"> loading of a previously g</w:t>
+      </w:r>
+      <w:r>
+        <w:t xml:space="preserve">enerated height map while a </w:t>
+      </w:r>
+      <w:r>
+        <w:t>two-dimensional</w:t>
+      </w:r>
+      <w:r>
+        <w:t xml:space="preserve"> array approach allows for slower loading of a more flexible terrain. </w:t>
+      </w:r>
+    </w:p>
+    <w:p>
+      <w:r>
+        <w:t>In order to</w:t>
+      </w:r>
+      <w:r>
+        <w:t xml:space="preserve"> satisfy a standard for text based height maps,</w:t>
+      </w:r>
+      <w:r>
+        <w:t xml:space="preserve"> I have created a ‘.map’ file</w:t>
+      </w:r>
+      <w:r>
+        <w:t xml:space="preserve"> standard</w:t>
+      </w:r>
+      <w:r>
+        <w:t xml:space="preserve">, </w:t>
+      </w:r>
+      <w:r>
+        <w:t xml:space="preserve">which </w:t>
+      </w:r>
+      <w:r>
+        <w:t xml:space="preserve">contains </w:t>
+      </w:r>
+      <w:r>
+        <w:t xml:space="preserve">floating point numbers separated by spaces, and columns separated by new lines. </w:t>
+      </w:r>
+      <w:r>
+        <w:t xml:space="preserve">Each number represents a height of a vertex. The dimensions of the height map by counting the number of columns and rows. </w:t>
+      </w:r>
+      <w:r>
+        <w:t xml:space="preserve">These files are incredibly quick to read in, and enable the programmer to reuse a level multiple times. However, it provides no flexibility, once implemented the </w:t>
+      </w:r>
+      <w:r>
+        <w:t>terrain</w:t>
+      </w:r>
+      <w:r>
+        <w:t xml:space="preserve"> cannot be changed by passing another</w:t>
+      </w:r>
+      <w:r>
+        <w:t xml:space="preserve"> text based</w:t>
+      </w:r>
+      <w:r>
+        <w:t xml:space="preserve"> ‘.map’ file to the terrain object, however it can still accept a two-dimensional array of type double.</w:t>
+      </w:r>
+    </w:p>
+    <w:p>
+      <w:r>
+        <w:t xml:space="preserve">To create a more flexible approach and fully support procedural generation of terrain, </w:t>
+      </w:r>
+      <w:r>
+        <w:t xml:space="preserve">a two-dimensional array of type double can also be passed to the terrain object. It works in a similar way to the ‘.map’ standard, however requires the height and width of the map to be passed in as parameters to the function. </w:t>
+      </w:r>
+      <w:r>
+        <w:t xml:space="preserve">Each element within the array represents the height of a vertex, and the values of the array are copied </w:t>
+      </w:r>
+      <w:r>
+        <w:t xml:space="preserve">into the terrain object </w:t>
+      </w:r>
+      <w:r>
+        <w:t xml:space="preserve">as to avoid </w:t>
+      </w:r>
+      <w:r>
+        <w:t>exceptions</w:t>
+      </w:r>
+      <w:r>
+        <w:t xml:space="preserve"> by incorrectly deallocating an array which is still in use by another object.</w:t>
+      </w:r>
+    </w:p>
+    <w:p>
+      <w:r>
+        <w:t xml:space="preserve">See </w:t>
+      </w:r>
+      <w:r>
+        <w:fldChar w:fldCharType="begin"/>
+      </w:r>
+      <w:r>
+        <w:instrText xml:space="preserve"> REF _Ref479524257 \r \h </w:instrText>
+      </w:r>
+      <w:r>
+        <w:fldChar w:fldCharType="separate"/>
+      </w:r>
+      <w:r>
+        <w:t>5.5.4.4</w:t>
+      </w:r>
+      <w:r>
+        <w:fldChar w:fldCharType="end"/>
+      </w:r>
+      <w:r>
+        <w:t xml:space="preserve"> for information on how to update terrains.</w:t>
+      </w:r>
+    </w:p>
+    <w:p>
       <w:pPr>
         <w:pStyle w:val="Heading4"/>
       </w:pPr>
@@ -14135,6 +14487,44 @@
       </w:r>
     </w:p>
     <w:p>
+      <w:r>
+        <w:t xml:space="preserve">The next step of procedural generation of terrain is to </w:t>
+      </w:r>
+      <w:r>
+        <w:t xml:space="preserve">divide the terrain into areas. To provide a flexible solution which can adapt to a large variety of different shapes of terrain, </w:t>
+      </w:r>
+      <w:r>
+        <w:lastRenderedPageBreak/>
+        <w:t>Prio Engine divides terrain into areas based on their relative height. This is to say, above 60% of the highest point will be rock, above 30% of the highest point will be grass, above 15% of the highest point will be dirt, and anything below will be sand.</w:t>
+      </w:r>
+      <w:r>
+        <w:t xml:space="preserve">  </w:t>
+      </w:r>
+    </w:p>
+    <w:p>
+      <w:r>
+        <w:t xml:space="preserve">Using a percentage based </w:t>
+      </w:r>
+      <w:r>
+        <w:t>calculation</w:t>
+      </w:r>
+      <w:r>
+        <w:t xml:space="preserve"> </w:t>
+      </w:r>
+      <w:r>
+        <w:t xml:space="preserve">allows for terrains to be scaled, and tiles to be evenly distributed. </w:t>
+      </w:r>
+      <w:r>
+        <w:t>Each tile is textured with an appropriate texture using triplanar texture mapping within the pixel shader, this prevents stretching of textures across scaled</w:t>
+      </w:r>
+      <w:r>
+        <w:t xml:space="preserve"> terrain models. </w:t>
+      </w:r>
+      <w:r>
+        <w:t xml:space="preserve"> </w:t>
+      </w:r>
+    </w:p>
+    <w:p>
       <w:pPr>
         <w:pStyle w:val="Heading4"/>
       </w:pPr>
@@ -14143,35 +14533,616 @@
       </w:r>
     </w:p>
     <w:p>
+      <w:r>
+        <w:t xml:space="preserve">After calculating </w:t>
+      </w:r>
+      <w:r>
+        <w:t>each tile of terrain, entities are placed upon the terrain to improve the visual appearance of the terrain, and properly reflect the terrain of a real world.</w:t>
+      </w:r>
+      <w:r>
+        <w:t xml:space="preserve"> </w:t>
+      </w:r>
+      <w:r>
+        <w:t xml:space="preserve">World entities are generated on chance given that certain conditions are met. The conditions for generating trees on terrain within Prio Engine are: Must not have another tree located within </w:t>
+      </w:r>
+      <w:r>
+        <w:t>30</w:t>
+      </w:r>
+      <w:r>
+        <w:t xml:space="preserve"> units, and must be located on a grass or dirt tile. If </w:t>
+      </w:r>
+      <w:r>
+        <w:t>both</w:t>
+      </w:r>
+      <w:r>
+        <w:t xml:space="preserve"> conditions are met, then a random number</w:t>
+      </w:r>
+      <w:r>
+        <w:t xml:space="preserve"> between 0 and 100</w:t>
+      </w:r>
+      <w:r>
+        <w:t xml:space="preserve"> is generated, if </w:t>
+      </w:r>
+      <w:r>
+        <w:t>the random</w:t>
+      </w:r>
+      <w:r>
+        <w:t xml:space="preserve"> number is </w:t>
+      </w:r>
+      <w:r>
+        <w:t>less than 2</w:t>
+      </w:r>
+      <w:r>
+        <w:t>, then a tree is put on a list to be created at that location and at a random rotation</w:t>
+      </w:r>
+      <w:r>
+        <w:t>, this is the equivalent of giving a 2% chance to create a tree</w:t>
+      </w:r>
+      <w:r>
+        <w:t xml:space="preserve">. </w:t>
+      </w:r>
+      <w:r>
+        <w:t xml:space="preserve">A similar process occurs for </w:t>
+      </w:r>
+      <w:r>
+        <w:t>plants;</w:t>
+      </w:r>
+      <w:r>
+        <w:t xml:space="preserve"> </w:t>
+      </w:r>
+      <w:r>
+        <w:t>however,</w:t>
+      </w:r>
+      <w:r>
+        <w:t xml:space="preserve"> a </w:t>
+      </w:r>
+      <w:r>
+        <w:t>higher percentage chance can be used as tree models have a much higher polygon count and drastically impact performance.</w:t>
+      </w:r>
+    </w:p>
+    <w:p>
       <w:pPr>
         <w:pStyle w:val="Heading4"/>
       </w:pPr>
+      <w:bookmarkStart w:id="105" w:name="_Ref479524257"/>
       <w:r>
         <w:t>Updating Terrain</w:t>
       </w:r>
+      <w:bookmarkEnd w:id="105"/>
+    </w:p>
+    <w:p>
+      <w:r>
+        <w:t>Updating terrain must be done via a two-dimensional array of type double, there is currently no support through ‘.map’ files to update a</w:t>
+      </w:r>
+      <w:r>
+        <w:t>n existing</w:t>
+      </w:r>
+      <w:r>
+        <w:t xml:space="preserve"> terrain’</w:t>
+      </w:r>
+      <w:r>
+        <w:t xml:space="preserve">s height map, however the terrain object can be destroyed and recreated with another ‘.map’ file at run time. </w:t>
+      </w:r>
+    </w:p>
+    <w:p>
+      <w:r>
+        <w:t xml:space="preserve">Updating terrain occurs through the engine object, it accepts a new height map and recreates the terrain based on the new height map. </w:t>
+      </w:r>
+      <w:r>
+        <w:t xml:space="preserve">This is quite a lengthy process, so it is recommended to run the process on a separate thread, and join the thread once the new terrain has been created. </w:t>
+      </w:r>
+    </w:p>
+    <w:p>
+      <w:r>
+        <w:t xml:space="preserve">After the terrain has been processed, the world entities are required to be recreated, this is another lengthy process and therefore should occur on a separate thread. The ‘RemoveScenery’ and ‘AddScenery’ functions within the engine object make this simple to do, Prio Engine’s graphics object will raise Boolean flags to avoid altering models while they are being raised, this will enable the use of concurrent programming. See </w:t>
+      </w:r>
+      <w:r>
+        <w:fldChar w:fldCharType="begin"/>
+      </w:r>
+      <w:r>
+        <w:instrText xml:space="preserve"> REF _Ref479524515 \r \h </w:instrText>
+      </w:r>
+      <w:r>
+        <w:fldChar w:fldCharType="separate"/>
+      </w:r>
+      <w:r>
+        <w:t>6.4</w:t>
+      </w:r>
+      <w:r>
+        <w:fldChar w:fldCharType="end"/>
+      </w:r>
+      <w:r>
+        <w:t xml:space="preserve"> for more information on concurrent programming. </w:t>
+      </w:r>
     </w:p>
     <w:p>
       <w:pPr>
         <w:pStyle w:val="Heading3"/>
       </w:pPr>
-      <w:bookmarkStart w:id="105" w:name="_Toc478568194"/>
-      <w:r>
-        <w:t>Rendering Water</w:t>
-      </w:r>
-      <w:bookmarkEnd w:id="105"/>
+      <w:bookmarkStart w:id="106" w:name="_Toc478568194"/>
+      <w:r>
+        <w:t>Water</w:t>
+      </w:r>
+      <w:bookmarkEnd w:id="106"/>
+    </w:p>
+    <w:p>
+      <w:r>
+        <w:t xml:space="preserve">A body of water is created within the terrain object, and sits as a flat plane spanning the length and width of the terrain. </w:t>
+      </w:r>
+      <w:r>
+        <w:t>The water depth defines how high the water will</w:t>
+      </w:r>
+      <w:r>
+        <w:t xml:space="preserve"> be, and in </w:t>
+      </w:r>
+      <w:r>
+        <w:lastRenderedPageBreak/>
+        <w:t>turn how much o</w:t>
+      </w:r>
+      <w:r>
+        <w:t xml:space="preserve">f the terrain it will cover. </w:t>
+      </w:r>
+      <w:r>
+        <w:t>The body of water is created through 4 processes, these are; Rendering a water height map, rendering refraction, rendering reflection and finally rendering the surface.</w:t>
+      </w:r>
       <w:r>
         <w:t xml:space="preserve"> </w:t>
       </w:r>
     </w:p>
     <w:p>
+      <w:r>
+        <w:t xml:space="preserve">The height map for the water is created on a separate render target, as it enables the height map to be passed around as a ShaderResourceView. The height map is created normal map at four positions, the normals are then </w:t>
+      </w:r>
+      <w:r>
+        <w:t xml:space="preserve">totalled to produce the height of the map at that position. </w:t>
+      </w:r>
+    </w:p>
+    <w:p>
+      <w:r>
+        <w:t xml:space="preserve">The refractive surface </w:t>
+      </w:r>
+      <w:r>
+        <w:t xml:space="preserve">works by only rendering objects which are below the surface of the water, acquiring the terrain colour in the same method as the terrain pixel shader would, and modifying the colour of that terrain depending on the depth </w:t>
+      </w:r>
+      <w:r>
+        <w:t xml:space="preserve">of the terrain tile from the water plane. </w:t>
+      </w:r>
+    </w:p>
+    <w:p>
+      <w:r>
+        <w:t>The reflective surface</w:t>
+      </w:r>
+      <w:r>
+        <w:t xml:space="preserve"> copies the main cameras properties</w:t>
+      </w:r>
+      <w:r>
+        <w:t xml:space="preserve"> into a reflection camera, however the reflection cameras properties are manipulated in the following ways: the rotation about the X axis of the reflection camera is inverted</w:t>
+      </w:r>
+      <w:r>
+        <w:t>,</w:t>
+      </w:r>
+      <w:r>
+        <w:t xml:space="preserve"> the Y position of the reflection camera is moved below the plane of water, however the distance from the water plane does not change, it is si</w:t>
+      </w:r>
+      <w:r>
+        <w:t>mply in the opposite direction, finally the Y axis of the reflection camera view matrix must be inverted, this will prevent reflections being displayed in the incorrect direction on the plane of water.</w:t>
+      </w:r>
+      <w:r>
+        <w:t xml:space="preserve"> </w:t>
+      </w:r>
+      <w:r>
+        <w:fldChar w:fldCharType="begin"/>
+      </w:r>
+      <w:r>
+        <w:instrText xml:space="preserve"> REF _Ref479536076 \h </w:instrText>
+      </w:r>
+      <w:r>
+        <w:fldChar w:fldCharType="separate"/>
+      </w:r>
+      <w:r>
+        <w:t xml:space="preserve">Figure </w:t>
+      </w:r>
+      <w:r>
+        <w:rPr>
+          <w:noProof/>
+        </w:rPr>
+        <w:t>5</w:t>
+      </w:r>
+      <w:r>
+        <w:noBreakHyphen/>
+      </w:r>
+      <w:r>
+        <w:rPr>
+          <w:noProof/>
+        </w:rPr>
+        <w:t>2</w:t>
+      </w:r>
+      <w:r>
+        <w:fldChar w:fldCharType="end"/>
+      </w:r>
+      <w:r>
+        <w:t xml:space="preserve"> demonstrates </w:t>
+      </w:r>
+      <w:r>
+        <w:t>how the reflection camera is altered from the properties of the main camera.</w:t>
+      </w:r>
+    </w:p>
+    <w:p>
+      <w:pPr>
+        <w:pStyle w:val="FigureCentre"/>
+      </w:pPr>
+      <w:r>
+        <w:object w:dxaOrig="10680" w:dyaOrig="8715" w14:anchorId="1FA5E1CA">
+          <v:shape id="_x0000_i1055" type="#_x0000_t75" style="width:365pt;height:280.45pt" o:ole="">
+            <v:imagedata r:id="rId24" o:title=""/>
+          </v:shape>
+          <o:OLEObject Type="Embed" ProgID="Visio.Drawing.15" ShapeID="_x0000_i1055" DrawAspect="Content" ObjectID="_1553293422" r:id="rId25"/>
+        </w:object>
+      </w:r>
+    </w:p>
+    <w:p>
+      <w:pPr>
+        <w:pStyle w:val="Caption"/>
+      </w:pPr>
+      <w:bookmarkStart w:id="107" w:name="_Ref479536076"/>
+      <w:r>
+        <w:t xml:space="preserve">Figure </w:t>
+      </w:r>
+      <w:r>
+        <w:fldChar w:fldCharType="begin"/>
+      </w:r>
+      <w:r>
+        <w:instrText xml:space="preserve"> STYLEREF 1 \s </w:instrText>
+      </w:r>
+      <w:r>
+        <w:fldChar w:fldCharType="separate"/>
+      </w:r>
+      <w:r>
+        <w:rPr>
+          <w:noProof/>
+        </w:rPr>
+        <w:t>5</w:t>
+      </w:r>
+      <w:r>
+        <w:fldChar w:fldCharType="end"/>
+      </w:r>
+      <w:r>
+        <w:noBreakHyphen/>
+      </w:r>
+      <w:r>
+        <w:fldChar w:fldCharType="begin"/>
+      </w:r>
+      <w:r>
+        <w:instrText xml:space="preserve"> SEQ Figure \* ARABIC \s 1 </w:instrText>
+      </w:r>
+      <w:r>
+        <w:fldChar w:fldCharType="separate"/>
+      </w:r>
+      <w:r>
+        <w:rPr>
+          <w:noProof/>
+        </w:rPr>
+        <w:t>2</w:t>
+      </w:r>
+      <w:r>
+        <w:fldChar w:fldCharType="end"/>
+      </w:r>
+      <w:bookmarkEnd w:id="107"/>
+    </w:p>
+    <w:p>
+      <w:r>
+        <w:lastRenderedPageBreak/>
+        <w:t xml:space="preserve">The final process of rendering water is to calculate the water surface. In theory, a flat surface which blended reflection and refraction surfaces together would suffice to represent a body of water. However, </w:t>
+      </w:r>
+      <w:r>
+        <w:t xml:space="preserve">ripples on the water surface can be generated through manipulating normals which result in light being reflected </w:t>
+      </w:r>
+      <w:r>
+        <w:t>off</w:t>
+      </w:r>
+      <w:r>
+        <w:t xml:space="preserve"> the water at different angles, this causes the water surface to appear as though it is moving when in </w:t>
+      </w:r>
+      <w:r>
+        <w:t>fact</w:t>
+      </w:r>
+      <w:r>
+        <w:t>, it is a flat surface.</w:t>
+      </w:r>
+      <w:r>
+        <w:t xml:space="preserve"> A movement variable is updated every frame to alter where the normals are sampled from, this results in moving waves.</w:t>
+      </w:r>
+      <w:r>
+        <w:t xml:space="preserve"> </w:t>
+      </w:r>
+    </w:p>
+    <w:p>
+      <w:r>
+        <w:t xml:space="preserve">An alternative method of calculating waves are known as Gerstner Waves, this is a method which will simulate the vertex positions of a wave and provides both peaks and troughs </w:t>
+      </w:r>
+      <w:sdt>
+        <w:sdtPr>
+          <w:id w:val="-1057927429"/>
+          <w:citation/>
+        </w:sdtPr>
+        <w:sdtContent>
+          <w:r>
+            <w:fldChar w:fldCharType="begin"/>
+          </w:r>
+          <w:r>
+            <w:instrText xml:space="preserve"> CITATION Fin07 \l 2057 </w:instrText>
+          </w:r>
+          <w:r>
+            <w:fldChar w:fldCharType="separate"/>
+          </w:r>
+          <w:r>
+            <w:rPr>
+              <w:noProof/>
+            </w:rPr>
+            <w:t>(Finch, 2007)</w:t>
+          </w:r>
+          <w:r>
+            <w:fldChar w:fldCharType="end"/>
+          </w:r>
+        </w:sdtContent>
+      </w:sdt>
+      <w:r>
+        <w:t xml:space="preserve">. While these waves </w:t>
+      </w:r>
+      <w:r>
+        <w:t>look somewhat more realistic, they have not been implemented within Prio Engine due t</w:t>
+      </w:r>
+      <w:r>
+        <w:t>o time constraints placed upon the project.</w:t>
+      </w:r>
+    </w:p>
+    <w:p>
       <w:pPr>
         <w:pStyle w:val="Heading3"/>
       </w:pPr>
-      <w:bookmarkStart w:id="106" w:name="_Toc478568195"/>
-      <w:r>
-        <w:t>Rendering a Skybox</w:t>
-      </w:r>
-      <w:bookmarkEnd w:id="106"/>
+      <w:bookmarkStart w:id="108" w:name="_Toc478568195"/>
+      <w:r>
+        <w:t>Foliage</w:t>
+      </w:r>
+    </w:p>
+    <w:p>
+      <w:r>
+        <w:t>Rendering f</w:t>
+      </w:r>
+      <w:r>
+        <w:t>oliage</w:t>
+      </w:r>
+      <w:r>
+        <w:t xml:space="preserve"> has previously been considered an expensive process, and one which older hardware would struggle to handle due to the stra</w:t>
+      </w:r>
+      <w:r>
+        <w:t xml:space="preserve">in it would place upon the GPU. </w:t>
+      </w:r>
+      <w:r>
+        <w:t xml:space="preserve">However, in modern day hardware this is no longer an issue, as a process named billboarding is commonly used upon three intersecting quads, and foliage drawn as a texture of these quads </w:t>
+      </w:r>
+      <w:sdt>
+        <w:sdtPr>
+          <w:id w:val="-144280422"/>
+          <w:citation/>
+        </w:sdtPr>
+        <w:sdtContent>
+          <w:r>
+            <w:fldChar w:fldCharType="begin"/>
+          </w:r>
+          <w:r>
+            <w:instrText xml:space="preserve"> CITATION Pel07 \l 2057 </w:instrText>
+          </w:r>
+          <w:r>
+            <w:fldChar w:fldCharType="separate"/>
+          </w:r>
+          <w:r>
+            <w:rPr>
+              <w:noProof/>
+            </w:rPr>
+            <w:t>(Pelzer, 2007)</w:t>
+          </w:r>
+          <w:r>
+            <w:fldChar w:fldCharType="end"/>
+          </w:r>
+        </w:sdtContent>
+      </w:sdt>
+      <w:r>
+        <w:t xml:space="preserve">. </w:t>
+      </w:r>
+    </w:p>
+    <w:p>
+      <w:r>
+        <w:t xml:space="preserve">Prio Engine uses an intersecting quad method to billboard foliage textures, where the quads are positioned in the shape of an asterisks. This result in a thick looking foliage, however when viewed from above the shape is clearly visible. </w:t>
+      </w:r>
+      <w:r>
+        <w:t>One method which would over</w:t>
+      </w:r>
+      <w:r>
+        <w:t xml:space="preserve">come this </w:t>
+      </w:r>
+      <w:r>
+        <w:t xml:space="preserve">issue </w:t>
+      </w:r>
+      <w:r>
+        <w:t>would be to have one more quad lying flat against the ground, however the appearance may be flawed when viewed from ground level.</w:t>
+      </w:r>
+    </w:p>
+    <w:p>
+      <w:r>
+        <w:t>The foliage pixel shader makes use of two textures, a diffuse texture, and an alpha map. The diffuse texture desc</w:t>
+      </w:r>
+      <w:r>
+        <w:t xml:space="preserve">ribes indicates each colour of the map, while the alpha map indicates which areas of the map are transparent. </w:t>
+      </w:r>
+      <w:r>
+        <w:t>By discarding pixels which have an alpha value of zero and using an alpha blending state</w:t>
+      </w:r>
+      <w:r>
+        <w:t xml:space="preserve"> (see section </w:t>
+      </w:r>
+      <w:r>
+        <w:fldChar w:fldCharType="begin"/>
+      </w:r>
+      <w:r>
+        <w:instrText xml:space="preserve"> REF _Ref479541663 \r \h </w:instrText>
+      </w:r>
+      <w:r>
+        <w:fldChar w:fldCharType="separate"/>
+      </w:r>
+      <w:r>
+        <w:t>5.6.2</w:t>
+      </w:r>
+      <w:r>
+        <w:fldChar w:fldCharType="end"/>
+      </w:r>
+      <w:r>
+        <w:t>)</w:t>
+      </w:r>
+      <w:r>
+        <w:t xml:space="preserve">, the intersecting quads </w:t>
+      </w:r>
+      <w:r>
+        <w:t>appear thick and look as though they are a full 3D model.</w:t>
+      </w:r>
+    </w:p>
+    <w:p>
+      <w:r>
+        <w:t xml:space="preserve">Back face culling is a process done within Direct X in which the </w:t>
+      </w:r>
+      <w:r>
+        <w:t xml:space="preserve">rear </w:t>
+      </w:r>
+      <w:r>
+        <w:t>of models</w:t>
+      </w:r>
+      <w:r>
+        <w:t xml:space="preserve"> is not rendered to improve performance. </w:t>
+      </w:r>
+      <w:r>
+        <w:t xml:space="preserve">Rendering of </w:t>
+      </w:r>
+      <w:r>
+        <w:t xml:space="preserve">foliage through this method requires </w:t>
+      </w:r>
+      <w:r>
+        <w:t>back face culling to be disabled, as</w:t>
+      </w:r>
+      <w:r>
+        <w:t xml:space="preserve"> when the camera views any one quad, the two intersecting quads will have their backs facing the camera</w:t>
+      </w:r>
+      <w:r>
+        <w:t>, and as a result</w:t>
+      </w:r>
+      <w:r>
+        <w:t xml:space="preserve"> Direct X</w:t>
+      </w:r>
+      <w:r>
+        <w:t xml:space="preserve"> will not render all the quads to leave us with a </w:t>
+      </w:r>
+      <w:r>
+        <w:t>full view of the foliage.</w:t>
+      </w:r>
+    </w:p>
+    <w:p>
+      <w:r>
+        <w:t xml:space="preserve">While foliage looks thick, it looks unrealistic without movement. To implement movement, each vertex is assigned a value, the value indicates whether the vertex is located at the top or the bottom of a quad. </w:t>
+      </w:r>
+      <w:r>
+        <w:t>Top vertices are then displaced</w:t>
+      </w:r>
+      <w:r>
+        <w:t xml:space="preserve"> back and forth to provide the </w:t>
+      </w:r>
+      <w:r>
+        <w:lastRenderedPageBreak/>
+        <w:t xml:space="preserve">impression of waving grass. </w:t>
+      </w:r>
+      <w:r>
+        <w:t xml:space="preserve">This process provides an incredibly cheap method of rendering </w:t>
+      </w:r>
+      <w:r>
+        <w:t>grass;</w:t>
+      </w:r>
+      <w:r>
+        <w:t xml:space="preserve"> </w:t>
+      </w:r>
+      <w:r>
+        <w:t>however,</w:t>
+      </w:r>
+      <w:r>
+        <w:t xml:space="preserve"> it is not an accurate representation of grass within the real world.</w:t>
+      </w:r>
+      <w:r>
+        <w:t xml:space="preserve"> To further improve the performance of rendering foliage, each quad is instanced (see paragraph </w:t>
+      </w:r>
+      <w:r>
+        <w:fldChar w:fldCharType="begin"/>
+      </w:r>
+      <w:r>
+        <w:instrText xml:space="preserve"> REF _Ref479542200 \r \h </w:instrText>
+      </w:r>
+      <w:r>
+        <w:fldChar w:fldCharType="separate"/>
+      </w:r>
+      <w:r>
+        <w:t>5.5.8.2</w:t>
+      </w:r>
+      <w:r>
+        <w:fldChar w:fldCharType="end"/>
+      </w:r>
+      <w:r>
+        <w:t>).</w:t>
+      </w:r>
+    </w:p>
+    <w:p>
+      <w:pPr>
+        <w:pStyle w:val="Heading3"/>
+      </w:pPr>
+      <w:bookmarkStart w:id="109" w:name="_Ref479542973"/>
+      <w:r>
+        <w:t>Skybox</w:t>
+      </w:r>
+      <w:bookmarkEnd w:id="108"/>
+      <w:bookmarkEnd w:id="109"/>
+    </w:p>
+    <w:p>
+      <w:r>
+        <w:t xml:space="preserve">The skybox within Prio Engine is implemented as a large sphere, in which </w:t>
+      </w:r>
+      <w:r>
+        <w:t xml:space="preserve">back face culling (see section </w:t>
+      </w:r>
+      <w:r>
+        <w:fldChar w:fldCharType="begin"/>
+      </w:r>
+      <w:r>
+        <w:instrText xml:space="preserve"> REF _Ref479542425 \r \h </w:instrText>
+      </w:r>
+      <w:r>
+        <w:fldChar w:fldCharType="separate"/>
+      </w:r>
+      <w:r>
+        <w:t>5.6.3</w:t>
+      </w:r>
+      <w:r>
+        <w:fldChar w:fldCharType="end"/>
+      </w:r>
+      <w:r>
+        <w:t xml:space="preserve">) is disabled. The sphere moves with the position of the camera, this gives the impression that the user never gets any closer to the camera, nor any further away. The skybox consists of two colours a horizon colour and an apex colour. The horizon colour is what colour the bottom of the sphere will be, while the apex colour is the colour of the top of the sphere. </w:t>
+      </w:r>
+      <w:r>
+        <w:t xml:space="preserve">The two colours are blended together using a gradient, this results in a realistic change in colour representative of a </w:t>
+      </w:r>
+      <w:r>
+        <w:t>real-world</w:t>
+      </w:r>
+      <w:r>
+        <w:t xml:space="preserve"> sky. </w:t>
+      </w:r>
+      <w:r>
+        <w:t xml:space="preserve"> </w:t>
+      </w:r>
     </w:p>
     <w:p>
       <w:pPr>
@@ -14188,21 +15159,158 @@
       </w:r>
     </w:p>
     <w:p>
+      <w:r>
+        <w:t xml:space="preserve">Day, night and evening times can be represented purely through the skybox. The skybox has an apex and horizon colour which is passed into the pixel shader and rendered every frame, as described in section </w:t>
+      </w:r>
+      <w:r>
+        <w:fldChar w:fldCharType="begin"/>
+      </w:r>
+      <w:r>
+        <w:instrText xml:space="preserve"> REF _Ref479542973 \r \h </w:instrText>
+      </w:r>
+      <w:r>
+        <w:fldChar w:fldCharType="separate"/>
+      </w:r>
+      <w:r>
+        <w:t>5.5.7</w:t>
+      </w:r>
+      <w:r>
+        <w:fldChar w:fldCharType="end"/>
+      </w:r>
+      <w:r>
+        <w:t xml:space="preserve">. </w:t>
+      </w:r>
+      <w:r>
+        <w:t xml:space="preserve">The skybox also contains methods to change between day, night and evening pre-set colours. </w:t>
+      </w:r>
+      <w:r>
+        <w:t>The colour of the skybox is adjusted over time, until it reaches the target colour for both apex and horizon colours.</w:t>
+      </w:r>
+    </w:p>
+    <w:p>
+      <w:r>
+        <w:t xml:space="preserve">To create a realistic effect upon the scene, the scene ambient light must be updated to be the same as the horizon colour, this alters the colours slightly of models within the scene, and results in scenes reflecting a real-world time of day. </w:t>
+      </w:r>
+    </w:p>
+    <w:p>
+      <w:pPr>
+        <w:pStyle w:val="Heading4"/>
+      </w:pPr>
+      <w:bookmarkStart w:id="110" w:name="_Toc478568196"/>
+      <w:r>
+        <w:t>Rendering Clouds</w:t>
+      </w:r>
+      <w:bookmarkEnd w:id="110"/>
+    </w:p>
+    <w:p>
+      <w:r>
+        <w:t xml:space="preserve">Prio Engine defines a plane which is slightly curved for clouds to move across. Each vertex within the plane is initialised with a texture UV value, to sample cloud textures at that point. Two cloud textures are passed into the </w:t>
+      </w:r>
+      <w:r>
+        <w:t>pixel shader along with an offset for each texture. The offset is incremented every frame, this results in the texture being sampled at a slightly different position each frame, and as a result gives the illusion that the cloud is moving across the plane. This process is incredibly cheap to render and provides realistic looking clouds, however it does contain issues, the plane is visible when reaching the edges of terrain. Usually games would constrict where the user can go within the level to prevent the user seeing the edges of the plane, however that is not an option for Prio Engine currently as it serves as a technical demonstration.</w:t>
+      </w:r>
+      <w:r>
+        <w:t xml:space="preserve"> </w:t>
+      </w:r>
+    </w:p>
+    <w:p>
       <w:pPr>
         <w:pStyle w:val="Heading3"/>
       </w:pPr>
-      <w:bookmarkStart w:id="107" w:name="_Toc478568196"/>
-      <w:r>
-        <w:t>Rendering Clouds</w:t>
-      </w:r>
-      <w:bookmarkEnd w:id="107"/>
+      <w:r>
+        <w:lastRenderedPageBreak/>
+        <w:t>Optimisations</w:t>
+      </w:r>
+    </w:p>
+    <w:p>
+      <w:r>
+        <w:t>Achieving a constant 60 frames per second is of the utmost importance in any PC game.</w:t>
+      </w:r>
+      <w:r>
+        <w:t xml:space="preserve"> Optimisations within game engines cover a broad spectrum of issues, however optimisations within Prio Engine are specifically for reducing the load on the GPU.</w:t>
+      </w:r>
+    </w:p>
+    <w:p>
+      <w:pPr>
+        <w:pStyle w:val="Heading4"/>
+      </w:pPr>
+      <w:r>
+        <w:t xml:space="preserve">Sphere Based </w:t>
+      </w:r>
+      <w:r>
+        <w:t>Frustum Culling</w:t>
+      </w:r>
+    </w:p>
+    <w:p>
+      <w:r>
+        <w:t>Frustum culling is</w:t>
+      </w:r>
+      <w:r>
+        <w:t xml:space="preserve"> the process of defining planes which surround the cameras viewing angle, and checking if points lie within the planes. If a point sits outside of the planes, then it is not rendered, and potentially saves thousands of polygons being rendered unnecessarily. </w:t>
+      </w:r>
+      <w:r>
+        <w:t xml:space="preserve">However, frustum culling does cause issues when large models are visible on the screen and the camera is moving, as the objects appear to pop out of view, particularly if the centre point of a model is at the bottom. </w:t>
+      </w:r>
+    </w:p>
+    <w:p>
+      <w:r>
+        <w:t xml:space="preserve">Sphere based frustum culling takes a model and places a theoretical sphere around the model, if the sphere intersects the planes at any point then it is deemed to be inside the planes. </w:t>
+      </w:r>
+      <w:r>
+        <w:t>This solves the issue of models popping in and out of view, as the model will always be rendered when there is the potential for it to be in view.</w:t>
+      </w:r>
+    </w:p>
+    <w:p>
+      <w:pPr>
+        <w:pStyle w:val="Heading4"/>
+      </w:pPr>
+      <w:bookmarkStart w:id="111" w:name="_Ref479542200"/>
+      <w:r>
+        <w:t>Instancing</w:t>
+      </w:r>
+      <w:bookmarkEnd w:id="111"/>
+    </w:p>
+    <w:p>
+      <w:r>
+        <w:t>Instancing pr</w:t>
+      </w:r>
+      <w:r>
+        <w:t xml:space="preserve">ovides a performance benefit to the graphics pipeline as it removes the necessity to </w:t>
+      </w:r>
+      <w:r>
+        <w:t xml:space="preserve">reuse multiple vertex buffers and index buffers, instead the vertex and index buffers are set once on the GPU, and a list of positions and other properties are passed to the GPU. The GPU stores information about each vertex on the geometry shader, and draws it at the position described in the instance data. The performance benefit comes from removing the requirement to pass data to the GPU, which is a lengthy process due to its physical distance from the random-access memory (RAM). </w:t>
+      </w:r>
+    </w:p>
+    <w:p>
+      <w:pPr>
+        <w:pStyle w:val="Heading2"/>
+      </w:pPr>
+      <w:r>
+        <w:t>Rendering Techniques</w:t>
+      </w:r>
+    </w:p>
+    <w:p>
+      <w:r>
+        <w:t xml:space="preserve">A wide variety of rendering techniques are available for use with Direct X. These techniques achieve different goals, ranging from appearance to performance. </w:t>
+      </w:r>
     </w:p>
     <w:p>
       <w:pPr>
         <w:pStyle w:val="Heading3"/>
       </w:pPr>
       <w:r>
-        <w:t>Optimisations</w:t>
+        <w:t>Lighting</w:t>
+      </w:r>
+    </w:p>
+    <w:p>
+      <w:r>
+        <w:t>Lighting improves the realism of a scene, and enables the use of depth and detail within textures.</w:t>
+      </w:r>
+      <w:r>
+        <w:t xml:space="preserve"> Lighting exists in two forms, directional and point. </w:t>
+      </w:r>
+      <w:r>
+        <w:t xml:space="preserve">Directional lights emit light across an entire scene in a constant direction and the strength of the light does not change, while a point light emits from a position in a world in all directions but the strength of the light attenuates depending on the distance from light. </w:t>
       </w:r>
     </w:p>
     <w:p>
@@ -14210,111 +15318,665 @@
         <w:pStyle w:val="Heading4"/>
       </w:pPr>
       <w:r>
-        <w:t xml:space="preserve">Sphere Based </w:t>
-      </w:r>
-      <w:r>
-        <w:t>Frustum Culling</w:t>
+        <w:lastRenderedPageBreak/>
+        <w:t>Diffuse Lighting</w:t>
+      </w:r>
+    </w:p>
+    <w:p>
+      <w:r>
+        <w:t xml:space="preserve">Diffuse lighting </w:t>
+      </w:r>
+      <w:r>
+        <w:t xml:space="preserve">is a type of </w:t>
+      </w:r>
+      <w:r>
+        <w:t xml:space="preserve">directional light which lights parts of </w:t>
+      </w:r>
+      <w:r>
+        <w:t xml:space="preserve">a model which face the light. The facing direction of each vertex in a model is determined through the normal of each vertex. </w:t>
+      </w:r>
+    </w:p>
+    <w:p>
+      <w:pPr>
+        <w:pStyle w:val="Heading4"/>
+      </w:pPr>
+      <w:r>
+        <w:t>Ambient Lighting</w:t>
+      </w:r>
+    </w:p>
+    <w:p>
+      <w:r>
+        <w:t>Ambient lighting provides a default lighting to each element on the scene, independent of</w:t>
+      </w:r>
+      <w:r>
+        <w:t xml:space="preserve"> the lights direction. This is typically applied to every model within the scene and helps to </w:t>
+      </w:r>
+      <w:r>
+        <w:t>indicate the general colour of the lighting within the scene.</w:t>
+      </w:r>
+      <w:r>
+        <w:t xml:space="preserve"> </w:t>
+      </w:r>
+    </w:p>
+    <w:p>
+      <w:pPr>
+        <w:pStyle w:val="Heading3"/>
+      </w:pPr>
+      <w:bookmarkStart w:id="112" w:name="_Ref479541663"/>
+      <w:r>
+        <w:t>Blending</w:t>
+      </w:r>
+      <w:bookmarkEnd w:id="112"/>
+    </w:p>
+    <w:p>
+      <w:pPr>
+        <w:pStyle w:val="Heading4"/>
+      </w:pPr>
+      <w:r>
+        <w:t>Alpha</w:t>
+      </w:r>
+      <w:r>
+        <w:t xml:space="preserve"> Testing and</w:t>
+      </w:r>
+      <w:r>
+        <w:t xml:space="preserve"> Blending</w:t>
+      </w:r>
+    </w:p>
+    <w:p>
+      <w:r>
+        <w:t xml:space="preserve">Alpha testing </w:t>
+      </w:r>
+      <w:r>
+        <w:t>is a method where the alpha channel of each pixel within a polygon is checked, and if the alpha value is below a threshold then the pixel is discarded.</w:t>
+      </w:r>
+      <w:r>
+        <w:t xml:space="preserve"> This is a particularly useful method for cutting out textures within pixel shaders </w:t>
+      </w:r>
+      <w:r>
+        <w:t>using</w:t>
+      </w:r>
+      <w:r>
+        <w:t xml:space="preserve"> alpha maps.</w:t>
+      </w:r>
+      <w:r>
+        <w:t xml:space="preserve"> </w:t>
+      </w:r>
+      <w:r>
+        <w:fldChar w:fldCharType="begin"/>
+      </w:r>
+      <w:r>
+        <w:instrText xml:space="preserve"> REF _Ref479547391 \h </w:instrText>
+      </w:r>
+      <w:r>
+        <w:fldChar w:fldCharType="separate"/>
+      </w:r>
+      <w:r>
+        <w:t xml:space="preserve">Figure </w:t>
+      </w:r>
+      <w:r>
+        <w:rPr>
+          <w:noProof/>
+        </w:rPr>
+        <w:t>5</w:t>
+      </w:r>
+      <w:r>
+        <w:noBreakHyphen/>
+      </w:r>
+      <w:r>
+        <w:rPr>
+          <w:noProof/>
+        </w:rPr>
+        <w:t>3</w:t>
+      </w:r>
+      <w:r>
+        <w:t xml:space="preserve"> Alpha Testing</w:t>
+      </w:r>
+      <w:r>
+        <w:fldChar w:fldCharType="end"/>
+      </w:r>
+      <w:r>
+        <w:t xml:space="preserve"> demonstrates </w:t>
+      </w:r>
+      <w:r>
+        <w:t>an example of alpha t</w:t>
+      </w:r>
+      <w:r>
+        <w:t>esting used within Prio Engine.</w:t>
+      </w:r>
+    </w:p>
+    <w:p>
+      <w:pPr>
+        <w:pStyle w:val="FigureCentre"/>
+      </w:pPr>
+      <w:r>
+        <w:drawing>
+          <wp:inline distT="0" distB="0" distL="0" distR="0" wp14:anchorId="0709EB19" wp14:editId="435EEE88">
+            <wp:extent cx="5730875" cy="4731385"/>
+            <wp:effectExtent l="0" t="0" r="3175" b="0"/>
+            <wp:docPr id="1" name="Picture 1"/>
+            <wp:cNvGraphicFramePr>
+              <a:graphicFrameLocks xmlns:a="http://schemas.openxmlformats.org/drawingml/2006/main" noChangeAspect="1"/>
+            </wp:cNvGraphicFramePr>
+            <a:graphic xmlns:a="http://schemas.openxmlformats.org/drawingml/2006/main">
+              <a:graphicData uri="http://schemas.openxmlformats.org/drawingml/2006/picture">
+                <pic:pic xmlns:pic="http://schemas.openxmlformats.org/drawingml/2006/picture">
+                  <pic:nvPicPr>
+                    <pic:cNvPr id="0" name="Picture 9"/>
+                    <pic:cNvPicPr>
+                      <a:picLocks noChangeAspect="1" noChangeArrowheads="1"/>
+                    </pic:cNvPicPr>
+                  </pic:nvPicPr>
+                  <pic:blipFill>
+                    <a:blip r:embed="rId26">
+                      <a:extLst>
+                        <a:ext uri="{28A0092B-C50C-407E-A947-70E740481C1C}">
+                          <a14:useLocalDpi xmlns:a14="http://schemas.microsoft.com/office/drawing/2010/main" val="0"/>
+                        </a:ext>
+                      </a:extLst>
+                    </a:blip>
+                    <a:srcRect/>
+                    <a:stretch>
+                      <a:fillRect/>
+                    </a:stretch>
+                  </pic:blipFill>
+                  <pic:spPr bwMode="auto">
+                    <a:xfrm>
+                      <a:off x="0" y="0"/>
+                      <a:ext cx="5730875" cy="4731385"/>
+                    </a:xfrm>
+                    <a:prstGeom prst="rect">
+                      <a:avLst/>
+                    </a:prstGeom>
+                    <a:noFill/>
+                    <a:ln>
+                      <a:noFill/>
+                    </a:ln>
+                  </pic:spPr>
+                </pic:pic>
+              </a:graphicData>
+            </a:graphic>
+          </wp:inline>
+        </w:drawing>
+      </w:r>
+    </w:p>
+    <w:p>
+      <w:pPr>
+        <w:pStyle w:val="Caption"/>
+      </w:pPr>
+      <w:bookmarkStart w:id="113" w:name="_Ref479547391"/>
+      <w:r>
+        <w:t xml:space="preserve">Figure </w:t>
+      </w:r>
+      <w:r>
+        <w:fldChar w:fldCharType="begin"/>
+      </w:r>
+      <w:r>
+        <w:instrText xml:space="preserve"> STYLEREF 1 \s </w:instrText>
+      </w:r>
+      <w:r>
+        <w:fldChar w:fldCharType="separate"/>
+      </w:r>
+      <w:r>
+        <w:rPr>
+          <w:noProof/>
+        </w:rPr>
+        <w:t>5</w:t>
+      </w:r>
+      <w:r>
+        <w:fldChar w:fldCharType="end"/>
+      </w:r>
+      <w:r>
+        <w:noBreakHyphen/>
+      </w:r>
+      <w:r>
+        <w:fldChar w:fldCharType="begin"/>
+      </w:r>
+      <w:r>
+        <w:instrText xml:space="preserve"> SEQ Figure \* ARABIC \s 1 </w:instrText>
+      </w:r>
+      <w:r>
+        <w:fldChar w:fldCharType="separate"/>
+      </w:r>
+      <w:r>
+        <w:rPr>
+          <w:noProof/>
+        </w:rPr>
+        <w:t>3</w:t>
+      </w:r>
+      <w:r>
+        <w:fldChar w:fldCharType="end"/>
+      </w:r>
+      <w:r>
+        <w:t xml:space="preserve"> Alpha Testing</w:t>
+      </w:r>
+      <w:bookmarkEnd w:id="113"/>
+    </w:p>
+    <w:p>
+      <w:pPr>
+        <w:pStyle w:val="FigureCentre"/>
+      </w:pPr>
+      <w:r>
+        <w:lastRenderedPageBreak/>
+        <w:t xml:space="preserve">  </w:t>
+      </w:r>
+    </w:p>
+    <w:p>
+      <w:r>
+        <w:t xml:space="preserve">Alpha blending allows areas of models to appear transparent, and for other models within the scene to be visible through the transparent areas. </w:t>
+      </w:r>
+      <w:r>
+        <w:t xml:space="preserve">While alpha blending is particularly useful on areas where very little is occurring, alpha blending struggles to </w:t>
+      </w:r>
+      <w:r>
+        <w:t xml:space="preserve">blend areas where objects block vision to other objects. Alpha blending is used scarcely within Prio </w:t>
+      </w:r>
+      <w:r>
+        <w:t>Engine;</w:t>
+      </w:r>
+      <w:r>
+        <w:t xml:space="preserve"> </w:t>
+      </w:r>
+      <w:r>
+        <w:t>however,</w:t>
+      </w:r>
+      <w:r>
+        <w:t xml:space="preserve"> it is used to blend clouds with the skybox</w:t>
+      </w:r>
+      <w:r>
+        <w:t xml:space="preserve"> (see </w:t>
+      </w:r>
+      <w:r>
+        <w:fldChar w:fldCharType="begin"/>
+      </w:r>
+      <w:r>
+        <w:instrText xml:space="preserve"> REF _Ref479548797 \h </w:instrText>
+      </w:r>
+      <w:r>
+        <w:fldChar w:fldCharType="separate"/>
+      </w:r>
+      <w:r>
+        <w:t xml:space="preserve">Figure </w:t>
+      </w:r>
+      <w:r>
+        <w:rPr>
+          <w:noProof/>
+        </w:rPr>
+        <w:t>5</w:t>
+      </w:r>
+      <w:r>
+        <w:noBreakHyphen/>
+      </w:r>
+      <w:r>
+        <w:rPr>
+          <w:noProof/>
+        </w:rPr>
+        <w:t>4</w:t>
+      </w:r>
+      <w:r>
+        <w:t xml:space="preserve"> Alpha Blending</w:t>
+      </w:r>
+      <w:r>
+        <w:fldChar w:fldCharType="end"/>
+      </w:r>
+      <w:r>
+        <w:t xml:space="preserve">, where black areas of </w:t>
+      </w:r>
+      <w:r>
+        <w:t xml:space="preserve">a </w:t>
+      </w:r>
+      <w:r>
+        <w:t>texture represent an alpha value of zero</w:t>
+      </w:r>
+      <w:r>
+        <w:t>)</w:t>
+      </w:r>
+      <w:r>
+        <w:t xml:space="preserve">. This is due to the unlikeliness that there will be any sorting issues either now or in future development with clouds as they are separated from the rest of the scenery. </w:t>
+      </w:r>
+    </w:p>
+    <w:p>
+      <w:pPr>
+        <w:pStyle w:val="FigureCentre"/>
+      </w:pPr>
+      <w:r>
+        <w:rPr>
+          <w:lang w:eastAsia="en-GB"/>
+        </w:rPr>
+        <w:drawing>
+          <wp:inline distT="0" distB="0" distL="0" distR="0" wp14:anchorId="750CA297" wp14:editId="0C3308FD">
+            <wp:extent cx="5475605" cy="5592445"/>
+            <wp:effectExtent l="0" t="0" r="0" b="8255"/>
+            <wp:docPr id="3" name="Picture 3"/>
+            <wp:cNvGraphicFramePr>
+              <a:graphicFrameLocks xmlns:a="http://schemas.openxmlformats.org/drawingml/2006/main" noChangeAspect="1"/>
+            </wp:cNvGraphicFramePr>
+            <a:graphic xmlns:a="http://schemas.openxmlformats.org/drawingml/2006/main">
+              <a:graphicData uri="http://schemas.openxmlformats.org/drawingml/2006/picture">
+                <pic:pic xmlns:pic="http://schemas.openxmlformats.org/drawingml/2006/picture">
+                  <pic:nvPicPr>
+                    <pic:cNvPr id="0" name="Picture 17"/>
+                    <pic:cNvPicPr>
+                      <a:picLocks noChangeAspect="1" noChangeArrowheads="1"/>
+                    </pic:cNvPicPr>
+                  </pic:nvPicPr>
+                  <pic:blipFill>
+                    <a:blip r:embed="rId27">
+                      <a:extLst>
+                        <a:ext uri="{28A0092B-C50C-407E-A947-70E740481C1C}">
+                          <a14:useLocalDpi xmlns:a14="http://schemas.microsoft.com/office/drawing/2010/main" val="0"/>
+                        </a:ext>
+                      </a:extLst>
+                    </a:blip>
+                    <a:srcRect/>
+                    <a:stretch>
+                      <a:fillRect/>
+                    </a:stretch>
+                  </pic:blipFill>
+                  <pic:spPr bwMode="auto">
+                    <a:xfrm>
+                      <a:off x="0" y="0"/>
+                      <a:ext cx="5475605" cy="5592445"/>
+                    </a:xfrm>
+                    <a:prstGeom prst="rect">
+                      <a:avLst/>
+                    </a:prstGeom>
+                    <a:noFill/>
+                    <a:ln>
+                      <a:noFill/>
+                    </a:ln>
+                  </pic:spPr>
+                </pic:pic>
+              </a:graphicData>
+            </a:graphic>
+          </wp:inline>
+        </w:drawing>
+      </w:r>
+    </w:p>
+    <w:p>
+      <w:pPr>
+        <w:pStyle w:val="Caption"/>
+      </w:pPr>
+      <w:bookmarkStart w:id="114" w:name="_Ref479548797"/>
+      <w:r>
+        <w:t xml:space="preserve">Figure </w:t>
+      </w:r>
+      <w:r>
+        <w:fldChar w:fldCharType="begin"/>
+      </w:r>
+      <w:r>
+        <w:instrText xml:space="preserve"> STYLEREF 1 \s </w:instrText>
+      </w:r>
+      <w:r>
+        <w:fldChar w:fldCharType="separate"/>
+      </w:r>
+      <w:r>
+        <w:rPr>
+          <w:noProof/>
+        </w:rPr>
+        <w:t>5</w:t>
+      </w:r>
+      <w:r>
+        <w:fldChar w:fldCharType="end"/>
+      </w:r>
+      <w:r>
+        <w:noBreakHyphen/>
+      </w:r>
+      <w:r>
+        <w:fldChar w:fldCharType="begin"/>
+      </w:r>
+      <w:r>
+        <w:instrText xml:space="preserve"> SEQ Figure \* ARABIC \s 1 </w:instrText>
+      </w:r>
+      <w:r>
+        <w:fldChar w:fldCharType="separate"/>
+      </w:r>
+      <w:r>
+        <w:rPr>
+          <w:noProof/>
+        </w:rPr>
+        <w:t>4</w:t>
+      </w:r>
+      <w:r>
+        <w:fldChar w:fldCharType="end"/>
+      </w:r>
+      <w:r>
+        <w:t xml:space="preserve"> Alpha Blending</w:t>
+      </w:r>
+      <w:bookmarkEnd w:id="114"/>
+    </w:p>
+    <w:p>
+      <w:pPr>
+        <w:pStyle w:val="Heading3"/>
+      </w:pPr>
+      <w:r>
+        <w:t>Back Face Culling</w:t>
+      </w:r>
+    </w:p>
+    <w:p>
+      <w:r>
+        <w:t xml:space="preserve">Back face culling is an optimisation technique that occurs when areas of a model should not be visible from the cameras direction, so they are omitted from the rendering process. </w:t>
+      </w:r>
+      <w:r>
+        <w:t xml:space="preserve">Back </w:t>
+      </w:r>
+      <w:r>
+        <w:lastRenderedPageBreak/>
+        <w:t>face culling is used for most models in Prio Engine, however it is disabled when the rear view of models is required to be disabled, for example, when ren</w:t>
+      </w:r>
+      <w:r>
+        <w:t>dering the inside of the skybox sphere.</w:t>
       </w:r>
     </w:p>
     <w:p>
       <w:pPr>
         <w:pStyle w:val="Heading2"/>
       </w:pPr>
-      <w:bookmarkStart w:id="108" w:name="_Toc478568197"/>
-      <w:r>
-        <w:t>Lighting</w:t>
-      </w:r>
-      <w:bookmarkEnd w:id="108"/>
+      <w:bookmarkStart w:id="115" w:name="_Toc478568198"/>
+      <w:r>
+        <w:t>UI</w:t>
+      </w:r>
+      <w:r>
+        <w:t xml:space="preserve"> Images</w:t>
+      </w:r>
+      <w:bookmarkEnd w:id="115"/>
+    </w:p>
+    <w:p>
+      <w:r>
+        <w:t xml:space="preserve">User interface (UI) designs within games are typically created through 2D images being displayed on the screen at a </w:t>
+      </w:r>
+      <w:r>
+        <w:t xml:space="preserve">specified </w:t>
+      </w:r>
+      <w:r>
+        <w:t>pixel co</w:t>
+      </w:r>
+      <w:r>
+        <w:t xml:space="preserve">ordinate. </w:t>
+      </w:r>
+      <w:r>
+        <w:t xml:space="preserve">Prio Engine supports the loading of UI images through the engine class object. </w:t>
+      </w:r>
+      <w:r>
+        <w:t xml:space="preserve">These images are particularly useful for providing the user with a </w:t>
+      </w:r>
+      <w:r>
+        <w:t>heads-up</w:t>
+      </w:r>
+      <w:r>
+        <w:t xml:space="preserve"> display (HUD) which contains information about the current game or level. </w:t>
+      </w:r>
+    </w:p>
+    <w:p>
+      <w:r>
+        <w:t>To render UI images the graphics object within Prio Engine stores a base view matrix, which is the view matrix when the main camera is rendered at the origin of the world. This base view matrix is used in place of the camera view matrix when it is passed to the shader, to ensure that the image is displayed at the same position every frame.</w:t>
+      </w:r>
     </w:p>
     <w:p>
       <w:pPr>
         <w:pStyle w:val="Heading2"/>
       </w:pPr>
-      <w:bookmarkStart w:id="109" w:name="_Toc478568198"/>
-      <w:r>
-        <w:t>Rendering 2D Images</w:t>
-      </w:r>
-      <w:bookmarkEnd w:id="109"/>
+      <w:bookmarkStart w:id="116" w:name="_Toc478568199"/>
+      <w:r>
+        <w:t>Particle Systems</w:t>
+      </w:r>
+      <w:bookmarkEnd w:id="116"/>
+    </w:p>
+    <w:p>
+      <w:r>
+        <w:t xml:space="preserve">Particle systems can be created on both the central processing unit (CPU) and the graphics processing unit (GPU). </w:t>
+      </w:r>
+      <w:r>
+        <w:t xml:space="preserve">CPU based particle systems tend to be simpler and quicker to implement however data is still required to be passed to the GPU, while GPU based particle systems are slightly more complex and time consuming to implement, and prove to be less flexible than CPU based </w:t>
+      </w:r>
+      <w:r>
+        <w:t>particle systems.</w:t>
+      </w:r>
+      <w:r>
+        <w:t xml:space="preserve"> GPU particle systems make use of the geometry shader, which is a stage which sits between the vertex shader and pixel shader in the graphics pipeline. The geometry shader is incredibly efficient at rendering large numbers of the same shape.</w:t>
+      </w:r>
+    </w:p>
+    <w:p>
+      <w:pPr>
+        <w:pStyle w:val="Heading3"/>
+      </w:pPr>
+      <w:bookmarkStart w:id="117" w:name="_Toc478568200"/>
+      <w:r>
+        <w:t>Rain</w:t>
+      </w:r>
+      <w:bookmarkEnd w:id="117"/>
+    </w:p>
+    <w:p>
+      <w:r>
+        <w:t xml:space="preserve">Rain has been implemented within Prio Engine </w:t>
+      </w:r>
+      <w:r>
+        <w:t>using</w:t>
+      </w:r>
+      <w:r>
+        <w:t xml:space="preserve"> a vertex, </w:t>
+      </w:r>
+      <w:r>
+        <w:t>geometry,</w:t>
+      </w:r>
+      <w:r>
+        <w:t xml:space="preserve"> and pixel shader.</w:t>
+      </w:r>
+      <w:r>
+        <w:t xml:space="preserve"> Rain has been implemented as a GPU particle system as </w:t>
+      </w:r>
+      <w:r>
+        <w:t xml:space="preserve">rain is something which has very little impact on a game, and where possible should be computationally inexpensive. </w:t>
+      </w:r>
+    </w:p>
+    <w:p>
+      <w:r>
+        <w:t xml:space="preserve">The rain particle system requires a vertex and geometry shader to update the rain particles, and a vertex, </w:t>
+      </w:r>
+      <w:r>
+        <w:t>geometry,</w:t>
+      </w:r>
+      <w:r>
+        <w:t xml:space="preserve"> and pixel shader to draw the rain particles to the screen. </w:t>
+      </w:r>
+      <w:r>
+        <w:t xml:space="preserve">The update geometry shader determines whether a particle is an emitter or a rain droplet, if it is an emitter then a new rain droplet is defined and positioned at a random </w:t>
+      </w:r>
+      <w:r>
+        <w:t xml:space="preserve">location within a set radius, and this droplet is appended to the existing particles. The draw shaders are responsible for moving the position of the existing rain droplets, </w:t>
+      </w:r>
+      <w:r>
+        <w:t>and setting the colour of the rain droplets.</w:t>
+      </w:r>
+      <w:r>
+        <w:br/>
+        <w:t xml:space="preserve">Each rain particle is rendered as a point line, this was selected for rain as droplets fall so fast </w:t>
+      </w:r>
+      <w:r>
+        <w:lastRenderedPageBreak/>
+        <w:t>that the user would not be able to recognize the actual shape of the droplet.</w:t>
+      </w:r>
+      <w:r>
+        <w:t xml:space="preserve"> </w:t>
+      </w:r>
+      <w:r>
+        <w:t xml:space="preserve">A key benefit of rendering droplets as a </w:t>
+      </w:r>
+      <w:r>
+        <w:t xml:space="preserve">line list is that it reduces the number of vertices which are required to be rendered, this takes more strain off of the GPU and ensures a cheap method of rendering. </w:t>
+      </w:r>
+      <w:bookmarkStart w:id="118" w:name="_GoBack"/>
+      <w:bookmarkEnd w:id="118"/>
+    </w:p>
+    <w:p>
+      <w:pPr>
+        <w:pStyle w:val="Heading3"/>
+      </w:pPr>
+      <w:r>
+        <w:t>Snow</w:t>
+      </w:r>
     </w:p>
     <w:p>
       <w:pPr>
         <w:pStyle w:val="Heading2"/>
       </w:pPr>
-      <w:bookmarkStart w:id="110" w:name="_Toc478568199"/>
-      <w:r>
-        <w:t>Particle Systems</w:t>
-      </w:r>
-      <w:bookmarkEnd w:id="110"/>
-    </w:p>
-    <w:p>
-      <w:pPr>
-        <w:pStyle w:val="Heading3"/>
-      </w:pPr>
-      <w:bookmarkStart w:id="111" w:name="_Toc478568200"/>
-      <w:r>
-        <w:t>Rain</w:t>
-      </w:r>
-      <w:bookmarkEnd w:id="111"/>
-    </w:p>
-    <w:p>
-      <w:pPr>
-        <w:pStyle w:val="Heading2"/>
-      </w:pPr>
-      <w:bookmarkStart w:id="112" w:name="_Toc478568201"/>
+      <w:bookmarkStart w:id="119" w:name="_Toc478568201"/>
       <w:r>
         <w:t>Summary</w:t>
       </w:r>
-      <w:bookmarkEnd w:id="112"/>
+      <w:bookmarkEnd w:id="119"/>
     </w:p>
     <w:p>
       <w:pPr>
         <w:pStyle w:val="Heading1"/>
       </w:pPr>
-      <w:bookmarkStart w:id="113" w:name="_Toc478568202"/>
+      <w:bookmarkStart w:id="120" w:name="_Toc478568202"/>
       <w:r>
         <w:lastRenderedPageBreak/>
         <w:t>Artist Away</w:t>
       </w:r>
-      <w:bookmarkEnd w:id="113"/>
+      <w:bookmarkEnd w:id="120"/>
     </w:p>
     <w:p>
       <w:pPr>
         <w:pStyle w:val="Heading2"/>
       </w:pPr>
-      <w:bookmarkStart w:id="114" w:name="_Toc478568203"/>
-      <w:r>
-        <w:t xml:space="preserve">Simplex Noise </w:t>
+      <w:bookmarkStart w:id="121" w:name="_Toc478568203"/>
+      <w:r>
+        <w:t>Perlin</w:t>
+      </w:r>
+      <w:r>
+        <w:t xml:space="preserve"> Noise </w:t>
       </w:r>
       <w:r>
         <w:t>Generation</w:t>
       </w:r>
-      <w:bookmarkEnd w:id="114"/>
+      <w:bookmarkEnd w:id="121"/>
     </w:p>
     <w:p>
       <w:pPr>
         <w:pStyle w:val="Heading2"/>
       </w:pPr>
-      <w:bookmarkStart w:id="115" w:name="_Toc478568204"/>
+      <w:bookmarkStart w:id="122" w:name="_Toc478568204"/>
       <w:r>
         <w:t>Creating and Exporting Height Maps</w:t>
       </w:r>
-      <w:bookmarkEnd w:id="115"/>
+      <w:bookmarkEnd w:id="122"/>
     </w:p>
     <w:p>
       <w:pPr>
         <w:pStyle w:val="Heading2"/>
       </w:pPr>
-      <w:bookmarkStart w:id="116" w:name="_Toc478568205"/>
+      <w:bookmarkStart w:id="123" w:name="_Toc478568205"/>
       <w:r>
         <w:t>Implementing User Interface</w:t>
       </w:r>
-      <w:bookmarkEnd w:id="116"/>
+      <w:bookmarkEnd w:id="123"/>
     </w:p>
     <w:p>
       <w:pPr>
         <w:pStyle w:val="Heading3"/>
       </w:pPr>
-      <w:bookmarkStart w:id="117" w:name="_Toc478568206"/>
+      <w:bookmarkStart w:id="124" w:name="_Toc478568206"/>
       <w:r>
         <w:t xml:space="preserve">Controlling </w:t>
       </w:r>
@@ -14324,114 +15986,116 @@
       <w:r>
         <w:t xml:space="preserve"> Game</w:t>
       </w:r>
-      <w:bookmarkEnd w:id="117"/>
+      <w:bookmarkEnd w:id="124"/>
     </w:p>
     <w:p>
       <w:pPr>
         <w:pStyle w:val="Heading3"/>
       </w:pPr>
-      <w:bookmarkStart w:id="118" w:name="_Toc478568207"/>
+      <w:bookmarkStart w:id="125" w:name="_Toc478568207"/>
       <w:r>
         <w:t>AntTweakBar</w:t>
       </w:r>
       <w:r>
         <w:t xml:space="preserve"> Usage</w:t>
       </w:r>
-      <w:bookmarkEnd w:id="118"/>
+      <w:bookmarkEnd w:id="125"/>
     </w:p>
     <w:p>
       <w:pPr>
         <w:pStyle w:val="Heading2"/>
       </w:pPr>
-      <w:bookmarkStart w:id="119" w:name="_Toc478568208"/>
+      <w:bookmarkStart w:id="126" w:name="_Toc478568208"/>
+      <w:bookmarkStart w:id="127" w:name="_Ref479524515"/>
       <w:r>
         <w:t>Concurrent Programming</w:t>
       </w:r>
-      <w:bookmarkEnd w:id="119"/>
+      <w:bookmarkEnd w:id="126"/>
+      <w:bookmarkEnd w:id="127"/>
     </w:p>
     <w:p>
       <w:pPr>
         <w:pStyle w:val="Heading3"/>
       </w:pPr>
-      <w:bookmarkStart w:id="120" w:name="_Toc478568209"/>
+      <w:bookmarkStart w:id="128" w:name="_Toc478568209"/>
       <w:r>
         <w:t>Multithreading Noise Generation</w:t>
       </w:r>
-      <w:bookmarkEnd w:id="120"/>
+      <w:bookmarkEnd w:id="128"/>
     </w:p>
     <w:p>
       <w:pPr>
         <w:pStyle w:val="Heading3"/>
       </w:pPr>
-      <w:bookmarkStart w:id="121" w:name="_Toc478568210"/>
+      <w:bookmarkStart w:id="129" w:name="_Toc478568210"/>
       <w:r>
         <w:t>Preventing Multiple GPU Instructions</w:t>
       </w:r>
-      <w:bookmarkEnd w:id="121"/>
+      <w:bookmarkEnd w:id="129"/>
     </w:p>
     <w:p>
       <w:pPr>
         <w:pStyle w:val="Heading2"/>
       </w:pPr>
-      <w:bookmarkStart w:id="122" w:name="_Toc478568211"/>
+      <w:bookmarkStart w:id="130" w:name="_Toc478568211"/>
       <w:r>
         <w:t>Updating Terrain During Run Time</w:t>
       </w:r>
-      <w:bookmarkEnd w:id="122"/>
+      <w:bookmarkEnd w:id="130"/>
     </w:p>
     <w:p>
       <w:pPr>
         <w:pStyle w:val="Heading3"/>
       </w:pPr>
-      <w:bookmarkStart w:id="123" w:name="_Toc478568212"/>
+      <w:bookmarkStart w:id="131" w:name="_Toc478568212"/>
       <w:r>
         <w:t>Generating New Height Map</w:t>
       </w:r>
-      <w:bookmarkEnd w:id="123"/>
+      <w:bookmarkEnd w:id="131"/>
     </w:p>
     <w:p>
       <w:pPr>
         <w:pStyle w:val="Heading3"/>
       </w:pPr>
-      <w:bookmarkStart w:id="124" w:name="_Toc478568213"/>
+      <w:bookmarkStart w:id="132" w:name="_Toc478568213"/>
       <w:r>
         <w:t>Destroying Old Entities</w:t>
       </w:r>
-      <w:bookmarkEnd w:id="124"/>
+      <w:bookmarkEnd w:id="132"/>
     </w:p>
     <w:p>
       <w:pPr>
         <w:pStyle w:val="Heading3"/>
       </w:pPr>
-      <w:bookmarkStart w:id="125" w:name="_Toc478568214"/>
+      <w:bookmarkStart w:id="133" w:name="_Toc478568214"/>
       <w:r>
         <w:t>Placing New Entities</w:t>
       </w:r>
-      <w:bookmarkEnd w:id="125"/>
+      <w:bookmarkEnd w:id="133"/>
     </w:p>
     <w:p>
       <w:pPr>
         <w:pStyle w:val="Heading3"/>
       </w:pPr>
-      <w:bookmarkStart w:id="126" w:name="_Toc478568215"/>
+      <w:bookmarkStart w:id="134" w:name="_Toc478568215"/>
       <w:r>
         <w:t>Updating Water</w:t>
       </w:r>
-      <w:bookmarkEnd w:id="126"/>
+      <w:bookmarkEnd w:id="134"/>
     </w:p>
     <w:p>
       <w:pPr>
         <w:pStyle w:val="Heading1"/>
       </w:pPr>
-      <w:bookmarkStart w:id="127" w:name="_Toc340849822"/>
-      <w:bookmarkStart w:id="128" w:name="_Toc478568216"/>
+      <w:bookmarkStart w:id="135" w:name="_Toc340849822"/>
+      <w:bookmarkStart w:id="136" w:name="_Toc478568216"/>
       <w:bookmarkEnd w:id="87"/>
       <w:r>
         <w:lastRenderedPageBreak/>
         <w:t>Test Strategy</w:t>
       </w:r>
-      <w:bookmarkEnd w:id="127"/>
-      <w:bookmarkEnd w:id="128"/>
+      <w:bookmarkEnd w:id="135"/>
+      <w:bookmarkEnd w:id="136"/>
       <w:r>
         <w:t xml:space="preserve"> </w:t>
       </w:r>
@@ -14440,13 +16104,13 @@
       <w:pPr>
         <w:pStyle w:val="Heading2"/>
       </w:pPr>
-      <w:bookmarkStart w:id="129" w:name="_Toc340849823"/>
-      <w:bookmarkStart w:id="130" w:name="_Toc478568217"/>
+      <w:bookmarkStart w:id="137" w:name="_Toc340849823"/>
+      <w:bookmarkStart w:id="138" w:name="_Toc478568217"/>
       <w:r>
         <w:t>Introduction</w:t>
       </w:r>
-      <w:bookmarkEnd w:id="129"/>
-      <w:bookmarkEnd w:id="130"/>
+      <w:bookmarkEnd w:id="137"/>
+      <w:bookmarkEnd w:id="138"/>
     </w:p>
     <w:p>
       <w:r>
@@ -14636,16 +16300,16 @@
       <w:r>
         <w:t xml:space="preserve"> </w:t>
       </w:r>
-      <w:commentRangeStart w:id="131"/>
+      <w:commentRangeStart w:id="139"/>
       <w:r>
         <w:t xml:space="preserve">The resulting requirements can be found in FIGURE XXXXXXX </w:t>
       </w:r>
-      <w:commentRangeEnd w:id="131"/>
+      <w:commentRangeEnd w:id="139"/>
       <w:r>
         <w:rPr>
           <w:rStyle w:val="CommentReference"/>
         </w:rPr>
-        <w:commentReference w:id="131"/>
+        <w:commentReference w:id="139"/>
       </w:r>
     </w:p>
     <w:p>
@@ -14669,7 +16333,7 @@
         <w:pStyle w:val="Caption"/>
         <w:keepNext/>
       </w:pPr>
-      <w:bookmarkStart w:id="132" w:name="_Toc476373581"/>
+      <w:bookmarkStart w:id="140" w:name="_Toc476373581"/>
       <w:r>
         <w:t xml:space="preserve">Table </w:t>
       </w:r>
@@ -14700,7 +16364,7 @@
       <w:r>
         <w:t xml:space="preserve"> </w:t>
       </w:r>
-      <w:bookmarkEnd w:id="132"/>
+      <w:bookmarkEnd w:id="140"/>
       <w:r>
         <w:t>Memory Test Result</w:t>
       </w:r>
@@ -14862,8 +16526,6 @@
             <w:r>
               <w:t>.</w:t>
             </w:r>
-            <w:bookmarkStart w:id="133" w:name="_GoBack"/>
-            <w:bookmarkEnd w:id="133"/>
           </w:p>
         </w:tc>
       </w:tr>
@@ -14996,11 +16658,11 @@
       <w:pPr>
         <w:pStyle w:val="Heading2"/>
       </w:pPr>
-      <w:bookmarkStart w:id="134" w:name="_Toc478568219"/>
+      <w:bookmarkStart w:id="141" w:name="_Toc478568219"/>
       <w:r>
         <w:t>Section</w:t>
       </w:r>
-      <w:bookmarkEnd w:id="134"/>
+      <w:bookmarkEnd w:id="141"/>
     </w:p>
     <w:p>
       <w:pPr>
@@ -15014,13 +16676,13 @@
       <w:pPr>
         <w:pStyle w:val="Heading2"/>
       </w:pPr>
-      <w:bookmarkStart w:id="135" w:name="_Toc340849826"/>
-      <w:bookmarkStart w:id="136" w:name="_Toc478568220"/>
+      <w:bookmarkStart w:id="142" w:name="_Toc340849826"/>
+      <w:bookmarkStart w:id="143" w:name="_Toc478568220"/>
       <w:r>
         <w:t>Summary</w:t>
       </w:r>
-      <w:bookmarkEnd w:id="135"/>
-      <w:bookmarkEnd w:id="136"/>
+      <w:bookmarkEnd w:id="142"/>
+      <w:bookmarkEnd w:id="143"/>
     </w:p>
     <w:p>
       <w:pPr>
@@ -15034,26 +16696,26 @@
       <w:pPr>
         <w:pStyle w:val="Heading1"/>
       </w:pPr>
-      <w:bookmarkStart w:id="137" w:name="_Toc340849827"/>
-      <w:bookmarkStart w:id="138" w:name="_Toc478568221"/>
+      <w:bookmarkStart w:id="144" w:name="_Toc340849827"/>
+      <w:bookmarkStart w:id="145" w:name="_Toc478568221"/>
       <w:r>
         <w:lastRenderedPageBreak/>
         <w:t>Evaluation, Conclusions and Future Work</w:t>
       </w:r>
-      <w:bookmarkEnd w:id="137"/>
-      <w:bookmarkEnd w:id="138"/>
+      <w:bookmarkEnd w:id="144"/>
+      <w:bookmarkEnd w:id="145"/>
     </w:p>
     <w:p>
       <w:pPr>
         <w:pStyle w:val="Heading2"/>
       </w:pPr>
-      <w:bookmarkStart w:id="139" w:name="_Toc340849828"/>
-      <w:bookmarkStart w:id="140" w:name="_Toc478568222"/>
+      <w:bookmarkStart w:id="146" w:name="_Toc340849828"/>
+      <w:bookmarkStart w:id="147" w:name="_Toc478568222"/>
       <w:r>
         <w:t>Project Objectives</w:t>
       </w:r>
-      <w:bookmarkEnd w:id="139"/>
-      <w:bookmarkEnd w:id="140"/>
+      <w:bookmarkEnd w:id="146"/>
+      <w:bookmarkEnd w:id="147"/>
     </w:p>
     <w:p>
       <w:pPr>
@@ -15067,13 +16729,13 @@
       <w:pPr>
         <w:pStyle w:val="Heading2"/>
       </w:pPr>
-      <w:bookmarkStart w:id="141" w:name="_Toc340849829"/>
-      <w:bookmarkStart w:id="142" w:name="_Toc478568223"/>
+      <w:bookmarkStart w:id="148" w:name="_Toc340849829"/>
+      <w:bookmarkStart w:id="149" w:name="_Toc478568223"/>
       <w:r>
         <w:t>Evaluation</w:t>
       </w:r>
-      <w:bookmarkEnd w:id="141"/>
-      <w:bookmarkEnd w:id="142"/>
+      <w:bookmarkEnd w:id="148"/>
+      <w:bookmarkEnd w:id="149"/>
     </w:p>
     <w:p>
       <w:pPr>
@@ -15223,13 +16885,13 @@
       <w:pPr>
         <w:pStyle w:val="Heading2"/>
       </w:pPr>
-      <w:bookmarkStart w:id="143" w:name="_Toc340849830"/>
-      <w:bookmarkStart w:id="144" w:name="_Toc478568224"/>
+      <w:bookmarkStart w:id="150" w:name="_Toc340849830"/>
+      <w:bookmarkStart w:id="151" w:name="_Toc478568224"/>
       <w:r>
         <w:t>Applicability of Findings to the Commercial World</w:t>
       </w:r>
-      <w:bookmarkEnd w:id="143"/>
-      <w:bookmarkEnd w:id="144"/>
+      <w:bookmarkEnd w:id="150"/>
+      <w:bookmarkEnd w:id="151"/>
     </w:p>
     <w:p>
       <w:pPr>
@@ -15243,13 +16905,13 @@
       <w:pPr>
         <w:pStyle w:val="Heading2"/>
       </w:pPr>
-      <w:bookmarkStart w:id="145" w:name="_Toc340849831"/>
-      <w:bookmarkStart w:id="146" w:name="_Toc478568225"/>
+      <w:bookmarkStart w:id="152" w:name="_Toc340849831"/>
+      <w:bookmarkStart w:id="153" w:name="_Toc478568225"/>
       <w:r>
         <w:t>Conclusions</w:t>
       </w:r>
-      <w:bookmarkEnd w:id="145"/>
-      <w:bookmarkEnd w:id="146"/>
+      <w:bookmarkEnd w:id="152"/>
+      <w:bookmarkEnd w:id="153"/>
     </w:p>
     <w:p>
       <w:pPr>
@@ -15263,13 +16925,13 @@
       <w:pPr>
         <w:pStyle w:val="Heading2"/>
       </w:pPr>
-      <w:bookmarkStart w:id="147" w:name="_Toc340849832"/>
-      <w:bookmarkStart w:id="148" w:name="_Toc478568226"/>
+      <w:bookmarkStart w:id="154" w:name="_Toc340849832"/>
+      <w:bookmarkStart w:id="155" w:name="_Toc478568226"/>
       <w:r>
         <w:t>Future Work</w:t>
       </w:r>
-      <w:bookmarkEnd w:id="147"/>
-      <w:bookmarkEnd w:id="148"/>
+      <w:bookmarkEnd w:id="154"/>
+      <w:bookmarkEnd w:id="155"/>
     </w:p>
     <w:p>
       <w:pPr>
@@ -15283,13 +16945,13 @@
       <w:pPr>
         <w:pStyle w:val="Heading2"/>
       </w:pPr>
-      <w:bookmarkStart w:id="149" w:name="_Toc340849833"/>
-      <w:bookmarkStart w:id="150" w:name="_Toc478568227"/>
+      <w:bookmarkStart w:id="156" w:name="_Toc340849833"/>
+      <w:bookmarkStart w:id="157" w:name="_Toc478568227"/>
       <w:r>
         <w:t>Concluding Reflections</w:t>
       </w:r>
-      <w:bookmarkEnd w:id="149"/>
-      <w:bookmarkEnd w:id="150"/>
+      <w:bookmarkEnd w:id="156"/>
+      <w:bookmarkEnd w:id="157"/>
     </w:p>
     <w:p>
       <w:pPr>
@@ -15299,7 +16961,7 @@
         <w:t>Summarise what you have achieved.</w:t>
       </w:r>
     </w:p>
-    <w:bookmarkStart w:id="151" w:name="_Toc478568228" w:displacedByCustomXml="next"/>
+    <w:bookmarkStart w:id="158" w:name="_Toc478568228" w:displacedByCustomXml="next"/>
     <w:sdt>
       <w:sdtPr>
         <w:rPr>
@@ -15322,7 +16984,7 @@
           <w:r>
             <w:t>Bibliography</w:t>
           </w:r>
-          <w:bookmarkEnd w:id="151"/>
+          <w:bookmarkEnd w:id="158"/>
         </w:p>
         <w:sdt>
           <w:sdtPr>
@@ -15683,12 +17345,12 @@
       <w:pPr>
         <w:pStyle w:val="HeadingUnnumbered"/>
       </w:pPr>
-      <w:bookmarkStart w:id="152" w:name="_Toc478568229"/>
+      <w:bookmarkStart w:id="159" w:name="_Toc478568229"/>
       <w:r>
         <w:lastRenderedPageBreak/>
         <w:t xml:space="preserve">Appendix 1 – </w:t>
       </w:r>
-      <w:bookmarkEnd w:id="152"/>
+      <w:bookmarkEnd w:id="159"/>
       <w:r>
         <w:t xml:space="preserve">Project </w:t>
       </w:r>
@@ -18484,19 +20146,8 @@
                 <w:szCs w:val="22"/>
                 <w:lang w:eastAsia="en-GB"/>
               </w:rPr>
-              <w:t xml:space="preserve">      Create solid colour pixel </w:t>
-            </w:r>
-            <w:proofErr w:type="spellStart"/>
-            <w:r>
-              <w:rPr>
-                <w:rFonts w:ascii="Calibri" w:eastAsia="Times New Roman" w:hAnsi="Calibri" w:cs="Calibri"/>
-                <w:color w:val="000000"/>
-                <w:szCs w:val="22"/>
-                <w:lang w:eastAsia="en-GB"/>
-              </w:rPr>
-              <w:t>shader</w:t>
-            </w:r>
-            <w:proofErr w:type="spellEnd"/>
+              <w:t xml:space="preserve">      Create solid colour pixel shader</w:t>
+            </w:r>
           </w:p>
         </w:tc>
         <w:tc>
@@ -18686,19 +20337,8 @@
                 <w:szCs w:val="22"/>
                 <w:lang w:eastAsia="en-GB"/>
               </w:rPr>
-              <w:t xml:space="preserve">      Create texture pixel </w:t>
-            </w:r>
-            <w:proofErr w:type="spellStart"/>
-            <w:r>
-              <w:rPr>
-                <w:rFonts w:ascii="Calibri" w:eastAsia="Times New Roman" w:hAnsi="Calibri" w:cs="Calibri"/>
-                <w:color w:val="000000"/>
-                <w:szCs w:val="22"/>
-                <w:lang w:eastAsia="en-GB"/>
-              </w:rPr>
-              <w:t>shader</w:t>
-            </w:r>
-            <w:proofErr w:type="spellEnd"/>
+              <w:t xml:space="preserve">      Create texture pixel shader</w:t>
+            </w:r>
           </w:p>
         </w:tc>
         <w:tc>
@@ -18888,19 +20528,8 @@
                 <w:szCs w:val="22"/>
                 <w:lang w:eastAsia="en-GB"/>
               </w:rPr>
-              <w:t xml:space="preserve">      Create texture and diffuse lighting pixel </w:t>
-            </w:r>
-            <w:proofErr w:type="spellStart"/>
-            <w:r>
-              <w:rPr>
-                <w:rFonts w:ascii="Calibri" w:eastAsia="Times New Roman" w:hAnsi="Calibri" w:cs="Calibri"/>
-                <w:color w:val="000000"/>
-                <w:szCs w:val="22"/>
-                <w:lang w:eastAsia="en-GB"/>
-              </w:rPr>
-              <w:t>shader</w:t>
-            </w:r>
-            <w:proofErr w:type="spellEnd"/>
+              <w:t xml:space="preserve">      Create texture and diffuse lighting pixel shader</w:t>
+            </w:r>
           </w:p>
         </w:tc>
         <w:tc>
@@ -19921,29 +21550,7 @@
                 <w:szCs w:val="28"/>
                 <w:lang w:eastAsia="en-GB"/>
               </w:rPr>
-              <w:t xml:space="preserve">      Create </w:t>
-            </w:r>
-            <w:proofErr w:type="spellStart"/>
-            <w:r>
-              <w:rPr>
-                <w:rFonts w:ascii="Calibri" w:eastAsia="Times New Roman" w:hAnsi="Calibri" w:cs="Calibri"/>
-                <w:color w:val="000000"/>
-                <w:sz w:val="28"/>
-                <w:szCs w:val="28"/>
-                <w:lang w:eastAsia="en-GB"/>
-              </w:rPr>
-              <w:t>perlin</w:t>
-            </w:r>
-            <w:proofErr w:type="spellEnd"/>
-            <w:r>
-              <w:rPr>
-                <w:rFonts w:ascii="Calibri" w:eastAsia="Times New Roman" w:hAnsi="Calibri" w:cs="Calibri"/>
-                <w:color w:val="000000"/>
-                <w:sz w:val="28"/>
-                <w:szCs w:val="28"/>
-                <w:lang w:eastAsia="en-GB"/>
-              </w:rPr>
-              <w:t xml:space="preserve"> noise maps</w:t>
+              <w:t xml:space="preserve">      Create perlin noise maps</w:t>
             </w:r>
           </w:p>
         </w:tc>
@@ -20146,29 +21753,7 @@
                 <w:szCs w:val="28"/>
                 <w:lang w:eastAsia="en-GB"/>
               </w:rPr>
-              <w:t xml:space="preserve">      Compile </w:t>
-            </w:r>
-            <w:proofErr w:type="spellStart"/>
-            <w:r>
-              <w:rPr>
-                <w:rFonts w:ascii="Calibri" w:eastAsia="Times New Roman" w:hAnsi="Calibri" w:cs="Calibri"/>
-                <w:color w:val="000000"/>
-                <w:sz w:val="28"/>
-                <w:szCs w:val="28"/>
-                <w:lang w:eastAsia="en-GB"/>
-              </w:rPr>
-              <w:t>perlin</w:t>
-            </w:r>
-            <w:proofErr w:type="spellEnd"/>
-            <w:r>
-              <w:rPr>
-                <w:rFonts w:ascii="Calibri" w:eastAsia="Times New Roman" w:hAnsi="Calibri" w:cs="Calibri"/>
-                <w:color w:val="000000"/>
-                <w:sz w:val="28"/>
-                <w:szCs w:val="28"/>
-                <w:lang w:eastAsia="en-GB"/>
-              </w:rPr>
-              <w:t xml:space="preserve"> noise maps together</w:t>
+              <w:t xml:space="preserve">      Compile perlin noise maps together</w:t>
             </w:r>
           </w:p>
         </w:tc>
@@ -22840,10 +24425,10 @@
       </w:pPr>
       <w:r>
         <w:object w:dxaOrig="25830" w:dyaOrig="10771" w14:anchorId="7066E5C8">
-          <v:shape id="_x0000_i1031" type="#_x0000_t75" style="width:935.15pt;height:390.15pt" o:ole="">
-            <v:imagedata r:id="rId24" o:title=""/>
+          <v:shape id="_x0000_i1056" type="#_x0000_t75" style="width:935.15pt;height:390.15pt" o:ole="">
+            <v:imagedata r:id="rId28" o:title=""/>
           </v:shape>
-          <o:OLEObject Type="Embed" ProgID="Visio.Drawing.15" ShapeID="_x0000_i1031" DrawAspect="Content" ObjectID="_1552698084" r:id="rId25"/>
+          <o:OLEObject Type="Embed" ProgID="Visio.Drawing.15" ShapeID="_x0000_i1056" DrawAspect="Content" ObjectID="_1553293423" r:id="rId29"/>
         </w:object>
       </w:r>
     </w:p>
@@ -22858,8 +24443,8 @@
           <w:docGrid w:linePitch="360"/>
         </w:sectPr>
       </w:pPr>
-      <w:bookmarkStart w:id="153" w:name="_Ref478925250"/>
-      <w:bookmarkStart w:id="154" w:name="_Toc478949230"/>
+      <w:bookmarkStart w:id="160" w:name="_Toc478949230"/>
+      <w:bookmarkStart w:id="161" w:name="_Ref478925250"/>
       <w:r>
         <w:t xml:space="preserve">Figure </w:t>
       </w:r>
@@ -22902,22 +24487,22 @@
       <w:r>
         <w:fldChar w:fldCharType="end"/>
       </w:r>
-      <w:bookmarkEnd w:id="153"/>
+      <w:bookmarkEnd w:id="161"/>
       <w:r>
         <w:t xml:space="preserve"> Engine Class Diagram</w:t>
       </w:r>
-      <w:bookmarkEnd w:id="154"/>
+      <w:bookmarkEnd w:id="160"/>
     </w:p>
     <w:p>
       <w:pPr>
         <w:pStyle w:val="HeadingUnnumbered"/>
       </w:pPr>
-      <w:bookmarkStart w:id="155" w:name="_Toc478568231"/>
+      <w:bookmarkStart w:id="162" w:name="_Toc478568231"/>
       <w:r>
         <w:lastRenderedPageBreak/>
         <w:t>Appendix 3 – Title of Appendix</w:t>
       </w:r>
-      <w:bookmarkEnd w:id="155"/>
+      <w:bookmarkEnd w:id="162"/>
     </w:p>
     <w:p>
       <w:pPr>
@@ -22973,7 +24558,7 @@
       </w:r>
     </w:p>
   </w:comment>
-  <w:comment w:id="131" w:author="Sam Connolly" w:date="2017-04-03T04:01:00Z" w:initials="SC">
+  <w:comment w:id="139" w:author="Sam Connolly" w:date="2017-04-03T04:01:00Z" w:initials="SC">
     <w:p>
       <w:pPr>
         <w:pStyle w:val="CommentText"/>
@@ -22985,10 +24570,7 @@
         <w:annotationRef/>
       </w:r>
       <w:r>
-        <w:t xml:space="preserve">Insert </w:t>
-      </w:r>
-      <w:r>
-        <w:t>10 minute test plan figure</w:t>
+        <w:t>Insert 10 minute test plan figure</w:t>
       </w:r>
     </w:p>
   </w:comment>
@@ -23067,7 +24649,7 @@
           <w:rPr>
             <w:noProof/>
           </w:rPr>
-          <w:t>28</w:t>
+          <w:t>34</w:t>
         </w:r>
         <w:r>
           <w:rPr>
@@ -24631,7 +26213,6 @@
   <w:style w:type="character" w:default="1" w:styleId="DefaultParagraphFont">
     <w:name w:val="Default Paragraph Font"/>
     <w:uiPriority w:val="1"/>
-    <w:semiHidden/>
     <w:unhideWhenUsed/>
   </w:style>
   <w:style w:type="table" w:default="1" w:styleId="TableNormal">
@@ -25820,7 +27401,7 @@
     <b:MonthAccessed>03</b:MonthAccessed>
     <b:DayAccessed>25</b:DayAccessed>
     <b:URL>https://msdn.microsoft.com/en-us/library/ms235627.aspx</b:URL>
-    <b:RefOrder>19</b:RefOrder>
+    <b:RefOrder>21</b:RefOrder>
   </b:Source>
   <b:Source>
     <b:Tag>Mic151</b:Tag>
@@ -26244,7 +27825,7 @@
     <b:JournalName>Annals of Operations Research</b:JournalName>
     <b:Volume>235</b:Volume>
     <b:Issue>1</b:Issue>
-    <b:RefOrder>17</b:RefOrder>
+    <b:RefOrder>19</b:RefOrder>
   </b:Source>
   <b:Source>
     <b:Tag>Whi11</b:Tag>
@@ -26266,13 +27847,57 @@
         </b:NameList>
       </b:Author>
     </b:Author>
+    <b:RefOrder>20</b:RefOrder>
+  </b:Source>
+  <b:Source>
+    <b:Tag>Pel07</b:Tag>
+    <b:SourceType>InternetSite</b:SourceType>
+    <b:Guid>{3F9D031F-735F-4C51-A507-EF69248659DA}</b:Guid>
+    <b:Title>Rendering Countless Blades of Waving Grass</b:Title>
+    <b:Year>2007</b:Year>
+    <b:YearAccessed>2017</b:YearAccessed>
+    <b:MonthAccessed>April</b:MonthAccessed>
+    <b:DayAccessed>9</b:DayAccessed>
+    <b:URL>http://http.developer.nvidia.com/GPUGems/gpugems_ch07.html</b:URL>
+    <b:Author>
+      <b:Author>
+        <b:NameList>
+          <b:Person>
+            <b:Last>Pelzer</b:Last>
+            <b:First>Kurt</b:First>
+          </b:Person>
+        </b:NameList>
+      </b:Author>
+    </b:Author>
     <b:RefOrder>18</b:RefOrder>
+  </b:Source>
+  <b:Source>
+    <b:Tag>Fin07</b:Tag>
+    <b:SourceType>InternetSite</b:SourceType>
+    <b:Guid>{0E9FE246-E1F1-47A0-81DD-E2AA137DB5D4}</b:Guid>
+    <b:Title>Effective Water Simulation from Physical Models</b:Title>
+    <b:Year>2007</b:Year>
+    <b:YearAccessed>2017</b:YearAccessed>
+    <b:MonthAccessed>April</b:MonthAccessed>
+    <b:DayAccessed>9</b:DayAccessed>
+    <b:URL>http://http.developer.nvidia.com/GPUGems/gpugems_ch01.html</b:URL>
+    <b:Author>
+      <b:Author>
+        <b:NameList>
+          <b:Person>
+            <b:Last>Finch</b:Last>
+            <b:First>Mark</b:First>
+          </b:Person>
+        </b:NameList>
+      </b:Author>
+    </b:Author>
+    <b:RefOrder>17</b:RefOrder>
   </b:Source>
 </b:Sources>
 </file>
 
 <file path=customXml/itemProps1.xml><?xml version="1.0" encoding="utf-8"?>
-<ds:datastoreItem xmlns:ds="http://schemas.openxmlformats.org/officeDocument/2006/customXml" ds:itemID="{DD916528-A3A8-4D29-8544-571AEEDB522C}">
+<ds:datastoreItem xmlns:ds="http://schemas.openxmlformats.org/officeDocument/2006/customXml" ds:itemID="{ED0789A3-990A-4F6F-94E6-AA3CE074BC9B}">
   <ds:schemaRefs>
     <ds:schemaRef ds:uri="http://schemas.openxmlformats.org/officeDocument/2006/bibliography"/>
   </ds:schemaRefs>

</xml_diff>

<commit_message>
Final commit for the night, summary added and completed project report for implementation section of Prio Engine.
</commit_message>
<xml_diff>
--- a/ProjectReportTemplate(1).docx
+++ b/ProjectReportTemplate(1).docx
@@ -10263,6 +10263,7 @@
           <w:id w:val="545264877"/>
           <w:citation/>
         </w:sdtPr>
+        <w:sdtEndPr/>
         <w:sdtContent>
           <w:r>
             <w:fldChar w:fldCharType="begin"/>
@@ -10629,6 +10630,7 @@
           <w:id w:val="222726327"/>
           <w:citation/>
         </w:sdtPr>
+        <w:sdtEndPr/>
         <w:sdtContent>
           <w:r>
             <w:fldChar w:fldCharType="begin"/>
@@ -10703,7 +10705,7 @@
           <v:shape id="_x0000_i1025" type="#_x0000_t75" style="width:347.45pt;height:282.15pt" o:ole="">
             <v:imagedata r:id="rId12" o:title=""/>
           </v:shape>
-          <o:OLEObject Type="Embed" ProgID="Visio.Drawing.15" ShapeID="_x0000_i1025" DrawAspect="Content" ObjectID="_1553293416" r:id="rId13"/>
+          <o:OLEObject Type="Embed" ProgID="Visio.Drawing.15" ShapeID="_x0000_i1025" DrawAspect="Content" ObjectID="_1553293863" r:id="rId13"/>
         </w:object>
       </w:r>
     </w:p>
@@ -10878,7 +10880,7 @@
           <v:shape id="_x0000_i1026" type="#_x0000_t75" style="width:370.9pt;height:154.9pt" o:ole="">
             <v:imagedata r:id="rId14" o:title=""/>
           </v:shape>
-          <o:OLEObject Type="Embed" ProgID="Visio.Drawing.15" ShapeID="_x0000_i1026" DrawAspect="Content" ObjectID="_1553293417" r:id="rId15"/>
+          <o:OLEObject Type="Embed" ProgID="Visio.Drawing.15" ShapeID="_x0000_i1026" DrawAspect="Content" ObjectID="_1553293864" r:id="rId15"/>
         </w:object>
       </w:r>
     </w:p>
@@ -10983,6 +10985,7 @@
           <w:id w:val="-1045300588"/>
           <w:citation/>
         </w:sdtPr>
+        <w:sdtEndPr/>
         <w:sdtContent>
           <w:r>
             <w:fldChar w:fldCharType="begin"/>
@@ -11186,6 +11189,7 @@
           <w:id w:val="-715577570"/>
           <w:citation/>
         </w:sdtPr>
+        <w:sdtEndPr/>
         <w:sdtContent>
           <w:r>
             <w:fldChar w:fldCharType="begin"/>
@@ -11361,6 +11365,7 @@
           <w:id w:val="-1568101509"/>
           <w:citation/>
         </w:sdtPr>
+        <w:sdtEndPr/>
         <w:sdtContent>
           <w:r>
             <w:fldChar w:fldCharType="begin"/>
@@ -11500,6 +11505,7 @@
           <w:id w:val="-1997567366"/>
           <w:citation/>
         </w:sdtPr>
+        <w:sdtEndPr/>
         <w:sdtContent>
           <w:r>
             <w:fldChar w:fldCharType="begin"/>
@@ -11545,6 +11551,7 @@
           <w:id w:val="-2024465507"/>
           <w:citation/>
         </w:sdtPr>
+        <w:sdtEndPr/>
         <w:sdtContent>
           <w:r>
             <w:fldChar w:fldCharType="begin"/>
@@ -11689,6 +11696,7 @@
           <w:id w:val="189572486"/>
           <w:citation/>
         </w:sdtPr>
+        <w:sdtEndPr/>
         <w:sdtContent>
           <w:r>
             <w:fldChar w:fldCharType="begin"/>
@@ -11804,7 +11812,7 @@
           <v:shape id="_x0000_i1027" type="#_x0000_t75" style="width:484.75pt;height:334.05pt" o:ole="">
             <v:imagedata r:id="rId16" o:title=""/>
           </v:shape>
-          <o:OLEObject Type="Embed" ProgID="Visio.Drawing.15" ShapeID="_x0000_i1027" DrawAspect="Content" ObjectID="_1553293418" r:id="rId17"/>
+          <o:OLEObject Type="Embed" ProgID="Visio.Drawing.15" ShapeID="_x0000_i1027" DrawAspect="Content" ObjectID="_1553293865" r:id="rId17"/>
         </w:object>
       </w:r>
     </w:p>
@@ -11948,6 +11956,7 @@
           <w:id w:val="1361549508"/>
           <w:citation/>
         </w:sdtPr>
+        <w:sdtEndPr/>
         <w:sdtContent>
           <w:r>
             <w:fldChar w:fldCharType="begin"/>
@@ -12077,7 +12086,7 @@
           <v:shape id="_x0000_i1028" type="#_x0000_t75" style="width:451.25pt;height:158.25pt" o:ole="">
             <v:imagedata r:id="rId18" o:title=""/>
           </v:shape>
-          <o:OLEObject Type="Embed" ProgID="Visio.Drawing.15" ShapeID="_x0000_i1028" DrawAspect="Content" ObjectID="_1553293419" r:id="rId19"/>
+          <o:OLEObject Type="Embed" ProgID="Visio.Drawing.15" ShapeID="_x0000_i1028" DrawAspect="Content" ObjectID="_1553293866" r:id="rId19"/>
         </w:object>
       </w:r>
     </w:p>
@@ -12165,7 +12174,7 @@
           <v:shape id="_x0000_i1029" type="#_x0000_t75" style="width:164.95pt;height:245.3pt" o:ole="">
             <v:imagedata r:id="rId20" o:title=""/>
           </v:shape>
-          <o:OLEObject Type="Embed" ProgID="Visio.Drawing.15" ShapeID="_x0000_i1029" DrawAspect="Content" ObjectID="_1553293420" r:id="rId21"/>
+          <o:OLEObject Type="Embed" ProgID="Visio.Drawing.15" ShapeID="_x0000_i1029" DrawAspect="Content" ObjectID="_1553293867" r:id="rId21"/>
         </w:object>
       </w:r>
     </w:p>
@@ -12332,6 +12341,7 @@
           <w:id w:val="-1768767182"/>
           <w:citation/>
         </w:sdtPr>
+        <w:sdtEndPr/>
         <w:sdtContent>
           <w:r>
             <w:fldChar w:fldCharType="begin"/>
@@ -12564,6 +12574,7 @@
           <w:id w:val="-388339176"/>
           <w:citation/>
         </w:sdtPr>
+        <w:sdtEndPr/>
         <w:sdtContent>
           <w:r>
             <w:fldChar w:fldCharType="begin"/>
@@ -12614,6 +12625,7 @@
           <w:id w:val="-664246890"/>
           <w:citation/>
         </w:sdtPr>
+        <w:sdtEndPr/>
         <w:sdtContent>
           <w:r>
             <w:fldChar w:fldCharType="begin"/>
@@ -12791,6 +12803,7 @@
           <w:id w:val="-641194613"/>
           <w:citation/>
         </w:sdtPr>
+        <w:sdtEndPr/>
         <w:sdtContent>
           <w:r>
             <w:fldChar w:fldCharType="begin"/>
@@ -12857,6 +12870,7 @@
           <w:id w:val="-1499720632"/>
           <w:citation/>
         </w:sdtPr>
+        <w:sdtEndPr/>
         <w:sdtContent>
           <w:r>
             <w:fldChar w:fldCharType="begin"/>
@@ -12929,6 +12943,7 @@
           <w:id w:val="-1615976364"/>
           <w:citation/>
         </w:sdtPr>
+        <w:sdtEndPr/>
         <w:sdtContent>
           <w:r>
             <w:fldChar w:fldCharType="begin"/>
@@ -13409,6 +13424,7 @@
           <w:id w:val="2114387702"/>
           <w:citation/>
         </w:sdtPr>
+        <w:sdtEndPr/>
         <w:sdtContent>
           <w:r>
             <w:fldChar w:fldCharType="begin"/>
@@ -13758,10 +13774,10 @@
       </w:pPr>
       <w:r>
         <w:object w:dxaOrig="3721" w:dyaOrig="11386" w14:anchorId="061A2CC8">
-          <v:shape id="_x0000_i1054" type="#_x0000_t75" style="width:185.85pt;height:569.3pt" o:ole="">
+          <v:shape id="_x0000_i1030" type="#_x0000_t75" style="width:185.85pt;height:569.3pt" o:ole="">
             <v:imagedata r:id="rId22" o:title=""/>
           </v:shape>
-          <o:OLEObject Type="Embed" ProgID="Visio.Drawing.15" ShapeID="_x0000_i1054" DrawAspect="Content" ObjectID="_1553293421" r:id="rId23"/>
+          <o:OLEObject Type="Embed" ProgID="Visio.Drawing.15" ShapeID="_x0000_i1030" DrawAspect="Content" ObjectID="_1553293868" r:id="rId23"/>
         </w:object>
       </w:r>
     </w:p>
@@ -14773,10 +14789,10 @@
       </w:pPr>
       <w:r>
         <w:object w:dxaOrig="10680" w:dyaOrig="8715" w14:anchorId="1FA5E1CA">
-          <v:shape id="_x0000_i1055" type="#_x0000_t75" style="width:365pt;height:280.45pt" o:ole="">
+          <v:shape id="_x0000_i1031" type="#_x0000_t75" style="width:365pt;height:280.45pt" o:ole="">
             <v:imagedata r:id="rId24" o:title=""/>
           </v:shape>
-          <o:OLEObject Type="Embed" ProgID="Visio.Drawing.15" ShapeID="_x0000_i1055" DrawAspect="Content" ObjectID="_1553293422" r:id="rId25"/>
+          <o:OLEObject Type="Embed" ProgID="Visio.Drawing.15" ShapeID="_x0000_i1031" DrawAspect="Content" ObjectID="_1553293869" r:id="rId25"/>
         </w:object>
       </w:r>
     </w:p>
@@ -14865,6 +14881,7 @@
           <w:id w:val="-1057927429"/>
           <w:citation/>
         </w:sdtPr>
+        <w:sdtEndPr/>
         <w:sdtContent>
           <w:r>
             <w:fldChar w:fldCharType="begin"/>
@@ -14926,6 +14943,7 @@
           <w:id w:val="-144280422"/>
           <w:citation/>
         </w:sdtPr>
+        <w:sdtEndPr/>
         <w:sdtContent>
           <w:r>
             <w:fldChar w:fldCharType="begin"/>
@@ -15008,16 +15026,7 @@
     </w:p>
     <w:p>
       <w:r>
-        <w:t xml:space="preserve">Back face culling is a process done within Direct X in which the </w:t>
-      </w:r>
-      <w:r>
-        <w:t xml:space="preserve">rear </w:t>
-      </w:r>
-      <w:r>
-        <w:t>of models</w:t>
-      </w:r>
-      <w:r>
-        <w:t xml:space="preserve"> is not rendered to improve performance. </w:t>
+        <w:t xml:space="preserve">Back face culling is a process done within Direct X in which the rear of models is not rendered to improve performance. </w:t>
       </w:r>
       <w:r>
         <w:t xml:space="preserve">Rendering of </w:t>
@@ -15449,6 +15458,9 @@
         <w:pStyle w:val="FigureCentre"/>
       </w:pPr>
       <w:r>
+        <w:rPr>
+          <w:lang w:eastAsia="en-GB"/>
+        </w:rPr>
         <w:drawing>
           <wp:inline distT="0" distB="0" distL="0" distR="0" wp14:anchorId="0709EB19" wp14:editId="435EEE88">
             <wp:extent cx="5730875" cy="4731385"/>
@@ -15840,10 +15852,12 @@
         <w:pStyle w:val="Heading3"/>
       </w:pPr>
       <w:bookmarkStart w:id="117" w:name="_Toc478568200"/>
+      <w:bookmarkStart w:id="118" w:name="_Ref479551710"/>
       <w:r>
         <w:t>Rain</w:t>
       </w:r>
       <w:bookmarkEnd w:id="117"/>
+      <w:bookmarkEnd w:id="118"/>
     </w:p>
     <w:p>
       <w:r>
@@ -15902,10 +15916,14 @@
         <w:t xml:space="preserve">A key benefit of rendering droplets as a </w:t>
       </w:r>
       <w:r>
-        <w:t xml:space="preserve">line list is that it reduces the number of vertices which are required to be rendered, this takes more strain off of the GPU and ensures a cheap method of rendering. </w:t>
-      </w:r>
-      <w:bookmarkStart w:id="118" w:name="_GoBack"/>
-      <w:bookmarkEnd w:id="118"/>
+        <w:t xml:space="preserve">line list is that it reduces the number of vertices which are required to be rendered, this takes more strain </w:t>
+      </w:r>
+      <w:r>
+        <w:t>off</w:t>
+      </w:r>
+      <w:r>
+        <w:t xml:space="preserve"> the GPU and ensures a cheap method of rendering. </w:t>
+      </w:r>
     </w:p>
     <w:p>
       <w:pPr>
@@ -15916,6 +15934,32 @@
       </w:r>
     </w:p>
     <w:p>
+      <w:r>
+        <w:t xml:space="preserve">Snow is rendered in an identical manner to rain described in section </w:t>
+      </w:r>
+      <w:r>
+        <w:fldChar w:fldCharType="begin"/>
+      </w:r>
+      <w:r>
+        <w:instrText xml:space="preserve"> REF _Ref479551710 \r \h </w:instrText>
+      </w:r>
+      <w:r>
+        <w:fldChar w:fldCharType="separate"/>
+      </w:r>
+      <w:r>
+        <w:t>5.8.1</w:t>
+      </w:r>
+      <w:r>
+        <w:fldChar w:fldCharType="end"/>
+      </w:r>
+      <w:r>
+        <w:t xml:space="preserve">, the only difference lies in the colour which is used within the pixel shader and the speed at which the snow falls. </w:t>
+      </w:r>
+      <w:r>
+        <w:t xml:space="preserve">The length of each line calculated within the geometry shader is determined by the current acceleration of the particle. By slowing the particle down, the line is reduced to a small dot, which resembles a very fine snowflake. </w:t>
+      </w:r>
+    </w:p>
+    <w:p>
       <w:pPr>
         <w:pStyle w:val="Heading2"/>
       </w:pPr>
@@ -15926,21 +15970,34 @@
       <w:bookmarkEnd w:id="119"/>
     </w:p>
     <w:p>
+      <w:r>
+        <w:t>Prio Engine makes use of a wide variety of techniques to create a flexible Direct X 11 based game engine which can serve for the use of multiple projects, however focusses on the support of terrain generation. The engine is based solely upon graphics, and relies on any physics calculations to be implemented by other developers. Due to Prio Engine’s design to be used as a static library, a multitude of features are required to be implemented, however it is not necessary that all of them be</w:t>
+      </w:r>
+      <w:r>
+        <w:t xml:space="preserve"> used in each project. </w:t>
+      </w:r>
+      <w:bookmarkStart w:id="120" w:name="_GoBack"/>
+      <w:bookmarkEnd w:id="120"/>
+      <w:r>
+        <w:t xml:space="preserve"> </w:t>
+      </w:r>
+    </w:p>
+    <w:p>
       <w:pPr>
         <w:pStyle w:val="Heading1"/>
       </w:pPr>
-      <w:bookmarkStart w:id="120" w:name="_Toc478568202"/>
+      <w:bookmarkStart w:id="121" w:name="_Toc478568202"/>
       <w:r>
         <w:lastRenderedPageBreak/>
         <w:t>Artist Away</w:t>
       </w:r>
-      <w:bookmarkEnd w:id="120"/>
+      <w:bookmarkEnd w:id="121"/>
     </w:p>
     <w:p>
       <w:pPr>
         <w:pStyle w:val="Heading2"/>
       </w:pPr>
-      <w:bookmarkStart w:id="121" w:name="_Toc478568203"/>
+      <w:bookmarkStart w:id="122" w:name="_Toc478568203"/>
       <w:r>
         <w:t>Perlin</w:t>
       </w:r>
@@ -15950,33 +16007,33 @@
       <w:r>
         <w:t>Generation</w:t>
       </w:r>
-      <w:bookmarkEnd w:id="121"/>
+      <w:bookmarkEnd w:id="122"/>
     </w:p>
     <w:p>
       <w:pPr>
         <w:pStyle w:val="Heading2"/>
       </w:pPr>
-      <w:bookmarkStart w:id="122" w:name="_Toc478568204"/>
+      <w:bookmarkStart w:id="123" w:name="_Toc478568204"/>
       <w:r>
         <w:t>Creating and Exporting Height Maps</w:t>
       </w:r>
-      <w:bookmarkEnd w:id="122"/>
+      <w:bookmarkEnd w:id="123"/>
     </w:p>
     <w:p>
       <w:pPr>
         <w:pStyle w:val="Heading2"/>
       </w:pPr>
-      <w:bookmarkStart w:id="123" w:name="_Toc478568205"/>
+      <w:bookmarkStart w:id="124" w:name="_Toc478568205"/>
       <w:r>
         <w:t>Implementing User Interface</w:t>
       </w:r>
-      <w:bookmarkEnd w:id="123"/>
+      <w:bookmarkEnd w:id="124"/>
     </w:p>
     <w:p>
       <w:pPr>
         <w:pStyle w:val="Heading3"/>
       </w:pPr>
-      <w:bookmarkStart w:id="124" w:name="_Toc478568206"/>
+      <w:bookmarkStart w:id="125" w:name="_Toc478568206"/>
       <w:r>
         <w:t xml:space="preserve">Controlling </w:t>
       </w:r>
@@ -15986,116 +16043,116 @@
       <w:r>
         <w:t xml:space="preserve"> Game</w:t>
       </w:r>
-      <w:bookmarkEnd w:id="124"/>
+      <w:bookmarkEnd w:id="125"/>
     </w:p>
     <w:p>
       <w:pPr>
         <w:pStyle w:val="Heading3"/>
       </w:pPr>
-      <w:bookmarkStart w:id="125" w:name="_Toc478568207"/>
+      <w:bookmarkStart w:id="126" w:name="_Toc478568207"/>
       <w:r>
         <w:t>AntTweakBar</w:t>
       </w:r>
       <w:r>
         <w:t xml:space="preserve"> Usage</w:t>
       </w:r>
-      <w:bookmarkEnd w:id="125"/>
+      <w:bookmarkEnd w:id="126"/>
     </w:p>
     <w:p>
       <w:pPr>
         <w:pStyle w:val="Heading2"/>
       </w:pPr>
-      <w:bookmarkStart w:id="126" w:name="_Toc478568208"/>
-      <w:bookmarkStart w:id="127" w:name="_Ref479524515"/>
+      <w:bookmarkStart w:id="127" w:name="_Toc478568208"/>
+      <w:bookmarkStart w:id="128" w:name="_Ref479524515"/>
       <w:r>
         <w:t>Concurrent Programming</w:t>
       </w:r>
-      <w:bookmarkEnd w:id="126"/>
       <w:bookmarkEnd w:id="127"/>
+      <w:bookmarkEnd w:id="128"/>
     </w:p>
     <w:p>
       <w:pPr>
         <w:pStyle w:val="Heading3"/>
       </w:pPr>
-      <w:bookmarkStart w:id="128" w:name="_Toc478568209"/>
+      <w:bookmarkStart w:id="129" w:name="_Toc478568209"/>
       <w:r>
         <w:t>Multithreading Noise Generation</w:t>
       </w:r>
-      <w:bookmarkEnd w:id="128"/>
+      <w:bookmarkEnd w:id="129"/>
     </w:p>
     <w:p>
       <w:pPr>
         <w:pStyle w:val="Heading3"/>
       </w:pPr>
-      <w:bookmarkStart w:id="129" w:name="_Toc478568210"/>
+      <w:bookmarkStart w:id="130" w:name="_Toc478568210"/>
       <w:r>
         <w:t>Preventing Multiple GPU Instructions</w:t>
       </w:r>
-      <w:bookmarkEnd w:id="129"/>
+      <w:bookmarkEnd w:id="130"/>
     </w:p>
     <w:p>
       <w:pPr>
         <w:pStyle w:val="Heading2"/>
       </w:pPr>
-      <w:bookmarkStart w:id="130" w:name="_Toc478568211"/>
+      <w:bookmarkStart w:id="131" w:name="_Toc478568211"/>
       <w:r>
         <w:t>Updating Terrain During Run Time</w:t>
       </w:r>
-      <w:bookmarkEnd w:id="130"/>
+      <w:bookmarkEnd w:id="131"/>
     </w:p>
     <w:p>
       <w:pPr>
         <w:pStyle w:val="Heading3"/>
       </w:pPr>
-      <w:bookmarkStart w:id="131" w:name="_Toc478568212"/>
+      <w:bookmarkStart w:id="132" w:name="_Toc478568212"/>
       <w:r>
         <w:t>Generating New Height Map</w:t>
       </w:r>
-      <w:bookmarkEnd w:id="131"/>
+      <w:bookmarkEnd w:id="132"/>
     </w:p>
     <w:p>
       <w:pPr>
         <w:pStyle w:val="Heading3"/>
       </w:pPr>
-      <w:bookmarkStart w:id="132" w:name="_Toc478568213"/>
+      <w:bookmarkStart w:id="133" w:name="_Toc478568213"/>
       <w:r>
         <w:t>Destroying Old Entities</w:t>
       </w:r>
-      <w:bookmarkEnd w:id="132"/>
+      <w:bookmarkEnd w:id="133"/>
     </w:p>
     <w:p>
       <w:pPr>
         <w:pStyle w:val="Heading3"/>
       </w:pPr>
-      <w:bookmarkStart w:id="133" w:name="_Toc478568214"/>
+      <w:bookmarkStart w:id="134" w:name="_Toc478568214"/>
       <w:r>
         <w:t>Placing New Entities</w:t>
       </w:r>
-      <w:bookmarkEnd w:id="133"/>
+      <w:bookmarkEnd w:id="134"/>
     </w:p>
     <w:p>
       <w:pPr>
         <w:pStyle w:val="Heading3"/>
       </w:pPr>
-      <w:bookmarkStart w:id="134" w:name="_Toc478568215"/>
+      <w:bookmarkStart w:id="135" w:name="_Toc478568215"/>
       <w:r>
         <w:t>Updating Water</w:t>
       </w:r>
-      <w:bookmarkEnd w:id="134"/>
+      <w:bookmarkEnd w:id="135"/>
     </w:p>
     <w:p>
       <w:pPr>
         <w:pStyle w:val="Heading1"/>
       </w:pPr>
-      <w:bookmarkStart w:id="135" w:name="_Toc340849822"/>
-      <w:bookmarkStart w:id="136" w:name="_Toc478568216"/>
+      <w:bookmarkStart w:id="136" w:name="_Toc340849822"/>
+      <w:bookmarkStart w:id="137" w:name="_Toc478568216"/>
       <w:bookmarkEnd w:id="87"/>
       <w:r>
         <w:lastRenderedPageBreak/>
         <w:t>Test Strategy</w:t>
       </w:r>
-      <w:bookmarkEnd w:id="135"/>
       <w:bookmarkEnd w:id="136"/>
+      <w:bookmarkEnd w:id="137"/>
       <w:r>
         <w:t xml:space="preserve"> </w:t>
       </w:r>
@@ -16104,13 +16161,13 @@
       <w:pPr>
         <w:pStyle w:val="Heading2"/>
       </w:pPr>
-      <w:bookmarkStart w:id="137" w:name="_Toc340849823"/>
-      <w:bookmarkStart w:id="138" w:name="_Toc478568217"/>
+      <w:bookmarkStart w:id="138" w:name="_Toc340849823"/>
+      <w:bookmarkStart w:id="139" w:name="_Toc478568217"/>
       <w:r>
         <w:t>Introduction</w:t>
       </w:r>
-      <w:bookmarkEnd w:id="137"/>
       <w:bookmarkEnd w:id="138"/>
+      <w:bookmarkEnd w:id="139"/>
     </w:p>
     <w:p>
       <w:r>
@@ -16202,6 +16259,7 @@
           <w:id w:val="2112002232"/>
           <w:citation/>
         </w:sdtPr>
+        <w:sdtEndPr/>
         <w:sdtContent>
           <w:r>
             <w:fldChar w:fldCharType="begin"/>
@@ -16255,6 +16313,7 @@
           <w:id w:val="-236243137"/>
           <w:citation/>
         </w:sdtPr>
+        <w:sdtEndPr/>
         <w:sdtContent>
           <w:r>
             <w:fldChar w:fldCharType="begin"/>
@@ -16300,16 +16359,16 @@
       <w:r>
         <w:t xml:space="preserve"> </w:t>
       </w:r>
-      <w:commentRangeStart w:id="139"/>
+      <w:commentRangeStart w:id="140"/>
       <w:r>
         <w:t xml:space="preserve">The resulting requirements can be found in FIGURE XXXXXXX </w:t>
       </w:r>
-      <w:commentRangeEnd w:id="139"/>
+      <w:commentRangeEnd w:id="140"/>
       <w:r>
         <w:rPr>
           <w:rStyle w:val="CommentReference"/>
         </w:rPr>
-        <w:commentReference w:id="139"/>
+        <w:commentReference w:id="140"/>
       </w:r>
     </w:p>
     <w:p>
@@ -16333,7 +16392,7 @@
         <w:pStyle w:val="Caption"/>
         <w:keepNext/>
       </w:pPr>
-      <w:bookmarkStart w:id="140" w:name="_Toc476373581"/>
+      <w:bookmarkStart w:id="141" w:name="_Toc476373581"/>
       <w:r>
         <w:t xml:space="preserve">Table </w:t>
       </w:r>
@@ -16364,7 +16423,7 @@
       <w:r>
         <w:t xml:space="preserve"> </w:t>
       </w:r>
-      <w:bookmarkEnd w:id="140"/>
+      <w:bookmarkEnd w:id="141"/>
       <w:r>
         <w:t>Memory Test Result</w:t>
       </w:r>
@@ -16658,11 +16717,11 @@
       <w:pPr>
         <w:pStyle w:val="Heading2"/>
       </w:pPr>
-      <w:bookmarkStart w:id="141" w:name="_Toc478568219"/>
+      <w:bookmarkStart w:id="142" w:name="_Toc478568219"/>
       <w:r>
         <w:t>Section</w:t>
       </w:r>
-      <w:bookmarkEnd w:id="141"/>
+      <w:bookmarkEnd w:id="142"/>
     </w:p>
     <w:p>
       <w:pPr>
@@ -16676,13 +16735,13 @@
       <w:pPr>
         <w:pStyle w:val="Heading2"/>
       </w:pPr>
-      <w:bookmarkStart w:id="142" w:name="_Toc340849826"/>
-      <w:bookmarkStart w:id="143" w:name="_Toc478568220"/>
+      <w:bookmarkStart w:id="143" w:name="_Toc340849826"/>
+      <w:bookmarkStart w:id="144" w:name="_Toc478568220"/>
       <w:r>
         <w:t>Summary</w:t>
       </w:r>
-      <w:bookmarkEnd w:id="142"/>
       <w:bookmarkEnd w:id="143"/>
+      <w:bookmarkEnd w:id="144"/>
     </w:p>
     <w:p>
       <w:pPr>
@@ -16696,26 +16755,26 @@
       <w:pPr>
         <w:pStyle w:val="Heading1"/>
       </w:pPr>
-      <w:bookmarkStart w:id="144" w:name="_Toc340849827"/>
-      <w:bookmarkStart w:id="145" w:name="_Toc478568221"/>
+      <w:bookmarkStart w:id="145" w:name="_Toc340849827"/>
+      <w:bookmarkStart w:id="146" w:name="_Toc478568221"/>
       <w:r>
         <w:lastRenderedPageBreak/>
         <w:t>Evaluation, Conclusions and Future Work</w:t>
       </w:r>
-      <w:bookmarkEnd w:id="144"/>
       <w:bookmarkEnd w:id="145"/>
+      <w:bookmarkEnd w:id="146"/>
     </w:p>
     <w:p>
       <w:pPr>
         <w:pStyle w:val="Heading2"/>
       </w:pPr>
-      <w:bookmarkStart w:id="146" w:name="_Toc340849828"/>
-      <w:bookmarkStart w:id="147" w:name="_Toc478568222"/>
+      <w:bookmarkStart w:id="147" w:name="_Toc340849828"/>
+      <w:bookmarkStart w:id="148" w:name="_Toc478568222"/>
       <w:r>
         <w:t>Project Objectives</w:t>
       </w:r>
-      <w:bookmarkEnd w:id="146"/>
       <w:bookmarkEnd w:id="147"/>
+      <w:bookmarkEnd w:id="148"/>
     </w:p>
     <w:p>
       <w:pPr>
@@ -16729,13 +16788,13 @@
       <w:pPr>
         <w:pStyle w:val="Heading2"/>
       </w:pPr>
-      <w:bookmarkStart w:id="148" w:name="_Toc340849829"/>
-      <w:bookmarkStart w:id="149" w:name="_Toc478568223"/>
+      <w:bookmarkStart w:id="149" w:name="_Toc340849829"/>
+      <w:bookmarkStart w:id="150" w:name="_Toc478568223"/>
       <w:r>
         <w:t>Evaluation</w:t>
       </w:r>
-      <w:bookmarkEnd w:id="148"/>
       <w:bookmarkEnd w:id="149"/>
+      <w:bookmarkEnd w:id="150"/>
     </w:p>
     <w:p>
       <w:pPr>
@@ -16885,13 +16944,13 @@
       <w:pPr>
         <w:pStyle w:val="Heading2"/>
       </w:pPr>
-      <w:bookmarkStart w:id="150" w:name="_Toc340849830"/>
-      <w:bookmarkStart w:id="151" w:name="_Toc478568224"/>
+      <w:bookmarkStart w:id="151" w:name="_Toc340849830"/>
+      <w:bookmarkStart w:id="152" w:name="_Toc478568224"/>
       <w:r>
         <w:t>Applicability of Findings to the Commercial World</w:t>
       </w:r>
-      <w:bookmarkEnd w:id="150"/>
       <w:bookmarkEnd w:id="151"/>
+      <w:bookmarkEnd w:id="152"/>
     </w:p>
     <w:p>
       <w:pPr>
@@ -16905,13 +16964,13 @@
       <w:pPr>
         <w:pStyle w:val="Heading2"/>
       </w:pPr>
-      <w:bookmarkStart w:id="152" w:name="_Toc340849831"/>
-      <w:bookmarkStart w:id="153" w:name="_Toc478568225"/>
+      <w:bookmarkStart w:id="153" w:name="_Toc340849831"/>
+      <w:bookmarkStart w:id="154" w:name="_Toc478568225"/>
       <w:r>
         <w:t>Conclusions</w:t>
       </w:r>
-      <w:bookmarkEnd w:id="152"/>
       <w:bookmarkEnd w:id="153"/>
+      <w:bookmarkEnd w:id="154"/>
     </w:p>
     <w:p>
       <w:pPr>
@@ -16925,13 +16984,13 @@
       <w:pPr>
         <w:pStyle w:val="Heading2"/>
       </w:pPr>
-      <w:bookmarkStart w:id="154" w:name="_Toc340849832"/>
-      <w:bookmarkStart w:id="155" w:name="_Toc478568226"/>
+      <w:bookmarkStart w:id="155" w:name="_Toc340849832"/>
+      <w:bookmarkStart w:id="156" w:name="_Toc478568226"/>
       <w:r>
         <w:t>Future Work</w:t>
       </w:r>
-      <w:bookmarkEnd w:id="154"/>
       <w:bookmarkEnd w:id="155"/>
+      <w:bookmarkEnd w:id="156"/>
     </w:p>
     <w:p>
       <w:pPr>
@@ -16945,13 +17004,13 @@
       <w:pPr>
         <w:pStyle w:val="Heading2"/>
       </w:pPr>
-      <w:bookmarkStart w:id="156" w:name="_Toc340849833"/>
-      <w:bookmarkStart w:id="157" w:name="_Toc478568227"/>
+      <w:bookmarkStart w:id="157" w:name="_Toc340849833"/>
+      <w:bookmarkStart w:id="158" w:name="_Toc478568227"/>
       <w:r>
         <w:t>Concluding Reflections</w:t>
       </w:r>
-      <w:bookmarkEnd w:id="156"/>
       <w:bookmarkEnd w:id="157"/>
+      <w:bookmarkEnd w:id="158"/>
     </w:p>
     <w:p>
       <w:pPr>
@@ -16961,7 +17020,7 @@
         <w:t>Summarise what you have achieved.</w:t>
       </w:r>
     </w:p>
-    <w:bookmarkStart w:id="158" w:name="_Toc478568228" w:displacedByCustomXml="next"/>
+    <w:bookmarkStart w:id="159" w:name="_Toc478568228" w:displacedByCustomXml="next"/>
     <w:sdt>
       <w:sdtPr>
         <w:rPr>
@@ -16976,6 +17035,7 @@
           <w:docPartUnique/>
         </w:docPartObj>
       </w:sdtPr>
+      <w:sdtEndPr/>
       <w:sdtContent>
         <w:p>
           <w:pPr>
@@ -16984,7 +17044,7 @@
           <w:r>
             <w:t>Bibliography</w:t>
           </w:r>
-          <w:bookmarkEnd w:id="158"/>
+          <w:bookmarkEnd w:id="159"/>
         </w:p>
         <w:sdt>
           <w:sdtPr>
@@ -16994,6 +17054,7 @@
             <w:id w:val="-1723129469"/>
             <w:bibliography/>
           </w:sdtPr>
+          <w:sdtEndPr/>
           <w:sdtContent>
             <w:p>
               <w:pPr>
@@ -17345,12 +17406,12 @@
       <w:pPr>
         <w:pStyle w:val="HeadingUnnumbered"/>
       </w:pPr>
-      <w:bookmarkStart w:id="159" w:name="_Toc478568229"/>
+      <w:bookmarkStart w:id="160" w:name="_Toc478568229"/>
       <w:r>
         <w:lastRenderedPageBreak/>
         <w:t xml:space="preserve">Appendix 1 – </w:t>
       </w:r>
-      <w:bookmarkEnd w:id="159"/>
+      <w:bookmarkEnd w:id="160"/>
       <w:r>
         <w:t xml:space="preserve">Project </w:t>
       </w:r>
@@ -24425,10 +24486,10 @@
       </w:pPr>
       <w:r>
         <w:object w:dxaOrig="25830" w:dyaOrig="10771" w14:anchorId="7066E5C8">
-          <v:shape id="_x0000_i1056" type="#_x0000_t75" style="width:935.15pt;height:390.15pt" o:ole="">
+          <v:shape id="_x0000_i1032" type="#_x0000_t75" style="width:935.15pt;height:390.15pt" o:ole="">
             <v:imagedata r:id="rId28" o:title=""/>
           </v:shape>
-          <o:OLEObject Type="Embed" ProgID="Visio.Drawing.15" ShapeID="_x0000_i1056" DrawAspect="Content" ObjectID="_1553293423" r:id="rId29"/>
+          <o:OLEObject Type="Embed" ProgID="Visio.Drawing.15" ShapeID="_x0000_i1032" DrawAspect="Content" ObjectID="_1553293870" r:id="rId29"/>
         </w:object>
       </w:r>
     </w:p>
@@ -24443,8 +24504,8 @@
           <w:docGrid w:linePitch="360"/>
         </w:sectPr>
       </w:pPr>
-      <w:bookmarkStart w:id="160" w:name="_Toc478949230"/>
       <w:bookmarkStart w:id="161" w:name="_Ref478925250"/>
+      <w:bookmarkStart w:id="162" w:name="_Toc478949230"/>
       <w:r>
         <w:t xml:space="preserve">Figure </w:t>
       </w:r>
@@ -24491,18 +24552,18 @@
       <w:r>
         <w:t xml:space="preserve"> Engine Class Diagram</w:t>
       </w:r>
-      <w:bookmarkEnd w:id="160"/>
+      <w:bookmarkEnd w:id="162"/>
     </w:p>
     <w:p>
       <w:pPr>
         <w:pStyle w:val="HeadingUnnumbered"/>
       </w:pPr>
-      <w:bookmarkStart w:id="162" w:name="_Toc478568231"/>
+      <w:bookmarkStart w:id="163" w:name="_Toc478568231"/>
       <w:r>
         <w:lastRenderedPageBreak/>
         <w:t>Appendix 3 – Title of Appendix</w:t>
       </w:r>
-      <w:bookmarkEnd w:id="162"/>
+      <w:bookmarkEnd w:id="163"/>
     </w:p>
     <w:p>
       <w:pPr>
@@ -24558,7 +24619,7 @@
       </w:r>
     </w:p>
   </w:comment>
-  <w:comment w:id="139" w:author="Sam Connolly" w:date="2017-04-03T04:01:00Z" w:initials="SC">
+  <w:comment w:id="140" w:author="Sam Connolly" w:date="2017-04-03T04:01:00Z" w:initials="SC">
     <w:p>
       <w:pPr>
         <w:pStyle w:val="CommentText"/>
@@ -26213,6 +26274,7 @@
   <w:style w:type="character" w:default="1" w:styleId="DefaultParagraphFont">
     <w:name w:val="Default Paragraph Font"/>
     <w:uiPriority w:val="1"/>
+    <w:semiHidden/>
     <w:unhideWhenUsed/>
   </w:style>
   <w:style w:type="table" w:default="1" w:styleId="TableNormal">
@@ -27897,7 +27959,7 @@
 </file>
 
 <file path=customXml/itemProps1.xml><?xml version="1.0" encoding="utf-8"?>
-<ds:datastoreItem xmlns:ds="http://schemas.openxmlformats.org/officeDocument/2006/customXml" ds:itemID="{ED0789A3-990A-4F6F-94E6-AA3CE074BC9B}">
+<ds:datastoreItem xmlns:ds="http://schemas.openxmlformats.org/officeDocument/2006/customXml" ds:itemID="{AE266C49-6BC1-40F9-9D9F-9C0C01737CBE}">
   <ds:schemaRefs>
     <ds:schemaRef ds:uri="http://schemas.openxmlformats.org/officeDocument/2006/bibliography"/>
   </ds:schemaRefs>

</xml_diff>

<commit_message>
Updated the project report, completed the artist away implementation section.
</commit_message>
<xml_diff>
--- a/ProjectReportTemplate(1).docx
+++ b/ProjectReportTemplate(1).docx
@@ -1,6 +1,6 @@
 
 <file path=word/document.xml><?xml version="1.0" encoding="utf-8"?>
-<w:document xmlns:wpc="http://schemas.microsoft.com/office/word/2010/wordprocessingCanvas" xmlns:cx="http://schemas.microsoft.com/office/drawing/2014/chartex" xmlns:cx1="http://schemas.microsoft.com/office/drawing/2015/9/8/chartex" xmlns:cx2="http://schemas.microsoft.com/office/drawing/2015/10/21/chartex" xmlns:cx3="http://schemas.microsoft.com/office/drawing/2016/5/9/chartex" xmlns:cx4="http://schemas.microsoft.com/office/drawing/2016/5/10/chartex" xmlns:cx5="http://schemas.microsoft.com/office/drawing/2016/5/11/chartex" xmlns:cx6="http://schemas.microsoft.com/office/drawing/2016/5/12/chartex" xmlns:cx7="http://schemas.microsoft.com/office/drawing/2016/5/13/chartex" xmlns:cx8="http://schemas.microsoft.com/office/drawing/2016/5/14/chartex" xmlns:mc="http://schemas.openxmlformats.org/markup-compatibility/2006" xmlns:o="urn:schemas-microsoft-com:office:office" xmlns:r="http://schemas.openxmlformats.org/officeDocument/2006/relationships" xmlns:m="http://schemas.openxmlformats.org/officeDocument/2006/math" xmlns:v="urn:schemas-microsoft-com:vml" xmlns:wp14="http://schemas.microsoft.com/office/word/2010/wordprocessingDrawing" xmlns:wp="http://schemas.openxmlformats.org/drawingml/2006/wordprocessingDrawing" xmlns:w10="urn:schemas-microsoft-com:office:word" xmlns:w="http://schemas.openxmlformats.org/wordprocessingml/2006/main" xmlns:w14="http://schemas.microsoft.com/office/word/2010/wordml" xmlns:w15="http://schemas.microsoft.com/office/word/2012/wordml" xmlns:w16se="http://schemas.microsoft.com/office/word/2015/wordml/symex" xmlns:wpg="http://schemas.microsoft.com/office/word/2010/wordprocessingGroup" xmlns:wpi="http://schemas.microsoft.com/office/word/2010/wordprocessingInk" xmlns:wne="http://schemas.microsoft.com/office/word/2006/wordml" xmlns:wps="http://schemas.microsoft.com/office/word/2010/wordprocessingShape" mc:Ignorable="w14 w15 w16se wp14">
+<w:document xmlns:wpc="http://schemas.microsoft.com/office/word/2010/wordprocessingCanvas" xmlns:cx="http://schemas.microsoft.com/office/drawing/2014/chartex" xmlns:cx1="http://schemas.microsoft.com/office/drawing/2015/9/8/chartex" xmlns:cx2="http://schemas.microsoft.com/office/drawing/2015/10/21/chartex" xmlns:cx3="http://schemas.microsoft.com/office/drawing/2016/5/9/chartex" xmlns:cx4="http://schemas.microsoft.com/office/drawing/2016/5/10/chartex" xmlns:cx5="http://schemas.microsoft.com/office/drawing/2016/5/11/chartex" xmlns:mc="http://schemas.openxmlformats.org/markup-compatibility/2006" xmlns:o="urn:schemas-microsoft-com:office:office" xmlns:r="http://schemas.openxmlformats.org/officeDocument/2006/relationships" xmlns:m="http://schemas.openxmlformats.org/officeDocument/2006/math" xmlns:v="urn:schemas-microsoft-com:vml" xmlns:wp14="http://schemas.microsoft.com/office/word/2010/wordprocessingDrawing" xmlns:wp="http://schemas.openxmlformats.org/drawingml/2006/wordprocessingDrawing" xmlns:w10="urn:schemas-microsoft-com:office:word" xmlns:w="http://schemas.openxmlformats.org/wordprocessingml/2006/main" xmlns:w14="http://schemas.microsoft.com/office/word/2010/wordml" xmlns:w15="http://schemas.microsoft.com/office/word/2012/wordml" xmlns:w16se="http://schemas.microsoft.com/office/word/2015/wordml/symex" xmlns:wpg="http://schemas.microsoft.com/office/word/2010/wordprocessingGroup" xmlns:wpi="http://schemas.microsoft.com/office/word/2010/wordprocessingInk" xmlns:wne="http://schemas.microsoft.com/office/word/2006/wordml" xmlns:wps="http://schemas.microsoft.com/office/word/2010/wordprocessingShape" mc:Ignorable="w14 w15 w16se wp14">
   <w:body>
     <w:p>
       <w:pPr>
@@ -483,7 +483,15 @@
         <w:t xml:space="preserve"> Noise to </w:t>
       </w:r>
       <w:r>
-        <w:t xml:space="preserve">generate a height map, and the engine then loads in this height map through one of two interfaces, a pre-generated ‘.map’ file or a dynamic </w:t>
+        <w:t xml:space="preserve">generate a height map, and the engine then loads in this height map through one of two interfaces, a pre-generated </w:t>
+      </w:r>
+      <w:proofErr w:type="gramStart"/>
+      <w:r>
+        <w:t>‘.map</w:t>
+      </w:r>
+      <w:proofErr w:type="gramEnd"/>
+      <w:r>
+        <w:t xml:space="preserve">’ file or a dynamic </w:t>
       </w:r>
       <w:r>
         <w:t>two-dimensional</w:t>
@@ -736,7 +744,23 @@
         <w:t xml:space="preserve"> DirectX 11 – Book by Frank Luna which heavily influenced my implementation of the game engine timer class. While my implementation is not identical, the structure of the timer is the same.</w:t>
       </w:r>
       <w:r>
-        <w:t xml:space="preserve"> Also provided me with the methodology of implementing rain through the geometry shader within Prio Engine.</w:t>
+        <w:t xml:space="preserve"> </w:t>
+      </w:r>
+      <w:proofErr w:type="gramStart"/>
+      <w:r>
+        <w:t>Also</w:t>
+      </w:r>
+      <w:proofErr w:type="gramEnd"/>
+      <w:r>
+        <w:t xml:space="preserve"> provided me with the methodology of implementing rain through the geometry </w:t>
+      </w:r>
+      <w:proofErr w:type="spellStart"/>
+      <w:r>
+        <w:t>shader</w:t>
+      </w:r>
+      <w:proofErr w:type="spellEnd"/>
+      <w:r>
+        <w:t xml:space="preserve"> within Prio Engine.</w:t>
       </w:r>
     </w:p>
     <w:p>
@@ -10263,7 +10287,6 @@
           <w:id w:val="545264877"/>
           <w:citation/>
         </w:sdtPr>
-        <w:sdtEndPr/>
         <w:sdtContent>
           <w:r>
             <w:fldChar w:fldCharType="begin"/>
@@ -10474,7 +10497,15 @@
         <w:t xml:space="preserve"> Noise.</w:t>
       </w:r>
       <w:r>
-        <w:t xml:space="preserve"> Artist Away can also export ‘.map’ files which can be loaded using Prio Engine, as well as 2 dimensional arrays.</w:t>
+        <w:t xml:space="preserve"> Artist Away can also export </w:t>
+      </w:r>
+      <w:proofErr w:type="gramStart"/>
+      <w:r>
+        <w:t>‘.map</w:t>
+      </w:r>
+      <w:proofErr w:type="gramEnd"/>
+      <w:r>
+        <w:t>’ files which can be loaded using Prio Engine, as well as 2 dimensional arrays.</w:t>
       </w:r>
       <w:r>
         <w:t xml:space="preserve"> </w:t>
@@ -10630,7 +10661,6 @@
           <w:id w:val="222726327"/>
           <w:citation/>
         </w:sdtPr>
-        <w:sdtEndPr/>
         <w:sdtContent>
           <w:r>
             <w:fldChar w:fldCharType="begin"/>
@@ -10659,7 +10689,15 @@
         <w:t>as a hierarchy grows larger it grows more difficult to maintain</w:t>
       </w:r>
       <w:r>
-        <w:t xml:space="preserve">. This proves to be problematic during development of game engines, as flexibility is of the utmost importance and as a result, classes can be added at any point in time which results in a rapidly expanding hierarchy. </w:t>
+        <w:t xml:space="preserve">. This proves to be problematic during development of game engines, as flexibility is of the utmost importance and </w:t>
+      </w:r>
+      <w:proofErr w:type="gramStart"/>
+      <w:r>
+        <w:t>as a result</w:t>
+      </w:r>
+      <w:proofErr w:type="gramEnd"/>
+      <w:r>
+        <w:t xml:space="preserve">, classes can be added at any point in time which results in a rapidly expanding hierarchy. </w:t>
       </w:r>
       <w:r>
         <w:t xml:space="preserve"> </w:t>
@@ -10702,10 +10740,10 @@
             <v:path o:extrusionok="f" gradientshapeok="t" o:connecttype="rect"/>
             <o:lock v:ext="edit" aspectratio="t"/>
           </v:shapetype>
-          <v:shape id="_x0000_i1025" type="#_x0000_t75" style="width:347.45pt;height:282.15pt" o:ole="">
+          <v:shape id="_x0000_i1025" type="#_x0000_t75" style="width:347.45pt;height:282pt" o:ole="">
             <v:imagedata r:id="rId12" o:title=""/>
           </v:shape>
-          <o:OLEObject Type="Embed" ProgID="Visio.Drawing.15" ShapeID="_x0000_i1025" DrawAspect="Content" ObjectID="_1553293863" r:id="rId13"/>
+          <o:OLEObject Type="Embed" ProgID="Visio.Drawing.15" ShapeID="_x0000_i1025" DrawAspect="Content" ObjectID="_1553460994" r:id="rId13"/>
         </w:object>
       </w:r>
     </w:p>
@@ -10803,7 +10841,15 @@
         <w:t>sub-</w:t>
       </w:r>
       <w:r>
-        <w:t xml:space="preserve">hierarchy, and as a result reduces unnecessary coupling between classes. </w:t>
+        <w:t xml:space="preserve">hierarchy, and </w:t>
+      </w:r>
+      <w:proofErr w:type="gramStart"/>
+      <w:r>
+        <w:t>as a result</w:t>
+      </w:r>
+      <w:proofErr w:type="gramEnd"/>
+      <w:r>
+        <w:t xml:space="preserve"> reduces unnecessary coupling between classes. </w:t>
       </w:r>
     </w:p>
     <w:p>
@@ -10880,7 +10926,7 @@
           <v:shape id="_x0000_i1026" type="#_x0000_t75" style="width:370.9pt;height:154.9pt" o:ole="">
             <v:imagedata r:id="rId14" o:title=""/>
           </v:shape>
-          <o:OLEObject Type="Embed" ProgID="Visio.Drawing.15" ShapeID="_x0000_i1026" DrawAspect="Content" ObjectID="_1553293864" r:id="rId15"/>
+          <o:OLEObject Type="Embed" ProgID="Visio.Drawing.15" ShapeID="_x0000_i1026" DrawAspect="Content" ObjectID="_1553460995" r:id="rId15"/>
         </w:object>
       </w:r>
     </w:p>
@@ -10985,7 +11031,6 @@
           <w:id w:val="-1045300588"/>
           <w:citation/>
         </w:sdtPr>
-        <w:sdtEndPr/>
         <w:sdtContent>
           <w:r>
             <w:fldChar w:fldCharType="begin"/>
@@ -11182,14 +11227,21 @@
         <w:t>as</w:t>
       </w:r>
       <w:r>
-        <w:t xml:space="preserve"> according to Wilson </w:t>
+        <w:t xml:space="preserve"> </w:t>
+      </w:r>
+      <w:proofErr w:type="gramStart"/>
+      <w:r>
+        <w:t>according to</w:t>
+      </w:r>
+      <w:proofErr w:type="gramEnd"/>
+      <w:r>
+        <w:t xml:space="preserve"> Wilson </w:t>
       </w:r>
       <w:sdt>
         <w:sdtPr>
           <w:id w:val="-715577570"/>
           <w:citation/>
         </w:sdtPr>
-        <w:sdtEndPr/>
         <w:sdtContent>
           <w:r>
             <w:fldChar w:fldCharType="begin"/>
@@ -11365,7 +11417,6 @@
           <w:id w:val="-1568101509"/>
           <w:citation/>
         </w:sdtPr>
-        <w:sdtEndPr/>
         <w:sdtContent>
           <w:r>
             <w:fldChar w:fldCharType="begin"/>
@@ -11492,7 +11543,15 @@
     </w:p>
     <w:p>
       <w:r>
-        <w:t xml:space="preserve">In an agile life cycle, development typically occurs in chunks and as a result so does testing. These chunks are known as iterations and are incredibly important to the success of </w:t>
+        <w:t xml:space="preserve">In an agile life cycle, development typically occurs in chunks and </w:t>
+      </w:r>
+      <w:proofErr w:type="gramStart"/>
+      <w:r>
+        <w:t>as a result</w:t>
+      </w:r>
+      <w:proofErr w:type="gramEnd"/>
+      <w:r>
+        <w:t xml:space="preserve"> so does testing. These chunks are known as iterations and are incredibly important to the success of </w:t>
       </w:r>
       <w:r>
         <w:t>continuous integrat</w:t>
@@ -11505,7 +11564,6 @@
           <w:id w:val="-1997567366"/>
           <w:citation/>
         </w:sdtPr>
-        <w:sdtEndPr/>
         <w:sdtContent>
           <w:r>
             <w:fldChar w:fldCharType="begin"/>
@@ -11551,7 +11609,6 @@
           <w:id w:val="-2024465507"/>
           <w:citation/>
         </w:sdtPr>
-        <w:sdtEndPr/>
         <w:sdtContent>
           <w:r>
             <w:fldChar w:fldCharType="begin"/>
@@ -11696,7 +11753,6 @@
           <w:id w:val="189572486"/>
           <w:citation/>
         </w:sdtPr>
-        <w:sdtEndPr/>
         <w:sdtContent>
           <w:r>
             <w:fldChar w:fldCharType="begin"/>
@@ -11724,7 +11780,15 @@
     </w:p>
     <w:p>
       <w:r>
-        <w:t xml:space="preserve">Direct X 11 has had overwhelming amounts of support from the development community since its release and has continued to thrive since the release of Direct X 12. This is primarily due to the complexity of Direct X 12 which makes it incredibly difficult to develop with, and is designed solely for experts. Microsoft recognised the complexity of Direct X 12, and released Direct X 11.3 in 2015 as a Direct X 12 alternative. As a result, Direct X 11 has continued to thrive throughout the release of Direct X 12, and has widely available support and resources, while supporting modern features such as geometric shading and tessellation. </w:t>
+        <w:t xml:space="preserve">Direct X 11 has had overwhelming amounts of support from the development community since its release and has continued to thrive since the release of Direct X 12. This is primarily due to the complexity of Direct X 12 which makes it incredibly difficult to develop with, and is designed solely for experts. Microsoft recognised the complexity of Direct X 12, and released Direct X 11.3 in 2015 as a Direct X 12 alternative. </w:t>
+      </w:r>
+      <w:proofErr w:type="gramStart"/>
+      <w:r>
+        <w:t>As a result</w:t>
+      </w:r>
+      <w:proofErr w:type="gramEnd"/>
+      <w:r>
+        <w:t xml:space="preserve">, Direct X 11 has continued to thrive throughout the release of Direct X 12, and has widely available support and resources, while supporting modern features such as geometric shading and tessellation. </w:t>
       </w:r>
     </w:p>
     <w:p>
@@ -11758,7 +11822,15 @@
     </w:p>
     <w:p>
       <w:r>
-        <w:t xml:space="preserve">The height map must be generated by Artist Away and be stored in a two-dimensional array or a ‘.map file’, the engine will be able to read either of these methods. Artist Away must </w:t>
+        <w:t xml:space="preserve">The height map must be generated by Artist Away and be stored in a two-dimensional array or a </w:t>
+      </w:r>
+      <w:proofErr w:type="gramStart"/>
+      <w:r>
+        <w:t>‘.map</w:t>
+      </w:r>
+      <w:proofErr w:type="gramEnd"/>
+      <w:r>
+        <w:t xml:space="preserve"> file’, the engine will be able to read either of these methods. Artist Away must </w:t>
       </w:r>
       <w:r>
         <w:lastRenderedPageBreak/>
@@ -11809,10 +11881,10 @@
       </w:r>
       <w:r>
         <w:object w:dxaOrig="15286" w:dyaOrig="10531" w14:anchorId="68348A19">
-          <v:shape id="_x0000_i1027" type="#_x0000_t75" style="width:484.75pt;height:334.05pt" o:ole="">
+          <v:shape id="_x0000_i1027" type="#_x0000_t75" style="width:484.35pt;height:333.8pt" o:ole="">
             <v:imagedata r:id="rId16" o:title=""/>
           </v:shape>
-          <o:OLEObject Type="Embed" ProgID="Visio.Drawing.15" ShapeID="_x0000_i1027" DrawAspect="Content" ObjectID="_1553293865" r:id="rId17"/>
+          <o:OLEObject Type="Embed" ProgID="Visio.Drawing.15" ShapeID="_x0000_i1027" DrawAspect="Content" ObjectID="_1553460996" r:id="rId17"/>
         </w:object>
       </w:r>
     </w:p>
@@ -11956,7 +12028,6 @@
           <w:id w:val="1361549508"/>
           <w:citation/>
         </w:sdtPr>
-        <w:sdtEndPr/>
         <w:sdtContent>
           <w:r>
             <w:fldChar w:fldCharType="begin"/>
@@ -12020,7 +12091,15 @@
         <w:t>Perlin</w:t>
       </w:r>
       <w:r>
-        <w:t xml:space="preserve"> noise implementation, we can ensure that data generated is formatted correctly, and can be manipulated according to parameters which the user can define. </w:t>
+        <w:t xml:space="preserve"> noise implementation, we can ensure that data generated is formatted correctly, and can be manipulated </w:t>
+      </w:r>
+      <w:proofErr w:type="gramStart"/>
+      <w:r>
+        <w:t>according to</w:t>
+      </w:r>
+      <w:proofErr w:type="gramEnd"/>
+      <w:r>
+        <w:t xml:space="preserve"> parameters which the user can define. </w:t>
       </w:r>
     </w:p>
     <w:p>
@@ -12028,7 +12107,15 @@
         <w:t xml:space="preserve">We can then allow Prio Engine to process the height map, </w:t>
       </w:r>
       <w:r>
-        <w:t xml:space="preserve">create a terrain from the height map, and divide the terrain into areas according to their height in relevance to the rest of the terrain tiles. </w:t>
+        <w:t xml:space="preserve">create a terrain from the height map, and divide the terrain into areas </w:t>
+      </w:r>
+      <w:proofErr w:type="gramStart"/>
+      <w:r>
+        <w:t>according to</w:t>
+      </w:r>
+      <w:proofErr w:type="gramEnd"/>
+      <w:r>
+        <w:t xml:space="preserve"> their height in relevance to the rest of the terrain tiles. </w:t>
       </w:r>
       <w:r>
         <w:t xml:space="preserve">After dividing terrain tiles into areas, two things may occur; </w:t>
@@ -12083,10 +12170,10 @@
       </w:pPr>
       <w:r>
         <w:object w:dxaOrig="12961" w:dyaOrig="4546" w14:anchorId="42A2E1BC">
-          <v:shape id="_x0000_i1028" type="#_x0000_t75" style="width:451.25pt;height:158.25pt" o:ole="">
+          <v:shape id="_x0000_i1028" type="#_x0000_t75" style="width:451.1pt;height:158.2pt" o:ole="">
             <v:imagedata r:id="rId18" o:title=""/>
           </v:shape>
-          <o:OLEObject Type="Embed" ProgID="Visio.Drawing.15" ShapeID="_x0000_i1028" DrawAspect="Content" ObjectID="_1553293866" r:id="rId19"/>
+          <o:OLEObject Type="Embed" ProgID="Visio.Drawing.15" ShapeID="_x0000_i1028" DrawAspect="Content" ObjectID="_1553460997" r:id="rId19"/>
         </w:object>
       </w:r>
     </w:p>
@@ -12171,10 +12258,10 @@
       </w:pPr>
       <w:r>
         <w:object w:dxaOrig="3721" w:dyaOrig="6691" w14:anchorId="7DBABE69">
-          <v:shape id="_x0000_i1029" type="#_x0000_t75" style="width:164.95pt;height:245.3pt" o:ole="">
+          <v:shape id="_x0000_i1029" type="#_x0000_t75" style="width:165.25pt;height:245.45pt" o:ole="">
             <v:imagedata r:id="rId20" o:title=""/>
           </v:shape>
-          <o:OLEObject Type="Embed" ProgID="Visio.Drawing.15" ShapeID="_x0000_i1029" DrawAspect="Content" ObjectID="_1553293867" r:id="rId21"/>
+          <o:OLEObject Type="Embed" ProgID="Visio.Drawing.15" ShapeID="_x0000_i1029" DrawAspect="Content" ObjectID="_1553460998" r:id="rId21"/>
         </w:object>
       </w:r>
     </w:p>
@@ -12282,7 +12369,15 @@
     </w:p>
     <w:p>
       <w:r>
-        <w:t xml:space="preserve">As technology becomes more complex, users of technology are required to adapt to the latest versions of technology. In some scenarios this is perfectly acceptable, however in the </w:t>
+        <w:t xml:space="preserve">As technology becomes more complex, users of technology are required to adapt to the latest versions of technology. In some </w:t>
+      </w:r>
+      <w:proofErr w:type="gramStart"/>
+      <w:r>
+        <w:t>scenarios</w:t>
+      </w:r>
+      <w:proofErr w:type="gramEnd"/>
+      <w:r>
+        <w:t xml:space="preserve"> this is perfectly acceptable, however in the </w:t>
       </w:r>
       <w:r>
         <w:t>modern-day</w:t>
@@ -12330,9 +12425,11 @@
       <w:r>
         <w:t xml:space="preserve"> </w:t>
       </w:r>
+      <w:proofErr w:type="gramStart"/>
       <w:r>
         <w:t>According to</w:t>
       </w:r>
+      <w:proofErr w:type="gramEnd"/>
       <w:r>
         <w:t xml:space="preserve"> </w:t>
       </w:r>
@@ -12341,7 +12438,6 @@
           <w:id w:val="-1768767182"/>
           <w:citation/>
         </w:sdtPr>
-        <w:sdtEndPr/>
         <w:sdtContent>
           <w:r>
             <w:fldChar w:fldCharType="begin"/>
@@ -12518,24 +12614,28 @@
       <w:r>
         <w:t xml:space="preserve"> This enabled us to generate height maps in two dimensional arrays, and pass them to Prio Engine as two dimensional arrays, from which Prio Engine could procedurally generate terrain. However, it did not seem feasible for future use to tie the generation of terrain to Artist Away, so a method was placed into Artist Away to export </w:t>
       </w:r>
+      <w:proofErr w:type="gramStart"/>
       <w:r>
         <w:t>‘</w:t>
       </w:r>
       <w:r>
         <w:t>.map</w:t>
       </w:r>
+      <w:proofErr w:type="gramEnd"/>
       <w:r>
         <w:t>’</w:t>
       </w:r>
       <w:r>
         <w:t xml:space="preserve"> files, which were rows and columns of floating point numbers which represent a height map. After implementing the ability to import </w:t>
       </w:r>
+      <w:proofErr w:type="gramStart"/>
       <w:r>
         <w:t>‘</w:t>
       </w:r>
       <w:r>
         <w:t>.map</w:t>
       </w:r>
+      <w:proofErr w:type="gramEnd"/>
       <w:r>
         <w:t>’</w:t>
       </w:r>
@@ -12574,7 +12674,6 @@
           <w:id w:val="-388339176"/>
           <w:citation/>
         </w:sdtPr>
-        <w:sdtEndPr/>
         <w:sdtContent>
           <w:r>
             <w:fldChar w:fldCharType="begin"/>
@@ -12617,15 +12716,19 @@
       <w:r>
         <w:t xml:space="preserve"> Noise. </w:t>
       </w:r>
-      <w:r>
-        <w:t xml:space="preserve">According to </w:t>
+      <w:proofErr w:type="gramStart"/>
+      <w:r>
+        <w:t>According to</w:t>
+      </w:r>
+      <w:proofErr w:type="gramEnd"/>
+      <w:r>
+        <w:t xml:space="preserve"> </w:t>
       </w:r>
       <w:sdt>
         <w:sdtPr>
           <w:id w:val="-664246890"/>
           <w:citation/>
         </w:sdtPr>
-        <w:sdtEndPr/>
         <w:sdtContent>
           <w:r>
             <w:fldChar w:fldCharType="begin"/>
@@ -12715,7 +12818,15 @@
         <w:t xml:space="preserve">The planning behind Prio Engine and Artist Away was a sufficiently thorough process, it covered a wide range of areas from the broad development methodologies </w:t>
       </w:r>
       <w:r>
-        <w:t>through to class diagrams, however the most important aspect of the design process was the ability to adapt to new and changing requirements. This is due to not knowing what issues may occur throughout development, by maintaining a flexible outlook and not tying development to a strict plan, development structure is able to adapt to any problematic situation which may arise.</w:t>
+        <w:t xml:space="preserve">through to class diagrams, however the most important aspect of the design process was the ability to adapt to new and changing requirements. This is due to not knowing what issues may occur throughout development, by maintaining a flexible outlook and not tying development to a strict plan, development structure </w:t>
+      </w:r>
+      <w:proofErr w:type="gramStart"/>
+      <w:r>
+        <w:t>is able to</w:t>
+      </w:r>
+      <w:proofErr w:type="gramEnd"/>
+      <w:r>
+        <w:t xml:space="preserve"> adapt to any problematic situation which may arise.</w:t>
       </w:r>
     </w:p>
     <w:p>
@@ -12803,7 +12914,6 @@
           <w:id w:val="-641194613"/>
           <w:citation/>
         </w:sdtPr>
-        <w:sdtEndPr/>
         <w:sdtContent>
           <w:r>
             <w:fldChar w:fldCharType="begin"/>
@@ -12870,7 +12980,6 @@
           <w:id w:val="-1499720632"/>
           <w:citation/>
         </w:sdtPr>
-        <w:sdtEndPr/>
         <w:sdtContent>
           <w:r>
             <w:fldChar w:fldCharType="begin"/>
@@ -12935,15 +13044,19 @@
       <w:bookmarkEnd w:id="81"/>
     </w:p>
     <w:p>
-      <w:r>
-        <w:t xml:space="preserve">Onal, et al. </w:t>
+      <w:proofErr w:type="spellStart"/>
+      <w:r>
+        <w:t>Onal</w:t>
+      </w:r>
+      <w:proofErr w:type="spellEnd"/>
+      <w:r>
+        <w:t xml:space="preserve">, et al. </w:t>
       </w:r>
       <w:sdt>
         <w:sdtPr>
           <w:id w:val="-1615976364"/>
           <w:citation/>
         </w:sdtPr>
-        <w:sdtEndPr/>
         <w:sdtContent>
           <w:r>
             <w:fldChar w:fldCharType="begin"/>
@@ -12981,7 +13094,15 @@
         <w:t>Prio Engine</w:t>
       </w:r>
       <w:r>
-        <w:t xml:space="preserve"> and Artist Away are split into two projects, two user interfaces must be defined. Prio Engine will be used by developers and therefore the engine class will be the interface, whereas Artist Away can be used by any none technical user, and as a result requires a more simplistic user interface. </w:t>
+        <w:t xml:space="preserve"> and Artist Away are split into two projects, two user interfaces must be defined. Prio Engine will be used by developers and therefore the engine class will be the interface, whereas Artist Away can be used by any none technical user, and </w:t>
+      </w:r>
+      <w:proofErr w:type="gramStart"/>
+      <w:r>
+        <w:t>as a result</w:t>
+      </w:r>
+      <w:proofErr w:type="gramEnd"/>
+      <w:r>
+        <w:t xml:space="preserve"> requires a more simplistic user interface. </w:t>
       </w:r>
     </w:p>
     <w:p>
@@ -13042,7 +13163,15 @@
     </w:p>
     <w:p>
       <w:r>
-        <w:t xml:space="preserve">Prio Engine makes use of predefining shapes such as cubes and triangles, they are incredibly useful when debugging code and requiring a model, instead of the programmer defining the vertices and adding render code, they just call the CreatePrimitive </w:t>
+        <w:t xml:space="preserve">Prio Engine makes use of predefining shapes such as cubes and triangles, they are incredibly useful when debugging code and requiring a model, instead of the programmer defining the vertices and adding render code, they just call the </w:t>
+      </w:r>
+      <w:proofErr w:type="spellStart"/>
+      <w:r>
+        <w:t>CreatePrimitive</w:t>
+      </w:r>
+      <w:proofErr w:type="spellEnd"/>
+      <w:r>
+        <w:t xml:space="preserve"> </w:t>
       </w:r>
       <w:r>
         <w:t xml:space="preserve">function from the engine class, and Prio Engine will handle the rendering of the predefined vertices. The vertices and indices are all defined in the </w:t>
@@ -13050,9 +13179,11 @@
       <w:r>
         <w:t>‘</w:t>
       </w:r>
+      <w:proofErr w:type="spellStart"/>
       <w:r>
         <w:t>PrioEngine</w:t>
       </w:r>
+      <w:proofErr w:type="spellEnd"/>
       <w:r>
         <w:t>’</w:t>
       </w:r>
@@ -13062,9 +13193,11 @@
       <w:r>
         <w:t>‘</w:t>
       </w:r>
+      <w:proofErr w:type="spellStart"/>
       <w:r>
         <w:t>PrioEngineVars.h</w:t>
       </w:r>
+      <w:proofErr w:type="spellEnd"/>
       <w:r>
         <w:t>’</w:t>
       </w:r>
@@ -13077,9 +13210,11 @@
       <w:r>
         <w:t>‘</w:t>
       </w:r>
+      <w:proofErr w:type="spellStart"/>
       <w:r>
         <w:t>RemovePrimitive</w:t>
       </w:r>
+      <w:proofErr w:type="spellEnd"/>
       <w:r>
         <w:t>’</w:t>
       </w:r>
@@ -13424,7 +13559,6 @@
           <w:id w:val="2114387702"/>
           <w:citation/>
         </w:sdtPr>
-        <w:sdtEndPr/>
         <w:sdtContent>
           <w:r>
             <w:fldChar w:fldCharType="begin"/>
@@ -13774,10 +13908,10 @@
       </w:pPr>
       <w:r>
         <w:object w:dxaOrig="3721" w:dyaOrig="11386" w14:anchorId="061A2CC8">
-          <v:shape id="_x0000_i1030" type="#_x0000_t75" style="width:185.85pt;height:569.3pt" o:ole="">
+          <v:shape id="_x0000_i1030" type="#_x0000_t75" style="width:186pt;height:569.45pt" o:ole="">
             <v:imagedata r:id="rId22" o:title=""/>
           </v:shape>
-          <o:OLEObject Type="Embed" ProgID="Visio.Drawing.15" ShapeID="_x0000_i1030" DrawAspect="Content" ObjectID="_1553293868" r:id="rId23"/>
+          <o:OLEObject Type="Embed" ProgID="Visio.Drawing.15" ShapeID="_x0000_i1030" DrawAspect="Content" ObjectID="_1553460999" r:id="rId23"/>
         </w:object>
       </w:r>
     </w:p>
@@ -13861,7 +13995,15 @@
         <w:t xml:space="preserve"> </w:t>
       </w:r>
       <w:r>
-        <w:t>function in order to create a window which is usable by Prio Engine.</w:t>
+        <w:t xml:space="preserve">function </w:t>
+      </w:r>
+      <w:proofErr w:type="gramStart"/>
+      <w:r>
+        <w:t>in order to</w:t>
+      </w:r>
+      <w:proofErr w:type="gramEnd"/>
+      <w:r>
+        <w:t xml:space="preserve"> create a window which is usable by Prio Engine.</w:t>
       </w:r>
       <w:r>
         <w:t xml:space="preserve"> </w:t>
@@ -13909,7 +14051,15 @@
         <w:t>removes</w:t>
       </w:r>
       <w:r>
-        <w:t xml:space="preserve"> the requirement for developers to define the logger in their code. If a developer were required to define a logger within the code, it would cause issues when they did not need to use the logger, however the engine expected the logger to be defined and as a result only held an extern definition of the logger. </w:t>
+        <w:t xml:space="preserve"> the requirement for developers to define the logger in their code. If a developer were required to define a logger within the code, it would cause issues when they did not need to use the logger, however the engine expected the logger to be defined and </w:t>
+      </w:r>
+      <w:proofErr w:type="gramStart"/>
+      <w:r>
+        <w:t>as a result</w:t>
+      </w:r>
+      <w:proofErr w:type="gramEnd"/>
+      <w:r>
+        <w:t xml:space="preserve"> only held an extern definition of the logger. </w:t>
       </w:r>
     </w:p>
     <w:p>
@@ -13961,7 +14111,15 @@
         <w:t>, it is still occurring it just simply does not</w:t>
       </w:r>
       <w:r>
-        <w:t xml:space="preserve"> run the pixel shader on</w:t>
+        <w:t xml:space="preserve"> run the pixel </w:t>
+      </w:r>
+      <w:proofErr w:type="spellStart"/>
+      <w:r>
+        <w:t>shader</w:t>
+      </w:r>
+      <w:proofErr w:type="spellEnd"/>
+      <w:r>
+        <w:t xml:space="preserve"> on</w:t>
       </w:r>
       <w:r>
         <w:t xml:space="preserve"> the inner areas of connected vertices.</w:t>
@@ -14240,7 +14398,15 @@
         <w:t xml:space="preserve">Through parsing this information, Boolean </w:t>
       </w:r>
       <w:r>
-        <w:t xml:space="preserve">flags can be set within the constant buffer of the shader file to indicate which maps should be used and which should be </w:t>
+        <w:t xml:space="preserve">flags can be set within the constant buffer of the </w:t>
+      </w:r>
+      <w:proofErr w:type="spellStart"/>
+      <w:r>
+        <w:t>shader</w:t>
+      </w:r>
+      <w:proofErr w:type="spellEnd"/>
+      <w:r>
+        <w:t xml:space="preserve"> file to indicate which maps should be used and which should be </w:t>
       </w:r>
       <w:r>
         <w:t>ignored</w:t>
@@ -14253,7 +14419,23 @@
         <w:t xml:space="preserve">Instances of models are created through the </w:t>
       </w:r>
       <w:r>
-        <w:t xml:space="preserve">‘CreateModel’ method belonging to the mesh class. The mesh class stores a list of instances of models, and as a result acts as a form of manager for the model class. Each instance of the model class </w:t>
+        <w:t>‘</w:t>
+      </w:r>
+      <w:proofErr w:type="spellStart"/>
+      <w:r>
+        <w:t>CreateModel</w:t>
+      </w:r>
+      <w:proofErr w:type="spellEnd"/>
+      <w:r>
+        <w:t xml:space="preserve">’ method belonging to the mesh class. The mesh class stores a list of instances of models, and </w:t>
+      </w:r>
+      <w:proofErr w:type="gramStart"/>
+      <w:r>
+        <w:t>as a result</w:t>
+      </w:r>
+      <w:proofErr w:type="gramEnd"/>
+      <w:r>
+        <w:t xml:space="preserve"> acts as a form of manager for the model class. Each instance of the model class </w:t>
       </w:r>
       <w:r>
         <w:t xml:space="preserve">contains information about the position, </w:t>
@@ -14295,15 +14477,39 @@
         <w:t xml:space="preserve"> each model through </w:t>
       </w:r>
       <w:r>
-        <w:t xml:space="preserve">the position, rotation, and scale properties. The world matrix is passed into the shader, and is the only property which changes within the vertex or pixel shader when rendering a group of models.  </w:t>
-      </w:r>
-    </w:p>
-    <w:p>
-      <w:r>
-        <w:t>Prio Engine renders meshes in batches</w:t>
-      </w:r>
-      <w:r>
-        <w:t xml:space="preserve">, </w:t>
+        <w:t xml:space="preserve">the position, rotation, and scale properties. The world matrix is passed into the </w:t>
+      </w:r>
+      <w:proofErr w:type="spellStart"/>
+      <w:r>
+        <w:t>shader</w:t>
+      </w:r>
+      <w:proofErr w:type="spellEnd"/>
+      <w:r>
+        <w:t xml:space="preserve">, and is the only property which changes within the vertex or pixel </w:t>
+      </w:r>
+      <w:proofErr w:type="spellStart"/>
+      <w:r>
+        <w:t>shader</w:t>
+      </w:r>
+      <w:proofErr w:type="spellEnd"/>
+      <w:r>
+        <w:t xml:space="preserve"> when rendering a group of models.  </w:t>
+      </w:r>
+    </w:p>
+    <w:p>
+      <w:r>
+        <w:t xml:space="preserve">Prio Engine renders meshes in </w:t>
+      </w:r>
+      <w:proofErr w:type="gramStart"/>
+      <w:r>
+        <w:t>batches</w:t>
+      </w:r>
+      <w:r>
+        <w:t>,</w:t>
+      </w:r>
+      <w:proofErr w:type="gramEnd"/>
+      <w:r>
+        <w:t xml:space="preserve"> </w:t>
       </w:r>
       <w:r>
         <w:t xml:space="preserve">this is due to the nature of loading information in computers. It is a slow process to retrieve information due to the physical distance between the </w:t>
@@ -14360,9 +14566,11 @@
       <w:pPr>
         <w:pStyle w:val="Heading4"/>
       </w:pPr>
+      <w:bookmarkStart w:id="105" w:name="_Ref479703233"/>
       <w:r>
         <w:t>Importing Height Maps</w:t>
       </w:r>
+      <w:bookmarkEnd w:id="105"/>
     </w:p>
     <w:p>
       <w:r>
@@ -14412,7 +14620,15 @@
         <w:t xml:space="preserve"> satisfy a standard for text based height maps,</w:t>
       </w:r>
       <w:r>
-        <w:t xml:space="preserve"> I have created a ‘.map’ file</w:t>
+        <w:t xml:space="preserve"> I have created a </w:t>
+      </w:r>
+      <w:proofErr w:type="gramStart"/>
+      <w:r>
+        <w:t>‘.map</w:t>
+      </w:r>
+      <w:proofErr w:type="gramEnd"/>
+      <w:r>
+        <w:t>’ file</w:t>
       </w:r>
       <w:r>
         <w:t xml:space="preserve"> standard</w:t>
@@ -14445,7 +14661,15 @@
         <w:t xml:space="preserve"> text based</w:t>
       </w:r>
       <w:r>
-        <w:t xml:space="preserve"> ‘.map’ file to the terrain object, however it can still accept a two-dimensional array of type double.</w:t>
+        <w:t xml:space="preserve"> </w:t>
+      </w:r>
+      <w:proofErr w:type="gramStart"/>
+      <w:r>
+        <w:t>‘.map</w:t>
+      </w:r>
+      <w:proofErr w:type="gramEnd"/>
+      <w:r>
+        <w:t>’ file to the terrain object, however it can still accept a two-dimensional array of type double.</w:t>
       </w:r>
     </w:p>
     <w:p>
@@ -14453,7 +14677,15 @@
         <w:t xml:space="preserve">To create a more flexible approach and fully support procedural generation of terrain, </w:t>
       </w:r>
       <w:r>
-        <w:t xml:space="preserve">a two-dimensional array of type double can also be passed to the terrain object. It works in a similar way to the ‘.map’ standard, however requires the height and width of the map to be passed in as parameters to the function. </w:t>
+        <w:t xml:space="preserve">a two-dimensional array of type double can also be passed to the terrain object. It works in a similar way to the </w:t>
+      </w:r>
+      <w:proofErr w:type="gramStart"/>
+      <w:r>
+        <w:t>‘.map</w:t>
+      </w:r>
+      <w:proofErr w:type="gramEnd"/>
+      <w:r>
+        <w:t xml:space="preserve">’ standard, however requires the height and width of the map to be passed in as parameters to the function. </w:t>
       </w:r>
       <w:r>
         <w:t xml:space="preserve">Each element within the array represents the height of a vertex, and the values of the array are copied </w:t>
@@ -14531,7 +14763,23 @@
         <w:t xml:space="preserve">allows for terrains to be scaled, and tiles to be evenly distributed. </w:t>
       </w:r>
       <w:r>
-        <w:t>Each tile is textured with an appropriate texture using triplanar texture mapping within the pixel shader, this prevents stretching of textures across scaled</w:t>
+        <w:t xml:space="preserve">Each tile is textured with an appropriate texture using </w:t>
+      </w:r>
+      <w:proofErr w:type="spellStart"/>
+      <w:r>
+        <w:t>triplanar</w:t>
+      </w:r>
+      <w:proofErr w:type="spellEnd"/>
+      <w:r>
+        <w:t xml:space="preserve"> texture mapping within the pixel </w:t>
+      </w:r>
+      <w:proofErr w:type="spellStart"/>
+      <w:r>
+        <w:t>shader</w:t>
+      </w:r>
+      <w:proofErr w:type="spellEnd"/>
+      <w:r>
+        <w:t>, this prevents stretching of textures across scaled</w:t>
       </w:r>
       <w:r>
         <w:t xml:space="preserve"> terrain models. </w:t>
@@ -14620,15 +14868,23 @@
       <w:pPr>
         <w:pStyle w:val="Heading4"/>
       </w:pPr>
-      <w:bookmarkStart w:id="105" w:name="_Ref479524257"/>
+      <w:bookmarkStart w:id="106" w:name="_Ref479524257"/>
       <w:r>
         <w:t>Updating Terrain</w:t>
       </w:r>
-      <w:bookmarkEnd w:id="105"/>
-    </w:p>
-    <w:p>
-      <w:r>
-        <w:t>Updating terrain must be done via a two-dimensional array of type double, there is currently no support through ‘.map’ files to update a</w:t>
+      <w:bookmarkEnd w:id="106"/>
+    </w:p>
+    <w:p>
+      <w:r>
+        <w:t xml:space="preserve">Updating terrain must be done via a two-dimensional array of type double, there is currently no support through </w:t>
+      </w:r>
+      <w:proofErr w:type="gramStart"/>
+      <w:r>
+        <w:t>‘.map</w:t>
+      </w:r>
+      <w:proofErr w:type="gramEnd"/>
+      <w:r>
+        <w:t>’ files to update a</w:t>
       </w:r>
       <w:r>
         <w:t>n existing</w:t>
@@ -14650,7 +14906,31 @@
     </w:p>
     <w:p>
       <w:r>
-        <w:t xml:space="preserve">After the terrain has been processed, the world entities are required to be recreated, this is another lengthy process and therefore should occur on a separate thread. The ‘RemoveScenery’ and ‘AddScenery’ functions within the engine object make this simple to do, Prio Engine’s graphics object will raise Boolean flags to avoid altering models while they are being raised, this will enable the use of concurrent programming. See </w:t>
+        <w:t xml:space="preserve">After the </w:t>
+      </w:r>
+      <w:proofErr w:type="gramStart"/>
+      <w:r>
+        <w:t>terrain</w:t>
+      </w:r>
+      <w:proofErr w:type="gramEnd"/>
+      <w:r>
+        <w:t xml:space="preserve"> has been processed, the world entities are required to be recreated, this is another lengthy process and therefore should occur on a separate thread. The ‘</w:t>
+      </w:r>
+      <w:proofErr w:type="spellStart"/>
+      <w:r>
+        <w:t>RemoveScenery</w:t>
+      </w:r>
+      <w:proofErr w:type="spellEnd"/>
+      <w:r>
+        <w:t>’ and ‘</w:t>
+      </w:r>
+      <w:proofErr w:type="spellStart"/>
+      <w:r>
+        <w:t>AddScenery</w:t>
+      </w:r>
+      <w:proofErr w:type="spellEnd"/>
+      <w:r>
+        <w:t xml:space="preserve">’ functions within the engine object make this simple to do, Prio Engine’s graphics object will raise Boolean flags to avoid altering models while they are being raised, this will enable the use of concurrent programming. See </w:t>
       </w:r>
       <w:r>
         <w:fldChar w:fldCharType="begin"/>
@@ -14675,11 +14955,11 @@
       <w:pPr>
         <w:pStyle w:val="Heading3"/>
       </w:pPr>
-      <w:bookmarkStart w:id="106" w:name="_Toc478568194"/>
+      <w:bookmarkStart w:id="107" w:name="_Toc478568194"/>
       <w:r>
         <w:t>Water</w:t>
       </w:r>
-      <w:bookmarkEnd w:id="106"/>
+      <w:bookmarkEnd w:id="107"/>
     </w:p>
     <w:p>
       <w:r>
@@ -14707,7 +14987,23 @@
     </w:p>
     <w:p>
       <w:r>
-        <w:t xml:space="preserve">The height map for the water is created on a separate render target, as it enables the height map to be passed around as a ShaderResourceView. The height map is created normal map at four positions, the normals are then </w:t>
+        <w:t xml:space="preserve">The height map for the water is created on a separate render target, as it enables the height map to be passed around as a </w:t>
+      </w:r>
+      <w:proofErr w:type="spellStart"/>
+      <w:r>
+        <w:t>ShaderResourceView</w:t>
+      </w:r>
+      <w:proofErr w:type="spellEnd"/>
+      <w:r>
+        <w:t xml:space="preserve">. The height map is created normal map at four positions, the </w:t>
+      </w:r>
+      <w:proofErr w:type="spellStart"/>
+      <w:r>
+        <w:t>normals</w:t>
+      </w:r>
+      <w:proofErr w:type="spellEnd"/>
+      <w:r>
+        <w:t xml:space="preserve"> are then </w:t>
       </w:r>
       <w:r>
         <w:t xml:space="preserve">totalled to produce the height of the map at that position. </w:t>
@@ -14718,7 +15014,15 @@
         <w:t xml:space="preserve">The refractive surface </w:t>
       </w:r>
       <w:r>
-        <w:t xml:space="preserve">works by only rendering objects which are below the surface of the water, acquiring the terrain colour in the same method as the terrain pixel shader would, and modifying the colour of that terrain depending on the depth </w:t>
+        <w:t xml:space="preserve">works by only rendering objects which are below the surface of the water, acquiring the terrain colour in the same method as the terrain pixel </w:t>
+      </w:r>
+      <w:proofErr w:type="spellStart"/>
+      <w:r>
+        <w:t>shader</w:t>
+      </w:r>
+      <w:proofErr w:type="spellEnd"/>
+      <w:r>
+        <w:t xml:space="preserve"> would, and modifying the colour of that terrain depending on the depth </w:t>
       </w:r>
       <w:r>
         <w:t xml:space="preserve">of the terrain tile from the water plane. </w:t>
@@ -14789,10 +15093,10 @@
       </w:pPr>
       <w:r>
         <w:object w:dxaOrig="10680" w:dyaOrig="8715" w14:anchorId="1FA5E1CA">
-          <v:shape id="_x0000_i1031" type="#_x0000_t75" style="width:365pt;height:280.45pt" o:ole="">
+          <v:shape id="_x0000_i1031" type="#_x0000_t75" style="width:365.45pt;height:280.35pt" o:ole="">
             <v:imagedata r:id="rId24" o:title=""/>
           </v:shape>
-          <o:OLEObject Type="Embed" ProgID="Visio.Drawing.15" ShapeID="_x0000_i1031" DrawAspect="Content" ObjectID="_1553293869" r:id="rId25"/>
+          <o:OLEObject Type="Embed" ProgID="Visio.Drawing.15" ShapeID="_x0000_i1031" DrawAspect="Content" ObjectID="_1553461000" r:id="rId25"/>
         </w:object>
       </w:r>
     </w:p>
@@ -14800,7 +15104,7 @@
       <w:pPr>
         <w:pStyle w:val="Caption"/>
       </w:pPr>
-      <w:bookmarkStart w:id="107" w:name="_Ref479536076"/>
+      <w:bookmarkStart w:id="108" w:name="_Ref479536076"/>
       <w:r>
         <w:t xml:space="preserve">Figure </w:t>
       </w:r>
@@ -14843,7 +15147,7 @@
       <w:r>
         <w:fldChar w:fldCharType="end"/>
       </w:r>
-      <w:bookmarkEnd w:id="107"/>
+      <w:bookmarkEnd w:id="108"/>
     </w:p>
     <w:p>
       <w:r>
@@ -14851,7 +15155,15 @@
         <w:t xml:space="preserve">The final process of rendering water is to calculate the water surface. In theory, a flat surface which blended reflection and refraction surfaces together would suffice to represent a body of water. However, </w:t>
       </w:r>
       <w:r>
-        <w:t xml:space="preserve">ripples on the water surface can be generated through manipulating normals which result in light being reflected </w:t>
+        <w:t xml:space="preserve">ripples on the water surface can be generated through manipulating </w:t>
+      </w:r>
+      <w:proofErr w:type="spellStart"/>
+      <w:r>
+        <w:t>normals</w:t>
+      </w:r>
+      <w:proofErr w:type="spellEnd"/>
+      <w:r>
+        <w:t xml:space="preserve"> which result in light being reflected </w:t>
       </w:r>
       <w:r>
         <w:t>off</w:t>
@@ -14866,7 +15178,15 @@
         <w:t>, it is a flat surface.</w:t>
       </w:r>
       <w:r>
-        <w:t xml:space="preserve"> A movement variable is updated every frame to alter where the normals are sampled from, this results in moving waves.</w:t>
+        <w:t xml:space="preserve"> A movement variable is updated every frame to alter where the </w:t>
+      </w:r>
+      <w:proofErr w:type="spellStart"/>
+      <w:r>
+        <w:t>normals</w:t>
+      </w:r>
+      <w:proofErr w:type="spellEnd"/>
+      <w:r>
+        <w:t xml:space="preserve"> are sampled from, this results in moving waves.</w:t>
       </w:r>
       <w:r>
         <w:t xml:space="preserve"> </w:t>
@@ -14881,7 +15201,6 @@
           <w:id w:val="-1057927429"/>
           <w:citation/>
         </w:sdtPr>
-        <w:sdtEndPr/>
         <w:sdtContent>
           <w:r>
             <w:fldChar w:fldCharType="begin"/>
@@ -14917,7 +15236,7 @@
       <w:pPr>
         <w:pStyle w:val="Heading3"/>
       </w:pPr>
-      <w:bookmarkStart w:id="108" w:name="_Toc478568195"/>
+      <w:bookmarkStart w:id="109" w:name="_Toc478568195"/>
       <w:r>
         <w:t>Foliage</w:t>
       </w:r>
@@ -14943,7 +15262,6 @@
           <w:id w:val="-144280422"/>
           <w:citation/>
         </w:sdtPr>
-        <w:sdtEndPr/>
         <w:sdtContent>
           <w:r>
             <w:fldChar w:fldCharType="begin"/>
@@ -14988,7 +15306,15 @@
     </w:p>
     <w:p>
       <w:r>
-        <w:t>The foliage pixel shader makes use of two textures, a diffuse texture, and an alpha map. The diffuse texture desc</w:t>
+        <w:t xml:space="preserve">The foliage pixel </w:t>
+      </w:r>
+      <w:proofErr w:type="spellStart"/>
+      <w:r>
+        <w:t>shader</w:t>
+      </w:r>
+      <w:proofErr w:type="spellEnd"/>
+      <w:r>
+        <w:t xml:space="preserve"> makes use of two textures, a diffuse texture, and an alpha map. The diffuse texture desc</w:t>
       </w:r>
       <w:r>
         <w:t xml:space="preserve">ribes indicates each colour of the map, while the alpha map indicates which areas of the map are transparent. </w:t>
@@ -15041,8 +15367,13 @@
         <w:t xml:space="preserve"> when the camera views any one quad, the two intersecting quads will have their backs facing the camera</w:t>
       </w:r>
       <w:r>
-        <w:t>, and as a result</w:t>
-      </w:r>
+        <w:t xml:space="preserve">, and </w:t>
+      </w:r>
+      <w:proofErr w:type="gramStart"/>
+      <w:r>
+        <w:t>as a result</w:t>
+      </w:r>
+      <w:proofErr w:type="gramEnd"/>
       <w:r>
         <w:t xml:space="preserve"> Direct X</w:t>
       </w:r>
@@ -15108,12 +15439,12 @@
       <w:pPr>
         <w:pStyle w:val="Heading3"/>
       </w:pPr>
-      <w:bookmarkStart w:id="109" w:name="_Ref479542973"/>
+      <w:bookmarkStart w:id="110" w:name="_Ref479542973"/>
       <w:r>
         <w:t>Skybox</w:t>
       </w:r>
-      <w:bookmarkEnd w:id="108"/>
       <w:bookmarkEnd w:id="109"/>
+      <w:bookmarkEnd w:id="110"/>
     </w:p>
     <w:p>
       <w:r>
@@ -15169,7 +15500,15 @@
     </w:p>
     <w:p>
       <w:r>
-        <w:t xml:space="preserve">Day, night and evening times can be represented purely through the skybox. The skybox has an apex and horizon colour which is passed into the pixel shader and rendered every frame, as described in section </w:t>
+        <w:t xml:space="preserve">Day, night and evening times can be represented purely through the skybox. The skybox has an apex and horizon colour which is passed into the pixel </w:t>
+      </w:r>
+      <w:proofErr w:type="spellStart"/>
+      <w:r>
+        <w:t>shader</w:t>
+      </w:r>
+      <w:proofErr w:type="spellEnd"/>
+      <w:r>
+        <w:t xml:space="preserve"> and rendered every frame, as described in section </w:t>
       </w:r>
       <w:r>
         <w:fldChar w:fldCharType="begin"/>
@@ -15205,18 +15544,34 @@
       <w:pPr>
         <w:pStyle w:val="Heading4"/>
       </w:pPr>
-      <w:bookmarkStart w:id="110" w:name="_Toc478568196"/>
+      <w:bookmarkStart w:id="111" w:name="_Toc478568196"/>
       <w:r>
         <w:t>Rendering Clouds</w:t>
       </w:r>
-      <w:bookmarkEnd w:id="110"/>
+      <w:bookmarkEnd w:id="111"/>
     </w:p>
     <w:p>
       <w:r>
         <w:t xml:space="preserve">Prio Engine defines a plane which is slightly curved for clouds to move across. Each vertex within the plane is initialised with a texture UV value, to sample cloud textures at that point. Two cloud textures are passed into the </w:t>
       </w:r>
       <w:r>
-        <w:t>pixel shader along with an offset for each texture. The offset is incremented every frame, this results in the texture being sampled at a slightly different position each frame, and as a result gives the illusion that the cloud is moving across the plane. This process is incredibly cheap to render and provides realistic looking clouds, however it does contain issues, the plane is visible when reaching the edges of terrain. Usually games would constrict where the user can go within the level to prevent the user seeing the edges of the plane, however that is not an option for Prio Engine currently as it serves as a technical demonstration.</w:t>
+        <w:t xml:space="preserve">pixel </w:t>
+      </w:r>
+      <w:proofErr w:type="spellStart"/>
+      <w:r>
+        <w:t>shader</w:t>
+      </w:r>
+      <w:proofErr w:type="spellEnd"/>
+      <w:r>
+        <w:t xml:space="preserve"> along with an offset for each texture. The offset is incremented every frame, this results in the texture being sampled at a slightly different position each frame, and </w:t>
+      </w:r>
+      <w:proofErr w:type="gramStart"/>
+      <w:r>
+        <w:t>as a result</w:t>
+      </w:r>
+      <w:proofErr w:type="gramEnd"/>
+      <w:r>
+        <w:t xml:space="preserve"> gives the illusion that the cloud is moving across the plane. This process is incredibly cheap to render and provides realistic looking clouds, however it does contain issues, the plane is visible when reaching the edges of terrain. Usually games would constrict where the user can go within the level to prevent the user seeing the edges of the plane, however that is not an option for Prio Engine currently as it serves as a technical demonstration.</w:t>
       </w:r>
       <w:r>
         <w:t xml:space="preserve"> </w:t>
@@ -15273,11 +15628,11 @@
       <w:pPr>
         <w:pStyle w:val="Heading4"/>
       </w:pPr>
-      <w:bookmarkStart w:id="111" w:name="_Ref479542200"/>
+      <w:bookmarkStart w:id="112" w:name="_Ref479542200"/>
       <w:r>
         <w:t>Instancing</w:t>
       </w:r>
-      <w:bookmarkEnd w:id="111"/>
+      <w:bookmarkEnd w:id="112"/>
     </w:p>
     <w:p>
       <w:r>
@@ -15287,7 +15642,15 @@
         <w:t xml:space="preserve">ovides a performance benefit to the graphics pipeline as it removes the necessity to </w:t>
       </w:r>
       <w:r>
-        <w:t xml:space="preserve">reuse multiple vertex buffers and index buffers, instead the vertex and index buffers are set once on the GPU, and a list of positions and other properties are passed to the GPU. The GPU stores information about each vertex on the geometry shader, and draws it at the position described in the instance data. The performance benefit comes from removing the requirement to pass data to the GPU, which is a lengthy process due to its physical distance from the random-access memory (RAM). </w:t>
+        <w:t xml:space="preserve">reuse multiple vertex buffers and index buffers, instead the vertex and index buffers are set once on the GPU, and a list of positions and other properties are passed to the GPU. The GPU stores information about each vertex on the geometry </w:t>
+      </w:r>
+      <w:proofErr w:type="spellStart"/>
+      <w:r>
+        <w:t>shader</w:t>
+      </w:r>
+      <w:proofErr w:type="spellEnd"/>
+      <w:r>
+        <w:t xml:space="preserve">, and draws it at the position described in the instance data. The performance benefit comes from removing the requirement to pass data to the GPU, which is a lengthy process due to its physical distance from the random-access memory (RAM). </w:t>
       </w:r>
     </w:p>
     <w:p>
@@ -15371,11 +15734,11 @@
       <w:pPr>
         <w:pStyle w:val="Heading3"/>
       </w:pPr>
-      <w:bookmarkStart w:id="112" w:name="_Ref479541663"/>
+      <w:bookmarkStart w:id="113" w:name="_Ref479541663"/>
       <w:r>
         <w:t>Blending</w:t>
       </w:r>
-      <w:bookmarkEnd w:id="112"/>
+      <w:bookmarkEnd w:id="113"/>
     </w:p>
     <w:p>
       <w:pPr>
@@ -15515,7 +15878,7 @@
       <w:pPr>
         <w:pStyle w:val="Caption"/>
       </w:pPr>
-      <w:bookmarkStart w:id="113" w:name="_Ref479547391"/>
+      <w:bookmarkStart w:id="114" w:name="_Ref479547391"/>
       <w:r>
         <w:t xml:space="preserve">Figure </w:t>
       </w:r>
@@ -15561,7 +15924,7 @@
       <w:r>
         <w:t xml:space="preserve"> Alpha Testing</w:t>
       </w:r>
-      <w:bookmarkEnd w:id="113"/>
+      <w:bookmarkEnd w:id="114"/>
     </w:p>
     <w:p>
       <w:pPr>
@@ -15708,7 +16071,7 @@
       <w:pPr>
         <w:pStyle w:val="Caption"/>
       </w:pPr>
-      <w:bookmarkStart w:id="114" w:name="_Ref479548797"/>
+      <w:bookmarkStart w:id="115" w:name="_Ref479548797"/>
       <w:r>
         <w:t xml:space="preserve">Figure </w:t>
       </w:r>
@@ -15754,7 +16117,7 @@
       <w:r>
         <w:t xml:space="preserve"> Alpha Blending</w:t>
       </w:r>
-      <w:bookmarkEnd w:id="114"/>
+      <w:bookmarkEnd w:id="115"/>
     </w:p>
     <w:p>
       <w:pPr>
@@ -15783,14 +16146,14 @@
       <w:pPr>
         <w:pStyle w:val="Heading2"/>
       </w:pPr>
-      <w:bookmarkStart w:id="115" w:name="_Toc478568198"/>
+      <w:bookmarkStart w:id="116" w:name="_Toc478568198"/>
       <w:r>
         <w:t>UI</w:t>
       </w:r>
       <w:r>
         <w:t xml:space="preserve"> Images</w:t>
       </w:r>
-      <w:bookmarkEnd w:id="115"/>
+      <w:bookmarkEnd w:id="116"/>
     </w:p>
     <w:p>
       <w:r>
@@ -15820,18 +16183,26 @@
     </w:p>
     <w:p>
       <w:r>
-        <w:t>To render UI images the graphics object within Prio Engine stores a base view matrix, which is the view matrix when the main camera is rendered at the origin of the world. This base view matrix is used in place of the camera view matrix when it is passed to the shader, to ensure that the image is displayed at the same position every frame.</w:t>
+        <w:t xml:space="preserve">To render UI images the graphics object within Prio Engine stores a base view matrix, which is the view matrix when the main camera is rendered at the origin of the world. This base view matrix is used in place of the camera view matrix when it is passed to the </w:t>
+      </w:r>
+      <w:proofErr w:type="spellStart"/>
+      <w:r>
+        <w:t>shader</w:t>
+      </w:r>
+      <w:proofErr w:type="spellEnd"/>
+      <w:r>
+        <w:t>, to ensure that the image is displayed at the same position every frame.</w:t>
       </w:r>
     </w:p>
     <w:p>
       <w:pPr>
         <w:pStyle w:val="Heading2"/>
       </w:pPr>
-      <w:bookmarkStart w:id="116" w:name="_Toc478568199"/>
+      <w:bookmarkStart w:id="117" w:name="_Toc478568199"/>
       <w:r>
         <w:t>Particle Systems</w:t>
       </w:r>
-      <w:bookmarkEnd w:id="116"/>
+      <w:bookmarkEnd w:id="117"/>
     </w:p>
     <w:p>
       <w:r>
@@ -15844,20 +16215,52 @@
         <w:t>particle systems.</w:t>
       </w:r>
       <w:r>
-        <w:t xml:space="preserve"> GPU particle systems make use of the geometry shader, which is a stage which sits between the vertex shader and pixel shader in the graphics pipeline. The geometry shader is incredibly efficient at rendering large numbers of the same shape.</w:t>
+        <w:t xml:space="preserve"> GPU particle systems make use of the geometry </w:t>
+      </w:r>
+      <w:proofErr w:type="spellStart"/>
+      <w:r>
+        <w:t>shader</w:t>
+      </w:r>
+      <w:proofErr w:type="spellEnd"/>
+      <w:r>
+        <w:t xml:space="preserve">, which is a stage which sits between the vertex </w:t>
+      </w:r>
+      <w:proofErr w:type="spellStart"/>
+      <w:r>
+        <w:t>shader</w:t>
+      </w:r>
+      <w:proofErr w:type="spellEnd"/>
+      <w:r>
+        <w:t xml:space="preserve"> and pixel </w:t>
+      </w:r>
+      <w:proofErr w:type="spellStart"/>
+      <w:r>
+        <w:t>shader</w:t>
+      </w:r>
+      <w:proofErr w:type="spellEnd"/>
+      <w:r>
+        <w:t xml:space="preserve"> in the graphics pipeline. The geometry </w:t>
+      </w:r>
+      <w:proofErr w:type="spellStart"/>
+      <w:r>
+        <w:t>shader</w:t>
+      </w:r>
+      <w:proofErr w:type="spellEnd"/>
+      <w:r>
+        <w:t xml:space="preserve"> is incredibly efficient at rendering large numbers of the same shape.</w:t>
       </w:r>
     </w:p>
     <w:p>
       <w:pPr>
         <w:pStyle w:val="Heading3"/>
       </w:pPr>
-      <w:bookmarkStart w:id="117" w:name="_Toc478568200"/>
-      <w:bookmarkStart w:id="118" w:name="_Ref479551710"/>
+      <w:bookmarkStart w:id="118" w:name="_Toc478568200"/>
+      <w:bookmarkStart w:id="119" w:name="_Ref479551710"/>
       <w:r>
         <w:t>Rain</w:t>
       </w:r>
-      <w:bookmarkEnd w:id="117"/>
       <w:bookmarkEnd w:id="118"/>
+      <w:bookmarkEnd w:id="119"/>
     </w:p>
     <w:p>
       <w:r>
@@ -15873,7 +16276,15 @@
         <w:t>geometry,</w:t>
       </w:r>
       <w:r>
-        <w:t xml:space="preserve"> and pixel shader.</w:t>
+        <w:t xml:space="preserve"> and pixel </w:t>
+      </w:r>
+      <w:proofErr w:type="spellStart"/>
+      <w:r>
+        <w:t>shader</w:t>
+      </w:r>
+      <w:proofErr w:type="spellEnd"/>
+      <w:r>
+        <w:t>.</w:t>
       </w:r>
       <w:r>
         <w:t xml:space="preserve"> Rain has been implemented as a GPU particle system as </w:t>
@@ -15884,16 +16295,40 @@
     </w:p>
     <w:p>
       <w:r>
-        <w:t xml:space="preserve">The rain particle system requires a vertex and geometry shader to update the rain particles, and a vertex, </w:t>
+        <w:t xml:space="preserve">The rain particle system requires a vertex and geometry </w:t>
+      </w:r>
+      <w:proofErr w:type="spellStart"/>
+      <w:r>
+        <w:t>shader</w:t>
+      </w:r>
+      <w:proofErr w:type="spellEnd"/>
+      <w:r>
+        <w:t xml:space="preserve"> to update the rain particles, and a vertex, </w:t>
       </w:r>
       <w:r>
         <w:t>geometry,</w:t>
       </w:r>
       <w:r>
-        <w:t xml:space="preserve"> and pixel shader to draw the rain particles to the screen. </w:t>
-      </w:r>
-      <w:r>
-        <w:t xml:space="preserve">The update geometry shader determines whether a particle is an emitter or a rain droplet, if it is an emitter then a new rain droplet is defined and positioned at a random </w:t>
+        <w:t xml:space="preserve"> and pixel </w:t>
+      </w:r>
+      <w:proofErr w:type="spellStart"/>
+      <w:r>
+        <w:t>shader</w:t>
+      </w:r>
+      <w:proofErr w:type="spellEnd"/>
+      <w:r>
+        <w:t xml:space="preserve"> to draw the rain particles to the screen. </w:t>
+      </w:r>
+      <w:r>
+        <w:t xml:space="preserve">The update geometry </w:t>
+      </w:r>
+      <w:proofErr w:type="spellStart"/>
+      <w:r>
+        <w:t>shader</w:t>
+      </w:r>
+      <w:proofErr w:type="spellEnd"/>
+      <w:r>
+        <w:t xml:space="preserve"> determines whether a particle is an emitter or a rain droplet, if it is an emitter then a new rain droplet is defined and positioned at a random </w:t>
       </w:r>
       <w:r>
         <w:t xml:space="preserve">location within a set radius, and this droplet is appended to the existing particles. The draw shaders are responsible for moving the position of the existing rain droplets, </w:t>
@@ -15953,21 +16388,37 @@
         <w:fldChar w:fldCharType="end"/>
       </w:r>
       <w:r>
-        <w:t xml:space="preserve">, the only difference lies in the colour which is used within the pixel shader and the speed at which the snow falls. </w:t>
-      </w:r>
-      <w:r>
-        <w:t xml:space="preserve">The length of each line calculated within the geometry shader is determined by the current acceleration of the particle. By slowing the particle down, the line is reduced to a small dot, which resembles a very fine snowflake. </w:t>
+        <w:t xml:space="preserve">, the only difference lies in the colour which is used within the pixel </w:t>
+      </w:r>
+      <w:proofErr w:type="spellStart"/>
+      <w:r>
+        <w:t>shader</w:t>
+      </w:r>
+      <w:proofErr w:type="spellEnd"/>
+      <w:r>
+        <w:t xml:space="preserve"> and the speed at which the snow falls. </w:t>
+      </w:r>
+      <w:r>
+        <w:t xml:space="preserve">The length of each line calculated within the geometry </w:t>
+      </w:r>
+      <w:proofErr w:type="spellStart"/>
+      <w:r>
+        <w:t>shader</w:t>
+      </w:r>
+      <w:proofErr w:type="spellEnd"/>
+      <w:r>
+        <w:t xml:space="preserve"> is determined by the current acceleration of the particle. By slowing the particle down, the line is reduced to a small dot, which resembles a very fine snowflake. </w:t>
       </w:r>
     </w:p>
     <w:p>
       <w:pPr>
         <w:pStyle w:val="Heading2"/>
       </w:pPr>
-      <w:bookmarkStart w:id="119" w:name="_Toc478568201"/>
+      <w:bookmarkStart w:id="120" w:name="_Toc478568201"/>
       <w:r>
         <w:t>Summary</w:t>
       </w:r>
-      <w:bookmarkEnd w:id="119"/>
+      <w:bookmarkEnd w:id="120"/>
     </w:p>
     <w:p>
       <w:r>
@@ -15976,8 +16427,6 @@
       <w:r>
         <w:t xml:space="preserve"> used in each project. </w:t>
       </w:r>
-      <w:bookmarkStart w:id="120" w:name="_GoBack"/>
-      <w:bookmarkEnd w:id="120"/>
       <w:r>
         <w:t xml:space="preserve"> </w:t>
       </w:r>
@@ -15994,10 +16443,30 @@
       <w:bookmarkEnd w:id="121"/>
     </w:p>
     <w:p>
+      <w:r>
+        <w:t xml:space="preserve">Artist Away is responsible for controlling and generating height maps which are used within Prio </w:t>
+      </w:r>
+      <w:commentRangeStart w:id="122"/>
+      <w:r>
+        <w:t>Engine</w:t>
+      </w:r>
+      <w:commentRangeEnd w:id="122"/>
+      <w:r>
+        <w:rPr>
+          <w:rStyle w:val="CommentReference"/>
+        </w:rPr>
+        <w:commentReference w:id="122"/>
+      </w:r>
+      <w:r>
+        <w:t xml:space="preserve">. </w:t>
+      </w:r>
+    </w:p>
+    <w:p>
       <w:pPr>
         <w:pStyle w:val="Heading2"/>
       </w:pPr>
-      <w:bookmarkStart w:id="122" w:name="_Toc478568203"/>
+      <w:bookmarkStart w:id="123" w:name="_Toc478568203"/>
+      <w:bookmarkStart w:id="124" w:name="_Ref479699814"/>
       <w:r>
         <w:t>Perlin</w:t>
       </w:r>
@@ -16007,33 +16476,356 @@
       <w:r>
         <w:t>Generation</w:t>
       </w:r>
-      <w:bookmarkEnd w:id="122"/>
+      <w:bookmarkEnd w:id="123"/>
+      <w:bookmarkEnd w:id="124"/>
+    </w:p>
+    <w:p>
+      <w:r>
+        <w:t>Perlin noise is a type of noise which generates a smooth</w:t>
+      </w:r>
+      <w:r>
+        <w:t xml:space="preserve"> style of noise between values 0 and 1. It was introduced by Ken Perlin, however he later released his improved Perlin noise algorithm </w:t>
+      </w:r>
+      <w:sdt>
+        <w:sdtPr>
+          <w:id w:val="789717740"/>
+          <w:citation/>
+        </w:sdtPr>
+        <w:sdtContent>
+          <w:r>
+            <w:fldChar w:fldCharType="begin"/>
+          </w:r>
+          <w:r>
+            <w:instrText xml:space="preserve"> CITATION Per02 \l 2057 </w:instrText>
+          </w:r>
+          <w:r>
+            <w:fldChar w:fldCharType="separate"/>
+          </w:r>
+          <w:r>
+            <w:rPr>
+              <w:noProof/>
+            </w:rPr>
+            <w:t>(Perlin, 2002)</w:t>
+          </w:r>
+          <w:r>
+            <w:fldChar w:fldCharType="end"/>
+          </w:r>
+        </w:sdtContent>
+      </w:sdt>
+      <w:r>
+        <w:t xml:space="preserve">. Artist Away makes use of improved Perlin noise to generate height maps with values between 0 and 1. </w:t>
+      </w:r>
+      <w:r>
+        <w:t xml:space="preserve">These values can be amplified by a control known as ‘gain’ </w:t>
+      </w:r>
+      <w:r>
+        <w:t>to</w:t>
+      </w:r>
+      <w:r>
+        <w:t xml:space="preserve"> uniformly alter the values. </w:t>
+      </w:r>
+    </w:p>
+    <w:p>
+      <w:r>
+        <w:t xml:space="preserve">Perlin Noise can be </w:t>
+      </w:r>
+      <w:r>
+        <w:t xml:space="preserve">calculated on either the central processing unit (CPU) or graphics processing unit (GPU) </w:t>
+      </w:r>
+      <w:sdt>
+        <w:sdtPr>
+          <w:id w:val="-829365660"/>
+          <w:citation/>
+        </w:sdtPr>
+        <w:sdtContent>
+          <w:r>
+            <w:fldChar w:fldCharType="begin"/>
+          </w:r>
+          <w:r>
+            <w:instrText xml:space="preserve"> CITATION Gre05 \l 2057 </w:instrText>
+          </w:r>
+          <w:r>
+            <w:fldChar w:fldCharType="separate"/>
+          </w:r>
+          <w:r>
+            <w:rPr>
+              <w:noProof/>
+            </w:rPr>
+            <w:t>(Green, 2005)</w:t>
+          </w:r>
+          <w:r>
+            <w:fldChar w:fldCharType="end"/>
+          </w:r>
+        </w:sdtContent>
+      </w:sdt>
+      <w:r>
+        <w:t xml:space="preserve">. Artist Away pursues a CPU implementation of Perlin Noise, as it is simple to write noise generated on the CPU to a file, whereas it becomes slightly more complex when the noise is generated in a </w:t>
+      </w:r>
+      <w:proofErr w:type="spellStart"/>
+      <w:r>
+        <w:t>shader</w:t>
+      </w:r>
+      <w:proofErr w:type="spellEnd"/>
+      <w:r>
+        <w:t>.</w:t>
+      </w:r>
+      <w:r>
+        <w:t xml:space="preserve"> Perlin noise can be generated in two</w:t>
+      </w:r>
+      <w:r>
+        <w:t>-</w:t>
+      </w:r>
+      <w:r>
+        <w:t xml:space="preserve">dimensional or </w:t>
+      </w:r>
+      <w:r>
+        <w:t>three-dimensional</w:t>
+      </w:r>
+      <w:r>
+        <w:t xml:space="preserve"> space.</w:t>
+      </w:r>
+      <w:r>
+        <w:t xml:space="preserve"> Artist Away generates Perlin noise in two-dimensional space, as three-dimensional space poses very few benefits in generation of terrain. </w:t>
+      </w:r>
+    </w:p>
+    <w:p>
+      <w:r>
+        <w:t xml:space="preserve">Perlin noise accepts an x, y and z parameters which represent the coordinates of a point. </w:t>
+      </w:r>
+      <w:r>
+        <w:t xml:space="preserve">These parameters are normalized </w:t>
+      </w:r>
+      <w:r>
+        <w:t>to</w:t>
+      </w:r>
+      <w:r>
+        <w:t xml:space="preserve"> find the position of this coordinate within a </w:t>
+      </w:r>
+      <w:r>
+        <w:t>square</w:t>
+      </w:r>
+      <w:r>
+        <w:t>.</w:t>
+      </w:r>
+      <w:r>
+        <w:t xml:space="preserve"> Four pseudorandom gradient vectors are generated from the four points of the </w:t>
+      </w:r>
+      <w:r>
+        <w:t>square</w:t>
+      </w:r>
+      <w:r>
+        <w:t>.</w:t>
+      </w:r>
+      <w:r>
+        <w:t xml:space="preserve"> Four more </w:t>
+      </w:r>
+      <w:r>
+        <w:t xml:space="preserve">distance </w:t>
+      </w:r>
+      <w:r>
+        <w:t xml:space="preserve">vectors are generated which calculate </w:t>
+      </w:r>
+      <w:r>
+        <w:t>four</w:t>
+      </w:r>
+      <w:r>
+        <w:t xml:space="preserve"> surrounding points on a grid about each point on a</w:t>
+      </w:r>
+      <w:r>
+        <w:t xml:space="preserve"> square. The dot product between the pseudorandom gradient vector and the </w:t>
+      </w:r>
+      <w:r>
+        <w:t xml:space="preserve">distance </w:t>
+      </w:r>
+      <w:r>
+        <w:t xml:space="preserve">vector generate </w:t>
+      </w:r>
+      <w:r>
+        <w:t xml:space="preserve">influence values, which will determine how strong a noise value will be. Four influence values are generated as there are four separate points on a square in 2D noise, however in 3D noise eight values would be required. A linear interpolation is performed upon </w:t>
+      </w:r>
+      <w:r>
+        <w:t xml:space="preserve">each of the influence values with one another to perform a smooth transition throughout each Perlin value generated, however due to the way in which linear interpolation this curve looks </w:t>
+      </w:r>
+      <w:r>
+        <w:t>unnatural</w:t>
+      </w:r>
+      <w:r>
+        <w:t xml:space="preserve">. </w:t>
+      </w:r>
+      <w:r>
+        <w:t>To</w:t>
+      </w:r>
+      <w:r>
+        <w:t xml:space="preserve"> make the curve more natural, an ease curve is applied to further smooth the curve between each of the values.</w:t>
+      </w:r>
+    </w:p>
+    <w:p>
+      <w:r>
+        <w:t>Perlin noise accepts a series of parameters to manipulate noise, these include; amplitude, persistence, frequency and octaves. Amplitude controls how high a noise value can possibly be when it is calculated. Persistence calculates how quickly amplitude will deteriorate. Frequency controls how drastic the changes in the noise values will be. Octaves are the number of times which the Perlin value will be calculated, and then added to a total number.</w:t>
+      </w:r>
+      <w:r>
+        <w:t xml:space="preserve"> Each of these effects are controllable through Artist Away, as they enable a method of </w:t>
+      </w:r>
+      <w:r>
+        <w:lastRenderedPageBreak/>
+        <w:t>customizing height maps which can be used for both terrain generation and foliage generation.</w:t>
+      </w:r>
     </w:p>
     <w:p>
       <w:pPr>
         <w:pStyle w:val="Heading2"/>
       </w:pPr>
-      <w:bookmarkStart w:id="123" w:name="_Toc478568204"/>
+      <w:bookmarkStart w:id="125" w:name="_Toc478568204"/>
       <w:r>
         <w:t>Creating and Exporting Height Maps</w:t>
       </w:r>
-      <w:bookmarkEnd w:id="123"/>
+      <w:bookmarkEnd w:id="125"/>
+    </w:p>
+    <w:p>
+      <w:r>
+        <w:t xml:space="preserve">Height Maps are created through </w:t>
+      </w:r>
+      <w:r>
+        <w:t xml:space="preserve">Perlin noise, described in section </w:t>
+      </w:r>
+      <w:r>
+        <w:fldChar w:fldCharType="begin"/>
+      </w:r>
+      <w:r>
+        <w:instrText xml:space="preserve"> REF _Ref479699814 \r \h </w:instrText>
+      </w:r>
+      <w:r>
+        <w:fldChar w:fldCharType="separate"/>
+      </w:r>
+      <w:r>
+        <w:t>6.1</w:t>
+      </w:r>
+      <w:r>
+        <w:fldChar w:fldCharType="end"/>
+      </w:r>
+      <w:r>
+        <w:t xml:space="preserve">. </w:t>
+      </w:r>
+      <w:r>
+        <w:t xml:space="preserve">The map itself is stored as a </w:t>
+      </w:r>
+      <w:r>
+        <w:t>two-dimensional</w:t>
+      </w:r>
+      <w:r>
+        <w:t xml:space="preserve"> dynamic array of type double, and can be acquired through the ‘</w:t>
+      </w:r>
+      <w:proofErr w:type="spellStart"/>
+      <w:r>
+        <w:t>GetMap</w:t>
+      </w:r>
+      <w:proofErr w:type="spellEnd"/>
+      <w:r>
+        <w:t xml:space="preserve">’ function belonging to the </w:t>
+      </w:r>
+      <w:proofErr w:type="spellStart"/>
+      <w:r>
+        <w:t>HeightMap</w:t>
+      </w:r>
+      <w:proofErr w:type="spellEnd"/>
+      <w:r>
+        <w:t xml:space="preserve"> class.</w:t>
+      </w:r>
+    </w:p>
+    <w:p>
+      <w:r>
+        <w:t xml:space="preserve">As mentioned previously in section </w:t>
+      </w:r>
+      <w:r>
+        <w:fldChar w:fldCharType="begin"/>
+      </w:r>
+      <w:r>
+        <w:instrText xml:space="preserve"> REF _Ref479703233 \r \h </w:instrText>
+      </w:r>
+      <w:r>
+        <w:fldChar w:fldCharType="separate"/>
+      </w:r>
+      <w:r>
+        <w:t>5.5.4.1</w:t>
+      </w:r>
+      <w:r>
+        <w:fldChar w:fldCharType="end"/>
+      </w:r>
+      <w:r>
+        <w:t xml:space="preserve">, height maps must adhere to two standards, and Artist Away is responsible for adhering to each of these standards. The first standard is a two-dimensional dynamic array of type double. Artist Away generates this and stores all information regarding the height map in a member variable which is a dynamic array. The height map class allows access to the dynamic array, however if objects deallocate memory from this array then it will cause a runtime error during the shutdown function of the height map. For this reason, it is recommended that height maps are generated and stored in text files, matching the </w:t>
+      </w:r>
+      <w:proofErr w:type="gramStart"/>
+      <w:r>
+        <w:t>‘.map</w:t>
+      </w:r>
+      <w:proofErr w:type="gramEnd"/>
+      <w:r>
+        <w:t xml:space="preserve">’ file standard. </w:t>
+      </w:r>
+      <w:r>
+        <w:t xml:space="preserve">The only time when a dynamic array </w:t>
+      </w:r>
+      <w:r>
+        <w:t xml:space="preserve">based </w:t>
+      </w:r>
+      <w:r>
+        <w:t xml:space="preserve">heightmap is recommended </w:t>
+      </w:r>
+      <w:r>
+        <w:t xml:space="preserve">is when the height map is required to be generated in real time, this is the </w:t>
+      </w:r>
+      <w:r>
+        <w:t>case with procedural generation, and as a result is the chosen method for Artist Away.</w:t>
+      </w:r>
+      <w:r>
+        <w:br/>
+        <w:t xml:space="preserve">Artist Away also exports height maps which are created as text file with a </w:t>
+      </w:r>
+      <w:proofErr w:type="gramStart"/>
+      <w:r>
+        <w:t>‘.map</w:t>
+      </w:r>
+      <w:proofErr w:type="gramEnd"/>
+      <w:r>
+        <w:t xml:space="preserve">’ extension. Each column is separated by a </w:t>
+      </w:r>
+      <w:r>
+        <w:t>space;</w:t>
+      </w:r>
+      <w:r>
+        <w:t xml:space="preserve"> each</w:t>
+      </w:r>
+      <w:r>
+        <w:t xml:space="preserve"> row </w:t>
+      </w:r>
+      <w:r>
+        <w:t xml:space="preserve">is separated by a new line. These text files can be loaded in to </w:t>
+      </w:r>
+      <w:r>
+        <w:t>a dynamic array by analysing the text file, this process occurs within Prio Engine.</w:t>
+      </w:r>
+      <w:r>
+        <w:t xml:space="preserve"> </w:t>
+      </w:r>
     </w:p>
     <w:p>
       <w:pPr>
         <w:pStyle w:val="Heading2"/>
       </w:pPr>
-      <w:bookmarkStart w:id="124" w:name="_Toc478568205"/>
-      <w:r>
-        <w:t>Implementing User Interface</w:t>
-      </w:r>
-      <w:bookmarkEnd w:id="124"/>
+      <w:bookmarkStart w:id="126" w:name="_Toc478568205"/>
+      <w:r>
+        <w:t>User Interface</w:t>
+      </w:r>
+      <w:bookmarkEnd w:id="126"/>
+      <w:r>
+        <w:t xml:space="preserve"> </w:t>
+      </w:r>
     </w:p>
     <w:p>
       <w:pPr>
         <w:pStyle w:val="Heading3"/>
       </w:pPr>
-      <w:bookmarkStart w:id="125" w:name="_Toc478568206"/>
+      <w:bookmarkStart w:id="127" w:name="_Toc478568206"/>
       <w:r>
         <w:t xml:space="preserve">Controlling </w:t>
       </w:r>
@@ -16043,101 +16835,285 @@
       <w:r>
         <w:t xml:space="preserve"> Game</w:t>
       </w:r>
-      <w:bookmarkEnd w:id="125"/>
+      <w:bookmarkEnd w:id="127"/>
+      <w:r>
+        <w:t xml:space="preserve"> </w:t>
+      </w:r>
+    </w:p>
+    <w:p>
+      <w:r>
+        <w:t>The camera movement is controlled through W, A, S and D keys, while the rotation of the camera is controlled through up, down, left and right arrows.</w:t>
+      </w:r>
+      <w:r>
+        <w:t xml:space="preserve"> AntTweakBar is used to control elements within the scene.</w:t>
+      </w:r>
     </w:p>
     <w:p>
       <w:pPr>
         <w:pStyle w:val="Heading3"/>
       </w:pPr>
-      <w:bookmarkStart w:id="126" w:name="_Toc478568207"/>
+      <w:bookmarkStart w:id="128" w:name="_Toc478568207"/>
       <w:r>
         <w:t>AntTweakBar</w:t>
       </w:r>
       <w:r>
         <w:t xml:space="preserve"> Usage</w:t>
       </w:r>
-      <w:bookmarkEnd w:id="126"/>
+      <w:bookmarkEnd w:id="128"/>
+    </w:p>
+    <w:p>
+      <w:bookmarkStart w:id="129" w:name="_Toc478568208"/>
+      <w:bookmarkStart w:id="130" w:name="_Ref479524515"/>
+      <w:r>
+        <w:t xml:space="preserve">The user interface within Artist Away is primarily implemented through AntTweakBar. The tweak bar allows for manipulation of height maps, control over weather effects and manipulation of water properties. </w:t>
+      </w:r>
+      <w:r>
+        <w:t xml:space="preserve">The tweak bar is implemented through </w:t>
+      </w:r>
+      <w:proofErr w:type="spellStart"/>
+      <w:r>
+        <w:t>callback</w:t>
+      </w:r>
+      <w:proofErr w:type="spellEnd"/>
+      <w:r>
+        <w:t xml:space="preserve"> functions </w:t>
+      </w:r>
+      <w:r>
+        <w:t xml:space="preserve">which are used as getters and setters to alter the values within the engine. </w:t>
+      </w:r>
+      <w:proofErr w:type="spellStart"/>
+      <w:r>
+        <w:t>Callbacks</w:t>
+      </w:r>
+      <w:proofErr w:type="spellEnd"/>
+      <w:r>
+        <w:t xml:space="preserve"> are used in place of basic read only and set variables as </w:t>
+      </w:r>
+      <w:proofErr w:type="spellStart"/>
+      <w:r>
+        <w:t>callbacks</w:t>
+      </w:r>
+      <w:proofErr w:type="spellEnd"/>
+      <w:r>
+        <w:t xml:space="preserve"> prevent the requirement to update variables within the engine every frame, </w:t>
+      </w:r>
+      <w:r>
+        <w:t>and</w:t>
+      </w:r>
+      <w:r>
+        <w:t xml:space="preserve"> allow for concurrent programming. </w:t>
+      </w:r>
     </w:p>
     <w:p>
       <w:pPr>
         <w:pStyle w:val="Heading2"/>
       </w:pPr>
-      <w:bookmarkStart w:id="127" w:name="_Toc478568208"/>
-      <w:bookmarkStart w:id="128" w:name="_Ref479524515"/>
-      <w:r>
+      <w:r>
+        <w:lastRenderedPageBreak/>
         <w:t>Concurrent Programming</w:t>
       </w:r>
-      <w:bookmarkEnd w:id="127"/>
-      <w:bookmarkEnd w:id="128"/>
+      <w:bookmarkEnd w:id="129"/>
+      <w:bookmarkEnd w:id="130"/>
     </w:p>
     <w:p>
       <w:pPr>
         <w:pStyle w:val="Heading3"/>
       </w:pPr>
-      <w:bookmarkStart w:id="129" w:name="_Toc478568209"/>
+      <w:bookmarkStart w:id="131" w:name="_Toc478568209"/>
       <w:r>
         <w:t>Multithreading Noise Generation</w:t>
       </w:r>
-      <w:bookmarkEnd w:id="129"/>
+      <w:bookmarkEnd w:id="131"/>
+    </w:p>
+    <w:p>
+      <w:r>
+        <w:t xml:space="preserve">It was found that generating Perlin noise on the CPU is an incredibly intensive process, and </w:t>
+      </w:r>
+      <w:r>
+        <w:t>thus</w:t>
+      </w:r>
+      <w:r>
+        <w:t xml:space="preserve"> takes a long time to process. To keep the game operational while height maps are being updated, Artist Away </w:t>
+      </w:r>
+      <w:r>
+        <w:t xml:space="preserve">runs all generation of height map and updating of terrain on a separate thread. This enables the user to continue using Artist Away while the new terrain is being generated. </w:t>
+      </w:r>
+    </w:p>
+    <w:p>
+      <w:r>
+        <w:t xml:space="preserve">Multithreading is only possible through </w:t>
+      </w:r>
+      <w:proofErr w:type="spellStart"/>
+      <w:r>
+        <w:t>callbacks</w:t>
+      </w:r>
+      <w:proofErr w:type="spellEnd"/>
+      <w:r>
+        <w:t xml:space="preserve"> within Artist Away, as AntTweakBar does not run </w:t>
+      </w:r>
+      <w:proofErr w:type="spellStart"/>
+      <w:r>
+        <w:t>callbacks</w:t>
+      </w:r>
+      <w:proofErr w:type="spellEnd"/>
+      <w:r>
+        <w:t xml:space="preserve"> on a separate thread, they must be manually created and joined through the program which runs AntTweakBar. A Boolean flag is raised </w:t>
+      </w:r>
+      <w:r>
+        <w:t xml:space="preserve">in Artist Away </w:t>
+      </w:r>
+      <w:r>
+        <w:t xml:space="preserve">when the thread is ready to be </w:t>
+      </w:r>
+      <w:proofErr w:type="spellStart"/>
+      <w:r>
+        <w:t>rejoined</w:t>
+      </w:r>
+      <w:proofErr w:type="spellEnd"/>
+      <w:r>
+        <w:t xml:space="preserve"> to the main thread, this flag is checked in every frame of the main thread, once the thread is </w:t>
+      </w:r>
+      <w:proofErr w:type="spellStart"/>
+      <w:r>
+        <w:t>rejoined</w:t>
+      </w:r>
+      <w:proofErr w:type="spellEnd"/>
+      <w:r>
+        <w:t xml:space="preserve"> to the main thread, it no longer runs.</w:t>
+      </w:r>
     </w:p>
     <w:p>
       <w:pPr>
         <w:pStyle w:val="Heading3"/>
       </w:pPr>
-      <w:bookmarkStart w:id="130" w:name="_Toc478568210"/>
-      <w:r>
-        <w:t>Preventing Multiple GPU Instructions</w:t>
-      </w:r>
-      <w:bookmarkEnd w:id="130"/>
+      <w:bookmarkStart w:id="132" w:name="_Toc478568210"/>
+      <w:r>
+        <w:t xml:space="preserve">Preventing </w:t>
+      </w:r>
+      <w:bookmarkEnd w:id="132"/>
+      <w:r>
+        <w:t>Multithreading Issues</w:t>
+      </w:r>
+    </w:p>
+    <w:p>
+      <w:r>
+        <w:t xml:space="preserve">Multithreaded programs are prone to errors when two separate </w:t>
+      </w:r>
+      <w:r>
+        <w:t xml:space="preserve">threads attempt to use the graphics device or information passed the graphics device at the same time. Multithreading within Artist Away operates upon modifying elements and member variables belonging to the engine object, all the while the engine object is still running on the main thread and uses </w:t>
+      </w:r>
+      <w:r>
+        <w:t>many</w:t>
+      </w:r>
+      <w:r>
+        <w:t xml:space="preserve"> member variables throughout</w:t>
+      </w:r>
+      <w:r>
+        <w:t xml:space="preserve"> every frame. One area which proved particularly problematic was modifying the meshes and models used when updating the terrain object. Issues arise as the main thread attempts to render a list of models contained by each mesh, while the separate thread attempts to remove the models belonging to that mesh, to generate new models at the correct position. This is solved by raising and lowering Boolean flags when the render method for meshes starts and ends, the second thread will wait for the flag to be lowered before continuing and modifying the list of models. </w:t>
+      </w:r>
+      <w:r>
+        <w:t>This does mean that the second thread will not run as quickly as it possibly could, however it ensures that the program will not crash.</w:t>
+      </w:r>
     </w:p>
     <w:p>
       <w:pPr>
         <w:pStyle w:val="Heading2"/>
       </w:pPr>
-      <w:bookmarkStart w:id="131" w:name="_Toc478568211"/>
+      <w:bookmarkStart w:id="133" w:name="_Toc478568211"/>
       <w:r>
         <w:t>Updating Terrain During Run Time</w:t>
       </w:r>
-      <w:bookmarkEnd w:id="131"/>
+      <w:bookmarkEnd w:id="133"/>
+    </w:p>
+    <w:p>
+      <w:r>
+        <w:t xml:space="preserve">The update process is triggered through a button click event in AntTweakBar, which in turn calls a </w:t>
+      </w:r>
+      <w:proofErr w:type="spellStart"/>
+      <w:r>
+        <w:t>callback</w:t>
+      </w:r>
+      <w:proofErr w:type="spellEnd"/>
+      <w:r>
+        <w:t xml:space="preserve"> function to begin the update. The update process is run on a separate thread as to avoid causing the program to hang. </w:t>
+      </w:r>
     </w:p>
     <w:p>
       <w:pPr>
         <w:pStyle w:val="Heading3"/>
       </w:pPr>
-      <w:bookmarkStart w:id="132" w:name="_Toc478568212"/>
+      <w:bookmarkStart w:id="134" w:name="_Toc478568212"/>
       <w:r>
         <w:t>Generating New Height Map</w:t>
       </w:r>
-      <w:bookmarkEnd w:id="132"/>
+      <w:bookmarkEnd w:id="134"/>
+    </w:p>
+    <w:p>
+      <w:r>
+        <w:t xml:space="preserve">Height maps are stored as two dimensional dynamic arrays of type double. Height maps can be updated through the ‘Update’ function found in the class </w:t>
+      </w:r>
+      <w:r>
+        <w:t>declaration</w:t>
+      </w:r>
+      <w:r>
+        <w:t xml:space="preserve">. </w:t>
+      </w:r>
+      <w:r>
+        <w:t xml:space="preserve">It is required that the </w:t>
+      </w:r>
+      <w:r>
+        <w:lastRenderedPageBreak/>
+        <w:t xml:space="preserve">programmer sets the new height and new width of the height map before calling the update function, unless they wish for the height map to remain the same dimensions. Upon calling the update function, all memory for the existing dynamic array is deallocated, to apply the resize the array is allocated memory of the newly requested width and height. </w:t>
+      </w:r>
+      <w:r>
+        <w:t xml:space="preserve">The initialisation process runs upon the new dynamic array to populate it with </w:t>
+      </w:r>
+      <w:proofErr w:type="spellStart"/>
+      <w:r>
+        <w:t>perlin</w:t>
+      </w:r>
+      <w:proofErr w:type="spellEnd"/>
+      <w:r>
+        <w:t xml:space="preserve"> noise values. </w:t>
+      </w:r>
+      <w:r>
+        <w:t xml:space="preserve"> </w:t>
+      </w:r>
     </w:p>
     <w:p>
       <w:pPr>
         <w:pStyle w:val="Heading3"/>
       </w:pPr>
-      <w:bookmarkStart w:id="133" w:name="_Toc478568213"/>
-      <w:r>
-        <w:t>Destroying Old Entities</w:t>
-      </w:r>
-      <w:bookmarkEnd w:id="133"/>
-    </w:p>
-    <w:p>
-      <w:pPr>
-        <w:pStyle w:val="Heading3"/>
-      </w:pPr>
-      <w:bookmarkStart w:id="134" w:name="_Toc478568214"/>
-      <w:r>
-        <w:t>Placing New Entities</w:t>
-      </w:r>
-      <w:bookmarkEnd w:id="134"/>
-    </w:p>
-    <w:p>
-      <w:pPr>
-        <w:pStyle w:val="Heading3"/>
-      </w:pPr>
-      <w:bookmarkStart w:id="135" w:name="_Toc478568215"/>
-      <w:r>
-        <w:t>Updating Water</w:t>
-      </w:r>
+      <w:r>
+        <w:t>Updating Entities</w:t>
+      </w:r>
+    </w:p>
+    <w:p>
+      <w:r>
+        <w:t xml:space="preserve">There are four elements which are built around height maps which will need to be regenerated; terrain, water, foliage and terrain entities (trees and bushes). Before updating occurs, the engine is instructed that updating of these entities is about to occur, this avoids render functions attempting to render entities which are being modified. </w:t>
+      </w:r>
+      <w:r>
+        <w:t xml:space="preserve">The update function of terrain is called, the update function is responsible for shutting down allocated memory, and following that it will reinitialise the terrain by </w:t>
+      </w:r>
+      <w:r>
+        <w:t>beginning the procedural generation process with the new height map.</w:t>
+      </w:r>
+    </w:p>
+    <w:p>
+      <w:r>
+        <w:t>Once the terrain has been regenerated, the water object is updated by Prio Engine. The water is destroyed, and recreated and the same width and height as the terrain. This ensures that the water sits as a flat plane throughout the terrain, and does not only cover certain areas within the terrain.</w:t>
+      </w:r>
+    </w:p>
+    <w:p>
+      <w:r>
+        <w:t>Following the water, a new height map is generated for foliage. Foliage is generated by analysing a map of equal height and width to the terrain height map, but the foliage height map should have a much higher frequency.</w:t>
+      </w:r>
+    </w:p>
+    <w:p>
+      <w:r>
+        <w:t>Finally, the terrain entities are updated. The simplest method of reinitialising the terrain entities is to remove all model instances belonging to the mesh object, and recreate them from the positions generated by the terrain object which was regenerated in the first stage of recreation.</w:t>
+      </w:r>
+      <w:bookmarkStart w:id="135" w:name="_GoBack"/>
       <w:bookmarkEnd w:id="135"/>
     </w:p>
     <w:p>
@@ -16259,7 +17235,6 @@
           <w:id w:val="2112002232"/>
           <w:citation/>
         </w:sdtPr>
-        <w:sdtEndPr/>
         <w:sdtContent>
           <w:r>
             <w:fldChar w:fldCharType="begin"/>
@@ -16313,7 +17288,6 @@
           <w:id w:val="-236243137"/>
           <w:citation/>
         </w:sdtPr>
-        <w:sdtEndPr/>
         <w:sdtContent>
           <w:r>
             <w:fldChar w:fldCharType="begin"/>
@@ -17035,7 +18009,6 @@
           <w:docPartUnique/>
         </w:docPartObj>
       </w:sdtPr>
-      <w:sdtEndPr/>
       <w:sdtContent>
         <w:p>
           <w:pPr>
@@ -17054,7 +18027,6 @@
             <w:id w:val="-1723129469"/>
             <w:bibliography/>
           </w:sdtPr>
-          <w:sdtEndPr/>
           <w:sdtContent>
             <w:p>
               <w:pPr>
@@ -17108,6 +18080,34 @@
               </w:r>
               <w:r>
                 <w:t>31(10), pp. 124-126.</w:t>
+              </w:r>
+            </w:p>
+            <w:p>
+              <w:pPr>
+                <w:pStyle w:val="Bibliography"/>
+              </w:pPr>
+              <w:r>
+                <w:t xml:space="preserve">Finch, M. (2007) </w:t>
+              </w:r>
+              <w:r>
+                <w:rPr>
+                  <w:i/>
+                  <w:iCs/>
+                </w:rPr>
+                <w:t xml:space="preserve">Effective Water Simulation from Physical Models, </w:t>
+              </w:r>
+              <w:r>
+                <w:br/>
+              </w:r>
+              <w:r>
+                <w:rPr>
+                  <w:u w:val="single"/>
+                </w:rPr>
+                <w:t>http://http.developer.nvidia.com/GPUGems/gpugems_ch01.html</w:t>
+              </w:r>
+              <w:r>
+                <w:br/>
+                <w:t>(accessed 9 April 2017).</w:t>
               </w:r>
             </w:p>
             <w:p>
@@ -17315,6 +18315,24 @@
                 <w:pStyle w:val="Bibliography"/>
               </w:pPr>
               <w:r>
+                <w:t xml:space="preserve">Nystrom, R. (2014) 'Game Programming Patterns', in </w:t>
+              </w:r>
+              <w:r>
+                <w:rPr>
+                  <w:i/>
+                  <w:iCs/>
+                </w:rPr>
+                <w:t xml:space="preserve">Game Programming Patterns, </w:t>
+              </w:r>
+              <w:r>
+                <w:t>USA: Genever Benning, pp. 123-139.</w:t>
+              </w:r>
+            </w:p>
+            <w:p>
+              <w:pPr>
+                <w:pStyle w:val="Bibliography"/>
+              </w:pPr>
+              <w:r>
                 <w:t xml:space="preserve">Onal, E. et al. (2014) </w:t>
               </w:r>
               <w:r>
@@ -17333,6 +18351,35 @@
                 <w:pStyle w:val="Bibliography"/>
               </w:pPr>
               <w:r>
+                <w:t xml:space="preserve">Pelzer, K. (2007) </w:t>
+              </w:r>
+              <w:r>
+                <w:rPr>
+                  <w:i/>
+                  <w:iCs/>
+                </w:rPr>
+                <w:t xml:space="preserve">Rendering Countless Blades of Waving Grass, </w:t>
+              </w:r>
+              <w:r>
+                <w:br/>
+              </w:r>
+              <w:r>
+                <w:rPr>
+                  <w:u w:val="single"/>
+                </w:rPr>
+                <w:t>http://http.developer.nvidia.com/GPUGems/gpugems_ch07.html</w:t>
+              </w:r>
+              <w:r>
+                <w:br/>
+                <w:t>(accessed 9 April 2017).</w:t>
+              </w:r>
+            </w:p>
+            <w:p>
+              <w:pPr>
+                <w:pStyle w:val="Bibliography"/>
+              </w:pPr>
+              <w:r>
+                <w:lastRenderedPageBreak/>
                 <w:t xml:space="preserve">Pereira, D., Zárate, L. &amp; Song, M. (2013) </w:t>
               </w:r>
               <w:r>
@@ -17369,6 +18416,34 @@
                 <w:pStyle w:val="Bibliography"/>
               </w:pPr>
               <w:r>
+                <w:t xml:space="preserve">Whittaker, J. (2011) </w:t>
+              </w:r>
+              <w:r>
+                <w:rPr>
+                  <w:i/>
+                  <w:iCs/>
+                </w:rPr>
+                <w:t xml:space="preserve">The 10 Minute Test Plan, </w:t>
+              </w:r>
+              <w:r>
+                <w:br/>
+              </w:r>
+              <w:r>
+                <w:rPr>
+                  <w:u w:val="single"/>
+                </w:rPr>
+                <w:t>https://testing.googleblog.com/2011/09/10-minute-test-plan.html</w:t>
+              </w:r>
+              <w:r>
+                <w:br/>
+                <w:t>(accessed 3 April 2017).</w:t>
+              </w:r>
+            </w:p>
+            <w:p>
+              <w:pPr>
+                <w:pStyle w:val="Bibliography"/>
+              </w:pPr>
+              <w:r>
                 <w:t xml:space="preserve">Wilson, J. M. (2003) 'Gantt charts: A Centenary Appreciation', </w:t>
               </w:r>
               <w:r>
@@ -17380,6 +18455,24 @@
               </w:r>
               <w:r>
                 <w:t>149(2), pp. 430-437.</w:t>
+              </w:r>
+            </w:p>
+            <w:p>
+              <w:pPr>
+                <w:pStyle w:val="Bibliography"/>
+              </w:pPr>
+              <w:r>
+                <w:t xml:space="preserve">Zachariah, B. (2015) 'Optimal Stopping Time in Software Testing Based on Failure Size Approach', </w:t>
+              </w:r>
+              <w:r>
+                <w:rPr>
+                  <w:i/>
+                  <w:iCs/>
+                </w:rPr>
+                <w:t xml:space="preserve">Annals of Operations Research, </w:t>
+              </w:r>
+              <w:r>
+                <w:t>235(1), pp. 771-784.</w:t>
               </w:r>
             </w:p>
             <w:p>
@@ -20207,8 +21300,19 @@
                 <w:szCs w:val="22"/>
                 <w:lang w:eastAsia="en-GB"/>
               </w:rPr>
-              <w:t xml:space="preserve">      Create solid colour pixel shader</w:t>
-            </w:r>
+              <w:t xml:space="preserve">      Create solid colour pixel </w:t>
+            </w:r>
+            <w:proofErr w:type="spellStart"/>
+            <w:r>
+              <w:rPr>
+                <w:rFonts w:ascii="Calibri" w:eastAsia="Times New Roman" w:hAnsi="Calibri" w:cs="Calibri"/>
+                <w:color w:val="000000"/>
+                <w:szCs w:val="22"/>
+                <w:lang w:eastAsia="en-GB"/>
+              </w:rPr>
+              <w:t>shader</w:t>
+            </w:r>
+            <w:proofErr w:type="spellEnd"/>
           </w:p>
         </w:tc>
         <w:tc>
@@ -20398,8 +21502,19 @@
                 <w:szCs w:val="22"/>
                 <w:lang w:eastAsia="en-GB"/>
               </w:rPr>
-              <w:t xml:space="preserve">      Create texture pixel shader</w:t>
-            </w:r>
+              <w:t xml:space="preserve">      Create texture pixel </w:t>
+            </w:r>
+            <w:proofErr w:type="spellStart"/>
+            <w:r>
+              <w:rPr>
+                <w:rFonts w:ascii="Calibri" w:eastAsia="Times New Roman" w:hAnsi="Calibri" w:cs="Calibri"/>
+                <w:color w:val="000000"/>
+                <w:szCs w:val="22"/>
+                <w:lang w:eastAsia="en-GB"/>
+              </w:rPr>
+              <w:t>shader</w:t>
+            </w:r>
+            <w:proofErr w:type="spellEnd"/>
           </w:p>
         </w:tc>
         <w:tc>
@@ -20589,8 +21704,19 @@
                 <w:szCs w:val="22"/>
                 <w:lang w:eastAsia="en-GB"/>
               </w:rPr>
-              <w:t xml:space="preserve">      Create texture and diffuse lighting pixel shader</w:t>
-            </w:r>
+              <w:t xml:space="preserve">      Create texture and diffuse lighting pixel </w:t>
+            </w:r>
+            <w:proofErr w:type="spellStart"/>
+            <w:r>
+              <w:rPr>
+                <w:rFonts w:ascii="Calibri" w:eastAsia="Times New Roman" w:hAnsi="Calibri" w:cs="Calibri"/>
+                <w:color w:val="000000"/>
+                <w:szCs w:val="22"/>
+                <w:lang w:eastAsia="en-GB"/>
+              </w:rPr>
+              <w:t>shader</w:t>
+            </w:r>
+            <w:proofErr w:type="spellEnd"/>
           </w:p>
         </w:tc>
         <w:tc>
@@ -21611,7 +22737,29 @@
                 <w:szCs w:val="28"/>
                 <w:lang w:eastAsia="en-GB"/>
               </w:rPr>
-              <w:t xml:space="preserve">      Create perlin noise maps</w:t>
+              <w:t xml:space="preserve">      Create </w:t>
+            </w:r>
+            <w:proofErr w:type="spellStart"/>
+            <w:r>
+              <w:rPr>
+                <w:rFonts w:ascii="Calibri" w:eastAsia="Times New Roman" w:hAnsi="Calibri" w:cs="Calibri"/>
+                <w:color w:val="000000"/>
+                <w:sz w:val="28"/>
+                <w:szCs w:val="28"/>
+                <w:lang w:eastAsia="en-GB"/>
+              </w:rPr>
+              <w:t>perlin</w:t>
+            </w:r>
+            <w:proofErr w:type="spellEnd"/>
+            <w:r>
+              <w:rPr>
+                <w:rFonts w:ascii="Calibri" w:eastAsia="Times New Roman" w:hAnsi="Calibri" w:cs="Calibri"/>
+                <w:color w:val="000000"/>
+                <w:sz w:val="28"/>
+                <w:szCs w:val="28"/>
+                <w:lang w:eastAsia="en-GB"/>
+              </w:rPr>
+              <w:t xml:space="preserve"> noise maps</w:t>
             </w:r>
           </w:p>
         </w:tc>
@@ -21814,7 +22962,29 @@
                 <w:szCs w:val="28"/>
                 <w:lang w:eastAsia="en-GB"/>
               </w:rPr>
-              <w:t xml:space="preserve">      Compile perlin noise maps together</w:t>
+              <w:t xml:space="preserve">      Compile </w:t>
+            </w:r>
+            <w:proofErr w:type="spellStart"/>
+            <w:r>
+              <w:rPr>
+                <w:rFonts w:ascii="Calibri" w:eastAsia="Times New Roman" w:hAnsi="Calibri" w:cs="Calibri"/>
+                <w:color w:val="000000"/>
+                <w:sz w:val="28"/>
+                <w:szCs w:val="28"/>
+                <w:lang w:eastAsia="en-GB"/>
+              </w:rPr>
+              <w:t>perlin</w:t>
+            </w:r>
+            <w:proofErr w:type="spellEnd"/>
+            <w:r>
+              <w:rPr>
+                <w:rFonts w:ascii="Calibri" w:eastAsia="Times New Roman" w:hAnsi="Calibri" w:cs="Calibri"/>
+                <w:color w:val="000000"/>
+                <w:sz w:val="28"/>
+                <w:szCs w:val="28"/>
+                <w:lang w:eastAsia="en-GB"/>
+              </w:rPr>
+              <w:t xml:space="preserve"> noise maps together</w:t>
             </w:r>
           </w:p>
         </w:tc>
@@ -24486,10 +25656,10 @@
       </w:pPr>
       <w:r>
         <w:object w:dxaOrig="25830" w:dyaOrig="10771" w14:anchorId="7066E5C8">
-          <v:shape id="_x0000_i1032" type="#_x0000_t75" style="width:935.15pt;height:390.15pt" o:ole="">
+          <v:shape id="_x0000_i1032" type="#_x0000_t75" style="width:934.9pt;height:390pt" o:ole="">
             <v:imagedata r:id="rId28" o:title=""/>
           </v:shape>
-          <o:OLEObject Type="Embed" ProgID="Visio.Drawing.15" ShapeID="_x0000_i1032" DrawAspect="Content" ObjectID="_1553293870" r:id="rId29"/>
+          <o:OLEObject Type="Embed" ProgID="Visio.Drawing.15" ShapeID="_x0000_i1032" DrawAspect="Content" ObjectID="_1553461001" r:id="rId29"/>
         </w:object>
       </w:r>
     </w:p>
@@ -24602,7 +25772,7 @@
 </file>
 
 <file path=word/comments.xml><?xml version="1.0" encoding="utf-8"?>
-<w:comments xmlns:wpc="http://schemas.microsoft.com/office/word/2010/wordprocessingCanvas" xmlns:cx="http://schemas.microsoft.com/office/drawing/2014/chartex" xmlns:cx1="http://schemas.microsoft.com/office/drawing/2015/9/8/chartex" xmlns:cx2="http://schemas.microsoft.com/office/drawing/2015/10/21/chartex" xmlns:cx3="http://schemas.microsoft.com/office/drawing/2016/5/9/chartex" xmlns:cx4="http://schemas.microsoft.com/office/drawing/2016/5/10/chartex" xmlns:cx5="http://schemas.microsoft.com/office/drawing/2016/5/11/chartex" xmlns:cx6="http://schemas.microsoft.com/office/drawing/2016/5/12/chartex" xmlns:cx7="http://schemas.microsoft.com/office/drawing/2016/5/13/chartex" xmlns:cx8="http://schemas.microsoft.com/office/drawing/2016/5/14/chartex" xmlns:mc="http://schemas.openxmlformats.org/markup-compatibility/2006" xmlns:o="urn:schemas-microsoft-com:office:office" xmlns:r="http://schemas.openxmlformats.org/officeDocument/2006/relationships" xmlns:m="http://schemas.openxmlformats.org/officeDocument/2006/math" xmlns:v="urn:schemas-microsoft-com:vml" xmlns:wp14="http://schemas.microsoft.com/office/word/2010/wordprocessingDrawing" xmlns:wp="http://schemas.openxmlformats.org/drawingml/2006/wordprocessingDrawing" xmlns:w10="urn:schemas-microsoft-com:office:word" xmlns:w="http://schemas.openxmlformats.org/wordprocessingml/2006/main" xmlns:w14="http://schemas.microsoft.com/office/word/2010/wordml" xmlns:w15="http://schemas.microsoft.com/office/word/2012/wordml" xmlns:w16se="http://schemas.microsoft.com/office/word/2015/wordml/symex" xmlns:wpg="http://schemas.microsoft.com/office/word/2010/wordprocessingGroup" xmlns:wpi="http://schemas.microsoft.com/office/word/2010/wordprocessingInk" xmlns:wne="http://schemas.microsoft.com/office/word/2006/wordml" xmlns:wps="http://schemas.microsoft.com/office/word/2010/wordprocessingShape" mc:Ignorable="w14 w15 w16se wp14">
+<w:comments xmlns:wpc="http://schemas.microsoft.com/office/word/2010/wordprocessingCanvas" xmlns:cx="http://schemas.microsoft.com/office/drawing/2014/chartex" xmlns:cx1="http://schemas.microsoft.com/office/drawing/2015/9/8/chartex" xmlns:cx2="http://schemas.microsoft.com/office/drawing/2015/10/21/chartex" xmlns:cx3="http://schemas.microsoft.com/office/drawing/2016/5/9/chartex" xmlns:cx4="http://schemas.microsoft.com/office/drawing/2016/5/10/chartex" xmlns:cx5="http://schemas.microsoft.com/office/drawing/2016/5/11/chartex" xmlns:mc="http://schemas.openxmlformats.org/markup-compatibility/2006" xmlns:o="urn:schemas-microsoft-com:office:office" xmlns:r="http://schemas.openxmlformats.org/officeDocument/2006/relationships" xmlns:m="http://schemas.openxmlformats.org/officeDocument/2006/math" xmlns:v="urn:schemas-microsoft-com:vml" xmlns:wp14="http://schemas.microsoft.com/office/word/2010/wordprocessingDrawing" xmlns:wp="http://schemas.openxmlformats.org/drawingml/2006/wordprocessingDrawing" xmlns:w10="urn:schemas-microsoft-com:office:word" xmlns:w="http://schemas.openxmlformats.org/wordprocessingml/2006/main" xmlns:w14="http://schemas.microsoft.com/office/word/2010/wordml" xmlns:w15="http://schemas.microsoft.com/office/word/2012/wordml" xmlns:w16se="http://schemas.microsoft.com/office/word/2015/wordml/symex" xmlns:wpg="http://schemas.microsoft.com/office/word/2010/wordprocessingGroup" xmlns:wpi="http://schemas.microsoft.com/office/word/2010/wordprocessingInk" xmlns:wne="http://schemas.microsoft.com/office/word/2006/wordml" xmlns:wps="http://schemas.microsoft.com/office/word/2010/wordprocessingShape" mc:Ignorable="w14 w15 w16se wp14">
   <w:comment w:id="1" w:author="Sam Connolly" w:date="2017-03-29T15:49:00Z" w:initials="SC">
     <w:p>
       <w:pPr>
@@ -24619,7 +25789,7 @@
       </w:r>
     </w:p>
   </w:comment>
-  <w:comment w:id="140" w:author="Sam Connolly" w:date="2017-04-03T04:01:00Z" w:initials="SC">
+  <w:comment w:id="122" w:author="Sam Connolly" w:date="2017-04-11T17:41:00Z" w:initials="SC">
     <w:p>
       <w:pPr>
         <w:pStyle w:val="CommentText"/>
@@ -24631,7 +25801,39 @@
         <w:annotationRef/>
       </w:r>
       <w:r>
-        <w:t>Insert 10 minute test plan figure</w:t>
+        <w:t xml:space="preserve">Add more detail here, need to elaborate on what </w:t>
+      </w:r>
+      <w:proofErr w:type="gramStart"/>
+      <w:r>
+        <w:t>actually goes</w:t>
+      </w:r>
+      <w:proofErr w:type="gramEnd"/>
+      <w:r>
+        <w:t xml:space="preserve"> on.</w:t>
+      </w:r>
+    </w:p>
+  </w:comment>
+  <w:comment w:id="140" w:author="Sam Connolly" w:date="2017-04-03T04:01:00Z" w:initials="SC">
+    <w:p>
+      <w:pPr>
+        <w:pStyle w:val="CommentText"/>
+      </w:pPr>
+      <w:r>
+        <w:rPr>
+          <w:rStyle w:val="CommentReference"/>
+        </w:rPr>
+        <w:annotationRef/>
+      </w:r>
+      <w:r>
+        <w:t xml:space="preserve">Insert </w:t>
+      </w:r>
+      <w:proofErr w:type="gramStart"/>
+      <w:r>
+        <w:t>10 minute</w:t>
+      </w:r>
+      <w:proofErr w:type="gramEnd"/>
+      <w:r>
+        <w:t xml:space="preserve"> test plan figure</w:t>
       </w:r>
     </w:p>
   </w:comment>
@@ -24639,14 +25841,15 @@
 </file>
 
 <file path=word/commentsExtended.xml><?xml version="1.0" encoding="utf-8"?>
-<w15:commentsEx xmlns:wpc="http://schemas.microsoft.com/office/word/2010/wordprocessingCanvas" xmlns:cx="http://schemas.microsoft.com/office/drawing/2014/chartex" xmlns:cx1="http://schemas.microsoft.com/office/drawing/2015/9/8/chartex" xmlns:cx2="http://schemas.microsoft.com/office/drawing/2015/10/21/chartex" xmlns:cx3="http://schemas.microsoft.com/office/drawing/2016/5/9/chartex" xmlns:cx4="http://schemas.microsoft.com/office/drawing/2016/5/10/chartex" xmlns:cx5="http://schemas.microsoft.com/office/drawing/2016/5/11/chartex" xmlns:cx6="http://schemas.microsoft.com/office/drawing/2016/5/12/chartex" xmlns:cx7="http://schemas.microsoft.com/office/drawing/2016/5/13/chartex" xmlns:cx8="http://schemas.microsoft.com/office/drawing/2016/5/14/chartex" xmlns:mc="http://schemas.openxmlformats.org/markup-compatibility/2006" xmlns:o="urn:schemas-microsoft-com:office:office" xmlns:r="http://schemas.openxmlformats.org/officeDocument/2006/relationships" xmlns:m="http://schemas.openxmlformats.org/officeDocument/2006/math" xmlns:v="urn:schemas-microsoft-com:vml" xmlns:wp14="http://schemas.microsoft.com/office/word/2010/wordprocessingDrawing" xmlns:wp="http://schemas.openxmlformats.org/drawingml/2006/wordprocessingDrawing" xmlns:w10="urn:schemas-microsoft-com:office:word" xmlns:w="http://schemas.openxmlformats.org/wordprocessingml/2006/main" xmlns:w14="http://schemas.microsoft.com/office/word/2010/wordml" xmlns:w15="http://schemas.microsoft.com/office/word/2012/wordml" xmlns:w16se="http://schemas.microsoft.com/office/word/2015/wordml/symex" xmlns:wpg="http://schemas.microsoft.com/office/word/2010/wordprocessingGroup" xmlns:wpi="http://schemas.microsoft.com/office/word/2010/wordprocessingInk" xmlns:wne="http://schemas.microsoft.com/office/word/2006/wordml" xmlns:wps="http://schemas.microsoft.com/office/word/2010/wordprocessingShape" mc:Ignorable="w14 w15 w16se wp14">
+<w15:commentsEx xmlns:wpc="http://schemas.microsoft.com/office/word/2010/wordprocessingCanvas" xmlns:cx="http://schemas.microsoft.com/office/drawing/2014/chartex" xmlns:cx1="http://schemas.microsoft.com/office/drawing/2015/9/8/chartex" xmlns:cx2="http://schemas.microsoft.com/office/drawing/2015/10/21/chartex" xmlns:cx3="http://schemas.microsoft.com/office/drawing/2016/5/9/chartex" xmlns:cx4="http://schemas.microsoft.com/office/drawing/2016/5/10/chartex" xmlns:cx5="http://schemas.microsoft.com/office/drawing/2016/5/11/chartex" xmlns:mc="http://schemas.openxmlformats.org/markup-compatibility/2006" xmlns:o="urn:schemas-microsoft-com:office:office" xmlns:r="http://schemas.openxmlformats.org/officeDocument/2006/relationships" xmlns:m="http://schemas.openxmlformats.org/officeDocument/2006/math" xmlns:v="urn:schemas-microsoft-com:vml" xmlns:wp14="http://schemas.microsoft.com/office/word/2010/wordprocessingDrawing" xmlns:wp="http://schemas.openxmlformats.org/drawingml/2006/wordprocessingDrawing" xmlns:w10="urn:schemas-microsoft-com:office:word" xmlns:w="http://schemas.openxmlformats.org/wordprocessingml/2006/main" xmlns:w14="http://schemas.microsoft.com/office/word/2010/wordml" xmlns:w15="http://schemas.microsoft.com/office/word/2012/wordml" xmlns:w16se="http://schemas.microsoft.com/office/word/2015/wordml/symex" xmlns:wpg="http://schemas.microsoft.com/office/word/2010/wordprocessingGroup" xmlns:wpi="http://schemas.microsoft.com/office/word/2010/wordprocessingInk" xmlns:wne="http://schemas.microsoft.com/office/word/2006/wordml" xmlns:wps="http://schemas.microsoft.com/office/word/2010/wordprocessingShape" mc:Ignorable="w14 w15 w16se wp14">
   <w15:commentEx w15:paraId="3572E318" w15:done="0"/>
+  <w15:commentEx w15:paraId="71B1DAEB" w15:done="0"/>
   <w15:commentEx w15:paraId="2E0987F0" w15:done="0"/>
 </w15:commentsEx>
 </file>
 
 <file path=word/endnotes.xml><?xml version="1.0" encoding="utf-8"?>
-<w:endnotes xmlns:wpc="http://schemas.microsoft.com/office/word/2010/wordprocessingCanvas" xmlns:cx="http://schemas.microsoft.com/office/drawing/2014/chartex" xmlns:cx1="http://schemas.microsoft.com/office/drawing/2015/9/8/chartex" xmlns:cx2="http://schemas.microsoft.com/office/drawing/2015/10/21/chartex" xmlns:cx3="http://schemas.microsoft.com/office/drawing/2016/5/9/chartex" xmlns:cx4="http://schemas.microsoft.com/office/drawing/2016/5/10/chartex" xmlns:cx5="http://schemas.microsoft.com/office/drawing/2016/5/11/chartex" xmlns:cx6="http://schemas.microsoft.com/office/drawing/2016/5/12/chartex" xmlns:cx7="http://schemas.microsoft.com/office/drawing/2016/5/13/chartex" xmlns:cx8="http://schemas.microsoft.com/office/drawing/2016/5/14/chartex" xmlns:mc="http://schemas.openxmlformats.org/markup-compatibility/2006" xmlns:o="urn:schemas-microsoft-com:office:office" xmlns:r="http://schemas.openxmlformats.org/officeDocument/2006/relationships" xmlns:m="http://schemas.openxmlformats.org/officeDocument/2006/math" xmlns:v="urn:schemas-microsoft-com:vml" xmlns:wp14="http://schemas.microsoft.com/office/word/2010/wordprocessingDrawing" xmlns:wp="http://schemas.openxmlformats.org/drawingml/2006/wordprocessingDrawing" xmlns:w10="urn:schemas-microsoft-com:office:word" xmlns:w="http://schemas.openxmlformats.org/wordprocessingml/2006/main" xmlns:w14="http://schemas.microsoft.com/office/word/2010/wordml" xmlns:w15="http://schemas.microsoft.com/office/word/2012/wordml" xmlns:w16se="http://schemas.microsoft.com/office/word/2015/wordml/symex" xmlns:wpg="http://schemas.microsoft.com/office/word/2010/wordprocessingGroup" xmlns:wpi="http://schemas.microsoft.com/office/word/2010/wordprocessingInk" xmlns:wne="http://schemas.microsoft.com/office/word/2006/wordml" xmlns:wps="http://schemas.microsoft.com/office/word/2010/wordprocessingShape" mc:Ignorable="w14 w15 w16se wp14">
+<w:endnotes xmlns:wpc="http://schemas.microsoft.com/office/word/2010/wordprocessingCanvas" xmlns:cx="http://schemas.microsoft.com/office/drawing/2014/chartex" xmlns:cx1="http://schemas.microsoft.com/office/drawing/2015/9/8/chartex" xmlns:cx2="http://schemas.microsoft.com/office/drawing/2015/10/21/chartex" xmlns:cx3="http://schemas.microsoft.com/office/drawing/2016/5/9/chartex" xmlns:cx4="http://schemas.microsoft.com/office/drawing/2016/5/10/chartex" xmlns:cx5="http://schemas.microsoft.com/office/drawing/2016/5/11/chartex" xmlns:mc="http://schemas.openxmlformats.org/markup-compatibility/2006" xmlns:o="urn:schemas-microsoft-com:office:office" xmlns:r="http://schemas.openxmlformats.org/officeDocument/2006/relationships" xmlns:m="http://schemas.openxmlformats.org/officeDocument/2006/math" xmlns:v="urn:schemas-microsoft-com:vml" xmlns:wp14="http://schemas.microsoft.com/office/word/2010/wordprocessingDrawing" xmlns:wp="http://schemas.openxmlformats.org/drawingml/2006/wordprocessingDrawing" xmlns:w10="urn:schemas-microsoft-com:office:word" xmlns:w="http://schemas.openxmlformats.org/wordprocessingml/2006/main" xmlns:w14="http://schemas.microsoft.com/office/word/2010/wordml" xmlns:w15="http://schemas.microsoft.com/office/word/2012/wordml" xmlns:w16se="http://schemas.microsoft.com/office/word/2015/wordml/symex" xmlns:wpg="http://schemas.microsoft.com/office/word/2010/wordprocessingGroup" xmlns:wpi="http://schemas.microsoft.com/office/word/2010/wordprocessingInk" xmlns:wne="http://schemas.microsoft.com/office/word/2006/wordml" xmlns:wps="http://schemas.microsoft.com/office/word/2010/wordprocessingShape" mc:Ignorable="w14 w15 w16se wp14">
   <w:endnote w:type="separator" w:id="-1">
     <w:p>
       <w:pPr>
@@ -24671,7 +25874,7 @@
 </file>
 
 <file path=word/footer1.xml><?xml version="1.0" encoding="utf-8"?>
-<w:ftr xmlns:wpc="http://schemas.microsoft.com/office/word/2010/wordprocessingCanvas" xmlns:cx="http://schemas.microsoft.com/office/drawing/2014/chartex" xmlns:cx1="http://schemas.microsoft.com/office/drawing/2015/9/8/chartex" xmlns:cx2="http://schemas.microsoft.com/office/drawing/2015/10/21/chartex" xmlns:cx3="http://schemas.microsoft.com/office/drawing/2016/5/9/chartex" xmlns:cx4="http://schemas.microsoft.com/office/drawing/2016/5/10/chartex" xmlns:cx5="http://schemas.microsoft.com/office/drawing/2016/5/11/chartex" xmlns:cx6="http://schemas.microsoft.com/office/drawing/2016/5/12/chartex" xmlns:cx7="http://schemas.microsoft.com/office/drawing/2016/5/13/chartex" xmlns:cx8="http://schemas.microsoft.com/office/drawing/2016/5/14/chartex" xmlns:mc="http://schemas.openxmlformats.org/markup-compatibility/2006" xmlns:o="urn:schemas-microsoft-com:office:office" xmlns:r="http://schemas.openxmlformats.org/officeDocument/2006/relationships" xmlns:m="http://schemas.openxmlformats.org/officeDocument/2006/math" xmlns:v="urn:schemas-microsoft-com:vml" xmlns:wp14="http://schemas.microsoft.com/office/word/2010/wordprocessingDrawing" xmlns:wp="http://schemas.openxmlformats.org/drawingml/2006/wordprocessingDrawing" xmlns:w10="urn:schemas-microsoft-com:office:word" xmlns:w="http://schemas.openxmlformats.org/wordprocessingml/2006/main" xmlns:w14="http://schemas.microsoft.com/office/word/2010/wordml" xmlns:w15="http://schemas.microsoft.com/office/word/2012/wordml" xmlns:w16se="http://schemas.microsoft.com/office/word/2015/wordml/symex" xmlns:wpg="http://schemas.microsoft.com/office/word/2010/wordprocessingGroup" xmlns:wpi="http://schemas.microsoft.com/office/word/2010/wordprocessingInk" xmlns:wne="http://schemas.microsoft.com/office/word/2006/wordml" xmlns:wps="http://schemas.microsoft.com/office/word/2010/wordprocessingShape" mc:Ignorable="w14 w15 w16se wp14">
+<w:ftr xmlns:wpc="http://schemas.microsoft.com/office/word/2010/wordprocessingCanvas" xmlns:cx="http://schemas.microsoft.com/office/drawing/2014/chartex" xmlns:cx1="http://schemas.microsoft.com/office/drawing/2015/9/8/chartex" xmlns:cx2="http://schemas.microsoft.com/office/drawing/2015/10/21/chartex" xmlns:cx3="http://schemas.microsoft.com/office/drawing/2016/5/9/chartex" xmlns:cx4="http://schemas.microsoft.com/office/drawing/2016/5/10/chartex" xmlns:cx5="http://schemas.microsoft.com/office/drawing/2016/5/11/chartex" xmlns:mc="http://schemas.openxmlformats.org/markup-compatibility/2006" xmlns:o="urn:schemas-microsoft-com:office:office" xmlns:r="http://schemas.openxmlformats.org/officeDocument/2006/relationships" xmlns:m="http://schemas.openxmlformats.org/officeDocument/2006/math" xmlns:v="urn:schemas-microsoft-com:vml" xmlns:wp14="http://schemas.microsoft.com/office/word/2010/wordprocessingDrawing" xmlns:wp="http://schemas.openxmlformats.org/drawingml/2006/wordprocessingDrawing" xmlns:w10="urn:schemas-microsoft-com:office:word" xmlns:w="http://schemas.openxmlformats.org/wordprocessingml/2006/main" xmlns:w14="http://schemas.microsoft.com/office/word/2010/wordml" xmlns:w15="http://schemas.microsoft.com/office/word/2012/wordml" xmlns:w16se="http://schemas.microsoft.com/office/word/2015/wordml/symex" xmlns:wpg="http://schemas.microsoft.com/office/word/2010/wordprocessingGroup" xmlns:wpi="http://schemas.microsoft.com/office/word/2010/wordprocessingInk" xmlns:wne="http://schemas.microsoft.com/office/word/2006/wordml" xmlns:wps="http://schemas.microsoft.com/office/word/2010/wordprocessingShape" mc:Ignorable="w14 w15 w16se wp14">
   <w:p>
     <w:pPr>
       <w:pStyle w:val="Footer"/>
@@ -24710,7 +25913,7 @@
           <w:rPr>
             <w:noProof/>
           </w:rPr>
-          <w:t>34</w:t>
+          <w:t>38</w:t>
         </w:r>
         <w:r>
           <w:rPr>
@@ -24731,7 +25934,7 @@
 </file>
 
 <file path=word/footnotes.xml><?xml version="1.0" encoding="utf-8"?>
-<w:footnotes xmlns:wpc="http://schemas.microsoft.com/office/word/2010/wordprocessingCanvas" xmlns:cx="http://schemas.microsoft.com/office/drawing/2014/chartex" xmlns:cx1="http://schemas.microsoft.com/office/drawing/2015/9/8/chartex" xmlns:cx2="http://schemas.microsoft.com/office/drawing/2015/10/21/chartex" xmlns:cx3="http://schemas.microsoft.com/office/drawing/2016/5/9/chartex" xmlns:cx4="http://schemas.microsoft.com/office/drawing/2016/5/10/chartex" xmlns:cx5="http://schemas.microsoft.com/office/drawing/2016/5/11/chartex" xmlns:cx6="http://schemas.microsoft.com/office/drawing/2016/5/12/chartex" xmlns:cx7="http://schemas.microsoft.com/office/drawing/2016/5/13/chartex" xmlns:cx8="http://schemas.microsoft.com/office/drawing/2016/5/14/chartex" xmlns:mc="http://schemas.openxmlformats.org/markup-compatibility/2006" xmlns:o="urn:schemas-microsoft-com:office:office" xmlns:r="http://schemas.openxmlformats.org/officeDocument/2006/relationships" xmlns:m="http://schemas.openxmlformats.org/officeDocument/2006/math" xmlns:v="urn:schemas-microsoft-com:vml" xmlns:wp14="http://schemas.microsoft.com/office/word/2010/wordprocessingDrawing" xmlns:wp="http://schemas.openxmlformats.org/drawingml/2006/wordprocessingDrawing" xmlns:w10="urn:schemas-microsoft-com:office:word" xmlns:w="http://schemas.openxmlformats.org/wordprocessingml/2006/main" xmlns:w14="http://schemas.microsoft.com/office/word/2010/wordml" xmlns:w15="http://schemas.microsoft.com/office/word/2012/wordml" xmlns:w16se="http://schemas.microsoft.com/office/word/2015/wordml/symex" xmlns:wpg="http://schemas.microsoft.com/office/word/2010/wordprocessingGroup" xmlns:wpi="http://schemas.microsoft.com/office/word/2010/wordprocessingInk" xmlns:wne="http://schemas.microsoft.com/office/word/2006/wordml" xmlns:wps="http://schemas.microsoft.com/office/word/2010/wordprocessingShape" mc:Ignorable="w14 w15 w16se wp14">
+<w:footnotes xmlns:wpc="http://schemas.microsoft.com/office/word/2010/wordprocessingCanvas" xmlns:cx="http://schemas.microsoft.com/office/drawing/2014/chartex" xmlns:cx1="http://schemas.microsoft.com/office/drawing/2015/9/8/chartex" xmlns:cx2="http://schemas.microsoft.com/office/drawing/2015/10/21/chartex" xmlns:cx3="http://schemas.microsoft.com/office/drawing/2016/5/9/chartex" xmlns:cx4="http://schemas.microsoft.com/office/drawing/2016/5/10/chartex" xmlns:cx5="http://schemas.microsoft.com/office/drawing/2016/5/11/chartex" xmlns:mc="http://schemas.openxmlformats.org/markup-compatibility/2006" xmlns:o="urn:schemas-microsoft-com:office:office" xmlns:r="http://schemas.openxmlformats.org/officeDocument/2006/relationships" xmlns:m="http://schemas.openxmlformats.org/officeDocument/2006/math" xmlns:v="urn:schemas-microsoft-com:vml" xmlns:wp14="http://schemas.microsoft.com/office/word/2010/wordprocessingDrawing" xmlns:wp="http://schemas.openxmlformats.org/drawingml/2006/wordprocessingDrawing" xmlns:w10="urn:schemas-microsoft-com:office:word" xmlns:w="http://schemas.openxmlformats.org/wordprocessingml/2006/main" xmlns:w14="http://schemas.microsoft.com/office/word/2010/wordml" xmlns:w15="http://schemas.microsoft.com/office/word/2012/wordml" xmlns:w16se="http://schemas.microsoft.com/office/word/2015/wordml/symex" xmlns:wpg="http://schemas.microsoft.com/office/word/2010/wordprocessingGroup" xmlns:wpi="http://schemas.microsoft.com/office/word/2010/wordprocessingInk" xmlns:wne="http://schemas.microsoft.com/office/word/2006/wordml" xmlns:wps="http://schemas.microsoft.com/office/word/2010/wordprocessingShape" mc:Ignorable="w14 w15 w16se wp14">
   <w:footnote w:type="separator" w:id="-1">
     <w:p>
       <w:pPr>
@@ -24756,7 +25959,7 @@
 </file>
 
 <file path=word/numbering.xml><?xml version="1.0" encoding="utf-8"?>
-<w:numbering xmlns:wpc="http://schemas.microsoft.com/office/word/2010/wordprocessingCanvas" xmlns:cx="http://schemas.microsoft.com/office/drawing/2014/chartex" xmlns:cx1="http://schemas.microsoft.com/office/drawing/2015/9/8/chartex" xmlns:cx2="http://schemas.microsoft.com/office/drawing/2015/10/21/chartex" xmlns:cx3="http://schemas.microsoft.com/office/drawing/2016/5/9/chartex" xmlns:cx4="http://schemas.microsoft.com/office/drawing/2016/5/10/chartex" xmlns:cx5="http://schemas.microsoft.com/office/drawing/2016/5/11/chartex" xmlns:cx6="http://schemas.microsoft.com/office/drawing/2016/5/12/chartex" xmlns:cx7="http://schemas.microsoft.com/office/drawing/2016/5/13/chartex" xmlns:cx8="http://schemas.microsoft.com/office/drawing/2016/5/14/chartex" xmlns:mc="http://schemas.openxmlformats.org/markup-compatibility/2006" xmlns:o="urn:schemas-microsoft-com:office:office" xmlns:r="http://schemas.openxmlformats.org/officeDocument/2006/relationships" xmlns:m="http://schemas.openxmlformats.org/officeDocument/2006/math" xmlns:v="urn:schemas-microsoft-com:vml" xmlns:wp14="http://schemas.microsoft.com/office/word/2010/wordprocessingDrawing" xmlns:wp="http://schemas.openxmlformats.org/drawingml/2006/wordprocessingDrawing" xmlns:w10="urn:schemas-microsoft-com:office:word" xmlns:w="http://schemas.openxmlformats.org/wordprocessingml/2006/main" xmlns:w14="http://schemas.microsoft.com/office/word/2010/wordml" xmlns:w15="http://schemas.microsoft.com/office/word/2012/wordml" xmlns:w16se="http://schemas.microsoft.com/office/word/2015/wordml/symex" xmlns:wpg="http://schemas.microsoft.com/office/word/2010/wordprocessingGroup" xmlns:wpi="http://schemas.microsoft.com/office/word/2010/wordprocessingInk" xmlns:wne="http://schemas.microsoft.com/office/word/2006/wordml" xmlns:wps="http://schemas.microsoft.com/office/word/2010/wordprocessingShape" mc:Ignorable="w14 w15 w16se wp14">
+<w:numbering xmlns:wpc="http://schemas.microsoft.com/office/word/2010/wordprocessingCanvas" xmlns:cx="http://schemas.microsoft.com/office/drawing/2014/chartex" xmlns:cx1="http://schemas.microsoft.com/office/drawing/2015/9/8/chartex" xmlns:cx2="http://schemas.microsoft.com/office/drawing/2015/10/21/chartex" xmlns:cx3="http://schemas.microsoft.com/office/drawing/2016/5/9/chartex" xmlns:cx4="http://schemas.microsoft.com/office/drawing/2016/5/10/chartex" xmlns:cx5="http://schemas.microsoft.com/office/drawing/2016/5/11/chartex" xmlns:mc="http://schemas.openxmlformats.org/markup-compatibility/2006" xmlns:o="urn:schemas-microsoft-com:office:office" xmlns:r="http://schemas.openxmlformats.org/officeDocument/2006/relationships" xmlns:m="http://schemas.openxmlformats.org/officeDocument/2006/math" xmlns:v="urn:schemas-microsoft-com:vml" xmlns:wp14="http://schemas.microsoft.com/office/word/2010/wordprocessingDrawing" xmlns:wp="http://schemas.openxmlformats.org/drawingml/2006/wordprocessingDrawing" xmlns:w10="urn:schemas-microsoft-com:office:word" xmlns:w="http://schemas.openxmlformats.org/wordprocessingml/2006/main" xmlns:w14="http://schemas.microsoft.com/office/word/2010/wordml" xmlns:w15="http://schemas.microsoft.com/office/word/2012/wordml" xmlns:w16se="http://schemas.microsoft.com/office/word/2015/wordml/symex" xmlns:wpg="http://schemas.microsoft.com/office/word/2010/wordprocessingGroup" xmlns:wpi="http://schemas.microsoft.com/office/word/2010/wordprocessingInk" xmlns:wne="http://schemas.microsoft.com/office/word/2006/wordml" xmlns:wps="http://schemas.microsoft.com/office/word/2010/wordprocessingShape" mc:Ignorable="w14 w15 w16se wp14">
   <w:abstractNum w:abstractNumId="0" w15:restartNumberingAfterBreak="0">
     <w:nsid w:val="0C99098C"/>
     <w:multiLevelType w:val="hybridMultilevel"/>
@@ -25642,7 +26845,7 @@
 </file>
 
 <file path=word/people.xml><?xml version="1.0" encoding="utf-8"?>
-<w15:people xmlns:wpc="http://schemas.microsoft.com/office/word/2010/wordprocessingCanvas" xmlns:cx="http://schemas.microsoft.com/office/drawing/2014/chartex" xmlns:cx1="http://schemas.microsoft.com/office/drawing/2015/9/8/chartex" xmlns:cx2="http://schemas.microsoft.com/office/drawing/2015/10/21/chartex" xmlns:cx3="http://schemas.microsoft.com/office/drawing/2016/5/9/chartex" xmlns:cx4="http://schemas.microsoft.com/office/drawing/2016/5/10/chartex" xmlns:cx5="http://schemas.microsoft.com/office/drawing/2016/5/11/chartex" xmlns:cx6="http://schemas.microsoft.com/office/drawing/2016/5/12/chartex" xmlns:cx7="http://schemas.microsoft.com/office/drawing/2016/5/13/chartex" xmlns:cx8="http://schemas.microsoft.com/office/drawing/2016/5/14/chartex" xmlns:mc="http://schemas.openxmlformats.org/markup-compatibility/2006" xmlns:o="urn:schemas-microsoft-com:office:office" xmlns:r="http://schemas.openxmlformats.org/officeDocument/2006/relationships" xmlns:m="http://schemas.openxmlformats.org/officeDocument/2006/math" xmlns:v="urn:schemas-microsoft-com:vml" xmlns:wp14="http://schemas.microsoft.com/office/word/2010/wordprocessingDrawing" xmlns:wp="http://schemas.openxmlformats.org/drawingml/2006/wordprocessingDrawing" xmlns:w10="urn:schemas-microsoft-com:office:word" xmlns:w="http://schemas.openxmlformats.org/wordprocessingml/2006/main" xmlns:w14="http://schemas.microsoft.com/office/word/2010/wordml" xmlns:w15="http://schemas.microsoft.com/office/word/2012/wordml" xmlns:w16se="http://schemas.microsoft.com/office/word/2015/wordml/symex" xmlns:wpg="http://schemas.microsoft.com/office/word/2010/wordprocessingGroup" xmlns:wpi="http://schemas.microsoft.com/office/word/2010/wordprocessingInk" xmlns:wne="http://schemas.microsoft.com/office/word/2006/wordml" xmlns:wps="http://schemas.microsoft.com/office/word/2010/wordprocessingShape" mc:Ignorable="w14 w15 w16se wp14">
+<w15:people xmlns:wpc="http://schemas.microsoft.com/office/word/2010/wordprocessingCanvas" xmlns:cx="http://schemas.microsoft.com/office/drawing/2014/chartex" xmlns:cx1="http://schemas.microsoft.com/office/drawing/2015/9/8/chartex" xmlns:cx2="http://schemas.microsoft.com/office/drawing/2015/10/21/chartex" xmlns:cx3="http://schemas.microsoft.com/office/drawing/2016/5/9/chartex" xmlns:cx4="http://schemas.microsoft.com/office/drawing/2016/5/10/chartex" xmlns:cx5="http://schemas.microsoft.com/office/drawing/2016/5/11/chartex" xmlns:mc="http://schemas.openxmlformats.org/markup-compatibility/2006" xmlns:o="urn:schemas-microsoft-com:office:office" xmlns:r="http://schemas.openxmlformats.org/officeDocument/2006/relationships" xmlns:m="http://schemas.openxmlformats.org/officeDocument/2006/math" xmlns:v="urn:schemas-microsoft-com:vml" xmlns:wp14="http://schemas.microsoft.com/office/word/2010/wordprocessingDrawing" xmlns:wp="http://schemas.openxmlformats.org/drawingml/2006/wordprocessingDrawing" xmlns:w10="urn:schemas-microsoft-com:office:word" xmlns:w="http://schemas.openxmlformats.org/wordprocessingml/2006/main" xmlns:w14="http://schemas.microsoft.com/office/word/2010/wordml" xmlns:w15="http://schemas.microsoft.com/office/word/2012/wordml" xmlns:w16se="http://schemas.microsoft.com/office/word/2015/wordml/symex" xmlns:wpg="http://schemas.microsoft.com/office/word/2010/wordprocessingGroup" xmlns:wpi="http://schemas.microsoft.com/office/word/2010/wordprocessingInk" xmlns:wne="http://schemas.microsoft.com/office/word/2006/wordml" xmlns:wps="http://schemas.microsoft.com/office/word/2010/wordprocessingShape" mc:Ignorable="w14 w15 w16se wp14">
   <w15:person w15:author="Sam Connolly">
     <w15:presenceInfo w15:providerId="None" w15:userId="Sam Connolly"/>
   </w15:person>
@@ -27417,7 +28620,7 @@
 </file>
 
 <file path=customXml/item1.xml><?xml version="1.0" encoding="utf-8"?>
-<b:Sources xmlns:b="http://schemas.openxmlformats.org/officeDocument/2006/bibliography" xmlns="http://schemas.openxmlformats.org/officeDocument/2006/bibliography" SelectedStyle="\HarvardUCLan2017.xsl" StyleName="Harvard - UCLan" Version="2017">
+<b:Sources xmlns:b="http://schemas.openxmlformats.org/officeDocument/2006/bibliography" xmlns="http://schemas.openxmlformats.org/officeDocument/2006/bibliography" SelectedStyle="\HarvardUCLan2017(1).xsl" StyleName="Harvard - UCLan" Version="2017">
   <b:Source>
     <b:Tag>Jac16</b:Tag>
     <b:SourceType>JournalArticle</b:SourceType>
@@ -27463,7 +28666,7 @@
     <b:MonthAccessed>03</b:MonthAccessed>
     <b:DayAccessed>25</b:DayAccessed>
     <b:URL>https://msdn.microsoft.com/en-us/library/ms235627.aspx</b:URL>
-    <b:RefOrder>21</b:RefOrder>
+    <b:RefOrder>22</b:RefOrder>
   </b:Source>
   <b:Source>
     <b:Tag>Mic151</b:Tag>
@@ -27887,7 +29090,7 @@
     <b:JournalName>Annals of Operations Research</b:JournalName>
     <b:Volume>235</b:Volume>
     <b:Issue>1</b:Issue>
-    <b:RefOrder>19</b:RefOrder>
+    <b:RefOrder>20</b:RefOrder>
   </b:Source>
   <b:Source>
     <b:Tag>Whi11</b:Tag>
@@ -27909,7 +29112,7 @@
         </b:NameList>
       </b:Author>
     </b:Author>
-    <b:RefOrder>20</b:RefOrder>
+    <b:RefOrder>21</b:RefOrder>
   </b:Source>
   <b:Source>
     <b:Tag>Pel07</b:Tag>
@@ -27955,11 +29158,33 @@
     </b:Author>
     <b:RefOrder>17</b:RefOrder>
   </b:Source>
+  <b:Source>
+    <b:Tag>Gre05</b:Tag>
+    <b:SourceType>InternetSite</b:SourceType>
+    <b:Guid>{F21C5597-6BAD-4AA2-B5F0-1594822C52A5}</b:Guid>
+    <b:Title>Implementing Improved Perlin Noise</b:Title>
+    <b:Year>2005</b:Year>
+    <b:YearAccessed>2017</b:YearAccessed>
+    <b:MonthAccessed>April</b:MonthAccessed>
+    <b:DayAccessed>11</b:DayAccessed>
+    <b:URL>http://http.developer.nvidia.com/GPUGems2/gpugems2_chapter26.html</b:URL>
+    <b:Author>
+      <b:Author>
+        <b:NameList>
+          <b:Person>
+            <b:Last>Green</b:Last>
+            <b:First>Simon</b:First>
+          </b:Person>
+        </b:NameList>
+      </b:Author>
+    </b:Author>
+    <b:RefOrder>19</b:RefOrder>
+  </b:Source>
 </b:Sources>
 </file>
 
 <file path=customXml/itemProps1.xml><?xml version="1.0" encoding="utf-8"?>
-<ds:datastoreItem xmlns:ds="http://schemas.openxmlformats.org/officeDocument/2006/customXml" ds:itemID="{AE266C49-6BC1-40F9-9D9F-9C0C01737CBE}">
+<ds:datastoreItem xmlns:ds="http://schemas.openxmlformats.org/officeDocument/2006/customXml" ds:itemID="{96BAA93C-9EDE-4A17-B28C-E7B6F12C1F06}">
   <ds:schemaRefs>
     <ds:schemaRef ds:uri="http://schemas.openxmlformats.org/officeDocument/2006/bibliography"/>
   </ds:schemaRefs>

</xml_diff>

<commit_message>
Shittest first draft done. Out of ideas.
</commit_message>
<xml_diff>
--- a/ProjectReportTemplate(1).docx
+++ b/ProjectReportTemplate(1).docx
@@ -10700,10 +10700,10 @@
             <v:path o:extrusionok="f" gradientshapeok="t" o:connecttype="rect"/>
             <o:lock v:ext="edit" aspectratio="t"/>
           </v:shapetype>
-          <v:shape id="_x0000_i1025" type="#_x0000_t75" style="width:347.45pt;height:282pt" o:ole="">
+          <v:shape id="_x0000_i1025" type="#_x0000_t75" style="width:347.4pt;height:282pt" o:ole="">
             <v:imagedata r:id="rId12" o:title=""/>
           </v:shape>
-          <o:OLEObject Type="Embed" ProgID="Visio.Drawing.15" ShapeID="_x0000_i1025" DrawAspect="Content" ObjectID="_1553508705" r:id="rId13"/>
+          <o:OLEObject Type="Embed" ProgID="Visio.Drawing.15" ShapeID="_x0000_i1025" DrawAspect="Content" ObjectID="_1553520765" r:id="rId13"/>
         </w:object>
       </w:r>
     </w:p>
@@ -10875,10 +10875,10 @@
       </w:pPr>
       <w:r>
         <w:object w:dxaOrig="7410" w:dyaOrig="3106" w14:anchorId="09DFC27A">
-          <v:shape id="_x0000_i1026" type="#_x0000_t75" style="width:370.9pt;height:154.9pt" o:ole="">
+          <v:shape id="_x0000_i1026" type="#_x0000_t75" style="width:370.8pt;height:154.8pt" o:ole="">
             <v:imagedata r:id="rId14" o:title=""/>
           </v:shape>
-          <o:OLEObject Type="Embed" ProgID="Visio.Drawing.15" ShapeID="_x0000_i1026" DrawAspect="Content" ObjectID="_1553508706" r:id="rId15"/>
+          <o:OLEObject Type="Embed" ProgID="Visio.Drawing.15" ShapeID="_x0000_i1026" DrawAspect="Content" ObjectID="_1553520766" r:id="rId15"/>
         </w:object>
       </w:r>
     </w:p>
@@ -11801,10 +11801,10 @@
       </w:r>
       <w:r>
         <w:object w:dxaOrig="15286" w:dyaOrig="10531" w14:anchorId="68348A19">
-          <v:shape id="_x0000_i1027" type="#_x0000_t75" style="width:484.35pt;height:333.8pt" o:ole="">
+          <v:shape id="_x0000_i1027" type="#_x0000_t75" style="width:484.8pt;height:333.6pt" o:ole="">
             <v:imagedata r:id="rId16" o:title=""/>
           </v:shape>
-          <o:OLEObject Type="Embed" ProgID="Visio.Drawing.15" ShapeID="_x0000_i1027" DrawAspect="Content" ObjectID="_1553508707" r:id="rId17"/>
+          <o:OLEObject Type="Embed" ProgID="Visio.Drawing.15" ShapeID="_x0000_i1027" DrawAspect="Content" ObjectID="_1553520767" r:id="rId17"/>
         </w:object>
       </w:r>
     </w:p>
@@ -12074,10 +12074,10 @@
       </w:pPr>
       <w:r>
         <w:object w:dxaOrig="12961" w:dyaOrig="4546" w14:anchorId="42A2E1BC">
-          <v:shape id="_x0000_i1028" type="#_x0000_t75" style="width:451.1pt;height:158.2pt" o:ole="">
+          <v:shape id="_x0000_i1028" type="#_x0000_t75" style="width:451.2pt;height:158.4pt" o:ole="">
             <v:imagedata r:id="rId18" o:title=""/>
           </v:shape>
-          <o:OLEObject Type="Embed" ProgID="Visio.Drawing.15" ShapeID="_x0000_i1028" DrawAspect="Content" ObjectID="_1553508708" r:id="rId19"/>
+          <o:OLEObject Type="Embed" ProgID="Visio.Drawing.15" ShapeID="_x0000_i1028" DrawAspect="Content" ObjectID="_1553520768" r:id="rId19"/>
         </w:object>
       </w:r>
     </w:p>
@@ -12162,10 +12162,10 @@
       </w:pPr>
       <w:r>
         <w:object w:dxaOrig="3721" w:dyaOrig="6691" w14:anchorId="7DBABE69">
-          <v:shape id="_x0000_i1029" type="#_x0000_t75" style="width:165.25pt;height:245.45pt" o:ole="">
+          <v:shape id="_x0000_i1029" type="#_x0000_t75" style="width:165pt;height:245.4pt" o:ole="">
             <v:imagedata r:id="rId20" o:title=""/>
           </v:shape>
-          <o:OLEObject Type="Embed" ProgID="Visio.Drawing.15" ShapeID="_x0000_i1029" DrawAspect="Content" ObjectID="_1553508709" r:id="rId21"/>
+          <o:OLEObject Type="Embed" ProgID="Visio.Drawing.15" ShapeID="_x0000_i1029" DrawAspect="Content" ObjectID="_1553520769" r:id="rId21"/>
         </w:object>
       </w:r>
     </w:p>
@@ -13758,10 +13758,10 @@
       </w:pPr>
       <w:r>
         <w:object w:dxaOrig="3721" w:dyaOrig="11386" w14:anchorId="061A2CC8">
-          <v:shape id="_x0000_i1030" type="#_x0000_t75" style="width:186pt;height:569.45pt" o:ole="">
+          <v:shape id="_x0000_i1030" type="#_x0000_t75" style="width:186pt;height:569.4pt" o:ole="">
             <v:imagedata r:id="rId22" o:title=""/>
           </v:shape>
-          <o:OLEObject Type="Embed" ProgID="Visio.Drawing.15" ShapeID="_x0000_i1030" DrawAspect="Content" ObjectID="_1553508710" r:id="rId23"/>
+          <o:OLEObject Type="Embed" ProgID="Visio.Drawing.15" ShapeID="_x0000_i1030" DrawAspect="Content" ObjectID="_1553520770" r:id="rId23"/>
         </w:object>
       </w:r>
     </w:p>
@@ -14775,10 +14775,10 @@
       </w:pPr>
       <w:r>
         <w:object w:dxaOrig="10680" w:dyaOrig="8715" w14:anchorId="1FA5E1CA">
-          <v:shape id="_x0000_i1031" type="#_x0000_t75" style="width:365.45pt;height:280.35pt" o:ole="">
+          <v:shape id="_x0000_i1031" type="#_x0000_t75" style="width:365.4pt;height:280.2pt" o:ole="">
             <v:imagedata r:id="rId24" o:title=""/>
           </v:shape>
-          <o:OLEObject Type="Embed" ProgID="Visio.Drawing.15" ShapeID="_x0000_i1031" DrawAspect="Content" ObjectID="_1553508711" r:id="rId25"/>
+          <o:OLEObject Type="Embed" ProgID="Visio.Drawing.15" ShapeID="_x0000_i1031" DrawAspect="Content" ObjectID="_1553520771" r:id="rId25"/>
         </w:object>
       </w:r>
     </w:p>
@@ -18290,13 +18290,82 @@
       </w:pPr>
       <w:bookmarkStart w:id="147" w:name="_Toc340849829"/>
       <w:bookmarkStart w:id="148" w:name="_Toc478568223"/>
-      <w:bookmarkStart w:id="149" w:name="_GoBack"/>
+      <w:bookmarkStart w:id="149" w:name="_Toc340849830"/>
+      <w:bookmarkStart w:id="150" w:name="_Toc478568224"/>
+      <w:r>
+        <w:t>Applicability of Findings to the Commercial World</w:t>
+      </w:r>
       <w:bookmarkEnd w:id="149"/>
+      <w:bookmarkEnd w:id="150"/>
+    </w:p>
+    <w:p>
+      <w:r>
+        <w:t xml:space="preserve">As a product of Artist Away and Prio Engine, a procedurally generated level has been successfully created, without any input from an artist. This finding can be taken and applied to real world scenarios, as it proves that realistic levels can be generated without any involvement from a </w:t>
+      </w:r>
+      <w:r>
+        <w:t xml:space="preserve">level designer. </w:t>
+      </w:r>
+    </w:p>
+    <w:p>
+      <w:r>
+        <w:t>However, it is important to note that the development of procedural generation of terrain is incredibly time consuming, without using a previously built procedural generator for terrains, commercially and financially it makes more sense to hire an artist who designs levels. This is in part due to the predictability of predesigned levels, if every level is the same, terrain need not be analysed by a computer to decide where entities should be placed. In fact, it is much faster to place entities through a rule of thumb which an artist can create, and removes any form of randomness from the process. Within procedural generation of terrain, an issue arose when attempting to decide when to create a tree. A combination of a random number generator and radius between all other trees was used to solve this issue, to prevent a uniform pattern being clearly visible. This appears realistic within terrain, however it would face issues if a player in the world were to make use of entities within the world, as there is no guarantee that an entity would ever be created, nor is there any knowledge of what position an entity would</w:t>
+      </w:r>
+      <w:r>
+        <w:t xml:space="preserve"> be created within the terrain.</w:t>
+      </w:r>
+    </w:p>
+    <w:p>
+      <w:r>
+        <w:t xml:space="preserve">Prio Engine was successful at rendering elements, loading resources, supporting procedural generation, updating elements in real time and all around performing the requirements of a </w:t>
+      </w:r>
+      <w:r>
+        <w:lastRenderedPageBreak/>
+        <w:t xml:space="preserve">direct X 11 game engine. Prio Engine could theoretically be used in any number of future projects, as the game engine is reasonably efficient, runs with no memory leaks at runtime (although some exist within the shutdown process), and supports a wide variety of features expected to be found within an engine.  </w:t>
+      </w:r>
+    </w:p>
+    <w:p>
+      <w:pPr>
+        <w:pStyle w:val="Heading2"/>
+      </w:pPr>
       <w:r>
         <w:t>Evaluation</w:t>
       </w:r>
       <w:bookmarkEnd w:id="147"/>
       <w:bookmarkEnd w:id="148"/>
+    </w:p>
+    <w:p>
+      <w:r>
+        <w:t xml:space="preserve">Upon creation of Prio Engine, it was not clear whether the engine would be separate from Artist Away as a project, or development would occur within one project. It was later decided that Prio Engine would operate separately from Artist Away, as it would enable for future use of Prio Engine with other projects. This should have been decided at the beginning of the project, as it resulted in Prio Engine containing elements which are specific to Artist Away. This is acceptable for this </w:t>
+      </w:r>
+      <w:r>
+        <w:t>project;</w:t>
+      </w:r>
+      <w:r>
+        <w:t xml:space="preserve"> </w:t>
+      </w:r>
+      <w:r>
+        <w:t>however,</w:t>
+      </w:r>
+      <w:r>
+        <w:t xml:space="preserve"> it should be recognized that Prio Engine could be reduced in file size and</w:t>
+      </w:r>
+      <w:r>
+        <w:t xml:space="preserve"> thus lower the file size of future projects. It may improve the performance of the engine by removing unnecessary </w:t>
+      </w:r>
+      <w:r>
+        <w:t>classes, and unnecessary initialisation processes.</w:t>
+      </w:r>
+    </w:p>
+    <w:p>
+      <w:r>
+        <w:t xml:space="preserve">However, this wasn’t the only issue that should have been recognised before development commenced. An equally as important issue was the issue of concurrent programming within Artist Away. It was not acknowledged that the generation process would have a drastic impact on performance, and </w:t>
+      </w:r>
+      <w:r>
+        <w:t>thus</w:t>
+      </w:r>
+      <w:r>
+        <w:t xml:space="preserve"> be required to run on a separate thread. Multithreading caused numerous issues throughout Prio Engine, as frequently the second thread would modify member variables which were used by Prio Engine, which would then result in crashes, particularly if two threads attempted to use the same element at the same time. </w:t>
+      </w:r>
     </w:p>
     <w:p>
       <w:pPr>
@@ -18329,201 +18398,109 @@
     </w:p>
     <w:p>
       <w:pPr>
-        <w:pStyle w:val="CommentsMustbeRemoved"/>
+        <w:pStyle w:val="Heading2"/>
       </w:pPr>
+      <w:bookmarkStart w:id="151" w:name="_Toc340849831"/>
+      <w:bookmarkStart w:id="152" w:name="_Toc478568225"/>
+      <w:r>
+        <w:t>Conclusions</w:t>
+      </w:r>
+      <w:bookmarkEnd w:id="151"/>
+      <w:bookmarkEnd w:id="152"/>
+    </w:p>
+    <w:p>
+      <w:r>
+        <w:t>Artist Away demonstrates that procedural generation of terrain can be done effectively, however, it is only cost effective when the procedural generation program has been previously implemented, or can be reused in future. If procedural generation is only used on one occasion, it is simply more cost effective to hire a level designer. However, it is important to note that</w:t>
+      </w:r>
+      <w:r>
+        <w:t xml:space="preserve"> procedural generation occurs without mistakes, human errors are something which cannot be accounted for, therefore if reliability is key in a project then procedural generation should be chosen.</w:t>
+      </w:r>
+    </w:p>
+    <w:p>
+      <w:r>
+        <w:t xml:space="preserve">Prio Engine demonstrates that a game engine can be written with the specific purpose of supporting procedural generation and make use of Direct X 11. Although other game </w:t>
+      </w:r>
+      <w:r>
+        <w:lastRenderedPageBreak/>
+        <w:t xml:space="preserve">engines provide support procedural generation, however none appear to make generation and loading of terrain quite as simplistic as Prio Engine. </w:t>
+      </w:r>
+    </w:p>
+    <w:p>
+      <w:pPr>
+        <w:pStyle w:val="Heading2"/>
+      </w:pPr>
+      <w:bookmarkStart w:id="153" w:name="_Toc340849832"/>
+      <w:bookmarkStart w:id="154" w:name="_Toc478568226"/>
+      <w:r>
+        <w:t>Future Work</w:t>
+      </w:r>
+      <w:bookmarkEnd w:id="153"/>
+      <w:bookmarkEnd w:id="154"/>
+    </w:p>
+    <w:p>
+      <w:r>
+        <w:t>Another improvement which could have been recognised within the development process was the implementation of water. The water implemented was incredibly complex, and thus took a considerable amount of development time. Water was not initially part of the plan to procedurally generate terrain, this is something which almost certainly should have been recognised earlier in the planning stages. Although water was complex to implement and was a drain upon available development time, it should be noted that water has drastically improved the visual aesthetics of the terrain, and certainly improved upon its realism.</w:t>
+      </w:r>
+    </w:p>
+    <w:p>
+      <w:r>
+        <w:t>Performance of Prio Engine on low end hardware was certainly something which should have been investigated. Instancing was a technique used upon quads to cache vertex data on the GPU, however it could also theoretically have been used on meshes within Prio Engine. This would have drastically improved performance of the engine, however it would also have altered the method in which frustum culling was used. Test cases would need to be performed, would it be faster to perform frustum culling and reconstruct the instanced data every frame, or faster to render all instanced models every frame without performing frustum calculations. By improving the performance of Prio Engine, much larger levels could have been generated and displayed, this would have enabled the demonstration of Artist Away and Prio Engine to be much more effective, as it allows a visualisation of just how far procedural generation can be taken. An alternative to instancing which may be used is the use of tree meshes with a lower polygon count. Currently, the tree models are incredibly detailed and put an enormous amount of strain upon the GPU, with more simplistic models the engine would find it much less strenuous to render scenes on a much larger scale.</w:t>
+      </w:r>
+    </w:p>
+    <w:p>
+      <w:r>
+        <w:t>To further improve the performance of Prio Engine, it should be updated to compile at 64 bit. Currently, Prio Engine only supports 32 bit due to the method of compilation used with ASSIMP. By updating Prio Engine to use 64 bit, it expands future flexibility as the memory available to the program is drastically improved. This is typically useful for complex physics in games. It would be useful for Prio Engine to support 64 bit for future usage, as it is likely that physics will be implemented in a future version of Prio Engine. The benefit of 64 bit applications, particularly for physics, are that they allow more accurate representation of floating point numbers, and as a result can be used to calculate and represent more accurate calculation of physics equations.</w:t>
+      </w:r>
+    </w:p>
+    <w:p>
+      <w:r>
+        <w:t xml:space="preserve">To further the realism of the scene, it would have been ideal to include a campfire at the highest position on the terrain which is reasonably flat, this would further demonstrate the </w:t>
+      </w:r>
+      <w:r>
+        <w:lastRenderedPageBreak/>
+        <w:t>analysis of terrain that can occur to select a position for various entities. Fire can run as a GPU based particle system, this would have resulted in little to no impact upon performance of Prio Engine. However, there was simply not enough remaining development time in the project budget to implement this feature.</w:t>
+      </w:r>
+    </w:p>
+    <w:p>
+      <w:r>
+        <w:t>Furthermore, snow could also have been drastically improved throughout the engine, as in its current implementation snow does not stick to the terrain once it has fallen, this would have added to the realism of representing a real-world terrain with weather effects. The implementation of this feature would have determined how performance would have been impacted. However, one method which would have had no impact upon performance would have been to alter the texture, after snow has fallen for a set amount of time, and only use the snow texture when the normal of a vertex faces in an upwards direction.</w:t>
+      </w:r>
+    </w:p>
+    <w:p>
+      <w:r>
+        <w:t xml:space="preserve">One final addition to the project would have been to implement the Doppler effect as rain drops fell into the water. This would have improved the realism of the rain particle system, and improved the aesthetic and realism of the body of water. </w:t>
+      </w:r>
     </w:p>
     <w:p>
       <w:pPr>
         <w:pStyle w:val="CommentsMustbeRemoved"/>
       </w:pPr>
       <w:r>
-        <w:t xml:space="preserve">(The previous paragraph demonstrates the use of automatic cross-references: The </w:t>
-      </w:r>
-      <w:r>
-        <w:t>‘</w:t>
-      </w:r>
-      <w:r>
-        <w:fldChar w:fldCharType="begin"/>
-      </w:r>
-      <w:r>
-        <w:instrText xml:space="preserve"> REF _Ref475680291 \r \h </w:instrText>
-      </w:r>
-      <w:r>
-        <w:instrText xml:space="preserve"> \* MERGEFORMAT </w:instrText>
-      </w:r>
-      <w:r>
-        <w:fldChar w:fldCharType="separate"/>
-      </w:r>
-      <w:r>
-        <w:t>1.2</w:t>
-      </w:r>
-      <w:r>
-        <w:fldChar w:fldCharType="end"/>
-      </w:r>
-      <w:r>
-        <w:t>’</w:t>
-      </w:r>
-      <w:r>
-        <w:t xml:space="preserve"> is a </w:t>
-      </w:r>
-      <w:r>
-        <w:rPr>
-          <w:rStyle w:val="Emphasis"/>
-          <w:i w:val="0"/>
-          <w:iCs w:val="0"/>
-          <w:noProof/>
-        </w:rPr>
-        <w:t>Cross-reference</w:t>
-      </w:r>
-      <w:r>
-        <w:t xml:space="preserve"> to the text in a numbered item of the document, it is </w:t>
-      </w:r>
-      <w:r>
-        <w:rPr>
-          <w:rStyle w:val="Emphasis"/>
-          <w:i w:val="0"/>
-          <w:iCs w:val="0"/>
-          <w:noProof/>
-        </w:rPr>
-        <w:t>not</w:t>
-      </w:r>
-      <w:r>
-        <w:t xml:space="preserve"> literal text but a </w:t>
-      </w:r>
-      <w:r>
-        <w:rPr>
-          <w:rStyle w:val="Emphasis"/>
-          <w:i w:val="0"/>
-          <w:iCs w:val="0"/>
-          <w:noProof/>
-        </w:rPr>
-        <w:t>field</w:t>
-      </w:r>
-      <w:r>
-        <w:t xml:space="preserve">. The number that appears here will change automatically if the number on the referred-to section is altered, for example if a chapter or section is added or deleted before it. Cross-references are entered using Word's </w:t>
-      </w:r>
-      <w:r>
-        <w:rPr>
-          <w:rStyle w:val="Strong"/>
-          <w:b w:val="0"/>
-          <w:bCs w:val="0"/>
-          <w:noProof/>
-        </w:rPr>
-        <w:t>Insert</w:t>
-      </w:r>
-      <w:r>
-        <w:t xml:space="preserve"> </w:t>
-      </w:r>
-      <w:r>
-        <w:t xml:space="preserve">or </w:t>
-      </w:r>
-      <w:r>
-        <w:rPr>
-          <w:rStyle w:val="Strong"/>
-          <w:b w:val="0"/>
-          <w:bCs w:val="0"/>
-          <w:noProof/>
-        </w:rPr>
-        <w:t>References</w:t>
-      </w:r>
-      <w:r>
-        <w:t xml:space="preserve"> </w:t>
-      </w:r>
-      <w:r>
-        <w:t>menu. Cross-references are set to update automatically when printed, but may not do so on-screen beforehand; you can update a field manually on-screen by right-clicking on it and selecting Up</w:t>
-      </w:r>
-      <w:r>
-        <w:t>dat</w:t>
-      </w:r>
-      <w:r>
-        <w:t>e field from the pop-up menu or by selecting the whole document and pressing F9.</w:t>
-      </w:r>
-      <w:r>
-        <w:t>)</w:t>
+        <w:t>Explain any limitations in your results and how things might be improved. Discuss how your work might be developed further. Reflect on your results in isolation and in relation to what others have achieved in the same field. This self-analysis is particularly important. You should give a critical evaluation of what went well, and what might be improved.</w:t>
       </w:r>
     </w:p>
     <w:p>
       <w:pPr>
         <w:pStyle w:val="Heading2"/>
       </w:pPr>
-      <w:bookmarkStart w:id="150" w:name="_Toc340849830"/>
-      <w:bookmarkStart w:id="151" w:name="_Toc478568224"/>
-      <w:r>
-        <w:t>Applicability of Findings to the Commercial World</w:t>
-      </w:r>
-      <w:bookmarkEnd w:id="150"/>
-      <w:bookmarkEnd w:id="151"/>
-    </w:p>
-    <w:p>
-      <w:pPr>
-        <w:pStyle w:val="CommentsMustbeRemoved"/>
-      </w:pPr>
-      <w:r>
-        <w:t>Summarise what you have achieved.</w:t>
-      </w:r>
-    </w:p>
-    <w:p>
-      <w:pPr>
-        <w:pStyle w:val="Heading2"/>
-      </w:pPr>
-      <w:bookmarkStart w:id="152" w:name="_Toc340849831"/>
-      <w:bookmarkStart w:id="153" w:name="_Toc478568225"/>
-      <w:r>
-        <w:t>Conclusions</w:t>
-      </w:r>
-      <w:bookmarkEnd w:id="152"/>
-      <w:bookmarkEnd w:id="153"/>
-    </w:p>
-    <w:p>
-      <w:pPr>
-        <w:pStyle w:val="CommentsMustbeRemoved"/>
-      </w:pPr>
-      <w:r>
-        <w:t>Summarise what you have achieved.</w:t>
-      </w:r>
-    </w:p>
-    <w:p>
-      <w:pPr>
-        <w:pStyle w:val="Heading2"/>
-      </w:pPr>
-      <w:bookmarkStart w:id="154" w:name="_Toc340849832"/>
-      <w:bookmarkStart w:id="155" w:name="_Toc478568226"/>
-      <w:r>
-        <w:t>Future Work</w:t>
-      </w:r>
-      <w:bookmarkEnd w:id="154"/>
+      <w:bookmarkStart w:id="155" w:name="_Toc340849833"/>
+      <w:bookmarkStart w:id="156" w:name="_Toc478568227"/>
+      <w:r>
+        <w:t>Concluding Reflections</w:t>
+      </w:r>
       <w:bookmarkEnd w:id="155"/>
-    </w:p>
-    <w:p>
-      <w:pPr>
-        <w:pStyle w:val="CommentsMustbeRemoved"/>
-      </w:pPr>
-      <w:r>
-        <w:t xml:space="preserve">Explain any limitations in your results and how things might be improved. Discuss how your work might be developed further. Reflect on your results in isolation and in relation to what others have achieved in the same field. This self-analysis is </w:t>
-      </w:r>
-      <w:r>
-        <w:lastRenderedPageBreak/>
-        <w:t>particularly important. You should give a critical evaluation of what went well, and what might be improved.</w:t>
-      </w:r>
-    </w:p>
-    <w:p>
-      <w:pPr>
-        <w:pStyle w:val="Heading2"/>
-      </w:pPr>
-      <w:bookmarkStart w:id="156" w:name="_Toc340849833"/>
-      <w:bookmarkStart w:id="157" w:name="_Toc478568227"/>
-      <w:r>
-        <w:t>Concluding Reflections</w:t>
-      </w:r>
       <w:bookmarkEnd w:id="156"/>
+    </w:p>
+    <w:p>
+      <w:r>
+        <w:t xml:space="preserve">Prio Engine has successfully created a Direct X 11 engine which supports procedural generation of terrain, and loading of height maps to generate terrain. </w:t>
+      </w:r>
+      <w:bookmarkStart w:id="157" w:name="_GoBack"/>
       <w:bookmarkEnd w:id="157"/>
     </w:p>
     <w:p>
-      <w:pPr>
-        <w:pStyle w:val="CommentsMustbeRemoved"/>
-      </w:pPr>
-      <w:r>
-        <w:t>Summarise what you have achieved.</w:t>
+      <w:r>
+        <w:t>Procedural generation of terrain is an effective method of bypassing the requirement for a level designer, and incredibly reliable as terrain can be generated without mistakes. However, it is important to note that to create a generator is incredibly time consuming, and is only worthwhile when there is reusability potential, or when reliability is paramount.</w:t>
       </w:r>
     </w:p>
     <w:bookmarkStart w:id="158" w:name="_Toc478568228" w:displacedByCustomXml="next"/>
@@ -26139,10 +26116,10 @@
       </w:pPr>
       <w:r>
         <w:object w:dxaOrig="25830" w:dyaOrig="10771" w14:anchorId="7066E5C8">
-          <v:shape id="_x0000_i1032" type="#_x0000_t75" style="width:934.9pt;height:390pt" o:ole="">
+          <v:shape id="_x0000_i1032" type="#_x0000_t75" style="width:934.8pt;height:390pt" o:ole="">
             <v:imagedata r:id="rId28" o:title=""/>
           </v:shape>
-          <o:OLEObject Type="Embed" ProgID="Visio.Drawing.15" ShapeID="_x0000_i1032" DrawAspect="Content" ObjectID="_1553508712" r:id="rId29"/>
+          <o:OLEObject Type="Embed" ProgID="Visio.Drawing.15" ShapeID="_x0000_i1032" DrawAspect="Content" ObjectID="_1553520772" r:id="rId29"/>
         </w:object>
       </w:r>
     </w:p>
@@ -26152,7 +26129,6 @@
         <w:sectPr>
           <w:pgSz w:w="16838" w:h="11906" w:orient="landscape"/>
           <w:pgMar w:top="1440" w:right="1440" w:bottom="1440" w:left="1440" w:header="720" w:footer="720" w:gutter="0"/>
-          <w:pgNumType w:start="1"/>
           <w:cols w:space="708"/>
           <w:docGrid w:linePitch="360"/>
         </w:sectPr>
@@ -26246,7 +26222,6 @@
     <w:sectPr>
       <w:pgSz w:w="11906" w:h="16838"/>
       <w:pgMar w:top="1440" w:right="1440" w:bottom="1440" w:left="1440" w:header="720" w:footer="720" w:gutter="0"/>
-      <w:pgNumType w:start="1"/>
       <w:cols w:space="708"/>
       <w:docGrid w:linePitch="360"/>
     </w:sectPr>
@@ -26380,7 +26355,7 @@
           <w:rPr>
             <w:noProof/>
           </w:rPr>
-          <w:t>46</w:t>
+          <w:t>50</w:t>
         </w:r>
         <w:r>
           <w:rPr>
@@ -27944,6 +27919,7 @@
   <w:style w:type="character" w:default="1" w:styleId="DefaultParagraphFont">
     <w:name w:val="Default Paragraph Font"/>
     <w:uiPriority w:val="1"/>
+    <w:semiHidden/>
     <w:unhideWhenUsed/>
   </w:style>
   <w:style w:type="table" w:default="1" w:styleId="TableNormal">
@@ -28786,6 +28762,14 @@
       <w:szCs w:val="18"/>
       <w:lang w:val="en-GB"/>
     </w:rPr>
+  </w:style>
+  <w:style w:type="character" w:styleId="LineNumber">
+    <w:name w:val="line number"/>
+    <w:basedOn w:val="DefaultParagraphFont"/>
+    <w:uiPriority w:val="99"/>
+    <w:semiHidden/>
+    <w:unhideWhenUsed/>
+    <w:rsid w:val="00E72DAC"/>
   </w:style>
 </w:styles>
 </file>
@@ -29650,7 +29634,7 @@
 </file>
 
 <file path=customXml/itemProps1.xml><?xml version="1.0" encoding="utf-8"?>
-<ds:datastoreItem xmlns:ds="http://schemas.openxmlformats.org/officeDocument/2006/customXml" ds:itemID="{66145670-A5C1-445C-B149-E96B3D6315A0}">
+<ds:datastoreItem xmlns:ds="http://schemas.openxmlformats.org/officeDocument/2006/customXml" ds:itemID="{A57567C8-5E1F-4627-A848-8983D17D6414}">
   <ds:schemaRefs>
     <ds:schemaRef ds:uri="http://schemas.openxmlformats.org/officeDocument/2006/bibliography"/>
   </ds:schemaRefs>

</xml_diff>

<commit_message>
Texture section added to Prio Engine implementation. Also a new reference.
</commit_message>
<xml_diff>
--- a/ProjectReportTemplate(1).docx
+++ b/ProjectReportTemplate(1).docx
@@ -31,7 +31,14 @@
           <w:rFonts w:ascii="Garamond" w:hAnsi="Garamond"/>
           <w:szCs w:val="22"/>
         </w:rPr>
-        <w:t>8 April 2017</w:t>
+        <w:t xml:space="preserve">19 </w:t>
+      </w:r>
+      <w:r>
+        <w:rPr>
+          <w:rFonts w:ascii="Garamond" w:hAnsi="Garamond"/>
+          <w:szCs w:val="22"/>
+        </w:rPr>
+        <w:t>April 2017</w:t>
       </w:r>
     </w:p>
     <w:p>
@@ -483,7 +490,15 @@
         <w:t xml:space="preserve"> Noise to </w:t>
       </w:r>
       <w:r>
-        <w:t xml:space="preserve">generate a height map, and the engine then loads in this height map through one of two interfaces, a pre-generated ‘.map’ file or a dynamic </w:t>
+        <w:t xml:space="preserve">generate a height map, and the engine then loads in this height map through one of two interfaces, a pre-generated </w:t>
+      </w:r>
+      <w:proofErr w:type="gramStart"/>
+      <w:r>
+        <w:t>‘.map</w:t>
+      </w:r>
+      <w:proofErr w:type="gramEnd"/>
+      <w:r>
+        <w:t xml:space="preserve">’ file or a dynamic </w:t>
       </w:r>
       <w:r>
         <w:t>two-dimensional</w:t>
@@ -721,11 +736,20 @@
       <w:pPr>
         <w:pStyle w:val="NoSpacing"/>
       </w:pPr>
+      <w:r>
+        <w:br/>
+        <w:t>SFML is a third-party library which provides an interface to loading and playing of sounds. I have set up this library to work within my project, however I have not implemented the inner workings of any of this library.</w:t>
+      </w:r>
     </w:p>
     <w:p>
       <w:pPr>
         <w:pStyle w:val="NoSpacing"/>
       </w:pPr>
+    </w:p>
+    <w:p>
+      <w:pPr>
+        <w:pStyle w:val="NoSpacing"/>
+      </w:pPr>
       <w:r>
         <w:t xml:space="preserve">3D Game Programming </w:t>
       </w:r>
@@ -736,7 +760,21 @@
         <w:t xml:space="preserve"> DirectX 11 – Book by Frank Luna which heavily influenced my implementation of the game engine timer class. While my implementation is not identical, the structure of the timer is the same.</w:t>
       </w:r>
       <w:r>
-        <w:t xml:space="preserve"> Also provided me with the methodology of implementing rain through the geometry shader within Prio Engine.</w:t>
+        <w:t xml:space="preserve"> </w:t>
+      </w:r>
+      <w:r>
+        <w:t>Also,</w:t>
+      </w:r>
+      <w:r>
+        <w:t xml:space="preserve"> provided me with the methodology of implementing rain through the geometry </w:t>
+      </w:r>
+      <w:proofErr w:type="spellStart"/>
+      <w:r>
+        <w:t>shader</w:t>
+      </w:r>
+      <w:proofErr w:type="spellEnd"/>
+      <w:r>
+        <w:t xml:space="preserve"> within Prio Engine.</w:t>
       </w:r>
     </w:p>
     <w:p>
@@ -761,6 +799,38 @@
       </w:r>
       <w:r>
         <w:t xml:space="preserve">while there are similarities between my classes and shaders, there are also a wide variety of differences. </w:t>
+      </w:r>
+    </w:p>
+    <w:p>
+      <w:pPr>
+        <w:pStyle w:val="NoSpacing"/>
+      </w:pPr>
+    </w:p>
+    <w:p>
+      <w:pPr>
+        <w:pStyle w:val="NoSpacing"/>
+      </w:pPr>
+      <w:hyperlink r:id="rId12" w:history="1">
+        <w:r>
+          <w:rPr>
+            <w:rStyle w:val="Hyperlink"/>
+          </w:rPr>
+          <w:t>http://flafla2.github.io/2014/08/09/perlinnoise.html</w:t>
+        </w:r>
+      </w:hyperlink>
+      <w:r>
+        <w:t xml:space="preserve"> provides a C# implementation of improved Perlin noise, and provides an explanation for the process. This has been adapted within my own code </w:t>
+      </w:r>
+      <w:proofErr w:type="gramStart"/>
+      <w:r>
+        <w:t>in order to</w:t>
+      </w:r>
+      <w:proofErr w:type="gramEnd"/>
+      <w:r>
+        <w:t xml:space="preserve"> implement </w:t>
+      </w:r>
+      <w:r>
+        <w:t>Perlin noise.</w:t>
       </w:r>
     </w:p>
     <w:p>
@@ -10473,7 +10543,15 @@
         <w:t xml:space="preserve"> Noise.</w:t>
       </w:r>
       <w:r>
-        <w:t xml:space="preserve"> Artist Away can also export ‘.map’ files which can be loaded using Prio Engine, as well as 2 dimensional arrays.</w:t>
+        <w:t xml:space="preserve"> Artist Away can also export </w:t>
+      </w:r>
+      <w:proofErr w:type="gramStart"/>
+      <w:r>
+        <w:t>‘.map</w:t>
+      </w:r>
+      <w:proofErr w:type="gramEnd"/>
+      <w:r>
+        <w:t>’ files which can be loaded using Prio Engine, as well as 2 dimensional arrays.</w:t>
       </w:r>
       <w:r>
         <w:t xml:space="preserve"> </w:t>
@@ -10657,7 +10735,15 @@
         <w:t>as a hierarchy grows larger it grows more difficult to maintain</w:t>
       </w:r>
       <w:r>
-        <w:t xml:space="preserve">. This proves to be problematic during development of game engines, as flexibility is of the utmost importance and as a result, classes can be added at any point in time which results in a rapidly expanding hierarchy. </w:t>
+        <w:t xml:space="preserve">. This proves to be problematic during development of game engines, as flexibility is of the utmost importance and </w:t>
+      </w:r>
+      <w:proofErr w:type="gramStart"/>
+      <w:r>
+        <w:t>as a result</w:t>
+      </w:r>
+      <w:proofErr w:type="gramEnd"/>
+      <w:r>
+        <w:t xml:space="preserve">, classes can be added at any point in time which results in a rapidly expanding hierarchy. </w:t>
       </w:r>
       <w:r>
         <w:t xml:space="preserve"> </w:t>
@@ -10701,9 +10787,9 @@
             <o:lock v:ext="edit" aspectratio="t"/>
           </v:shapetype>
           <v:shape id="_x0000_i1025" type="#_x0000_t75" style="width:347.4pt;height:282pt" o:ole="">
-            <v:imagedata r:id="rId12" o:title=""/>
+            <v:imagedata r:id="rId13" o:title=""/>
           </v:shape>
-          <o:OLEObject Type="Embed" ProgID="Visio.Drawing.15" ShapeID="_x0000_i1025" DrawAspect="Content" ObjectID="_1553520765" r:id="rId13"/>
+          <o:OLEObject Type="Embed" ProgID="Visio.Drawing.15" ShapeID="_x0000_i1025" DrawAspect="Content" ObjectID="_1553523126" r:id="rId14"/>
         </w:object>
       </w:r>
     </w:p>
@@ -10801,7 +10887,15 @@
         <w:t>sub-</w:t>
       </w:r>
       <w:r>
-        <w:t xml:space="preserve">hierarchy, and as a result reduces unnecessary coupling between classes. </w:t>
+        <w:t xml:space="preserve">hierarchy, and </w:t>
+      </w:r>
+      <w:proofErr w:type="gramStart"/>
+      <w:r>
+        <w:t>as a result</w:t>
+      </w:r>
+      <w:proofErr w:type="gramEnd"/>
+      <w:r>
+        <w:t xml:space="preserve"> reduces unnecessary coupling between classes. </w:t>
       </w:r>
     </w:p>
     <w:p>
@@ -10876,9 +10970,9 @@
       <w:r>
         <w:object w:dxaOrig="7410" w:dyaOrig="3106" w14:anchorId="09DFC27A">
           <v:shape id="_x0000_i1026" type="#_x0000_t75" style="width:370.8pt;height:154.8pt" o:ole="">
-            <v:imagedata r:id="rId14" o:title=""/>
+            <v:imagedata r:id="rId15" o:title=""/>
           </v:shape>
-          <o:OLEObject Type="Embed" ProgID="Visio.Drawing.15" ShapeID="_x0000_i1026" DrawAspect="Content" ObjectID="_1553520766" r:id="rId15"/>
+          <o:OLEObject Type="Embed" ProgID="Visio.Drawing.15" ShapeID="_x0000_i1026" DrawAspect="Content" ObjectID="_1553523127" r:id="rId16"/>
         </w:object>
       </w:r>
     </w:p>
@@ -11179,7 +11273,15 @@
         <w:t>as</w:t>
       </w:r>
       <w:r>
-        <w:t xml:space="preserve"> according to Wilson </w:t>
+        <w:t xml:space="preserve"> </w:t>
+      </w:r>
+      <w:proofErr w:type="gramStart"/>
+      <w:r>
+        <w:t>according to</w:t>
+      </w:r>
+      <w:proofErr w:type="gramEnd"/>
+      <w:r>
+        <w:t xml:space="preserve"> Wilson </w:t>
       </w:r>
       <w:sdt>
         <w:sdtPr>
@@ -11487,7 +11589,15 @@
     </w:p>
     <w:p>
       <w:r>
-        <w:t xml:space="preserve">In an agile life cycle, development typically occurs in chunks and as a result so does testing. These chunks are known as iterations and are incredibly important to the success of </w:t>
+        <w:t xml:space="preserve">In an agile life cycle, development typically occurs in chunks and </w:t>
+      </w:r>
+      <w:proofErr w:type="gramStart"/>
+      <w:r>
+        <w:t>as a result</w:t>
+      </w:r>
+      <w:proofErr w:type="gramEnd"/>
+      <w:r>
+        <w:t xml:space="preserve"> so does testing. These chunks are known as iterations and are incredibly important to the success of </w:t>
       </w:r>
       <w:r>
         <w:t>continuous integrat</w:t>
@@ -11716,7 +11826,15 @@
     </w:p>
     <w:p>
       <w:r>
-        <w:t xml:space="preserve">Direct X 11 has had overwhelming amounts of support from the development community since its release and has continued to thrive since the release of Direct X 12. This is primarily due to the complexity of Direct X 12 which makes it incredibly difficult to develop with, and is designed solely for experts. Microsoft recognised the complexity of Direct X 12, and released Direct X 11.3 in 2015 as a Direct X 12 alternative. As a result, Direct X 11 has continued to thrive throughout the release of Direct X 12, and has widely available support and resources, while supporting modern features such as geometric shading and tessellation. </w:t>
+        <w:t xml:space="preserve">Direct X 11 has had overwhelming amounts of support from the development community since its release and has continued to thrive since the release of Direct X 12. This is primarily due to the complexity of Direct X 12 which makes it incredibly difficult to develop with, and is designed solely for experts. Microsoft recognised the complexity of Direct X 12, and released Direct X 11.3 in 2015 as a Direct X 12 alternative. </w:t>
+      </w:r>
+      <w:proofErr w:type="gramStart"/>
+      <w:r>
+        <w:t>As a result</w:t>
+      </w:r>
+      <w:proofErr w:type="gramEnd"/>
+      <w:r>
+        <w:t xml:space="preserve">, Direct X 11 has continued to thrive throughout the release of Direct X 12, and has widely available support and resources, while supporting modern features such as geometric shading and tessellation. </w:t>
       </w:r>
     </w:p>
     <w:p>
@@ -11750,7 +11868,15 @@
     </w:p>
     <w:p>
       <w:r>
-        <w:t xml:space="preserve">The height map must be generated by Artist Away and be stored in a two-dimensional array or a ‘.map file’, the engine will be able to read either of these methods. Artist Away must </w:t>
+        <w:t xml:space="preserve">The height map must be generated by Artist Away and be stored in a two-dimensional array or a </w:t>
+      </w:r>
+      <w:proofErr w:type="gramStart"/>
+      <w:r>
+        <w:t>‘.map</w:t>
+      </w:r>
+      <w:proofErr w:type="gramEnd"/>
+      <w:r>
+        <w:t xml:space="preserve"> file’, the engine will be able to read either of these methods. Artist Away must </w:t>
       </w:r>
       <w:r>
         <w:lastRenderedPageBreak/>
@@ -11802,9 +11928,9 @@
       <w:r>
         <w:object w:dxaOrig="15286" w:dyaOrig="10531" w14:anchorId="68348A19">
           <v:shape id="_x0000_i1027" type="#_x0000_t75" style="width:484.8pt;height:333.6pt" o:ole="">
-            <v:imagedata r:id="rId16" o:title=""/>
+            <v:imagedata r:id="rId17" o:title=""/>
           </v:shape>
-          <o:OLEObject Type="Embed" ProgID="Visio.Drawing.15" ShapeID="_x0000_i1027" DrawAspect="Content" ObjectID="_1553520767" r:id="rId17"/>
+          <o:OLEObject Type="Embed" ProgID="Visio.Drawing.15" ShapeID="_x0000_i1027" DrawAspect="Content" ObjectID="_1553523128" r:id="rId18"/>
         </w:object>
       </w:r>
     </w:p>
@@ -12011,7 +12137,15 @@
         <w:t>Perlin</w:t>
       </w:r>
       <w:r>
-        <w:t xml:space="preserve"> noise implementation, we can ensure that data generated is formatted correctly, and can be manipulated according to parameters which the user can define. </w:t>
+        <w:t xml:space="preserve"> noise implementation, we can ensure that data generated is formatted correctly, and can be manipulated </w:t>
+      </w:r>
+      <w:proofErr w:type="gramStart"/>
+      <w:r>
+        <w:t>according to</w:t>
+      </w:r>
+      <w:proofErr w:type="gramEnd"/>
+      <w:r>
+        <w:t xml:space="preserve"> parameters which the user can define. </w:t>
       </w:r>
     </w:p>
     <w:p>
@@ -12019,7 +12153,15 @@
         <w:t xml:space="preserve">We can then allow Prio Engine to process the height map, </w:t>
       </w:r>
       <w:r>
-        <w:t xml:space="preserve">create a terrain from the height map, and divide the terrain into areas according to their height in relevance to the rest of the terrain tiles. </w:t>
+        <w:t xml:space="preserve">create a terrain from the height map, and divide the terrain into areas </w:t>
+      </w:r>
+      <w:proofErr w:type="gramStart"/>
+      <w:r>
+        <w:t>according to</w:t>
+      </w:r>
+      <w:proofErr w:type="gramEnd"/>
+      <w:r>
+        <w:t xml:space="preserve"> their height in relevance to the rest of the terrain tiles. </w:t>
       </w:r>
       <w:r>
         <w:t xml:space="preserve">After dividing terrain tiles into areas, two things may occur; </w:t>
@@ -12075,9 +12217,9 @@
       <w:r>
         <w:object w:dxaOrig="12961" w:dyaOrig="4546" w14:anchorId="42A2E1BC">
           <v:shape id="_x0000_i1028" type="#_x0000_t75" style="width:451.2pt;height:158.4pt" o:ole="">
-            <v:imagedata r:id="rId18" o:title=""/>
+            <v:imagedata r:id="rId19" o:title=""/>
           </v:shape>
-          <o:OLEObject Type="Embed" ProgID="Visio.Drawing.15" ShapeID="_x0000_i1028" DrawAspect="Content" ObjectID="_1553520768" r:id="rId19"/>
+          <o:OLEObject Type="Embed" ProgID="Visio.Drawing.15" ShapeID="_x0000_i1028" DrawAspect="Content" ObjectID="_1553523129" r:id="rId20"/>
         </w:object>
       </w:r>
     </w:p>
@@ -12163,9 +12305,9 @@
       <w:r>
         <w:object w:dxaOrig="3721" w:dyaOrig="6691" w14:anchorId="7DBABE69">
           <v:shape id="_x0000_i1029" type="#_x0000_t75" style="width:165pt;height:245.4pt" o:ole="">
-            <v:imagedata r:id="rId20" o:title=""/>
+            <v:imagedata r:id="rId21" o:title=""/>
           </v:shape>
-          <o:OLEObject Type="Embed" ProgID="Visio.Drawing.15" ShapeID="_x0000_i1029" DrawAspect="Content" ObjectID="_1553520769" r:id="rId21"/>
+          <o:OLEObject Type="Embed" ProgID="Visio.Drawing.15" ShapeID="_x0000_i1029" DrawAspect="Content" ObjectID="_1553523130" r:id="rId22"/>
         </w:object>
       </w:r>
     </w:p>
@@ -12273,7 +12415,15 @@
     </w:p>
     <w:p>
       <w:r>
-        <w:t xml:space="preserve">As technology becomes more complex, users of technology are required to adapt to the latest versions of technology. In some scenarios this is perfectly acceptable, however in the </w:t>
+        <w:t xml:space="preserve">As technology becomes more complex, users of technology are required to adapt to the latest versions of technology. In some </w:t>
+      </w:r>
+      <w:proofErr w:type="gramStart"/>
+      <w:r>
+        <w:t>scenarios</w:t>
+      </w:r>
+      <w:proofErr w:type="gramEnd"/>
+      <w:r>
+        <w:t xml:space="preserve"> this is perfectly acceptable, however in the </w:t>
       </w:r>
       <w:r>
         <w:t>modern-day</w:t>
@@ -12321,9 +12471,11 @@
       <w:r>
         <w:t xml:space="preserve"> </w:t>
       </w:r>
+      <w:proofErr w:type="gramStart"/>
       <w:r>
         <w:t>According to</w:t>
       </w:r>
+      <w:proofErr w:type="gramEnd"/>
       <w:r>
         <w:t xml:space="preserve"> </w:t>
       </w:r>
@@ -12508,24 +12660,28 @@
       <w:r>
         <w:t xml:space="preserve"> This enabled us to generate height maps in two dimensional arrays, and pass them to Prio Engine as two dimensional arrays, from which Prio Engine could procedurally generate terrain. However, it did not seem feasible for future use to tie the generation of terrain to Artist Away, so a method was placed into Artist Away to export </w:t>
       </w:r>
+      <w:proofErr w:type="gramStart"/>
       <w:r>
         <w:t>‘</w:t>
       </w:r>
       <w:r>
         <w:t>.map</w:t>
       </w:r>
+      <w:proofErr w:type="gramEnd"/>
       <w:r>
         <w:t>’</w:t>
       </w:r>
       <w:r>
         <w:t xml:space="preserve"> files, which were rows and columns of floating point numbers which represent a height map. After implementing the ability to import </w:t>
       </w:r>
+      <w:proofErr w:type="gramStart"/>
       <w:r>
         <w:t>‘</w:t>
       </w:r>
       <w:r>
         <w:t>.map</w:t>
       </w:r>
+      <w:proofErr w:type="gramEnd"/>
       <w:r>
         <w:t>’</w:t>
       </w:r>
@@ -12606,8 +12762,13 @@
       <w:r>
         <w:t xml:space="preserve"> Noise. </w:t>
       </w:r>
-      <w:r>
-        <w:t xml:space="preserve">According to </w:t>
+      <w:proofErr w:type="gramStart"/>
+      <w:r>
+        <w:t>According to</w:t>
+      </w:r>
+      <w:proofErr w:type="gramEnd"/>
+      <w:r>
+        <w:t xml:space="preserve"> </w:t>
       </w:r>
       <w:sdt>
         <w:sdtPr>
@@ -12703,7 +12864,15 @@
         <w:t xml:space="preserve">The planning behind Prio Engine and Artist Away was a sufficiently thorough process, it covered a wide range of areas from the broad development methodologies </w:t>
       </w:r>
       <w:r>
-        <w:t>through to class diagrams, however the most important aspect of the design process was the ability to adapt to new and changing requirements. This is due to not knowing what issues may occur throughout development, by maintaining a flexible outlook and not tying development to a strict plan, development structure is able to adapt to any problematic situation which may arise.</w:t>
+        <w:t xml:space="preserve">through to class diagrams, however the most important aspect of the design process was the ability to adapt to new and changing requirements. This is due to not knowing what issues may occur throughout development, by maintaining a flexible outlook and not tying development to a strict plan, development structure </w:t>
+      </w:r>
+      <w:proofErr w:type="gramStart"/>
+      <w:r>
+        <w:t>is able to</w:t>
+      </w:r>
+      <w:proofErr w:type="gramEnd"/>
+      <w:r>
+        <w:t xml:space="preserve"> adapt to any problematic situation which may arise.</w:t>
       </w:r>
     </w:p>
     <w:p>
@@ -12921,8 +13090,13 @@
       <w:bookmarkEnd w:id="81"/>
     </w:p>
     <w:p>
-      <w:r>
-        <w:t xml:space="preserve">Onal, et al. </w:t>
+      <w:proofErr w:type="spellStart"/>
+      <w:r>
+        <w:t>Onal</w:t>
+      </w:r>
+      <w:proofErr w:type="spellEnd"/>
+      <w:r>
+        <w:t xml:space="preserve">, et al. </w:t>
       </w:r>
       <w:sdt>
         <w:sdtPr>
@@ -12966,7 +13140,15 @@
         <w:t>Prio Engine</w:t>
       </w:r>
       <w:r>
-        <w:t xml:space="preserve"> and Artist Away are split into two projects, two user interfaces must be defined. Prio Engine will be used by developers and therefore the engine class will be the interface, whereas Artist Away can be used by any none technical user, and as a result requires a more simplistic user interface. </w:t>
+        <w:t xml:space="preserve"> and Artist Away are split into two projects, two user interfaces must be defined. Prio Engine will be used by developers and therefore the engine class will be the interface, whereas Artist Away can be used by any none technical user, and </w:t>
+      </w:r>
+      <w:proofErr w:type="gramStart"/>
+      <w:r>
+        <w:t>as a result</w:t>
+      </w:r>
+      <w:proofErr w:type="gramEnd"/>
+      <w:r>
+        <w:t xml:space="preserve"> requires a more simplistic user interface. </w:t>
       </w:r>
     </w:p>
     <w:p>
@@ -13027,7 +13209,15 @@
     </w:p>
     <w:p>
       <w:r>
-        <w:t xml:space="preserve">Prio Engine makes use of predefining shapes such as cubes and triangles, they are incredibly useful when debugging code and requiring a model, instead of the programmer defining the vertices and adding render code, they just call the CreatePrimitive </w:t>
+        <w:t xml:space="preserve">Prio Engine makes use of predefining shapes such as cubes and triangles, they are incredibly useful when debugging code and requiring a model, instead of the programmer defining the vertices and adding render code, they just call the </w:t>
+      </w:r>
+      <w:proofErr w:type="spellStart"/>
+      <w:r>
+        <w:t>CreatePrimitive</w:t>
+      </w:r>
+      <w:proofErr w:type="spellEnd"/>
+      <w:r>
+        <w:t xml:space="preserve"> </w:t>
       </w:r>
       <w:r>
         <w:t xml:space="preserve">function from the engine class, and Prio Engine will handle the rendering of the predefined vertices. The vertices and indices are all defined in the </w:t>
@@ -13035,9 +13225,11 @@
       <w:r>
         <w:t>‘</w:t>
       </w:r>
+      <w:proofErr w:type="spellStart"/>
       <w:r>
         <w:t>PrioEngine</w:t>
       </w:r>
+      <w:proofErr w:type="spellEnd"/>
       <w:r>
         <w:t>’</w:t>
       </w:r>
@@ -13047,9 +13239,11 @@
       <w:r>
         <w:t>‘</w:t>
       </w:r>
+      <w:proofErr w:type="spellStart"/>
       <w:r>
         <w:t>PrioEngineVars.h</w:t>
       </w:r>
+      <w:proofErr w:type="spellEnd"/>
       <w:r>
         <w:t>’</w:t>
       </w:r>
@@ -13062,9 +13256,11 @@
       <w:r>
         <w:t>‘</w:t>
       </w:r>
+      <w:proofErr w:type="spellStart"/>
       <w:r>
         <w:t>RemovePrimitive</w:t>
       </w:r>
+      <w:proofErr w:type="spellEnd"/>
       <w:r>
         <w:t>’</w:t>
       </w:r>
@@ -13759,9 +13955,9 @@
       <w:r>
         <w:object w:dxaOrig="3721" w:dyaOrig="11386" w14:anchorId="061A2CC8">
           <v:shape id="_x0000_i1030" type="#_x0000_t75" style="width:186pt;height:569.4pt" o:ole="">
-            <v:imagedata r:id="rId22" o:title=""/>
+            <v:imagedata r:id="rId23" o:title=""/>
           </v:shape>
-          <o:OLEObject Type="Embed" ProgID="Visio.Drawing.15" ShapeID="_x0000_i1030" DrawAspect="Content" ObjectID="_1553520770" r:id="rId23"/>
+          <o:OLEObject Type="Embed" ProgID="Visio.Drawing.15" ShapeID="_x0000_i1030" DrawAspect="Content" ObjectID="_1553523131" r:id="rId24"/>
         </w:object>
       </w:r>
     </w:p>
@@ -13845,7 +14041,13 @@
         <w:t xml:space="preserve"> </w:t>
       </w:r>
       <w:r>
-        <w:t>function in order to create a window which is usable by Prio Engine.</w:t>
+        <w:t xml:space="preserve">function </w:t>
+      </w:r>
+      <w:r>
+        <w:t>to</w:t>
+      </w:r>
+      <w:r>
+        <w:t xml:space="preserve"> create a window which is usable by Prio Engine.</w:t>
       </w:r>
       <w:r>
         <w:t xml:space="preserve"> </w:t>
@@ -13893,7 +14095,13 @@
         <w:t>removes</w:t>
       </w:r>
       <w:r>
-        <w:t xml:space="preserve"> the requirement for developers to define the logger in their code. If a developer were required to define a logger within the code, it would cause issues when they did not need to use the logger, however the engine expected the logger to be defined and as a result only held an extern definition of the logger. </w:t>
+        <w:t xml:space="preserve"> the requirement for developers to define the logger in their code. If a developer were required to define a logger within the code, it would cause issues when they did not need to use the logger, however the engine expected the logger to be defined and </w:t>
+      </w:r>
+      <w:r>
+        <w:t>thus</w:t>
+      </w:r>
+      <w:r>
+        <w:t xml:space="preserve"> only held an extern definition of the logger. </w:t>
       </w:r>
     </w:p>
     <w:p>
@@ -13945,7 +14153,15 @@
         <w:t>, it is still occurring it just simply does not</w:t>
       </w:r>
       <w:r>
-        <w:t xml:space="preserve"> run the pixel shader on</w:t>
+        <w:t xml:space="preserve"> run the pixel </w:t>
+      </w:r>
+      <w:proofErr w:type="spellStart"/>
+      <w:r>
+        <w:t>shader</w:t>
+      </w:r>
+      <w:proofErr w:type="spellEnd"/>
+      <w:r>
+        <w:t xml:space="preserve"> on</w:t>
       </w:r>
       <w:r>
         <w:t xml:space="preserve"> the inner areas of connected vertices.</w:t>
@@ -14224,7 +14440,15 @@
         <w:t xml:space="preserve">Through parsing this information, Boolean </w:t>
       </w:r>
       <w:r>
-        <w:t xml:space="preserve">flags can be set within the constant buffer of the shader file to indicate which maps should be used and which should be </w:t>
+        <w:t xml:space="preserve">flags can be set within the constant buffer of the </w:t>
+      </w:r>
+      <w:proofErr w:type="spellStart"/>
+      <w:r>
+        <w:t>shader</w:t>
+      </w:r>
+      <w:proofErr w:type="spellEnd"/>
+      <w:r>
+        <w:t xml:space="preserve"> file to indicate which maps should be used and which should be </w:t>
       </w:r>
       <w:r>
         <w:t>ignored</w:t>
@@ -14237,7 +14461,23 @@
         <w:t xml:space="preserve">Instances of models are created through the </w:t>
       </w:r>
       <w:r>
-        <w:t xml:space="preserve">‘CreateModel’ method belonging to the mesh class. The mesh class stores a list of instances of models, and as a result acts as a form of manager for the model class. Each instance of the model class </w:t>
+        <w:t>‘</w:t>
+      </w:r>
+      <w:proofErr w:type="spellStart"/>
+      <w:r>
+        <w:t>CreateModel</w:t>
+      </w:r>
+      <w:proofErr w:type="spellEnd"/>
+      <w:r>
+        <w:t xml:space="preserve">’ method belonging to the mesh class. The mesh class stores a list of instances of models, and </w:t>
+      </w:r>
+      <w:proofErr w:type="gramStart"/>
+      <w:r>
+        <w:t>as a result</w:t>
+      </w:r>
+      <w:proofErr w:type="gramEnd"/>
+      <w:r>
+        <w:t xml:space="preserve"> acts as a form of manager for the model class. Each instance of the model class </w:t>
       </w:r>
       <w:r>
         <w:t xml:space="preserve">contains information about the position, </w:t>
@@ -14279,15 +14519,34 @@
         <w:t xml:space="preserve"> each model through </w:t>
       </w:r>
       <w:r>
-        <w:t xml:space="preserve">the position, rotation, and scale properties. The world matrix is passed into the shader, and is the only property which changes within the vertex or pixel shader when rendering a group of models.  </w:t>
-      </w:r>
-    </w:p>
-    <w:p>
-      <w:r>
-        <w:t>Prio Engine renders meshes in batches</w:t>
-      </w:r>
-      <w:r>
-        <w:t xml:space="preserve">, </w:t>
+        <w:t xml:space="preserve">the position, rotation, and scale properties. The world matrix is passed into the </w:t>
+      </w:r>
+      <w:proofErr w:type="spellStart"/>
+      <w:r>
+        <w:t>shader</w:t>
+      </w:r>
+      <w:proofErr w:type="spellEnd"/>
+      <w:r>
+        <w:t xml:space="preserve">, and is the only property which changes within the vertex or pixel </w:t>
+      </w:r>
+      <w:proofErr w:type="spellStart"/>
+      <w:r>
+        <w:t>shader</w:t>
+      </w:r>
+      <w:proofErr w:type="spellEnd"/>
+      <w:r>
+        <w:t xml:space="preserve"> when rendering a group of models.  </w:t>
+      </w:r>
+    </w:p>
+    <w:p>
+      <w:r>
+        <w:t xml:space="preserve">Prio Engine renders meshes in </w:t>
+      </w:r>
+      <w:r>
+        <w:t>batches;</w:t>
+      </w:r>
+      <w:r>
+        <w:t xml:space="preserve"> </w:t>
       </w:r>
       <w:r>
         <w:t xml:space="preserve">this is due to the nature of loading information in computers. It is a slow process to retrieve information due to the physical distance between the </w:t>
@@ -14398,7 +14657,15 @@
         <w:t xml:space="preserve"> satisfy a standard for text based height maps,</w:t>
       </w:r>
       <w:r>
-        <w:t xml:space="preserve"> I have created a ‘.map’ file</w:t>
+        <w:t xml:space="preserve"> I have created a </w:t>
+      </w:r>
+      <w:proofErr w:type="gramStart"/>
+      <w:r>
+        <w:t>‘.map</w:t>
+      </w:r>
+      <w:proofErr w:type="gramEnd"/>
+      <w:r>
+        <w:t>’ file</w:t>
       </w:r>
       <w:r>
         <w:t xml:space="preserve"> standard</w:t>
@@ -14431,7 +14698,15 @@
         <w:t xml:space="preserve"> text based</w:t>
       </w:r>
       <w:r>
-        <w:t xml:space="preserve"> ‘.map’ file to the terrain object, however it can still accept a two-dimensional array of type double.</w:t>
+        <w:t xml:space="preserve"> </w:t>
+      </w:r>
+      <w:proofErr w:type="gramStart"/>
+      <w:r>
+        <w:t>‘.map</w:t>
+      </w:r>
+      <w:proofErr w:type="gramEnd"/>
+      <w:r>
+        <w:t>’ file to the terrain object, however it can still accept a two-dimensional array of type double.</w:t>
       </w:r>
     </w:p>
     <w:p>
@@ -14439,7 +14714,15 @@
         <w:t xml:space="preserve">To create a more flexible approach and fully support procedural generation of terrain, </w:t>
       </w:r>
       <w:r>
-        <w:t xml:space="preserve">a two-dimensional array of type double can also be passed to the terrain object. It works in a similar way to the ‘.map’ standard, however requires the height and width of the map to be passed in as parameters to the function. </w:t>
+        <w:t xml:space="preserve">a two-dimensional array of type double can also be passed to the terrain object. It works in a similar way to the </w:t>
+      </w:r>
+      <w:proofErr w:type="gramStart"/>
+      <w:r>
+        <w:t>‘.map</w:t>
+      </w:r>
+      <w:proofErr w:type="gramEnd"/>
+      <w:r>
+        <w:t xml:space="preserve">’ standard, however requires the height and width of the map to be passed in as parameters to the function. </w:t>
       </w:r>
       <w:r>
         <w:t xml:space="preserve">Each element within the array represents the height of a vertex, and the values of the array are copied </w:t>
@@ -14517,13 +14800,42 @@
         <w:t xml:space="preserve">allows for terrains to be scaled, and tiles to be evenly distributed. </w:t>
       </w:r>
       <w:r>
-        <w:t>Each tile is textured with an appropriate texture using triplanar texture mapping within the pixel shader, this prevents stretching of textures across scaled</w:t>
-      </w:r>
-      <w:r>
-        <w:t xml:space="preserve"> terrain models. </w:t>
-      </w:r>
-      <w:r>
-        <w:t xml:space="preserve"> </w:t>
+        <w:t>Each tile is textured with an appropriate texture using tri</w:t>
+      </w:r>
+      <w:r>
+        <w:t>-</w:t>
+      </w:r>
+      <w:r>
+        <w:t>planar texture m</w:t>
+      </w:r>
+      <w:r>
+        <w:t xml:space="preserve">apping within the pixel </w:t>
+      </w:r>
+      <w:proofErr w:type="spellStart"/>
+      <w:r>
+        <w:t>shader</w:t>
+      </w:r>
+      <w:proofErr w:type="spellEnd"/>
+      <w:r>
+        <w:t xml:space="preserve"> as discussed in </w:t>
+      </w:r>
+      <w:r>
+        <w:fldChar w:fldCharType="begin"/>
+      </w:r>
+      <w:r>
+        <w:instrText xml:space="preserve"> REF _Ref479779918 \r \h </w:instrText>
+      </w:r>
+      <w:r>
+        <w:fldChar w:fldCharType="separate"/>
+      </w:r>
+      <w:r>
+        <w:t>5.5.8.1</w:t>
+      </w:r>
+      <w:r>
+        <w:fldChar w:fldCharType="end"/>
+      </w:r>
+      <w:r>
+        <w:t xml:space="preserve">. </w:t>
       </w:r>
     </w:p>
     <w:p>
@@ -14614,7 +14926,15 @@
     </w:p>
     <w:p>
       <w:r>
-        <w:t>Updating terrain must be done via a two-dimensional array of type double, there is currently no support through ‘.map’ files to update a</w:t>
+        <w:t xml:space="preserve">Updating terrain must be done via a two-dimensional array of type double, there is currently no support through </w:t>
+      </w:r>
+      <w:proofErr w:type="gramStart"/>
+      <w:r>
+        <w:t>‘.map</w:t>
+      </w:r>
+      <w:proofErr w:type="gramEnd"/>
+      <w:r>
+        <w:t>’ files to update a</w:t>
       </w:r>
       <w:r>
         <w:t>n existing</w:t>
@@ -14636,7 +14956,31 @@
     </w:p>
     <w:p>
       <w:r>
-        <w:t xml:space="preserve">After the terrain has been processed, the world entities are required to be recreated, this is another lengthy process and therefore should occur on a separate thread. The ‘RemoveScenery’ and ‘AddScenery’ functions within the engine object make this simple to do, Prio Engine’s graphics object will raise Boolean flags to avoid altering models while they are being raised, this will enable the use of concurrent programming. See </w:t>
+        <w:t xml:space="preserve">After the </w:t>
+      </w:r>
+      <w:proofErr w:type="gramStart"/>
+      <w:r>
+        <w:t>terrain</w:t>
+      </w:r>
+      <w:proofErr w:type="gramEnd"/>
+      <w:r>
+        <w:t xml:space="preserve"> has been processed, the world entities are required to be recreated, this is another lengthy process and therefore should occur on a separate thread. The ‘</w:t>
+      </w:r>
+      <w:proofErr w:type="spellStart"/>
+      <w:r>
+        <w:t>RemoveScenery</w:t>
+      </w:r>
+      <w:proofErr w:type="spellEnd"/>
+      <w:r>
+        <w:t>’ and ‘</w:t>
+      </w:r>
+      <w:proofErr w:type="spellStart"/>
+      <w:r>
+        <w:t>AddScenery</w:t>
+      </w:r>
+      <w:proofErr w:type="spellEnd"/>
+      <w:r>
+        <w:t xml:space="preserve">’ functions within the engine object make this simple to do, Prio Engine’s graphics object will raise Boolean flags to avoid altering models while they are being raised, this will enable the use of concurrent programming. See </w:t>
       </w:r>
       <w:r>
         <w:fldChar w:fldCharType="begin"/>
@@ -14693,7 +15037,23 @@
     </w:p>
     <w:p>
       <w:r>
-        <w:t xml:space="preserve">The height map for the water is created on a separate render target, as it enables the height map to be passed around as a ShaderResourceView. The height map is created normal map at four positions, the normals are then </w:t>
+        <w:t xml:space="preserve">The height map for the water is created on a separate render target, as it enables the height map to be passed around as a </w:t>
+      </w:r>
+      <w:proofErr w:type="spellStart"/>
+      <w:r>
+        <w:t>ShaderResourceView</w:t>
+      </w:r>
+      <w:proofErr w:type="spellEnd"/>
+      <w:r>
+        <w:t xml:space="preserve">. The height map is created normal map at four positions, the </w:t>
+      </w:r>
+      <w:proofErr w:type="spellStart"/>
+      <w:r>
+        <w:t>normals</w:t>
+      </w:r>
+      <w:proofErr w:type="spellEnd"/>
+      <w:r>
+        <w:t xml:space="preserve"> are then </w:t>
       </w:r>
       <w:r>
         <w:t xml:space="preserve">totalled to produce the height of the map at that position. </w:t>
@@ -14704,7 +15064,15 @@
         <w:t xml:space="preserve">The refractive surface </w:t>
       </w:r>
       <w:r>
-        <w:t xml:space="preserve">works by only rendering objects which are below the surface of the water, acquiring the terrain colour in the same method as the terrain pixel shader would, and modifying the colour of that terrain depending on the depth </w:t>
+        <w:t xml:space="preserve">works by only rendering objects which are below the surface of the water, acquiring the terrain colour in the same method as the terrain pixel </w:t>
+      </w:r>
+      <w:proofErr w:type="spellStart"/>
+      <w:r>
+        <w:t>shader</w:t>
+      </w:r>
+      <w:proofErr w:type="spellEnd"/>
+      <w:r>
+        <w:t xml:space="preserve"> would, and modifying the colour of that terrain depending on the depth </w:t>
       </w:r>
       <w:r>
         <w:t xml:space="preserve">of the terrain tile from the water plane. </w:t>
@@ -14776,9 +15144,9 @@
       <w:r>
         <w:object w:dxaOrig="10680" w:dyaOrig="8715" w14:anchorId="1FA5E1CA">
           <v:shape id="_x0000_i1031" type="#_x0000_t75" style="width:365.4pt;height:280.2pt" o:ole="">
-            <v:imagedata r:id="rId24" o:title=""/>
+            <v:imagedata r:id="rId25" o:title=""/>
           </v:shape>
-          <o:OLEObject Type="Embed" ProgID="Visio.Drawing.15" ShapeID="_x0000_i1031" DrawAspect="Content" ObjectID="_1553520771" r:id="rId25"/>
+          <o:OLEObject Type="Embed" ProgID="Visio.Drawing.15" ShapeID="_x0000_i1031" DrawAspect="Content" ObjectID="_1553523132" r:id="rId26"/>
         </w:object>
       </w:r>
     </w:p>
@@ -14837,7 +15205,15 @@
         <w:t xml:space="preserve">The final process of rendering water is to calculate the water surface. In theory, a flat surface which blended reflection and refraction surfaces together would suffice to represent a body of water. However, </w:t>
       </w:r>
       <w:r>
-        <w:t xml:space="preserve">ripples on the water surface can be generated through manipulating normals which result in light being reflected </w:t>
+        <w:t xml:space="preserve">ripples on the water surface can be generated through manipulating </w:t>
+      </w:r>
+      <w:proofErr w:type="spellStart"/>
+      <w:r>
+        <w:t>normals</w:t>
+      </w:r>
+      <w:proofErr w:type="spellEnd"/>
+      <w:r>
+        <w:t xml:space="preserve"> which result in light being reflected </w:t>
       </w:r>
       <w:r>
         <w:t>off</w:t>
@@ -14852,7 +15228,15 @@
         <w:t>, it is a flat surface.</w:t>
       </w:r>
       <w:r>
-        <w:t xml:space="preserve"> A movement variable is updated every frame to alter where the normals are sampled from, this results in moving waves.</w:t>
+        <w:t xml:space="preserve"> A movement variable is updated every frame to alter where the </w:t>
+      </w:r>
+      <w:proofErr w:type="spellStart"/>
+      <w:r>
+        <w:t>normals</w:t>
+      </w:r>
+      <w:proofErr w:type="spellEnd"/>
+      <w:r>
+        <w:t xml:space="preserve"> are sampled from, this results in moving waves.</w:t>
       </w:r>
       <w:r>
         <w:t xml:space="preserve"> </w:t>
@@ -14972,7 +15356,15 @@
     </w:p>
     <w:p>
       <w:r>
-        <w:t>The foliage pixel shader makes use of two textures, a diffuse texture, and an alpha map. The diffuse texture desc</w:t>
+        <w:t xml:space="preserve">The foliage pixel </w:t>
+      </w:r>
+      <w:proofErr w:type="spellStart"/>
+      <w:r>
+        <w:t>shader</w:t>
+      </w:r>
+      <w:proofErr w:type="spellEnd"/>
+      <w:r>
+        <w:t xml:space="preserve"> makes use of two textures, a diffuse texture, and an alpha map. The diffuse texture desc</w:t>
       </w:r>
       <w:r>
         <w:t xml:space="preserve">ribes indicates each colour of the map, while the alpha map indicates which areas of the map are transparent. </w:t>
@@ -15025,7 +15417,10 @@
         <w:t xml:space="preserve"> when the camera views any one quad, the two intersecting quads will have their backs facing the camera</w:t>
       </w:r>
       <w:r>
-        <w:t>, and as a result</w:t>
+        <w:t xml:space="preserve">, and </w:t>
+      </w:r>
+      <w:r>
+        <w:t>thus</w:t>
       </w:r>
       <w:r>
         <w:t xml:space="preserve"> Direct X</w:t>
@@ -15153,7 +15548,15 @@
     </w:p>
     <w:p>
       <w:r>
-        <w:t xml:space="preserve">Day, night and evening times can be represented purely through the skybox. The skybox has an apex and horizon colour which is passed into the pixel shader and rendered every frame, as described in section </w:t>
+        <w:t xml:space="preserve">Day, night and evening times can be represented purely through the skybox. The skybox has an apex and horizon colour which is passed into the pixel </w:t>
+      </w:r>
+      <w:proofErr w:type="spellStart"/>
+      <w:r>
+        <w:t>shader</w:t>
+      </w:r>
+      <w:proofErr w:type="spellEnd"/>
+      <w:r>
+        <w:t xml:space="preserve"> and rendered every frame, as described in section </w:t>
       </w:r>
       <w:r>
         <w:fldChar w:fldCharType="begin"/>
@@ -15200,7 +15603,21 @@
         <w:t xml:space="preserve">Prio Engine defines a plane which is slightly curved for clouds to move across. Each vertex within the plane is initialised with a texture UV value, to sample cloud textures at that point. Two cloud textures are passed into the </w:t>
       </w:r>
       <w:r>
-        <w:t>pixel shader along with an offset for each texture. The offset is incremented every frame, this results in the texture being sampled at a slightly different position each frame, and as a result gives the illusion that the cloud is moving across the plane. This process is incredibly cheap to render and provides realistic looking clouds, however it does contain issues, the plane is visible when reaching the edges of terrain. Usually games would constrict where the user can go within the level to prevent the user seeing the edges of the plane, however that is not an option for Prio Engine currently as it serves as a technical demonstration.</w:t>
+        <w:t xml:space="preserve">pixel </w:t>
+      </w:r>
+      <w:proofErr w:type="spellStart"/>
+      <w:r>
+        <w:t>shader</w:t>
+      </w:r>
+      <w:proofErr w:type="spellEnd"/>
+      <w:r>
+        <w:t xml:space="preserve"> along with an offset for each texture. The offset is incremented every frame, this results in the texture being sampled at a slightly different position each frame, and </w:t>
+      </w:r>
+      <w:r>
+        <w:t>thus</w:t>
+      </w:r>
+      <w:r>
+        <w:t xml:space="preserve"> gives the illusion that the cloud is moving across the plane. This process is incredibly cheap to render and provides realistic looking clouds, however it does contain issues, the plane is visible when reaching the edges of terrain. Usually games would constrict where the user can go within the level to prevent the user seeing the edges of the plane, however that is not an option for Prio Engine currently as it serves as a technical demonstration.</w:t>
       </w:r>
       <w:r>
         <w:t xml:space="preserve"> </w:t>
@@ -15212,56 +15629,194 @@
       </w:pPr>
       <w:r>
         <w:lastRenderedPageBreak/>
-        <w:t>Optimisations</w:t>
-      </w:r>
-    </w:p>
-    <w:p>
-      <w:r>
-        <w:t>Achieving a constant 60 frames per second is of the utmost importance in any PC game.</w:t>
-      </w:r>
-      <w:r>
-        <w:t xml:space="preserve"> Optimisations within game engines cover a broad spectrum of issues, however optimisations within Prio Engine are specifically for reducing the load on the GPU.</w:t>
+        <w:t>Texturing</w:t>
       </w:r>
     </w:p>
     <w:p>
       <w:pPr>
         <w:pStyle w:val="Heading4"/>
       </w:pPr>
-      <w:r>
-        <w:t xml:space="preserve">Sphere Based </w:t>
-      </w:r>
-      <w:r>
-        <w:t>Frustum Culling</w:t>
-      </w:r>
-    </w:p>
-    <w:p>
-      <w:r>
-        <w:t>Frustum culling is</w:t>
-      </w:r>
-      <w:r>
-        <w:t xml:space="preserve"> the process of defining planes which surround the cameras viewing angle, and checking if points lie within the planes. If a point sits outside of the planes, then it is not rendered, and potentially saves thousands of polygons being rendered unnecessarily. </w:t>
-      </w:r>
-      <w:r>
-        <w:t xml:space="preserve">However, frustum culling does cause issues when large models are visible on the screen and the camera is moving, as the objects appear to pop out of view, particularly if the centre point of a model is at the bottom. </w:t>
-      </w:r>
-    </w:p>
-    <w:p>
-      <w:r>
-        <w:t xml:space="preserve">Sphere based frustum culling takes a model and places a theoretical sphere around the model, if the sphere intersects the planes at any point then it is deemed to be inside the planes. </w:t>
-      </w:r>
-      <w:r>
-        <w:t>This solves the issue of models popping in and out of view, as the model will always be rendered when there is the potential for it to be in view.</w:t>
+      <w:bookmarkStart w:id="112" w:name="_Ref479779918"/>
+      <w:r>
+        <w:t>Tri</w:t>
+      </w:r>
+      <w:r>
+        <w:t>-P</w:t>
+      </w:r>
+      <w:r>
+        <w:t>lanar Texture Mapping</w:t>
+      </w:r>
+      <w:bookmarkEnd w:id="112"/>
+    </w:p>
+    <w:p>
+      <w:r>
+        <w:t xml:space="preserve">The standard method of texture mapping is to </w:t>
+      </w:r>
+      <w:r>
+        <w:t>sample a texture at dimensional coordinates, this is acceptable when the model matches the resolution of the texture, however upon scaling, textures become distorted and stretched. This is caused by the UV coordinates assuming there is equal distance between each vertex, which isn’t strictly the case with terrain.</w:t>
+      </w:r>
+    </w:p>
+    <w:p>
+      <w:r>
+        <w:t>One solution to this issue is known as tri</w:t>
+      </w:r>
+      <w:r>
+        <w:t>-p</w:t>
+      </w:r>
+      <w:r>
+        <w:t xml:space="preserve">lanar texture mapping, it is the process of </w:t>
+      </w:r>
+      <w:r>
+        <w:t xml:space="preserve">sampling the texture 3 separate times, one for each axis. </w:t>
+      </w:r>
+      <w:r>
+        <w:t>All</w:t>
+      </w:r>
+      <w:r>
+        <w:t xml:space="preserve"> the textures are blended together, this leaves a result in which the dominant direction is primarily used for the blending, and </w:t>
+      </w:r>
+      <w:r>
+        <w:t>thus</w:t>
+      </w:r>
+      <w:r>
+        <w:t xml:space="preserve"> </w:t>
+      </w:r>
+      <w:r>
+        <w:t>removes</w:t>
+      </w:r>
+      <w:r>
+        <w:t xml:space="preserve"> stretching</w:t>
+      </w:r>
+      <w:r>
+        <w:t>.</w:t>
+      </w:r>
+    </w:p>
+    <w:p>
+      <w:r>
+        <w:t>Prio Engine makes use of tri-planar texture mapping upon terrain, as distance between each vertex in terrain is not uniform, tri-planar texture mapping prevents terrain textures from appearing stretched.</w:t>
       </w:r>
     </w:p>
     <w:p>
       <w:pPr>
         <w:pStyle w:val="Heading4"/>
       </w:pPr>
-      <w:bookmarkStart w:id="112" w:name="_Ref479542200"/>
+      <w:r>
+        <w:t>Texture Splatting</w:t>
+      </w:r>
+    </w:p>
+    <w:p>
+      <w:r>
+        <w:t xml:space="preserve">Texture splatting is the process of combining two textures </w:t>
+      </w:r>
+      <w:r>
+        <w:t xml:space="preserve">together within one area, this creates variety within the texture. This </w:t>
+      </w:r>
+      <w:r>
+        <w:t xml:space="preserve">is achieved by sampling </w:t>
+      </w:r>
+      <w:r>
+        <w:t>a texture at the same coordinate, and using a linear interpolation to smoothly blend between each of the sampled texture colours.</w:t>
+      </w:r>
+      <w:r>
+        <w:t xml:space="preserve"> </w:t>
+      </w:r>
+    </w:p>
+    <w:p>
+      <w:r>
+        <w:t xml:space="preserve">A black and white map is used to define which texture should be sampled at any part. However, </w:t>
+      </w:r>
+      <w:r>
+        <w:t xml:space="preserve">without any blending the textures change suddenly, and look unrealistic </w:t>
+      </w:r>
+      <w:r>
+        <w:t xml:space="preserve">as they do not overlap smoothly </w:t>
+      </w:r>
+      <w:sdt>
+        <w:sdtPr>
+          <w:id w:val="914056437"/>
+          <w:citation/>
+        </w:sdtPr>
+        <w:sdtContent>
+          <w:r>
+            <w:fldChar w:fldCharType="begin"/>
+          </w:r>
+          <w:r>
+            <w:instrText xml:space="preserve"> CITATION Cra93 \l 2057 </w:instrText>
+          </w:r>
+          <w:r>
+            <w:fldChar w:fldCharType="separate"/>
+          </w:r>
+          <w:r>
+            <w:rPr>
+              <w:noProof/>
+            </w:rPr>
+            <w:t>(Crawfis &amp; Max, 1993)</w:t>
+          </w:r>
+          <w:r>
+            <w:fldChar w:fldCharType="end"/>
+          </w:r>
+        </w:sdtContent>
+      </w:sdt>
+      <w:r>
+        <w:t>.</w:t>
+      </w:r>
+    </w:p>
+    <w:p>
+      <w:pPr>
+        <w:pStyle w:val="Heading3"/>
+      </w:pPr>
+      <w:r>
+        <w:t>Optimisations</w:t>
+      </w:r>
+    </w:p>
+    <w:p>
+      <w:r>
+        <w:t>Achieving a constant 60 frames per second is of the utmost importance in any PC game.</w:t>
+      </w:r>
+      <w:r>
+        <w:t xml:space="preserve"> Optimisations within game engines cover a broad spectrum of issues, however optimisations within Prio Engine are specifically for reducing the load on the GPU.</w:t>
+      </w:r>
+    </w:p>
+    <w:p>
+      <w:pPr>
+        <w:pStyle w:val="Heading4"/>
+      </w:pPr>
+      <w:r>
+        <w:t xml:space="preserve">Sphere Based </w:t>
+      </w:r>
+      <w:r>
+        <w:t>Frustum Culling</w:t>
+      </w:r>
+    </w:p>
+    <w:p>
+      <w:r>
+        <w:t>Frustum culling is</w:t>
+      </w:r>
+      <w:r>
+        <w:t xml:space="preserve"> the process of defining planes which surround the cameras viewing angle, and checking if points lie within the planes. If a point sits outside of the planes, then it is not rendered, and potentially saves thousands of polygons being rendered unnecessarily. </w:t>
+      </w:r>
+      <w:r>
+        <w:t xml:space="preserve">However, frustum culling does cause issues when large models are visible on the screen and the camera is moving, as the objects appear to pop out of view, particularly if the centre point of a model is at the bottom. </w:t>
+      </w:r>
+    </w:p>
+    <w:p>
+      <w:r>
+        <w:lastRenderedPageBreak/>
+        <w:t xml:space="preserve">Sphere based frustum culling takes a model and places a theoretical sphere around the model, if the sphere intersects the planes at any point then it is deemed to be inside the planes. </w:t>
+      </w:r>
+      <w:r>
+        <w:t>This solves the issue of models popping in and out of view, as the model will always be rendered when there is the potential for it to be in view.</w:t>
+      </w:r>
+    </w:p>
+    <w:p>
+      <w:pPr>
+        <w:pStyle w:val="Heading4"/>
+      </w:pPr>
+      <w:bookmarkStart w:id="113" w:name="_Ref479542200"/>
       <w:r>
         <w:t>Instancing</w:t>
       </w:r>
-      <w:bookmarkEnd w:id="112"/>
+      <w:bookmarkEnd w:id="113"/>
     </w:p>
     <w:p>
       <w:r>
@@ -15271,7 +15826,15 @@
         <w:t xml:space="preserve">ovides a performance benefit to the graphics pipeline as it removes the necessity to </w:t>
       </w:r>
       <w:r>
-        <w:t xml:space="preserve">reuse multiple vertex buffers and index buffers, instead the vertex and index buffers are set once on the GPU, and a list of positions and other properties are passed to the GPU. The GPU stores information about each vertex on the geometry shader, and draws it at the position described in the instance data. The performance benefit comes from removing the requirement to pass data to the GPU, which is a lengthy process due to its physical distance from the random-access memory (RAM). </w:t>
+        <w:t xml:space="preserve">reuse multiple vertex buffers and index buffers, instead the vertex and index buffers are set once on the GPU, and a list of positions and other properties are passed to the GPU. The GPU stores information about each vertex on the geometry </w:t>
+      </w:r>
+      <w:proofErr w:type="spellStart"/>
+      <w:r>
+        <w:t>shader</w:t>
+      </w:r>
+      <w:proofErr w:type="spellEnd"/>
+      <w:r>
+        <w:t xml:space="preserve">, and draws it at the position described in the instance data. The performance benefit comes from removing the requirement to pass data to the GPU, which is a lengthy process due to its physical distance from the random-access memory (RAM). </w:t>
       </w:r>
     </w:p>
     <w:p>
@@ -15311,7 +15874,6 @@
         <w:pStyle w:val="Heading4"/>
       </w:pPr>
       <w:r>
-        <w:lastRenderedPageBreak/>
         <w:t>Diffuse Lighting</w:t>
       </w:r>
     </w:p>
@@ -15355,11 +15917,12 @@
       <w:pPr>
         <w:pStyle w:val="Heading3"/>
       </w:pPr>
-      <w:bookmarkStart w:id="113" w:name="_Ref479541663"/>
-      <w:r>
+      <w:bookmarkStart w:id="114" w:name="_Ref479541663"/>
+      <w:r>
+        <w:lastRenderedPageBreak/>
         <w:t>Blending</w:t>
       </w:r>
-      <w:bookmarkEnd w:id="113"/>
+      <w:bookmarkEnd w:id="114"/>
     </w:p>
     <w:p>
       <w:pPr>
@@ -15463,7 +16026,7 @@
                     </pic:cNvPicPr>
                   </pic:nvPicPr>
                   <pic:blipFill>
-                    <a:blip r:embed="rId26">
+                    <a:blip r:embed="rId27">
                       <a:extLst>
                         <a:ext uri="{28A0092B-C50C-407E-A947-70E740481C1C}">
                           <a14:useLocalDpi xmlns:a14="http://schemas.microsoft.com/office/drawing/2010/main" val="0"/>
@@ -15499,7 +16062,7 @@
       <w:pPr>
         <w:pStyle w:val="Caption"/>
       </w:pPr>
-      <w:bookmarkStart w:id="114" w:name="_Ref479547391"/>
+      <w:bookmarkStart w:id="115" w:name="_Ref479547391"/>
       <w:r>
         <w:t xml:space="preserve">Figure </w:t>
       </w:r>
@@ -15545,14 +16108,13 @@
       <w:r>
         <w:t xml:space="preserve"> Alpha Testing</w:t>
       </w:r>
-      <w:bookmarkEnd w:id="114"/>
+      <w:bookmarkEnd w:id="115"/>
     </w:p>
     <w:p>
       <w:pPr>
         <w:pStyle w:val="FigureCentre"/>
       </w:pPr>
       <w:r>
-        <w:lastRenderedPageBreak/>
         <w:t xml:space="preserve">  </w:t>
       </w:r>
     </w:p>
@@ -15638,6 +16200,7 @@
         <w:rPr>
           <w:lang w:eastAsia="en-GB"/>
         </w:rPr>
+        <w:lastRenderedPageBreak/>
         <w:drawing>
           <wp:inline distT="0" distB="0" distL="0" distR="0" wp14:anchorId="750CA297" wp14:editId="0C3308FD">
             <wp:extent cx="5475605" cy="5592445"/>
@@ -15656,7 +16219,7 @@
                     </pic:cNvPicPr>
                   </pic:nvPicPr>
                   <pic:blipFill>
-                    <a:blip r:embed="rId27">
+                    <a:blip r:embed="rId28">
                       <a:extLst>
                         <a:ext uri="{28A0092B-C50C-407E-A947-70E740481C1C}">
                           <a14:useLocalDpi xmlns:a14="http://schemas.microsoft.com/office/drawing/2010/main" val="0"/>
@@ -15692,7 +16255,7 @@
       <w:pPr>
         <w:pStyle w:val="Caption"/>
       </w:pPr>
-      <w:bookmarkStart w:id="115" w:name="_Ref479548797"/>
+      <w:bookmarkStart w:id="116" w:name="_Ref479548797"/>
       <w:r>
         <w:t xml:space="preserve">Figure </w:t>
       </w:r>
@@ -15738,7 +16301,7 @@
       <w:r>
         <w:t xml:space="preserve"> Alpha Blending</w:t>
       </w:r>
-      <w:bookmarkEnd w:id="115"/>
+      <w:bookmarkEnd w:id="116"/>
     </w:p>
     <w:p>
       <w:pPr>
@@ -15753,11 +16316,7 @@
         <w:t xml:space="preserve">Back face culling is an optimisation technique that occurs when areas of a model should not be visible from the cameras direction, so they are omitted from the rendering process. </w:t>
       </w:r>
       <w:r>
-        <w:t xml:space="preserve">Back </w:t>
-      </w:r>
-      <w:r>
-        <w:lastRenderedPageBreak/>
-        <w:t>face culling is used for most models in Prio Engine, however it is disabled when the rear view of models is required to be disabled, for example, when ren</w:t>
+        <w:t>Back face culling is used for most models in Prio Engine, however it is disabled when the rear view of models is required to be disabled, for example, when ren</w:t>
       </w:r>
       <w:r>
         <w:t>dering the inside of the skybox sphere.</w:t>
@@ -15767,14 +16326,14 @@
       <w:pPr>
         <w:pStyle w:val="Heading2"/>
       </w:pPr>
-      <w:bookmarkStart w:id="116" w:name="_Toc478568198"/>
+      <w:bookmarkStart w:id="117" w:name="_Toc478568198"/>
       <w:r>
         <w:t>UI</w:t>
       </w:r>
       <w:r>
         <w:t xml:space="preserve"> Images</w:t>
       </w:r>
-      <w:bookmarkEnd w:id="116"/>
+      <w:bookmarkEnd w:id="117"/>
     </w:p>
     <w:p>
       <w:r>
@@ -15793,7 +16352,11 @@
         <w:t xml:space="preserve">Prio Engine supports the loading of UI images through the engine class object. </w:t>
       </w:r>
       <w:r>
-        <w:t xml:space="preserve">These images are particularly useful for providing the user with a </w:t>
+        <w:t xml:space="preserve">These images are particularly useful for providing </w:t>
+      </w:r>
+      <w:r>
+        <w:lastRenderedPageBreak/>
+        <w:t xml:space="preserve">the user with a </w:t>
       </w:r>
       <w:r>
         <w:t>heads-up</w:t>
@@ -15804,18 +16367,26 @@
     </w:p>
     <w:p>
       <w:r>
-        <w:t>To render UI images the graphics object within Prio Engine stores a base view matrix, which is the view matrix when the main camera is rendered at the origin of the world. This base view matrix is used in place of the camera view matrix when it is passed to the shader, to ensure that the image is displayed at the same position every frame.</w:t>
+        <w:t xml:space="preserve">To render UI images the graphics object within Prio Engine stores a base view matrix, which is the view matrix when the main camera is rendered at the origin of the world. This base view matrix is used in place of the camera view matrix when it is passed to the </w:t>
+      </w:r>
+      <w:proofErr w:type="spellStart"/>
+      <w:r>
+        <w:t>shader</w:t>
+      </w:r>
+      <w:proofErr w:type="spellEnd"/>
+      <w:r>
+        <w:t>, to ensure that the image is displayed at the same position every frame.</w:t>
       </w:r>
     </w:p>
     <w:p>
       <w:pPr>
         <w:pStyle w:val="Heading2"/>
       </w:pPr>
-      <w:bookmarkStart w:id="117" w:name="_Toc478568199"/>
+      <w:bookmarkStart w:id="118" w:name="_Toc478568199"/>
       <w:r>
         <w:t>Particle Systems</w:t>
       </w:r>
-      <w:bookmarkEnd w:id="117"/>
+      <w:bookmarkEnd w:id="118"/>
     </w:p>
     <w:p>
       <w:r>
@@ -15828,20 +16399,52 @@
         <w:t>particle systems.</w:t>
       </w:r>
       <w:r>
-        <w:t xml:space="preserve"> GPU particle systems make use of the geometry shader, which is a stage which sits between the vertex shader and pixel shader in the graphics pipeline. The geometry shader is incredibly efficient at rendering large numbers of the same shape.</w:t>
+        <w:t xml:space="preserve"> GPU particle systems make use of the geometry </w:t>
+      </w:r>
+      <w:proofErr w:type="spellStart"/>
+      <w:r>
+        <w:t>shader</w:t>
+      </w:r>
+      <w:proofErr w:type="spellEnd"/>
+      <w:r>
+        <w:t xml:space="preserve">, which is a stage which sits between the vertex </w:t>
+      </w:r>
+      <w:proofErr w:type="spellStart"/>
+      <w:r>
+        <w:t>shader</w:t>
+      </w:r>
+      <w:proofErr w:type="spellEnd"/>
+      <w:r>
+        <w:t xml:space="preserve"> and pixel </w:t>
+      </w:r>
+      <w:proofErr w:type="spellStart"/>
+      <w:r>
+        <w:t>shader</w:t>
+      </w:r>
+      <w:proofErr w:type="spellEnd"/>
+      <w:r>
+        <w:t xml:space="preserve"> in the graphics pipeline. The geometry </w:t>
+      </w:r>
+      <w:proofErr w:type="spellStart"/>
+      <w:r>
+        <w:t>shader</w:t>
+      </w:r>
+      <w:proofErr w:type="spellEnd"/>
+      <w:r>
+        <w:t xml:space="preserve"> is incredibly efficient at rendering large numbers of the same shape.</w:t>
       </w:r>
     </w:p>
     <w:p>
       <w:pPr>
         <w:pStyle w:val="Heading3"/>
       </w:pPr>
-      <w:bookmarkStart w:id="118" w:name="_Toc478568200"/>
-      <w:bookmarkStart w:id="119" w:name="_Ref479551710"/>
+      <w:bookmarkStart w:id="119" w:name="_Toc478568200"/>
+      <w:bookmarkStart w:id="120" w:name="_Ref479551710"/>
       <w:r>
         <w:t>Rain</w:t>
       </w:r>
-      <w:bookmarkEnd w:id="118"/>
       <w:bookmarkEnd w:id="119"/>
+      <w:bookmarkEnd w:id="120"/>
     </w:p>
     <w:p>
       <w:r>
@@ -15857,7 +16460,15 @@
         <w:t>geometry,</w:t>
       </w:r>
       <w:r>
-        <w:t xml:space="preserve"> and pixel shader.</w:t>
+        <w:t xml:space="preserve"> and pixel </w:t>
+      </w:r>
+      <w:proofErr w:type="spellStart"/>
+      <w:r>
+        <w:t>shader</w:t>
+      </w:r>
+      <w:proofErr w:type="spellEnd"/>
+      <w:r>
+        <w:t>.</w:t>
       </w:r>
       <w:r>
         <w:t xml:space="preserve"> Rain has been implemented as a GPU particle system as </w:t>
@@ -15868,16 +16479,40 @@
     </w:p>
     <w:p>
       <w:r>
-        <w:t xml:space="preserve">The rain particle system requires a vertex and geometry shader to update the rain particles, and a vertex, </w:t>
+        <w:t xml:space="preserve">The rain particle system requires a vertex and geometry </w:t>
+      </w:r>
+      <w:proofErr w:type="spellStart"/>
+      <w:r>
+        <w:t>shader</w:t>
+      </w:r>
+      <w:proofErr w:type="spellEnd"/>
+      <w:r>
+        <w:t xml:space="preserve"> to update the rain particles, and a vertex, </w:t>
       </w:r>
       <w:r>
         <w:t>geometry,</w:t>
       </w:r>
       <w:r>
-        <w:t xml:space="preserve"> and pixel shader to draw the rain particles to the screen. </w:t>
-      </w:r>
-      <w:r>
-        <w:t xml:space="preserve">The update geometry shader determines whether a particle is an emitter or a rain droplet, if it is an emitter then a new rain droplet is defined and positioned at a random </w:t>
+        <w:t xml:space="preserve"> and pixel </w:t>
+      </w:r>
+      <w:proofErr w:type="spellStart"/>
+      <w:r>
+        <w:t>shader</w:t>
+      </w:r>
+      <w:proofErr w:type="spellEnd"/>
+      <w:r>
+        <w:t xml:space="preserve"> to draw the rain particles to the screen. </w:t>
+      </w:r>
+      <w:r>
+        <w:t xml:space="preserve">The update geometry </w:t>
+      </w:r>
+      <w:proofErr w:type="spellStart"/>
+      <w:r>
+        <w:t>shader</w:t>
+      </w:r>
+      <w:proofErr w:type="spellEnd"/>
+      <w:r>
+        <w:t xml:space="preserve"> determines whether a particle is an emitter or a rain droplet, if it is an emitter then a new rain droplet is defined and positioned at a random </w:t>
       </w:r>
       <w:r>
         <w:t xml:space="preserve">location within a set radius, and this droplet is appended to the existing particles. The draw shaders are responsible for moving the position of the existing rain droplets, </w:t>
@@ -15887,11 +16522,7 @@
       </w:r>
       <w:r>
         <w:br/>
-        <w:t xml:space="preserve">Each rain particle is rendered as a point line, this was selected for rain as droplets fall so fast </w:t>
-      </w:r>
-      <w:r>
-        <w:lastRenderedPageBreak/>
-        <w:t>that the user would not be able to recognize the actual shape of the droplet.</w:t>
+        <w:t>Each rain particle is rendered as a point line, this was selected for rain as droplets fall so fast that the user would not be able to recognize the actual shape of the droplet.</w:t>
       </w:r>
       <w:r>
         <w:t xml:space="preserve"> </w:t>
@@ -15937,21 +16568,41 @@
         <w:fldChar w:fldCharType="end"/>
       </w:r>
       <w:r>
-        <w:t xml:space="preserve">, the only difference lies in the colour which is used within the pixel shader and the speed at which the snow falls. </w:t>
-      </w:r>
-      <w:r>
-        <w:t xml:space="preserve">The length of each line calculated within the geometry shader is determined by the current acceleration of the particle. By slowing the particle down, the line is reduced to a small dot, which resembles a very fine snowflake. </w:t>
+        <w:t xml:space="preserve">, the only difference lies in the colour which is used within the pixel </w:t>
+      </w:r>
+      <w:proofErr w:type="spellStart"/>
+      <w:r>
+        <w:t>shader</w:t>
+      </w:r>
+      <w:proofErr w:type="spellEnd"/>
+      <w:r>
+        <w:t xml:space="preserve"> and the speed at which the snow falls. </w:t>
+      </w:r>
+      <w:r>
+        <w:t xml:space="preserve">The length of each line calculated within the geometry </w:t>
+      </w:r>
+      <w:proofErr w:type="spellStart"/>
+      <w:r>
+        <w:t>shader</w:t>
+      </w:r>
+      <w:proofErr w:type="spellEnd"/>
+      <w:r>
+        <w:t xml:space="preserve"> is determined by </w:t>
+      </w:r>
+      <w:r>
+        <w:lastRenderedPageBreak/>
+        <w:t xml:space="preserve">the current acceleration of the particle. By slowing the particle down, the line is reduced to a small dot, which resembles a very fine snowflake. </w:t>
       </w:r>
     </w:p>
     <w:p>
       <w:pPr>
         <w:pStyle w:val="Heading2"/>
       </w:pPr>
-      <w:bookmarkStart w:id="120" w:name="_Toc478568201"/>
+      <w:bookmarkStart w:id="121" w:name="_Toc478568201"/>
       <w:r>
         <w:t>Summary</w:t>
       </w:r>
-      <w:bookmarkEnd w:id="120"/>
+      <w:bookmarkEnd w:id="121"/>
     </w:p>
     <w:p>
       <w:r>
@@ -15968,27 +16619,27 @@
       <w:pPr>
         <w:pStyle w:val="Heading1"/>
       </w:pPr>
-      <w:bookmarkStart w:id="121" w:name="_Toc478568202"/>
+      <w:bookmarkStart w:id="122" w:name="_Toc478568202"/>
       <w:r>
         <w:lastRenderedPageBreak/>
         <w:t>Artist Away</w:t>
       </w:r>
-      <w:bookmarkEnd w:id="121"/>
+      <w:bookmarkEnd w:id="122"/>
     </w:p>
     <w:p>
       <w:r>
         <w:t xml:space="preserve">Artist Away is responsible for controlling and generating height maps which are used within Prio </w:t>
       </w:r>
-      <w:commentRangeStart w:id="122"/>
+      <w:commentRangeStart w:id="123"/>
       <w:r>
         <w:t>Engine</w:t>
       </w:r>
-      <w:commentRangeEnd w:id="122"/>
+      <w:commentRangeEnd w:id="123"/>
       <w:r>
         <w:rPr>
           <w:rStyle w:val="CommentReference"/>
         </w:rPr>
-        <w:commentReference w:id="122"/>
+        <w:commentReference w:id="123"/>
       </w:r>
       <w:r>
         <w:t xml:space="preserve">. </w:t>
@@ -15998,8 +16649,8 @@
       <w:pPr>
         <w:pStyle w:val="Heading2"/>
       </w:pPr>
-      <w:bookmarkStart w:id="123" w:name="_Toc478568203"/>
-      <w:bookmarkStart w:id="124" w:name="_Ref479699814"/>
+      <w:bookmarkStart w:id="124" w:name="_Toc478568203"/>
+      <w:bookmarkStart w:id="125" w:name="_Ref479699814"/>
       <w:r>
         <w:t>Perlin</w:t>
       </w:r>
@@ -16009,8 +16660,8 @@
       <w:r>
         <w:t>Generation</w:t>
       </w:r>
-      <w:bookmarkEnd w:id="123"/>
       <w:bookmarkEnd w:id="124"/>
+      <w:bookmarkEnd w:id="125"/>
     </w:p>
     <w:p>
       <w:r>
@@ -16092,7 +16743,15 @@
         </w:sdtContent>
       </w:sdt>
       <w:r>
-        <w:t>. Artist Away pursues a CPU implementation of Perlin Noise, as it is simple to write noise generated on the CPU to a file, whereas it becomes slightly more complex when the noise is generated in a shader.</w:t>
+        <w:t xml:space="preserve">. Artist Away pursues a CPU implementation of Perlin Noise, as it is simple to write noise generated on the CPU to a file, whereas it becomes slightly more complex when the noise is generated in a </w:t>
+      </w:r>
+      <w:proofErr w:type="spellStart"/>
+      <w:r>
+        <w:t>shader</w:t>
+      </w:r>
+      <w:proofErr w:type="spellEnd"/>
+      <w:r>
+        <w:t>.</w:t>
       </w:r>
       <w:r>
         <w:t xml:space="preserve"> Perlin noise can be generated in two</w:t>
@@ -16200,11 +16859,11 @@
       <w:pPr>
         <w:pStyle w:val="Heading2"/>
       </w:pPr>
-      <w:bookmarkStart w:id="125" w:name="_Toc478568204"/>
+      <w:bookmarkStart w:id="126" w:name="_Toc478568204"/>
       <w:r>
         <w:t>Creating and Exporting Height Maps</w:t>
       </w:r>
-      <w:bookmarkEnd w:id="125"/>
+      <w:bookmarkEnd w:id="126"/>
     </w:p>
     <w:p>
       <w:r>
@@ -16238,7 +16897,23 @@
         <w:t>two-dimensional</w:t>
       </w:r>
       <w:r>
-        <w:t xml:space="preserve"> dynamic array of type double, and can be acquired through the ‘GetMap’ function belonging to the HeightMap class.</w:t>
+        <w:t xml:space="preserve"> dynamic array of type double, and can be acquired through the ‘</w:t>
+      </w:r>
+      <w:proofErr w:type="spellStart"/>
+      <w:r>
+        <w:t>GetMap</w:t>
+      </w:r>
+      <w:proofErr w:type="spellEnd"/>
+      <w:r>
+        <w:t xml:space="preserve">’ function belonging to the </w:t>
+      </w:r>
+      <w:proofErr w:type="spellStart"/>
+      <w:r>
+        <w:t>HeightMap</w:t>
+      </w:r>
+      <w:proofErr w:type="spellEnd"/>
+      <w:r>
+        <w:t xml:space="preserve"> class.</w:t>
       </w:r>
     </w:p>
     <w:p>
@@ -16261,7 +16936,15 @@
         <w:fldChar w:fldCharType="end"/>
       </w:r>
       <w:r>
-        <w:t xml:space="preserve">, height maps must adhere to two standards, and Artist Away is responsible for adhering to each of these standards. The first standard is a two-dimensional dynamic array of type double. Artist Away generates this and stores all information regarding the height map in a member variable which is a dynamic array. The height map class allows access to the dynamic array, however if objects deallocate memory from this array then it will cause a runtime error during the shutdown function of the height map. For this reason, it is recommended that height maps are generated and stored in text files, matching the ‘.map’ file standard. </w:t>
+        <w:t xml:space="preserve">, height maps must adhere to two standards, and Artist Away is responsible for adhering to each of these standards. The first standard is a two-dimensional dynamic array of type double. Artist Away generates this and stores all information regarding the height map in a member variable which is a dynamic array. The height map class allows access to the dynamic array, however if objects deallocate memory from this array then it will cause a runtime error during the shutdown function of the height map. For this reason, it is recommended that height maps are generated and stored in text files, matching the </w:t>
+      </w:r>
+      <w:proofErr w:type="gramStart"/>
+      <w:r>
+        <w:t>‘.map</w:t>
+      </w:r>
+      <w:proofErr w:type="gramEnd"/>
+      <w:r>
+        <w:t xml:space="preserve">’ file standard. </w:t>
       </w:r>
       <w:r>
         <w:t xml:space="preserve">The only time when a dynamic array </w:t>
@@ -16280,7 +16963,15 @@
       </w:r>
       <w:r>
         <w:br/>
-        <w:t xml:space="preserve">Artist Away also exports height maps which are created as text file with a ‘.map’ extension. Each column is separated by a </w:t>
+        <w:t xml:space="preserve">Artist Away also exports height maps which are created as text file with a </w:t>
+      </w:r>
+      <w:proofErr w:type="gramStart"/>
+      <w:r>
+        <w:t>‘.map</w:t>
+      </w:r>
+      <w:proofErr w:type="gramEnd"/>
+      <w:r>
+        <w:t xml:space="preserve">’ extension. Each column is separated by a </w:t>
       </w:r>
       <w:r>
         <w:t>space;</w:t>
@@ -16305,11 +16996,11 @@
       <w:pPr>
         <w:pStyle w:val="Heading2"/>
       </w:pPr>
-      <w:bookmarkStart w:id="126" w:name="_Toc478568205"/>
+      <w:bookmarkStart w:id="127" w:name="_Toc478568205"/>
       <w:r>
         <w:t>User Interface</w:t>
       </w:r>
-      <w:bookmarkEnd w:id="126"/>
+      <w:bookmarkEnd w:id="127"/>
       <w:r>
         <w:t xml:space="preserve"> </w:t>
       </w:r>
@@ -16318,7 +17009,7 @@
       <w:pPr>
         <w:pStyle w:val="Heading3"/>
       </w:pPr>
-      <w:bookmarkStart w:id="127" w:name="_Toc478568206"/>
+      <w:bookmarkStart w:id="128" w:name="_Toc478568206"/>
       <w:r>
         <w:t xml:space="preserve">Controlling </w:t>
       </w:r>
@@ -16328,7 +17019,7 @@
       <w:r>
         <w:t xml:space="preserve"> Game</w:t>
       </w:r>
-      <w:bookmarkEnd w:id="127"/>
+      <w:bookmarkEnd w:id="128"/>
       <w:r>
         <w:t xml:space="preserve"> </w:t>
       </w:r>
@@ -16345,29 +17036,50 @@
       <w:pPr>
         <w:pStyle w:val="Heading3"/>
       </w:pPr>
-      <w:bookmarkStart w:id="128" w:name="_Toc478568207"/>
+      <w:bookmarkStart w:id="129" w:name="_Toc478568207"/>
       <w:r>
         <w:t>AntTweakBar</w:t>
       </w:r>
       <w:r>
         <w:t xml:space="preserve"> Usage</w:t>
       </w:r>
-      <w:bookmarkEnd w:id="128"/>
-    </w:p>
-    <w:p>
-      <w:bookmarkStart w:id="129" w:name="_Toc478568208"/>
-      <w:bookmarkStart w:id="130" w:name="_Ref479524515"/>
+      <w:bookmarkEnd w:id="129"/>
+    </w:p>
+    <w:p>
+      <w:bookmarkStart w:id="130" w:name="_Toc478568208"/>
+      <w:bookmarkStart w:id="131" w:name="_Ref479524515"/>
       <w:r>
         <w:t xml:space="preserve">The user interface within Artist Away is primarily implemented through AntTweakBar. The tweak bar allows for manipulation of height maps, control over weather effects and manipulation of water properties. </w:t>
       </w:r>
       <w:r>
-        <w:t xml:space="preserve">The tweak bar is implemented through callback functions </w:t>
+        <w:t xml:space="preserve">The tweak bar is implemented through </w:t>
+      </w:r>
+      <w:proofErr w:type="spellStart"/>
+      <w:r>
+        <w:t>callback</w:t>
+      </w:r>
+      <w:proofErr w:type="spellEnd"/>
+      <w:r>
+        <w:t xml:space="preserve"> functions </w:t>
       </w:r>
       <w:r>
         <w:t xml:space="preserve">which are used as getters and setters to alter the values within the engine. </w:t>
       </w:r>
-      <w:r>
-        <w:t xml:space="preserve">Callbacks are used in place of basic read only and set variables as callbacks prevent the requirement to update variables within the engine every frame, </w:t>
+      <w:proofErr w:type="spellStart"/>
+      <w:r>
+        <w:t>Callbacks</w:t>
+      </w:r>
+      <w:proofErr w:type="spellEnd"/>
+      <w:r>
+        <w:t xml:space="preserve"> are used in place of basic read only and set variables as </w:t>
+      </w:r>
+      <w:proofErr w:type="spellStart"/>
+      <w:r>
+        <w:t>callbacks</w:t>
+      </w:r>
+      <w:proofErr w:type="spellEnd"/>
+      <w:r>
+        <w:t xml:space="preserve"> prevent the requirement to update variables within the engine every frame, </w:t>
       </w:r>
       <w:r>
         <w:t>and</w:t>
@@ -16384,18 +17096,18 @@
         <w:lastRenderedPageBreak/>
         <w:t>Concurrent Programming</w:t>
       </w:r>
-      <w:bookmarkEnd w:id="129"/>
       <w:bookmarkEnd w:id="130"/>
+      <w:bookmarkEnd w:id="131"/>
     </w:p>
     <w:p>
       <w:pPr>
         <w:pStyle w:val="Heading3"/>
       </w:pPr>
-      <w:bookmarkStart w:id="131" w:name="_Toc478568209"/>
+      <w:bookmarkStart w:id="132" w:name="_Toc478568209"/>
       <w:r>
         <w:t>Multithreading Noise Generation</w:t>
       </w:r>
-      <w:bookmarkEnd w:id="131"/>
+      <w:bookmarkEnd w:id="132"/>
     </w:p>
     <w:p>
       <w:r>
@@ -16413,24 +17125,56 @@
     </w:p>
     <w:p>
       <w:r>
-        <w:t xml:space="preserve">Multithreading is only possible through callbacks within Artist Away, as AntTweakBar does not run callbacks on a separate thread, they must be manually created and joined through the program which runs AntTweakBar. A Boolean flag is raised </w:t>
+        <w:t xml:space="preserve">Multithreading is only possible through </w:t>
+      </w:r>
+      <w:proofErr w:type="spellStart"/>
+      <w:r>
+        <w:t>callbacks</w:t>
+      </w:r>
+      <w:proofErr w:type="spellEnd"/>
+      <w:r>
+        <w:t xml:space="preserve"> within Artist Away, as AntTweakBar does not run </w:t>
+      </w:r>
+      <w:proofErr w:type="spellStart"/>
+      <w:r>
+        <w:t>callbacks</w:t>
+      </w:r>
+      <w:proofErr w:type="spellEnd"/>
+      <w:r>
+        <w:t xml:space="preserve"> on a separate thread, they must be manually created and joined through the program which runs AntTweakBar. A Boolean flag is raised </w:t>
       </w:r>
       <w:r>
         <w:t xml:space="preserve">in Artist Away </w:t>
       </w:r>
       <w:r>
-        <w:t>when the thread is ready to be rejoined to the main thread, this flag is checked in every frame of the main thread, once the thread is rejoined to the main thread, it no longer runs.</w:t>
+        <w:t xml:space="preserve">when the thread is ready to be </w:t>
+      </w:r>
+      <w:proofErr w:type="spellStart"/>
+      <w:r>
+        <w:t>rejoined</w:t>
+      </w:r>
+      <w:proofErr w:type="spellEnd"/>
+      <w:r>
+        <w:t xml:space="preserve"> to the main thread, this flag is checked in every frame of the main thread, once the thread is </w:t>
+      </w:r>
+      <w:proofErr w:type="spellStart"/>
+      <w:r>
+        <w:t>rejoined</w:t>
+      </w:r>
+      <w:proofErr w:type="spellEnd"/>
+      <w:r>
+        <w:t xml:space="preserve"> to the main thread, it no longer runs.</w:t>
       </w:r>
     </w:p>
     <w:p>
       <w:pPr>
         <w:pStyle w:val="Heading3"/>
       </w:pPr>
-      <w:bookmarkStart w:id="132" w:name="_Toc478568210"/>
+      <w:bookmarkStart w:id="133" w:name="_Toc478568210"/>
       <w:r>
         <w:t xml:space="preserve">Preventing </w:t>
       </w:r>
-      <w:bookmarkEnd w:id="132"/>
+      <w:bookmarkEnd w:id="133"/>
       <w:r>
         <w:t>Multithreading Issues</w:t>
       </w:r>
@@ -16459,26 +17203,34 @@
       <w:pPr>
         <w:pStyle w:val="Heading2"/>
       </w:pPr>
-      <w:bookmarkStart w:id="133" w:name="_Toc478568211"/>
+      <w:bookmarkStart w:id="134" w:name="_Toc478568211"/>
       <w:r>
         <w:t>Updating Terrain During Run Time</w:t>
       </w:r>
-      <w:bookmarkEnd w:id="133"/>
-    </w:p>
-    <w:p>
-      <w:r>
-        <w:t xml:space="preserve">The update process is triggered through a button click event in AntTweakBar, which in turn calls a callback function to begin the update. The update process is run on a separate thread as to avoid causing the program to hang. </w:t>
+      <w:bookmarkEnd w:id="134"/>
+    </w:p>
+    <w:p>
+      <w:r>
+        <w:t xml:space="preserve">The update process is triggered through a button click event in AntTweakBar, which in turn calls a </w:t>
+      </w:r>
+      <w:proofErr w:type="spellStart"/>
+      <w:r>
+        <w:t>callback</w:t>
+      </w:r>
+      <w:proofErr w:type="spellEnd"/>
+      <w:r>
+        <w:t xml:space="preserve"> function to begin the update. The update process is run on a separate thread as to avoid causing the program to hang. </w:t>
       </w:r>
     </w:p>
     <w:p>
       <w:pPr>
         <w:pStyle w:val="Heading3"/>
       </w:pPr>
-      <w:bookmarkStart w:id="134" w:name="_Toc478568212"/>
+      <w:bookmarkStart w:id="135" w:name="_Toc478568212"/>
       <w:r>
         <w:t>Generating New Height Map</w:t>
       </w:r>
-      <w:bookmarkEnd w:id="134"/>
+      <w:bookmarkEnd w:id="135"/>
     </w:p>
     <w:p>
       <w:r>
@@ -16498,7 +17250,15 @@
         <w:t xml:space="preserve">programmer sets the new height and new width of the height map before calling the update function, unless they wish for the height map to remain the same dimensions. Upon calling the update function, all memory for the existing dynamic array is deallocated, to apply the resize the array is allocated memory of the newly requested width and height. </w:t>
       </w:r>
       <w:r>
-        <w:t xml:space="preserve">The initialisation process runs upon the new dynamic array to populate it with perlin noise values. </w:t>
+        <w:t xml:space="preserve">The initialisation process runs upon the new dynamic array to populate it with </w:t>
+      </w:r>
+      <w:proofErr w:type="spellStart"/>
+      <w:r>
+        <w:t>perlin</w:t>
+      </w:r>
+      <w:proofErr w:type="spellEnd"/>
+      <w:r>
+        <w:t xml:space="preserve"> noise values. </w:t>
       </w:r>
       <w:r>
         <w:t xml:space="preserve"> </w:t>
@@ -16542,15 +17302,15 @@
       <w:pPr>
         <w:pStyle w:val="Heading1"/>
       </w:pPr>
-      <w:bookmarkStart w:id="135" w:name="_Toc340849822"/>
-      <w:bookmarkStart w:id="136" w:name="_Toc478568216"/>
+      <w:bookmarkStart w:id="136" w:name="_Toc340849822"/>
+      <w:bookmarkStart w:id="137" w:name="_Toc478568216"/>
       <w:bookmarkEnd w:id="87"/>
       <w:r>
         <w:lastRenderedPageBreak/>
         <w:t>Test Strategy</w:t>
       </w:r>
-      <w:bookmarkEnd w:id="135"/>
       <w:bookmarkEnd w:id="136"/>
+      <w:bookmarkEnd w:id="137"/>
       <w:r>
         <w:t xml:space="preserve"> </w:t>
       </w:r>
@@ -16559,13 +17319,13 @@
       <w:pPr>
         <w:pStyle w:val="Heading2"/>
       </w:pPr>
-      <w:bookmarkStart w:id="137" w:name="_Toc340849823"/>
-      <w:bookmarkStart w:id="138" w:name="_Toc478568217"/>
+      <w:bookmarkStart w:id="138" w:name="_Toc340849823"/>
+      <w:bookmarkStart w:id="139" w:name="_Toc478568217"/>
       <w:r>
         <w:t>Introduction</w:t>
       </w:r>
-      <w:bookmarkEnd w:id="137"/>
       <w:bookmarkEnd w:id="138"/>
+      <w:bookmarkEnd w:id="139"/>
     </w:p>
     <w:p>
       <w:r>
@@ -16768,16 +17528,16 @@
       <w:r>
         <w:t xml:space="preserve"> </w:t>
       </w:r>
-      <w:commentRangeStart w:id="139"/>
+      <w:commentRangeStart w:id="140"/>
       <w:r>
         <w:t xml:space="preserve">The resulting requirements can be found in FIGURE XXXXXXX </w:t>
       </w:r>
-      <w:commentRangeEnd w:id="139"/>
+      <w:commentRangeEnd w:id="140"/>
       <w:r>
         <w:rPr>
           <w:rStyle w:val="CommentReference"/>
         </w:rPr>
-        <w:commentReference w:id="139"/>
+        <w:commentReference w:id="140"/>
       </w:r>
     </w:p>
     <w:p>
@@ -16801,7 +17561,7 @@
         <w:pStyle w:val="Caption"/>
         <w:keepNext/>
       </w:pPr>
-      <w:bookmarkStart w:id="140" w:name="_Toc476373581"/>
+      <w:bookmarkStart w:id="141" w:name="_Toc476373581"/>
       <w:r>
         <w:t xml:space="preserve">Table </w:t>
       </w:r>
@@ -16832,7 +17592,7 @@
       <w:r>
         <w:t xml:space="preserve"> </w:t>
       </w:r>
-      <w:bookmarkEnd w:id="140"/>
+      <w:bookmarkEnd w:id="141"/>
       <w:r>
         <w:t>Memory Test Result</w:t>
       </w:r>
@@ -18223,13 +18983,13 @@
       <w:pPr>
         <w:pStyle w:val="Heading2"/>
       </w:pPr>
-      <w:bookmarkStart w:id="141" w:name="_Toc340849826"/>
-      <w:bookmarkStart w:id="142" w:name="_Toc478568220"/>
+      <w:bookmarkStart w:id="142" w:name="_Toc340849826"/>
+      <w:bookmarkStart w:id="143" w:name="_Toc478568220"/>
       <w:r>
         <w:t>Summary</w:t>
       </w:r>
-      <w:bookmarkEnd w:id="141"/>
       <w:bookmarkEnd w:id="142"/>
+      <w:bookmarkEnd w:id="143"/>
     </w:p>
     <w:p>
       <w:r>
@@ -18244,26 +19004,26 @@
       <w:pPr>
         <w:pStyle w:val="Heading1"/>
       </w:pPr>
-      <w:bookmarkStart w:id="143" w:name="_Toc340849827"/>
-      <w:bookmarkStart w:id="144" w:name="_Toc478568221"/>
+      <w:bookmarkStart w:id="144" w:name="_Toc340849827"/>
+      <w:bookmarkStart w:id="145" w:name="_Toc478568221"/>
       <w:r>
         <w:lastRenderedPageBreak/>
         <w:t>Evaluation, Conclusions and Future Work</w:t>
       </w:r>
-      <w:bookmarkEnd w:id="143"/>
       <w:bookmarkEnd w:id="144"/>
+      <w:bookmarkEnd w:id="145"/>
     </w:p>
     <w:p>
       <w:pPr>
         <w:pStyle w:val="Heading2"/>
       </w:pPr>
-      <w:bookmarkStart w:id="145" w:name="_Toc340849828"/>
-      <w:bookmarkStart w:id="146" w:name="_Toc478568222"/>
+      <w:bookmarkStart w:id="146" w:name="_Toc340849828"/>
+      <w:bookmarkStart w:id="147" w:name="_Toc478568222"/>
       <w:r>
         <w:t>Project Objectives</w:t>
       </w:r>
-      <w:bookmarkEnd w:id="145"/>
       <w:bookmarkEnd w:id="146"/>
+      <w:bookmarkEnd w:id="147"/>
     </w:p>
     <w:p>
       <w:r>
@@ -18288,15 +19048,15 @@
       <w:pPr>
         <w:pStyle w:val="Heading2"/>
       </w:pPr>
-      <w:bookmarkStart w:id="147" w:name="_Toc340849829"/>
-      <w:bookmarkStart w:id="148" w:name="_Toc478568223"/>
-      <w:bookmarkStart w:id="149" w:name="_Toc340849830"/>
-      <w:bookmarkStart w:id="150" w:name="_Toc478568224"/>
+      <w:bookmarkStart w:id="148" w:name="_Toc340849830"/>
+      <w:bookmarkStart w:id="149" w:name="_Toc478568224"/>
+      <w:bookmarkStart w:id="150" w:name="_Toc340849829"/>
+      <w:bookmarkStart w:id="151" w:name="_Toc478568223"/>
       <w:r>
         <w:t>Applicability of Findings to the Commercial World</w:t>
       </w:r>
+      <w:bookmarkEnd w:id="148"/>
       <w:bookmarkEnd w:id="149"/>
-      <w:bookmarkEnd w:id="150"/>
     </w:p>
     <w:p>
       <w:r>
@@ -18330,8 +19090,8 @@
       <w:r>
         <w:t>Evaluation</w:t>
       </w:r>
-      <w:bookmarkEnd w:id="147"/>
-      <w:bookmarkEnd w:id="148"/>
+      <w:bookmarkEnd w:id="150"/>
+      <w:bookmarkEnd w:id="151"/>
     </w:p>
     <w:p>
       <w:r>
@@ -18400,13 +19160,13 @@
       <w:pPr>
         <w:pStyle w:val="Heading2"/>
       </w:pPr>
-      <w:bookmarkStart w:id="151" w:name="_Toc340849831"/>
-      <w:bookmarkStart w:id="152" w:name="_Toc478568225"/>
+      <w:bookmarkStart w:id="152" w:name="_Toc340849831"/>
+      <w:bookmarkStart w:id="153" w:name="_Toc478568225"/>
       <w:r>
         <w:t>Conclusions</w:t>
       </w:r>
-      <w:bookmarkEnd w:id="151"/>
       <w:bookmarkEnd w:id="152"/>
+      <w:bookmarkEnd w:id="153"/>
     </w:p>
     <w:p>
       <w:r>
@@ -18429,13 +19189,13 @@
       <w:pPr>
         <w:pStyle w:val="Heading2"/>
       </w:pPr>
-      <w:bookmarkStart w:id="153" w:name="_Toc340849832"/>
-      <w:bookmarkStart w:id="154" w:name="_Toc478568226"/>
+      <w:bookmarkStart w:id="154" w:name="_Toc340849832"/>
+      <w:bookmarkStart w:id="155" w:name="_Toc478568226"/>
       <w:r>
         <w:t>Future Work</w:t>
       </w:r>
-      <w:bookmarkEnd w:id="153"/>
       <w:bookmarkEnd w:id="154"/>
+      <w:bookmarkEnd w:id="155"/>
     </w:p>
     <w:p>
       <w:r>
@@ -18449,7 +19209,15 @@
     </w:p>
     <w:p>
       <w:r>
-        <w:t>To further improve the performance of Prio Engine, it should be updated to compile at 64 bit. Currently, Prio Engine only supports 32 bit due to the method of compilation used with ASSIMP. By updating Prio Engine to use 64 bit, it expands future flexibility as the memory available to the program is drastically improved. This is typically useful for complex physics in games. It would be useful for Prio Engine to support 64 bit for future usage, as it is likely that physics will be implemented in a future version of Prio Engine. The benefit of 64 bit applications, particularly for physics, are that they allow more accurate representation of floating point numbers, and as a result can be used to calculate and represent more accurate calculation of physics equations.</w:t>
+        <w:t xml:space="preserve">To further improve the performance of Prio Engine, it should be updated to compile at 64 bit. Currently, Prio Engine only supports 32 bit due to the method of compilation used with ASSIMP. By updating Prio Engine to use 64 bit, it expands future flexibility as the memory available to the program is drastically improved. This is typically useful for complex physics in games. It would be useful for Prio Engine to support 64 bit for future usage, as it is likely that physics will be implemented in a future version of Prio Engine. The benefit of 64 bit applications, particularly for physics, are that they allow more accurate representation of floating point numbers, and </w:t>
+      </w:r>
+      <w:proofErr w:type="gramStart"/>
+      <w:r>
+        <w:t>as a result</w:t>
+      </w:r>
+      <w:proofErr w:type="gramEnd"/>
+      <w:r>
+        <w:t xml:space="preserve"> can be used to calculate and represent more accurate calculation of physics equations.</w:t>
       </w:r>
     </w:p>
     <w:p>
@@ -18483,20 +19251,18 @@
       <w:pPr>
         <w:pStyle w:val="Heading2"/>
       </w:pPr>
-      <w:bookmarkStart w:id="155" w:name="_Toc340849833"/>
-      <w:bookmarkStart w:id="156" w:name="_Toc478568227"/>
+      <w:bookmarkStart w:id="156" w:name="_Toc340849833"/>
+      <w:bookmarkStart w:id="157" w:name="_Toc478568227"/>
       <w:r>
         <w:t>Concluding Reflections</w:t>
       </w:r>
-      <w:bookmarkEnd w:id="155"/>
       <w:bookmarkEnd w:id="156"/>
+      <w:bookmarkEnd w:id="157"/>
     </w:p>
     <w:p>
       <w:r>
         <w:t xml:space="preserve">Prio Engine has successfully created a Direct X 11 engine which supports procedural generation of terrain, and loading of height maps to generate terrain. </w:t>
       </w:r>
-      <w:bookmarkStart w:id="157" w:name="_GoBack"/>
-      <w:bookmarkEnd w:id="157"/>
     </w:p>
     <w:p>
       <w:r>
@@ -18526,7 +19292,9 @@
           <w:r>
             <w:t>Bibliography</w:t>
           </w:r>
+          <w:bookmarkStart w:id="159" w:name="_GoBack"/>
           <w:bookmarkEnd w:id="158"/>
+          <w:bookmarkEnd w:id="159"/>
         </w:p>
         <w:sdt>
           <w:sdtPr>
@@ -18589,6 +19357,24 @@
               </w:r>
               <w:r>
                 <w:t>31(10), pp. 124-126.</w:t>
+              </w:r>
+            </w:p>
+            <w:p>
+              <w:pPr>
+                <w:pStyle w:val="Bibliography"/>
+              </w:pPr>
+              <w:r>
+                <w:t xml:space="preserve">Crawfis, R. A. &amp; Max, N. (1993) </w:t>
+              </w:r>
+              <w:r>
+                <w:rPr>
+                  <w:i/>
+                  <w:iCs/>
+                </w:rPr>
+                <w:t xml:space="preserve">'Texture Splats for 3D Scalar and Vector Field Visualization', </w:t>
+              </w:r>
+              <w:r>
+                <w:t>San Jose, IEEE Computer Society.</w:t>
               </w:r>
             </w:p>
             <w:p>
@@ -18870,6 +19656,7 @@
                 <w:pStyle w:val="Bibliography"/>
               </w:pPr>
               <w:r>
+                <w:lastRenderedPageBreak/>
                 <w:t xml:space="preserve">Onal, E. et al. (2014) </w:t>
               </w:r>
               <w:r>
@@ -18888,7 +19675,6 @@
                 <w:pStyle w:val="Bibliography"/>
               </w:pPr>
               <w:r>
-                <w:lastRenderedPageBreak/>
                 <w:t xml:space="preserve">Pelzer, K. (2007) </w:t>
               </w:r>
               <w:r>
@@ -19036,12 +19822,12 @@
       <w:pPr>
         <w:pStyle w:val="HeadingUnnumbered"/>
       </w:pPr>
-      <w:bookmarkStart w:id="159" w:name="_Toc478568229"/>
+      <w:bookmarkStart w:id="160" w:name="_Toc478568229"/>
       <w:r>
         <w:lastRenderedPageBreak/>
         <w:t xml:space="preserve">Appendix 1 – </w:t>
       </w:r>
-      <w:bookmarkEnd w:id="159"/>
+      <w:bookmarkEnd w:id="160"/>
       <w:r>
         <w:t xml:space="preserve">Project </w:t>
       </w:r>
@@ -21837,8 +22623,19 @@
                 <w:szCs w:val="22"/>
                 <w:lang w:eastAsia="en-GB"/>
               </w:rPr>
-              <w:t xml:space="preserve">      Create solid colour pixel shader</w:t>
-            </w:r>
+              <w:t xml:space="preserve">      Create solid colour pixel </w:t>
+            </w:r>
+            <w:proofErr w:type="spellStart"/>
+            <w:r>
+              <w:rPr>
+                <w:rFonts w:ascii="Calibri" w:eastAsia="Times New Roman" w:hAnsi="Calibri" w:cs="Calibri"/>
+                <w:color w:val="000000"/>
+                <w:szCs w:val="22"/>
+                <w:lang w:eastAsia="en-GB"/>
+              </w:rPr>
+              <w:t>shader</w:t>
+            </w:r>
+            <w:proofErr w:type="spellEnd"/>
           </w:p>
         </w:tc>
         <w:tc>
@@ -22028,8 +22825,19 @@
                 <w:szCs w:val="22"/>
                 <w:lang w:eastAsia="en-GB"/>
               </w:rPr>
-              <w:t xml:space="preserve">      Create texture pixel shader</w:t>
-            </w:r>
+              <w:t xml:space="preserve">      Create texture pixel </w:t>
+            </w:r>
+            <w:proofErr w:type="spellStart"/>
+            <w:r>
+              <w:rPr>
+                <w:rFonts w:ascii="Calibri" w:eastAsia="Times New Roman" w:hAnsi="Calibri" w:cs="Calibri"/>
+                <w:color w:val="000000"/>
+                <w:szCs w:val="22"/>
+                <w:lang w:eastAsia="en-GB"/>
+              </w:rPr>
+              <w:t>shader</w:t>
+            </w:r>
+            <w:proofErr w:type="spellEnd"/>
           </w:p>
         </w:tc>
         <w:tc>
@@ -22219,8 +23027,19 @@
                 <w:szCs w:val="22"/>
                 <w:lang w:eastAsia="en-GB"/>
               </w:rPr>
-              <w:t xml:space="preserve">      Create texture and diffuse lighting pixel shader</w:t>
-            </w:r>
+              <w:t xml:space="preserve">      Create texture and diffuse lighting pixel </w:t>
+            </w:r>
+            <w:proofErr w:type="spellStart"/>
+            <w:r>
+              <w:rPr>
+                <w:rFonts w:ascii="Calibri" w:eastAsia="Times New Roman" w:hAnsi="Calibri" w:cs="Calibri"/>
+                <w:color w:val="000000"/>
+                <w:szCs w:val="22"/>
+                <w:lang w:eastAsia="en-GB"/>
+              </w:rPr>
+              <w:t>shader</w:t>
+            </w:r>
+            <w:proofErr w:type="spellEnd"/>
           </w:p>
         </w:tc>
         <w:tc>
@@ -23241,7 +24060,29 @@
                 <w:szCs w:val="28"/>
                 <w:lang w:eastAsia="en-GB"/>
               </w:rPr>
-              <w:t xml:space="preserve">      Create perlin noise maps</w:t>
+              <w:t xml:space="preserve">      Create </w:t>
+            </w:r>
+            <w:proofErr w:type="spellStart"/>
+            <w:r>
+              <w:rPr>
+                <w:rFonts w:ascii="Calibri" w:eastAsia="Times New Roman" w:hAnsi="Calibri" w:cs="Calibri"/>
+                <w:color w:val="000000"/>
+                <w:sz w:val="28"/>
+                <w:szCs w:val="28"/>
+                <w:lang w:eastAsia="en-GB"/>
+              </w:rPr>
+              <w:t>perlin</w:t>
+            </w:r>
+            <w:proofErr w:type="spellEnd"/>
+            <w:r>
+              <w:rPr>
+                <w:rFonts w:ascii="Calibri" w:eastAsia="Times New Roman" w:hAnsi="Calibri" w:cs="Calibri"/>
+                <w:color w:val="000000"/>
+                <w:sz w:val="28"/>
+                <w:szCs w:val="28"/>
+                <w:lang w:eastAsia="en-GB"/>
+              </w:rPr>
+              <w:t xml:space="preserve"> noise maps</w:t>
             </w:r>
           </w:p>
         </w:tc>
@@ -23444,7 +24285,29 @@
                 <w:szCs w:val="28"/>
                 <w:lang w:eastAsia="en-GB"/>
               </w:rPr>
-              <w:t xml:space="preserve">      Compile perlin noise maps together</w:t>
+              <w:t xml:space="preserve">      Compile </w:t>
+            </w:r>
+            <w:proofErr w:type="spellStart"/>
+            <w:r>
+              <w:rPr>
+                <w:rFonts w:ascii="Calibri" w:eastAsia="Times New Roman" w:hAnsi="Calibri" w:cs="Calibri"/>
+                <w:color w:val="000000"/>
+                <w:sz w:val="28"/>
+                <w:szCs w:val="28"/>
+                <w:lang w:eastAsia="en-GB"/>
+              </w:rPr>
+              <w:t>perlin</w:t>
+            </w:r>
+            <w:proofErr w:type="spellEnd"/>
+            <w:r>
+              <w:rPr>
+                <w:rFonts w:ascii="Calibri" w:eastAsia="Times New Roman" w:hAnsi="Calibri" w:cs="Calibri"/>
+                <w:color w:val="000000"/>
+                <w:sz w:val="28"/>
+                <w:szCs w:val="28"/>
+                <w:lang w:eastAsia="en-GB"/>
+              </w:rPr>
+              <w:t xml:space="preserve"> noise maps together</w:t>
             </w:r>
           </w:p>
         </w:tc>
@@ -26117,9 +26980,9 @@
       <w:r>
         <w:object w:dxaOrig="25830" w:dyaOrig="10771" w14:anchorId="7066E5C8">
           <v:shape id="_x0000_i1032" type="#_x0000_t75" style="width:934.8pt;height:390pt" o:ole="">
-            <v:imagedata r:id="rId28" o:title=""/>
+            <v:imagedata r:id="rId29" o:title=""/>
           </v:shape>
-          <o:OLEObject Type="Embed" ProgID="Visio.Drawing.15" ShapeID="_x0000_i1032" DrawAspect="Content" ObjectID="_1553520772" r:id="rId29"/>
+          <o:OLEObject Type="Embed" ProgID="Visio.Drawing.15" ShapeID="_x0000_i1032" DrawAspect="Content" ObjectID="_1553523133" r:id="rId30"/>
         </w:object>
       </w:r>
     </w:p>
@@ -26133,8 +26996,8 @@
           <w:docGrid w:linePitch="360"/>
         </w:sectPr>
       </w:pPr>
-      <w:bookmarkStart w:id="160" w:name="_Ref478925250"/>
-      <w:bookmarkStart w:id="161" w:name="_Toc478949230"/>
+      <w:bookmarkStart w:id="161" w:name="_Ref478925250"/>
+      <w:bookmarkStart w:id="162" w:name="_Toc478949230"/>
       <w:r>
         <w:t xml:space="preserve">Figure </w:t>
       </w:r>
@@ -26177,22 +27040,22 @@
       <w:r>
         <w:fldChar w:fldCharType="end"/>
       </w:r>
-      <w:bookmarkEnd w:id="160"/>
+      <w:bookmarkEnd w:id="161"/>
       <w:r>
         <w:t xml:space="preserve"> Engine Class Diagram</w:t>
       </w:r>
-      <w:bookmarkEnd w:id="161"/>
+      <w:bookmarkEnd w:id="162"/>
     </w:p>
     <w:p>
       <w:pPr>
         <w:pStyle w:val="HeadingUnnumbered"/>
       </w:pPr>
-      <w:bookmarkStart w:id="162" w:name="_Toc478568231"/>
+      <w:bookmarkStart w:id="163" w:name="_Toc478568231"/>
       <w:r>
         <w:lastRenderedPageBreak/>
         <w:t>Appendix 3 – Title of Appendix</w:t>
       </w:r>
-      <w:bookmarkEnd w:id="162"/>
+      <w:bookmarkEnd w:id="163"/>
     </w:p>
     <w:p>
       <w:pPr>
@@ -26247,7 +27110,7 @@
       </w:r>
     </w:p>
   </w:comment>
-  <w:comment w:id="122" w:author="Sam Connolly" w:date="2017-04-11T17:41:00Z" w:initials="SC">
+  <w:comment w:id="123" w:author="Sam Connolly" w:date="2017-04-11T17:41:00Z" w:initials="SC">
     <w:p>
       <w:pPr>
         <w:pStyle w:val="CommentText"/>
@@ -26259,11 +27122,19 @@
         <w:annotationRef/>
       </w:r>
       <w:r>
-        <w:t>Add more detail here, need to elaborate on what actually goes on.</w:t>
+        <w:t xml:space="preserve">Add more detail here, need to elaborate on what </w:t>
+      </w:r>
+      <w:proofErr w:type="gramStart"/>
+      <w:r>
+        <w:t>actually goes</w:t>
+      </w:r>
+      <w:proofErr w:type="gramEnd"/>
+      <w:r>
+        <w:t xml:space="preserve"> on.</w:t>
       </w:r>
     </w:p>
   </w:comment>
-  <w:comment w:id="139" w:author="Sam Connolly" w:date="2017-04-03T04:01:00Z" w:initials="SC">
+  <w:comment w:id="140" w:author="Sam Connolly" w:date="2017-04-03T04:01:00Z" w:initials="SC">
     <w:p>
       <w:pPr>
         <w:pStyle w:val="CommentText"/>
@@ -26275,7 +27146,15 @@
         <w:annotationRef/>
       </w:r>
       <w:r>
-        <w:t>Insert 10 minute test plan figure</w:t>
+        <w:t xml:space="preserve">Insert </w:t>
+      </w:r>
+      <w:proofErr w:type="gramStart"/>
+      <w:r>
+        <w:t>10 minute</w:t>
+      </w:r>
+      <w:proofErr w:type="gramEnd"/>
+      <w:r>
+        <w:t xml:space="preserve"> test plan figure</w:t>
       </w:r>
     </w:p>
   </w:comment>
@@ -26355,7 +27234,7 @@
           <w:rPr>
             <w:noProof/>
           </w:rPr>
-          <w:t>50</w:t>
+          <w:t>55</w:t>
         </w:r>
         <w:r>
           <w:rPr>
@@ -29116,7 +29995,7 @@
     <b:MonthAccessed>03</b:MonthAccessed>
     <b:DayAccessed>25</b:DayAccessed>
     <b:URL>https://msdn.microsoft.com/en-us/library/ms235627.aspx</b:URL>
-    <b:RefOrder>22</b:RefOrder>
+    <b:RefOrder>23</b:RefOrder>
   </b:Source>
   <b:Source>
     <b:Tag>Mic151</b:Tag>
@@ -29540,7 +30419,7 @@
     <b:JournalName>Annals of Operations Research</b:JournalName>
     <b:Volume>235</b:Volume>
     <b:Issue>1</b:Issue>
-    <b:RefOrder>20</b:RefOrder>
+    <b:RefOrder>21</b:RefOrder>
   </b:Source>
   <b:Source>
     <b:Tag>Whi11</b:Tag>
@@ -29562,7 +30441,7 @@
         </b:NameList>
       </b:Author>
     </b:Author>
-    <b:RefOrder>21</b:RefOrder>
+    <b:RefOrder>22</b:RefOrder>
   </b:Source>
   <b:Source>
     <b:Tag>Pel07</b:Tag>
@@ -29628,13 +30507,39 @@
         </b:NameList>
       </b:Author>
     </b:Author>
+    <b:RefOrder>20</b:RefOrder>
+  </b:Source>
+  <b:Source>
+    <b:Tag>Cra93</b:Tag>
+    <b:SourceType>ConferenceProceedings</b:SourceType>
+    <b:Guid>{914A700E-FED1-4769-BF2A-85CF9967FFA1}</b:Guid>
+    <b:Title>Texture Splats for 3D Scalar and Vector Field Visualization</b:Title>
+    <b:Year>1993</b:Year>
+    <b:Author>
+      <b:Author>
+        <b:NameList>
+          <b:Person>
+            <b:Last>Crawfis</b:Last>
+            <b:Middle>A</b:Middle>
+            <b:First>Roger</b:First>
+          </b:Person>
+          <b:Person>
+            <b:Last>Max</b:Last>
+            <b:First>Nelson</b:First>
+          </b:Person>
+        </b:NameList>
+      </b:Author>
+    </b:Author>
+    <b:City>San Jose</b:City>
+    <b:Publisher>IEEE Computer Society</b:Publisher>
+    <b:ConferenceName>Proceedings of the 4th conference on Visualization</b:ConferenceName>
     <b:RefOrder>19</b:RefOrder>
   </b:Source>
 </b:Sources>
 </file>
 
 <file path=customXml/itemProps1.xml><?xml version="1.0" encoding="utf-8"?>
-<ds:datastoreItem xmlns:ds="http://schemas.openxmlformats.org/officeDocument/2006/customXml" ds:itemID="{A57567C8-5E1F-4627-A848-8983D17D6414}">
+<ds:datastoreItem xmlns:ds="http://schemas.openxmlformats.org/officeDocument/2006/customXml" ds:itemID="{48ED883F-DD22-4E83-AA07-95814A62D65A}">
   <ds:schemaRefs>
     <ds:schemaRef ds:uri="http://schemas.openxmlformats.org/officeDocument/2006/bibliography"/>
   </ds:schemaRefs>

</xml_diff>